<commit_message>
Adicionado 4, 4.1 relatorio
</commit_message>
<xml_diff>
--- a/Projeto 2/docs/RelatorioProjetoFinal2-GuilhermeAraujo.docx
+++ b/Projeto 2/docs/RelatorioProjetoFinal2-GuilhermeAraujo.docx
@@ -124,84 +124,50 @@
           <w:b/>
           <w:sz w:val="28"/>
         </w:rPr>
-        <w:t xml:space="preserve">Ferramenta de </w:t>
-      </w:r>
-      <w:proofErr w:type="spellStart"/>
+        <w:t xml:space="preserve">Ferramenta de auxilio a </w:t>
+      </w:r>
       <w:r>
         <w:rPr>
           <w:b/>
           <w:sz w:val="28"/>
         </w:rPr>
-        <w:t>auxilio</w:t>
-      </w:r>
-      <w:proofErr w:type="spellEnd"/>
+        <w:t xml:space="preserve">analise </w:t>
+      </w:r>
       <w:r>
         <w:rPr>
           <w:b/>
           <w:sz w:val="28"/>
         </w:rPr>
-        <w:t xml:space="preserve"> a </w:t>
+        <w:t>oncológica</w:t>
       </w:r>
       <w:r>
         <w:rPr>
           <w:b/>
           <w:sz w:val="28"/>
         </w:rPr>
-        <w:t xml:space="preserve">analise </w:t>
+        <w:t xml:space="preserve"> </w:t>
       </w:r>
       <w:r>
         <w:rPr>
           <w:b/>
           <w:sz w:val="28"/>
         </w:rPr>
-        <w:t>oncológica</w:t>
+        <w:t>de mamografias</w:t>
       </w:r>
       <w:r>
         <w:rPr>
           <w:b/>
           <w:sz w:val="28"/>
         </w:rPr>
-        <w:t xml:space="preserve"> </w:t>
+        <w:t xml:space="preserve"> por </w:t>
       </w:r>
       <w:r>
         <w:rPr>
           <w:b/>
           <w:sz w:val="28"/>
         </w:rPr>
-        <w:t>de mamografias</w:t>
-      </w:r>
-      <w:r>
-        <w:rPr>
-          <w:b/>
-          <w:sz w:val="28"/>
-        </w:rPr>
-        <w:t xml:space="preserve"> por </w:t>
-      </w:r>
-      <w:proofErr w:type="spellStart"/>
-      <w:r>
-        <w:rPr>
-          <w:b/>
-          <w:sz w:val="28"/>
-        </w:rPr>
-        <w:t>machine</w:t>
-      </w:r>
-      <w:proofErr w:type="spellEnd"/>
-      <w:r>
-        <w:rPr>
-          <w:b/>
-          <w:sz w:val="28"/>
-        </w:rPr>
-        <w:t xml:space="preserve"> </w:t>
-      </w:r>
-      <w:proofErr w:type="spellStart"/>
-      <w:r>
-        <w:rPr>
-          <w:b/>
-          <w:sz w:val="28"/>
-        </w:rPr>
-        <w:t>learning</w:t>
-      </w:r>
-      <w:proofErr w:type="spellEnd"/>
+        <w:t>machine learning</w:t>
+      </w:r>
     </w:p>
     <w:p>
       <w:pPr>
@@ -235,17 +201,8 @@
           <w:b/>
           <w:sz w:val="36"/>
         </w:rPr>
-        <w:t xml:space="preserve">Guilherme Freitas de </w:t>
-      </w:r>
-      <w:proofErr w:type="spellStart"/>
-      <w:r>
-        <w:rPr>
-          <w:b/>
-          <w:sz w:val="36"/>
-        </w:rPr>
-        <w:t>Araujo</w:t>
-      </w:r>
-      <w:proofErr w:type="spellEnd"/>
+        <w:t>Guilherme Freitas de Araujo</w:t>
+      </w:r>
     </w:p>
     <w:p>
       <w:pPr>
@@ -604,17 +561,8 @@
           <w:b/>
           <w:sz w:val="28"/>
         </w:rPr>
-        <w:t xml:space="preserve">Guilherme Freitas de </w:t>
-      </w:r>
-      <w:proofErr w:type="spellStart"/>
-      <w:r>
-        <w:rPr>
-          <w:b/>
-          <w:sz w:val="28"/>
-        </w:rPr>
-        <w:t>Araujo</w:t>
-      </w:r>
-      <w:proofErr w:type="spellEnd"/>
+        <w:t>Guilherme Freitas de Araujo</w:t>
+      </w:r>
     </w:p>
     <w:p>
       <w:pPr>
@@ -685,49 +633,15 @@
           <w:b/>
           <w:sz w:val="28"/>
         </w:rPr>
-        <w:t xml:space="preserve">Ferramenta de </w:t>
-      </w:r>
-      <w:proofErr w:type="spellStart"/>
+        <w:t xml:space="preserve">Ferramenta de auxilio a analise oncológica de mamografias por </w:t>
+      </w:r>
       <w:r>
         <w:rPr>
           <w:b/>
           <w:sz w:val="28"/>
         </w:rPr>
-        <w:t>auxilio</w:t>
-      </w:r>
-      <w:proofErr w:type="spellEnd"/>
-      <w:r>
-        <w:rPr>
-          <w:b/>
-          <w:sz w:val="28"/>
-        </w:rPr>
-        <w:t xml:space="preserve"> a analise oncológica de mamografias por </w:t>
-      </w:r>
-      <w:proofErr w:type="spellStart"/>
-      <w:r>
-        <w:rPr>
-          <w:b/>
-          <w:sz w:val="28"/>
-        </w:rPr>
-        <w:t>machine</w:t>
-      </w:r>
-      <w:proofErr w:type="spellEnd"/>
-      <w:r>
-        <w:rPr>
-          <w:b/>
-          <w:sz w:val="28"/>
-        </w:rPr>
-        <w:t xml:space="preserve"> </w:t>
-      </w:r>
-      <w:proofErr w:type="spellStart"/>
-      <w:r>
-        <w:rPr>
-          <w:b/>
-          <w:sz w:val="28"/>
-        </w:rPr>
-        <w:t>learning</w:t>
-      </w:r>
-      <w:proofErr w:type="spellEnd"/>
+        <w:t>machine learning</w:t>
+      </w:r>
     </w:p>
     <w:p>
       <w:pPr>
@@ -791,11 +705,9 @@
       <w:r>
         <w:t xml:space="preserve"> </w:t>
       </w:r>
-      <w:proofErr w:type="spellStart"/>
       <w:r>
         <w:t>titulo</w:t>
       </w:r>
-      <w:proofErr w:type="spellEnd"/>
       <w:r>
         <w:t xml:space="preserve"> </w:t>
       </w:r>
@@ -873,13 +785,8 @@
         <w:t xml:space="preserve"> </w:t>
       </w:r>
       <w:r>
-        <w:t xml:space="preserve">Prof. Marley Maria B. R. </w:t>
-      </w:r>
-      <w:proofErr w:type="spellStart"/>
-      <w:r>
-        <w:t>Vellasco</w:t>
-      </w:r>
-      <w:proofErr w:type="spellEnd"/>
+        <w:t>Prof. Marley Maria B. R. Vellasco</w:t>
+      </w:r>
     </w:p>
     <w:p>
       <w:pPr>
@@ -955,16 +862,8 @@
           <w:b/>
         </w:rPr>
         <w:tab/>
-        <w:t xml:space="preserve">           </w:t>
-      </w:r>
-      <w:proofErr w:type="spellStart"/>
-      <w:r>
-        <w:rPr>
-          <w:b/>
-        </w:rPr>
-        <w:t>Coorientador</w:t>
-      </w:r>
-      <w:proofErr w:type="spellEnd"/>
+        <w:t xml:space="preserve">           Coorientador</w:t>
+      </w:r>
       <w:r>
         <w:t xml:space="preserve">: </w:t>
       </w:r>
@@ -979,13 +878,8 @@
       <w:r>
         <w:t xml:space="preserve">Prof. </w:t>
       </w:r>
-      <w:proofErr w:type="spellStart"/>
-      <w:r>
-        <w:t>Italo</w:t>
-      </w:r>
-      <w:proofErr w:type="spellEnd"/>
-      <w:r>
-        <w:t xml:space="preserve"> de Oliveira Matias</w:t>
+      <w:r>
+        <w:t>Italo de Oliveira Matias</w:t>
       </w:r>
     </w:p>
     <w:p>
@@ -1231,15 +1125,7 @@
         <w:jc w:val="both"/>
       </w:pPr>
       <w:r>
-        <w:t xml:space="preserve">À minha orientadora Marley </w:t>
-      </w:r>
-      <w:proofErr w:type="spellStart"/>
-      <w:r>
-        <w:t>Vellasco</w:t>
-      </w:r>
-      <w:proofErr w:type="spellEnd"/>
-      <w:r>
-        <w:t xml:space="preserve"> pelos ensinamentos, apoio e interesse ao longo do desenvolvimento desse projeto.</w:t>
+        <w:t>À minha orientadora Marley Vellasco pelos ensinamentos, apoio e interesse ao longo do desenvolvimento desse projeto.</w:t>
       </w:r>
     </w:p>
     <w:p>
@@ -1256,15 +1142,7 @@
         <w:t>orientador</w:t>
       </w:r>
       <w:r>
-        <w:t xml:space="preserve"> </w:t>
-      </w:r>
-      <w:proofErr w:type="spellStart"/>
-      <w:r>
-        <w:t>Italo</w:t>
-      </w:r>
-      <w:proofErr w:type="spellEnd"/>
-      <w:r>
-        <w:t xml:space="preserve"> Matias pela ajuda, </w:t>
+        <w:t xml:space="preserve"> Italo Matias pela ajuda, </w:t>
       </w:r>
       <w:r>
         <w:t>acompanhamento e auxilio na busca de soluções, material e recursos necessários para o desenvolvimento do projeto.</w:t>
@@ -1323,30 +1201,15 @@
         <w:ind w:left="1230" w:right="396" w:firstLine="566"/>
         <w:jc w:val="both"/>
       </w:pPr>
-      <w:proofErr w:type="spellStart"/>
-      <w:r>
-        <w:t>Araujo</w:t>
-      </w:r>
-      <w:proofErr w:type="spellEnd"/>
-      <w:r>
-        <w:t xml:space="preserve">, Guilherme; </w:t>
-      </w:r>
-      <w:proofErr w:type="spellStart"/>
-      <w:r>
-        <w:t>Vellasco</w:t>
-      </w:r>
-      <w:proofErr w:type="spellEnd"/>
+      <w:r>
+        <w:t>Araujo, Guilherme; Vellasco</w:t>
+      </w:r>
       <w:r>
         <w:t xml:space="preserve">, </w:t>
       </w:r>
       <w:r>
-        <w:t xml:space="preserve">Marley; Matias, </w:t>
-      </w:r>
-      <w:proofErr w:type="spellStart"/>
-      <w:r>
-        <w:t>Italo</w:t>
-      </w:r>
-      <w:proofErr w:type="spellEnd"/>
+        <w:t>Marley; Matias, Italo</w:t>
+      </w:r>
       <w:r>
         <w:t xml:space="preserve">. </w:t>
       </w:r>
@@ -1359,19 +1222,9 @@
       <w:r>
         <w:t xml:space="preserve"> a analise oncológica de mamografias por </w:t>
       </w:r>
-      <w:proofErr w:type="spellStart"/>
-      <w:r>
-        <w:t>machine</w:t>
-      </w:r>
-      <w:proofErr w:type="spellEnd"/>
-      <w:r>
-        <w:t xml:space="preserve"> </w:t>
-      </w:r>
-      <w:proofErr w:type="spellStart"/>
-      <w:r>
-        <w:t>learning</w:t>
-      </w:r>
-      <w:proofErr w:type="spellEnd"/>
+      <w:r>
+        <w:t>machine learning</w:t>
+      </w:r>
       <w:r>
         <w:t>. Rio de Janeiro, 201</w:t>
       </w:r>
@@ -1437,21 +1290,8 @@
         <w:t xml:space="preserve"> ao diagnostico medicinal </w:t>
       </w:r>
       <w:r>
-        <w:t xml:space="preserve">utilizando </w:t>
-      </w:r>
-      <w:proofErr w:type="spellStart"/>
-      <w:r>
-        <w:t>machine</w:t>
-      </w:r>
-      <w:proofErr w:type="spellEnd"/>
-      <w:r>
-        <w:t xml:space="preserve"> </w:t>
-      </w:r>
-      <w:proofErr w:type="spellStart"/>
-      <w:r>
-        <w:t>learning</w:t>
-      </w:r>
-      <w:proofErr w:type="spellEnd"/>
+        <w:t>utilizando machine learning</w:t>
+      </w:r>
       <w:r>
         <w:t xml:space="preserve"> para </w:t>
       </w:r>
@@ -1462,13 +1302,8 @@
         <w:t xml:space="preserve"> de </w:t>
       </w:r>
       <w:r>
-        <w:t xml:space="preserve">tumores em imagens </w:t>
-      </w:r>
-      <w:proofErr w:type="spellStart"/>
-      <w:r>
-        <w:t>mamograficas</w:t>
-      </w:r>
-      <w:proofErr w:type="spellEnd"/>
+        <w:t>tumores em imagens mamograficas</w:t>
+      </w:r>
       <w:r>
         <w:t>.</w:t>
       </w:r>
@@ -1510,19 +1345,9 @@
         <w:pStyle w:val="Corpodetexto"/>
         <w:ind w:left="1388"/>
       </w:pPr>
-      <w:proofErr w:type="spellStart"/>
-      <w:r>
-        <w:t>Machine</w:t>
-      </w:r>
-      <w:proofErr w:type="spellEnd"/>
-      <w:r>
-        <w:t xml:space="preserve"> </w:t>
-      </w:r>
-      <w:proofErr w:type="spellStart"/>
-      <w:r>
-        <w:t>learning</w:t>
-      </w:r>
-      <w:proofErr w:type="spellEnd"/>
+      <w:r>
+        <w:t>Machine learning</w:t>
+      </w:r>
       <w:r>
         <w:t>;</w:t>
       </w:r>
@@ -1828,30 +1653,15 @@
           <w:lang w:val="en-US"/>
         </w:rPr>
       </w:pPr>
-      <w:proofErr w:type="spellStart"/>
-      <w:r>
-        <w:t>Araujo</w:t>
-      </w:r>
-      <w:proofErr w:type="spellEnd"/>
-      <w:r>
-        <w:t xml:space="preserve">, Guilherme; </w:t>
-      </w:r>
-      <w:proofErr w:type="spellStart"/>
-      <w:r>
-        <w:t>Vellasco</w:t>
-      </w:r>
-      <w:proofErr w:type="spellEnd"/>
+      <w:r>
+        <w:t>Araujo, Guilherme; Vellasco</w:t>
+      </w:r>
       <w:r>
         <w:t xml:space="preserve">, </w:t>
       </w:r>
       <w:r>
-        <w:t xml:space="preserve">Marley; Matias, </w:t>
-      </w:r>
-      <w:proofErr w:type="spellStart"/>
-      <w:r>
-        <w:t>Italo</w:t>
-      </w:r>
-      <w:proofErr w:type="spellEnd"/>
+        <w:t>Marley; Matias, Italo</w:t>
+      </w:r>
       <w:r>
         <w:t xml:space="preserve">. </w:t>
       </w:r>
@@ -1933,14 +1743,12 @@
         </w:rPr>
         <w:t xml:space="preserve">. </w:t>
       </w:r>
-      <w:proofErr w:type="spellStart"/>
       <w:r>
         <w:rPr>
           <w:lang w:val="en-US"/>
         </w:rPr>
         <w:t>Pontificial</w:t>
       </w:r>
-      <w:proofErr w:type="spellEnd"/>
       <w:r>
         <w:rPr>
           <w:lang w:val="en-US"/>
@@ -2152,7 +1960,7 @@
           <w:r>
             <w:fldChar w:fldCharType="separate"/>
           </w:r>
-          <w:hyperlink w:anchor="_Toc510541263" w:history="1">
+          <w:hyperlink w:anchor="_Toc12219256" w:history="1">
             <w:r>
               <w:rPr>
                 <w:rStyle w:val="Hyperlink"/>
@@ -2187,7 +1995,41 @@
                 <w:noProof/>
                 <w:webHidden/>
               </w:rPr>
-              <w:t>6</w:t>
+              <w:fldChar w:fldCharType="begin"/>
+            </w:r>
+            <w:r>
+              <w:rPr>
+                <w:noProof/>
+                <w:webHidden/>
+              </w:rPr>
+              <w:instrText xml:space="preserve"> PAGEREF _Toc12219256 \h </w:instrText>
+            </w:r>
+            <w:r>
+              <w:rPr>
+                <w:noProof/>
+                <w:webHidden/>
+              </w:rPr>
+            </w:r>
+            <w:r>
+              <w:rPr>
+                <w:noProof/>
+                <w:webHidden/>
+              </w:rPr>
+              <w:fldChar w:fldCharType="separate"/>
+            </w:r>
+            <w:r>
+              <w:rPr>
+                <w:noProof/>
+                <w:webHidden/>
+              </w:rPr>
+              <w:t>7</w:t>
+            </w:r>
+            <w:r>
+              <w:rPr>
+                <w:noProof/>
+                <w:webHidden/>
+              </w:rPr>
+              <w:fldChar w:fldCharType="end"/>
             </w:r>
           </w:hyperlink>
         </w:p>
@@ -2204,7 +2046,7 @@
               <w:lang w:eastAsia="pt-BR"/>
             </w:rPr>
           </w:pPr>
-          <w:hyperlink w:anchor="_Toc510541264" w:history="1">
+          <w:hyperlink w:anchor="_Toc12219257" w:history="1">
             <w:r>
               <w:rPr>
                 <w:rStyle w:val="Hyperlink"/>
@@ -2239,7 +2081,41 @@
                 <w:noProof/>
                 <w:webHidden/>
               </w:rPr>
-              <w:t>7</w:t>
+              <w:fldChar w:fldCharType="begin"/>
+            </w:r>
+            <w:r>
+              <w:rPr>
+                <w:noProof/>
+                <w:webHidden/>
+              </w:rPr>
+              <w:instrText xml:space="preserve"> PAGEREF _Toc12219257 \h </w:instrText>
+            </w:r>
+            <w:r>
+              <w:rPr>
+                <w:noProof/>
+                <w:webHidden/>
+              </w:rPr>
+            </w:r>
+            <w:r>
+              <w:rPr>
+                <w:noProof/>
+                <w:webHidden/>
+              </w:rPr>
+              <w:fldChar w:fldCharType="separate"/>
+            </w:r>
+            <w:r>
+              <w:rPr>
+                <w:noProof/>
+                <w:webHidden/>
+              </w:rPr>
+              <w:t>8</w:t>
+            </w:r>
+            <w:r>
+              <w:rPr>
+                <w:noProof/>
+                <w:webHidden/>
+              </w:rPr>
+              <w:fldChar w:fldCharType="end"/>
             </w:r>
           </w:hyperlink>
         </w:p>
@@ -2256,7 +2132,7 @@
               <w:lang w:eastAsia="pt-BR"/>
             </w:rPr>
           </w:pPr>
-          <w:hyperlink w:anchor="_Toc510541265" w:history="1">
+          <w:hyperlink w:anchor="_Toc12219258" w:history="1">
             <w:r>
               <w:rPr>
                 <w:rStyle w:val="Hyperlink"/>
@@ -2277,21 +2153,7 @@
                 <w:rStyle w:val="Hyperlink"/>
                 <w:noProof/>
               </w:rPr>
-              <w:t>Propostas e Objetivos do</w:t>
-            </w:r>
-            <w:r>
-              <w:rPr>
-                <w:rStyle w:val="Hyperlink"/>
-                <w:noProof/>
-              </w:rPr>
-              <w:t xml:space="preserve"> </w:t>
-            </w:r>
-            <w:r>
-              <w:rPr>
-                <w:rStyle w:val="Hyperlink"/>
-                <w:noProof/>
-              </w:rPr>
-              <w:t>trabalho</w:t>
+              <w:t>Propostas e Objetivos do trabalho</w:t>
             </w:r>
             <w:r>
               <w:rPr>
@@ -2305,7 +2167,41 @@
                 <w:noProof/>
                 <w:webHidden/>
               </w:rPr>
-              <w:t>8</w:t>
+              <w:fldChar w:fldCharType="begin"/>
+            </w:r>
+            <w:r>
+              <w:rPr>
+                <w:noProof/>
+                <w:webHidden/>
+              </w:rPr>
+              <w:instrText xml:space="preserve"> PAGEREF _Toc12219258 \h </w:instrText>
+            </w:r>
+            <w:r>
+              <w:rPr>
+                <w:noProof/>
+                <w:webHidden/>
+              </w:rPr>
+            </w:r>
+            <w:r>
+              <w:rPr>
+                <w:noProof/>
+                <w:webHidden/>
+              </w:rPr>
+              <w:fldChar w:fldCharType="separate"/>
+            </w:r>
+            <w:r>
+              <w:rPr>
+                <w:noProof/>
+                <w:webHidden/>
+              </w:rPr>
+              <w:t>9</w:t>
+            </w:r>
+            <w:r>
+              <w:rPr>
+                <w:noProof/>
+                <w:webHidden/>
+              </w:rPr>
+              <w:fldChar w:fldCharType="end"/>
             </w:r>
           </w:hyperlink>
         </w:p>
@@ -2317,10 +2213,12 @@
               <w:tab w:val="right" w:leader="dot" w:pos="8990"/>
             </w:tabs>
             <w:rPr>
+              <w:rFonts w:asciiTheme="minorHAnsi" w:eastAsiaTheme="minorEastAsia" w:hAnsiTheme="minorHAnsi" w:cstheme="minorBidi"/>
               <w:noProof/>
+              <w:lang w:eastAsia="pt-BR"/>
             </w:rPr>
           </w:pPr>
-          <w:hyperlink w:anchor="_Toc510541266" w:history="1">
+          <w:hyperlink w:anchor="_Toc12219259" w:history="1">
             <w:r>
               <w:rPr>
                 <w:rStyle w:val="Hyperlink"/>
@@ -2355,90 +2253,43 @@
                 <w:noProof/>
                 <w:webHidden/>
               </w:rPr>
-              <w:t>9</w:t>
+              <w:fldChar w:fldCharType="begin"/>
+            </w:r>
+            <w:r>
+              <w:rPr>
+                <w:noProof/>
+                <w:webHidden/>
+              </w:rPr>
+              <w:instrText xml:space="preserve"> PAGEREF _Toc12219259 \h </w:instrText>
+            </w:r>
+            <w:r>
+              <w:rPr>
+                <w:noProof/>
+                <w:webHidden/>
+              </w:rPr>
+            </w:r>
+            <w:r>
+              <w:rPr>
+                <w:noProof/>
+                <w:webHidden/>
+              </w:rPr>
+              <w:fldChar w:fldCharType="separate"/>
+            </w:r>
+            <w:r>
+              <w:rPr>
+                <w:noProof/>
+                <w:webHidden/>
+              </w:rPr>
+              <w:t>10</w:t>
+            </w:r>
+            <w:r>
+              <w:rPr>
+                <w:noProof/>
+                <w:webHidden/>
+              </w:rPr>
+              <w:fldChar w:fldCharType="end"/>
             </w:r>
           </w:hyperlink>
-        </w:p>
-        <w:p>
-          <w:pPr>
-            <w:pStyle w:val="Sumrio1"/>
-            <w:tabs>
-              <w:tab w:val="left" w:pos="1768"/>
-              <w:tab w:val="right" w:leader="dot" w:pos="8990"/>
-            </w:tabs>
-            <w:rPr>
-              <w:noProof/>
-            </w:rPr>
-          </w:pPr>
-          <w:r>
-            <w:rPr>
-              <w:noProof/>
-            </w:rPr>
-            <w:t>5</w:t>
-          </w:r>
-          <w:r>
-            <w:rPr>
-              <w:noProof/>
-            </w:rPr>
-            <w:tab/>
-            <w:t>Projeto e Especificação do Sistema .....................................[ALTERAR]</w:t>
-          </w:r>
-        </w:p>
-        <w:p>
-          <w:pPr>
-            <w:pStyle w:val="Sumrio1"/>
-            <w:tabs>
-              <w:tab w:val="left" w:pos="1768"/>
-              <w:tab w:val="right" w:leader="dot" w:pos="8990"/>
-            </w:tabs>
-            <w:rPr>
-              <w:noProof/>
-            </w:rPr>
-          </w:pPr>
-          <w:r>
-            <w:rPr>
-              <w:noProof/>
-            </w:rPr>
-            <w:t>6</w:t>
-          </w:r>
-          <w:r>
-            <w:rPr>
-              <w:noProof/>
-            </w:rPr>
-            <w:tab/>
-            <w:t>Implementação e Avalicação ...............................................</w:t>
-          </w:r>
-          <w:r>
-            <w:rPr>
-              <w:noProof/>
-            </w:rPr>
-            <w:t>[ALTERAR]</w:t>
-          </w:r>
-        </w:p>
-        <w:p>
-          <w:pPr>
-            <w:pStyle w:val="Sumrio1"/>
-            <w:tabs>
-              <w:tab w:val="left" w:pos="1768"/>
-              <w:tab w:val="right" w:leader="dot" w:pos="8990"/>
-            </w:tabs>
-            <w:rPr>
-              <w:noProof/>
-            </w:rPr>
-          </w:pPr>
-          <w:r>
-            <w:rPr>
-              <w:noProof/>
-            </w:rPr>
-            <w:t>7</w:t>
-          </w:r>
-          <w:r>
-            <w:rPr>
-              <w:noProof/>
-            </w:rPr>
-            <w:tab/>
-            <w:t>Considerações Finais ..........................................................[ALTERAR]</w:t>
-          </w:r>
         </w:p>
         <w:p>
           <w:pPr>
@@ -2453,13 +2304,14 @@
               <w:lang w:eastAsia="pt-BR"/>
             </w:rPr>
           </w:pPr>
-          <w:hyperlink w:anchor="_Toc510541267" w:history="1">
+          <w:hyperlink w:anchor="_Toc12219260" w:history="1">
             <w:r>
               <w:rPr>
                 <w:rStyle w:val="Hyperlink"/>
                 <w:noProof/>
+                <w:spacing w:val="-1"/>
               </w:rPr>
-              <w:t>8</w:t>
+              <w:t>4.1</w:t>
             </w:r>
             <w:r>
               <w:rPr>
@@ -2474,7 +2326,7 @@
                 <w:rStyle w:val="Hyperlink"/>
                 <w:noProof/>
               </w:rPr>
-              <w:t>Referências bibliográficas</w:t>
+              <w:t>Estudos preliminares</w:t>
             </w:r>
             <w:r>
               <w:rPr>
@@ -2488,7 +2340,301 @@
                 <w:noProof/>
                 <w:webHidden/>
               </w:rPr>
+              <w:fldChar w:fldCharType="begin"/>
+            </w:r>
+            <w:r>
+              <w:rPr>
+                <w:noProof/>
+                <w:webHidden/>
+              </w:rPr>
+              <w:instrText xml:space="preserve"> PAGEREF _Toc12219260 \h </w:instrText>
+            </w:r>
+            <w:r>
+              <w:rPr>
+                <w:noProof/>
+                <w:webHidden/>
+              </w:rPr>
+            </w:r>
+            <w:r>
+              <w:rPr>
+                <w:noProof/>
+                <w:webHidden/>
+              </w:rPr>
+              <w:fldChar w:fldCharType="separate"/>
+            </w:r>
+            <w:r>
+              <w:rPr>
+                <w:noProof/>
+                <w:webHidden/>
+              </w:rPr>
               <w:t>10</w:t>
+            </w:r>
+            <w:r>
+              <w:rPr>
+                <w:noProof/>
+                <w:webHidden/>
+              </w:rPr>
+              <w:fldChar w:fldCharType="end"/>
+            </w:r>
+          </w:hyperlink>
+        </w:p>
+        <w:p>
+          <w:pPr>
+            <w:pStyle w:val="Sumrio1"/>
+            <w:tabs>
+              <w:tab w:val="left" w:pos="1768"/>
+              <w:tab w:val="right" w:leader="dot" w:pos="8990"/>
+            </w:tabs>
+            <w:rPr>
+              <w:rFonts w:asciiTheme="minorHAnsi" w:eastAsiaTheme="minorEastAsia" w:hAnsiTheme="minorHAnsi" w:cstheme="minorBidi"/>
+              <w:noProof/>
+              <w:lang w:eastAsia="pt-BR"/>
+            </w:rPr>
+          </w:pPr>
+          <w:hyperlink w:anchor="_Toc12219261" w:history="1">
+            <w:r>
+              <w:rPr>
+                <w:rStyle w:val="Hyperlink"/>
+                <w:noProof/>
+                <w:spacing w:val="-1"/>
+              </w:rPr>
+              <w:t>4.2</w:t>
+            </w:r>
+            <w:r>
+              <w:rPr>
+                <w:rFonts w:asciiTheme="minorHAnsi" w:eastAsiaTheme="minorEastAsia" w:hAnsiTheme="minorHAnsi" w:cstheme="minorBidi"/>
+                <w:noProof/>
+                <w:lang w:eastAsia="pt-BR"/>
+              </w:rPr>
+              <w:tab/>
+            </w:r>
+            <w:r>
+              <w:rPr>
+                <w:rStyle w:val="Hyperlink"/>
+                <w:noProof/>
+              </w:rPr>
+              <w:t>Estudos conceituais e de tecnologia</w:t>
+            </w:r>
+            <w:r>
+              <w:rPr>
+                <w:noProof/>
+                <w:webHidden/>
+              </w:rPr>
+              <w:tab/>
+            </w:r>
+            <w:r>
+              <w:rPr>
+                <w:noProof/>
+                <w:webHidden/>
+              </w:rPr>
+              <w:fldChar w:fldCharType="begin"/>
+            </w:r>
+            <w:r>
+              <w:rPr>
+                <w:noProof/>
+                <w:webHidden/>
+              </w:rPr>
+              <w:instrText xml:space="preserve"> PAGEREF _Toc12219261 \h </w:instrText>
+            </w:r>
+            <w:r>
+              <w:rPr>
+                <w:noProof/>
+                <w:webHidden/>
+              </w:rPr>
+            </w:r>
+            <w:r>
+              <w:rPr>
+                <w:noProof/>
+                <w:webHidden/>
+              </w:rPr>
+              <w:fldChar w:fldCharType="separate"/>
+            </w:r>
+            <w:r>
+              <w:rPr>
+                <w:noProof/>
+                <w:webHidden/>
+              </w:rPr>
+              <w:t>10</w:t>
+            </w:r>
+            <w:r>
+              <w:rPr>
+                <w:noProof/>
+                <w:webHidden/>
+              </w:rPr>
+              <w:fldChar w:fldCharType="end"/>
+            </w:r>
+          </w:hyperlink>
+        </w:p>
+        <w:p>
+          <w:pPr>
+            <w:pStyle w:val="Sumrio1"/>
+            <w:tabs>
+              <w:tab w:val="left" w:pos="1768"/>
+              <w:tab w:val="right" w:leader="dot" w:pos="8990"/>
+            </w:tabs>
+            <w:rPr>
+              <w:rFonts w:asciiTheme="minorHAnsi" w:eastAsiaTheme="minorEastAsia" w:hAnsiTheme="minorHAnsi" w:cstheme="minorBidi"/>
+              <w:noProof/>
+              <w:lang w:eastAsia="pt-BR"/>
+            </w:rPr>
+          </w:pPr>
+          <w:hyperlink w:anchor="_Toc12219262" w:history="1">
+            <w:r>
+              <w:rPr>
+                <w:rStyle w:val="Hyperlink"/>
+                <w:noProof/>
+                <w:spacing w:val="-1"/>
+              </w:rPr>
+              <w:t>4.3</w:t>
+            </w:r>
+            <w:r>
+              <w:rPr>
+                <w:rFonts w:asciiTheme="minorHAnsi" w:eastAsiaTheme="minorEastAsia" w:hAnsiTheme="minorHAnsi" w:cstheme="minorBidi"/>
+                <w:noProof/>
+                <w:lang w:eastAsia="pt-BR"/>
+              </w:rPr>
+              <w:tab/>
+            </w:r>
+            <w:r>
+              <w:rPr>
+                <w:rStyle w:val="Hyperlink"/>
+                <w:noProof/>
+              </w:rPr>
+              <w:t>Estudos conceituais e de tecnologia</w:t>
+            </w:r>
+            <w:r>
+              <w:rPr>
+                <w:noProof/>
+                <w:webHidden/>
+              </w:rPr>
+              <w:tab/>
+            </w:r>
+            <w:r>
+              <w:rPr>
+                <w:noProof/>
+                <w:webHidden/>
+              </w:rPr>
+              <w:fldChar w:fldCharType="begin"/>
+            </w:r>
+            <w:r>
+              <w:rPr>
+                <w:noProof/>
+                <w:webHidden/>
+              </w:rPr>
+              <w:instrText xml:space="preserve"> PAGEREF _Toc12219262 \h </w:instrText>
+            </w:r>
+            <w:r>
+              <w:rPr>
+                <w:noProof/>
+                <w:webHidden/>
+              </w:rPr>
+            </w:r>
+            <w:r>
+              <w:rPr>
+                <w:noProof/>
+                <w:webHidden/>
+              </w:rPr>
+              <w:fldChar w:fldCharType="separate"/>
+            </w:r>
+            <w:r>
+              <w:rPr>
+                <w:noProof/>
+                <w:webHidden/>
+              </w:rPr>
+              <w:t>12</w:t>
+            </w:r>
+            <w:r>
+              <w:rPr>
+                <w:noProof/>
+                <w:webHidden/>
+              </w:rPr>
+              <w:fldChar w:fldCharType="end"/>
+            </w:r>
+          </w:hyperlink>
+        </w:p>
+        <w:p>
+          <w:pPr>
+            <w:pStyle w:val="Sumrio1"/>
+            <w:tabs>
+              <w:tab w:val="left" w:pos="1768"/>
+              <w:tab w:val="right" w:leader="dot" w:pos="8990"/>
+            </w:tabs>
+            <w:rPr>
+              <w:rFonts w:asciiTheme="minorHAnsi" w:eastAsiaTheme="minorEastAsia" w:hAnsiTheme="minorHAnsi" w:cstheme="minorBidi"/>
+              <w:noProof/>
+              <w:lang w:eastAsia="pt-BR"/>
+            </w:rPr>
+          </w:pPr>
+          <w:hyperlink w:anchor="_Toc12219263" w:history="1">
+            <w:r>
+              <w:rPr>
+                <w:rStyle w:val="Hyperlink"/>
+                <w:noProof/>
+              </w:rPr>
+              <w:t>5</w:t>
+            </w:r>
+            <w:r>
+              <w:rPr>
+                <w:rFonts w:asciiTheme="minorHAnsi" w:eastAsiaTheme="minorEastAsia" w:hAnsiTheme="minorHAnsi" w:cstheme="minorBidi"/>
+                <w:noProof/>
+                <w:lang w:eastAsia="pt-BR"/>
+              </w:rPr>
+              <w:tab/>
+            </w:r>
+            <w:r>
+              <w:rPr>
+                <w:rStyle w:val="Hyperlink"/>
+                <w:noProof/>
+              </w:rPr>
+              <w:t>Referências</w:t>
+            </w:r>
+            <w:r>
+              <w:rPr>
+                <w:noProof/>
+                <w:webHidden/>
+              </w:rPr>
+              <w:tab/>
+            </w:r>
+            <w:r>
+              <w:rPr>
+                <w:noProof/>
+                <w:webHidden/>
+              </w:rPr>
+              <w:fldChar w:fldCharType="begin"/>
+            </w:r>
+            <w:r>
+              <w:rPr>
+                <w:noProof/>
+                <w:webHidden/>
+              </w:rPr>
+              <w:instrText xml:space="preserve"> PAGEREF _Toc12219263 \h </w:instrText>
+            </w:r>
+            <w:r>
+              <w:rPr>
+                <w:noProof/>
+                <w:webHidden/>
+              </w:rPr>
+            </w:r>
+            <w:r>
+              <w:rPr>
+                <w:noProof/>
+                <w:webHidden/>
+              </w:rPr>
+              <w:fldChar w:fldCharType="separate"/>
+            </w:r>
+            <w:r>
+              <w:rPr>
+                <w:noProof/>
+                <w:webHidden/>
+              </w:rPr>
+              <w:t>13</w:t>
+            </w:r>
+            <w:r>
+              <w:rPr>
+                <w:noProof/>
+                <w:webHidden/>
+              </w:rPr>
+              <w:fldChar w:fldCharType="end"/>
             </w:r>
           </w:hyperlink>
         </w:p>
@@ -2528,7 +2674,7 @@
         </w:tabs>
         <w:spacing w:before="1"/>
       </w:pPr>
-      <w:bookmarkStart w:id="0" w:name="_Toc510541263"/>
+      <w:bookmarkStart w:id="0" w:name="_Toc12219256"/>
       <w:r>
         <w:t>Introdução</w:t>
       </w:r>
@@ -2741,31 +2887,7 @@
         <w:t xml:space="preserve"> redes convolucionais com aprendizagem profunda para classificar uma ou mais mamografias dentro</w:t>
       </w:r>
       <w:r>
-        <w:t xml:space="preserve"> da categoria de avaliação BI-RADS do American </w:t>
-      </w:r>
-      <w:proofErr w:type="spellStart"/>
-      <w:r>
-        <w:t>College</w:t>
-      </w:r>
-      <w:proofErr w:type="spellEnd"/>
-      <w:r>
-        <w:t xml:space="preserve"> </w:t>
-      </w:r>
-      <w:proofErr w:type="spellStart"/>
-      <w:r>
-        <w:t>of</w:t>
-      </w:r>
-      <w:proofErr w:type="spellEnd"/>
-      <w:r>
-        <w:t xml:space="preserve"> </w:t>
-      </w:r>
-      <w:proofErr w:type="spellStart"/>
-      <w:r>
-        <w:t>Radiology</w:t>
-      </w:r>
-      <w:proofErr w:type="spellEnd"/>
-      <w:r>
-        <w:t xml:space="preserve"> (ACR) [2]. </w:t>
+        <w:t xml:space="preserve"> da categoria de avaliação BI-RADS do American College of Radiology (ACR) [2]. </w:t>
       </w:r>
       <w:r>
         <w:t>Essa ferramenta facilitaria e aceleraria o processo de exame das imagens de raios-X resultant</w:t>
@@ -2786,7 +2908,6 @@
         <w:spacing w:before="199"/>
         <w:ind w:left="668"/>
       </w:pPr>
-      <w:bookmarkStart w:id="1" w:name="_Toc510541264"/>
     </w:p>
     <w:p>
       <w:pPr>
@@ -2887,6 +3008,7 @@
         <w:spacing w:before="199"/>
         <w:ind w:left="668"/>
       </w:pPr>
+      <w:bookmarkStart w:id="1" w:name="_Toc12219257"/>
       <w:r>
         <w:lastRenderedPageBreak/>
         <w:t>2</w:t>
@@ -2916,15 +3038,7 @@
         <w:t>análise</w:t>
       </w:r>
       <w:r>
-        <w:t xml:space="preserve"> pelo profissional durante um exame de imagem da mama, são eles: nódulos, calcificações, distorção arquitetural, assimetria, linfonodo </w:t>
-      </w:r>
-      <w:proofErr w:type="spellStart"/>
-      <w:r>
-        <w:t>intramamário</w:t>
-      </w:r>
-      <w:proofErr w:type="spellEnd"/>
-      <w:r>
-        <w:t>, lesão de pele e ducto único dilatado [2]. A an</w:t>
+        <w:t xml:space="preserve"> pelo profissional durante um exame de imagem da mama, são eles: nódulos, calcificações, distorção arquitetural, assimetria, linfonodo intramamário, lesão de pele e ducto único dilatado [2]. A an</w:t>
       </w:r>
       <w:r>
         <w:t>á</w:t>
@@ -2985,108 +3099,22 @@
       <w:r>
         <w:t>10 (</w:t>
       </w:r>
-      <w:proofErr w:type="spellStart"/>
-      <w:r>
-        <w:fldChar w:fldCharType="begin"/>
-      </w:r>
-      <w:r>
-        <w:instrText xml:space="preserve"> HYPERLINK "https://en.wikipedia.org/wiki/Canadian_Institute_for_Advanced_Research" </w:instrText>
-      </w:r>
-      <w:r>
-        <w:fldChar w:fldCharType="separate"/>
-      </w:r>
-      <w:r>
-        <w:rPr>
-          <w:rStyle w:val="Hyperlink"/>
-          <w:color w:val="auto"/>
-          <w:u w:val="none"/>
-          <w:shd w:val="clear" w:color="auto" w:fill="FFFFFF"/>
-        </w:rPr>
-        <w:t>Canadian</w:t>
-      </w:r>
-      <w:proofErr w:type="spellEnd"/>
-      <w:r>
-        <w:rPr>
-          <w:rStyle w:val="Hyperlink"/>
-          <w:color w:val="auto"/>
-          <w:u w:val="none"/>
-          <w:shd w:val="clear" w:color="auto" w:fill="FFFFFF"/>
-        </w:rPr>
-        <w:t xml:space="preserve"> </w:t>
-      </w:r>
-      <w:proofErr w:type="spellStart"/>
-      <w:r>
-        <w:rPr>
-          <w:rStyle w:val="Hyperlink"/>
-          <w:color w:val="auto"/>
-          <w:u w:val="none"/>
-          <w:shd w:val="clear" w:color="auto" w:fill="FFFFFF"/>
-        </w:rPr>
-        <w:t>Institute</w:t>
-      </w:r>
-      <w:proofErr w:type="spellEnd"/>
-      <w:r>
-        <w:rPr>
-          <w:rStyle w:val="Hyperlink"/>
-          <w:color w:val="auto"/>
-          <w:u w:val="none"/>
-          <w:shd w:val="clear" w:color="auto" w:fill="FFFFFF"/>
-        </w:rPr>
-        <w:t xml:space="preserve"> For </w:t>
-      </w:r>
-      <w:proofErr w:type="spellStart"/>
-      <w:r>
-        <w:rPr>
-          <w:rStyle w:val="Hyperlink"/>
-          <w:color w:val="auto"/>
-          <w:u w:val="none"/>
-          <w:shd w:val="clear" w:color="auto" w:fill="FFFFFF"/>
-        </w:rPr>
-        <w:t>Advanced</w:t>
-      </w:r>
-      <w:proofErr w:type="spellEnd"/>
-      <w:r>
-        <w:rPr>
-          <w:rStyle w:val="Hyperlink"/>
-          <w:color w:val="auto"/>
-          <w:u w:val="none"/>
-          <w:shd w:val="clear" w:color="auto" w:fill="FFFFFF"/>
-        </w:rPr>
-        <w:t xml:space="preserve"> </w:t>
-      </w:r>
-      <w:proofErr w:type="spellStart"/>
-      <w:r>
-        <w:rPr>
-          <w:rStyle w:val="Hyperlink"/>
-          <w:color w:val="auto"/>
-          <w:u w:val="none"/>
-          <w:shd w:val="clear" w:color="auto" w:fill="FFFFFF"/>
-        </w:rPr>
-        <w:t>Research</w:t>
-      </w:r>
-      <w:proofErr w:type="spellEnd"/>
-      <w:r>
-        <w:rPr>
-          <w:rStyle w:val="Hyperlink"/>
-          <w:color w:val="auto"/>
-          <w:u w:val="none"/>
-          <w:shd w:val="clear" w:color="auto" w:fill="FFFFFF"/>
-        </w:rPr>
-        <w:fldChar w:fldCharType="end"/>
-      </w:r>
+      <w:hyperlink r:id="rId10" w:history="1">
+        <w:r>
+          <w:rPr>
+            <w:rStyle w:val="Hyperlink"/>
+            <w:color w:val="auto"/>
+            <w:u w:val="none"/>
+            <w:shd w:val="clear" w:color="auto" w:fill="FFFFFF"/>
+          </w:rPr>
+          <w:t>Canadian Institute For Advanced Research</w:t>
+        </w:r>
+      </w:hyperlink>
       <w:r>
         <w:t xml:space="preserve">) </w:t>
       </w:r>
       <w:r>
-        <w:t xml:space="preserve">foi o </w:t>
-      </w:r>
-      <w:proofErr w:type="spellStart"/>
-      <w:r>
-        <w:t>AutoAugment</w:t>
-      </w:r>
-      <w:proofErr w:type="spellEnd"/>
-      <w:r>
-        <w:t xml:space="preserve"> </w:t>
+        <w:t xml:space="preserve">foi o AutoAugment </w:t>
       </w:r>
       <w:r>
         <w:t xml:space="preserve">[6], que usou de técnicas de transformações das imagens da base de dados para aumentar a precisão de seu algoritmo.  </w:t>
@@ -3226,7 +3254,7 @@
         </w:tabs>
         <w:spacing w:before="202"/>
       </w:pPr>
-      <w:bookmarkStart w:id="2" w:name="_Toc510541265"/>
+      <w:bookmarkStart w:id="2" w:name="_Toc12219258"/>
       <w:r>
         <w:lastRenderedPageBreak/>
         <w:t xml:space="preserve">Propostas e </w:t>
@@ -3274,35 +3302,7 @@
         <w:rPr>
           <w:shd w:val="clear" w:color="auto" w:fill="FFFFFF"/>
         </w:rPr>
-        <w:t xml:space="preserve">Digital </w:t>
-      </w:r>
-      <w:proofErr w:type="spellStart"/>
-      <w:r>
-        <w:rPr>
-          <w:shd w:val="clear" w:color="auto" w:fill="FFFFFF"/>
-        </w:rPr>
-        <w:t>Imaging</w:t>
-      </w:r>
-      <w:proofErr w:type="spellEnd"/>
-      <w:r>
-        <w:rPr>
-          <w:shd w:val="clear" w:color="auto" w:fill="FFFFFF"/>
-        </w:rPr>
-        <w:t xml:space="preserve"> </w:t>
-      </w:r>
-      <w:proofErr w:type="spellStart"/>
-      <w:r>
-        <w:rPr>
-          <w:shd w:val="clear" w:color="auto" w:fill="FFFFFF"/>
-        </w:rPr>
-        <w:t>and</w:t>
-      </w:r>
-      <w:proofErr w:type="spellEnd"/>
-      <w:r>
-        <w:rPr>
-          <w:shd w:val="clear" w:color="auto" w:fill="FFFFFF"/>
-        </w:rPr>
-        <w:t xml:space="preserve"> Communications in Medicine)</w:t>
+        <w:t>Digital Imaging and Communications in Medicine)</w:t>
       </w:r>
       <w:r>
         <w:t xml:space="preserve"> </w:t>
@@ -3380,75 +3380,11 @@
       <w:r>
         <w:t>e ILSVRC (</w:t>
       </w:r>
-      <w:proofErr w:type="spellStart"/>
       <w:r>
         <w:rPr>
           <w:shd w:val="clear" w:color="auto" w:fill="FFFFFF"/>
         </w:rPr>
-        <w:t>ImageNet</w:t>
-      </w:r>
-      <w:proofErr w:type="spellEnd"/>
-      <w:r>
-        <w:rPr>
-          <w:shd w:val="clear" w:color="auto" w:fill="FFFFFF"/>
-        </w:rPr>
-        <w:t xml:space="preserve"> </w:t>
-      </w:r>
-      <w:proofErr w:type="spellStart"/>
-      <w:r>
-        <w:rPr>
-          <w:shd w:val="clear" w:color="auto" w:fill="FFFFFF"/>
-        </w:rPr>
-        <w:t>Large</w:t>
-      </w:r>
-      <w:proofErr w:type="spellEnd"/>
-      <w:r>
-        <w:rPr>
-          <w:shd w:val="clear" w:color="auto" w:fill="FFFFFF"/>
-        </w:rPr>
-        <w:t xml:space="preserve"> </w:t>
-      </w:r>
-      <w:proofErr w:type="spellStart"/>
-      <w:r>
-        <w:rPr>
-          <w:shd w:val="clear" w:color="auto" w:fill="FFFFFF"/>
-        </w:rPr>
-        <w:t>Scale</w:t>
-      </w:r>
-      <w:proofErr w:type="spellEnd"/>
-      <w:r>
-        <w:rPr>
-          <w:shd w:val="clear" w:color="auto" w:fill="FFFFFF"/>
-        </w:rPr>
-        <w:t xml:space="preserve"> Visual </w:t>
-      </w:r>
-      <w:proofErr w:type="spellStart"/>
-      <w:r>
-        <w:rPr>
-          <w:shd w:val="clear" w:color="auto" w:fill="FFFFFF"/>
-        </w:rPr>
-        <w:t>Recognition</w:t>
-      </w:r>
-      <w:proofErr w:type="spellEnd"/>
-      <w:r>
-        <w:rPr>
-          <w:shd w:val="clear" w:color="auto" w:fill="FFFFFF"/>
-        </w:rPr>
-        <w:t xml:space="preserve"> </w:t>
-      </w:r>
-      <w:proofErr w:type="spellStart"/>
-      <w:r>
-        <w:rPr>
-          <w:shd w:val="clear" w:color="auto" w:fill="FFFFFF"/>
-        </w:rPr>
-        <w:t>Challenge</w:t>
-      </w:r>
-      <w:proofErr w:type="spellEnd"/>
-      <w:r>
-        <w:rPr>
-          <w:shd w:val="clear" w:color="auto" w:fill="FFFFFF"/>
-        </w:rPr>
-        <w:t>)</w:t>
+        <w:t>ImageNet Large Scale Visual Recognition Challenge)</w:t>
       </w:r>
       <w:r>
         <w:t>.</w:t>
@@ -3463,39 +3399,7 @@
         <w:t xml:space="preserve"> serão testadas visando aperfeiçoar a classificação resultante da rede.</w:t>
       </w:r>
       <w:r>
-        <w:t xml:space="preserve"> Dependendo do tempo necessário para se computar o treinamento da rede desenvolvido poderá ser interessante utilizar múltiplas </w:t>
-      </w:r>
-      <w:proofErr w:type="spellStart"/>
-      <w:r>
-        <w:t>GPUs</w:t>
-      </w:r>
-      <w:proofErr w:type="spellEnd"/>
-      <w:r>
-        <w:t xml:space="preserve"> (</w:t>
-      </w:r>
-      <w:proofErr w:type="spellStart"/>
-      <w:r>
-        <w:t>Graphic</w:t>
-      </w:r>
-      <w:proofErr w:type="spellEnd"/>
-      <w:r>
-        <w:t xml:space="preserve"> </w:t>
-      </w:r>
-      <w:proofErr w:type="spellStart"/>
-      <w:r>
-        <w:t>Processing</w:t>
-      </w:r>
-      <w:proofErr w:type="spellEnd"/>
-      <w:r>
-        <w:t xml:space="preserve"> </w:t>
-      </w:r>
-      <w:proofErr w:type="spellStart"/>
-      <w:r>
-        <w:t>Units</w:t>
-      </w:r>
-      <w:proofErr w:type="spellEnd"/>
-      <w:r>
-        <w:t>) e/ou um cluster para acelerar tal etapa do projeto.</w:t>
+        <w:t xml:space="preserve"> Dependendo do tempo necessário para se computar o treinamento da rede desenvolvido poderá ser interessante utilizar múltiplas GPUs (Graphic Processing Units) e/ou um cluster para acelerar tal etapa do projeto.</w:t>
       </w:r>
     </w:p>
     <w:p>
@@ -3672,10 +3576,12 @@
         <w:spacing w:before="192"/>
         <w:ind w:left="1100" w:hanging="432"/>
       </w:pPr>
+      <w:bookmarkStart w:id="3" w:name="_Toc12219259"/>
       <w:r>
         <w:lastRenderedPageBreak/>
         <w:t>Atividades Realizadas</w:t>
       </w:r>
+      <w:bookmarkEnd w:id="3"/>
     </w:p>
     <w:p>
       <w:pPr>
@@ -3683,9 +3589,6 @@
         <w:spacing w:before="163" w:line="360" w:lineRule="auto"/>
         <w:ind w:left="668" w:right="393" w:firstLine="566"/>
         <w:jc w:val="both"/>
-        <w:rPr>
-          <w:u w:val="single"/>
-        </w:rPr>
       </w:pPr>
       <w:r>
         <w:t>A primeira fase do projeto foi de estudo</w:t>
@@ -3694,26 +3597,7 @@
         <w:t xml:space="preserve"> </w:t>
       </w:r>
       <w:r>
-        <w:t xml:space="preserve">teórico da área de câncer de mama e de redes convolucionais para </w:t>
-      </w:r>
-      <w:proofErr w:type="spellStart"/>
-      <w:r>
-        <w:t>machine</w:t>
-      </w:r>
-      <w:proofErr w:type="spellEnd"/>
-      <w:r>
-        <w:t xml:space="preserve"> </w:t>
-      </w:r>
-      <w:proofErr w:type="spellStart"/>
-      <w:r>
-        <w:t>learning</w:t>
-      </w:r>
-      <w:proofErr w:type="spellEnd"/>
-      <w:r>
-        <w:t xml:space="preserve"> com imagens. A segunda fase envolveu a decisão de que linguagens, ferramentas e bibliotecas seriam utilizadas no desenvolvimento do projeto. </w:t>
-      </w:r>
-      <w:r>
-        <w:t>A terceira fase envolveu testes, adaptação do projeto. A quarta e última fase envolveu a escrita deste relatório, documentando todo o projeto e suas conclusões.</w:t>
+        <w:t>teórico da área de câncer de mama e de redes convolucionais para machine learning com imagens. A segunda fase envolveu a decisão de que linguagens, ferramentas e bibliotecas seriam utilizadas no desenvolvimento do projeto. A terceira fase envolveu testes, adaptação do projeto. A quarta e última fase envolveu a escrita deste relatório, documentando todo o projeto e suas conclusões.</w:t>
       </w:r>
     </w:p>
     <w:p>
@@ -3724,6 +3608,7 @@
           <w:tab w:val="left" w:pos="1100"/>
         </w:tabs>
         <w:spacing w:before="192"/>
+        <w:ind w:left="1100"/>
       </w:pPr>
     </w:p>
     <w:p>
@@ -3743,6 +3628,7 @@
           <w:szCs w:val="24"/>
         </w:rPr>
       </w:pPr>
+      <w:bookmarkStart w:id="4" w:name="_Toc12219260"/>
       <w:r>
         <w:rPr>
           <w:sz w:val="24"/>
@@ -3757,6 +3643,7 @@
         </w:rPr>
         <w:t>udos preliminares</w:t>
       </w:r>
+      <w:bookmarkEnd w:id="4"/>
     </w:p>
     <w:p>
       <w:pPr>
@@ -3766,22 +3653,58 @@
         <w:jc w:val="both"/>
       </w:pPr>
       <w:r>
-        <w:t>O início do projeto envolveu o estudo teórico da área de câncer de mama e mamografias</w:t>
-      </w:r>
-      <w:r>
-        <w:t>, para isso foi utilizado o Atlas BI-RADS[2] que tem como objetivo definir, padronizar o processo de análise de imagens de mama, para melhorar a qualidade e segurança das analises clinicas.</w:t>
-      </w:r>
-      <w:bookmarkStart w:id="3" w:name="_GoBack"/>
-      <w:bookmarkEnd w:id="3"/>
-    </w:p>
-    <w:p>
-      <w:pPr>
-        <w:pStyle w:val="Ttulo1"/>
-        <w:tabs>
-          <w:tab w:val="left" w:pos="1099"/>
-          <w:tab w:val="left" w:pos="1100"/>
-        </w:tabs>
-        <w:spacing w:before="192"/>
+        <w:t xml:space="preserve">O conhecimento e a experiência do graduando em questão em relação ao tema de machine learning, inteligência </w:t>
+      </w:r>
+      <w:r>
+        <w:t>artificial</w:t>
+      </w:r>
+      <w:r>
+        <w:t xml:space="preserve"> e processamento digital de imagens foram obtidos de duas formas antes do desenvolvimento desse projeto.</w:t>
+      </w:r>
+    </w:p>
+    <w:p>
+      <w:pPr>
+        <w:pStyle w:val="Corpodetexto"/>
+        <w:spacing w:before="163" w:line="360" w:lineRule="auto"/>
+        <w:ind w:left="668" w:right="393" w:firstLine="566"/>
+        <w:jc w:val="both"/>
+      </w:pPr>
+      <w:r>
+        <w:t xml:space="preserve">A primeira foi durante o curso da </w:t>
+      </w:r>
+      <w:r>
+        <w:t>matéria ENG1456 – Inteligência Computacional Aplicada, cuja professora é a orientadora desse projeto. Durante o desenvolvimento da disciplina o aluno teve seu primeiro contato com inteligência artificial e redes neurais, criando uma base de entendimento para idealização desse projeto.</w:t>
+      </w:r>
+    </w:p>
+    <w:p>
+      <w:pPr>
+        <w:pStyle w:val="Corpodetexto"/>
+        <w:spacing w:before="163" w:line="360" w:lineRule="auto"/>
+        <w:ind w:left="668" w:right="393" w:firstLine="566"/>
+        <w:jc w:val="both"/>
+      </w:pPr>
+      <w:r>
+        <w:t>O segundo momento de contato com inteligência artificial e processamento digital de imagens foi durante</w:t>
+      </w:r>
+      <w:r>
+        <w:t xml:space="preserve"> os 8 meses de</w:t>
+      </w:r>
+      <w:r>
+        <w:t xml:space="preserve"> iniciação cientifica realizada com o Italo Mati</w:t>
+      </w:r>
+      <w:r>
+        <w:t>as, co-orientador desse projeto, no laboratório de Bio-Design da PUC-Rio</w:t>
+      </w:r>
+      <w:r>
+        <w:t>. Durante a iniciação foi realizado um projeto de segmentação de imagens medicas para análise de tumores pulmonares. Nesse tempo houve um acumulo de conhecimento muito grande relacionado a processamento digital de imagens.</w:t>
+      </w:r>
+    </w:p>
+    <w:p>
+      <w:pPr>
+        <w:pStyle w:val="Corpodetexto"/>
+        <w:spacing w:before="163" w:line="360" w:lineRule="auto"/>
+        <w:ind w:right="393"/>
+        <w:jc w:val="both"/>
       </w:pPr>
     </w:p>
     <w:p>
@@ -3801,6 +3724,7 @@
           <w:szCs w:val="24"/>
         </w:rPr>
       </w:pPr>
+      <w:bookmarkStart w:id="5" w:name="_Toc12219261"/>
       <w:r>
         <w:rPr>
           <w:sz w:val="24"/>
@@ -3808,6 +3732,7 @@
         </w:rPr>
         <w:t>Estudos conceituais e de tecnologia</w:t>
       </w:r>
+      <w:bookmarkEnd w:id="5"/>
     </w:p>
     <w:p>
       <w:pPr>
@@ -3817,6 +3742,381 @@
         <w:jc w:val="both"/>
       </w:pPr>
       <w:r>
+        <w:t>O início do projeto envolveu o estudo teórico da área de câncer de mama e mamografias</w:t>
+      </w:r>
+      <w:r>
+        <w:t xml:space="preserve">, para isso foi utilizado o Atlas BI-RADS[2] que tem como objetivo definir, padronizar o processo de análise de imagens de mama, para melhorar a qualidade e segurança das </w:t>
+      </w:r>
+      <w:r>
+        <w:t>análises</w:t>
+      </w:r>
+      <w:r>
+        <w:t xml:space="preserve"> clinicas.</w:t>
+      </w:r>
+      <w:r>
+        <w:t xml:space="preserve"> </w:t>
+      </w:r>
+    </w:p>
+    <w:p>
+      <w:pPr>
+        <w:pStyle w:val="Corpodetexto"/>
+        <w:spacing w:before="163" w:line="360" w:lineRule="auto"/>
+        <w:ind w:left="668" w:right="393" w:firstLine="566"/>
+        <w:jc w:val="both"/>
+      </w:pPr>
+      <w:r>
+        <w:t>Mamografia é uma imagem raio-x da mama, o exame para se obter tal imagem envolve colocar o peito da paciente entre duas superfícies firmes, logo em seguida as superfícies apertam o seio deixando-o mais reto o que facilita</w:t>
+      </w:r>
+      <w:r>
+        <w:t xml:space="preserve"> a obtenção da imagem. Após o exame as imagens são analisadas por um especialista na procura dos seguintes achados:</w:t>
+      </w:r>
+    </w:p>
+    <w:p>
+      <w:pPr>
+        <w:pStyle w:val="Corpodetexto"/>
+        <w:numPr>
+          <w:ilvl w:val="0"/>
+          <w:numId w:val="26"/>
+        </w:numPr>
+        <w:spacing w:before="163" w:line="360" w:lineRule="auto"/>
+        <w:ind w:right="393"/>
+        <w:jc w:val="both"/>
+      </w:pPr>
+      <w:r>
+        <w:lastRenderedPageBreak/>
+        <w:t>N</w:t>
+      </w:r>
+      <w:r>
+        <w:t xml:space="preserve">ódulos: </w:t>
+      </w:r>
+      <w:r>
+        <w:t>Também chamados de massas são volumes tridimensionais classificados de acordo com sua forma, margem e densidade. A alta densidade do nódulo esta significativamente associada a malignidade do mesmo.</w:t>
+      </w:r>
+    </w:p>
+    <w:p>
+      <w:pPr>
+        <w:pStyle w:val="Corpodetexto"/>
+        <w:numPr>
+          <w:ilvl w:val="0"/>
+          <w:numId w:val="26"/>
+        </w:numPr>
+        <w:spacing w:before="163" w:line="360" w:lineRule="auto"/>
+        <w:ind w:right="393"/>
+        <w:jc w:val="both"/>
+      </w:pPr>
+      <w:r>
+        <w:t>Calcificações: Classificadas de acordo com a forma, tamanho e distribuição. Calcificações benignas são normalmente maiores enquanto as malignas tendem a ser muito pequenas.</w:t>
+      </w:r>
+    </w:p>
+    <w:p>
+      <w:pPr>
+        <w:pStyle w:val="Corpodetexto"/>
+        <w:numPr>
+          <w:ilvl w:val="0"/>
+          <w:numId w:val="26"/>
+        </w:numPr>
+        <w:spacing w:before="163" w:line="360" w:lineRule="auto"/>
+        <w:ind w:right="393"/>
+        <w:jc w:val="both"/>
+      </w:pPr>
+      <w:r>
+        <w:t>Distorção arquitetural: Diz respeito a análise das linhas do tecido da mama, podendo estar relacionada a malignidade.</w:t>
+      </w:r>
+    </w:p>
+    <w:p>
+      <w:pPr>
+        <w:pStyle w:val="Corpodetexto"/>
+        <w:numPr>
+          <w:ilvl w:val="0"/>
+          <w:numId w:val="26"/>
+        </w:numPr>
+        <w:spacing w:before="163" w:line="360" w:lineRule="auto"/>
+        <w:ind w:right="393"/>
+        <w:jc w:val="both"/>
+      </w:pPr>
+      <w:r>
+        <w:t>Assimetria: Significa a assimetria das fibras do tecido, pode indicar lesões e malignidade.</w:t>
+      </w:r>
+    </w:p>
+    <w:p>
+      <w:pPr>
+        <w:pStyle w:val="Corpodetexto"/>
+        <w:numPr>
+          <w:ilvl w:val="0"/>
+          <w:numId w:val="26"/>
+        </w:numPr>
+        <w:spacing w:before="163" w:line="360" w:lineRule="auto"/>
+        <w:ind w:right="393"/>
+        <w:jc w:val="both"/>
+      </w:pPr>
+      <w:r>
+        <w:t>Linfonodo intramamário: São nódulos circunscritos tipicamente benignos.</w:t>
+      </w:r>
+    </w:p>
+    <w:p>
+      <w:pPr>
+        <w:pStyle w:val="Corpodetexto"/>
+        <w:numPr>
+          <w:ilvl w:val="0"/>
+          <w:numId w:val="26"/>
+        </w:numPr>
+        <w:spacing w:before="163" w:line="360" w:lineRule="auto"/>
+        <w:ind w:right="393"/>
+        <w:jc w:val="both"/>
+      </w:pPr>
+      <w:r>
+        <w:t>Lesão na pele: Lesão que se projeta sobre a mama, tipicamente benigna.</w:t>
+      </w:r>
+    </w:p>
+    <w:p>
+      <w:pPr>
+        <w:pStyle w:val="Corpodetexto"/>
+        <w:numPr>
+          <w:ilvl w:val="0"/>
+          <w:numId w:val="26"/>
+        </w:numPr>
+        <w:spacing w:before="163" w:line="360" w:lineRule="auto"/>
+        <w:ind w:right="393"/>
+        <w:jc w:val="both"/>
+      </w:pPr>
+      <w:r>
+        <w:t>Ducto único dilatado: Estrutura tubular normalmente rara e benigna.</w:t>
+      </w:r>
+    </w:p>
+    <w:p>
+      <w:pPr>
+        <w:pStyle w:val="Corpodetexto"/>
+        <w:spacing w:before="163" w:line="360" w:lineRule="auto"/>
+        <w:ind w:left="516" w:right="393" w:firstLine="720"/>
+        <w:jc w:val="both"/>
+      </w:pPr>
+      <w:r>
+        <w:t>Todos esses achados devem ser analisados objetivamente seguindo o sistema de laudos, que envolve uma breve descrição da indicação do exame, descrição sucinta da composição geral da mama, descrição objetiva de quaisquer achados importantes, comparação com exames anteriores caso o radiologista julgue necessário, avaliação de acordo com a escala BI-RADS, e a conduta que deve ser tomada.</w:t>
+      </w:r>
+    </w:p>
+    <w:p>
+      <w:pPr>
+        <w:pStyle w:val="Corpodetexto"/>
+        <w:spacing w:before="163" w:line="360" w:lineRule="auto"/>
+        <w:ind w:left="516" w:right="393" w:firstLine="720"/>
+        <w:jc w:val="both"/>
+      </w:pPr>
+    </w:p>
+    <w:p>
+      <w:pPr>
+        <w:pStyle w:val="Corpodetexto"/>
+        <w:spacing w:before="163" w:line="360" w:lineRule="auto"/>
+        <w:ind w:left="516" w:right="393" w:firstLine="720"/>
+        <w:jc w:val="both"/>
+        <w:rPr>
+          <w:b/>
+        </w:rPr>
+      </w:pPr>
+    </w:p>
+    <w:p>
+      <w:pPr>
+        <w:pStyle w:val="Corpodetexto"/>
+        <w:spacing w:before="163" w:line="360" w:lineRule="auto"/>
+        <w:ind w:left="516" w:right="393" w:firstLine="720"/>
+        <w:jc w:val="both"/>
+        <w:rPr>
+          <w:b/>
+        </w:rPr>
+      </w:pPr>
+    </w:p>
+    <w:p>
+      <w:pPr>
+        <w:pStyle w:val="Corpodetexto"/>
+        <w:spacing w:before="163" w:line="360" w:lineRule="auto"/>
+        <w:ind w:left="516" w:right="393" w:firstLine="720"/>
+        <w:jc w:val="both"/>
+        <w:rPr>
+          <w:b/>
+        </w:rPr>
+      </w:pPr>
+    </w:p>
+    <w:p>
+      <w:pPr>
+        <w:pStyle w:val="Corpodetexto"/>
+        <w:spacing w:before="163" w:line="360" w:lineRule="auto"/>
+        <w:ind w:left="516" w:right="393" w:firstLine="720"/>
+        <w:jc w:val="both"/>
+        <w:rPr>
+          <w:b/>
+        </w:rPr>
+      </w:pPr>
+    </w:p>
+    <w:p>
+      <w:pPr>
+        <w:pStyle w:val="Corpodetexto"/>
+        <w:spacing w:before="163" w:line="360" w:lineRule="auto"/>
+        <w:ind w:right="393"/>
+        <w:jc w:val="both"/>
+        <w:rPr>
+          <w:b/>
+        </w:rPr>
+      </w:pPr>
+      <w:r>
+        <w:rPr>
+          <w:noProof/>
+          <w:lang w:eastAsia="pt-BR"/>
+        </w:rPr>
+        <w:lastRenderedPageBreak/>
+        <w:drawing>
+          <wp:anchor distT="0" distB="0" distL="114300" distR="114300" simplePos="0" relativeHeight="251659264" behindDoc="0" locked="0" layoutInCell="1" allowOverlap="1" wp14:anchorId="72EF0A78" wp14:editId="577193AE">
+            <wp:simplePos x="0" y="0"/>
+            <wp:positionH relativeFrom="margin">
+              <wp:align>left</wp:align>
+            </wp:positionH>
+            <wp:positionV relativeFrom="margin">
+              <wp:posOffset>161925</wp:posOffset>
+            </wp:positionV>
+            <wp:extent cx="5676900" cy="4257675"/>
+            <wp:effectExtent l="0" t="0" r="0" b="9525"/>
+            <wp:wrapSquare wrapText="bothSides"/>
+            <wp:docPr id="7" name="Imagem 7" descr="C:\Users\user\AppData\Local\Microsoft\Windows\INetCache\Content.Word\Capture.png"/>
+            <wp:cNvGraphicFramePr>
+              <a:graphicFrameLocks xmlns:a="http://schemas.openxmlformats.org/drawingml/2006/main" noChangeAspect="1"/>
+            </wp:cNvGraphicFramePr>
+            <a:graphic xmlns:a="http://schemas.openxmlformats.org/drawingml/2006/main">
+              <a:graphicData uri="http://schemas.openxmlformats.org/drawingml/2006/picture">
+                <pic:pic xmlns:pic="http://schemas.openxmlformats.org/drawingml/2006/picture">
+                  <pic:nvPicPr>
+                    <pic:cNvPr id="0" name="Picture 4" descr="C:\Users\user\AppData\Local\Microsoft\Windows\INetCache\Content.Word\Capture.png"/>
+                    <pic:cNvPicPr>
+                      <a:picLocks noChangeAspect="1" noChangeArrowheads="1"/>
+                    </pic:cNvPicPr>
+                  </pic:nvPicPr>
+                  <pic:blipFill>
+                    <a:blip r:embed="rId11">
+                      <a:extLst>
+                        <a:ext uri="{28A0092B-C50C-407E-A947-70E740481C1C}">
+                          <a14:useLocalDpi xmlns:a14="http://schemas.microsoft.com/office/drawing/2010/main" val="0"/>
+                        </a:ext>
+                      </a:extLst>
+                    </a:blip>
+                    <a:srcRect/>
+                    <a:stretch>
+                      <a:fillRect/>
+                    </a:stretch>
+                  </pic:blipFill>
+                  <pic:spPr bwMode="auto">
+                    <a:xfrm>
+                      <a:off x="0" y="0"/>
+                      <a:ext cx="5676900" cy="4257675"/>
+                    </a:xfrm>
+                    <a:prstGeom prst="rect">
+                      <a:avLst/>
+                    </a:prstGeom>
+                    <a:noFill/>
+                    <a:ln>
+                      <a:noFill/>
+                    </a:ln>
+                  </pic:spPr>
+                </pic:pic>
+              </a:graphicData>
+            </a:graphic>
+            <wp14:sizeRelH relativeFrom="page">
+              <wp14:pctWidth>0</wp14:pctWidth>
+            </wp14:sizeRelH>
+            <wp14:sizeRelV relativeFrom="page">
+              <wp14:pctHeight>0</wp14:pctHeight>
+            </wp14:sizeRelV>
+          </wp:anchor>
+        </w:drawing>
+      </w:r>
+    </w:p>
+    <w:p>
+      <w:pPr>
+        <w:pStyle w:val="Corpodetexto"/>
+        <w:spacing w:before="163" w:line="360" w:lineRule="auto"/>
+        <w:ind w:left="516" w:right="393" w:firstLine="720"/>
+        <w:jc w:val="both"/>
+      </w:pPr>
+      <w:r>
+        <w:rPr>
+          <w:b/>
+        </w:rPr>
+        <w:t>Figura 1</w:t>
+      </w:r>
+      <w:r>
+        <w:t>: Tabela de classificação BI-RADS</w:t>
+      </w:r>
+    </w:p>
+    <w:p>
+      <w:pPr>
+        <w:pStyle w:val="Corpodetexto"/>
+        <w:spacing w:before="163" w:line="360" w:lineRule="auto"/>
+        <w:ind w:left="516" w:right="393" w:firstLine="720"/>
+        <w:jc w:val="both"/>
+      </w:pPr>
+    </w:p>
+    <w:p>
+      <w:pPr>
+        <w:pStyle w:val="Corpodetexto"/>
+        <w:spacing w:before="163" w:line="360" w:lineRule="auto"/>
+        <w:ind w:left="516" w:right="393" w:firstLine="720"/>
+        <w:jc w:val="both"/>
+      </w:pPr>
+      <w:r>
+        <w:t>Após o estudo teórico relacionado a mamografia, foi feito um estudo mais aprofundado sobre redes neurais convolucionais, utilizadas para machine learning na classificação de imagens.</w:t>
+      </w:r>
+    </w:p>
+    <w:p>
+      <w:pPr>
+        <w:pStyle w:val="Corpodetexto"/>
+        <w:spacing w:before="163" w:line="360" w:lineRule="auto"/>
+        <w:ind w:left="516" w:right="393" w:firstLine="720"/>
+        <w:jc w:val="both"/>
+      </w:pPr>
+      <w:bookmarkStart w:id="6" w:name="_GoBack"/>
+      <w:bookmarkEnd w:id="6"/>
+    </w:p>
+    <w:p>
+      <w:pPr>
+        <w:pStyle w:val="Ttulo1"/>
+        <w:tabs>
+          <w:tab w:val="left" w:pos="1099"/>
+          <w:tab w:val="left" w:pos="1100"/>
+        </w:tabs>
+        <w:spacing w:before="192"/>
+      </w:pPr>
+    </w:p>
+    <w:p>
+      <w:pPr>
+        <w:pStyle w:val="Ttulo1"/>
+        <w:numPr>
+          <w:ilvl w:val="1"/>
+          <w:numId w:val="19"/>
+        </w:numPr>
+        <w:tabs>
+          <w:tab w:val="left" w:pos="1099"/>
+          <w:tab w:val="left" w:pos="1100"/>
+        </w:tabs>
+        <w:spacing w:before="192"/>
+        <w:rPr>
+          <w:sz w:val="24"/>
+          <w:szCs w:val="24"/>
+        </w:rPr>
+      </w:pPr>
+      <w:bookmarkStart w:id="7" w:name="_Toc12219262"/>
+      <w:r>
+        <w:rPr>
+          <w:sz w:val="24"/>
+          <w:szCs w:val="24"/>
+        </w:rPr>
+        <w:t>Estudos conceituais e de tecnologia</w:t>
+      </w:r>
+      <w:bookmarkEnd w:id="7"/>
+    </w:p>
+    <w:p>
+      <w:pPr>
+        <w:pStyle w:val="Corpodetexto"/>
+        <w:spacing w:before="163" w:line="360" w:lineRule="auto"/>
+        <w:ind w:left="668" w:right="393" w:firstLine="566"/>
+        <w:jc w:val="both"/>
+      </w:pPr>
+      <w:r>
         <w:t>Python</w:t>
       </w:r>
       <w:r>
@@ -3832,42 +4132,13 @@
         <w:t>utilizada foi</w:t>
       </w:r>
       <w:r>
-        <w:t xml:space="preserve"> o </w:t>
-      </w:r>
-      <w:proofErr w:type="spellStart"/>
-      <w:r>
-        <w:t>TensorFlow</w:t>
-      </w:r>
-      <w:proofErr w:type="spellEnd"/>
-      <w:r>
-        <w:t xml:space="preserve">, um framework para </w:t>
-      </w:r>
-      <w:proofErr w:type="spellStart"/>
-      <w:r>
-        <w:t>mac</w:t>
-      </w:r>
-      <w:r>
-        <w:t>hine</w:t>
-      </w:r>
-      <w:proofErr w:type="spellEnd"/>
-      <w:r>
-        <w:t xml:space="preserve"> </w:t>
-      </w:r>
-      <w:proofErr w:type="spellStart"/>
-      <w:r>
-        <w:t>learning</w:t>
-      </w:r>
-      <w:proofErr w:type="spellEnd"/>
-      <w:r>
-        <w:t xml:space="preserve"> open </w:t>
-      </w:r>
-      <w:proofErr w:type="spellStart"/>
-      <w:r>
-        <w:t>source</w:t>
-      </w:r>
-      <w:proofErr w:type="spellEnd"/>
-      <w:r>
-        <w:t xml:space="preserve"> criado</w:t>
+        <w:t xml:space="preserve"> o TensorFlow</w:t>
+      </w:r>
+      <w:r>
+        <w:t>, um framework para mac</w:t>
+      </w:r>
+      <w:r>
+        <w:t>hine learning open source criado</w:t>
       </w:r>
       <w:r>
         <w:t xml:space="preserve"> pela Google. </w:t>
@@ -3999,11 +4270,11 @@
         <w:spacing w:before="202"/>
         <w:ind w:left="1234" w:hanging="578"/>
       </w:pPr>
-      <w:bookmarkStart w:id="4" w:name="_Toc510541267"/>
+      <w:bookmarkStart w:id="8" w:name="_Toc12219263"/>
       <w:r>
         <w:t>Referências</w:t>
       </w:r>
-      <w:bookmarkEnd w:id="4"/>
+      <w:bookmarkEnd w:id="8"/>
     </w:p>
     <w:p>
       <w:pPr>
@@ -4028,45 +4299,14 @@
         <w:rPr>
           <w:lang w:val="en-US"/>
         </w:rPr>
-        <w:lastRenderedPageBreak/>
-        <w:t xml:space="preserve">SPIEGEL, Rebecca L.; MILLER, Kimberly D.; JEMAL, </w:t>
-      </w:r>
-      <w:proofErr w:type="spellStart"/>
-      <w:r>
-        <w:rPr>
-          <w:lang w:val="en-US"/>
-        </w:rPr>
-        <w:t>Ahmedin</w:t>
-      </w:r>
-      <w:proofErr w:type="spellEnd"/>
-      <w:r>
-        <w:rPr>
-          <w:lang w:val="en-US"/>
-        </w:rPr>
-        <w:t xml:space="preserve">. </w:t>
-      </w:r>
-      <w:proofErr w:type="spellStart"/>
-      <w:r>
-        <w:rPr>
-          <w:b/>
-        </w:rPr>
-        <w:t>Cancer</w:t>
-      </w:r>
-      <w:proofErr w:type="spellEnd"/>
-      <w:r>
-        <w:rPr>
-          <w:b/>
-        </w:rPr>
-        <w:t xml:space="preserve"> </w:t>
-      </w:r>
-      <w:proofErr w:type="spellStart"/>
-      <w:r>
-        <w:rPr>
-          <w:b/>
-        </w:rPr>
-        <w:t>Statistics</w:t>
-      </w:r>
-      <w:proofErr w:type="spellEnd"/>
+        <w:t xml:space="preserve">SPIEGEL, Rebecca L.; MILLER, Kimberly D.; JEMAL, Ahmedin. </w:t>
+      </w:r>
+      <w:r>
+        <w:rPr>
+          <w:b/>
+        </w:rPr>
+        <w:t>Cancer Statistics</w:t>
+      </w:r>
       <w:r>
         <w:rPr>
           <w:b/>
@@ -4342,7 +4582,7 @@
         <w:spacing w:line="360" w:lineRule="auto"/>
         <w:ind w:right="394" w:firstLine="0"/>
       </w:pPr>
-      <w:hyperlink r:id="rId10" w:history="1">
+      <w:hyperlink r:id="rId12" w:history="1">
         <w:r>
           <w:rPr>
             <w:color w:val="1E1E23"/>
@@ -4511,7 +4751,7 @@
       <w:r>
         <w:t>Disponível em: &lt;</w:t>
       </w:r>
-      <w:hyperlink r:id="rId11" w:history="1">
+      <w:hyperlink r:id="rId13" w:history="1">
         <w:r>
           <w:rPr>
             <w:rStyle w:val="Hyperlink"/>
@@ -4549,7 +4789,7 @@
           <w:lang w:val="en-US"/>
         </w:rPr>
       </w:pPr>
-      <w:hyperlink r:id="rId12" w:history="1">
+      <w:hyperlink r:id="rId14" w:history="1">
         <w:r>
           <w:rPr>
             <w:color w:val="323232"/>
@@ -4591,69 +4831,13 @@
         <w:rPr>
           <w:lang w:val="en-US"/>
         </w:rPr>
-        <w:t xml:space="preserve"> </w:t>
-      </w:r>
-      <w:proofErr w:type="spellStart"/>
-      <w:r>
-        <w:rPr>
-          <w:lang w:val="en-US"/>
-        </w:rPr>
-        <w:t>Disponível</w:t>
-      </w:r>
-      <w:proofErr w:type="spellEnd"/>
-      <w:r>
-        <w:rPr>
-          <w:lang w:val="en-US"/>
-        </w:rPr>
-        <w:t xml:space="preserve"> </w:t>
-      </w:r>
-      <w:proofErr w:type="spellStart"/>
-      <w:r>
-        <w:rPr>
-          <w:lang w:val="en-US"/>
-        </w:rPr>
-        <w:t>em</w:t>
-      </w:r>
-      <w:proofErr w:type="spellEnd"/>
-      <w:r>
-        <w:rPr>
-          <w:lang w:val="en-US"/>
-        </w:rPr>
-        <w:t xml:space="preserve">: </w:t>
-      </w:r>
-      <w:r>
-        <w:rPr>
-          <w:lang w:val="en-US"/>
-        </w:rPr>
-        <w:t xml:space="preserve">&lt;https://www.ncbi.nlm.nih.gov/pubmed/22824119&gt;. </w:t>
-      </w:r>
-      <w:proofErr w:type="spellStart"/>
-      <w:r>
-        <w:rPr>
-          <w:lang w:val="en-US"/>
-        </w:rPr>
-        <w:t>Acesso</w:t>
-      </w:r>
-      <w:proofErr w:type="spellEnd"/>
-      <w:r>
-        <w:rPr>
-          <w:lang w:val="en-US"/>
-        </w:rPr>
-        <w:t xml:space="preserve"> </w:t>
-      </w:r>
-      <w:proofErr w:type="spellStart"/>
-      <w:r>
-        <w:rPr>
-          <w:lang w:val="en-US"/>
-        </w:rPr>
-        <w:t>em</w:t>
-      </w:r>
-      <w:proofErr w:type="spellEnd"/>
-      <w:r>
-        <w:rPr>
-          <w:lang w:val="en-US"/>
-        </w:rPr>
-        <w:t>: 20 jun. 2018.</w:t>
+        <w:t xml:space="preserve"> Disponível em: </w:t>
+      </w:r>
+      <w:r>
+        <w:rPr>
+          <w:lang w:val="en-US"/>
+        </w:rPr>
+        <w:t>&lt;https://www.ncbi.nlm.nih.gov/pubmed/22824119&gt;. Acesso em: 20 jun. 2018.</w:t>
       </w:r>
     </w:p>
     <w:p>
@@ -4913,21 +5097,7 @@
         <w:rPr>
           <w:shd w:val="clear" w:color="auto" w:fill="FFFFFF"/>
         </w:rPr>
-        <w:t xml:space="preserve">Ann </w:t>
-      </w:r>
-      <w:proofErr w:type="spellStart"/>
-      <w:r>
-        <w:rPr>
-          <w:shd w:val="clear" w:color="auto" w:fill="FFFFFF"/>
-        </w:rPr>
-        <w:t>Intern</w:t>
-      </w:r>
-      <w:proofErr w:type="spellEnd"/>
-      <w:r>
-        <w:rPr>
-          <w:shd w:val="clear" w:color="auto" w:fill="FFFFFF"/>
-        </w:rPr>
-        <w:t xml:space="preserve"> Med. 2011</w:t>
+        <w:t>Ann Intern Med. 2011</w:t>
       </w:r>
       <w:r>
         <w:rPr>
@@ -4941,23 +5111,7 @@
         <w:rPr>
           <w:shd w:val="clear" w:color="auto" w:fill="FFFFFF"/>
         </w:rPr>
-        <w:t> </w:t>
-      </w:r>
-      <w:proofErr w:type="spellStart"/>
-      <w:proofErr w:type="gramStart"/>
-      <w:r>
-        <w:rPr>
-          <w:shd w:val="clear" w:color="auto" w:fill="FFFFFF"/>
-        </w:rPr>
-        <w:t>doi</w:t>
-      </w:r>
-      <w:proofErr w:type="spellEnd"/>
-      <w:proofErr w:type="gramEnd"/>
-      <w:r>
-        <w:rPr>
-          <w:shd w:val="clear" w:color="auto" w:fill="FFFFFF"/>
-        </w:rPr>
-        <w:t xml:space="preserve">: 10.7326/0003-4819-155-8-201110180-00004. </w:t>
+        <w:t xml:space="preserve"> doi: 10.7326/0003-4819-155-8-201110180-00004. </w:t>
       </w:r>
       <w:r>
         <w:t xml:space="preserve">Disponível em: </w:t>
@@ -5000,7 +5154,7 @@
           <w:lang w:val="en-US"/>
         </w:rPr>
       </w:pPr>
-      <w:hyperlink r:id="rId13" w:history="1">
+      <w:hyperlink r:id="rId15" w:history="1">
         <w:r>
           <w:rPr>
             <w:rStyle w:val="Hyperlink"/>
@@ -5029,7 +5183,7 @@
         </w:rPr>
         <w:t>; </w:t>
       </w:r>
-      <w:hyperlink r:id="rId14" w:history="1">
+      <w:hyperlink r:id="rId16" w:history="1">
         <w:r>
           <w:rPr>
             <w:rStyle w:val="Hyperlink"/>
@@ -5058,7 +5212,7 @@
         </w:rPr>
         <w:t>; </w:t>
       </w:r>
-      <w:hyperlink r:id="rId15" w:history="1">
+      <w:hyperlink r:id="rId17" w:history="1">
         <w:r>
           <w:rPr>
             <w:rStyle w:val="Hyperlink"/>
@@ -5087,7 +5241,7 @@
         </w:rPr>
         <w:t>; </w:t>
       </w:r>
-      <w:hyperlink r:id="rId16" w:history="1">
+      <w:hyperlink r:id="rId18" w:history="1">
         <w:r>
           <w:rPr>
             <w:rStyle w:val="Hyperlink"/>
@@ -5116,7 +5270,7 @@
         </w:rPr>
         <w:t>; </w:t>
       </w:r>
-      <w:hyperlink r:id="rId17" w:history="1">
+      <w:hyperlink r:id="rId19" w:history="1">
         <w:r>
           <w:rPr>
             <w:rStyle w:val="Hyperlink"/>
@@ -5135,7 +5289,18 @@
             <w:shd w:val="clear" w:color="auto" w:fill="FFFFFF"/>
             <w:lang w:val="en-US"/>
           </w:rPr>
-          <w:t>, Quoc V.</w:t>
+          <w:t>, </w:t>
+        </w:r>
+        <w:r>
+          <w:rPr>
+            <w:rStyle w:val="Hyperlink"/>
+            <w:color w:val="auto"/>
+            <w:u w:val="none"/>
+            <w:shd w:val="clear" w:color="auto" w:fill="FFFFFF"/>
+            <w:lang w:val="en-US"/>
+          </w:rPr>
+          <w:lastRenderedPageBreak/>
+          <w:t>Quoc V.</w:t>
         </w:r>
       </w:hyperlink>
       <w:r>
@@ -5144,7 +5309,6 @@
         </w:rPr>
         <w:t xml:space="preserve"> </w:t>
       </w:r>
-      <w:proofErr w:type="spellStart"/>
       <w:r>
         <w:rPr>
           <w:b/>
@@ -5152,91 +5316,21 @@
           <w:shd w:val="clear" w:color="auto" w:fill="FFFFFF"/>
           <w:lang w:val="en-US"/>
         </w:rPr>
-        <w:t>AutoAugment</w:t>
-      </w:r>
-      <w:proofErr w:type="spellEnd"/>
-      <w:r>
-        <w:rPr>
-          <w:b/>
+        <w:t xml:space="preserve">AutoAugment: Learning Augmentation Policies from Data. </w:t>
+      </w:r>
+      <w:r>
+        <w:rPr>
           <w:color w:val="000000"/>
           <w:shd w:val="clear" w:color="auto" w:fill="FFFFFF"/>
           <w:lang w:val="en-US"/>
         </w:rPr>
-        <w:t xml:space="preserve">: Learning Augmentation Policies from Data. </w:t>
-      </w:r>
-      <w:proofErr w:type="spellStart"/>
-      <w:r>
-        <w:rPr>
-          <w:color w:val="000000"/>
-          <w:shd w:val="clear" w:color="auto" w:fill="FFFFFF"/>
-          <w:lang w:val="en-US"/>
-        </w:rPr>
-        <w:t>eprint</w:t>
-      </w:r>
-      <w:proofErr w:type="spellEnd"/>
-      <w:r>
-        <w:rPr>
-          <w:color w:val="000000"/>
-          <w:shd w:val="clear" w:color="auto" w:fill="FFFFFF"/>
-          <w:lang w:val="en-US"/>
-        </w:rPr>
-        <w:t xml:space="preserve"> arXiv:1805.09501. 2018. </w:t>
-      </w:r>
-      <w:proofErr w:type="spellStart"/>
-      <w:r>
-        <w:rPr>
-          <w:lang w:val="en-US"/>
-        </w:rPr>
-        <w:t>Disponível</w:t>
-      </w:r>
-      <w:proofErr w:type="spellEnd"/>
-      <w:r>
-        <w:rPr>
-          <w:lang w:val="en-US"/>
-        </w:rPr>
-        <w:t xml:space="preserve"> </w:t>
-      </w:r>
-      <w:proofErr w:type="spellStart"/>
-      <w:r>
-        <w:rPr>
-          <w:lang w:val="en-US"/>
-        </w:rPr>
-        <w:t>em</w:t>
-      </w:r>
-      <w:proofErr w:type="spellEnd"/>
-      <w:r>
-        <w:rPr>
-          <w:lang w:val="en-US"/>
-        </w:rPr>
-        <w:t xml:space="preserve">: &lt;https://arxiv.org/abs/1805.09501&gt;. </w:t>
-      </w:r>
-      <w:proofErr w:type="spellStart"/>
-      <w:r>
-        <w:rPr>
-          <w:lang w:val="en-US"/>
-        </w:rPr>
-        <w:t>Acesso</w:t>
-      </w:r>
-      <w:proofErr w:type="spellEnd"/>
-      <w:r>
-        <w:rPr>
-          <w:lang w:val="en-US"/>
-        </w:rPr>
-        <w:t xml:space="preserve"> </w:t>
-      </w:r>
-      <w:proofErr w:type="spellStart"/>
-      <w:r>
-        <w:rPr>
-          <w:lang w:val="en-US"/>
-        </w:rPr>
-        <w:t>em</w:t>
-      </w:r>
-      <w:proofErr w:type="spellEnd"/>
-      <w:r>
-        <w:rPr>
-          <w:lang w:val="en-US"/>
-        </w:rPr>
-        <w:t>: 20 jun. 2018.</w:t>
+        <w:t xml:space="preserve">eprint arXiv:1805.09501. 2018. </w:t>
+      </w:r>
+      <w:r>
+        <w:rPr>
+          <w:lang w:val="en-US"/>
+        </w:rPr>
+        <w:t>Disponível em: &lt;https://arxiv.org/abs/1805.09501&gt;. Acesso em: 20 jun. 2018.</w:t>
       </w:r>
     </w:p>
     <w:sectPr>
@@ -5392,7 +5486,7 @@
         </mc:Choice>
         <mc:Fallback>
           <w:pict>
-            <v:group w14:anchorId="2718E574" id="Group 2" o:spid="_x0000_s1026" style="position:absolute;margin-left:99.3pt;margin-top:794.7pt;width:396.7pt;height:.5pt;z-index:-25600;mso-position-horizontal-relative:page;mso-position-vertical-relative:page" coordorigin="1986,15894" coordsize="7934,10" o:gfxdata="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">
+            <v:group w14:anchorId="5FEB43C5" id="Group 2" o:spid="_x0000_s1026" style="position:absolute;margin-left:99.3pt;margin-top:794.7pt;width:396.7pt;height:.5pt;z-index:-25600;mso-position-horizontal-relative:page;mso-position-vertical-relative:page" coordorigin="1986,15894" coordsize="7934,10" o:gfxdata="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">
               <v:line id="Line 4" o:spid="_x0000_s1027" style="position:absolute;visibility:visible;mso-wrap-style:square" from="1986,15899" to="9920,15899" o:connectortype="straight" o:gfxdata="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" strokecolor="#00000a" strokeweight=".5pt"/>
               <v:line id="Line 3" o:spid="_x0000_s1028" style="position:absolute;visibility:visible;mso-wrap-style:square" from="1986,15899" to="9920,15899" o:connectortype="straight" o:gfxdata="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" strokecolor="#00000a" strokeweight=".5pt"/>
               <w10:wrap anchorx="page" anchory="page"/>
@@ -5486,7 +5580,7 @@
                             <w:rPr>
                               <w:noProof/>
                             </w:rPr>
-                            <w:t>10</w:t>
+                            <w:t>12</w:t>
                           </w:r>
                           <w:r>
                             <w:fldChar w:fldCharType="end"/>
@@ -5540,7 +5634,7 @@
                       <w:rPr>
                         <w:noProof/>
                       </w:rPr>
-                      <w:t>10</w:t>
+                      <w:t>12</w:t>
                     </w:r>
                     <w:r>
                       <w:fldChar w:fldCharType="end"/>
@@ -6443,6 +6537,92 @@
     </w:lvl>
   </w:abstractNum>
   <w:abstractNum w:abstractNumId="8" w15:restartNumberingAfterBreak="0">
+    <w:nsid w:val="18CB4D2F"/>
+    <w:multiLevelType w:val="hybridMultilevel"/>
+    <w:tmpl w:val="7508136A"/>
+    <w:lvl w:ilvl="0" w:tplc="0416000F">
+      <w:start w:val="1"/>
+      <w:numFmt w:val="decimal"/>
+      <w:lvlText w:val="%1."/>
+      <w:lvlJc w:val="left"/>
+      <w:pPr>
+        <w:ind w:left="1954" w:hanging="360"/>
+      </w:pPr>
+    </w:lvl>
+    <w:lvl w:ilvl="1" w:tplc="04160019" w:tentative="1">
+      <w:start w:val="1"/>
+      <w:numFmt w:val="lowerLetter"/>
+      <w:lvlText w:val="%2."/>
+      <w:lvlJc w:val="left"/>
+      <w:pPr>
+        <w:ind w:left="2674" w:hanging="360"/>
+      </w:pPr>
+    </w:lvl>
+    <w:lvl w:ilvl="2" w:tplc="0416001B" w:tentative="1">
+      <w:start w:val="1"/>
+      <w:numFmt w:val="lowerRoman"/>
+      <w:lvlText w:val="%3."/>
+      <w:lvlJc w:val="right"/>
+      <w:pPr>
+        <w:ind w:left="3394" w:hanging="180"/>
+      </w:pPr>
+    </w:lvl>
+    <w:lvl w:ilvl="3" w:tplc="0416000F" w:tentative="1">
+      <w:start w:val="1"/>
+      <w:numFmt w:val="decimal"/>
+      <w:lvlText w:val="%4."/>
+      <w:lvlJc w:val="left"/>
+      <w:pPr>
+        <w:ind w:left="4114" w:hanging="360"/>
+      </w:pPr>
+    </w:lvl>
+    <w:lvl w:ilvl="4" w:tplc="04160019" w:tentative="1">
+      <w:start w:val="1"/>
+      <w:numFmt w:val="lowerLetter"/>
+      <w:lvlText w:val="%5."/>
+      <w:lvlJc w:val="left"/>
+      <w:pPr>
+        <w:ind w:left="4834" w:hanging="360"/>
+      </w:pPr>
+    </w:lvl>
+    <w:lvl w:ilvl="5" w:tplc="0416001B" w:tentative="1">
+      <w:start w:val="1"/>
+      <w:numFmt w:val="lowerRoman"/>
+      <w:lvlText w:val="%6."/>
+      <w:lvlJc w:val="right"/>
+      <w:pPr>
+        <w:ind w:left="5554" w:hanging="180"/>
+      </w:pPr>
+    </w:lvl>
+    <w:lvl w:ilvl="6" w:tplc="0416000F" w:tentative="1">
+      <w:start w:val="1"/>
+      <w:numFmt w:val="decimal"/>
+      <w:lvlText w:val="%7."/>
+      <w:lvlJc w:val="left"/>
+      <w:pPr>
+        <w:ind w:left="6274" w:hanging="360"/>
+      </w:pPr>
+    </w:lvl>
+    <w:lvl w:ilvl="7" w:tplc="04160019" w:tentative="1">
+      <w:start w:val="1"/>
+      <w:numFmt w:val="lowerLetter"/>
+      <w:lvlText w:val="%8."/>
+      <w:lvlJc w:val="left"/>
+      <w:pPr>
+        <w:ind w:left="6994" w:hanging="360"/>
+      </w:pPr>
+    </w:lvl>
+    <w:lvl w:ilvl="8" w:tplc="0416001B" w:tentative="1">
+      <w:start w:val="1"/>
+      <w:numFmt w:val="lowerRoman"/>
+      <w:lvlText w:val="%9."/>
+      <w:lvlJc w:val="right"/>
+      <w:pPr>
+        <w:ind w:left="7714" w:hanging="180"/>
+      </w:pPr>
+    </w:lvl>
+  </w:abstractNum>
+  <w:abstractNum w:abstractNumId="9" w15:restartNumberingAfterBreak="0">
     <w:nsid w:val="196F7CF2"/>
     <w:multiLevelType w:val="multilevel"/>
     <w:tmpl w:val="0A7EE552"/>
@@ -6557,7 +6737,7 @@
       </w:rPr>
     </w:lvl>
   </w:abstractNum>
-  <w:abstractNum w:abstractNumId="9" w15:restartNumberingAfterBreak="0">
+  <w:abstractNum w:abstractNumId="10" w15:restartNumberingAfterBreak="0">
     <w:nsid w:val="1B250E30"/>
     <w:multiLevelType w:val="multilevel"/>
     <w:tmpl w:val="1B4A55DA"/>
@@ -6670,7 +6850,7 @@
       </w:rPr>
     </w:lvl>
   </w:abstractNum>
-  <w:abstractNum w:abstractNumId="10" w15:restartNumberingAfterBreak="0">
+  <w:abstractNum w:abstractNumId="11" w15:restartNumberingAfterBreak="0">
     <w:nsid w:val="1BB64DB0"/>
     <w:multiLevelType w:val="multilevel"/>
     <w:tmpl w:val="B52CFA1A"/>
@@ -6789,7 +6969,7 @@
       </w:rPr>
     </w:lvl>
   </w:abstractNum>
-  <w:abstractNum w:abstractNumId="11" w15:restartNumberingAfterBreak="0">
+  <w:abstractNum w:abstractNumId="12" w15:restartNumberingAfterBreak="0">
     <w:nsid w:val="1F536596"/>
     <w:multiLevelType w:val="hybridMultilevel"/>
     <w:tmpl w:val="D64E239C"/>
@@ -6897,7 +7077,7 @@
       </w:rPr>
     </w:lvl>
   </w:abstractNum>
-  <w:abstractNum w:abstractNumId="12" w15:restartNumberingAfterBreak="0">
+  <w:abstractNum w:abstractNumId="13" w15:restartNumberingAfterBreak="0">
     <w:nsid w:val="2A537CAC"/>
     <w:multiLevelType w:val="hybridMultilevel"/>
     <w:tmpl w:val="2960CF00"/>
@@ -7006,7 +7186,93 @@
       </w:rPr>
     </w:lvl>
   </w:abstractNum>
-  <w:abstractNum w:abstractNumId="13" w15:restartNumberingAfterBreak="0">
+  <w:abstractNum w:abstractNumId="14" w15:restartNumberingAfterBreak="0">
+    <w:nsid w:val="2AB405BC"/>
+    <w:multiLevelType w:val="hybridMultilevel"/>
+    <w:tmpl w:val="6DC6E3A0"/>
+    <w:lvl w:ilvl="0" w:tplc="0416000F">
+      <w:start w:val="1"/>
+      <w:numFmt w:val="decimal"/>
+      <w:lvlText w:val="%1."/>
+      <w:lvlJc w:val="left"/>
+      <w:pPr>
+        <w:ind w:left="1954" w:hanging="360"/>
+      </w:pPr>
+    </w:lvl>
+    <w:lvl w:ilvl="1" w:tplc="04160019" w:tentative="1">
+      <w:start w:val="1"/>
+      <w:numFmt w:val="lowerLetter"/>
+      <w:lvlText w:val="%2."/>
+      <w:lvlJc w:val="left"/>
+      <w:pPr>
+        <w:ind w:left="2674" w:hanging="360"/>
+      </w:pPr>
+    </w:lvl>
+    <w:lvl w:ilvl="2" w:tplc="0416001B" w:tentative="1">
+      <w:start w:val="1"/>
+      <w:numFmt w:val="lowerRoman"/>
+      <w:lvlText w:val="%3."/>
+      <w:lvlJc w:val="right"/>
+      <w:pPr>
+        <w:ind w:left="3394" w:hanging="180"/>
+      </w:pPr>
+    </w:lvl>
+    <w:lvl w:ilvl="3" w:tplc="0416000F" w:tentative="1">
+      <w:start w:val="1"/>
+      <w:numFmt w:val="decimal"/>
+      <w:lvlText w:val="%4."/>
+      <w:lvlJc w:val="left"/>
+      <w:pPr>
+        <w:ind w:left="4114" w:hanging="360"/>
+      </w:pPr>
+    </w:lvl>
+    <w:lvl w:ilvl="4" w:tplc="04160019" w:tentative="1">
+      <w:start w:val="1"/>
+      <w:numFmt w:val="lowerLetter"/>
+      <w:lvlText w:val="%5."/>
+      <w:lvlJc w:val="left"/>
+      <w:pPr>
+        <w:ind w:left="4834" w:hanging="360"/>
+      </w:pPr>
+    </w:lvl>
+    <w:lvl w:ilvl="5" w:tplc="0416001B" w:tentative="1">
+      <w:start w:val="1"/>
+      <w:numFmt w:val="lowerRoman"/>
+      <w:lvlText w:val="%6."/>
+      <w:lvlJc w:val="right"/>
+      <w:pPr>
+        <w:ind w:left="5554" w:hanging="180"/>
+      </w:pPr>
+    </w:lvl>
+    <w:lvl w:ilvl="6" w:tplc="0416000F" w:tentative="1">
+      <w:start w:val="1"/>
+      <w:numFmt w:val="decimal"/>
+      <w:lvlText w:val="%7."/>
+      <w:lvlJc w:val="left"/>
+      <w:pPr>
+        <w:ind w:left="6274" w:hanging="360"/>
+      </w:pPr>
+    </w:lvl>
+    <w:lvl w:ilvl="7" w:tplc="04160019" w:tentative="1">
+      <w:start w:val="1"/>
+      <w:numFmt w:val="lowerLetter"/>
+      <w:lvlText w:val="%8."/>
+      <w:lvlJc w:val="left"/>
+      <w:pPr>
+        <w:ind w:left="6994" w:hanging="360"/>
+      </w:pPr>
+    </w:lvl>
+    <w:lvl w:ilvl="8" w:tplc="0416001B" w:tentative="1">
+      <w:start w:val="1"/>
+      <w:numFmt w:val="lowerRoman"/>
+      <w:lvlText w:val="%9."/>
+      <w:lvlJc w:val="right"/>
+      <w:pPr>
+        <w:ind w:left="7714" w:hanging="180"/>
+      </w:pPr>
+    </w:lvl>
+  </w:abstractNum>
+  <w:abstractNum w:abstractNumId="15" w15:restartNumberingAfterBreak="0">
     <w:nsid w:val="4AC22AA6"/>
     <w:multiLevelType w:val="multilevel"/>
     <w:tmpl w:val="410007B8"/>
@@ -7119,7 +7385,7 @@
       </w:rPr>
     </w:lvl>
   </w:abstractNum>
-  <w:abstractNum w:abstractNumId="14" w15:restartNumberingAfterBreak="0">
+  <w:abstractNum w:abstractNumId="16" w15:restartNumberingAfterBreak="0">
     <w:nsid w:val="4C784D36"/>
     <w:multiLevelType w:val="multilevel"/>
     <w:tmpl w:val="9DD450A0"/>
@@ -7239,7 +7505,7 @@
       </w:rPr>
     </w:lvl>
   </w:abstractNum>
-  <w:abstractNum w:abstractNumId="15" w15:restartNumberingAfterBreak="0">
+  <w:abstractNum w:abstractNumId="17" w15:restartNumberingAfterBreak="0">
     <w:nsid w:val="536F081D"/>
     <w:multiLevelType w:val="hybridMultilevel"/>
     <w:tmpl w:val="D188C8AE"/>
@@ -7352,7 +7618,7 @@
       </w:rPr>
     </w:lvl>
   </w:abstractNum>
-  <w:abstractNum w:abstractNumId="16" w15:restartNumberingAfterBreak="0">
+  <w:abstractNum w:abstractNumId="18" w15:restartNumberingAfterBreak="0">
     <w:nsid w:val="53A52580"/>
     <w:multiLevelType w:val="multilevel"/>
     <w:tmpl w:val="8594EED4"/>
@@ -7469,7 +7735,7 @@
       </w:rPr>
     </w:lvl>
   </w:abstractNum>
-  <w:abstractNum w:abstractNumId="17" w15:restartNumberingAfterBreak="0">
+  <w:abstractNum w:abstractNumId="19" w15:restartNumberingAfterBreak="0">
     <w:nsid w:val="59502C46"/>
     <w:multiLevelType w:val="multilevel"/>
     <w:tmpl w:val="C93819EE"/>
@@ -7586,7 +7852,7 @@
       </w:rPr>
     </w:lvl>
   </w:abstractNum>
-  <w:abstractNum w:abstractNumId="18" w15:restartNumberingAfterBreak="0">
+  <w:abstractNum w:abstractNumId="20" w15:restartNumberingAfterBreak="0">
     <w:nsid w:val="595E4690"/>
     <w:multiLevelType w:val="hybridMultilevel"/>
     <w:tmpl w:val="7110D264"/>
@@ -7693,7 +7959,7 @@
       </w:rPr>
     </w:lvl>
   </w:abstractNum>
-  <w:abstractNum w:abstractNumId="19" w15:restartNumberingAfterBreak="0">
+  <w:abstractNum w:abstractNumId="21" w15:restartNumberingAfterBreak="0">
     <w:nsid w:val="611B0EC4"/>
     <w:multiLevelType w:val="hybridMultilevel"/>
     <w:tmpl w:val="68AAC708"/>
@@ -7804,7 +8070,93 @@
       </w:rPr>
     </w:lvl>
   </w:abstractNum>
-  <w:abstractNum w:abstractNumId="20" w15:restartNumberingAfterBreak="0">
+  <w:abstractNum w:abstractNumId="22" w15:restartNumberingAfterBreak="0">
+    <w:nsid w:val="66476DF6"/>
+    <w:multiLevelType w:val="hybridMultilevel"/>
+    <w:tmpl w:val="89C4C850"/>
+    <w:lvl w:ilvl="0" w:tplc="0416000F">
+      <w:start w:val="1"/>
+      <w:numFmt w:val="decimal"/>
+      <w:lvlText w:val="%1."/>
+      <w:lvlJc w:val="left"/>
+      <w:pPr>
+        <w:ind w:left="1954" w:hanging="360"/>
+      </w:pPr>
+    </w:lvl>
+    <w:lvl w:ilvl="1" w:tplc="04160019" w:tentative="1">
+      <w:start w:val="1"/>
+      <w:numFmt w:val="lowerLetter"/>
+      <w:lvlText w:val="%2."/>
+      <w:lvlJc w:val="left"/>
+      <w:pPr>
+        <w:ind w:left="2674" w:hanging="360"/>
+      </w:pPr>
+    </w:lvl>
+    <w:lvl w:ilvl="2" w:tplc="0416001B" w:tentative="1">
+      <w:start w:val="1"/>
+      <w:numFmt w:val="lowerRoman"/>
+      <w:lvlText w:val="%3."/>
+      <w:lvlJc w:val="right"/>
+      <w:pPr>
+        <w:ind w:left="3394" w:hanging="180"/>
+      </w:pPr>
+    </w:lvl>
+    <w:lvl w:ilvl="3" w:tplc="0416000F" w:tentative="1">
+      <w:start w:val="1"/>
+      <w:numFmt w:val="decimal"/>
+      <w:lvlText w:val="%4."/>
+      <w:lvlJc w:val="left"/>
+      <w:pPr>
+        <w:ind w:left="4114" w:hanging="360"/>
+      </w:pPr>
+    </w:lvl>
+    <w:lvl w:ilvl="4" w:tplc="04160019" w:tentative="1">
+      <w:start w:val="1"/>
+      <w:numFmt w:val="lowerLetter"/>
+      <w:lvlText w:val="%5."/>
+      <w:lvlJc w:val="left"/>
+      <w:pPr>
+        <w:ind w:left="4834" w:hanging="360"/>
+      </w:pPr>
+    </w:lvl>
+    <w:lvl w:ilvl="5" w:tplc="0416001B" w:tentative="1">
+      <w:start w:val="1"/>
+      <w:numFmt w:val="lowerRoman"/>
+      <w:lvlText w:val="%6."/>
+      <w:lvlJc w:val="right"/>
+      <w:pPr>
+        <w:ind w:left="5554" w:hanging="180"/>
+      </w:pPr>
+    </w:lvl>
+    <w:lvl w:ilvl="6" w:tplc="0416000F" w:tentative="1">
+      <w:start w:val="1"/>
+      <w:numFmt w:val="decimal"/>
+      <w:lvlText w:val="%7."/>
+      <w:lvlJc w:val="left"/>
+      <w:pPr>
+        <w:ind w:left="6274" w:hanging="360"/>
+      </w:pPr>
+    </w:lvl>
+    <w:lvl w:ilvl="7" w:tplc="04160019" w:tentative="1">
+      <w:start w:val="1"/>
+      <w:numFmt w:val="lowerLetter"/>
+      <w:lvlText w:val="%8."/>
+      <w:lvlJc w:val="left"/>
+      <w:pPr>
+        <w:ind w:left="6994" w:hanging="360"/>
+      </w:pPr>
+    </w:lvl>
+    <w:lvl w:ilvl="8" w:tplc="0416001B" w:tentative="1">
+      <w:start w:val="1"/>
+      <w:numFmt w:val="lowerRoman"/>
+      <w:lvlText w:val="%9."/>
+      <w:lvlJc w:val="right"/>
+      <w:pPr>
+        <w:ind w:left="7714" w:hanging="180"/>
+      </w:pPr>
+    </w:lvl>
+  </w:abstractNum>
+  <w:abstractNum w:abstractNumId="23" w15:restartNumberingAfterBreak="0">
     <w:nsid w:val="69EE1D5A"/>
     <w:multiLevelType w:val="hybridMultilevel"/>
     <w:tmpl w:val="78E43558"/>
@@ -7913,7 +8265,7 @@
       </w:rPr>
     </w:lvl>
   </w:abstractNum>
-  <w:abstractNum w:abstractNumId="21" w15:restartNumberingAfterBreak="0">
+  <w:abstractNum w:abstractNumId="24" w15:restartNumberingAfterBreak="0">
     <w:nsid w:val="6BA97C99"/>
     <w:multiLevelType w:val="hybridMultilevel"/>
     <w:tmpl w:val="9192F626"/>
@@ -8029,7 +8381,7 @@
       </w:rPr>
     </w:lvl>
   </w:abstractNum>
-  <w:abstractNum w:abstractNumId="22" w15:restartNumberingAfterBreak="0">
+  <w:abstractNum w:abstractNumId="25" w15:restartNumberingAfterBreak="0">
     <w:nsid w:val="71010CBD"/>
     <w:multiLevelType w:val="hybridMultilevel"/>
     <w:tmpl w:val="E6828B2E"/>
@@ -8138,7 +8490,7 @@
       </w:rPr>
     </w:lvl>
   </w:abstractNum>
-  <w:abstractNum w:abstractNumId="23" w15:restartNumberingAfterBreak="0">
+  <w:abstractNum w:abstractNumId="26" w15:restartNumberingAfterBreak="0">
     <w:nsid w:val="71E23165"/>
     <w:multiLevelType w:val="hybridMultilevel"/>
     <w:tmpl w:val="63CE4248"/>
@@ -8245,7 +8597,120 @@
       </w:rPr>
     </w:lvl>
   </w:abstractNum>
-  <w:abstractNum w:abstractNumId="24" w15:restartNumberingAfterBreak="0">
+  <w:abstractNum w:abstractNumId="27" w15:restartNumberingAfterBreak="0">
+    <w:nsid w:val="7A3A5DBC"/>
+    <w:multiLevelType w:val="hybridMultilevel"/>
+    <w:tmpl w:val="545EFBC0"/>
+    <w:lvl w:ilvl="0" w:tplc="04160001">
+      <w:start w:val="1"/>
+      <w:numFmt w:val="bullet"/>
+      <w:lvlText w:val=""/>
+      <w:lvlJc w:val="left"/>
+      <w:pPr>
+        <w:ind w:left="1954" w:hanging="360"/>
+      </w:pPr>
+      <w:rPr>
+        <w:rFonts w:ascii="Symbol" w:hAnsi="Symbol" w:hint="default"/>
+      </w:rPr>
+    </w:lvl>
+    <w:lvl w:ilvl="1" w:tplc="04160003" w:tentative="1">
+      <w:start w:val="1"/>
+      <w:numFmt w:val="bullet"/>
+      <w:lvlText w:val="o"/>
+      <w:lvlJc w:val="left"/>
+      <w:pPr>
+        <w:ind w:left="2674" w:hanging="360"/>
+      </w:pPr>
+      <w:rPr>
+        <w:rFonts w:ascii="Courier New" w:hAnsi="Courier New" w:cs="Courier New" w:hint="default"/>
+      </w:rPr>
+    </w:lvl>
+    <w:lvl w:ilvl="2" w:tplc="04160005" w:tentative="1">
+      <w:start w:val="1"/>
+      <w:numFmt w:val="bullet"/>
+      <w:lvlText w:val=""/>
+      <w:lvlJc w:val="left"/>
+      <w:pPr>
+        <w:ind w:left="3394" w:hanging="360"/>
+      </w:pPr>
+      <w:rPr>
+        <w:rFonts w:ascii="Wingdings" w:hAnsi="Wingdings" w:hint="default"/>
+      </w:rPr>
+    </w:lvl>
+    <w:lvl w:ilvl="3" w:tplc="04160001" w:tentative="1">
+      <w:start w:val="1"/>
+      <w:numFmt w:val="bullet"/>
+      <w:lvlText w:val=""/>
+      <w:lvlJc w:val="left"/>
+      <w:pPr>
+        <w:ind w:left="4114" w:hanging="360"/>
+      </w:pPr>
+      <w:rPr>
+        <w:rFonts w:ascii="Symbol" w:hAnsi="Symbol" w:hint="default"/>
+      </w:rPr>
+    </w:lvl>
+    <w:lvl w:ilvl="4" w:tplc="04160003" w:tentative="1">
+      <w:start w:val="1"/>
+      <w:numFmt w:val="bullet"/>
+      <w:lvlText w:val="o"/>
+      <w:lvlJc w:val="left"/>
+      <w:pPr>
+        <w:ind w:left="4834" w:hanging="360"/>
+      </w:pPr>
+      <w:rPr>
+        <w:rFonts w:ascii="Courier New" w:hAnsi="Courier New" w:cs="Courier New" w:hint="default"/>
+      </w:rPr>
+    </w:lvl>
+    <w:lvl w:ilvl="5" w:tplc="04160005" w:tentative="1">
+      <w:start w:val="1"/>
+      <w:numFmt w:val="bullet"/>
+      <w:lvlText w:val=""/>
+      <w:lvlJc w:val="left"/>
+      <w:pPr>
+        <w:ind w:left="5554" w:hanging="360"/>
+      </w:pPr>
+      <w:rPr>
+        <w:rFonts w:ascii="Wingdings" w:hAnsi="Wingdings" w:hint="default"/>
+      </w:rPr>
+    </w:lvl>
+    <w:lvl w:ilvl="6" w:tplc="04160001" w:tentative="1">
+      <w:start w:val="1"/>
+      <w:numFmt w:val="bullet"/>
+      <w:lvlText w:val=""/>
+      <w:lvlJc w:val="left"/>
+      <w:pPr>
+        <w:ind w:left="6274" w:hanging="360"/>
+      </w:pPr>
+      <w:rPr>
+        <w:rFonts w:ascii="Symbol" w:hAnsi="Symbol" w:hint="default"/>
+      </w:rPr>
+    </w:lvl>
+    <w:lvl w:ilvl="7" w:tplc="04160003" w:tentative="1">
+      <w:start w:val="1"/>
+      <w:numFmt w:val="bullet"/>
+      <w:lvlText w:val="o"/>
+      <w:lvlJc w:val="left"/>
+      <w:pPr>
+        <w:ind w:left="6994" w:hanging="360"/>
+      </w:pPr>
+      <w:rPr>
+        <w:rFonts w:ascii="Courier New" w:hAnsi="Courier New" w:cs="Courier New" w:hint="default"/>
+      </w:rPr>
+    </w:lvl>
+    <w:lvl w:ilvl="8" w:tplc="04160005" w:tentative="1">
+      <w:start w:val="1"/>
+      <w:numFmt w:val="bullet"/>
+      <w:lvlText w:val=""/>
+      <w:lvlJc w:val="left"/>
+      <w:pPr>
+        <w:ind w:left="7714" w:hanging="360"/>
+      </w:pPr>
+      <w:rPr>
+        <w:rFonts w:ascii="Wingdings" w:hAnsi="Wingdings" w:hint="default"/>
+      </w:rPr>
+    </w:lvl>
+  </w:abstractNum>
+  <w:abstractNum w:abstractNumId="28" w15:restartNumberingAfterBreak="0">
     <w:nsid w:val="7CDA193B"/>
     <w:multiLevelType w:val="hybridMultilevel"/>
     <w:tmpl w:val="48369F08"/>
@@ -8355,13 +8820,13 @@
     </w:lvl>
   </w:abstractNum>
   <w:num w:numId="1">
-    <w:abstractNumId w:val="18"/>
+    <w:abstractNumId w:val="20"/>
   </w:num>
   <w:num w:numId="2">
     <w:abstractNumId w:val="5"/>
   </w:num>
   <w:num w:numId="3">
-    <w:abstractNumId w:val="23"/>
+    <w:abstractNumId w:val="26"/>
   </w:num>
   <w:num w:numId="4">
     <w:abstractNumId w:val="3"/>
@@ -8373,46 +8838,46 @@
     <w:abstractNumId w:val="6"/>
   </w:num>
   <w:num w:numId="7">
-    <w:abstractNumId w:val="22"/>
+    <w:abstractNumId w:val="25"/>
   </w:num>
   <w:num w:numId="8">
+    <w:abstractNumId w:val="24"/>
+  </w:num>
+  <w:num w:numId="9">
+    <w:abstractNumId w:val="28"/>
+  </w:num>
+  <w:num w:numId="10">
     <w:abstractNumId w:val="21"/>
   </w:num>
-  <w:num w:numId="9">
-    <w:abstractNumId w:val="24"/>
+  <w:num w:numId="11">
+    <w:abstractNumId w:val="15"/>
   </w:num>
-  <w:num w:numId="10">
+  <w:num w:numId="12">
+    <w:abstractNumId w:val="12"/>
+  </w:num>
+  <w:num w:numId="13">
     <w:abstractNumId w:val="19"/>
   </w:num>
-  <w:num w:numId="11">
-    <w:abstractNumId w:val="13"/>
-  </w:num>
-  <w:num w:numId="12">
-    <w:abstractNumId w:val="11"/>
-  </w:num>
-  <w:num w:numId="13">
-    <w:abstractNumId w:val="17"/>
-  </w:num>
   <w:num w:numId="14">
-    <w:abstractNumId w:val="20"/>
+    <w:abstractNumId w:val="23"/>
   </w:num>
   <w:num w:numId="15">
-    <w:abstractNumId w:val="12"/>
+    <w:abstractNumId w:val="13"/>
   </w:num>
   <w:num w:numId="16">
     <w:abstractNumId w:val="2"/>
   </w:num>
   <w:num w:numId="17">
-    <w:abstractNumId w:val="14"/>
+    <w:abstractNumId w:val="16"/>
   </w:num>
   <w:num w:numId="18">
-    <w:abstractNumId w:val="9"/>
+    <w:abstractNumId w:val="10"/>
   </w:num>
   <w:num w:numId="19">
-    <w:abstractNumId w:val="10"/>
+    <w:abstractNumId w:val="11"/>
   </w:num>
   <w:num w:numId="20">
-    <w:abstractNumId w:val="8"/>
+    <w:abstractNumId w:val="9"/>
   </w:num>
   <w:num w:numId="21">
     <w:abstractNumId w:val="0"/>
@@ -8421,13 +8886,25 @@
     <w:abstractNumId w:val="1"/>
   </w:num>
   <w:num w:numId="23">
-    <w:abstractNumId w:val="16"/>
+    <w:abstractNumId w:val="18"/>
   </w:num>
   <w:num w:numId="24">
-    <w:abstractNumId w:val="15"/>
+    <w:abstractNumId w:val="17"/>
   </w:num>
   <w:num w:numId="25">
     <w:abstractNumId w:val="7"/>
+  </w:num>
+  <w:num w:numId="26">
+    <w:abstractNumId w:val="27"/>
+  </w:num>
+  <w:num w:numId="27">
+    <w:abstractNumId w:val="22"/>
+  </w:num>
+  <w:num w:numId="28">
+    <w:abstractNumId w:val="14"/>
+  </w:num>
+  <w:num w:numId="29">
+    <w:abstractNumId w:val="8"/>
   </w:num>
 </w:numbering>
 </file>
@@ -9350,7 +9827,7 @@
 </file>
 
 <file path=customXml/itemProps1.xml><?xml version="1.0" encoding="utf-8"?>
-<ds:datastoreItem xmlns:ds="http://schemas.openxmlformats.org/officeDocument/2006/customXml" ds:itemID="{7527EDC2-71D1-4906-9164-D79E62A108DC}">
+<ds:datastoreItem xmlns:ds="http://schemas.openxmlformats.org/officeDocument/2006/customXml" ds:itemID="{2BFF06F0-1659-4AE5-96DA-7E31C59EC024}">
   <ds:schemaRefs>
     <ds:schemaRef ds:uri="http://schemas.openxmlformats.org/officeDocument/2006/bibliography"/>
   </ds:schemaRefs>

</xml_diff>

<commit_message>
Alterando relatorio para nova realidade do projeto
</commit_message>
<xml_diff>
--- a/Projeto 2/docs/RelatorioProjetoFinal2-GuilhermeAraujo.docx
+++ b/Projeto 2/docs/RelatorioProjetoFinal2-GuilhermeAraujo.docx
@@ -124,20 +124,27 @@
           <w:b/>
           <w:sz w:val="28"/>
         </w:rPr>
-        <w:t xml:space="preserve">Ferramenta de auxilio a </w:t>
+        <w:t xml:space="preserve"> </w:t>
       </w:r>
       <w:r>
         <w:rPr>
           <w:b/>
           <w:sz w:val="28"/>
         </w:rPr>
-        <w:t xml:space="preserve">analise </w:t>
+        <w:t>A</w:t>
       </w:r>
       <w:r>
         <w:rPr>
           <w:b/>
           <w:sz w:val="28"/>
         </w:rPr>
+        <w:t xml:space="preserve">nalise </w:t>
+      </w:r>
+      <w:r>
+        <w:rPr>
+          <w:b/>
+          <w:sz w:val="28"/>
+        </w:rPr>
         <w:t>oncológica</w:t>
       </w:r>
       <w:r>
@@ -161,13 +168,31 @@
         </w:rPr>
         <w:t xml:space="preserve"> por </w:t>
       </w:r>
+      <w:proofErr w:type="spellStart"/>
       <w:r>
         <w:rPr>
           <w:b/>
           <w:sz w:val="28"/>
         </w:rPr>
-        <w:t>machine learning</w:t>
-      </w:r>
+        <w:t>machine</w:t>
+      </w:r>
+      <w:proofErr w:type="spellEnd"/>
+      <w:r>
+        <w:rPr>
+          <w:b/>
+          <w:sz w:val="28"/>
+        </w:rPr>
+        <w:t xml:space="preserve"> </w:t>
+      </w:r>
+      <w:proofErr w:type="spellStart"/>
+      <w:r>
+        <w:rPr>
+          <w:b/>
+          <w:sz w:val="28"/>
+        </w:rPr>
+        <w:t>learning</w:t>
+      </w:r>
+      <w:proofErr w:type="spellEnd"/>
     </w:p>
     <w:p>
       <w:pPr>
@@ -201,8 +226,17 @@
           <w:b/>
           <w:sz w:val="36"/>
         </w:rPr>
-        <w:t>Guilherme Freitas de Araujo</w:t>
-      </w:r>
+        <w:t xml:space="preserve">Guilherme Freitas de </w:t>
+      </w:r>
+      <w:proofErr w:type="spellStart"/>
+      <w:r>
+        <w:rPr>
+          <w:b/>
+          <w:sz w:val="36"/>
+        </w:rPr>
+        <w:t>Araujo</w:t>
+      </w:r>
+      <w:proofErr w:type="spellEnd"/>
     </w:p>
     <w:p>
       <w:pPr>
@@ -561,8 +595,17 @@
           <w:b/>
           <w:sz w:val="28"/>
         </w:rPr>
-        <w:t>Guilherme Freitas de Araujo</w:t>
-      </w:r>
+        <w:t xml:space="preserve">Guilherme Freitas de </w:t>
+      </w:r>
+      <w:proofErr w:type="spellStart"/>
+      <w:r>
+        <w:rPr>
+          <w:b/>
+          <w:sz w:val="28"/>
+        </w:rPr>
+        <w:t>Araujo</w:t>
+      </w:r>
+      <w:proofErr w:type="spellEnd"/>
     </w:p>
     <w:p>
       <w:pPr>
@@ -633,15 +676,40 @@
           <w:b/>
           <w:sz w:val="28"/>
         </w:rPr>
-        <w:t xml:space="preserve">Ferramenta de auxilio a analise oncológica de mamografias por </w:t>
+        <w:t>Analise</w:t>
       </w:r>
       <w:r>
         <w:rPr>
           <w:b/>
           <w:sz w:val="28"/>
         </w:rPr>
-        <w:t>machine learning</w:t>
-      </w:r>
+        <w:t xml:space="preserve"> oncológica de mamografias por </w:t>
+      </w:r>
+      <w:proofErr w:type="spellStart"/>
+      <w:r>
+        <w:rPr>
+          <w:b/>
+          <w:sz w:val="28"/>
+        </w:rPr>
+        <w:t>machine</w:t>
+      </w:r>
+      <w:proofErr w:type="spellEnd"/>
+      <w:r>
+        <w:rPr>
+          <w:b/>
+          <w:sz w:val="28"/>
+        </w:rPr>
+        <w:t xml:space="preserve"> </w:t>
+      </w:r>
+      <w:proofErr w:type="spellStart"/>
+      <w:r>
+        <w:rPr>
+          <w:b/>
+          <w:sz w:val="28"/>
+        </w:rPr>
+        <w:t>learning</w:t>
+      </w:r>
+      <w:proofErr w:type="spellEnd"/>
     </w:p>
     <w:p>
       <w:pPr>
@@ -706,7 +774,7 @@
         <w:t xml:space="preserve"> </w:t>
       </w:r>
       <w:r>
-        <w:t>titulo</w:t>
+        <w:t>título</w:t>
       </w:r>
       <w:r>
         <w:t xml:space="preserve"> </w:t>
@@ -785,8 +853,13 @@
         <w:t xml:space="preserve"> </w:t>
       </w:r>
       <w:r>
-        <w:t>Prof. Marley Maria B. R. Vellasco</w:t>
-      </w:r>
+        <w:t xml:space="preserve">Prof. Marley Maria B. R. </w:t>
+      </w:r>
+      <w:proofErr w:type="spellStart"/>
+      <w:r>
+        <w:t>Vellasco</w:t>
+      </w:r>
+      <w:proofErr w:type="spellEnd"/>
     </w:p>
     <w:p>
       <w:pPr>
@@ -862,8 +935,16 @@
           <w:b/>
         </w:rPr>
         <w:tab/>
-        <w:t xml:space="preserve">           Coorientador</w:t>
-      </w:r>
+        <w:t xml:space="preserve">           </w:t>
+      </w:r>
+      <w:proofErr w:type="spellStart"/>
+      <w:r>
+        <w:rPr>
+          <w:b/>
+        </w:rPr>
+        <w:t>Coorientador</w:t>
+      </w:r>
+      <w:proofErr w:type="spellEnd"/>
       <w:r>
         <w:t xml:space="preserve">: </w:t>
       </w:r>
@@ -878,8 +959,13 @@
       <w:r>
         <w:t xml:space="preserve">Prof. </w:t>
       </w:r>
-      <w:r>
-        <w:t>Italo de Oliveira Matias</w:t>
+      <w:proofErr w:type="spellStart"/>
+      <w:r>
+        <w:t>Italo</w:t>
+      </w:r>
+      <w:proofErr w:type="spellEnd"/>
+      <w:r>
+        <w:t xml:space="preserve"> de Oliveira Matias</w:t>
       </w:r>
     </w:p>
     <w:p>
@@ -1125,7 +1211,15 @@
         <w:jc w:val="both"/>
       </w:pPr>
       <w:r>
-        <w:t>À minha orientadora Marley Vellasco pelos ensinamentos, apoio e interesse ao longo do desenvolvimento desse projeto.</w:t>
+        <w:t xml:space="preserve">À minha orientadora Marley </w:t>
+      </w:r>
+      <w:proofErr w:type="spellStart"/>
+      <w:r>
+        <w:t>Vellasco</w:t>
+      </w:r>
+      <w:proofErr w:type="spellEnd"/>
+      <w:r>
+        <w:t xml:space="preserve"> pelos ensinamentos, apoio e interesse ao longo do desenvolvimento desse projeto.</w:t>
       </w:r>
     </w:p>
     <w:p>
@@ -1142,7 +1236,15 @@
         <w:t>orientador</w:t>
       </w:r>
       <w:r>
-        <w:t xml:space="preserve"> Italo Matias pela ajuda, </w:t>
+        <w:t xml:space="preserve"> </w:t>
+      </w:r>
+      <w:proofErr w:type="spellStart"/>
+      <w:r>
+        <w:t>Italo</w:t>
+      </w:r>
+      <w:proofErr w:type="spellEnd"/>
+      <w:r>
+        <w:t xml:space="preserve"> Matias pela ajuda, </w:t>
       </w:r>
       <w:r>
         <w:t>acompanhamento e auxilio na busca de soluções, material e recursos necessários para o desenvolvimento do projeto.</w:t>
@@ -1201,30 +1303,52 @@
         <w:ind w:left="1230" w:right="396" w:firstLine="566"/>
         <w:jc w:val="both"/>
       </w:pPr>
-      <w:r>
-        <w:t>Araujo, Guilherme; Vellasco</w:t>
-      </w:r>
+      <w:proofErr w:type="spellStart"/>
+      <w:r>
+        <w:t>Araujo</w:t>
+      </w:r>
+      <w:proofErr w:type="spellEnd"/>
+      <w:r>
+        <w:t xml:space="preserve">, Guilherme; </w:t>
+      </w:r>
+      <w:proofErr w:type="spellStart"/>
+      <w:r>
+        <w:t>Vellasco</w:t>
+      </w:r>
+      <w:proofErr w:type="spellEnd"/>
       <w:r>
         <w:t xml:space="preserve">, </w:t>
       </w:r>
       <w:r>
-        <w:t>Marley; Matias, Italo</w:t>
-      </w:r>
+        <w:t xml:space="preserve">Marley; Matias, </w:t>
+      </w:r>
+      <w:proofErr w:type="spellStart"/>
+      <w:r>
+        <w:t>Italo</w:t>
+      </w:r>
+      <w:proofErr w:type="spellEnd"/>
       <w:r>
         <w:t xml:space="preserve">. </w:t>
       </w:r>
       <w:r>
-        <w:t xml:space="preserve">Ferramenta de </w:t>
-      </w:r>
-      <w:r>
-        <w:t>auxílio</w:t>
-      </w:r>
-      <w:r>
-        <w:t xml:space="preserve"> a analise oncológica de mamografias por </w:t>
-      </w:r>
-      <w:r>
-        <w:t>machine learning</w:t>
-      </w:r>
+        <w:t xml:space="preserve">Analise </w:t>
+      </w:r>
+      <w:r>
+        <w:t xml:space="preserve">oncológica de mamografias por </w:t>
+      </w:r>
+      <w:proofErr w:type="spellStart"/>
+      <w:r>
+        <w:t>machine</w:t>
+      </w:r>
+      <w:proofErr w:type="spellEnd"/>
+      <w:r>
+        <w:t xml:space="preserve"> </w:t>
+      </w:r>
+      <w:proofErr w:type="spellStart"/>
+      <w:r>
+        <w:t>learning</w:t>
+      </w:r>
+      <w:proofErr w:type="spellEnd"/>
       <w:r>
         <w:t>. Rio de Janeiro, 201</w:t>
       </w:r>
@@ -1281,17 +1405,27 @@
         <w:t xml:space="preserve">Este trabalho tem como objetivo desenvolver </w:t>
       </w:r>
       <w:r>
-        <w:t xml:space="preserve">uma ferramenta de </w:t>
-      </w:r>
-      <w:r>
-        <w:t>auxílio</w:t>
-      </w:r>
-      <w:r>
-        <w:t xml:space="preserve"> ao diagnostico medicinal </w:t>
-      </w:r>
-      <w:r>
-        <w:t>utilizando machine learning</w:t>
-      </w:r>
+        <w:t xml:space="preserve">uma </w:t>
+      </w:r>
+      <w:r>
+        <w:t xml:space="preserve">aplicação </w:t>
+      </w:r>
+      <w:r>
+        <w:t xml:space="preserve">utilizando </w:t>
+      </w:r>
+      <w:proofErr w:type="spellStart"/>
+      <w:r>
+        <w:t>machine</w:t>
+      </w:r>
+      <w:proofErr w:type="spellEnd"/>
+      <w:r>
+        <w:t xml:space="preserve"> </w:t>
+      </w:r>
+      <w:proofErr w:type="spellStart"/>
+      <w:r>
+        <w:t>learning</w:t>
+      </w:r>
+      <w:proofErr w:type="spellEnd"/>
       <w:r>
         <w:t xml:space="preserve"> para </w:t>
       </w:r>
@@ -1302,8 +1436,13 @@
         <w:t xml:space="preserve"> de </w:t>
       </w:r>
       <w:r>
-        <w:t>tumores em imagens mamograficas</w:t>
-      </w:r>
+        <w:t xml:space="preserve">tumores em imagens </w:t>
+      </w:r>
+      <w:proofErr w:type="spellStart"/>
+      <w:r>
+        <w:t>mamograficas</w:t>
+      </w:r>
+      <w:proofErr w:type="spellEnd"/>
       <w:r>
         <w:t>.</w:t>
       </w:r>
@@ -1345,9 +1484,19 @@
         <w:pStyle w:val="Corpodetexto"/>
         <w:ind w:left="1388"/>
       </w:pPr>
-      <w:r>
-        <w:t>Machine learning</w:t>
-      </w:r>
+      <w:proofErr w:type="spellStart"/>
+      <w:r>
+        <w:t>Machine</w:t>
+      </w:r>
+      <w:proofErr w:type="spellEnd"/>
+      <w:r>
+        <w:t xml:space="preserve"> </w:t>
+      </w:r>
+      <w:proofErr w:type="spellStart"/>
+      <w:r>
+        <w:t>learning</w:t>
+      </w:r>
+      <w:proofErr w:type="spellEnd"/>
       <w:r>
         <w:t>;</w:t>
       </w:r>
@@ -1612,6 +1761,16 @@
         <w:spacing w:before="3"/>
         <w:rPr>
           <w:sz w:val="30"/>
+        </w:rPr>
+      </w:pPr>
+    </w:p>
+    <w:p>
+      <w:pPr>
+        <w:spacing w:before="1"/>
+        <w:ind w:left="1234"/>
+        <w:rPr>
+          <w:b/>
+          <w:sz w:val="28"/>
         </w:rPr>
       </w:pPr>
     </w:p>
@@ -1653,15 +1812,30 @@
           <w:lang w:val="en-US"/>
         </w:rPr>
       </w:pPr>
-      <w:r>
-        <w:t>Araujo, Guilherme; Vellasco</w:t>
-      </w:r>
+      <w:proofErr w:type="spellStart"/>
+      <w:r>
+        <w:t>Araujo</w:t>
+      </w:r>
+      <w:proofErr w:type="spellEnd"/>
+      <w:r>
+        <w:t xml:space="preserve">, Guilherme; </w:t>
+      </w:r>
+      <w:proofErr w:type="spellStart"/>
+      <w:r>
+        <w:t>Vellasco</w:t>
+      </w:r>
+      <w:proofErr w:type="spellEnd"/>
       <w:r>
         <w:t xml:space="preserve">, </w:t>
       </w:r>
       <w:r>
-        <w:t>Marley; Matias, Italo</w:t>
-      </w:r>
+        <w:t xml:space="preserve">Marley; Matias, </w:t>
+      </w:r>
+      <w:proofErr w:type="spellStart"/>
+      <w:r>
+        <w:t>Italo</w:t>
+      </w:r>
+      <w:proofErr w:type="spellEnd"/>
       <w:r>
         <w:t xml:space="preserve">. </w:t>
       </w:r>
@@ -1669,7 +1843,13 @@
         <w:rPr>
           <w:lang w:val="en-US"/>
         </w:rPr>
-        <w:t xml:space="preserve">Application to aid the oncological analysis of mammograms by </w:t>
+        <w:t xml:space="preserve">Analysis </w:t>
+      </w:r>
+      <w:r>
+        <w:rPr>
+          <w:lang w:val="en-US"/>
+        </w:rPr>
+        <w:t xml:space="preserve">of mammograms by </w:t>
       </w:r>
       <w:r>
         <w:rPr>
@@ -1743,12 +1923,14 @@
         </w:rPr>
         <w:t xml:space="preserve">. </w:t>
       </w:r>
+      <w:proofErr w:type="spellStart"/>
       <w:r>
         <w:rPr>
           <w:lang w:val="en-US"/>
         </w:rPr>
         <w:t>Pontificial</w:t>
       </w:r>
+      <w:proofErr w:type="spellEnd"/>
       <w:r>
         <w:rPr>
           <w:lang w:val="en-US"/>
@@ -1803,7 +1985,19 @@
         <w:rPr>
           <w:lang w:val="en-US"/>
         </w:rPr>
-        <w:t xml:space="preserve">This Project aims the development of a tool to assist medical diagnosis using </w:t>
+        <w:t>This Pr</w:t>
+      </w:r>
+      <w:r>
+        <w:rPr>
+          <w:lang w:val="en-US"/>
+        </w:rPr>
+        <w:t xml:space="preserve">oject aims the development of an application </w:t>
+      </w:r>
+      <w:r>
+        <w:rPr>
+          <w:lang w:val="en-US"/>
+        </w:rPr>
+        <w:t xml:space="preserve">using </w:t>
       </w:r>
       <w:r>
         <w:rPr>
@@ -2857,13 +3051,13 @@
         <w:t xml:space="preserve"> O</w:t>
       </w:r>
       <w:r>
-        <w:t xml:space="preserve"> objetivo desse projeto é desenvolver uma ferramenta de </w:t>
-      </w:r>
-      <w:r>
-        <w:t>auxílio</w:t>
-      </w:r>
-      <w:r>
-        <w:t xml:space="preserve"> ao profissional de medicina na </w:t>
+        <w:t xml:space="preserve"> objetivo desse projeto é desenvolver uma </w:t>
+      </w:r>
+      <w:r>
+        <w:t>aplicação para</w:t>
+      </w:r>
+      <w:r>
+        <w:t xml:space="preserve"> </w:t>
       </w:r>
       <w:r>
         <w:t>análise</w:t>
@@ -2887,16 +3081,76 @@
         <w:t xml:space="preserve"> redes convolucionais com aprendizagem profunda para classificar uma ou mais mamografias dentro</w:t>
       </w:r>
       <w:r>
-        <w:t xml:space="preserve"> da categoria de avaliação BI-RADS do American College of Radiology (ACR) [2]. </w:t>
-      </w:r>
-      <w:r>
-        <w:t>Essa ferramenta facilitaria e aceleraria o processo de exame das imagens de raios-X resultant</w:t>
-      </w:r>
-      <w:r>
-        <w:t xml:space="preserve">es da mamografia para detecção </w:t>
-      </w:r>
-      <w:r>
-        <w:t>e categorização de tumores.</w:t>
+        <w:t xml:space="preserve"> da categoria</w:t>
+      </w:r>
+      <w:r>
+        <w:t xml:space="preserve"> de benigno ou maligno.</w:t>
+      </w:r>
+    </w:p>
+    <w:p>
+      <w:pPr>
+        <w:pStyle w:val="Corpodetexto"/>
+        <w:spacing w:line="360" w:lineRule="auto"/>
+        <w:ind w:left="668" w:right="393" w:firstLine="462"/>
+        <w:jc w:val="both"/>
+      </w:pPr>
+      <w:r>
+        <w:t>O projeto foi</w:t>
+      </w:r>
+      <w:r>
+        <w:t xml:space="preserve"> desenvolvido</w:t>
+      </w:r>
+      <w:r>
+        <w:t xml:space="preserve"> </w:t>
+      </w:r>
+      <w:r>
+        <w:t xml:space="preserve">para Desktop (PC) para Windows porem pode ser facilmente portado para Linux, foi desenvolvido em Python e a principal biblioteca utilizada foi o </w:t>
+      </w:r>
+      <w:proofErr w:type="spellStart"/>
+      <w:r>
+        <w:t>Tensorflow</w:t>
+      </w:r>
+      <w:proofErr w:type="spellEnd"/>
+      <w:r>
+        <w:t xml:space="preserve"> da Google[ALTERAR]. A aplicação foi desenvolvida a partir de uma aplicação já existente que utiliza redes convolucionais para classificação de câncer de mama a partir de imagens histológicas[ALTERAR], a ideia foi adaptar tal aplicação para análise de mamografias.</w:t>
+      </w:r>
+    </w:p>
+    <w:p>
+      <w:pPr>
+        <w:pStyle w:val="Corpodetexto"/>
+        <w:spacing w:line="360" w:lineRule="auto"/>
+        <w:ind w:left="668" w:right="393" w:firstLine="462"/>
+        <w:jc w:val="both"/>
+      </w:pPr>
+      <w:r>
+        <w:t xml:space="preserve">O projeto envolveu muito estudo de tecnologias não profundamente vistas durante a graduação como </w:t>
+      </w:r>
+      <w:proofErr w:type="spellStart"/>
+      <w:r>
+        <w:t>machine</w:t>
+      </w:r>
+      <w:proofErr w:type="spellEnd"/>
+      <w:r>
+        <w:t xml:space="preserve"> </w:t>
+      </w:r>
+      <w:proofErr w:type="spellStart"/>
+      <w:r>
+        <w:t>learning</w:t>
+      </w:r>
+      <w:proofErr w:type="spellEnd"/>
+      <w:r>
+        <w:t>, redes convolucionais e processamento digital de imagens, além do estudo multidisciplinar biológico para entendimento do domínio de mamografias e câncer de mama.</w:t>
+      </w:r>
+    </w:p>
+    <w:p>
+      <w:pPr>
+        <w:pStyle w:val="Corpodetexto"/>
+        <w:spacing w:line="360" w:lineRule="auto"/>
+        <w:ind w:left="668" w:right="393" w:firstLine="462"/>
+        <w:jc w:val="both"/>
+      </w:pPr>
+      <w:r>
+        <w:t>Seria muito interessante a continuidade desse trabalho para o desenvolvimento de uma ferramenta robusta que utilize o estudo e a aplicação desenvolvida para auxiliar os profissionais de medicina na análise clínica de exames de mama. Com uma interface de fácil uso e aperfeiçoamento da aplicação em questão.</w:t>
       </w:r>
     </w:p>
     <w:p>
@@ -2916,7 +3170,7 @@
           <w:tab w:val="left" w:pos="1099"/>
         </w:tabs>
         <w:spacing w:before="199"/>
-        <w:ind w:left="668"/>
+        <w:ind w:left="0"/>
       </w:pPr>
     </w:p>
     <w:p>
@@ -2928,86 +3182,6 @@
         <w:spacing w:before="199"/>
         <w:ind w:left="668"/>
       </w:pPr>
-    </w:p>
-    <w:p>
-      <w:pPr>
-        <w:pStyle w:val="Ttulo1"/>
-        <w:tabs>
-          <w:tab w:val="left" w:pos="1099"/>
-        </w:tabs>
-        <w:spacing w:before="199"/>
-        <w:ind w:left="668"/>
-      </w:pPr>
-    </w:p>
-    <w:p>
-      <w:pPr>
-        <w:pStyle w:val="Ttulo1"/>
-        <w:tabs>
-          <w:tab w:val="left" w:pos="1099"/>
-        </w:tabs>
-        <w:spacing w:before="199"/>
-        <w:ind w:left="668"/>
-      </w:pPr>
-    </w:p>
-    <w:p>
-      <w:pPr>
-        <w:pStyle w:val="Ttulo1"/>
-        <w:tabs>
-          <w:tab w:val="left" w:pos="1099"/>
-        </w:tabs>
-        <w:spacing w:before="199"/>
-        <w:ind w:left="668"/>
-      </w:pPr>
-    </w:p>
-    <w:p>
-      <w:pPr>
-        <w:pStyle w:val="Ttulo1"/>
-        <w:tabs>
-          <w:tab w:val="left" w:pos="1099"/>
-        </w:tabs>
-        <w:spacing w:before="199"/>
-        <w:ind w:left="668"/>
-      </w:pPr>
-    </w:p>
-    <w:p>
-      <w:pPr>
-        <w:pStyle w:val="Ttulo1"/>
-        <w:tabs>
-          <w:tab w:val="left" w:pos="1099"/>
-        </w:tabs>
-        <w:spacing w:before="199"/>
-        <w:ind w:left="668"/>
-      </w:pPr>
-    </w:p>
-    <w:p>
-      <w:pPr>
-        <w:pStyle w:val="Ttulo1"/>
-        <w:tabs>
-          <w:tab w:val="left" w:pos="1099"/>
-        </w:tabs>
-        <w:spacing w:before="199"/>
-        <w:ind w:left="668"/>
-      </w:pPr>
-    </w:p>
-    <w:p>
-      <w:pPr>
-        <w:pStyle w:val="Ttulo1"/>
-        <w:tabs>
-          <w:tab w:val="left" w:pos="1099"/>
-        </w:tabs>
-        <w:spacing w:before="199"/>
-        <w:ind w:left="668"/>
-      </w:pPr>
-    </w:p>
-    <w:p>
-      <w:pPr>
-        <w:pStyle w:val="Ttulo1"/>
-        <w:tabs>
-          <w:tab w:val="left" w:pos="1099"/>
-        </w:tabs>
-        <w:spacing w:before="199"/>
-        <w:ind w:left="668"/>
-      </w:pPr>
       <w:bookmarkStart w:id="1" w:name="_Toc12219257"/>
       <w:r>
         <w:lastRenderedPageBreak/>
@@ -3099,22 +3273,108 @@
       <w:r>
         <w:t>10 (</w:t>
       </w:r>
-      <w:hyperlink r:id="rId10" w:history="1">
-        <w:r>
-          <w:rPr>
-            <w:rStyle w:val="Hyperlink"/>
-            <w:color w:val="auto"/>
-            <w:u w:val="none"/>
-            <w:shd w:val="clear" w:color="auto" w:fill="FFFFFF"/>
-          </w:rPr>
-          <w:t>Canadian Institute For Advanced Research</w:t>
-        </w:r>
-      </w:hyperlink>
+      <w:proofErr w:type="spellStart"/>
+      <w:r>
+        <w:fldChar w:fldCharType="begin"/>
+      </w:r>
+      <w:r>
+        <w:instrText xml:space="preserve"> HYPERLINK "https://en.wikipedia.org/wiki/Canadian_Institute_for_Advanced_Research" </w:instrText>
+      </w:r>
+      <w:r>
+        <w:fldChar w:fldCharType="separate"/>
+      </w:r>
+      <w:r>
+        <w:rPr>
+          <w:rStyle w:val="Hyperlink"/>
+          <w:color w:val="auto"/>
+          <w:u w:val="none"/>
+          <w:shd w:val="clear" w:color="auto" w:fill="FFFFFF"/>
+        </w:rPr>
+        <w:t>Canadian</w:t>
+      </w:r>
+      <w:proofErr w:type="spellEnd"/>
+      <w:r>
+        <w:rPr>
+          <w:rStyle w:val="Hyperlink"/>
+          <w:color w:val="auto"/>
+          <w:u w:val="none"/>
+          <w:shd w:val="clear" w:color="auto" w:fill="FFFFFF"/>
+        </w:rPr>
+        <w:t xml:space="preserve"> </w:t>
+      </w:r>
+      <w:proofErr w:type="spellStart"/>
+      <w:r>
+        <w:rPr>
+          <w:rStyle w:val="Hyperlink"/>
+          <w:color w:val="auto"/>
+          <w:u w:val="none"/>
+          <w:shd w:val="clear" w:color="auto" w:fill="FFFFFF"/>
+        </w:rPr>
+        <w:t>Institute</w:t>
+      </w:r>
+      <w:proofErr w:type="spellEnd"/>
+      <w:r>
+        <w:rPr>
+          <w:rStyle w:val="Hyperlink"/>
+          <w:color w:val="auto"/>
+          <w:u w:val="none"/>
+          <w:shd w:val="clear" w:color="auto" w:fill="FFFFFF"/>
+        </w:rPr>
+        <w:t xml:space="preserve"> For </w:t>
+      </w:r>
+      <w:proofErr w:type="spellStart"/>
+      <w:r>
+        <w:rPr>
+          <w:rStyle w:val="Hyperlink"/>
+          <w:color w:val="auto"/>
+          <w:u w:val="none"/>
+          <w:shd w:val="clear" w:color="auto" w:fill="FFFFFF"/>
+        </w:rPr>
+        <w:t>Advanced</w:t>
+      </w:r>
+      <w:proofErr w:type="spellEnd"/>
+      <w:r>
+        <w:rPr>
+          <w:rStyle w:val="Hyperlink"/>
+          <w:color w:val="auto"/>
+          <w:u w:val="none"/>
+          <w:shd w:val="clear" w:color="auto" w:fill="FFFFFF"/>
+        </w:rPr>
+        <w:t xml:space="preserve"> </w:t>
+      </w:r>
+      <w:proofErr w:type="spellStart"/>
+      <w:r>
+        <w:rPr>
+          <w:rStyle w:val="Hyperlink"/>
+          <w:color w:val="auto"/>
+          <w:u w:val="none"/>
+          <w:shd w:val="clear" w:color="auto" w:fill="FFFFFF"/>
+        </w:rPr>
+        <w:t>Research</w:t>
+      </w:r>
+      <w:proofErr w:type="spellEnd"/>
+      <w:r>
+        <w:rPr>
+          <w:rStyle w:val="Hyperlink"/>
+          <w:color w:val="auto"/>
+          <w:u w:val="none"/>
+          <w:shd w:val="clear" w:color="auto" w:fill="FFFFFF"/>
+        </w:rPr>
+        <w:fldChar w:fldCharType="end"/>
+      </w:r>
       <w:r>
         <w:t xml:space="preserve">) </w:t>
       </w:r>
       <w:r>
-        <w:t xml:space="preserve">foi o AutoAugment </w:t>
+        <w:t xml:space="preserve">foi o </w:t>
+      </w:r>
+      <w:proofErr w:type="spellStart"/>
+      <w:r>
+        <w:t>AutoAugment</w:t>
+      </w:r>
+      <w:proofErr w:type="spellEnd"/>
+      <w:r>
+        <w:t xml:space="preserve"> </w:t>
       </w:r>
       <w:r>
         <w:t xml:space="preserve">[6], que usou de técnicas de transformações das imagens da base de dados para aumentar a precisão de seu algoritmo.  </w:t>
@@ -3188,6 +3448,9 @@
       </w:r>
       <w:r>
         <w:t xml:space="preserve"> de proporcionar um tratamento mais rápido e assertivo ao paciente.</w:t>
+      </w:r>
+      <w:r>
+        <w:t xml:space="preserve"> Esse projeto estuda e desenvolve uma aplicação que poderá ser utilizada como base do desenvolvimento de tal ferramenta.</w:t>
       </w:r>
     </w:p>
     <w:p>
@@ -3287,7 +3550,13 @@
         <w:t xml:space="preserve"> objetivo </w:t>
       </w:r>
       <w:r>
-        <w:t xml:space="preserve">desenvolver uma ferramenta que classifique </w:t>
+        <w:t xml:space="preserve">desenvolver uma </w:t>
+      </w:r>
+      <w:r>
+        <w:t>aplicação</w:t>
+      </w:r>
+      <w:r>
+        <w:t xml:space="preserve"> que classifique </w:t>
       </w:r>
       <w:r>
         <w:t xml:space="preserve">diferentes imagens oriundas de </w:t>
@@ -3302,19 +3571,41 @@
         <w:rPr>
           <w:shd w:val="clear" w:color="auto" w:fill="FFFFFF"/>
         </w:rPr>
-        <w:t>Digital Imaging and Communications in Medicine)</w:t>
-      </w:r>
-      <w:r>
+        <w:t xml:space="preserve">Digital </w:t>
+      </w:r>
+      <w:proofErr w:type="spellStart"/>
+      <w:r>
+        <w:rPr>
+          <w:shd w:val="clear" w:color="auto" w:fill="FFFFFF"/>
+        </w:rPr>
+        <w:t>Imaging</w:t>
+      </w:r>
+      <w:proofErr w:type="spellEnd"/>
+      <w:r>
+        <w:rPr>
+          <w:shd w:val="clear" w:color="auto" w:fill="FFFFFF"/>
+        </w:rPr>
         <w:t xml:space="preserve"> </w:t>
       </w:r>
-      <w:r>
-        <w:t>de acordo com a classificação BI-RADS do ACR</w:t>
-      </w:r>
-      <w:r>
-        <w:t xml:space="preserve"> [2]</w:t>
-      </w:r>
-      <w:r>
-        <w:t>.</w:t>
+      <w:proofErr w:type="spellStart"/>
+      <w:r>
+        <w:rPr>
+          <w:shd w:val="clear" w:color="auto" w:fill="FFFFFF"/>
+        </w:rPr>
+        <w:t>and</w:t>
+      </w:r>
+      <w:proofErr w:type="spellEnd"/>
+      <w:r>
+        <w:rPr>
+          <w:shd w:val="clear" w:color="auto" w:fill="FFFFFF"/>
+        </w:rPr>
+        <w:t xml:space="preserve"> Communications in Medicine)</w:t>
+      </w:r>
+      <w:r>
+        <w:t xml:space="preserve"> </w:t>
+      </w:r>
+      <w:r>
+        <w:t>em benignas e malignas.</w:t>
       </w:r>
     </w:p>
     <w:p>
@@ -3380,11 +3671,75 @@
       <w:r>
         <w:t>e ILSVRC (</w:t>
       </w:r>
+      <w:proofErr w:type="spellStart"/>
       <w:r>
         <w:rPr>
           <w:shd w:val="clear" w:color="auto" w:fill="FFFFFF"/>
         </w:rPr>
-        <w:t>ImageNet Large Scale Visual Recognition Challenge)</w:t>
+        <w:t>ImageNet</w:t>
+      </w:r>
+      <w:proofErr w:type="spellEnd"/>
+      <w:r>
+        <w:rPr>
+          <w:shd w:val="clear" w:color="auto" w:fill="FFFFFF"/>
+        </w:rPr>
+        <w:t xml:space="preserve"> </w:t>
+      </w:r>
+      <w:proofErr w:type="spellStart"/>
+      <w:r>
+        <w:rPr>
+          <w:shd w:val="clear" w:color="auto" w:fill="FFFFFF"/>
+        </w:rPr>
+        <w:t>Large</w:t>
+      </w:r>
+      <w:proofErr w:type="spellEnd"/>
+      <w:r>
+        <w:rPr>
+          <w:shd w:val="clear" w:color="auto" w:fill="FFFFFF"/>
+        </w:rPr>
+        <w:t xml:space="preserve"> </w:t>
+      </w:r>
+      <w:proofErr w:type="spellStart"/>
+      <w:r>
+        <w:rPr>
+          <w:shd w:val="clear" w:color="auto" w:fill="FFFFFF"/>
+        </w:rPr>
+        <w:t>Scale</w:t>
+      </w:r>
+      <w:proofErr w:type="spellEnd"/>
+      <w:r>
+        <w:rPr>
+          <w:shd w:val="clear" w:color="auto" w:fill="FFFFFF"/>
+        </w:rPr>
+        <w:t xml:space="preserve"> Visual </w:t>
+      </w:r>
+      <w:proofErr w:type="spellStart"/>
+      <w:r>
+        <w:rPr>
+          <w:shd w:val="clear" w:color="auto" w:fill="FFFFFF"/>
+        </w:rPr>
+        <w:t>Recognition</w:t>
+      </w:r>
+      <w:proofErr w:type="spellEnd"/>
+      <w:r>
+        <w:rPr>
+          <w:shd w:val="clear" w:color="auto" w:fill="FFFFFF"/>
+        </w:rPr>
+        <w:t xml:space="preserve"> </w:t>
+      </w:r>
+      <w:proofErr w:type="spellStart"/>
+      <w:r>
+        <w:rPr>
+          <w:shd w:val="clear" w:color="auto" w:fill="FFFFFF"/>
+        </w:rPr>
+        <w:t>Challenge</w:t>
+      </w:r>
+      <w:proofErr w:type="spellEnd"/>
+      <w:r>
+        <w:rPr>
+          <w:shd w:val="clear" w:color="auto" w:fill="FFFFFF"/>
+        </w:rPr>
+        <w:t>)</w:t>
       </w:r>
       <w:r>
         <w:t>.</w:t>
@@ -3399,7 +3754,39 @@
         <w:t xml:space="preserve"> serão testadas visando aperfeiçoar a classificação resultante da rede.</w:t>
       </w:r>
       <w:r>
-        <w:t xml:space="preserve"> Dependendo do tempo necessário para se computar o treinamento da rede desenvolvido poderá ser interessante utilizar múltiplas GPUs (Graphic Processing Units) e/ou um cluster para acelerar tal etapa do projeto.</w:t>
+        <w:t xml:space="preserve"> Dependendo do tempo necessário para se computar o treinamento da rede desenvolvido poderá ser interessante utilizar múltiplas </w:t>
+      </w:r>
+      <w:proofErr w:type="spellStart"/>
+      <w:r>
+        <w:t>GPUs</w:t>
+      </w:r>
+      <w:proofErr w:type="spellEnd"/>
+      <w:r>
+        <w:t xml:space="preserve"> (</w:t>
+      </w:r>
+      <w:proofErr w:type="spellStart"/>
+      <w:r>
+        <w:t>Graphic</w:t>
+      </w:r>
+      <w:proofErr w:type="spellEnd"/>
+      <w:r>
+        <w:t xml:space="preserve"> </w:t>
+      </w:r>
+      <w:proofErr w:type="spellStart"/>
+      <w:r>
+        <w:t>Processing</w:t>
+      </w:r>
+      <w:proofErr w:type="spellEnd"/>
+      <w:r>
+        <w:t xml:space="preserve"> </w:t>
+      </w:r>
+      <w:proofErr w:type="spellStart"/>
+      <w:r>
+        <w:t>Units</w:t>
+      </w:r>
+      <w:proofErr w:type="spellEnd"/>
+      <w:r>
+        <w:t>) e/ou um cluster para acelerar tal etapa do projeto.</w:t>
       </w:r>
     </w:p>
     <w:p>
@@ -3419,8 +3806,16 @@
         <w:t xml:space="preserve">ao final do projeto </w:t>
       </w:r>
       <w:r>
-        <w:t>uma aplicação que possa servir para uso clinico real auxiliando profissionais de medicina no dia-a-dia, e ter uma rede robusta que sirva como fonte de estudo para futuro desenvolvimento relacionando oncologia e processamento de imagens com inteligência artificial.</w:t>
-      </w:r>
+        <w:t>uma aplicação que possa servir</w:t>
+      </w:r>
+      <w:r>
+        <w:t xml:space="preserve"> como base para o desenvolvimento de uma ferramenta</w:t>
+      </w:r>
+      <w:r>
+        <w:t xml:space="preserve"> para uso clinico real auxiliando profissionais de medicina no dia-a-dia, e ter uma rede robusta que sirva como fonte de estudo para futuro desenvolvimento relacionando oncologia e processamento de imagens com inteligência artificial.</w:t>
+      </w:r>
+      <w:bookmarkStart w:id="3" w:name="_GoBack"/>
+      <w:bookmarkEnd w:id="3"/>
     </w:p>
     <w:p>
       <w:pPr>
@@ -3576,12 +3971,12 @@
         <w:spacing w:before="192"/>
         <w:ind w:left="1100" w:hanging="432"/>
       </w:pPr>
-      <w:bookmarkStart w:id="3" w:name="_Toc12219259"/>
+      <w:bookmarkStart w:id="4" w:name="_Toc12219259"/>
       <w:r>
         <w:lastRenderedPageBreak/>
         <w:t>Atividades Realizadas</w:t>
       </w:r>
-      <w:bookmarkEnd w:id="3"/>
+      <w:bookmarkEnd w:id="4"/>
     </w:p>
     <w:p>
       <w:pPr>
@@ -3597,7 +3992,23 @@
         <w:t xml:space="preserve"> </w:t>
       </w:r>
       <w:r>
-        <w:t>teórico da área de câncer de mama e de redes convolucionais para machine learning com imagens. A segunda fase envolveu a decisão de que linguagens, ferramentas e bibliotecas seriam utilizadas no desenvolvimento do projeto. A terceira fase envolveu testes, adaptação do projeto. A quarta e última fase envolveu a escrita deste relatório, documentando todo o projeto e suas conclusões.</w:t>
+        <w:t xml:space="preserve">teórico da área de câncer de mama e de redes convolucionais para </w:t>
+      </w:r>
+      <w:proofErr w:type="spellStart"/>
+      <w:r>
+        <w:t>machine</w:t>
+      </w:r>
+      <w:proofErr w:type="spellEnd"/>
+      <w:r>
+        <w:t xml:space="preserve"> </w:t>
+      </w:r>
+      <w:proofErr w:type="spellStart"/>
+      <w:r>
+        <w:t>learning</w:t>
+      </w:r>
+      <w:proofErr w:type="spellEnd"/>
+      <w:r>
+        <w:t xml:space="preserve"> com imagens. A segunda fase envolveu a decisão de que linguagens, ferramentas e bibliotecas seriam utilizadas no desenvolvimento do projeto. A terceira fase envolveu testes, adaptação do projeto. A quarta e última fase envolveu a escrita deste relatório, documentando todo o projeto e suas conclusões.</w:t>
       </w:r>
     </w:p>
     <w:p>
@@ -3628,7 +4039,7 @@
           <w:szCs w:val="24"/>
         </w:rPr>
       </w:pPr>
-      <w:bookmarkStart w:id="4" w:name="_Toc12219260"/>
+      <w:bookmarkStart w:id="5" w:name="_Toc12219260"/>
       <w:r>
         <w:rPr>
           <w:sz w:val="24"/>
@@ -3643,7 +4054,7 @@
         </w:rPr>
         <w:t>udos preliminares</w:t>
       </w:r>
-      <w:bookmarkEnd w:id="4"/>
+      <w:bookmarkEnd w:id="5"/>
     </w:p>
     <w:p>
       <w:pPr>
@@ -3653,7 +4064,23 @@
         <w:jc w:val="both"/>
       </w:pPr>
       <w:r>
-        <w:t xml:space="preserve">O conhecimento e a experiência do graduando em questão em relação ao tema de machine learning, inteligência </w:t>
+        <w:t xml:space="preserve">O conhecimento e a experiência do graduando em questão em relação ao tema de </w:t>
+      </w:r>
+      <w:proofErr w:type="spellStart"/>
+      <w:r>
+        <w:t>machine</w:t>
+      </w:r>
+      <w:proofErr w:type="spellEnd"/>
+      <w:r>
+        <w:t xml:space="preserve"> </w:t>
+      </w:r>
+      <w:proofErr w:type="spellStart"/>
+      <w:r>
+        <w:t>learning</w:t>
+      </w:r>
+      <w:proofErr w:type="spellEnd"/>
+      <w:r>
+        <w:t xml:space="preserve">, inteligência </w:t>
       </w:r>
       <w:r>
         <w:t>artificial</w:t>
@@ -3690,10 +4117,26 @@
         <w:t xml:space="preserve"> os 8 meses de</w:t>
       </w:r>
       <w:r>
-        <w:t xml:space="preserve"> iniciação cientifica realizada com o Italo Mati</w:t>
-      </w:r>
-      <w:r>
-        <w:t>as, co-orientador desse projeto, no laboratório de Bio-Design da PUC-Rio</w:t>
+        <w:t xml:space="preserve"> iniciação cientifica realizada com o </w:t>
+      </w:r>
+      <w:proofErr w:type="spellStart"/>
+      <w:r>
+        <w:t>Italo</w:t>
+      </w:r>
+      <w:proofErr w:type="spellEnd"/>
+      <w:r>
+        <w:t xml:space="preserve"> Mati</w:t>
+      </w:r>
+      <w:r>
+        <w:t xml:space="preserve">as, co-orientador desse projeto, no laboratório de </w:t>
+      </w:r>
+      <w:proofErr w:type="spellStart"/>
+      <w:r>
+        <w:t>Bio-Design</w:t>
+      </w:r>
+      <w:proofErr w:type="spellEnd"/>
+      <w:r>
+        <w:t xml:space="preserve"> da PUC-Rio</w:t>
       </w:r>
       <w:r>
         <w:t>. Durante a iniciação foi realizado um projeto de segmentação de imagens medicas para análise de tumores pulmonares. Nesse tempo houve um acumulo de conhecimento muito grande relacionado a processamento digital de imagens.</w:t>
@@ -3724,7 +4167,7 @@
           <w:szCs w:val="24"/>
         </w:rPr>
       </w:pPr>
-      <w:bookmarkStart w:id="5" w:name="_Toc12219261"/>
+      <w:bookmarkStart w:id="6" w:name="_Toc12219261"/>
       <w:r>
         <w:rPr>
           <w:sz w:val="24"/>
@@ -3732,7 +4175,7 @@
         </w:rPr>
         <w:t>Estudos conceituais e de tecnologia</w:t>
       </w:r>
-      <w:bookmarkEnd w:id="5"/>
+      <w:bookmarkEnd w:id="6"/>
     </w:p>
     <w:p>
       <w:pPr>
@@ -3988,7 +4431,7 @@
                     </pic:cNvPicPr>
                   </pic:nvPicPr>
                   <pic:blipFill>
-                    <a:blip r:embed="rId11">
+                    <a:blip r:embed="rId10">
                       <a:extLst>
                         <a:ext uri="{28A0092B-C50C-407E-A947-70E740481C1C}">
                           <a14:useLocalDpi xmlns:a14="http://schemas.microsoft.com/office/drawing/2010/main" val="0"/>
@@ -4059,7 +4502,10 @@
         <w:jc w:val="both"/>
       </w:pPr>
       <w:r>
-        <w:t>Após o estudo teórico relacionado a mamografia, foi feito um estudo mais aprofundado sobre redes neurais convolucionais, utilizadas para machine learning na classificação de imagens.</w:t>
+        <w:t>As visões padrões relacionadas as mamografias são a craniocaudal (CC) e a mediolateral-oblíqua (MLO), o motivo de ter essas duas incidências são o aumento da sensibilidade das áreas cegas, diminuição dos falsos positivos</w:t>
+      </w:r>
+      <w:r>
+        <w:t>.</w:t>
       </w:r>
     </w:p>
     <w:p>
@@ -4069,8 +4515,131 @@
         <w:ind w:left="516" w:right="393" w:firstLine="720"/>
         <w:jc w:val="both"/>
       </w:pPr>
-      <w:bookmarkStart w:id="6" w:name="_GoBack"/>
-      <w:bookmarkEnd w:id="6"/>
+      <w:r>
+        <w:pict>
+          <v:shapetype id="_x0000_t75" coordsize="21600,21600" o:spt="75" o:preferrelative="t" path="m@4@5l@4@11@9@11@9@5xe" filled="f" stroked="f">
+            <v:stroke joinstyle="miter"/>
+            <v:formulas>
+              <v:f eqn="if lineDrawn pixelLineWidth 0"/>
+              <v:f eqn="sum @0 1 0"/>
+              <v:f eqn="sum 0 0 @1"/>
+              <v:f eqn="prod @2 1 2"/>
+              <v:f eqn="prod @3 21600 pixelWidth"/>
+              <v:f eqn="prod @3 21600 pixelHeight"/>
+              <v:f eqn="sum @0 0 1"/>
+              <v:f eqn="prod @6 1 2"/>
+              <v:f eqn="prod @7 21600 pixelWidth"/>
+              <v:f eqn="sum @8 21600 0"/>
+              <v:f eqn="prod @7 21600 pixelHeight"/>
+              <v:f eqn="sum @10 21600 0"/>
+            </v:formulas>
+            <v:path o:extrusionok="f" gradientshapeok="t" o:connecttype="rect"/>
+            <o:lock v:ext="edit" aspectratio="t"/>
+          </v:shapetype>
+          <v:shape id="_x0000_i1027" type="#_x0000_t75" style="width:181.5pt;height:233.25pt">
+            <v:imagedata r:id="rId11" o:title="spiculated-breast-cancer"/>
+          </v:shape>
+        </w:pict>
+      </w:r>
+    </w:p>
+    <w:p>
+      <w:pPr>
+        <w:pStyle w:val="Corpodetexto"/>
+        <w:spacing w:before="163" w:line="360" w:lineRule="auto"/>
+        <w:ind w:left="516" w:right="393" w:firstLine="720"/>
+        <w:jc w:val="both"/>
+      </w:pPr>
+      <w:r>
+        <w:rPr>
+          <w:b/>
+        </w:rPr>
+        <w:lastRenderedPageBreak/>
+        <w:t>Figura 2</w:t>
+      </w:r>
+      <w:r>
+        <w:t>: Imagem de visão MLO [7]</w:t>
+      </w:r>
+    </w:p>
+    <w:p>
+      <w:pPr>
+        <w:pStyle w:val="Corpodetexto"/>
+        <w:spacing w:before="163" w:line="360" w:lineRule="auto"/>
+        <w:ind w:left="516" w:right="393" w:firstLine="720"/>
+        <w:jc w:val="both"/>
+        <w:rPr>
+          <w:b/>
+        </w:rPr>
+      </w:pPr>
+      <w:r>
+        <w:rPr>
+          <w:b/>
+        </w:rPr>
+        <w:pict>
+          <v:shape id="_x0000_i1030" type="#_x0000_t75" style="width:185.25pt;height:237.75pt">
+            <v:imagedata r:id="rId12" o:title="spiculated-breast-cancer (1)"/>
+          </v:shape>
+        </w:pict>
+      </w:r>
+    </w:p>
+    <w:p>
+      <w:pPr>
+        <w:pStyle w:val="Corpodetexto"/>
+        <w:spacing w:before="163" w:line="360" w:lineRule="auto"/>
+        <w:ind w:left="516" w:right="393" w:firstLine="720"/>
+        <w:jc w:val="both"/>
+      </w:pPr>
+      <w:r>
+        <w:rPr>
+          <w:b/>
+        </w:rPr>
+        <w:t xml:space="preserve">Figura 3: </w:t>
+      </w:r>
+      <w:r>
+        <w:t>Imagem de visão CC [7]</w:t>
+      </w:r>
+    </w:p>
+    <w:p>
+      <w:pPr>
+        <w:pStyle w:val="Corpodetexto"/>
+        <w:spacing w:before="163" w:line="360" w:lineRule="auto"/>
+        <w:ind w:left="516" w:right="393" w:firstLine="720"/>
+        <w:jc w:val="both"/>
+      </w:pPr>
+    </w:p>
+    <w:p>
+      <w:pPr>
+        <w:pStyle w:val="Corpodetexto"/>
+        <w:spacing w:before="163" w:line="360" w:lineRule="auto"/>
+        <w:ind w:left="516" w:right="393" w:firstLine="720"/>
+        <w:jc w:val="both"/>
+      </w:pPr>
+      <w:r>
+        <w:t xml:space="preserve">Após o estudo teórico relacionado a mamografia, foi feito um estudo mais aprofundado sobre redes neurais convolucionais, utilizadas para </w:t>
+      </w:r>
+      <w:proofErr w:type="spellStart"/>
+      <w:r>
+        <w:t>machine</w:t>
+      </w:r>
+      <w:proofErr w:type="spellEnd"/>
+      <w:r>
+        <w:t xml:space="preserve"> </w:t>
+      </w:r>
+      <w:proofErr w:type="spellStart"/>
+      <w:r>
+        <w:t>learning</w:t>
+      </w:r>
+      <w:proofErr w:type="spellEnd"/>
+      <w:r>
+        <w:t xml:space="preserve"> na classificação de imagens.</w:t>
+      </w:r>
+    </w:p>
+    <w:p>
+      <w:pPr>
+        <w:pStyle w:val="Corpodetexto"/>
+        <w:spacing w:before="163" w:line="360" w:lineRule="auto"/>
+        <w:ind w:left="516" w:right="393" w:firstLine="720"/>
+        <w:jc w:val="both"/>
+      </w:pPr>
     </w:p>
     <w:p>
       <w:pPr>
@@ -4132,13 +4701,42 @@
         <w:t>utilizada foi</w:t>
       </w:r>
       <w:r>
-        <w:t xml:space="preserve"> o TensorFlow</w:t>
-      </w:r>
-      <w:r>
-        <w:t>, um framework para mac</w:t>
-      </w:r>
-      <w:r>
-        <w:t>hine learning open source criado</w:t>
+        <w:t xml:space="preserve"> o </w:t>
+      </w:r>
+      <w:proofErr w:type="spellStart"/>
+      <w:r>
+        <w:t>TensorFlow</w:t>
+      </w:r>
+      <w:proofErr w:type="spellEnd"/>
+      <w:r>
+        <w:t xml:space="preserve">, um framework para </w:t>
+      </w:r>
+      <w:proofErr w:type="spellStart"/>
+      <w:r>
+        <w:t>mac</w:t>
+      </w:r>
+      <w:r>
+        <w:t>hine</w:t>
+      </w:r>
+      <w:proofErr w:type="spellEnd"/>
+      <w:r>
+        <w:t xml:space="preserve"> </w:t>
+      </w:r>
+      <w:proofErr w:type="spellStart"/>
+      <w:r>
+        <w:t>learning</w:t>
+      </w:r>
+      <w:proofErr w:type="spellEnd"/>
+      <w:r>
+        <w:t xml:space="preserve"> open </w:t>
+      </w:r>
+      <w:proofErr w:type="spellStart"/>
+      <w:r>
+        <w:t>source</w:t>
+      </w:r>
+      <w:proofErr w:type="spellEnd"/>
+      <w:r>
+        <w:t xml:space="preserve"> criado</w:t>
       </w:r>
       <w:r>
         <w:t xml:space="preserve"> pela Google. </w:t>
@@ -4299,14 +4897,44 @@
         <w:rPr>
           <w:lang w:val="en-US"/>
         </w:rPr>
-        <w:t xml:space="preserve">SPIEGEL, Rebecca L.; MILLER, Kimberly D.; JEMAL, Ahmedin. </w:t>
-      </w:r>
-      <w:r>
-        <w:rPr>
-          <w:b/>
-        </w:rPr>
-        <w:t>Cancer Statistics</w:t>
-      </w:r>
+        <w:t xml:space="preserve">SPIEGEL, Rebecca L.; MILLER, Kimberly D.; JEMAL, </w:t>
+      </w:r>
+      <w:proofErr w:type="spellStart"/>
+      <w:r>
+        <w:rPr>
+          <w:lang w:val="en-US"/>
+        </w:rPr>
+        <w:t>Ahmedin</w:t>
+      </w:r>
+      <w:proofErr w:type="spellEnd"/>
+      <w:r>
+        <w:rPr>
+          <w:lang w:val="en-US"/>
+        </w:rPr>
+        <w:t xml:space="preserve">. </w:t>
+      </w:r>
+      <w:proofErr w:type="spellStart"/>
+      <w:r>
+        <w:rPr>
+          <w:b/>
+        </w:rPr>
+        <w:t>Cancer</w:t>
+      </w:r>
+      <w:proofErr w:type="spellEnd"/>
+      <w:r>
+        <w:rPr>
+          <w:b/>
+        </w:rPr>
+        <w:t xml:space="preserve"> </w:t>
+      </w:r>
+      <w:proofErr w:type="spellStart"/>
+      <w:r>
+        <w:rPr>
+          <w:b/>
+        </w:rPr>
+        <w:t>Statistics</w:t>
+      </w:r>
+      <w:proofErr w:type="spellEnd"/>
       <w:r>
         <w:rPr>
           <w:b/>
@@ -4582,7 +5210,7 @@
         <w:spacing w:line="360" w:lineRule="auto"/>
         <w:ind w:right="394" w:firstLine="0"/>
       </w:pPr>
-      <w:hyperlink r:id="rId12" w:history="1">
+      <w:hyperlink r:id="rId13" w:history="1">
         <w:r>
           <w:rPr>
             <w:color w:val="1E1E23"/>
@@ -4751,7 +5379,7 @@
       <w:r>
         <w:t>Disponível em: &lt;</w:t>
       </w:r>
-      <w:hyperlink r:id="rId13" w:history="1">
+      <w:hyperlink r:id="rId14" w:history="1">
         <w:r>
           <w:rPr>
             <w:rStyle w:val="Hyperlink"/>
@@ -4789,7 +5417,7 @@
           <w:lang w:val="en-US"/>
         </w:rPr>
       </w:pPr>
-      <w:hyperlink r:id="rId14" w:history="1">
+      <w:hyperlink r:id="rId15" w:history="1">
         <w:r>
           <w:rPr>
             <w:color w:val="323232"/>
@@ -4831,13 +5459,69 @@
         <w:rPr>
           <w:lang w:val="en-US"/>
         </w:rPr>
-        <w:t xml:space="preserve"> Disponível em: </w:t>
-      </w:r>
-      <w:r>
-        <w:rPr>
-          <w:lang w:val="en-US"/>
-        </w:rPr>
-        <w:t>&lt;https://www.ncbi.nlm.nih.gov/pubmed/22824119&gt;. Acesso em: 20 jun. 2018.</w:t>
+        <w:t xml:space="preserve"> </w:t>
+      </w:r>
+      <w:proofErr w:type="spellStart"/>
+      <w:r>
+        <w:rPr>
+          <w:lang w:val="en-US"/>
+        </w:rPr>
+        <w:t>Disponível</w:t>
+      </w:r>
+      <w:proofErr w:type="spellEnd"/>
+      <w:r>
+        <w:rPr>
+          <w:lang w:val="en-US"/>
+        </w:rPr>
+        <w:t xml:space="preserve"> </w:t>
+      </w:r>
+      <w:proofErr w:type="spellStart"/>
+      <w:r>
+        <w:rPr>
+          <w:lang w:val="en-US"/>
+        </w:rPr>
+        <w:t>em</w:t>
+      </w:r>
+      <w:proofErr w:type="spellEnd"/>
+      <w:r>
+        <w:rPr>
+          <w:lang w:val="en-US"/>
+        </w:rPr>
+        <w:t xml:space="preserve">: </w:t>
+      </w:r>
+      <w:r>
+        <w:rPr>
+          <w:lang w:val="en-US"/>
+        </w:rPr>
+        <w:t xml:space="preserve">&lt;https://www.ncbi.nlm.nih.gov/pubmed/22824119&gt;. </w:t>
+      </w:r>
+      <w:proofErr w:type="spellStart"/>
+      <w:r>
+        <w:rPr>
+          <w:lang w:val="en-US"/>
+        </w:rPr>
+        <w:t>Acesso</w:t>
+      </w:r>
+      <w:proofErr w:type="spellEnd"/>
+      <w:r>
+        <w:rPr>
+          <w:lang w:val="en-US"/>
+        </w:rPr>
+        <w:t xml:space="preserve"> </w:t>
+      </w:r>
+      <w:proofErr w:type="spellStart"/>
+      <w:r>
+        <w:rPr>
+          <w:lang w:val="en-US"/>
+        </w:rPr>
+        <w:t>em</w:t>
+      </w:r>
+      <w:proofErr w:type="spellEnd"/>
+      <w:r>
+        <w:rPr>
+          <w:lang w:val="en-US"/>
+        </w:rPr>
+        <w:t>: 20 jun. 2018.</w:t>
       </w:r>
     </w:p>
     <w:p>
@@ -5097,7 +5781,21 @@
         <w:rPr>
           <w:shd w:val="clear" w:color="auto" w:fill="FFFFFF"/>
         </w:rPr>
-        <w:t>Ann Intern Med. 2011</w:t>
+        <w:t xml:space="preserve">Ann </w:t>
+      </w:r>
+      <w:proofErr w:type="spellStart"/>
+      <w:r>
+        <w:rPr>
+          <w:shd w:val="clear" w:color="auto" w:fill="FFFFFF"/>
+        </w:rPr>
+        <w:t>Intern</w:t>
+      </w:r>
+      <w:proofErr w:type="spellEnd"/>
+      <w:r>
+        <w:rPr>
+          <w:shd w:val="clear" w:color="auto" w:fill="FFFFFF"/>
+        </w:rPr>
+        <w:t xml:space="preserve"> Med. 2011</w:t>
       </w:r>
       <w:r>
         <w:rPr>
@@ -5111,7 +5809,23 @@
         <w:rPr>
           <w:shd w:val="clear" w:color="auto" w:fill="FFFFFF"/>
         </w:rPr>
-        <w:t xml:space="preserve"> doi: 10.7326/0003-4819-155-8-201110180-00004. </w:t>
+        <w:t> </w:t>
+      </w:r>
+      <w:proofErr w:type="spellStart"/>
+      <w:proofErr w:type="gramStart"/>
+      <w:r>
+        <w:rPr>
+          <w:shd w:val="clear" w:color="auto" w:fill="FFFFFF"/>
+        </w:rPr>
+        <w:t>doi</w:t>
+      </w:r>
+      <w:proofErr w:type="spellEnd"/>
+      <w:proofErr w:type="gramEnd"/>
+      <w:r>
+        <w:rPr>
+          <w:shd w:val="clear" w:color="auto" w:fill="FFFFFF"/>
+        </w:rPr>
+        <w:t xml:space="preserve">: 10.7326/0003-4819-155-8-201110180-00004. </w:t>
       </w:r>
       <w:r>
         <w:t xml:space="preserve">Disponível em: </w:t>
@@ -5154,7 +5868,7 @@
           <w:lang w:val="en-US"/>
         </w:rPr>
       </w:pPr>
-      <w:hyperlink r:id="rId15" w:history="1">
+      <w:hyperlink r:id="rId16" w:history="1">
         <w:r>
           <w:rPr>
             <w:rStyle w:val="Hyperlink"/>
@@ -5183,7 +5897,7 @@
         </w:rPr>
         <w:t>; </w:t>
       </w:r>
-      <w:hyperlink r:id="rId16" w:history="1">
+      <w:hyperlink r:id="rId17" w:history="1">
         <w:r>
           <w:rPr>
             <w:rStyle w:val="Hyperlink"/>
@@ -5212,7 +5926,7 @@
         </w:rPr>
         <w:t>; </w:t>
       </w:r>
-      <w:hyperlink r:id="rId17" w:history="1">
+      <w:hyperlink r:id="rId18" w:history="1">
         <w:r>
           <w:rPr>
             <w:rStyle w:val="Hyperlink"/>
@@ -5241,7 +5955,7 @@
         </w:rPr>
         <w:t>; </w:t>
       </w:r>
-      <w:hyperlink r:id="rId18" w:history="1">
+      <w:hyperlink r:id="rId19" w:history="1">
         <w:r>
           <w:rPr>
             <w:rStyle w:val="Hyperlink"/>
@@ -5270,7 +5984,7 @@
         </w:rPr>
         <w:t>; </w:t>
       </w:r>
-      <w:hyperlink r:id="rId19" w:history="1">
+      <w:hyperlink r:id="rId20" w:history="1">
         <w:r>
           <w:rPr>
             <w:rStyle w:val="Hyperlink"/>
@@ -5289,18 +6003,7 @@
             <w:shd w:val="clear" w:color="auto" w:fill="FFFFFF"/>
             <w:lang w:val="en-US"/>
           </w:rPr>
-          <w:t>, </w:t>
-        </w:r>
-        <w:r>
-          <w:rPr>
-            <w:rStyle w:val="Hyperlink"/>
-            <w:color w:val="auto"/>
-            <w:u w:val="none"/>
-            <w:shd w:val="clear" w:color="auto" w:fill="FFFFFF"/>
-            <w:lang w:val="en-US"/>
-          </w:rPr>
-          <w:lastRenderedPageBreak/>
-          <w:t>Quoc V.</w:t>
+          <w:t>, Quoc V.</w:t>
         </w:r>
       </w:hyperlink>
       <w:r>
@@ -5309,6 +6012,7 @@
         </w:rPr>
         <w:t xml:space="preserve"> </w:t>
       </w:r>
+      <w:proofErr w:type="spellStart"/>
       <w:r>
         <w:rPr>
           <w:b/>
@@ -5316,21 +6020,144 @@
           <w:shd w:val="clear" w:color="auto" w:fill="FFFFFF"/>
           <w:lang w:val="en-US"/>
         </w:rPr>
-        <w:t xml:space="preserve">AutoAugment: Learning Augmentation Policies from Data. </w:t>
-      </w:r>
-      <w:r>
-        <w:rPr>
+        <w:t>AutoAugment</w:t>
+      </w:r>
+      <w:proofErr w:type="spellEnd"/>
+      <w:r>
+        <w:rPr>
+          <w:b/>
           <w:color w:val="000000"/>
           <w:shd w:val="clear" w:color="auto" w:fill="FFFFFF"/>
           <w:lang w:val="en-US"/>
         </w:rPr>
-        <w:t xml:space="preserve">eprint arXiv:1805.09501. 2018. </w:t>
-      </w:r>
-      <w:r>
-        <w:rPr>
-          <w:lang w:val="en-US"/>
-        </w:rPr>
-        <w:t>Disponível em: &lt;https://arxiv.org/abs/1805.09501&gt;. Acesso em: 20 jun. 2018.</w:t>
+        <w:t xml:space="preserve">: Learning Augmentation Policies from Data. </w:t>
+      </w:r>
+      <w:proofErr w:type="spellStart"/>
+      <w:r>
+        <w:rPr>
+          <w:color w:val="000000"/>
+          <w:shd w:val="clear" w:color="auto" w:fill="FFFFFF"/>
+          <w:lang w:val="en-US"/>
+        </w:rPr>
+        <w:t>eprint</w:t>
+      </w:r>
+      <w:proofErr w:type="spellEnd"/>
+      <w:r>
+        <w:rPr>
+          <w:color w:val="000000"/>
+          <w:shd w:val="clear" w:color="auto" w:fill="FFFFFF"/>
+          <w:lang w:val="en-US"/>
+        </w:rPr>
+        <w:t xml:space="preserve"> arXiv:1805.09501. 2018. </w:t>
+      </w:r>
+      <w:proofErr w:type="spellStart"/>
+      <w:r>
+        <w:rPr>
+          <w:lang w:val="en-US"/>
+        </w:rPr>
+        <w:t>Disponível</w:t>
+      </w:r>
+      <w:proofErr w:type="spellEnd"/>
+      <w:r>
+        <w:rPr>
+          <w:lang w:val="en-US"/>
+        </w:rPr>
+        <w:t xml:space="preserve"> </w:t>
+      </w:r>
+      <w:proofErr w:type="spellStart"/>
+      <w:r>
+        <w:rPr>
+          <w:lang w:val="en-US"/>
+        </w:rPr>
+        <w:t>em</w:t>
+      </w:r>
+      <w:proofErr w:type="spellEnd"/>
+      <w:r>
+        <w:rPr>
+          <w:lang w:val="en-US"/>
+        </w:rPr>
+        <w:t xml:space="preserve">: &lt;https://arxiv.org/abs/1805.09501&gt;. </w:t>
+      </w:r>
+      <w:proofErr w:type="spellStart"/>
+      <w:r>
+        <w:rPr>
+          <w:lang w:val="en-US"/>
+        </w:rPr>
+        <w:t>Acesso</w:t>
+      </w:r>
+      <w:proofErr w:type="spellEnd"/>
+      <w:r>
+        <w:rPr>
+          <w:lang w:val="en-US"/>
+        </w:rPr>
+        <w:t xml:space="preserve"> </w:t>
+      </w:r>
+      <w:proofErr w:type="spellStart"/>
+      <w:r>
+        <w:rPr>
+          <w:lang w:val="en-US"/>
+        </w:rPr>
+        <w:t>em</w:t>
+      </w:r>
+      <w:proofErr w:type="spellEnd"/>
+      <w:r>
+        <w:rPr>
+          <w:lang w:val="en-US"/>
+        </w:rPr>
+        <w:t>: 20 jun. 2018.</w:t>
+      </w:r>
+    </w:p>
+    <w:p>
+      <w:pPr>
+        <w:pStyle w:val="PargrafodaLista"/>
+        <w:rPr>
+          <w:lang w:val="en-US"/>
+        </w:rPr>
+      </w:pPr>
+    </w:p>
+    <w:p>
+      <w:pPr>
+        <w:pStyle w:val="PargrafodaLista"/>
+        <w:numPr>
+          <w:ilvl w:val="0"/>
+          <w:numId w:val="10"/>
+        </w:numPr>
+        <w:tabs>
+          <w:tab w:val="left" w:pos="1037"/>
+        </w:tabs>
+        <w:spacing w:line="360" w:lineRule="auto"/>
+        <w:ind w:right="394" w:firstLine="0"/>
+        <w:jc w:val="both"/>
+      </w:pPr>
+      <w:r>
+        <w:t xml:space="preserve">Imagens de caso do </w:t>
+      </w:r>
+      <w:proofErr w:type="spellStart"/>
+      <w:proofErr w:type="gramStart"/>
+      <w:r>
+        <w:t>A.Prof</w:t>
+      </w:r>
+      <w:proofErr w:type="spellEnd"/>
+      <w:proofErr w:type="gramEnd"/>
+      <w:r>
+        <w:t xml:space="preserve"> Frank Gaillard, </w:t>
+      </w:r>
+      <w:r>
+        <w:rPr>
+          <w:b/>
+        </w:rPr>
+        <w:t>Radiopedia.org</w:t>
+      </w:r>
+      <w:r>
+        <w:t xml:space="preserve">, </w:t>
+      </w:r>
+      <w:proofErr w:type="spellStart"/>
+      <w:r>
+        <w:t>rID</w:t>
+      </w:r>
+      <w:proofErr w:type="spellEnd"/>
+      <w:r>
+        <w:t>: 12608</w:t>
       </w:r>
     </w:p>
     <w:sectPr>
@@ -5486,7 +6313,7 @@
         </mc:Choice>
         <mc:Fallback>
           <w:pict>
-            <v:group w14:anchorId="5FEB43C5" id="Group 2" o:spid="_x0000_s1026" style="position:absolute;margin-left:99.3pt;margin-top:794.7pt;width:396.7pt;height:.5pt;z-index:-25600;mso-position-horizontal-relative:page;mso-position-vertical-relative:page" coordorigin="1986,15894" coordsize="7934,10" o:gfxdata="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">
+            <v:group w14:anchorId="03F825EA" id="Group 2" o:spid="_x0000_s1026" style="position:absolute;margin-left:99.3pt;margin-top:794.7pt;width:396.7pt;height:.5pt;z-index:-25600;mso-position-horizontal-relative:page;mso-position-vertical-relative:page" coordorigin="1986,15894" coordsize="7934,10" o:gfxdata="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">
               <v:line id="Line 4" o:spid="_x0000_s1027" style="position:absolute;visibility:visible;mso-wrap-style:square" from="1986,15899" to="9920,15899" o:connectortype="straight" o:gfxdata="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" strokecolor="#00000a" strokeweight=".5pt"/>
               <v:line id="Line 3" o:spid="_x0000_s1028" style="position:absolute;visibility:visible;mso-wrap-style:square" from="1986,15899" to="9920,15899" o:connectortype="straight" o:gfxdata="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" strokecolor="#00000a" strokeweight=".5pt"/>
               <w10:wrap anchorx="page" anchory="page"/>
@@ -5580,7 +6407,7 @@
                             <w:rPr>
                               <w:noProof/>
                             </w:rPr>
-                            <w:t>12</w:t>
+                            <w:t>10</w:t>
                           </w:r>
                           <w:r>
                             <w:fldChar w:fldCharType="end"/>
@@ -5634,7 +6461,7 @@
                       <w:rPr>
                         <w:noProof/>
                       </w:rPr>
-                      <w:t>12</w:t>
+                      <w:t>10</w:t>
                     </w:r>
                     <w:r>
                       <w:fldChar w:fldCharType="end"/>
@@ -9827,7 +10654,7 @@
 </file>
 
 <file path=customXml/itemProps1.xml><?xml version="1.0" encoding="utf-8"?>
-<ds:datastoreItem xmlns:ds="http://schemas.openxmlformats.org/officeDocument/2006/customXml" ds:itemID="{2BFF06F0-1659-4AE5-96DA-7E31C59EC024}">
+<ds:datastoreItem xmlns:ds="http://schemas.openxmlformats.org/officeDocument/2006/customXml" ds:itemID="{30809247-795B-41B5-895D-E782375E029F}">
   <ds:schemaRefs>
     <ds:schemaRef ds:uri="http://schemas.openxmlformats.org/officeDocument/2006/bibliography"/>
   </ds:schemaRefs>

</xml_diff>

<commit_message>
Alterando script e relatorio
</commit_message>
<xml_diff>
--- a/Projeto 2/docs/RelatorioProjetoFinal2-GuilhermeAraujo.docx
+++ b/Projeto 2/docs/RelatorioProjetoFinal2-GuilhermeAraujo.docx
@@ -3814,8 +3814,6 @@
       <w:r>
         <w:t xml:space="preserve"> para uso clinico real auxiliando profissionais de medicina no dia-a-dia, e ter uma rede robusta que sirva como fonte de estudo para futuro desenvolvimento relacionando oncologia e processamento de imagens com inteligência artificial.</w:t>
       </w:r>
-      <w:bookmarkStart w:id="3" w:name="_GoBack"/>
-      <w:bookmarkEnd w:id="3"/>
     </w:p>
     <w:p>
       <w:pPr>
@@ -3971,12 +3969,12 @@
         <w:spacing w:before="192"/>
         <w:ind w:left="1100" w:hanging="432"/>
       </w:pPr>
-      <w:bookmarkStart w:id="4" w:name="_Toc12219259"/>
+      <w:bookmarkStart w:id="3" w:name="_Toc12219259"/>
       <w:r>
         <w:lastRenderedPageBreak/>
         <w:t>Atividades Realizadas</w:t>
       </w:r>
-      <w:bookmarkEnd w:id="4"/>
+      <w:bookmarkEnd w:id="3"/>
     </w:p>
     <w:p>
       <w:pPr>
@@ -4039,7 +4037,7 @@
           <w:szCs w:val="24"/>
         </w:rPr>
       </w:pPr>
-      <w:bookmarkStart w:id="5" w:name="_Toc12219260"/>
+      <w:bookmarkStart w:id="4" w:name="_Toc12219260"/>
       <w:r>
         <w:rPr>
           <w:sz w:val="24"/>
@@ -4054,7 +4052,7 @@
         </w:rPr>
         <w:t>udos preliminares</w:t>
       </w:r>
-      <w:bookmarkEnd w:id="5"/>
+      <w:bookmarkEnd w:id="4"/>
     </w:p>
     <w:p>
       <w:pPr>
@@ -4167,7 +4165,7 @@
           <w:szCs w:val="24"/>
         </w:rPr>
       </w:pPr>
-      <w:bookmarkStart w:id="6" w:name="_Toc12219261"/>
+      <w:bookmarkStart w:id="5" w:name="_Toc12219261"/>
       <w:r>
         <w:rPr>
           <w:sz w:val="24"/>
@@ -4175,7 +4173,7 @@
         </w:rPr>
         <w:t>Estudos conceituais e de tecnologia</w:t>
       </w:r>
-      <w:bookmarkEnd w:id="6"/>
+      <w:bookmarkEnd w:id="5"/>
     </w:p>
     <w:p>
       <w:pPr>
@@ -4336,6 +4334,9 @@
       <w:r>
         <w:t>Todos esses achados devem ser analisados objetivamente seguindo o sistema de laudos, que envolve uma breve descrição da indicação do exame, descrição sucinta da composição geral da mama, descrição objetiva de quaisquer achados importantes, comparação com exames anteriores caso o radiologista julgue necessário, avaliação de acordo com a escala BI-RADS, e a conduta que deve ser tomada.</w:t>
       </w:r>
+      <w:r>
+        <w:t xml:space="preserve"> </w:t>
+      </w:r>
     </w:p>
     <w:p>
       <w:pPr>
@@ -4344,6 +4345,12 @@
         <w:ind w:left="516" w:right="393" w:firstLine="720"/>
         <w:jc w:val="both"/>
       </w:pPr>
+      <w:r>
+        <w:t>A classificação do BI-RADS é dividida em seis categorias, sendo a quarta subdividida</w:t>
+      </w:r>
+      <w:r>
+        <w:t xml:space="preserve"> em três subcategorias, gerando um total de nove categorias cada categoria está atrelada à uma conduta e uma probabilidade de câncer. Tentando dividir essas categorias em benignas e malignas baseado na probabilidade de câncer temos cinco categorias provavelmente benignas (de 1 a 4B) benignas e duas malignas (4C e 5). </w:t>
+      </w:r>
     </w:p>
     <w:p>
       <w:pPr>
@@ -4351,9 +4358,6 @@
         <w:spacing w:before="163" w:line="360" w:lineRule="auto"/>
         <w:ind w:left="516" w:right="393" w:firstLine="720"/>
         <w:jc w:val="both"/>
-        <w:rPr>
-          <w:b/>
-        </w:rPr>
       </w:pPr>
     </w:p>
     <w:p>
@@ -4393,6 +4397,17 @@
       <w:pPr>
         <w:pStyle w:val="Corpodetexto"/>
         <w:spacing w:before="163" w:line="360" w:lineRule="auto"/>
+        <w:ind w:left="516" w:right="393" w:firstLine="720"/>
+        <w:jc w:val="both"/>
+        <w:rPr>
+          <w:b/>
+        </w:rPr>
+      </w:pPr>
+    </w:p>
+    <w:p>
+      <w:pPr>
+        <w:pStyle w:val="Corpodetexto"/>
+        <w:spacing w:before="163" w:line="360" w:lineRule="auto"/>
         <w:ind w:right="393"/>
         <w:jc w:val="both"/>
         <w:rPr>
@@ -4404,18 +4419,17 @@
           <w:noProof/>
           <w:lang w:eastAsia="pt-BR"/>
         </w:rPr>
-        <w:lastRenderedPageBreak/>
         <w:drawing>
           <wp:anchor distT="0" distB="0" distL="114300" distR="114300" simplePos="0" relativeHeight="251659264" behindDoc="0" locked="0" layoutInCell="1" allowOverlap="1" wp14:anchorId="72EF0A78" wp14:editId="577193AE">
             <wp:simplePos x="0" y="0"/>
             <wp:positionH relativeFrom="margin">
-              <wp:align>left</wp:align>
+              <wp:posOffset>-219075</wp:posOffset>
             </wp:positionH>
             <wp:positionV relativeFrom="margin">
-              <wp:posOffset>161925</wp:posOffset>
+              <wp:posOffset>330200</wp:posOffset>
             </wp:positionV>
-            <wp:extent cx="5676900" cy="4257675"/>
-            <wp:effectExtent l="0" t="0" r="0" b="9525"/>
+            <wp:extent cx="6375400" cy="4781550"/>
+            <wp:effectExtent l="0" t="0" r="6350" b="0"/>
             <wp:wrapSquare wrapText="bothSides"/>
             <wp:docPr id="7" name="Imagem 7" descr="C:\Users\user\AppData\Local\Microsoft\Windows\INetCache\Content.Word\Capture.png"/>
             <wp:cNvGraphicFramePr>
@@ -4446,7 +4460,7 @@
                   <pic:spPr bwMode="auto">
                     <a:xfrm>
                       <a:off x="0" y="0"/>
-                      <a:ext cx="5676900" cy="4257675"/>
+                      <a:ext cx="6375400" cy="4781550"/>
                     </a:xfrm>
                     <a:prstGeom prst="rect">
                       <a:avLst/>
@@ -4515,7 +4529,87 @@
         <w:ind w:left="516" w:right="393" w:firstLine="720"/>
         <w:jc w:val="both"/>
       </w:pPr>
-      <w:r>
+    </w:p>
+    <w:p>
+      <w:pPr>
+        <w:pStyle w:val="Corpodetexto"/>
+        <w:spacing w:before="163" w:line="360" w:lineRule="auto"/>
+        <w:ind w:left="516" w:right="393" w:firstLine="720"/>
+        <w:jc w:val="both"/>
+        <w:rPr>
+          <w:b/>
+        </w:rPr>
+      </w:pPr>
+    </w:p>
+    <w:p>
+      <w:pPr>
+        <w:pStyle w:val="Corpodetexto"/>
+        <w:spacing w:before="163" w:line="360" w:lineRule="auto"/>
+        <w:ind w:left="516" w:right="393" w:firstLine="720"/>
+        <w:jc w:val="both"/>
+        <w:rPr>
+          <w:b/>
+        </w:rPr>
+      </w:pPr>
+    </w:p>
+    <w:p>
+      <w:pPr>
+        <w:pStyle w:val="Corpodetexto"/>
+        <w:spacing w:before="163" w:line="360" w:lineRule="auto"/>
+        <w:ind w:left="516" w:right="393" w:firstLine="720"/>
+        <w:jc w:val="both"/>
+        <w:rPr>
+          <w:b/>
+        </w:rPr>
+      </w:pPr>
+    </w:p>
+    <w:p>
+      <w:pPr>
+        <w:pStyle w:val="Corpodetexto"/>
+        <w:spacing w:before="163" w:line="360" w:lineRule="auto"/>
+        <w:ind w:left="516" w:right="393" w:firstLine="720"/>
+        <w:jc w:val="both"/>
+        <w:rPr>
+          <w:b/>
+        </w:rPr>
+      </w:pPr>
+    </w:p>
+    <w:p>
+      <w:pPr>
+        <w:pStyle w:val="Corpodetexto"/>
+        <w:spacing w:before="163" w:line="360" w:lineRule="auto"/>
+        <w:ind w:left="516" w:right="393" w:firstLine="720"/>
+        <w:jc w:val="both"/>
+        <w:rPr>
+          <w:b/>
+        </w:rPr>
+      </w:pPr>
+    </w:p>
+    <w:p>
+      <w:pPr>
+        <w:pStyle w:val="Corpodetexto"/>
+        <w:spacing w:before="163" w:line="360" w:lineRule="auto"/>
+        <w:ind w:left="516" w:right="393" w:firstLine="720"/>
+        <w:jc w:val="both"/>
+        <w:rPr>
+          <w:b/>
+        </w:rPr>
+      </w:pPr>
+    </w:p>
+    <w:p>
+      <w:pPr>
+        <w:pStyle w:val="Corpodetexto"/>
+        <w:spacing w:before="163" w:line="360" w:lineRule="auto"/>
+        <w:ind w:right="393"/>
+        <w:jc w:val="both"/>
+        <w:rPr>
+          <w:b/>
+        </w:rPr>
+      </w:pPr>
+      <w:r>
+        <w:rPr>
+          <w:noProof/>
+        </w:rPr>
         <w:pict>
           <v:shapetype id="_x0000_t75" coordsize="21600,21600" o:spt="75" o:preferrelative="t" path="m@4@5l@4@11@9@11@9@5xe" filled="f" stroked="f">
             <v:stroke joinstyle="miter"/>
@@ -4536,47 +4630,20 @@
             <v:path o:extrusionok="f" gradientshapeok="t" o:connecttype="rect"/>
             <o:lock v:ext="edit" aspectratio="t"/>
           </v:shapetype>
-          <v:shape id="_x0000_i1027" type="#_x0000_t75" style="width:181.5pt;height:233.25pt">
-            <v:imagedata r:id="rId11" o:title="spiculated-breast-cancer"/>
+          <v:shape id="_x0000_s1030" type="#_x0000_t75" style="position:absolute;left:0;text-align:left;margin-left:253.9pt;margin-top:-23.25pt;width:180.4pt;height:231.5pt;z-index:251663360;mso-position-horizontal-relative:margin;mso-position-vertical-relative:margin">
+            <v:imagedata r:id="rId11" o:title="spiculated-breast-cancer (1)"/>
+            <w10:wrap type="square" anchorx="margin" anchory="margin"/>
           </v:shape>
         </w:pict>
       </w:r>
-    </w:p>
-    <w:p>
-      <w:pPr>
-        <w:pStyle w:val="Corpodetexto"/>
-        <w:spacing w:before="163" w:line="360" w:lineRule="auto"/>
-        <w:ind w:left="516" w:right="393" w:firstLine="720"/>
-        <w:jc w:val="both"/>
-      </w:pPr>
-      <w:r>
-        <w:rPr>
-          <w:b/>
-        </w:rPr>
-        <w:lastRenderedPageBreak/>
-        <w:t>Figura 2</w:t>
-      </w:r>
-      <w:r>
-        <w:t>: Imagem de visão MLO [7]</w:t>
-      </w:r>
-    </w:p>
-    <w:p>
-      <w:pPr>
-        <w:pStyle w:val="Corpodetexto"/>
-        <w:spacing w:before="163" w:line="360" w:lineRule="auto"/>
-        <w:ind w:left="516" w:right="393" w:firstLine="720"/>
-        <w:jc w:val="both"/>
-        <w:rPr>
-          <w:b/>
-        </w:rPr>
-      </w:pPr>
-      <w:r>
-        <w:rPr>
-          <w:b/>
+      <w:r>
+        <w:rPr>
+          <w:noProof/>
         </w:rPr>
         <w:pict>
-          <v:shape id="_x0000_i1030" type="#_x0000_t75" style="width:185.25pt;height:237.75pt">
-            <v:imagedata r:id="rId12" o:title="spiculated-breast-cancer (1)"/>
+          <v:shape id="_x0000_s1029" type="#_x0000_t75" style="position:absolute;left:0;text-align:left;margin-left:39.75pt;margin-top:-25pt;width:181.5pt;height:233.25pt;z-index:251661312;mso-position-horizontal-relative:margin;mso-position-vertical-relative:margin">
+            <v:imagedata r:id="rId12" o:title="spiculated-breast-cancer"/>
+            <w10:wrap type="square" anchorx="margin" anchory="margin"/>
           </v:shape>
         </w:pict>
       </w:r>
@@ -4585,26 +4652,42 @@
       <w:pPr>
         <w:pStyle w:val="Corpodetexto"/>
         <w:spacing w:before="163" w:line="360" w:lineRule="auto"/>
-        <w:ind w:left="516" w:right="393" w:firstLine="720"/>
+        <w:ind w:right="393" w:firstLine="720"/>
         <w:jc w:val="both"/>
       </w:pPr>
       <w:r>
         <w:rPr>
           <w:b/>
         </w:rPr>
-        <w:t xml:space="preserve">Figura 3: </w:t>
+        <w:t>Figura 2</w:t>
+      </w:r>
+      <w:r>
+        <w:t>: Imagem de visão MLO [7]</w:t>
+      </w:r>
+      <w:r>
+        <w:t xml:space="preserve">     </w:t>
+      </w:r>
+      <w:proofErr w:type="gramStart"/>
+      <w:r>
+        <w:tab/>
+        <w:t xml:space="preserve"> </w:t>
+      </w:r>
+      <w:r>
+        <w:rPr>
+          <w:b/>
+        </w:rPr>
+        <w:t>Figura</w:t>
+      </w:r>
+      <w:proofErr w:type="gramEnd"/>
+      <w:r>
+        <w:rPr>
+          <w:b/>
+        </w:rPr>
+        <w:t xml:space="preserve"> 3: </w:t>
       </w:r>
       <w:r>
         <w:t>Imagem de visão CC [7]</w:t>
       </w:r>
-    </w:p>
-    <w:p>
-      <w:pPr>
-        <w:pStyle w:val="Corpodetexto"/>
-        <w:spacing w:before="163" w:line="360" w:lineRule="auto"/>
-        <w:ind w:left="516" w:right="393" w:firstLine="720"/>
-        <w:jc w:val="both"/>
-      </w:pPr>
     </w:p>
     <w:p>
       <w:pPr>
@@ -4668,15 +4751,15 @@
           <w:szCs w:val="24"/>
         </w:rPr>
       </w:pPr>
-      <w:bookmarkStart w:id="7" w:name="_Toc12219262"/>
       <w:r>
         <w:rPr>
           <w:sz w:val="24"/>
           <w:szCs w:val="24"/>
         </w:rPr>
-        <w:t>Estudos conceituais e de tecnologia</w:t>
-      </w:r>
-      <w:bookmarkEnd w:id="7"/>
+        <w:t>Testes e prototipos</w:t>
+      </w:r>
+      <w:bookmarkStart w:id="6" w:name="_GoBack"/>
+      <w:bookmarkEnd w:id="6"/>
     </w:p>
     <w:p>
       <w:pPr>
@@ -4868,11 +4951,11 @@
         <w:spacing w:before="202"/>
         <w:ind w:left="1234" w:hanging="578"/>
       </w:pPr>
-      <w:bookmarkStart w:id="8" w:name="_Toc12219263"/>
+      <w:bookmarkStart w:id="7" w:name="_Toc12219263"/>
       <w:r>
         <w:t>Referências</w:t>
       </w:r>
-      <w:bookmarkEnd w:id="8"/>
+      <w:bookmarkEnd w:id="7"/>
     </w:p>
     <w:p>
       <w:pPr>
@@ -6313,7 +6396,7 @@
         </mc:Choice>
         <mc:Fallback>
           <w:pict>
-            <v:group w14:anchorId="03F825EA" id="Group 2" o:spid="_x0000_s1026" style="position:absolute;margin-left:99.3pt;margin-top:794.7pt;width:396.7pt;height:.5pt;z-index:-25600;mso-position-horizontal-relative:page;mso-position-vertical-relative:page" coordorigin="1986,15894" coordsize="7934,10" o:gfxdata="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">
+            <v:group w14:anchorId="40F84BCD" id="Group 2" o:spid="_x0000_s1026" style="position:absolute;margin-left:99.3pt;margin-top:794.7pt;width:396.7pt;height:.5pt;z-index:-25600;mso-position-horizontal-relative:page;mso-position-vertical-relative:page" coordorigin="1986,15894" coordsize="7934,10" o:gfxdata="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">
               <v:line id="Line 4" o:spid="_x0000_s1027" style="position:absolute;visibility:visible;mso-wrap-style:square" from="1986,15899" to="9920,15899" o:connectortype="straight" o:gfxdata="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" strokecolor="#00000a" strokeweight=".5pt"/>
               <v:line id="Line 3" o:spid="_x0000_s1028" style="position:absolute;visibility:visible;mso-wrap-style:square" from="1986,15899" to="9920,15899" o:connectortype="straight" o:gfxdata="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" strokecolor="#00000a" strokeweight=".5pt"/>
               <w10:wrap anchorx="page" anchory="page"/>
@@ -6407,7 +6490,7 @@
                             <w:rPr>
                               <w:noProof/>
                             </w:rPr>
-                            <w:t>10</w:t>
+                            <w:t>14</w:t>
                           </w:r>
                           <w:r>
                             <w:fldChar w:fldCharType="end"/>
@@ -6461,7 +6544,7 @@
                       <w:rPr>
                         <w:noProof/>
                       </w:rPr>
-                      <w:t>10</w:t>
+                      <w:t>14</w:t>
                     </w:r>
                     <w:r>
                       <w:fldChar w:fldCharType="end"/>
@@ -10654,7 +10737,7 @@
 </file>
 
 <file path=customXml/itemProps1.xml><?xml version="1.0" encoding="utf-8"?>
-<ds:datastoreItem xmlns:ds="http://schemas.openxmlformats.org/officeDocument/2006/customXml" ds:itemID="{30809247-795B-41B5-895D-E782375E029F}">
+<ds:datastoreItem xmlns:ds="http://schemas.openxmlformats.org/officeDocument/2006/customXml" ds:itemID="{C474818A-EEF4-43D9-A3DB-FEDAAED90A6E}">
   <ds:schemaRefs>
     <ds:schemaRef ds:uri="http://schemas.openxmlformats.org/officeDocument/2006/bibliography"/>
   </ds:schemaRefs>

</xml_diff>

<commit_message>
Adicionando parte de redes neurais projeto
</commit_message>
<xml_diff>
--- a/Projeto 2/docs/RelatorioProjetoFinal2-GuilhermeAraujo.docx
+++ b/Projeto 2/docs/RelatorioProjetoFinal2-GuilhermeAraujo.docx
@@ -2130,7 +2130,6 @@
           <w:docPartUnique/>
         </w:docPartObj>
       </w:sdtPr>
-      <w:sdtEndPr/>
       <w:sdtContent>
         <w:p>
           <w:pPr>
@@ -4589,17 +4588,6 @@
       <w:pPr>
         <w:pStyle w:val="Corpodetexto"/>
         <w:spacing w:before="163" w:line="360" w:lineRule="auto"/>
-        <w:ind w:left="516" w:right="393" w:firstLine="720"/>
-        <w:jc w:val="both"/>
-        <w:rPr>
-          <w:b/>
-        </w:rPr>
-      </w:pPr>
-    </w:p>
-    <w:p>
-      <w:pPr>
-        <w:pStyle w:val="Corpodetexto"/>
-        <w:spacing w:before="163" w:line="360" w:lineRule="auto"/>
         <w:ind w:right="393"/>
         <w:jc w:val="both"/>
         <w:rPr>
@@ -4610,6 +4598,7 @@
         <w:rPr>
           <w:noProof/>
         </w:rPr>
+        <w:lastRenderedPageBreak/>
         <w:pict>
           <v:shapetype id="_x0000_t75" coordsize="21600,21600" o:spt="75" o:preferrelative="t" path="m@4@5l@4@11@9@11@9@5xe" filled="f" stroked="f">
             <v:stroke joinstyle="miter"/>
@@ -4693,11 +4682,25 @@
       <w:pPr>
         <w:pStyle w:val="Corpodetexto"/>
         <w:spacing w:before="163" w:line="360" w:lineRule="auto"/>
+        <w:ind w:right="393" w:firstLine="720"/>
+        <w:jc w:val="both"/>
+      </w:pPr>
+    </w:p>
+    <w:p>
+      <w:pPr>
+        <w:pStyle w:val="Corpodetexto"/>
+        <w:spacing w:before="163" w:line="360" w:lineRule="auto"/>
         <w:ind w:left="516" w:right="393" w:firstLine="720"/>
         <w:jc w:val="both"/>
       </w:pPr>
       <w:r>
-        <w:t xml:space="preserve">Após o estudo teórico relacionado a mamografia, foi feito um estudo mais aprofundado sobre redes neurais convolucionais, utilizadas para </w:t>
+        <w:t>Após o estudo teórico relacionado a mamografia, foi feito um estudo mais aprofundado sobre</w:t>
+      </w:r>
+      <w:r>
+        <w:t xml:space="preserve"> redes neurais e</w:t>
+      </w:r>
+      <w:r>
+        <w:t xml:space="preserve"> </w:t>
       </w:r>
       <w:proofErr w:type="spellStart"/>
       <w:r>
@@ -4714,6 +4717,531 @@
       <w:proofErr w:type="spellEnd"/>
       <w:r>
         <w:t xml:space="preserve"> na classificação de imagens.</w:t>
+      </w:r>
+      <w:r>
+        <w:t xml:space="preserve"> </w:t>
+      </w:r>
+    </w:p>
+    <w:p>
+      <w:pPr>
+        <w:pStyle w:val="Corpodetexto"/>
+        <w:spacing w:before="163" w:line="360" w:lineRule="auto"/>
+        <w:ind w:left="516" w:right="393" w:firstLine="720"/>
+        <w:jc w:val="both"/>
+      </w:pPr>
+      <w:r>
+        <w:rPr>
+          <w:noProof/>
+        </w:rPr>
+        <w:pict>
+          <v:shape id="_x0000_s1031" type="#_x0000_t75" style="position:absolute;left:0;text-align:left;margin-left:6.75pt;margin-top:388.25pt;width:450pt;height:195pt;z-index:251665408;mso-position-horizontal-relative:margin;mso-position-vertical-relative:margin">
+            <v:imagedata r:id="rId13" o:title="miltiple-neurons"/>
+            <w10:wrap type="square" anchorx="margin" anchory="margin"/>
+          </v:shape>
+        </w:pict>
+      </w:r>
+      <w:r>
+        <w:t>Redes neurais</w:t>
+      </w:r>
+      <w:r>
+        <w:t xml:space="preserve"> </w:t>
+      </w:r>
+      <w:r>
+        <w:t xml:space="preserve">artificiais surgiram com o intuito de copiar certas capacidades do cérebro humano, como classificação, generalização e reconhecimento de </w:t>
+      </w:r>
+      <w:proofErr w:type="spellStart"/>
+      <w:r>
+        <w:t>padores</w:t>
+      </w:r>
+      <w:proofErr w:type="spellEnd"/>
+      <w:r>
+        <w:t xml:space="preserve">, ela é composta por unidade de processamento simples denominadas neurônios ou nós[ALTERAR]. </w:t>
+      </w:r>
+      <w:r>
+        <w:t xml:space="preserve">Um neurônio possui entradas, um corpo que realiza alguma operação matemática </w:t>
+      </w:r>
+      <w:r>
+        <w:t>e produzem uma saída</w:t>
+      </w:r>
+      <w:r>
+        <w:t>[ALTERAR].</w:t>
+      </w:r>
+      <w:r>
+        <w:t xml:space="preserve"> </w:t>
+      </w:r>
+    </w:p>
+    <w:p>
+      <w:pPr>
+        <w:pStyle w:val="Corpodetexto"/>
+        <w:spacing w:before="163" w:line="360" w:lineRule="auto"/>
+        <w:ind w:left="516" w:right="393" w:firstLine="720"/>
+        <w:jc w:val="both"/>
+      </w:pPr>
+      <w:r>
+        <w:rPr>
+          <w:b/>
+        </w:rPr>
+        <w:t>Figura 4</w:t>
+      </w:r>
+      <w:r>
+        <w:t>: Modelo básico de um neurônio</w:t>
+      </w:r>
+    </w:p>
+    <w:p>
+      <w:pPr>
+        <w:pStyle w:val="Corpodetexto"/>
+        <w:spacing w:before="163" w:line="360" w:lineRule="auto"/>
+        <w:ind w:left="516" w:right="393" w:firstLine="720"/>
+        <w:jc w:val="both"/>
+      </w:pPr>
+    </w:p>
+    <w:p>
+      <w:pPr>
+        <w:pStyle w:val="Corpodetexto"/>
+        <w:spacing w:before="163" w:line="360" w:lineRule="auto"/>
+        <w:ind w:left="516" w:right="393" w:firstLine="720"/>
+        <w:jc w:val="both"/>
+      </w:pPr>
+      <w:r>
+        <w:t xml:space="preserve">Um dos primeiros modelos matemáticos desenvolvidos para formular o neurônio foi o modelo do </w:t>
+      </w:r>
+      <w:proofErr w:type="spellStart"/>
+      <w:r>
+        <w:t>Perceptron</w:t>
+      </w:r>
+      <w:proofErr w:type="spellEnd"/>
+      <w:r>
+        <w:t xml:space="preserve"> [ALTERAR], nesse modelo cada entrada </w:t>
+      </w:r>
+      <w:r>
+        <w:t xml:space="preserve">é </w:t>
+      </w:r>
+      <w:r>
+        <w:t>binaria (zero ou um)</w:t>
+      </w:r>
+      <w:r>
+        <w:t xml:space="preserve"> e </w:t>
+      </w:r>
+      <w:r>
+        <w:t>possui um peso associado a ela</w:t>
+      </w:r>
+      <w:r>
+        <w:t>, também foi adicionad</w:t>
+      </w:r>
+      <w:r>
+        <w:t>a</w:t>
+      </w:r>
+      <w:r>
+        <w:t xml:space="preserve"> uma </w:t>
+      </w:r>
+      <w:r>
+        <w:lastRenderedPageBreak/>
+        <w:t>constante</w:t>
+      </w:r>
+      <w:r>
+        <w:t xml:space="preserve"> como entrada</w:t>
+      </w:r>
+      <w:r>
+        <w:t xml:space="preserve"> denominada</w:t>
+      </w:r>
+      <w:r>
+        <w:t xml:space="preserve"> bias</w:t>
+      </w:r>
+      <w:r>
+        <w:t xml:space="preserve"> e a saída passa uma função de ativação, </w:t>
+      </w:r>
+      <w:r>
+        <w:rPr>
+          <w:b/>
+          <w:noProof/>
+          <w:lang w:eastAsia="pt-BR"/>
+        </w:rPr>
+        <w:drawing>
+          <wp:anchor distT="0" distB="0" distL="114300" distR="114300" simplePos="0" relativeHeight="251666432" behindDoc="0" locked="0" layoutInCell="1" allowOverlap="1" wp14:anchorId="7F81CCEC" wp14:editId="319F8660">
+            <wp:simplePos x="0" y="0"/>
+            <wp:positionH relativeFrom="margin">
+              <wp:align>right</wp:align>
+            </wp:positionH>
+            <wp:positionV relativeFrom="margin">
+              <wp:posOffset>466725</wp:posOffset>
+            </wp:positionV>
+            <wp:extent cx="5715000" cy="2152650"/>
+            <wp:effectExtent l="0" t="0" r="0" b="0"/>
+            <wp:wrapSquare wrapText="bothSides"/>
+            <wp:docPr id="8" name="Imagem 8" descr="C:\Users\user\Pictures\1_ofVdu6L3BDbHyt1Ro8w07Q.png"/>
+            <wp:cNvGraphicFramePr>
+              <a:graphicFrameLocks xmlns:a="http://schemas.openxmlformats.org/drawingml/2006/main" noChangeAspect="1"/>
+            </wp:cNvGraphicFramePr>
+            <a:graphic xmlns:a="http://schemas.openxmlformats.org/drawingml/2006/main">
+              <a:graphicData uri="http://schemas.openxmlformats.org/drawingml/2006/picture">
+                <pic:pic xmlns:pic="http://schemas.openxmlformats.org/drawingml/2006/picture">
+                  <pic:nvPicPr>
+                    <pic:cNvPr id="0" name="Picture 14" descr="C:\Users\user\Pictures\1_ofVdu6L3BDbHyt1Ro8w07Q.png"/>
+                    <pic:cNvPicPr>
+                      <a:picLocks noChangeAspect="1" noChangeArrowheads="1"/>
+                    </pic:cNvPicPr>
+                  </pic:nvPicPr>
+                  <pic:blipFill>
+                    <a:blip r:embed="rId14">
+                      <a:extLst>
+                        <a:ext uri="{28A0092B-C50C-407E-A947-70E740481C1C}">
+                          <a14:useLocalDpi xmlns:a14="http://schemas.microsoft.com/office/drawing/2010/main" val="0"/>
+                        </a:ext>
+                      </a:extLst>
+                    </a:blip>
+                    <a:srcRect/>
+                    <a:stretch>
+                      <a:fillRect/>
+                    </a:stretch>
+                  </pic:blipFill>
+                  <pic:spPr bwMode="auto">
+                    <a:xfrm>
+                      <a:off x="0" y="0"/>
+                      <a:ext cx="5715000" cy="2152650"/>
+                    </a:xfrm>
+                    <a:prstGeom prst="rect">
+                      <a:avLst/>
+                    </a:prstGeom>
+                    <a:noFill/>
+                    <a:ln>
+                      <a:noFill/>
+                    </a:ln>
+                  </pic:spPr>
+                </pic:pic>
+              </a:graphicData>
+            </a:graphic>
+          </wp:anchor>
+        </w:drawing>
+      </w:r>
+      <w:r>
+        <w:t xml:space="preserve">que </w:t>
+      </w:r>
+      <w:r>
+        <w:t xml:space="preserve">no caso do </w:t>
+      </w:r>
+      <w:proofErr w:type="spellStart"/>
+      <w:r>
+        <w:t>Perceptron</w:t>
+      </w:r>
+      <w:proofErr w:type="spellEnd"/>
+      <w:r>
+        <w:t xml:space="preserve"> é</w:t>
+      </w:r>
+      <w:r>
+        <w:t xml:space="preserve"> a função degrau.</w:t>
+      </w:r>
+    </w:p>
+    <w:p>
+      <w:pPr>
+        <w:pStyle w:val="Corpodetexto"/>
+        <w:spacing w:before="163" w:line="360" w:lineRule="auto"/>
+        <w:ind w:left="516" w:right="393" w:firstLine="720"/>
+        <w:jc w:val="both"/>
+      </w:pPr>
+      <w:r>
+        <w:rPr>
+          <w:b/>
+        </w:rPr>
+        <w:t>Figura 5</w:t>
+      </w:r>
+      <w:r>
+        <w:t xml:space="preserve">: </w:t>
+      </w:r>
+      <w:proofErr w:type="spellStart"/>
+      <w:r>
+        <w:t>Perceptron</w:t>
+      </w:r>
+      <w:proofErr w:type="spellEnd"/>
+    </w:p>
+    <w:p>
+      <w:pPr>
+        <w:pStyle w:val="Corpodetexto"/>
+        <w:spacing w:before="163" w:line="360" w:lineRule="auto"/>
+        <w:ind w:left="516" w:right="393" w:firstLine="720"/>
+        <w:jc w:val="both"/>
+      </w:pPr>
+    </w:p>
+    <w:p>
+      <w:pPr>
+        <w:pStyle w:val="Corpodetexto"/>
+        <w:spacing w:before="163" w:line="360" w:lineRule="auto"/>
+        <w:ind w:left="516" w:right="393" w:firstLine="720"/>
+        <w:jc w:val="both"/>
+      </w:pPr>
+      <w:r>
+        <w:t xml:space="preserve">A função de ativação degrau faz com que a saída da soma das entradas associadas aos seus respectivos pesos gera um valor binário (zero ou um) que baseado em um </w:t>
+      </w:r>
+      <w:proofErr w:type="spellStart"/>
+      <w:r>
+        <w:rPr>
+          <w:i/>
+        </w:rPr>
+        <w:t>threshold</w:t>
+      </w:r>
+      <w:proofErr w:type="spellEnd"/>
+      <w:r>
+        <w:t xml:space="preserve"> (limite)</w:t>
+      </w:r>
+      <w:r>
+        <w:t>. Esse modelo limita matematicamente as entradas e a saída devido a sua restrição binaria.</w:t>
+      </w:r>
+    </w:p>
+    <w:p>
+      <w:pPr>
+        <w:pStyle w:val="Corpodetexto"/>
+        <w:spacing w:before="163" w:line="360" w:lineRule="auto"/>
+        <w:ind w:left="516" w:right="393" w:firstLine="720"/>
+        <w:jc w:val="both"/>
+      </w:pPr>
+      <w:r>
+        <w:t xml:space="preserve">Com essa limitação outros modelos matemáticos para definir neurônios surgiram, como a </w:t>
+      </w:r>
+      <w:proofErr w:type="spellStart"/>
+      <w:r>
+        <w:rPr>
+          <w:i/>
+        </w:rPr>
+        <w:t>Sigmoid</w:t>
+      </w:r>
+      <w:proofErr w:type="spellEnd"/>
+      <w:r>
+        <w:t xml:space="preserve"> e a </w:t>
+      </w:r>
+      <w:proofErr w:type="spellStart"/>
+      <w:r>
+        <w:rPr>
+          <w:i/>
+        </w:rPr>
+        <w:t>Rectified</w:t>
+      </w:r>
+      <w:proofErr w:type="spellEnd"/>
+      <w:r>
+        <w:rPr>
+          <w:i/>
+        </w:rPr>
+        <w:t xml:space="preserve"> Linear Unit</w:t>
+      </w:r>
+      <w:r>
+        <w:t xml:space="preserve"> (</w:t>
+      </w:r>
+      <w:proofErr w:type="spellStart"/>
+      <w:r>
+        <w:t>ReLU</w:t>
+      </w:r>
+      <w:proofErr w:type="spellEnd"/>
+      <w:r>
+        <w:t>), ambos permitindo valores reais como entradas e gerando valores reais como saída</w:t>
+      </w:r>
+      <w:r>
+        <w:t xml:space="preserve"> [ALTERAR </w:t>
+      </w:r>
+      <w:hyperlink r:id="rId15" w:history="1">
+        <w:r>
+          <w:rPr>
+            <w:rStyle w:val="Hyperlink"/>
+          </w:rPr>
+          <w:t>http://cs231n.github.io/neural-networks-1/</w:t>
+        </w:r>
+      </w:hyperlink>
+      <w:r>
+        <w:t>]</w:t>
+      </w:r>
+      <w:r>
+        <w:t>.</w:t>
+      </w:r>
+    </w:p>
+    <w:p>
+      <w:pPr>
+        <w:pStyle w:val="Corpodetexto"/>
+        <w:spacing w:before="163" w:line="360" w:lineRule="auto"/>
+        <w:ind w:left="516" w:right="393" w:firstLine="720"/>
+        <w:jc w:val="both"/>
+      </w:pPr>
+      <w:r>
+        <w:t>Esses neurônios são conectados para formar uma rede neural, essa estrutura formada pelos neurônios permite que os sinais de entrada de rede sejam processados pelos neurônios que se comunicação entre si, alterando os pesos de cada entrada adaptando os neurônios a diferentes estímulos proporcionados pelos sinais de entrada.</w:t>
+      </w:r>
+      <w:r>
+        <w:t xml:space="preserve"> É comum que esses neurônios sejam distribuídos em camadas, classificadas em camada de entrada, onde os padrões são apresentados a rede, camadas intermediarias ou escondidas, onde é feita a maior parte do processamento através das conexões ponderadas pelos pesos, e a camada de saída, onde o resultado final é concluído e apresentado </w:t>
+      </w:r>
+      <w:r>
+        <w:t xml:space="preserve">[ALTERAR </w:t>
+      </w:r>
+      <w:hyperlink r:id="rId16" w:history="1">
+        <w:r>
+          <w:rPr>
+            <w:rStyle w:val="Hyperlink"/>
+          </w:rPr>
+          <w:t>http://cs231n.github.io/neural-networks-1/</w:t>
+        </w:r>
+      </w:hyperlink>
+      <w:r>
+        <w:t>].</w:t>
+      </w:r>
+      <w:r>
+        <w:t xml:space="preserve"> </w:t>
+      </w:r>
+      <w:r>
+        <w:t>Assim é possível que a rede “aprenda”, simulando o processo de aprendizado do cérebro humano.</w:t>
+      </w:r>
+    </w:p>
+    <w:p>
+      <w:pPr>
+        <w:pStyle w:val="Corpodetexto"/>
+        <w:spacing w:before="163" w:line="360" w:lineRule="auto"/>
+        <w:ind w:left="516" w:right="393" w:firstLine="720"/>
+        <w:jc w:val="both"/>
+      </w:pPr>
+    </w:p>
+    <w:p>
+      <w:pPr>
+        <w:pStyle w:val="Corpodetexto"/>
+        <w:spacing w:before="163" w:line="360" w:lineRule="auto"/>
+        <w:ind w:left="516" w:right="393" w:firstLine="720"/>
+        <w:jc w:val="both"/>
+      </w:pPr>
+    </w:p>
+    <w:p>
+      <w:pPr>
+        <w:pStyle w:val="Corpodetexto"/>
+        <w:spacing w:before="163" w:line="360" w:lineRule="auto"/>
+        <w:ind w:left="516" w:right="393" w:firstLine="720"/>
+        <w:jc w:val="both"/>
+      </w:pPr>
+    </w:p>
+    <w:p>
+      <w:pPr>
+        <w:pStyle w:val="Corpodetexto"/>
+        <w:spacing w:before="163" w:line="360" w:lineRule="auto"/>
+        <w:ind w:left="516" w:right="393" w:firstLine="720"/>
+        <w:jc w:val="both"/>
+      </w:pPr>
+      <w:r>
+        <w:rPr>
+          <w:noProof/>
+          <w:lang w:eastAsia="pt-BR"/>
+        </w:rPr>
+        <w:lastRenderedPageBreak/>
+        <w:drawing>
+          <wp:anchor distT="0" distB="0" distL="114300" distR="114300" simplePos="0" relativeHeight="251667456" behindDoc="0" locked="0" layoutInCell="1" allowOverlap="1" wp14:anchorId="14DFBEFF" wp14:editId="66AEF1C2">
+            <wp:simplePos x="0" y="0"/>
+            <wp:positionH relativeFrom="margin">
+              <wp:align>center</wp:align>
+            </wp:positionH>
+            <wp:positionV relativeFrom="margin">
+              <wp:posOffset>-371475</wp:posOffset>
+            </wp:positionV>
+            <wp:extent cx="4257675" cy="2085975"/>
+            <wp:effectExtent l="0" t="0" r="9525" b="9525"/>
+            <wp:wrapSquare wrapText="bothSides"/>
+            <wp:docPr id="9" name="Imagem 9" descr="C:\Users\user\Pictures\neural_net2.jpeg"/>
+            <wp:cNvGraphicFramePr>
+              <a:graphicFrameLocks xmlns:a="http://schemas.openxmlformats.org/drawingml/2006/main" noChangeAspect="1"/>
+            </wp:cNvGraphicFramePr>
+            <a:graphic xmlns:a="http://schemas.openxmlformats.org/drawingml/2006/main">
+              <a:graphicData uri="http://schemas.openxmlformats.org/drawingml/2006/picture">
+                <pic:pic xmlns:pic="http://schemas.openxmlformats.org/drawingml/2006/picture">
+                  <pic:nvPicPr>
+                    <pic:cNvPr id="0" name="Picture 15" descr="C:\Users\user\Pictures\neural_net2.jpeg"/>
+                    <pic:cNvPicPr>
+                      <a:picLocks noChangeAspect="1" noChangeArrowheads="1"/>
+                    </pic:cNvPicPr>
+                  </pic:nvPicPr>
+                  <pic:blipFill>
+                    <a:blip r:embed="rId17">
+                      <a:extLst>
+                        <a:ext uri="{28A0092B-C50C-407E-A947-70E740481C1C}">
+                          <a14:useLocalDpi xmlns:a14="http://schemas.microsoft.com/office/drawing/2010/main" val="0"/>
+                        </a:ext>
+                      </a:extLst>
+                    </a:blip>
+                    <a:srcRect/>
+                    <a:stretch>
+                      <a:fillRect/>
+                    </a:stretch>
+                  </pic:blipFill>
+                  <pic:spPr bwMode="auto">
+                    <a:xfrm>
+                      <a:off x="0" y="0"/>
+                      <a:ext cx="4257675" cy="2085975"/>
+                    </a:xfrm>
+                    <a:prstGeom prst="rect">
+                      <a:avLst/>
+                    </a:prstGeom>
+                    <a:noFill/>
+                    <a:ln>
+                      <a:noFill/>
+                    </a:ln>
+                  </pic:spPr>
+                </pic:pic>
+              </a:graphicData>
+            </a:graphic>
+            <wp14:sizeRelH relativeFrom="margin">
+              <wp14:pctWidth>0</wp14:pctWidth>
+            </wp14:sizeRelH>
+            <wp14:sizeRelV relativeFrom="margin">
+              <wp14:pctHeight>0</wp14:pctHeight>
+            </wp14:sizeRelV>
+          </wp:anchor>
+        </w:drawing>
+      </w:r>
+      <w:r>
+        <w:t xml:space="preserve"> </w:t>
+      </w:r>
+      <w:r>
+        <w:rPr>
+          <w:b/>
+        </w:rPr>
+        <w:t>Figura 6</w:t>
+      </w:r>
+      <w:r>
+        <w:t>: Camadas da rede neural</w:t>
+      </w:r>
+    </w:p>
+    <w:p>
+      <w:pPr>
+        <w:pStyle w:val="Corpodetexto"/>
+        <w:spacing w:before="163" w:line="360" w:lineRule="auto"/>
+        <w:ind w:left="516" w:right="393" w:firstLine="720"/>
+        <w:jc w:val="both"/>
+      </w:pPr>
+    </w:p>
+    <w:p>
+      <w:pPr>
+        <w:pStyle w:val="Corpodetexto"/>
+        <w:spacing w:before="163" w:line="360" w:lineRule="auto"/>
+        <w:ind w:left="516" w:right="393" w:firstLine="720"/>
+        <w:jc w:val="both"/>
+      </w:pPr>
+      <w:r>
+        <w:t xml:space="preserve"> Para que esse aprendizado ocorra </w:t>
+      </w:r>
+      <w:r>
+        <w:t>três</w:t>
+      </w:r>
+      <w:r>
+        <w:t xml:space="preserve"> métodos de treinamento foram </w:t>
+      </w:r>
+      <w:r>
+        <w:t>desenvolvidos, aprendizado supervisionado, não supervisionado e por reforço. No aprendizado supervisionado existe um agente externo que indica à rede a resposta desejada para o padrão de entrada, ou seja, a saída foi pré-definida externamente à entrada. No aprendizado não supervisionado não existe um agente externo indicando a resposta desejada aos padrões de entrada. No aprendizado por reforço a rede também não possui a informação de resposta porem recebe um reforço positivo ou negativo dependendo da resposta. Denomina-se ciclo de uma aprendizagem quando todos os pares entrada e saída do conjunto de treinamento são apresentados para a rede.</w:t>
+      </w:r>
+    </w:p>
+    <w:p>
+      <w:pPr>
+        <w:pStyle w:val="Corpodetexto"/>
+        <w:spacing w:before="163" w:line="360" w:lineRule="auto"/>
+        <w:ind w:left="516" w:right="393" w:firstLine="720"/>
+        <w:jc w:val="both"/>
+      </w:pPr>
+      <w:r>
+        <w:t xml:space="preserve">As redes </w:t>
+      </w:r>
+      <w:proofErr w:type="spellStart"/>
+      <w:r>
+        <w:t>perceptron</w:t>
+      </w:r>
+      <w:proofErr w:type="spellEnd"/>
+      <w:r>
+        <w:t xml:space="preserve"> multicamadas (MLP) </w:t>
       </w:r>
     </w:p>
     <w:p>
@@ -4756,10 +5284,17 @@
           <w:sz w:val="24"/>
           <w:szCs w:val="24"/>
         </w:rPr>
-        <w:t>Testes e prototipos</w:t>
-      </w:r>
-      <w:bookmarkStart w:id="6" w:name="_GoBack"/>
-      <w:bookmarkEnd w:id="6"/>
+        <w:t xml:space="preserve">Testes e </w:t>
+      </w:r>
+      <w:proofErr w:type="spellStart"/>
+      <w:r>
+        <w:rPr>
+          <w:sz w:val="24"/>
+          <w:szCs w:val="24"/>
+        </w:rPr>
+        <w:t>prototipos</w:t>
+      </w:r>
+      <w:proofErr w:type="spellEnd"/>
     </w:p>
     <w:p>
       <w:pPr>
@@ -4951,11 +5486,11 @@
         <w:spacing w:before="202"/>
         <w:ind w:left="1234" w:hanging="578"/>
       </w:pPr>
-      <w:bookmarkStart w:id="7" w:name="_Toc12219263"/>
+      <w:bookmarkStart w:id="6" w:name="_Toc12219263"/>
       <w:r>
         <w:t>Referências</w:t>
       </w:r>
-      <w:bookmarkEnd w:id="7"/>
+      <w:bookmarkEnd w:id="6"/>
     </w:p>
     <w:p>
       <w:pPr>
@@ -5293,7 +5828,7 @@
         <w:spacing w:line="360" w:lineRule="auto"/>
         <w:ind w:right="394" w:firstLine="0"/>
       </w:pPr>
-      <w:hyperlink r:id="rId13" w:history="1">
+      <w:hyperlink r:id="rId18" w:history="1">
         <w:r>
           <w:rPr>
             <w:color w:val="1E1E23"/>
@@ -5462,7 +5997,7 @@
       <w:r>
         <w:t>Disponível em: &lt;</w:t>
       </w:r>
-      <w:hyperlink r:id="rId14" w:history="1">
+      <w:hyperlink r:id="rId19" w:history="1">
         <w:r>
           <w:rPr>
             <w:rStyle w:val="Hyperlink"/>
@@ -5500,7 +6035,7 @@
           <w:lang w:val="en-US"/>
         </w:rPr>
       </w:pPr>
-      <w:hyperlink r:id="rId15" w:history="1">
+      <w:hyperlink r:id="rId20" w:history="1">
         <w:r>
           <w:rPr>
             <w:color w:val="323232"/>
@@ -5951,7 +6486,7 @@
           <w:lang w:val="en-US"/>
         </w:rPr>
       </w:pPr>
-      <w:hyperlink r:id="rId16" w:history="1">
+      <w:hyperlink r:id="rId21" w:history="1">
         <w:r>
           <w:rPr>
             <w:rStyle w:val="Hyperlink"/>
@@ -5980,7 +6515,7 @@
         </w:rPr>
         <w:t>; </w:t>
       </w:r>
-      <w:hyperlink r:id="rId17" w:history="1">
+      <w:hyperlink r:id="rId22" w:history="1">
         <w:r>
           <w:rPr>
             <w:rStyle w:val="Hyperlink"/>
@@ -6009,7 +6544,7 @@
         </w:rPr>
         <w:t>; </w:t>
       </w:r>
-      <w:hyperlink r:id="rId18" w:history="1">
+      <w:hyperlink r:id="rId23" w:history="1">
         <w:r>
           <w:rPr>
             <w:rStyle w:val="Hyperlink"/>
@@ -6038,7 +6573,7 @@
         </w:rPr>
         <w:t>; </w:t>
       </w:r>
-      <w:hyperlink r:id="rId19" w:history="1">
+      <w:hyperlink r:id="rId24" w:history="1">
         <w:r>
           <w:rPr>
             <w:rStyle w:val="Hyperlink"/>
@@ -6067,7 +6602,7 @@
         </w:rPr>
         <w:t>; </w:t>
       </w:r>
-      <w:hyperlink r:id="rId20" w:history="1">
+      <w:hyperlink r:id="rId25" w:history="1">
         <w:r>
           <w:rPr>
             <w:rStyle w:val="Hyperlink"/>
@@ -6166,6 +6701,7 @@
         <w:rPr>
           <w:lang w:val="en-US"/>
         </w:rPr>
+        <w:lastRenderedPageBreak/>
         <w:t>Acesso</w:t>
       </w:r>
       <w:proofErr w:type="spellEnd"/>
@@ -6242,6 +6778,178 @@
       <w:r>
         <w:t>: 12608</w:t>
       </w:r>
+    </w:p>
+    <w:p>
+      <w:pPr>
+        <w:pStyle w:val="PargrafodaLista"/>
+      </w:pPr>
+    </w:p>
+    <w:p>
+      <w:pPr>
+        <w:pStyle w:val="PargrafodaLista"/>
+        <w:numPr>
+          <w:ilvl w:val="0"/>
+          <w:numId w:val="10"/>
+        </w:numPr>
+        <w:tabs>
+          <w:tab w:val="left" w:pos="1037"/>
+        </w:tabs>
+        <w:spacing w:line="360" w:lineRule="auto"/>
+        <w:ind w:right="394" w:firstLine="0"/>
+        <w:jc w:val="both"/>
+        <w:rPr>
+          <w:lang w:val="en-US"/>
+        </w:rPr>
+      </w:pPr>
+      <w:r>
+        <w:rPr>
+          <w:lang w:val="en-US"/>
+        </w:rPr>
+        <w:t>ROSENBLATT, Frank (1958</w:t>
+      </w:r>
+      <w:r>
+        <w:rPr>
+          <w:lang w:val="en-US"/>
+        </w:rPr>
+        <w:t xml:space="preserve">), </w:t>
+      </w:r>
+      <w:r>
+        <w:rPr>
+          <w:b/>
+          <w:lang w:val="en-US"/>
+        </w:rPr>
+        <w:t>The Perceptron--a perceiving and recognizing automaton</w:t>
+      </w:r>
+      <w:r>
+        <w:rPr>
+          <w:lang w:val="en-US"/>
+        </w:rPr>
+        <w:t xml:space="preserve">. </w:t>
+      </w:r>
+      <w:r>
+        <w:rPr>
+          <w:lang w:val="en-US"/>
+        </w:rPr>
+        <w:t>Report 85-460-1, Cornell Aeronautical Laboratory.</w:t>
+      </w:r>
+    </w:p>
+    <w:p>
+      <w:pPr>
+        <w:pStyle w:val="PargrafodaLista"/>
+        <w:rPr>
+          <w:lang w:val="en-US"/>
+        </w:rPr>
+      </w:pPr>
+    </w:p>
+    <w:p>
+      <w:pPr>
+        <w:pStyle w:val="PargrafodaLista"/>
+        <w:numPr>
+          <w:ilvl w:val="0"/>
+          <w:numId w:val="10"/>
+        </w:numPr>
+        <w:tabs>
+          <w:tab w:val="left" w:pos="1037"/>
+        </w:tabs>
+        <w:spacing w:line="360" w:lineRule="auto"/>
+        <w:ind w:right="394" w:firstLine="0"/>
+        <w:jc w:val="both"/>
+        <w:rPr>
+          <w:lang w:val="en-US"/>
+        </w:rPr>
+      </w:pPr>
+      <w:r>
+        <w:rPr>
+          <w:lang w:val="en-US"/>
+        </w:rPr>
+        <w:t>MCCULLOCH, Warren; PITTS, Walter (1943</w:t>
+      </w:r>
+      <w:r>
+        <w:rPr>
+          <w:lang w:val="en-US"/>
+        </w:rPr>
+        <w:t xml:space="preserve">), </w:t>
+      </w:r>
+      <w:r>
+        <w:rPr>
+          <w:b/>
+          <w:lang w:val="en-US"/>
+        </w:rPr>
+        <w:t>A Logical Calculus of the ideas immanent in nervous activity</w:t>
+      </w:r>
+      <w:r>
+        <w:rPr>
+          <w:lang w:val="en-US"/>
+        </w:rPr>
+        <w:t>, Bulletin of Mathematical Biology, Vol. 52, No. 1/2</w:t>
+      </w:r>
+      <w:r>
+        <w:rPr>
+          <w:lang w:val="en-US"/>
+        </w:rPr>
+        <w:t>.</w:t>
+      </w:r>
+    </w:p>
+    <w:p>
+      <w:pPr>
+        <w:pStyle w:val="PargrafodaLista"/>
+        <w:rPr>
+          <w:lang w:val="en-US"/>
+        </w:rPr>
+      </w:pPr>
+    </w:p>
+    <w:p>
+      <w:pPr>
+        <w:pStyle w:val="PargrafodaLista"/>
+        <w:numPr>
+          <w:ilvl w:val="0"/>
+          <w:numId w:val="10"/>
+        </w:numPr>
+        <w:tabs>
+          <w:tab w:val="left" w:pos="1037"/>
+        </w:tabs>
+        <w:spacing w:line="360" w:lineRule="auto"/>
+        <w:ind w:right="394" w:firstLine="0"/>
+        <w:jc w:val="both"/>
+        <w:rPr>
+          <w:lang w:val="en-US"/>
+        </w:rPr>
+      </w:pPr>
+      <w:r>
+        <w:rPr>
+          <w:lang w:val="en-US"/>
+        </w:rPr>
+        <w:t xml:space="preserve">NIELSEN, Michael A. </w:t>
+      </w:r>
+      <w:r>
+        <w:rPr>
+          <w:b/>
+          <w:lang w:val="en-US"/>
+        </w:rPr>
+        <w:t>“Neural Networks and Deep Learning”</w:t>
+      </w:r>
+      <w:r>
+        <w:rPr>
+          <w:lang w:val="en-US"/>
+        </w:rPr>
+        <w:t>, Determination Press, 2015.</w:t>
+      </w:r>
+    </w:p>
+    <w:p>
+      <w:pPr>
+        <w:pStyle w:val="PargrafodaLista"/>
+        <w:tabs>
+          <w:tab w:val="left" w:pos="1037"/>
+        </w:tabs>
+        <w:spacing w:line="360" w:lineRule="auto"/>
+        <w:ind w:right="394" w:firstLine="0"/>
+        <w:jc w:val="both"/>
+        <w:rPr>
+          <w:lang w:val="en-US"/>
+        </w:rPr>
+      </w:pPr>
+      <w:bookmarkStart w:id="7" w:name="_GoBack"/>
+      <w:bookmarkEnd w:id="7"/>
     </w:p>
     <w:sectPr>
       <w:pgSz w:w="11900" w:h="16840"/>
@@ -6396,7 +7104,7 @@
         </mc:Choice>
         <mc:Fallback>
           <w:pict>
-            <v:group w14:anchorId="40F84BCD" id="Group 2" o:spid="_x0000_s1026" style="position:absolute;margin-left:99.3pt;margin-top:794.7pt;width:396.7pt;height:.5pt;z-index:-25600;mso-position-horizontal-relative:page;mso-position-vertical-relative:page" coordorigin="1986,15894" coordsize="7934,10" o:gfxdata="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">
+            <v:group w14:anchorId="5286607F" id="Group 2" o:spid="_x0000_s1026" style="position:absolute;margin-left:99.3pt;margin-top:794.7pt;width:396.7pt;height:.5pt;z-index:-25600;mso-position-horizontal-relative:page;mso-position-vertical-relative:page" coordorigin="1986,15894" coordsize="7934,10" o:gfxdata="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">
               <v:line id="Line 4" o:spid="_x0000_s1027" style="position:absolute;visibility:visible;mso-wrap-style:square" from="1986,15899" to="9920,15899" o:connectortype="straight" o:gfxdata="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" strokecolor="#00000a" strokeweight=".5pt"/>
               <v:line id="Line 3" o:spid="_x0000_s1028" style="position:absolute;visibility:visible;mso-wrap-style:square" from="1986,15899" to="9920,15899" o:connectortype="straight" o:gfxdata="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" strokecolor="#00000a" strokeweight=".5pt"/>
               <w10:wrap anchorx="page" anchory="page"/>
@@ -6490,7 +7198,7 @@
                             <w:rPr>
                               <w:noProof/>
                             </w:rPr>
-                            <w:t>14</w:t>
+                            <w:t>16</w:t>
                           </w:r>
                           <w:r>
                             <w:fldChar w:fldCharType="end"/>
@@ -6544,7 +7252,7 @@
                       <w:rPr>
                         <w:noProof/>
                       </w:rPr>
-                      <w:t>14</w:t>
+                      <w:t>16</w:t>
                     </w:r>
                     <w:r>
                       <w:fldChar w:fldCharType="end"/>
@@ -10275,7 +10983,6 @@
   <w:style w:type="character" w:default="1" w:styleId="Fontepargpadro">
     <w:name w:val="Default Paragraph Font"/>
     <w:uiPriority w:val="1"/>
-    <w:semiHidden/>
     <w:unhideWhenUsed/>
   </w:style>
   <w:style w:type="table" w:default="1" w:styleId="Tabelanormal">
@@ -10737,7 +11444,7 @@
 </file>
 
 <file path=customXml/itemProps1.xml><?xml version="1.0" encoding="utf-8"?>
-<ds:datastoreItem xmlns:ds="http://schemas.openxmlformats.org/officeDocument/2006/customXml" ds:itemID="{C474818A-EEF4-43D9-A3DB-FEDAAED90A6E}">
+<ds:datastoreItem xmlns:ds="http://schemas.openxmlformats.org/officeDocument/2006/customXml" ds:itemID="{1FC45D49-A32F-4D38-B5A6-DB4C58CA6501}">
   <ds:schemaRefs>
     <ds:schemaRef ds:uri="http://schemas.openxmlformats.org/officeDocument/2006/bibliography"/>
   </ds:schemaRefs>

</xml_diff>

<commit_message>
Terminando descricao da redes neurais
</commit_message>
<xml_diff>
--- a/Projeto 2/docs/RelatorioProjetoFinal2-GuilhermeAraujo.docx
+++ b/Projeto 2/docs/RelatorioProjetoFinal2-GuilhermeAraujo.docx
@@ -4863,7 +4863,7 @@
               <wp:align>right</wp:align>
             </wp:positionH>
             <wp:positionV relativeFrom="margin">
-              <wp:posOffset>466725</wp:posOffset>
+              <wp:posOffset>676275</wp:posOffset>
             </wp:positionV>
             <wp:extent cx="5715000" cy="2152650"/>
             <wp:effectExtent l="0" t="0" r="0" b="0"/>
@@ -5104,7 +5104,7 @@
       <w:pPr>
         <w:pStyle w:val="Corpodetexto"/>
         <w:spacing w:before="163" w:line="360" w:lineRule="auto"/>
-        <w:ind w:left="516" w:right="393" w:firstLine="720"/>
+        <w:ind w:right="393"/>
         <w:jc w:val="both"/>
       </w:pPr>
     </w:p>
@@ -5120,7 +5120,6 @@
           <w:noProof/>
           <w:lang w:eastAsia="pt-BR"/>
         </w:rPr>
-        <w:lastRenderedPageBreak/>
         <w:drawing>
           <wp:anchor distT="0" distB="0" distL="114300" distR="114300" simplePos="0" relativeHeight="251667456" behindDoc="0" locked="0" layoutInCell="1" allowOverlap="1" wp14:anchorId="14DFBEFF" wp14:editId="66AEF1C2">
             <wp:simplePos x="0" y="0"/>
@@ -5232,16 +5231,30 @@
         <w:ind w:left="516" w:right="393" w:firstLine="720"/>
         <w:jc w:val="both"/>
       </w:pPr>
-      <w:r>
-        <w:t xml:space="preserve">As redes </w:t>
-      </w:r>
       <w:proofErr w:type="spellStart"/>
       <w:r>
-        <w:t>perceptron</w:t>
+        <w:rPr>
+          <w:i/>
+        </w:rPr>
+        <w:t>Backpropagation</w:t>
       </w:r>
       <w:proofErr w:type="spellEnd"/>
       <w:r>
-        <w:t xml:space="preserve"> multicamadas (MLP) </w:t>
+        <w:rPr>
+          <w:i/>
+        </w:rPr>
+        <w:t xml:space="preserve"> </w:t>
+      </w:r>
+      <w:r>
+        <w:t xml:space="preserve">é um algoritmo de aprendizado supervisionado, em que é calculado um erro após o processamento da rede do sinal de entrada até a saída, e esse erro é propagado na direção inversa da rede, ou seja, da saída para entrada, atualizando os pesos de cada </w:t>
+      </w:r>
+      <w:proofErr w:type="spellStart"/>
+      <w:r>
+        <w:t>neuronio</w:t>
+      </w:r>
+      <w:proofErr w:type="spellEnd"/>
+      <w:r>
+        <w:t xml:space="preserve"> de acordo com esse erro calculado [11].</w:t>
       </w:r>
     </w:p>
     <w:p>
@@ -5251,6 +5264,553 @@
         <w:ind w:left="516" w:right="393" w:firstLine="720"/>
         <w:jc w:val="both"/>
       </w:pPr>
+      <w:r>
+        <w:t xml:space="preserve">As redes </w:t>
+      </w:r>
+      <w:proofErr w:type="spellStart"/>
+      <w:r>
+        <w:t>perceptron</w:t>
+      </w:r>
+      <w:proofErr w:type="spellEnd"/>
+      <w:r>
+        <w:t xml:space="preserve"> multicamadas (MLP) </w:t>
+      </w:r>
+      <w:r>
+        <w:t>se caracteriza por ter todos seus neurônios conectados a um neurônio da próxima camada</w:t>
+      </w:r>
+      <w:r>
+        <w:t xml:space="preserve"> [10], a figura 6 é um exemplo de uma MLP. Essa rede utiliza do mecanismo de </w:t>
+      </w:r>
+      <w:proofErr w:type="spellStart"/>
+      <w:r>
+        <w:rPr>
+          <w:i/>
+        </w:rPr>
+        <w:t>backpropagation</w:t>
+      </w:r>
+      <w:proofErr w:type="spellEnd"/>
+      <w:r>
+        <w:rPr>
+          <w:i/>
+        </w:rPr>
+        <w:t xml:space="preserve"> </w:t>
+      </w:r>
+      <w:r>
+        <w:t>para realizar o seu aprendizado.</w:t>
+      </w:r>
+    </w:p>
+    <w:p>
+      <w:pPr>
+        <w:pStyle w:val="Corpodetexto"/>
+        <w:spacing w:before="163" w:line="360" w:lineRule="auto"/>
+        <w:ind w:left="516" w:right="393" w:firstLine="720"/>
+        <w:jc w:val="both"/>
+      </w:pPr>
+      <w:r>
+        <w:t xml:space="preserve">Redes convolucionais [ALTERAR] </w:t>
+      </w:r>
+      <w:hyperlink r:id="rId18" w:history="1">
+        <w:r>
+          <w:rPr>
+            <w:rStyle w:val="Hyperlink"/>
+          </w:rPr>
+          <w:t>http://cs231n.github.io/convolutional-networks/</w:t>
+        </w:r>
+      </w:hyperlink>
+      <w:r>
+        <w:t xml:space="preserve"> são versões adaptadas de MLP usadas principalmente para classificação e analise de imagens</w:t>
+      </w:r>
+      <w:r>
+        <w:t>, essas redes recebem esse nome devido ao uso do processo de convolução, que no sentido de redes convolucionais é uma operação linear que envolve a multiplicação de um grupamento de entradas com pesos</w:t>
+      </w:r>
+      <w:r>
+        <w:t xml:space="preserve"> e um filtro estabelecido, gerando na saída um mapa de ativação daquele filtro, com isso a rede aprende quais filtros são ativados quando certas características são detectadas em uma posição espacial da entrada. Assim a própria rede aprende os filtros que antes </w:t>
+      </w:r>
+      <w:r>
+        <w:lastRenderedPageBreak/>
+        <w:t>eram aplicados no pré-processamento de imagens</w:t>
+      </w:r>
+      <w:r>
+        <w:t>, evitando que seja necessário um conhecimento prévio das características da imagem relevantes para sua classificação [10][12].</w:t>
+      </w:r>
+    </w:p>
+    <w:p>
+      <w:pPr>
+        <w:pStyle w:val="Corpodetexto"/>
+        <w:spacing w:before="163" w:line="360" w:lineRule="auto"/>
+        <w:ind w:left="516" w:right="393" w:firstLine="720"/>
+        <w:jc w:val="both"/>
+      </w:pPr>
+    </w:p>
+    <w:p>
+      <w:pPr>
+        <w:pStyle w:val="Corpodetexto"/>
+        <w:spacing w:before="163" w:line="360" w:lineRule="auto"/>
+        <w:ind w:left="516" w:right="393" w:firstLine="720"/>
+        <w:jc w:val="both"/>
+        <w:rPr>
+          <w:b/>
+        </w:rPr>
+      </w:pPr>
+      <w:r>
+        <w:rPr>
+          <w:b/>
+          <w:noProof/>
+          <w:lang w:eastAsia="pt-BR"/>
+        </w:rPr>
+        <w:drawing>
+          <wp:anchor distT="0" distB="0" distL="114300" distR="114300" simplePos="0" relativeHeight="251668480" behindDoc="0" locked="0" layoutInCell="1" allowOverlap="1" wp14:anchorId="34D390B9" wp14:editId="3363DBEE">
+            <wp:simplePos x="0" y="0"/>
+            <wp:positionH relativeFrom="margin">
+              <wp:align>center</wp:align>
+            </wp:positionH>
+            <wp:positionV relativeFrom="margin">
+              <wp:posOffset>1181100</wp:posOffset>
+            </wp:positionV>
+            <wp:extent cx="3114675" cy="1466850"/>
+            <wp:effectExtent l="0" t="0" r="9525" b="0"/>
+            <wp:wrapSquare wrapText="bothSides"/>
+            <wp:docPr id="11" name="Imagem 11" descr="C:\Users\user\Pictures\1_hy15RJHCqT4HzO2VUydjTw.png"/>
+            <wp:cNvGraphicFramePr>
+              <a:graphicFrameLocks xmlns:a="http://schemas.openxmlformats.org/drawingml/2006/main" noChangeAspect="1"/>
+            </wp:cNvGraphicFramePr>
+            <a:graphic xmlns:a="http://schemas.openxmlformats.org/drawingml/2006/main">
+              <a:graphicData uri="http://schemas.openxmlformats.org/drawingml/2006/picture">
+                <pic:pic xmlns:pic="http://schemas.openxmlformats.org/drawingml/2006/picture">
+                  <pic:nvPicPr>
+                    <pic:cNvPr id="0" name="Picture 17" descr="C:\Users\user\Pictures\1_hy15RJHCqT4HzO2VUydjTw.png"/>
+                    <pic:cNvPicPr>
+                      <a:picLocks noChangeAspect="1" noChangeArrowheads="1"/>
+                    </pic:cNvPicPr>
+                  </pic:nvPicPr>
+                  <pic:blipFill>
+                    <a:blip r:embed="rId19">
+                      <a:extLst>
+                        <a:ext uri="{28A0092B-C50C-407E-A947-70E740481C1C}">
+                          <a14:useLocalDpi xmlns:a14="http://schemas.microsoft.com/office/drawing/2010/main" val="0"/>
+                        </a:ext>
+                      </a:extLst>
+                    </a:blip>
+                    <a:srcRect/>
+                    <a:stretch>
+                      <a:fillRect/>
+                    </a:stretch>
+                  </pic:blipFill>
+                  <pic:spPr bwMode="auto">
+                    <a:xfrm>
+                      <a:off x="0" y="0"/>
+                      <a:ext cx="3114675" cy="1466850"/>
+                    </a:xfrm>
+                    <a:prstGeom prst="rect">
+                      <a:avLst/>
+                    </a:prstGeom>
+                    <a:noFill/>
+                    <a:ln>
+                      <a:noFill/>
+                    </a:ln>
+                  </pic:spPr>
+                </pic:pic>
+              </a:graphicData>
+            </a:graphic>
+          </wp:anchor>
+        </w:drawing>
+      </w:r>
+    </w:p>
+    <w:p>
+      <w:pPr>
+        <w:pStyle w:val="Corpodetexto"/>
+        <w:spacing w:before="163" w:line="360" w:lineRule="auto"/>
+        <w:ind w:left="516" w:right="393" w:firstLine="720"/>
+        <w:jc w:val="both"/>
+        <w:rPr>
+          <w:b/>
+        </w:rPr>
+      </w:pPr>
+    </w:p>
+    <w:p>
+      <w:pPr>
+        <w:pStyle w:val="Corpodetexto"/>
+        <w:spacing w:before="163" w:line="360" w:lineRule="auto"/>
+        <w:ind w:left="516" w:right="393" w:firstLine="720"/>
+        <w:jc w:val="both"/>
+        <w:rPr>
+          <w:b/>
+        </w:rPr>
+      </w:pPr>
+    </w:p>
+    <w:p>
+      <w:pPr>
+        <w:pStyle w:val="Corpodetexto"/>
+        <w:spacing w:before="163" w:line="360" w:lineRule="auto"/>
+        <w:ind w:left="516" w:right="393" w:firstLine="720"/>
+        <w:jc w:val="both"/>
+        <w:rPr>
+          <w:b/>
+        </w:rPr>
+      </w:pPr>
+    </w:p>
+    <w:p>
+      <w:pPr>
+        <w:pStyle w:val="Corpodetexto"/>
+        <w:spacing w:before="163" w:line="360" w:lineRule="auto"/>
+        <w:ind w:right="393"/>
+        <w:jc w:val="both"/>
+        <w:rPr>
+          <w:b/>
+        </w:rPr>
+      </w:pPr>
+    </w:p>
+    <w:p>
+      <w:pPr>
+        <w:pStyle w:val="Corpodetexto"/>
+        <w:spacing w:before="163" w:line="360" w:lineRule="auto"/>
+        <w:ind w:left="516" w:right="393" w:firstLine="720"/>
+        <w:jc w:val="both"/>
+      </w:pPr>
+      <w:r>
+        <w:rPr>
+          <w:b/>
+        </w:rPr>
+        <w:t>Figura 7</w:t>
+      </w:r>
+      <w:r>
+        <w:t xml:space="preserve">: Filtro </w:t>
+      </w:r>
+      <w:r>
+        <w:t>K sendo convolucionado na imagem I gerando mapa de características.</w:t>
+      </w:r>
+    </w:p>
+    <w:p>
+      <w:pPr>
+        <w:pStyle w:val="Corpodetexto"/>
+        <w:spacing w:before="163" w:line="360" w:lineRule="auto"/>
+        <w:ind w:left="516" w:right="393" w:firstLine="720"/>
+        <w:jc w:val="both"/>
+      </w:pPr>
+    </w:p>
+    <w:p>
+      <w:pPr>
+        <w:pStyle w:val="Corpodetexto"/>
+        <w:spacing w:before="163" w:line="360" w:lineRule="auto"/>
+        <w:ind w:left="516" w:right="393" w:firstLine="720"/>
+        <w:jc w:val="both"/>
+      </w:pPr>
+      <w:r>
+        <w:t>Para lidar com entradas de matrizes de grandes dimensões como imagens, é impraticável conectar neurônios com todos os neurônios da camada anterior como ocorre na MLP. Redes convolucionais utilizam da correlação da informação espacial para conectar os neurônios, ou seja, cada neurônio só está conectado à uma pequena região da entrada, aumentando desempenho e separando a imagem em frames.</w:t>
+      </w:r>
+    </w:p>
+    <w:p>
+      <w:pPr>
+        <w:pStyle w:val="Corpodetexto"/>
+        <w:spacing w:before="163" w:line="360" w:lineRule="auto"/>
+        <w:ind w:left="516" w:right="393" w:firstLine="720"/>
+        <w:jc w:val="both"/>
+      </w:pPr>
+      <w:r>
+        <w:t>Além</w:t>
+      </w:r>
+      <w:r>
+        <w:t xml:space="preserve"> da camada de convolução temos a camada de </w:t>
+      </w:r>
+      <w:proofErr w:type="spellStart"/>
+      <w:r>
+        <w:rPr>
+          <w:i/>
+        </w:rPr>
+        <w:t>pooling</w:t>
+      </w:r>
+      <w:proofErr w:type="spellEnd"/>
+      <w:r>
+        <w:rPr>
+          <w:i/>
+        </w:rPr>
+        <w:t xml:space="preserve"> </w:t>
+      </w:r>
+      <w:r>
+        <w:t>que tem como objetivo</w:t>
+      </w:r>
+      <w:r>
+        <w:t xml:space="preserve"> diminuir progressivamente o tamanho espacial da representação para reduzir a quantidade de parâmetros para serem computados pela rede, evitando o </w:t>
+      </w:r>
+      <w:proofErr w:type="spellStart"/>
+      <w:r>
+        <w:rPr>
+          <w:i/>
+        </w:rPr>
+        <w:t>overfitting</w:t>
+      </w:r>
+      <w:proofErr w:type="spellEnd"/>
+      <w:r>
+        <w:rPr>
+          <w:i/>
+        </w:rPr>
+        <w:t xml:space="preserve"> </w:t>
+      </w:r>
+      <w:r>
+        <w:t xml:space="preserve">que é um problema causado pela grande quantidade de parâmetros que a rede deve processar, causando uma grande variância no resultado da classificação[ALTERAR]. </w:t>
+      </w:r>
+      <w:proofErr w:type="spellStart"/>
+      <w:r>
+        <w:rPr>
+          <w:i/>
+        </w:rPr>
+        <w:t>Pooling</w:t>
+      </w:r>
+      <w:proofErr w:type="spellEnd"/>
+      <w:r>
+        <w:rPr>
+          <w:i/>
+        </w:rPr>
+        <w:t xml:space="preserve"> </w:t>
+      </w:r>
+      <w:r>
+        <w:t xml:space="preserve">é normalmente realizado através do </w:t>
+      </w:r>
+      <w:proofErr w:type="spellStart"/>
+      <w:r>
+        <w:t>max</w:t>
+      </w:r>
+      <w:proofErr w:type="spellEnd"/>
+      <w:r>
+        <w:t xml:space="preserve"> </w:t>
+      </w:r>
+      <w:proofErr w:type="spellStart"/>
+      <w:r>
+        <w:t>pooling</w:t>
+      </w:r>
+      <w:proofErr w:type="spellEnd"/>
+      <w:r>
+        <w:t xml:space="preserve"> que obtém o maior valor de uma certa região da matriz para propagar.</w:t>
+      </w:r>
+      <w:r>
+        <w:t xml:space="preserve"> Essa camada de </w:t>
+      </w:r>
+      <w:proofErr w:type="spellStart"/>
+      <w:r>
+        <w:t>pooling</w:t>
+      </w:r>
+      <w:proofErr w:type="spellEnd"/>
+      <w:r>
+        <w:t xml:space="preserve"> normalmente é inserida logo após uma camada de convolução.</w:t>
+      </w:r>
+    </w:p>
+    <w:p>
+      <w:pPr>
+        <w:pStyle w:val="Corpodetexto"/>
+        <w:spacing w:before="163" w:line="360" w:lineRule="auto"/>
+        <w:ind w:right="393"/>
+        <w:jc w:val="both"/>
+      </w:pPr>
+    </w:p>
+    <w:p>
+      <w:pPr>
+        <w:pStyle w:val="Corpodetexto"/>
+        <w:spacing w:before="163" w:line="360" w:lineRule="auto"/>
+        <w:ind w:left="516" w:right="393" w:firstLine="720"/>
+        <w:jc w:val="both"/>
+      </w:pPr>
+      <w:r>
+        <w:rPr>
+          <w:b/>
+          <w:noProof/>
+        </w:rPr>
+        <w:lastRenderedPageBreak/>
+        <w:pict>
+          <v:shape id="_x0000_s1032" type="#_x0000_t75" style="position:absolute;left:0;text-align:left;margin-left:-16.85pt;margin-top:-16pt;width:508.15pt;height:155.25pt;z-index:251670528;mso-position-horizontal-relative:margin;mso-position-vertical-relative:margin">
+            <v:imagedata r:id="rId20" o:title="Capture"/>
+            <w10:wrap type="square" anchorx="margin" anchory="margin"/>
+          </v:shape>
+        </w:pict>
+      </w:r>
+      <w:r>
+        <w:rPr>
+          <w:b/>
+        </w:rPr>
+        <w:t>Figura 8</w:t>
+      </w:r>
+      <w:r>
+        <w:t xml:space="preserve">: Processo de </w:t>
+      </w:r>
+      <w:proofErr w:type="spellStart"/>
+      <w:r>
+        <w:t>pooling</w:t>
+      </w:r>
+      <w:proofErr w:type="spellEnd"/>
+    </w:p>
+    <w:p>
+      <w:pPr>
+        <w:pStyle w:val="Corpodetexto"/>
+        <w:spacing w:before="163" w:line="360" w:lineRule="auto"/>
+        <w:ind w:left="516" w:right="393" w:firstLine="720"/>
+        <w:jc w:val="both"/>
+      </w:pPr>
+    </w:p>
+    <w:p>
+      <w:pPr>
+        <w:pStyle w:val="Corpodetexto"/>
+        <w:spacing w:before="163" w:line="360" w:lineRule="auto"/>
+        <w:ind w:left="516" w:right="393" w:firstLine="720"/>
+        <w:jc w:val="both"/>
+      </w:pPr>
+      <w:r>
+        <w:rPr>
+          <w:noProof/>
+          <w:lang w:eastAsia="pt-BR"/>
+        </w:rPr>
+        <w:drawing>
+          <wp:anchor distT="0" distB="0" distL="114300" distR="114300" simplePos="0" relativeHeight="251671552" behindDoc="0" locked="0" layoutInCell="1" allowOverlap="1" wp14:anchorId="29F2CCCC" wp14:editId="62A77417">
+            <wp:simplePos x="0" y="0"/>
+            <wp:positionH relativeFrom="page">
+              <wp:align>center</wp:align>
+            </wp:positionH>
+            <wp:positionV relativeFrom="margin">
+              <wp:posOffset>4197350</wp:posOffset>
+            </wp:positionV>
+            <wp:extent cx="5715000" cy="2733675"/>
+            <wp:effectExtent l="0" t="0" r="0" b="9525"/>
+            <wp:wrapSquare wrapText="bothSides"/>
+            <wp:docPr id="15" name="Imagem 15" descr="C:\Users\user\Pictures\convnet.jpeg"/>
+            <wp:cNvGraphicFramePr>
+              <a:graphicFrameLocks xmlns:a="http://schemas.openxmlformats.org/drawingml/2006/main" noChangeAspect="1"/>
+            </wp:cNvGraphicFramePr>
+            <a:graphic xmlns:a="http://schemas.openxmlformats.org/drawingml/2006/main">
+              <a:graphicData uri="http://schemas.openxmlformats.org/drawingml/2006/picture">
+                <pic:pic xmlns:pic="http://schemas.openxmlformats.org/drawingml/2006/picture">
+                  <pic:nvPicPr>
+                    <pic:cNvPr id="0" name="Picture 29" descr="C:\Users\user\Pictures\convnet.jpeg"/>
+                    <pic:cNvPicPr>
+                      <a:picLocks noChangeAspect="1" noChangeArrowheads="1"/>
+                    </pic:cNvPicPr>
+                  </pic:nvPicPr>
+                  <pic:blipFill>
+                    <a:blip r:embed="rId21">
+                      <a:extLst>
+                        <a:ext uri="{28A0092B-C50C-407E-A947-70E740481C1C}">
+                          <a14:useLocalDpi xmlns:a14="http://schemas.microsoft.com/office/drawing/2010/main" val="0"/>
+                        </a:ext>
+                      </a:extLst>
+                    </a:blip>
+                    <a:srcRect/>
+                    <a:stretch>
+                      <a:fillRect/>
+                    </a:stretch>
+                  </pic:blipFill>
+                  <pic:spPr bwMode="auto">
+                    <a:xfrm>
+                      <a:off x="0" y="0"/>
+                      <a:ext cx="5715000" cy="2733675"/>
+                    </a:xfrm>
+                    <a:prstGeom prst="rect">
+                      <a:avLst/>
+                    </a:prstGeom>
+                    <a:noFill/>
+                    <a:ln>
+                      <a:noFill/>
+                    </a:ln>
+                  </pic:spPr>
+                </pic:pic>
+              </a:graphicData>
+            </a:graphic>
+          </wp:anchor>
+        </w:drawing>
+      </w:r>
+      <w:r>
+        <w:t xml:space="preserve">Outras camadas que podem ser adicionadas a rede são de </w:t>
+      </w:r>
+      <w:proofErr w:type="spellStart"/>
+      <w:r>
+        <w:t>ReLU</w:t>
+      </w:r>
+      <w:proofErr w:type="spellEnd"/>
+      <w:r>
+        <w:t xml:space="preserve"> que aplica a função de ativação removendo valores negativos do mapa de ativação, transformando-os em zeros, com isso os aspectos de decisão e não-linearidade são melhorados. E a camada de perda (</w:t>
+      </w:r>
+      <w:proofErr w:type="spellStart"/>
+      <w:r>
+        <w:rPr>
+          <w:i/>
+        </w:rPr>
+        <w:t>loss</w:t>
+      </w:r>
+      <w:proofErr w:type="spellEnd"/>
+      <w:r>
+        <w:rPr>
+          <w:i/>
+        </w:rPr>
+        <w:t xml:space="preserve"> </w:t>
+      </w:r>
+      <w:proofErr w:type="spellStart"/>
+      <w:r>
+        <w:rPr>
+          <w:i/>
+        </w:rPr>
+        <w:t>layer</w:t>
+      </w:r>
+      <w:proofErr w:type="spellEnd"/>
+      <w:r>
+        <w:t xml:space="preserve">) que determina como o treino penaliza a variação entre o que foi predito e o valor real, é comum serem utilizadas funções de </w:t>
+      </w:r>
+      <w:proofErr w:type="spellStart"/>
+      <w:r>
+        <w:rPr>
+          <w:i/>
+        </w:rPr>
+        <w:t>softmax</w:t>
+      </w:r>
+      <w:proofErr w:type="spellEnd"/>
+      <w:r>
+        <w:rPr>
+          <w:i/>
+        </w:rPr>
+        <w:t xml:space="preserve"> </w:t>
+      </w:r>
+      <w:r>
+        <w:t xml:space="preserve">e </w:t>
+      </w:r>
+      <w:proofErr w:type="spellStart"/>
+      <w:r>
+        <w:rPr>
+          <w:i/>
+        </w:rPr>
+        <w:t>sigmoid</w:t>
+      </w:r>
+      <w:proofErr w:type="spellEnd"/>
+      <w:r>
+        <w:rPr>
+          <w:i/>
+        </w:rPr>
+        <w:t xml:space="preserve"> </w:t>
+      </w:r>
+      <w:proofErr w:type="spellStart"/>
+      <w:r>
+        <w:rPr>
+          <w:i/>
+        </w:rPr>
+        <w:t>cross-entropy</w:t>
+      </w:r>
+      <w:proofErr w:type="spellEnd"/>
+      <w:r>
+        <w:t xml:space="preserve"> nessa camada.</w:t>
+      </w:r>
+    </w:p>
+    <w:p>
+      <w:pPr>
+        <w:pStyle w:val="Corpodetexto"/>
+        <w:spacing w:before="163" w:line="360" w:lineRule="auto"/>
+        <w:ind w:left="516" w:right="393" w:firstLine="720"/>
+        <w:jc w:val="both"/>
+      </w:pPr>
+      <w:r>
+        <w:rPr>
+          <w:b/>
+        </w:rPr>
+        <w:t>Figura 9</w:t>
+      </w:r>
+      <w:r>
+        <w:t>: Exemplo de arquitetura de rede convolucional</w:t>
+      </w:r>
+      <w:bookmarkStart w:id="6" w:name="_GoBack"/>
+      <w:bookmarkEnd w:id="6"/>
     </w:p>
     <w:p>
       <w:pPr>
@@ -5310,7 +5870,15 @@
         <w:t xml:space="preserve"> foi</w:t>
       </w:r>
       <w:r>
-        <w:t xml:space="preserve"> linguagem escolhida para o desenvolvimento da rede neural utilizada, pelo fato de ser uma linguagem que </w:t>
+        <w:t xml:space="preserve"> linguagem escolhida para o desenvolvimento da rede neural </w:t>
+      </w:r>
+      <w:proofErr w:type="gramStart"/>
+      <w:r>
+        <w:t>utilizada</w:t>
+      </w:r>
+      <w:proofErr w:type="gramEnd"/>
+      <w:r>
+        <w:t xml:space="preserve">, pelo fato de ser uma linguagem que </w:t>
       </w:r>
       <w:r>
         <w:t xml:space="preserve">possui uma grande quantidade de ferramentas relacionadas a processamento de imagens e redes neurais. A principal biblioteca </w:t>
@@ -5486,11 +6054,11 @@
         <w:spacing w:before="202"/>
         <w:ind w:left="1234" w:hanging="578"/>
       </w:pPr>
-      <w:bookmarkStart w:id="6" w:name="_Toc12219263"/>
+      <w:bookmarkStart w:id="7" w:name="_Toc12219263"/>
       <w:r>
         <w:t>Referências</w:t>
       </w:r>
-      <w:bookmarkEnd w:id="6"/>
+      <w:bookmarkEnd w:id="7"/>
     </w:p>
     <w:p>
       <w:pPr>
@@ -5828,7 +6396,7 @@
         <w:spacing w:line="360" w:lineRule="auto"/>
         <w:ind w:right="394" w:firstLine="0"/>
       </w:pPr>
-      <w:hyperlink r:id="rId18" w:history="1">
+      <w:hyperlink r:id="rId22" w:history="1">
         <w:r>
           <w:rPr>
             <w:color w:val="1E1E23"/>
@@ -5997,7 +6565,7 @@
       <w:r>
         <w:t>Disponível em: &lt;</w:t>
       </w:r>
-      <w:hyperlink r:id="rId19" w:history="1">
+      <w:hyperlink r:id="rId23" w:history="1">
         <w:r>
           <w:rPr>
             <w:rStyle w:val="Hyperlink"/>
@@ -6035,7 +6603,7 @@
           <w:lang w:val="en-US"/>
         </w:rPr>
       </w:pPr>
-      <w:hyperlink r:id="rId20" w:history="1">
+      <w:hyperlink r:id="rId24" w:history="1">
         <w:r>
           <w:rPr>
             <w:color w:val="323232"/>
@@ -6452,7 +7020,11 @@
         <w:t>&lt;</w:t>
       </w:r>
       <w:r>
-        <w:t>http://annals.org/aim/article-abstract/474984/cumulative-probability-false-positive-recall-biopsy-recommendation-after-10-years?doi=10.7326%2f0003-4819-155-8-201110180-00004</w:t>
+        <w:t>http://annals.org/aim/article-abstract/474984/cumulative-</w:t>
+      </w:r>
+      <w:r>
+        <w:lastRenderedPageBreak/>
+        <w:t>probability-false-positive-recall-biopsy-recommendation-after-10-years?doi=10.7326%2f0003-4819-155-8-201110180-00004</w:t>
       </w:r>
       <w:r>
         <w:t xml:space="preserve">&gt;. </w:t>
@@ -6486,7 +7058,7 @@
           <w:lang w:val="en-US"/>
         </w:rPr>
       </w:pPr>
-      <w:hyperlink r:id="rId21" w:history="1">
+      <w:hyperlink r:id="rId25" w:history="1">
         <w:r>
           <w:rPr>
             <w:rStyle w:val="Hyperlink"/>
@@ -6515,7 +7087,7 @@
         </w:rPr>
         <w:t>; </w:t>
       </w:r>
-      <w:hyperlink r:id="rId22" w:history="1">
+      <w:hyperlink r:id="rId26" w:history="1">
         <w:r>
           <w:rPr>
             <w:rStyle w:val="Hyperlink"/>
@@ -6544,7 +7116,7 @@
         </w:rPr>
         <w:t>; </w:t>
       </w:r>
-      <w:hyperlink r:id="rId23" w:history="1">
+      <w:hyperlink r:id="rId27" w:history="1">
         <w:r>
           <w:rPr>
             <w:rStyle w:val="Hyperlink"/>
@@ -6573,7 +7145,7 @@
         </w:rPr>
         <w:t>; </w:t>
       </w:r>
-      <w:hyperlink r:id="rId24" w:history="1">
+      <w:hyperlink r:id="rId28" w:history="1">
         <w:r>
           <w:rPr>
             <w:rStyle w:val="Hyperlink"/>
@@ -6602,7 +7174,7 @@
         </w:rPr>
         <w:t>; </w:t>
       </w:r>
-      <w:hyperlink r:id="rId25" w:history="1">
+      <w:hyperlink r:id="rId29" w:history="1">
         <w:r>
           <w:rPr>
             <w:rStyle w:val="Hyperlink"/>
@@ -6701,7 +7273,6 @@
         <w:rPr>
           <w:lang w:val="en-US"/>
         </w:rPr>
-        <w:lastRenderedPageBreak/>
         <w:t>Acesso</w:t>
       </w:r>
       <w:proofErr w:type="spellEnd"/>
@@ -6938,6 +7509,18 @@
     <w:p>
       <w:pPr>
         <w:pStyle w:val="PargrafodaLista"/>
+        <w:rPr>
+          <w:lang w:val="en-US"/>
+        </w:rPr>
+      </w:pPr>
+    </w:p>
+    <w:p>
+      <w:pPr>
+        <w:pStyle w:val="PargrafodaLista"/>
+        <w:numPr>
+          <w:ilvl w:val="0"/>
+          <w:numId w:val="10"/>
+        </w:numPr>
         <w:tabs>
           <w:tab w:val="left" w:pos="1037"/>
         </w:tabs>
@@ -6948,8 +7531,115 @@
           <w:lang w:val="en-US"/>
         </w:rPr>
       </w:pPr>
-      <w:bookmarkStart w:id="7" w:name="_GoBack"/>
-      <w:bookmarkEnd w:id="7"/>
+      <w:r>
+        <w:rPr>
+          <w:lang w:val="en-US"/>
+        </w:rPr>
+        <w:t xml:space="preserve">SATHYANARAYANA, Shashi. </w:t>
+      </w:r>
+      <w:r>
+        <w:rPr>
+          <w:b/>
+          <w:lang w:val="en-US"/>
+        </w:rPr>
+        <w:t>“A Gentle Introduction to Backpropagation”</w:t>
+      </w:r>
+      <w:r>
+        <w:rPr>
+          <w:lang w:val="en-US"/>
+        </w:rPr>
+        <w:t xml:space="preserve">. </w:t>
+      </w:r>
+      <w:r>
+        <w:t>July 22, 2014.</w:t>
+      </w:r>
+    </w:p>
+    <w:p>
+      <w:pPr>
+        <w:pStyle w:val="PargrafodaLista"/>
+        <w:rPr>
+          <w:lang w:val="en-US"/>
+        </w:rPr>
+      </w:pPr>
+    </w:p>
+    <w:p>
+      <w:pPr>
+        <w:pStyle w:val="PargrafodaLista"/>
+        <w:numPr>
+          <w:ilvl w:val="0"/>
+          <w:numId w:val="10"/>
+        </w:numPr>
+        <w:tabs>
+          <w:tab w:val="left" w:pos="1037"/>
+        </w:tabs>
+        <w:spacing w:line="360" w:lineRule="auto"/>
+        <w:ind w:right="394" w:firstLine="0"/>
+        <w:jc w:val="both"/>
+        <w:rPr>
+          <w:lang w:val="en-US"/>
+        </w:rPr>
+      </w:pPr>
+      <w:r>
+        <w:rPr>
+          <w:lang w:val="en-US"/>
+        </w:rPr>
+        <w:t xml:space="preserve">CIRESAN, Dan C., MEIER </w:t>
+      </w:r>
+      <w:proofErr w:type="spellStart"/>
+      <w:r>
+        <w:rPr>
+          <w:lang w:val="en-US"/>
+        </w:rPr>
+        <w:t>Ueli</w:t>
+      </w:r>
+      <w:proofErr w:type="spellEnd"/>
+      <w:r>
+        <w:rPr>
+          <w:lang w:val="en-US"/>
+        </w:rPr>
+        <w:t xml:space="preserve">, MASCI Jonathan, GAMBARDELLA Luca M. SCHMIDHUBER </w:t>
+      </w:r>
+      <w:proofErr w:type="spellStart"/>
+      <w:r>
+        <w:rPr>
+          <w:lang w:val="en-US"/>
+        </w:rPr>
+        <w:t>Jurgen</w:t>
+      </w:r>
+      <w:proofErr w:type="spellEnd"/>
+      <w:r>
+        <w:rPr>
+          <w:lang w:val="en-US"/>
+        </w:rPr>
+        <w:t>, “</w:t>
+      </w:r>
+      <w:r>
+        <w:rPr>
+          <w:b/>
+          <w:lang w:val="en-US"/>
+        </w:rPr>
+        <w:t>Flexible, High Performance Convolutional Neural Networks for Image Classification</w:t>
+      </w:r>
+      <w:r>
+        <w:rPr>
+          <w:lang w:val="en-US"/>
+        </w:rPr>
+        <w:t>”</w:t>
+      </w:r>
+    </w:p>
+    <w:p>
+      <w:pPr>
+        <w:pStyle w:val="PargrafodaLista"/>
+        <w:tabs>
+          <w:tab w:val="left" w:pos="1037"/>
+        </w:tabs>
+        <w:spacing w:line="360" w:lineRule="auto"/>
+        <w:ind w:right="394" w:firstLine="0"/>
+        <w:jc w:val="both"/>
+        <w:rPr>
+          <w:lang w:val="en-US"/>
+        </w:rPr>
+      </w:pPr>
     </w:p>
     <w:sectPr>
       <w:pgSz w:w="11900" w:h="16840"/>
@@ -7104,7 +7794,7 @@
         </mc:Choice>
         <mc:Fallback>
           <w:pict>
-            <v:group w14:anchorId="5286607F" id="Group 2" o:spid="_x0000_s1026" style="position:absolute;margin-left:99.3pt;margin-top:794.7pt;width:396.7pt;height:.5pt;z-index:-25600;mso-position-horizontal-relative:page;mso-position-vertical-relative:page" coordorigin="1986,15894" coordsize="7934,10" o:gfxdata="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">
+            <v:group w14:anchorId="5105341A" id="Group 2" o:spid="_x0000_s1026" style="position:absolute;margin-left:99.3pt;margin-top:794.7pt;width:396.7pt;height:.5pt;z-index:-25600;mso-position-horizontal-relative:page;mso-position-vertical-relative:page" coordorigin="1986,15894" coordsize="7934,10" o:gfxdata="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">
               <v:line id="Line 4" o:spid="_x0000_s1027" style="position:absolute;visibility:visible;mso-wrap-style:square" from="1986,15899" to="9920,15899" o:connectortype="straight" o:gfxdata="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" strokecolor="#00000a" strokeweight=".5pt"/>
               <v:line id="Line 3" o:spid="_x0000_s1028" style="position:absolute;visibility:visible;mso-wrap-style:square" from="1986,15899" to="9920,15899" o:connectortype="straight" o:gfxdata="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" strokecolor="#00000a" strokeweight=".5pt"/>
               <w10:wrap anchorx="page" anchory="page"/>
@@ -7198,7 +7888,7 @@
                             <w:rPr>
                               <w:noProof/>
                             </w:rPr>
-                            <w:t>16</w:t>
+                            <w:t>19</w:t>
                           </w:r>
                           <w:r>
                             <w:fldChar w:fldCharType="end"/>
@@ -7252,7 +7942,7 @@
                       <w:rPr>
                         <w:noProof/>
                       </w:rPr>
-                      <w:t>16</w:t>
+                      <w:t>19</w:t>
                     </w:r>
                     <w:r>
                       <w:fldChar w:fldCharType="end"/>
@@ -11444,7 +12134,7 @@
 </file>
 
 <file path=customXml/itemProps1.xml><?xml version="1.0" encoding="utf-8"?>
-<ds:datastoreItem xmlns:ds="http://schemas.openxmlformats.org/officeDocument/2006/customXml" ds:itemID="{1FC45D49-A32F-4D38-B5A6-DB4C58CA6501}">
+<ds:datastoreItem xmlns:ds="http://schemas.openxmlformats.org/officeDocument/2006/customXml" ds:itemID="{CE83CA79-2124-4AD9-81BC-6CD68424E89A}">
   <ds:schemaRefs>
     <ds:schemaRef ds:uri="http://schemas.openxmlformats.org/officeDocument/2006/bibliography"/>
   </ds:schemaRefs>

</xml_diff>

<commit_message>
Adicionando nova versao relatorio
</commit_message>
<xml_diff>
--- a/Projeto 2/docs/RelatorioProjetoFinal2-GuilhermeAraujo.docx
+++ b/Projeto 2/docs/RelatorioProjetoFinal2-GuilhermeAraujo.docx
@@ -5221,10 +5221,14 @@
         <w:jc w:val="both"/>
       </w:pPr>
       <w:r>
-        <w:t>Necessariamente no final de rede convolucional temos uma rede MLP totalmente conectada, realizando o processamento das entradas e classificando a saída.</w:t>
-      </w:r>
-      <w:bookmarkStart w:id="6" w:name="_GoBack"/>
-      <w:bookmarkEnd w:id="6"/>
+        <w:t>Necessariamente no final de rede convolucional temos uma rede MLP totalmente conectada</w:t>
+      </w:r>
+      <w:r>
+        <w:t xml:space="preserve"> visto na figura 9</w:t>
+      </w:r>
+      <w:r>
+        <w:t>, realizando o processamento das entradas e classificando a saída.</w:t>
+      </w:r>
     </w:p>
     <w:p>
       <w:pPr>
@@ -5276,7 +5280,12 @@
         <w:t xml:space="preserve"> foi</w:t>
       </w:r>
       <w:r>
-        <w:t xml:space="preserve"> linguagem escolhida para o desenvolvimento da rede neural utilizada, pelo fato de ser uma linguagem que </w:t>
+        <w:t xml:space="preserve"> linguagem escolhida para o desenvolvimento da rede neural utiliz</w:t>
+      </w:r>
+      <w:bookmarkStart w:id="6" w:name="_GoBack"/>
+      <w:bookmarkEnd w:id="6"/>
+      <w:r>
+        <w:t xml:space="preserve">ada, pelo fato de ser uma linguagem que </w:t>
       </w:r>
       <w:r>
         <w:t xml:space="preserve">possui uma grande quantidade de ferramentas relacionadas a processamento de imagens e redes neurais. A principal biblioteca </w:t>
@@ -6930,7 +6939,7 @@
         </mc:Choice>
         <mc:Fallback>
           <w:pict>
-            <v:group w14:anchorId="3D3A8CD5" id="Group 2" o:spid="_x0000_s1026" style="position:absolute;margin-left:99.3pt;margin-top:794.7pt;width:396.7pt;height:.5pt;z-index:-25600;mso-position-horizontal-relative:page;mso-position-vertical-relative:page" coordorigin="1986,15894" coordsize="7934,10" o:gfxdata="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">
+            <v:group w14:anchorId="2C4CD692" id="Group 2" o:spid="_x0000_s1026" style="position:absolute;margin-left:99.3pt;margin-top:794.7pt;width:396.7pt;height:.5pt;z-index:-25600;mso-position-horizontal-relative:page;mso-position-vertical-relative:page" coordorigin="1986,15894" coordsize="7934,10" o:gfxdata="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">
               <v:line id="Line 4" o:spid="_x0000_s1027" style="position:absolute;visibility:visible;mso-wrap-style:square" from="1986,15899" to="9920,15899" o:connectortype="straight" o:gfxdata="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" strokecolor="#00000a" strokeweight=".5pt"/>
               <v:line id="Line 3" o:spid="_x0000_s1028" style="position:absolute;visibility:visible;mso-wrap-style:square" from="1986,15899" to="9920,15899" o:connectortype="straight" o:gfxdata="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" strokecolor="#00000a" strokeweight=".5pt"/>
               <w10:wrap anchorx="page" anchory="page"/>
@@ -7024,7 +7033,7 @@
                             <w:rPr>
                               <w:noProof/>
                             </w:rPr>
-                            <w:t>17</w:t>
+                            <w:t>18</w:t>
                           </w:r>
                           <w:r>
                             <w:fldChar w:fldCharType="end"/>
@@ -7078,7 +7087,7 @@
                       <w:rPr>
                         <w:noProof/>
                       </w:rPr>
-                      <w:t>17</w:t>
+                      <w:t>18</w:t>
                     </w:r>
                     <w:r>
                       <w:fldChar w:fldCharType="end"/>
@@ -11270,7 +11279,7 @@
 </file>
 
 <file path=customXml/itemProps1.xml><?xml version="1.0" encoding="utf-8"?>
-<ds:datastoreItem xmlns:ds="http://schemas.openxmlformats.org/officeDocument/2006/customXml" ds:itemID="{5B83B8F2-3105-490E-93FA-787DC87356EC}">
+<ds:datastoreItem xmlns:ds="http://schemas.openxmlformats.org/officeDocument/2006/customXml" ds:itemID="{DE31207F-858A-47AD-BC8E-BA3F09C6C83B}">
   <ds:schemaRefs>
     <ds:schemaRef ds:uri="http://schemas.openxmlformats.org/officeDocument/2006/bibliography"/>
   </ds:schemaRefs>

</xml_diff>

<commit_message>
Termiando parte 4 relatorio
</commit_message>
<xml_diff>
--- a/Projeto 2/docs/RelatorioProjetoFinal2-GuilhermeAraujo.docx
+++ b/Projeto 2/docs/RelatorioProjetoFinal2-GuilhermeAraujo.docx
@@ -1972,6 +1972,7 @@
           <w:docPartUnique/>
         </w:docPartObj>
       </w:sdtPr>
+      <w:sdtEndPr/>
       <w:sdtContent>
         <w:p>
           <w:pPr>
@@ -1995,7 +1996,7 @@
           <w:r>
             <w:fldChar w:fldCharType="separate"/>
           </w:r>
-          <w:hyperlink w:anchor="_Toc12219256" w:history="1">
+          <w:hyperlink w:anchor="_Toc14626541" w:history="1">
             <w:r>
               <w:rPr>
                 <w:rStyle w:val="Hyperlink"/>
@@ -2037,7 +2038,7 @@
                 <w:noProof/>
                 <w:webHidden/>
               </w:rPr>
-              <w:instrText xml:space="preserve"> PAGEREF _Toc12219256 \h </w:instrText>
+              <w:instrText xml:space="preserve"> PAGEREF _Toc14626541 \h </w:instrText>
             </w:r>
             <w:r>
               <w:rPr>
@@ -2081,7 +2082,7 @@
               <w:lang w:eastAsia="pt-BR"/>
             </w:rPr>
           </w:pPr>
-          <w:hyperlink w:anchor="_Toc12219257" w:history="1">
+          <w:hyperlink w:anchor="_Toc14626542" w:history="1">
             <w:r>
               <w:rPr>
                 <w:rStyle w:val="Hyperlink"/>
@@ -2123,7 +2124,7 @@
                 <w:noProof/>
                 <w:webHidden/>
               </w:rPr>
-              <w:instrText xml:space="preserve"> PAGEREF _Toc12219257 \h </w:instrText>
+              <w:instrText xml:space="preserve"> PAGEREF _Toc14626542 \h </w:instrText>
             </w:r>
             <w:r>
               <w:rPr>
@@ -2167,7 +2168,7 @@
               <w:lang w:eastAsia="pt-BR"/>
             </w:rPr>
           </w:pPr>
-          <w:hyperlink w:anchor="_Toc12219258" w:history="1">
+          <w:hyperlink w:anchor="_Toc14626543" w:history="1">
             <w:r>
               <w:rPr>
                 <w:rStyle w:val="Hyperlink"/>
@@ -2209,7 +2210,7 @@
                 <w:noProof/>
                 <w:webHidden/>
               </w:rPr>
-              <w:instrText xml:space="preserve"> PAGEREF _Toc12219258 \h </w:instrText>
+              <w:instrText xml:space="preserve"> PAGEREF _Toc14626543 \h </w:instrText>
             </w:r>
             <w:r>
               <w:rPr>
@@ -2253,7 +2254,7 @@
               <w:lang w:eastAsia="pt-BR"/>
             </w:rPr>
           </w:pPr>
-          <w:hyperlink w:anchor="_Toc12219259" w:history="1">
+          <w:hyperlink w:anchor="_Toc14626544" w:history="1">
             <w:r>
               <w:rPr>
                 <w:rStyle w:val="Hyperlink"/>
@@ -2295,7 +2296,7 @@
                 <w:noProof/>
                 <w:webHidden/>
               </w:rPr>
-              <w:instrText xml:space="preserve"> PAGEREF _Toc12219259 \h </w:instrText>
+              <w:instrText xml:space="preserve"> PAGEREF _Toc14626544 \h </w:instrText>
             </w:r>
             <w:r>
               <w:rPr>
@@ -2339,7 +2340,7 @@
               <w:lang w:eastAsia="pt-BR"/>
             </w:rPr>
           </w:pPr>
-          <w:hyperlink w:anchor="_Toc12219260" w:history="1">
+          <w:hyperlink w:anchor="_Toc14626545" w:history="1">
             <w:r>
               <w:rPr>
                 <w:rStyle w:val="Hyperlink"/>
@@ -2382,7 +2383,7 @@
                 <w:noProof/>
                 <w:webHidden/>
               </w:rPr>
-              <w:instrText xml:space="preserve"> PAGEREF _Toc12219260 \h </w:instrText>
+              <w:instrText xml:space="preserve"> PAGEREF _Toc14626545 \h </w:instrText>
             </w:r>
             <w:r>
               <w:rPr>
@@ -2426,7 +2427,7 @@
               <w:lang w:eastAsia="pt-BR"/>
             </w:rPr>
           </w:pPr>
-          <w:hyperlink w:anchor="_Toc12219261" w:history="1">
+          <w:hyperlink w:anchor="_Toc14626546" w:history="1">
             <w:r>
               <w:rPr>
                 <w:rStyle w:val="Hyperlink"/>
@@ -2469,7 +2470,7 @@
                 <w:noProof/>
                 <w:webHidden/>
               </w:rPr>
-              <w:instrText xml:space="preserve"> PAGEREF _Toc12219261 \h </w:instrText>
+              <w:instrText xml:space="preserve"> PAGEREF _Toc14626546 \h </w:instrText>
             </w:r>
             <w:r>
               <w:rPr>
@@ -2513,7 +2514,7 @@
               <w:lang w:eastAsia="pt-BR"/>
             </w:rPr>
           </w:pPr>
-          <w:hyperlink w:anchor="_Toc12219262" w:history="1">
+          <w:hyperlink w:anchor="_Toc14626547" w:history="1">
             <w:r>
               <w:rPr>
                 <w:rStyle w:val="Hyperlink"/>
@@ -2535,7 +2536,7 @@
                 <w:rStyle w:val="Hyperlink"/>
                 <w:noProof/>
               </w:rPr>
-              <w:t>Estudos conceituais e de tecnologia</w:t>
+              <w:t>Testes e protótipos</w:t>
             </w:r>
             <w:r>
               <w:rPr>
@@ -2556,7 +2557,7 @@
                 <w:noProof/>
                 <w:webHidden/>
               </w:rPr>
-              <w:instrText xml:space="preserve"> PAGEREF _Toc12219262 \h </w:instrText>
+              <w:instrText xml:space="preserve"> PAGEREF _Toc14626547 \h </w:instrText>
             </w:r>
             <w:r>
               <w:rPr>
@@ -2576,7 +2577,7 @@
                 <w:noProof/>
                 <w:webHidden/>
               </w:rPr>
-              <w:t>12</w:t>
+              <w:t>18</w:t>
             </w:r>
             <w:r>
               <w:rPr>
@@ -2600,7 +2601,108 @@
               <w:lang w:eastAsia="pt-BR"/>
             </w:rPr>
           </w:pPr>
-          <w:hyperlink w:anchor="_Toc12219263" w:history="1">
+          <w:hyperlink w:anchor="_Toc14626548" w:history="1">
+            <w:r>
+              <w:rPr>
+                <w:rStyle w:val="Hyperlink"/>
+                <w:noProof/>
+                <w:spacing w:val="-1"/>
+              </w:rPr>
+              <w:t>4.4</w:t>
+            </w:r>
+            <w:r>
+              <w:rPr>
+                <w:rFonts w:asciiTheme="minorHAnsi" w:eastAsiaTheme="minorEastAsia" w:hAnsiTheme="minorHAnsi" w:cstheme="minorBidi"/>
+                <w:noProof/>
+                <w:lang w:eastAsia="pt-BR"/>
+              </w:rPr>
+              <w:tab/>
+            </w:r>
+            <w:r>
+              <w:rPr>
+                <w:rStyle w:val="Hyperlink"/>
+                <w:noProof/>
+              </w:rPr>
+              <w:t>Mét</w:t>
+            </w:r>
+            <w:r>
+              <w:rPr>
+                <w:rStyle w:val="Hyperlink"/>
+                <w:noProof/>
+              </w:rPr>
+              <w:t>o</w:t>
+            </w:r>
+            <w:r>
+              <w:rPr>
+                <w:rStyle w:val="Hyperlink"/>
+                <w:noProof/>
+              </w:rPr>
+              <w:t>do</w:t>
+            </w:r>
+            <w:r>
+              <w:rPr>
+                <w:noProof/>
+                <w:webHidden/>
+              </w:rPr>
+              <w:tab/>
+            </w:r>
+            <w:r>
+              <w:rPr>
+                <w:noProof/>
+                <w:webHidden/>
+              </w:rPr>
+              <w:fldChar w:fldCharType="begin"/>
+            </w:r>
+            <w:r>
+              <w:rPr>
+                <w:noProof/>
+                <w:webHidden/>
+              </w:rPr>
+              <w:instrText xml:space="preserve"> PAGEREF _Toc14626548 \h </w:instrText>
+            </w:r>
+            <w:r>
+              <w:rPr>
+                <w:noProof/>
+                <w:webHidden/>
+              </w:rPr>
+            </w:r>
+            <w:r>
+              <w:rPr>
+                <w:noProof/>
+                <w:webHidden/>
+              </w:rPr>
+              <w:fldChar w:fldCharType="separate"/>
+            </w:r>
+            <w:r>
+              <w:rPr>
+                <w:noProof/>
+                <w:webHidden/>
+              </w:rPr>
+              <w:t>19</w:t>
+            </w:r>
+            <w:r>
+              <w:rPr>
+                <w:noProof/>
+                <w:webHidden/>
+              </w:rPr>
+              <w:fldChar w:fldCharType="end"/>
+            </w:r>
+          </w:hyperlink>
+        </w:p>
+        <w:p>
+          <w:pPr>
+            <w:pStyle w:val="Sumrio1"/>
+            <w:tabs>
+              <w:tab w:val="left" w:pos="1768"/>
+              <w:tab w:val="right" w:leader="dot" w:pos="8990"/>
+            </w:tabs>
+            <w:rPr>
+              <w:rFonts w:asciiTheme="minorHAnsi" w:eastAsiaTheme="minorEastAsia" w:hAnsiTheme="minorHAnsi" w:cstheme="minorBidi"/>
+              <w:noProof/>
+              <w:lang w:eastAsia="pt-BR"/>
+            </w:rPr>
+          </w:pPr>
+          <w:hyperlink w:anchor="_Toc14626549" w:history="1">
             <w:r>
               <w:rPr>
                 <w:rStyle w:val="Hyperlink"/>
@@ -2642,7 +2744,7 @@
                 <w:noProof/>
                 <w:webHidden/>
               </w:rPr>
-              <w:instrText xml:space="preserve"> PAGEREF _Toc12219263 \h </w:instrText>
+              <w:instrText xml:space="preserve"> PAGEREF _Toc14626549 \h </w:instrText>
             </w:r>
             <w:r>
               <w:rPr>
@@ -2662,7 +2764,7 @@
                 <w:noProof/>
                 <w:webHidden/>
               </w:rPr>
-              <w:t>13</w:t>
+              <w:t>19</w:t>
             </w:r>
             <w:r>
               <w:rPr>
@@ -2709,7 +2811,7 @@
         </w:tabs>
         <w:spacing w:before="1"/>
       </w:pPr>
-      <w:bookmarkStart w:id="0" w:name="_Toc12219256"/>
+      <w:bookmarkStart w:id="0" w:name="_Toc14626541"/>
       <w:r>
         <w:t>Introdução</w:t>
       </w:r>
@@ -2999,7 +3101,7 @@
         <w:spacing w:before="199"/>
         <w:ind w:left="668"/>
       </w:pPr>
-      <w:bookmarkStart w:id="1" w:name="_Toc12219257"/>
+      <w:bookmarkStart w:id="1" w:name="_Toc14626542"/>
       <w:r>
         <w:lastRenderedPageBreak/>
         <w:t>2</w:t>
@@ -3248,7 +3350,7 @@
         </w:tabs>
         <w:spacing w:before="202"/>
       </w:pPr>
-      <w:bookmarkStart w:id="2" w:name="_Toc12219258"/>
+      <w:bookmarkStart w:id="2" w:name="_Toc14626543"/>
       <w:r>
         <w:lastRenderedPageBreak/>
         <w:t xml:space="preserve">Propostas e </w:t>
@@ -3576,7 +3678,7 @@
         <w:spacing w:before="192"/>
         <w:ind w:left="1100" w:hanging="432"/>
       </w:pPr>
-      <w:bookmarkStart w:id="3" w:name="_Toc12219259"/>
+      <w:bookmarkStart w:id="3" w:name="_Toc14626544"/>
       <w:r>
         <w:lastRenderedPageBreak/>
         <w:t>Atividades Realizadas</w:t>
@@ -3628,7 +3730,7 @@
           <w:szCs w:val="24"/>
         </w:rPr>
       </w:pPr>
-      <w:bookmarkStart w:id="4" w:name="_Toc12219260"/>
+      <w:bookmarkStart w:id="4" w:name="_Toc14626545"/>
       <w:r>
         <w:rPr>
           <w:sz w:val="24"/>
@@ -3724,7 +3826,7 @@
           <w:szCs w:val="24"/>
         </w:rPr>
       </w:pPr>
-      <w:bookmarkStart w:id="5" w:name="_Toc12219261"/>
+      <w:bookmarkStart w:id="5" w:name="_Toc14626546"/>
       <w:r>
         <w:rPr>
           <w:sz w:val="24"/>
@@ -3979,7 +4081,7 @@
           <w:lang w:eastAsia="pt-BR"/>
         </w:rPr>
         <w:drawing>
-          <wp:anchor distT="0" distB="0" distL="114300" distR="114300" simplePos="0" relativeHeight="251659264" behindDoc="0" locked="0" layoutInCell="1" allowOverlap="1" wp14:anchorId="72EF0A78" wp14:editId="577193AE">
+          <wp:anchor distT="0" distB="0" distL="114300" distR="114300" simplePos="0" relativeHeight="251659264" behindDoc="0" locked="0" layoutInCell="1" allowOverlap="1" wp14:anchorId="60D1E0C0" wp14:editId="6EA82068">
             <wp:simplePos x="0" y="0"/>
             <wp:positionH relativeFrom="margin">
               <wp:posOffset>-219075</wp:posOffset>
@@ -4334,13 +4436,7 @@
         <w:t xml:space="preserve">Um dos primeiros modelos matemáticos desenvolvidos para formular o neurônio foi o modelo do Perceptron [ALTERAR], nesse modelo cada entrada </w:t>
       </w:r>
       <w:r>
-        <w:t xml:space="preserve">é </w:t>
-      </w:r>
-      <w:r>
-        <w:t>binaria (zero ou um)</w:t>
-      </w:r>
-      <w:r>
-        <w:t xml:space="preserve"> e </w:t>
+        <w:t xml:space="preserve">é binaria (zero ou um) e </w:t>
       </w:r>
       <w:r>
         <w:t>possui um peso associado a ela</w:t>
@@ -4377,7 +4473,7 @@
           <w:lang w:eastAsia="pt-BR"/>
         </w:rPr>
         <w:drawing>
-          <wp:anchor distT="0" distB="0" distL="114300" distR="114300" simplePos="0" relativeHeight="251666432" behindDoc="0" locked="0" layoutInCell="1" allowOverlap="1" wp14:anchorId="7F81CCEC" wp14:editId="319F8660">
+          <wp:anchor distT="0" distB="0" distL="114300" distR="114300" simplePos="0" relativeHeight="251666432" behindDoc="0" locked="0" layoutInCell="1" allowOverlap="1" wp14:anchorId="42F01CE2" wp14:editId="1090E18C">
             <wp:simplePos x="0" y="0"/>
             <wp:positionH relativeFrom="margin">
               <wp:align>right</wp:align>
@@ -4551,10 +4647,7 @@
         <w:t>Esses neurônios são conectados para formar uma rede neural, essa estrutura formada pelos neurônios permite que os sinais de entrada de rede sejam processados pelos neurônios que se comunicação entre si, alterando os pesos de cada entrada adaptando os neurônios a diferentes estímulos proporcionados pelos sinais de entrada.</w:t>
       </w:r>
       <w:r>
-        <w:t xml:space="preserve"> É comum que esses neurônios sejam distribuídos em camadas, classificadas em camada de entrada, onde os padrões são apresentados a rede, camadas intermediarias ou escondidas, onde é feita a maior parte do processamento através das conexões ponderadas pelos pesos, e a camada de saída, onde o resultado final é concluído e apresentado </w:t>
-      </w:r>
-      <w:r>
-        <w:t xml:space="preserve">[ALTERAR </w:t>
+        <w:t xml:space="preserve"> É comum que esses neurônios sejam distribuídos em camadas, classificadas em camada de entrada, onde os padrões são apresentados a rede, camadas intermediarias ou escondidas, onde é feita a maior parte do processamento através das conexões ponderadas pelos pesos, e a camada de saída, onde o resultado final é concluído e apresentado [ALTERAR </w:t>
       </w:r>
       <w:hyperlink r:id="rId17" w:history="1">
         <w:r>
@@ -4611,7 +4704,7 @@
           <w:lang w:eastAsia="pt-BR"/>
         </w:rPr>
         <w:drawing>
-          <wp:anchor distT="0" distB="0" distL="114300" distR="114300" simplePos="0" relativeHeight="251667456" behindDoc="0" locked="0" layoutInCell="1" allowOverlap="1" wp14:anchorId="14DFBEFF" wp14:editId="66AEF1C2">
+          <wp:anchor distT="0" distB="0" distL="114300" distR="114300" simplePos="0" relativeHeight="251667456" behindDoc="0" locked="0" layoutInCell="1" allowOverlap="1" wp14:anchorId="21296A5D" wp14:editId="4CE23598">
             <wp:simplePos x="0" y="0"/>
             <wp:positionH relativeFrom="margin">
               <wp:align>center</wp:align>
@@ -4829,7 +4922,7 @@
           <w:lang w:eastAsia="pt-BR"/>
         </w:rPr>
         <w:drawing>
-          <wp:anchor distT="0" distB="0" distL="114300" distR="114300" simplePos="0" relativeHeight="251668480" behindDoc="0" locked="0" layoutInCell="1" allowOverlap="1" wp14:anchorId="34D390B9" wp14:editId="3363DBEE">
+          <wp:anchor distT="0" distB="0" distL="114300" distR="114300" simplePos="0" relativeHeight="251668480" behindDoc="0" locked="0" layoutInCell="1" allowOverlap="1" wp14:anchorId="1D2EF0D2" wp14:editId="2CD971A5">
             <wp:simplePos x="0" y="0"/>
             <wp:positionH relativeFrom="margin">
               <wp:align>center</wp:align>
@@ -5131,7 +5224,7 @@
           <w:lang w:eastAsia="pt-BR"/>
         </w:rPr>
         <w:drawing>
-          <wp:anchor distT="0" distB="0" distL="114300" distR="114300" simplePos="0" relativeHeight="251671552" behindDoc="0" locked="0" layoutInCell="1" allowOverlap="1" wp14:anchorId="1C421B24" wp14:editId="2F180587">
+          <wp:anchor distT="0" distB="0" distL="114300" distR="114300" simplePos="0" relativeHeight="251671552" behindDoc="0" locked="0" layoutInCell="1" allowOverlap="1" wp14:anchorId="2CE99A1D" wp14:editId="18CA15D7">
             <wp:simplePos x="0" y="0"/>
             <wp:positionH relativeFrom="page">
               <wp:align>center</wp:align>
@@ -5257,14 +5350,23 @@
           <w:szCs w:val="24"/>
         </w:rPr>
       </w:pPr>
+      <w:bookmarkStart w:id="6" w:name="_Toc14626547"/>
       <w:r>
         <w:rPr>
           <w:sz w:val="24"/>
           <w:szCs w:val="24"/>
         </w:rPr>
         <w:lastRenderedPageBreak/>
-        <w:t>Testes e prototipos</w:t>
-      </w:r>
+        <w:t xml:space="preserve">Testes e </w:t>
+      </w:r>
+      <w:r>
+        <w:rPr>
+          <w:sz w:val="24"/>
+          <w:szCs w:val="24"/>
+        </w:rPr>
+        <w:t>protótipos</w:t>
+      </w:r>
+      <w:bookmarkEnd w:id="6"/>
     </w:p>
     <w:p>
       <w:pPr>
@@ -5274,37 +5376,1679 @@
         <w:jc w:val="both"/>
       </w:pPr>
       <w:r>
-        <w:t>Python</w:t>
-      </w:r>
-      <w:r>
-        <w:t xml:space="preserve"> foi</w:t>
-      </w:r>
-      <w:r>
-        <w:t xml:space="preserve"> linguagem escolhida para o desenvolvimento da rede neural utiliz</w:t>
-      </w:r>
-      <w:bookmarkStart w:id="6" w:name="_GoBack"/>
-      <w:bookmarkEnd w:id="6"/>
-      <w:r>
-        <w:t xml:space="preserve">ada, pelo fato de ser uma linguagem que </w:t>
-      </w:r>
-      <w:r>
-        <w:t xml:space="preserve">possui uma grande quantidade de ferramentas relacionadas a processamento de imagens e redes neurais. A principal biblioteca </w:t>
-      </w:r>
-      <w:r>
-        <w:t>utilizada foi</w:t>
-      </w:r>
-      <w:r>
-        <w:t xml:space="preserve"> o TensorFlow</w:t>
-      </w:r>
-      <w:r>
-        <w:t>, um framework para mac</w:t>
-      </w:r>
-      <w:r>
-        <w:t>hine learning open source criado</w:t>
-      </w:r>
-      <w:r>
-        <w:t xml:space="preserve"> pela Google. </w:t>
-      </w:r>
+        <w:rPr>
+          <w:sz w:val="24"/>
+          <w:szCs w:val="24"/>
+        </w:rPr>
+        <w:t xml:space="preserve"> </w:t>
+      </w:r>
+      <w:r>
+        <w:t>Python foi linguagem escolhida para o desenvolvimento da rede neural utilizada, pelo fato de ser uma linguagem que possui uma grande quantidade de ferramentas relacionadas a processamento de imagens e redes neurais. A principal biblioteca utilizada foi o TensorFlow, um framework para machine learning open source criado pela Google. Além disso o autor do projeto já possuía experiência com Python o que facilitou o deenvolvimento do projeto.</w:t>
+      </w:r>
+    </w:p>
+    <w:p>
+      <w:pPr>
+        <w:pStyle w:val="Corpodetexto"/>
+        <w:spacing w:before="163" w:line="360" w:lineRule="auto"/>
+        <w:ind w:left="668" w:right="393" w:firstLine="566"/>
+        <w:jc w:val="both"/>
+      </w:pPr>
+      <w:r>
+        <w:t xml:space="preserve">No início a biblioteca TensorFlow foi estudada através da própria documentação oficial além de vídeos tutoriais que explicavam um pouco mais afundo o uso da biblioteca [ALTERAR] </w:t>
+      </w:r>
+      <w:hyperlink r:id="rId23" w:history="1">
+        <w:r>
+          <w:rPr>
+            <w:rStyle w:val="Hyperlink"/>
+          </w:rPr>
+          <w:t>https://www.tensorflow.org/tutorials/</w:t>
+        </w:r>
+      </w:hyperlink>
+      <w:r>
+        <w:t xml:space="preserve"> </w:t>
+      </w:r>
+      <w:hyperlink r:id="rId24" w:history="1">
+        <w:r>
+          <w:rPr>
+            <w:rStyle w:val="Hyperlink"/>
+          </w:rPr>
+          <w:t>https://www.youtube.com/watch?v=DFKHh7_zzJc</w:t>
+        </w:r>
+      </w:hyperlink>
+      <w:r>
+        <w:t xml:space="preserve"> .</w:t>
+      </w:r>
+    </w:p>
+    <w:p>
+      <w:pPr>
+        <w:pStyle w:val="Corpodetexto"/>
+        <w:spacing w:before="163" w:line="360" w:lineRule="auto"/>
+        <w:ind w:left="668" w:right="393" w:firstLine="566"/>
+        <w:jc w:val="both"/>
+      </w:pPr>
+      <w:r>
+        <w:t xml:space="preserve">Depois dessa introdução ao TensorFlow foi realizada uma pesquisa para descobrir projetos já desenvolvidos que poderiam servir como base para o desenvolvimento da solução proposta pelo projeto. E uma das soluções encontradas foi o projeto Classifying Cancer [ALTERAR] </w:t>
+      </w:r>
+      <w:hyperlink r:id="rId25" w:history="1">
+        <w:r>
+          <w:rPr>
+            <w:rStyle w:val="Hyperlink"/>
+          </w:rPr>
+          <w:t>https://github.com/jhole89/classifying-cancer</w:t>
+        </w:r>
+      </w:hyperlink>
+      <w:r>
+        <w:t xml:space="preserve"> que é um projeto em Python que utiliza TensorFlow para classificar imagens de tumores de mama. Esse projeto possui uma rede neural profunda que classifica os tumores em benignos ou malignos dependendo de medidas já mensuradas e guardadas em um arquivo .csv (Comma Separated Values), e uma rede neural convolucional que foi testada em histogramas de tumores.</w:t>
+      </w:r>
+    </w:p>
+    <w:p>
+      <w:pPr>
+        <w:pStyle w:val="Corpodetexto"/>
+        <w:spacing w:before="163" w:line="360" w:lineRule="auto"/>
+        <w:ind w:left="668" w:right="393" w:firstLine="566"/>
+        <w:jc w:val="both"/>
+      </w:pPr>
+      <w:r>
+        <w:t xml:space="preserve">Após alguns testes </w:t>
+      </w:r>
+      <w:r>
+        <w:t xml:space="preserve">para comprovar funcionamento do projeto </w:t>
+      </w:r>
+      <w:r>
+        <w:t xml:space="preserve">e analise do código </w:t>
+      </w:r>
+      <w:r>
+        <w:t xml:space="preserve">para entendimento do que foi desenvolvido e necessidades básicas para execução do software </w:t>
+      </w:r>
+      <w:r>
+        <w:t xml:space="preserve">foi decidido utilizar esse projeto como base para o desenvolvimento da solução proposta, visto que seria fácil adapta-lo alterando parâmetros de treino e a arquitetura da rede em questão. É importante ressaltar que o código está sobre a licenciado sob a GNU General Public License v3.0 que permite modificação, uso comercial, distribuição e uso privado [ALTERAR] </w:t>
+      </w:r>
+      <w:hyperlink r:id="rId26" w:history="1">
+        <w:r>
+          <w:rPr>
+            <w:rStyle w:val="Hyperlink"/>
+          </w:rPr>
+          <w:t>https://www.gnu.org/licenses/gpl-3.0.en.html</w:t>
+        </w:r>
+      </w:hyperlink>
+      <w:r>
+        <w:t>.</w:t>
+      </w:r>
+    </w:p>
+    <w:p>
+      <w:pPr>
+        <w:pStyle w:val="Ttulo1"/>
+        <w:tabs>
+          <w:tab w:val="left" w:pos="1099"/>
+          <w:tab w:val="left" w:pos="1100"/>
+        </w:tabs>
+        <w:spacing w:before="192"/>
+        <w:rPr>
+          <w:sz w:val="24"/>
+          <w:szCs w:val="24"/>
+        </w:rPr>
+      </w:pPr>
+    </w:p>
+    <w:p>
+      <w:pPr>
+        <w:pStyle w:val="Ttulo1"/>
+        <w:tabs>
+          <w:tab w:val="left" w:pos="1099"/>
+          <w:tab w:val="left" w:pos="1100"/>
+        </w:tabs>
+        <w:spacing w:before="192"/>
+        <w:rPr>
+          <w:sz w:val="24"/>
+          <w:szCs w:val="24"/>
+        </w:rPr>
+      </w:pPr>
+    </w:p>
+    <w:p>
+      <w:pPr>
+        <w:pStyle w:val="Ttulo1"/>
+        <w:tabs>
+          <w:tab w:val="left" w:pos="1099"/>
+          <w:tab w:val="left" w:pos="1100"/>
+        </w:tabs>
+        <w:spacing w:before="192"/>
+        <w:rPr>
+          <w:sz w:val="24"/>
+          <w:szCs w:val="24"/>
+        </w:rPr>
+      </w:pPr>
+    </w:p>
+    <w:p>
+      <w:pPr>
+        <w:pStyle w:val="Ttulo1"/>
+        <w:tabs>
+          <w:tab w:val="left" w:pos="1099"/>
+          <w:tab w:val="left" w:pos="1100"/>
+        </w:tabs>
+        <w:spacing w:before="192"/>
+        <w:ind w:left="0"/>
+        <w:rPr>
+          <w:sz w:val="24"/>
+          <w:szCs w:val="24"/>
+        </w:rPr>
+      </w:pPr>
+    </w:p>
+    <w:p>
+      <w:pPr>
+        <w:pStyle w:val="Ttulo1"/>
+        <w:tabs>
+          <w:tab w:val="left" w:pos="1099"/>
+          <w:tab w:val="left" w:pos="1100"/>
+        </w:tabs>
+        <w:spacing w:before="192"/>
+        <w:ind w:left="0"/>
+        <w:rPr>
+          <w:sz w:val="24"/>
+          <w:szCs w:val="24"/>
+        </w:rPr>
+      </w:pPr>
+    </w:p>
+    <w:p>
+      <w:pPr>
+        <w:pStyle w:val="Ttulo1"/>
+        <w:tabs>
+          <w:tab w:val="left" w:pos="1099"/>
+          <w:tab w:val="left" w:pos="1100"/>
+        </w:tabs>
+        <w:spacing w:before="192"/>
+        <w:rPr>
+          <w:sz w:val="24"/>
+          <w:szCs w:val="24"/>
+        </w:rPr>
+      </w:pPr>
+    </w:p>
+    <w:p>
+      <w:pPr>
+        <w:pStyle w:val="Ttulo1"/>
+        <w:numPr>
+          <w:ilvl w:val="1"/>
+          <w:numId w:val="19"/>
+        </w:numPr>
+        <w:tabs>
+          <w:tab w:val="left" w:pos="1099"/>
+          <w:tab w:val="left" w:pos="1100"/>
+        </w:tabs>
+        <w:spacing w:before="192"/>
+        <w:rPr>
+          <w:sz w:val="24"/>
+          <w:szCs w:val="24"/>
+        </w:rPr>
+      </w:pPr>
+      <w:bookmarkStart w:id="7" w:name="_Toc14626548"/>
+      <w:r>
+        <w:rPr>
+          <w:sz w:val="24"/>
+          <w:szCs w:val="24"/>
+        </w:rPr>
+        <w:lastRenderedPageBreak/>
+        <w:t>Método</w:t>
+      </w:r>
+      <w:bookmarkEnd w:id="7"/>
+    </w:p>
+    <w:p>
+      <w:pPr>
+        <w:pStyle w:val="Corpodetexto"/>
+        <w:spacing w:before="163" w:line="360" w:lineRule="auto"/>
+        <w:ind w:left="668" w:right="393" w:firstLine="566"/>
+        <w:jc w:val="both"/>
+      </w:pPr>
+      <w:r>
+        <w:t>O projeto totalizou dois semestres de desenvolvimento, o primeiro (2018.1) para o desen</w:t>
+      </w:r>
+      <w:r>
+        <w:t>volvimento da parte I e o segundo (2019.1) para o desenvolvimento da parte II</w:t>
+      </w:r>
+      <w:r>
+        <w:t>. Foi decidido esperar até 2019.1 para finalizar o projeto para alinhar com a formatura do autor e em 2018.2 o autor optou por focar na sua carreira profissional e dar uma pausa no desenvolvimento do projeto. Assim foi necessário atualizar o cronograma proposto no relatório I para refletir a realidade do projeto.</w:t>
+      </w:r>
+    </w:p>
+    <w:p>
+      <w:pPr>
+        <w:pStyle w:val="Corpodetexto"/>
+        <w:spacing w:before="163" w:line="360" w:lineRule="auto"/>
+        <w:ind w:left="668" w:right="393" w:firstLine="566"/>
+        <w:jc w:val="both"/>
+      </w:pPr>
+    </w:p>
+    <w:p>
+      <w:pPr>
+        <w:pStyle w:val="Corpodetexto"/>
+        <w:spacing w:before="163" w:line="360" w:lineRule="auto"/>
+        <w:ind w:left="668" w:right="393" w:firstLine="566"/>
+        <w:jc w:val="both"/>
+      </w:pPr>
+      <w:r>
+        <w:rPr>
+          <w:noProof/>
+          <w:lang w:eastAsia="pt-BR"/>
+        </w:rPr>
+        <w:drawing>
+          <wp:anchor distT="0" distB="0" distL="114300" distR="114300" simplePos="0" relativeHeight="251672576" behindDoc="0" locked="0" layoutInCell="1" allowOverlap="1" wp14:anchorId="358AF1E8" wp14:editId="2E6F1F6F">
+            <wp:simplePos x="0" y="0"/>
+            <wp:positionH relativeFrom="margin">
+              <wp:posOffset>-671830</wp:posOffset>
+            </wp:positionH>
+            <wp:positionV relativeFrom="margin">
+              <wp:posOffset>2501900</wp:posOffset>
+            </wp:positionV>
+            <wp:extent cx="7195820" cy="1169035"/>
+            <wp:effectExtent l="0" t="0" r="5080" b="0"/>
+            <wp:wrapSquare wrapText="bothSides"/>
+            <wp:docPr id="6" name="Imagem 6" descr="Sem título"/>
+            <wp:cNvGraphicFramePr>
+              <a:graphicFrameLocks xmlns:a="http://schemas.openxmlformats.org/drawingml/2006/main" noChangeAspect="1"/>
+            </wp:cNvGraphicFramePr>
+            <a:graphic xmlns:a="http://schemas.openxmlformats.org/drawingml/2006/main">
+              <a:graphicData uri="http://schemas.openxmlformats.org/drawingml/2006/picture">
+                <pic:pic xmlns:pic="http://schemas.openxmlformats.org/drawingml/2006/picture">
+                  <pic:nvPicPr>
+                    <pic:cNvPr id="0" name="Picture 9" descr="Sem título"/>
+                    <pic:cNvPicPr>
+                      <a:picLocks noChangeAspect="1" noChangeArrowheads="1"/>
+                    </pic:cNvPicPr>
+                  </pic:nvPicPr>
+                  <pic:blipFill>
+                    <a:blip r:embed="rId27">
+                      <a:extLst>
+                        <a:ext uri="{28A0092B-C50C-407E-A947-70E740481C1C}">
+                          <a14:useLocalDpi xmlns:a14="http://schemas.microsoft.com/office/drawing/2010/main" val="0"/>
+                        </a:ext>
+                      </a:extLst>
+                    </a:blip>
+                    <a:srcRect/>
+                    <a:stretch>
+                      <a:fillRect/>
+                    </a:stretch>
+                  </pic:blipFill>
+                  <pic:spPr bwMode="auto">
+                    <a:xfrm>
+                      <a:off x="0" y="0"/>
+                      <a:ext cx="7195820" cy="1169035"/>
+                    </a:xfrm>
+                    <a:prstGeom prst="rect">
+                      <a:avLst/>
+                    </a:prstGeom>
+                    <a:noFill/>
+                  </pic:spPr>
+                </pic:pic>
+              </a:graphicData>
+            </a:graphic>
+            <wp14:sizeRelH relativeFrom="page">
+              <wp14:pctWidth>0</wp14:pctWidth>
+            </wp14:sizeRelH>
+            <wp14:sizeRelV relativeFrom="page">
+              <wp14:pctHeight>0</wp14:pctHeight>
+            </wp14:sizeRelV>
+          </wp:anchor>
+        </w:drawing>
+      </w:r>
+      <w:r>
+        <w:tab/>
+      </w:r>
+      <w:r>
+        <w:tab/>
+      </w:r>
+      <w:r>
+        <w:tab/>
+      </w:r>
+      <w:r>
+        <w:tab/>
+        <w:t>Cronograma 1:</w:t>
+      </w:r>
+    </w:p>
+    <w:p>
+      <w:pPr>
+        <w:pStyle w:val="Ttulo1"/>
+        <w:tabs>
+          <w:tab w:val="left" w:pos="1099"/>
+          <w:tab w:val="left" w:pos="1100"/>
+        </w:tabs>
+        <w:spacing w:before="192"/>
+        <w:ind w:left="1236"/>
+        <w:rPr>
+          <w:sz w:val="24"/>
+          <w:szCs w:val="24"/>
+        </w:rPr>
+      </w:pPr>
+    </w:p>
+    <w:tbl>
+      <w:tblPr>
+        <w:tblpPr w:leftFromText="141" w:rightFromText="141" w:vertAnchor="text" w:horzAnchor="margin" w:tblpXSpec="center" w:tblpY="963"/>
+        <w:tblW w:w="9957" w:type="dxa"/>
+        <w:tblCellMar>
+          <w:left w:w="70" w:type="dxa"/>
+          <w:right w:w="70" w:type="dxa"/>
+        </w:tblCellMar>
+        <w:tblLook w:val="04A0" w:firstRow="1" w:lastRow="0" w:firstColumn="1" w:lastColumn="0" w:noHBand="0" w:noVBand="1"/>
+      </w:tblPr>
+      <w:tblGrid>
+        <w:gridCol w:w="2506"/>
+        <w:gridCol w:w="2378"/>
+        <w:gridCol w:w="2526"/>
+        <w:gridCol w:w="2547"/>
+      </w:tblGrid>
+      <w:tr>
+        <w:trPr>
+          <w:trHeight w:val="315"/>
+        </w:trPr>
+        <w:tc>
+          <w:tcPr>
+            <w:tcW w:w="2506" w:type="dxa"/>
+            <w:tcBorders>
+              <w:top w:val="single" w:sz="4" w:space="0" w:color="auto"/>
+              <w:left w:val="single" w:sz="4" w:space="0" w:color="auto"/>
+              <w:bottom w:val="single" w:sz="8" w:space="0" w:color="auto"/>
+              <w:right w:val="single" w:sz="4" w:space="0" w:color="auto"/>
+            </w:tcBorders>
+            <w:shd w:val="clear" w:color="auto" w:fill="auto"/>
+            <w:noWrap/>
+            <w:vAlign w:val="bottom"/>
+            <w:hideMark/>
+          </w:tcPr>
+          <w:p>
+            <w:pPr>
+              <w:widowControl/>
+              <w:autoSpaceDE/>
+              <w:autoSpaceDN/>
+              <w:rPr>
+                <w:rFonts w:ascii="Calibri" w:eastAsia="Times New Roman" w:hAnsi="Calibri" w:cs="Calibri"/>
+                <w:color w:val="000000"/>
+                <w:lang w:eastAsia="pt-BR"/>
+              </w:rPr>
+            </w:pPr>
+            <w:r>
+              <w:rPr>
+                <w:rFonts w:ascii="Calibri" w:eastAsia="Times New Roman" w:hAnsi="Calibri" w:cs="Calibri"/>
+                <w:color w:val="000000"/>
+                <w:lang w:eastAsia="pt-BR"/>
+              </w:rPr>
+              <w:t>Abril</w:t>
+            </w:r>
+          </w:p>
+        </w:tc>
+        <w:tc>
+          <w:tcPr>
+            <w:tcW w:w="2378" w:type="dxa"/>
+            <w:tcBorders>
+              <w:top w:val="single" w:sz="4" w:space="0" w:color="auto"/>
+              <w:left w:val="nil"/>
+              <w:bottom w:val="single" w:sz="8" w:space="0" w:color="auto"/>
+              <w:right w:val="single" w:sz="4" w:space="0" w:color="auto"/>
+            </w:tcBorders>
+            <w:shd w:val="clear" w:color="auto" w:fill="auto"/>
+            <w:noWrap/>
+            <w:vAlign w:val="bottom"/>
+            <w:hideMark/>
+          </w:tcPr>
+          <w:p>
+            <w:pPr>
+              <w:widowControl/>
+              <w:autoSpaceDE/>
+              <w:autoSpaceDN/>
+              <w:rPr>
+                <w:rFonts w:ascii="Calibri" w:eastAsia="Times New Roman" w:hAnsi="Calibri" w:cs="Calibri"/>
+                <w:color w:val="000000"/>
+                <w:lang w:eastAsia="pt-BR"/>
+              </w:rPr>
+            </w:pPr>
+            <w:r>
+              <w:rPr>
+                <w:rFonts w:ascii="Calibri" w:eastAsia="Times New Roman" w:hAnsi="Calibri" w:cs="Calibri"/>
+                <w:color w:val="000000"/>
+                <w:lang w:eastAsia="pt-BR"/>
+              </w:rPr>
+              <w:t>Maio</w:t>
+            </w:r>
+          </w:p>
+        </w:tc>
+        <w:tc>
+          <w:tcPr>
+            <w:tcW w:w="2526" w:type="dxa"/>
+            <w:tcBorders>
+              <w:top w:val="single" w:sz="4" w:space="0" w:color="auto"/>
+              <w:left w:val="nil"/>
+              <w:bottom w:val="single" w:sz="8" w:space="0" w:color="auto"/>
+              <w:right w:val="single" w:sz="4" w:space="0" w:color="auto"/>
+            </w:tcBorders>
+            <w:shd w:val="clear" w:color="auto" w:fill="auto"/>
+            <w:noWrap/>
+            <w:vAlign w:val="bottom"/>
+            <w:hideMark/>
+          </w:tcPr>
+          <w:p>
+            <w:pPr>
+              <w:widowControl/>
+              <w:autoSpaceDE/>
+              <w:autoSpaceDN/>
+              <w:rPr>
+                <w:rFonts w:ascii="Calibri" w:eastAsia="Times New Roman" w:hAnsi="Calibri" w:cs="Calibri"/>
+                <w:color w:val="000000"/>
+                <w:lang w:eastAsia="pt-BR"/>
+              </w:rPr>
+            </w:pPr>
+            <w:r>
+              <w:rPr>
+                <w:rFonts w:ascii="Calibri" w:eastAsia="Times New Roman" w:hAnsi="Calibri" w:cs="Calibri"/>
+                <w:color w:val="000000"/>
+                <w:lang w:eastAsia="pt-BR"/>
+              </w:rPr>
+              <w:t>Junho</w:t>
+            </w:r>
+          </w:p>
+        </w:tc>
+        <w:tc>
+          <w:tcPr>
+            <w:tcW w:w="2547" w:type="dxa"/>
+            <w:tcBorders>
+              <w:top w:val="single" w:sz="4" w:space="0" w:color="auto"/>
+              <w:left w:val="nil"/>
+              <w:bottom w:val="single" w:sz="8" w:space="0" w:color="auto"/>
+              <w:right w:val="single" w:sz="4" w:space="0" w:color="auto"/>
+            </w:tcBorders>
+            <w:shd w:val="clear" w:color="auto" w:fill="auto"/>
+            <w:noWrap/>
+            <w:vAlign w:val="bottom"/>
+            <w:hideMark/>
+          </w:tcPr>
+          <w:p>
+            <w:pPr>
+              <w:widowControl/>
+              <w:autoSpaceDE/>
+              <w:autoSpaceDN/>
+              <w:rPr>
+                <w:rFonts w:ascii="Calibri" w:eastAsia="Times New Roman" w:hAnsi="Calibri" w:cs="Calibri"/>
+                <w:color w:val="000000"/>
+                <w:lang w:eastAsia="pt-BR"/>
+              </w:rPr>
+            </w:pPr>
+            <w:r>
+              <w:rPr>
+                <w:rFonts w:ascii="Calibri" w:eastAsia="Times New Roman" w:hAnsi="Calibri" w:cs="Calibri"/>
+                <w:color w:val="000000"/>
+                <w:lang w:eastAsia="pt-BR"/>
+              </w:rPr>
+              <w:t>Julho</w:t>
+            </w:r>
+          </w:p>
+        </w:tc>
+      </w:tr>
+      <w:tr>
+        <w:trPr>
+          <w:trHeight w:val="300"/>
+        </w:trPr>
+        <w:tc>
+          <w:tcPr>
+            <w:tcW w:w="4884" w:type="dxa"/>
+            <w:gridSpan w:val="2"/>
+            <w:tcBorders>
+              <w:top w:val="single" w:sz="8" w:space="0" w:color="auto"/>
+              <w:left w:val="nil"/>
+              <w:bottom w:val="nil"/>
+              <w:right w:val="nil"/>
+            </w:tcBorders>
+            <w:shd w:val="clear" w:color="000000" w:fill="70AD47"/>
+            <w:noWrap/>
+            <w:vAlign w:val="bottom"/>
+            <w:hideMark/>
+          </w:tcPr>
+          <w:p>
+            <w:pPr>
+              <w:widowControl/>
+              <w:autoSpaceDE/>
+              <w:autoSpaceDN/>
+              <w:jc w:val="center"/>
+              <w:rPr>
+                <w:rFonts w:ascii="Calibri" w:eastAsia="Times New Roman" w:hAnsi="Calibri" w:cs="Calibri"/>
+                <w:color w:val="000000"/>
+                <w:lang w:eastAsia="pt-BR"/>
+              </w:rPr>
+            </w:pPr>
+            <w:r>
+              <w:rPr>
+                <w:rFonts w:ascii="Calibri" w:eastAsia="Times New Roman" w:hAnsi="Calibri" w:cs="Calibri"/>
+                <w:color w:val="000000"/>
+                <w:lang w:eastAsia="pt-BR"/>
+              </w:rPr>
+              <w:t xml:space="preserve">Estudo </w:t>
+            </w:r>
+            <w:r>
+              <w:rPr>
+                <w:rFonts w:ascii="Calibri" w:eastAsia="Times New Roman" w:hAnsi="Calibri" w:cs="Calibri"/>
+                <w:color w:val="000000"/>
+                <w:lang w:eastAsia="pt-BR"/>
+              </w:rPr>
+              <w:t>teórico</w:t>
+            </w:r>
+            <w:r>
+              <w:rPr>
+                <w:rFonts w:ascii="Calibri" w:eastAsia="Times New Roman" w:hAnsi="Calibri" w:cs="Calibri"/>
+                <w:color w:val="000000"/>
+                <w:lang w:eastAsia="pt-BR"/>
+              </w:rPr>
+              <w:t xml:space="preserve"> redes neurais e </w:t>
+            </w:r>
+            <w:r>
+              <w:rPr>
+                <w:rFonts w:ascii="Calibri" w:eastAsia="Times New Roman" w:hAnsi="Calibri" w:cs="Calibri"/>
+                <w:color w:val="000000"/>
+                <w:lang w:eastAsia="pt-BR"/>
+              </w:rPr>
+              <w:t>câncer</w:t>
+            </w:r>
+            <w:r>
+              <w:rPr>
+                <w:rFonts w:ascii="Calibri" w:eastAsia="Times New Roman" w:hAnsi="Calibri" w:cs="Calibri"/>
+                <w:color w:val="000000"/>
+                <w:lang w:eastAsia="pt-BR"/>
+              </w:rPr>
+              <w:t xml:space="preserve"> de mama</w:t>
+            </w:r>
+          </w:p>
+        </w:tc>
+        <w:tc>
+          <w:tcPr>
+            <w:tcW w:w="2526" w:type="dxa"/>
+            <w:tcBorders>
+              <w:top w:val="nil"/>
+              <w:left w:val="nil"/>
+              <w:bottom w:val="nil"/>
+              <w:right w:val="nil"/>
+            </w:tcBorders>
+            <w:shd w:val="clear" w:color="auto" w:fill="auto"/>
+            <w:noWrap/>
+            <w:vAlign w:val="bottom"/>
+            <w:hideMark/>
+          </w:tcPr>
+          <w:p>
+            <w:pPr>
+              <w:widowControl/>
+              <w:autoSpaceDE/>
+              <w:autoSpaceDN/>
+              <w:jc w:val="center"/>
+              <w:rPr>
+                <w:rFonts w:ascii="Calibri" w:eastAsia="Times New Roman" w:hAnsi="Calibri" w:cs="Calibri"/>
+                <w:color w:val="000000"/>
+                <w:lang w:eastAsia="pt-BR"/>
+              </w:rPr>
+            </w:pPr>
+          </w:p>
+        </w:tc>
+        <w:tc>
+          <w:tcPr>
+            <w:tcW w:w="2547" w:type="dxa"/>
+            <w:tcBorders>
+              <w:top w:val="nil"/>
+              <w:left w:val="nil"/>
+              <w:bottom w:val="nil"/>
+              <w:right w:val="nil"/>
+            </w:tcBorders>
+            <w:shd w:val="clear" w:color="auto" w:fill="auto"/>
+            <w:noWrap/>
+            <w:vAlign w:val="bottom"/>
+            <w:hideMark/>
+          </w:tcPr>
+          <w:p>
+            <w:pPr>
+              <w:widowControl/>
+              <w:autoSpaceDE/>
+              <w:autoSpaceDN/>
+              <w:rPr>
+                <w:rFonts w:ascii="Times New Roman" w:eastAsia="Times New Roman" w:hAnsi="Times New Roman" w:cs="Times New Roman"/>
+                <w:sz w:val="20"/>
+                <w:szCs w:val="20"/>
+                <w:lang w:eastAsia="pt-BR"/>
+              </w:rPr>
+            </w:pPr>
+          </w:p>
+        </w:tc>
+      </w:tr>
+      <w:tr>
+        <w:trPr>
+          <w:trHeight w:val="300"/>
+        </w:trPr>
+        <w:tc>
+          <w:tcPr>
+            <w:tcW w:w="2506" w:type="dxa"/>
+            <w:tcBorders>
+              <w:top w:val="nil"/>
+              <w:left w:val="nil"/>
+              <w:bottom w:val="nil"/>
+              <w:right w:val="nil"/>
+            </w:tcBorders>
+            <w:shd w:val="clear" w:color="auto" w:fill="auto"/>
+            <w:noWrap/>
+            <w:vAlign w:val="bottom"/>
+            <w:hideMark/>
+          </w:tcPr>
+          <w:p>
+            <w:pPr>
+              <w:widowControl/>
+              <w:autoSpaceDE/>
+              <w:autoSpaceDN/>
+              <w:rPr>
+                <w:rFonts w:ascii="Times New Roman" w:eastAsia="Times New Roman" w:hAnsi="Times New Roman" w:cs="Times New Roman"/>
+                <w:sz w:val="20"/>
+                <w:szCs w:val="20"/>
+                <w:lang w:eastAsia="pt-BR"/>
+              </w:rPr>
+            </w:pPr>
+          </w:p>
+        </w:tc>
+        <w:tc>
+          <w:tcPr>
+            <w:tcW w:w="4904" w:type="dxa"/>
+            <w:gridSpan w:val="2"/>
+            <w:tcBorders>
+              <w:top w:val="nil"/>
+              <w:left w:val="nil"/>
+              <w:bottom w:val="nil"/>
+              <w:right w:val="nil"/>
+            </w:tcBorders>
+            <w:shd w:val="clear" w:color="000000" w:fill="70AD47"/>
+            <w:noWrap/>
+            <w:vAlign w:val="bottom"/>
+            <w:hideMark/>
+          </w:tcPr>
+          <w:p>
+            <w:pPr>
+              <w:widowControl/>
+              <w:autoSpaceDE/>
+              <w:autoSpaceDN/>
+              <w:jc w:val="center"/>
+              <w:rPr>
+                <w:rFonts w:ascii="Calibri" w:eastAsia="Times New Roman" w:hAnsi="Calibri" w:cs="Calibri"/>
+                <w:color w:val="000000"/>
+                <w:lang w:eastAsia="pt-BR"/>
+              </w:rPr>
+            </w:pPr>
+            <w:r>
+              <w:rPr>
+                <w:rFonts w:ascii="Calibri" w:eastAsia="Times New Roman" w:hAnsi="Calibri" w:cs="Calibri"/>
+                <w:color w:val="000000"/>
+                <w:lang w:eastAsia="pt-BR"/>
+              </w:rPr>
+              <w:t>Estudo do escopo do projeto e das ferramentas</w:t>
+            </w:r>
+          </w:p>
+        </w:tc>
+        <w:tc>
+          <w:tcPr>
+            <w:tcW w:w="2547" w:type="dxa"/>
+            <w:tcBorders>
+              <w:top w:val="nil"/>
+              <w:left w:val="nil"/>
+              <w:bottom w:val="nil"/>
+              <w:right w:val="nil"/>
+            </w:tcBorders>
+            <w:shd w:val="clear" w:color="auto" w:fill="auto"/>
+            <w:noWrap/>
+            <w:vAlign w:val="bottom"/>
+            <w:hideMark/>
+          </w:tcPr>
+          <w:p>
+            <w:pPr>
+              <w:widowControl/>
+              <w:autoSpaceDE/>
+              <w:autoSpaceDN/>
+              <w:jc w:val="center"/>
+              <w:rPr>
+                <w:rFonts w:ascii="Calibri" w:eastAsia="Times New Roman" w:hAnsi="Calibri" w:cs="Calibri"/>
+                <w:color w:val="000000"/>
+                <w:lang w:eastAsia="pt-BR"/>
+              </w:rPr>
+            </w:pPr>
+          </w:p>
+        </w:tc>
+      </w:tr>
+      <w:tr>
+        <w:trPr>
+          <w:trHeight w:val="300"/>
+        </w:trPr>
+        <w:tc>
+          <w:tcPr>
+            <w:tcW w:w="2506" w:type="dxa"/>
+            <w:tcBorders>
+              <w:top w:val="nil"/>
+              <w:left w:val="nil"/>
+              <w:bottom w:val="nil"/>
+              <w:right w:val="nil"/>
+            </w:tcBorders>
+            <w:shd w:val="clear" w:color="auto" w:fill="auto"/>
+            <w:noWrap/>
+            <w:vAlign w:val="bottom"/>
+            <w:hideMark/>
+          </w:tcPr>
+          <w:p>
+            <w:pPr>
+              <w:widowControl/>
+              <w:autoSpaceDE/>
+              <w:autoSpaceDN/>
+              <w:rPr>
+                <w:rFonts w:ascii="Times New Roman" w:eastAsia="Times New Roman" w:hAnsi="Times New Roman" w:cs="Times New Roman"/>
+                <w:sz w:val="20"/>
+                <w:szCs w:val="20"/>
+                <w:lang w:eastAsia="pt-BR"/>
+              </w:rPr>
+            </w:pPr>
+          </w:p>
+        </w:tc>
+        <w:tc>
+          <w:tcPr>
+            <w:tcW w:w="2378" w:type="dxa"/>
+            <w:tcBorders>
+              <w:top w:val="nil"/>
+              <w:left w:val="nil"/>
+              <w:bottom w:val="nil"/>
+              <w:right w:val="nil"/>
+            </w:tcBorders>
+            <w:shd w:val="clear" w:color="auto" w:fill="auto"/>
+            <w:noWrap/>
+            <w:vAlign w:val="bottom"/>
+            <w:hideMark/>
+          </w:tcPr>
+          <w:p>
+            <w:pPr>
+              <w:widowControl/>
+              <w:autoSpaceDE/>
+              <w:autoSpaceDN/>
+              <w:rPr>
+                <w:rFonts w:ascii="Times New Roman" w:eastAsia="Times New Roman" w:hAnsi="Times New Roman" w:cs="Times New Roman"/>
+                <w:sz w:val="20"/>
+                <w:szCs w:val="20"/>
+                <w:lang w:eastAsia="pt-BR"/>
+              </w:rPr>
+            </w:pPr>
+          </w:p>
+        </w:tc>
+        <w:tc>
+          <w:tcPr>
+            <w:tcW w:w="2526" w:type="dxa"/>
+            <w:tcBorders>
+              <w:top w:val="nil"/>
+              <w:left w:val="nil"/>
+              <w:bottom w:val="nil"/>
+              <w:right w:val="nil"/>
+            </w:tcBorders>
+            <w:shd w:val="clear" w:color="000000" w:fill="FFFF00"/>
+            <w:noWrap/>
+            <w:vAlign w:val="bottom"/>
+            <w:hideMark/>
+          </w:tcPr>
+          <w:p>
+            <w:pPr>
+              <w:widowControl/>
+              <w:autoSpaceDE/>
+              <w:autoSpaceDN/>
+              <w:jc w:val="center"/>
+              <w:rPr>
+                <w:rFonts w:ascii="Calibri" w:eastAsia="Times New Roman" w:hAnsi="Calibri" w:cs="Calibri"/>
+                <w:color w:val="000000"/>
+                <w:lang w:eastAsia="pt-BR"/>
+              </w:rPr>
+            </w:pPr>
+            <w:r>
+              <w:rPr>
+                <w:rFonts w:ascii="Calibri" w:eastAsia="Times New Roman" w:hAnsi="Calibri" w:cs="Calibri"/>
+                <w:color w:val="000000"/>
+                <w:lang w:eastAsia="pt-BR"/>
+              </w:rPr>
+              <w:t>Testes das ferramentas</w:t>
+            </w:r>
+          </w:p>
+        </w:tc>
+        <w:tc>
+          <w:tcPr>
+            <w:tcW w:w="2547" w:type="dxa"/>
+            <w:tcBorders>
+              <w:top w:val="nil"/>
+              <w:left w:val="nil"/>
+              <w:bottom w:val="nil"/>
+              <w:right w:val="nil"/>
+            </w:tcBorders>
+            <w:shd w:val="clear" w:color="auto" w:fill="auto"/>
+            <w:noWrap/>
+            <w:vAlign w:val="bottom"/>
+            <w:hideMark/>
+          </w:tcPr>
+          <w:p>
+            <w:pPr>
+              <w:widowControl/>
+              <w:autoSpaceDE/>
+              <w:autoSpaceDN/>
+              <w:jc w:val="center"/>
+              <w:rPr>
+                <w:rFonts w:ascii="Calibri" w:eastAsia="Times New Roman" w:hAnsi="Calibri" w:cs="Calibri"/>
+                <w:color w:val="000000"/>
+                <w:lang w:eastAsia="pt-BR"/>
+              </w:rPr>
+            </w:pPr>
+          </w:p>
+        </w:tc>
+      </w:tr>
+      <w:tr>
+        <w:trPr>
+          <w:trHeight w:val="300"/>
+        </w:trPr>
+        <w:tc>
+          <w:tcPr>
+            <w:tcW w:w="2506" w:type="dxa"/>
+            <w:tcBorders>
+              <w:top w:val="nil"/>
+              <w:left w:val="nil"/>
+              <w:bottom w:val="nil"/>
+              <w:right w:val="nil"/>
+            </w:tcBorders>
+            <w:shd w:val="clear" w:color="auto" w:fill="auto"/>
+            <w:noWrap/>
+            <w:vAlign w:val="bottom"/>
+            <w:hideMark/>
+          </w:tcPr>
+          <w:p>
+            <w:pPr>
+              <w:widowControl/>
+              <w:autoSpaceDE/>
+              <w:autoSpaceDN/>
+              <w:rPr>
+                <w:rFonts w:ascii="Times New Roman" w:eastAsia="Times New Roman" w:hAnsi="Times New Roman" w:cs="Times New Roman"/>
+                <w:sz w:val="20"/>
+                <w:szCs w:val="20"/>
+                <w:lang w:eastAsia="pt-BR"/>
+              </w:rPr>
+            </w:pPr>
+          </w:p>
+        </w:tc>
+        <w:tc>
+          <w:tcPr>
+            <w:tcW w:w="2378" w:type="dxa"/>
+            <w:tcBorders>
+              <w:top w:val="nil"/>
+              <w:left w:val="nil"/>
+              <w:bottom w:val="nil"/>
+              <w:right w:val="nil"/>
+            </w:tcBorders>
+            <w:shd w:val="clear" w:color="auto" w:fill="auto"/>
+            <w:noWrap/>
+            <w:vAlign w:val="bottom"/>
+            <w:hideMark/>
+          </w:tcPr>
+          <w:p>
+            <w:pPr>
+              <w:widowControl/>
+              <w:autoSpaceDE/>
+              <w:autoSpaceDN/>
+              <w:rPr>
+                <w:rFonts w:ascii="Times New Roman" w:eastAsia="Times New Roman" w:hAnsi="Times New Roman" w:cs="Times New Roman"/>
+                <w:sz w:val="20"/>
+                <w:szCs w:val="20"/>
+                <w:lang w:eastAsia="pt-BR"/>
+              </w:rPr>
+            </w:pPr>
+          </w:p>
+        </w:tc>
+        <w:tc>
+          <w:tcPr>
+            <w:tcW w:w="2526" w:type="dxa"/>
+            <w:tcBorders>
+              <w:top w:val="nil"/>
+              <w:left w:val="nil"/>
+              <w:bottom w:val="nil"/>
+              <w:right w:val="nil"/>
+            </w:tcBorders>
+            <w:shd w:val="clear" w:color="auto" w:fill="auto"/>
+            <w:noWrap/>
+            <w:vAlign w:val="bottom"/>
+            <w:hideMark/>
+          </w:tcPr>
+          <w:p>
+            <w:pPr>
+              <w:widowControl/>
+              <w:autoSpaceDE/>
+              <w:autoSpaceDN/>
+              <w:rPr>
+                <w:rFonts w:ascii="Times New Roman" w:eastAsia="Times New Roman" w:hAnsi="Times New Roman" w:cs="Times New Roman"/>
+                <w:sz w:val="20"/>
+                <w:szCs w:val="20"/>
+                <w:lang w:eastAsia="pt-BR"/>
+              </w:rPr>
+            </w:pPr>
+          </w:p>
+        </w:tc>
+        <w:tc>
+          <w:tcPr>
+            <w:tcW w:w="2547" w:type="dxa"/>
+            <w:tcBorders>
+              <w:top w:val="nil"/>
+              <w:left w:val="nil"/>
+              <w:bottom w:val="nil"/>
+              <w:right w:val="nil"/>
+            </w:tcBorders>
+            <w:shd w:val="clear" w:color="000000" w:fill="00B0F0"/>
+            <w:noWrap/>
+            <w:vAlign w:val="bottom"/>
+            <w:hideMark/>
+          </w:tcPr>
+          <w:p>
+            <w:pPr>
+              <w:widowControl/>
+              <w:autoSpaceDE/>
+              <w:autoSpaceDN/>
+              <w:jc w:val="center"/>
+              <w:rPr>
+                <w:rFonts w:ascii="Calibri" w:eastAsia="Times New Roman" w:hAnsi="Calibri" w:cs="Calibri"/>
+                <w:color w:val="000000"/>
+                <w:lang w:eastAsia="pt-BR"/>
+              </w:rPr>
+            </w:pPr>
+            <w:r>
+              <w:rPr>
+                <w:rFonts w:ascii="Calibri" w:eastAsia="Times New Roman" w:hAnsi="Calibri" w:cs="Calibri"/>
+                <w:color w:val="000000"/>
+                <w:lang w:eastAsia="pt-BR"/>
+              </w:rPr>
+              <w:t>Relatório</w:t>
+            </w:r>
+            <w:r>
+              <w:rPr>
+                <w:rFonts w:ascii="Calibri" w:eastAsia="Times New Roman" w:hAnsi="Calibri" w:cs="Calibri"/>
+                <w:color w:val="000000"/>
+                <w:lang w:eastAsia="pt-BR"/>
+              </w:rPr>
+              <w:t xml:space="preserve"> Final 1</w:t>
+            </w:r>
+          </w:p>
+        </w:tc>
+      </w:tr>
+      <w:tr>
+        <w:trPr>
+          <w:trHeight w:val="300"/>
+        </w:trPr>
+        <w:tc>
+          <w:tcPr>
+            <w:tcW w:w="2506" w:type="dxa"/>
+            <w:tcBorders>
+              <w:top w:val="nil"/>
+              <w:left w:val="nil"/>
+              <w:bottom w:val="nil"/>
+              <w:right w:val="nil"/>
+            </w:tcBorders>
+            <w:shd w:val="clear" w:color="auto" w:fill="auto"/>
+            <w:noWrap/>
+            <w:vAlign w:val="bottom"/>
+            <w:hideMark/>
+          </w:tcPr>
+          <w:p>
+            <w:pPr>
+              <w:widowControl/>
+              <w:autoSpaceDE/>
+              <w:autoSpaceDN/>
+              <w:jc w:val="center"/>
+              <w:rPr>
+                <w:rFonts w:ascii="Calibri" w:eastAsia="Times New Roman" w:hAnsi="Calibri" w:cs="Calibri"/>
+                <w:color w:val="000000"/>
+                <w:lang w:eastAsia="pt-BR"/>
+              </w:rPr>
+            </w:pPr>
+          </w:p>
+        </w:tc>
+        <w:tc>
+          <w:tcPr>
+            <w:tcW w:w="2378" w:type="dxa"/>
+            <w:tcBorders>
+              <w:top w:val="nil"/>
+              <w:left w:val="nil"/>
+              <w:bottom w:val="nil"/>
+              <w:right w:val="nil"/>
+            </w:tcBorders>
+            <w:shd w:val="clear" w:color="auto" w:fill="auto"/>
+            <w:noWrap/>
+            <w:vAlign w:val="bottom"/>
+            <w:hideMark/>
+          </w:tcPr>
+          <w:p>
+            <w:pPr>
+              <w:widowControl/>
+              <w:autoSpaceDE/>
+              <w:autoSpaceDN/>
+              <w:rPr>
+                <w:rFonts w:ascii="Times New Roman" w:eastAsia="Times New Roman" w:hAnsi="Times New Roman" w:cs="Times New Roman"/>
+                <w:sz w:val="20"/>
+                <w:szCs w:val="20"/>
+                <w:lang w:eastAsia="pt-BR"/>
+              </w:rPr>
+            </w:pPr>
+          </w:p>
+        </w:tc>
+        <w:tc>
+          <w:tcPr>
+            <w:tcW w:w="2526" w:type="dxa"/>
+            <w:tcBorders>
+              <w:top w:val="nil"/>
+              <w:left w:val="nil"/>
+              <w:bottom w:val="nil"/>
+              <w:right w:val="nil"/>
+            </w:tcBorders>
+            <w:shd w:val="clear" w:color="auto" w:fill="auto"/>
+            <w:noWrap/>
+            <w:vAlign w:val="bottom"/>
+            <w:hideMark/>
+          </w:tcPr>
+          <w:p>
+            <w:pPr>
+              <w:widowControl/>
+              <w:autoSpaceDE/>
+              <w:autoSpaceDN/>
+              <w:rPr>
+                <w:rFonts w:ascii="Times New Roman" w:eastAsia="Times New Roman" w:hAnsi="Times New Roman" w:cs="Times New Roman"/>
+                <w:sz w:val="20"/>
+                <w:szCs w:val="20"/>
+                <w:lang w:eastAsia="pt-BR"/>
+              </w:rPr>
+            </w:pPr>
+          </w:p>
+        </w:tc>
+        <w:tc>
+          <w:tcPr>
+            <w:tcW w:w="2547" w:type="dxa"/>
+            <w:tcBorders>
+              <w:top w:val="nil"/>
+              <w:left w:val="nil"/>
+              <w:bottom w:val="nil"/>
+              <w:right w:val="nil"/>
+            </w:tcBorders>
+            <w:shd w:val="clear" w:color="auto" w:fill="auto"/>
+            <w:noWrap/>
+            <w:vAlign w:val="bottom"/>
+            <w:hideMark/>
+          </w:tcPr>
+          <w:p>
+            <w:pPr>
+              <w:widowControl/>
+              <w:autoSpaceDE/>
+              <w:autoSpaceDN/>
+              <w:rPr>
+                <w:rFonts w:ascii="Times New Roman" w:eastAsia="Times New Roman" w:hAnsi="Times New Roman" w:cs="Times New Roman"/>
+                <w:sz w:val="20"/>
+                <w:szCs w:val="20"/>
+                <w:lang w:eastAsia="pt-BR"/>
+              </w:rPr>
+            </w:pPr>
+          </w:p>
+        </w:tc>
+      </w:tr>
+      <w:tr>
+        <w:trPr>
+          <w:trHeight w:val="300"/>
+        </w:trPr>
+        <w:tc>
+          <w:tcPr>
+            <w:tcW w:w="9957" w:type="dxa"/>
+            <w:gridSpan w:val="4"/>
+            <w:tcBorders>
+              <w:top w:val="nil"/>
+              <w:left w:val="nil"/>
+              <w:bottom w:val="nil"/>
+              <w:right w:val="nil"/>
+            </w:tcBorders>
+            <w:shd w:val="clear" w:color="auto" w:fill="auto"/>
+            <w:noWrap/>
+            <w:vAlign w:val="bottom"/>
+            <w:hideMark/>
+          </w:tcPr>
+          <w:p>
+            <w:pPr>
+              <w:widowControl/>
+              <w:autoSpaceDE/>
+              <w:autoSpaceDN/>
+              <w:rPr>
+                <w:rFonts w:ascii="Calibri" w:eastAsia="Times New Roman" w:hAnsi="Calibri" w:cs="Calibri"/>
+                <w:color w:val="000000"/>
+                <w:lang w:eastAsia="pt-BR"/>
+              </w:rPr>
+            </w:pPr>
+            <w:r>
+              <w:rPr>
+                <w:rFonts w:ascii="Calibri" w:eastAsia="Times New Roman" w:hAnsi="Calibri" w:cs="Calibri"/>
+                <w:color w:val="000000"/>
+                <w:lang w:eastAsia="pt-BR"/>
+              </w:rPr>
+              <w:t>__________________________________________2019.1__________________________________________</w:t>
+            </w:r>
+          </w:p>
+        </w:tc>
+      </w:tr>
+      <w:tr>
+        <w:trPr>
+          <w:trHeight w:val="300"/>
+        </w:trPr>
+        <w:tc>
+          <w:tcPr>
+            <w:tcW w:w="4884" w:type="dxa"/>
+            <w:gridSpan w:val="2"/>
+            <w:tcBorders>
+              <w:top w:val="nil"/>
+              <w:left w:val="nil"/>
+              <w:bottom w:val="nil"/>
+              <w:right w:val="nil"/>
+            </w:tcBorders>
+            <w:shd w:val="clear" w:color="000000" w:fill="FFC000"/>
+            <w:noWrap/>
+            <w:vAlign w:val="bottom"/>
+            <w:hideMark/>
+          </w:tcPr>
+          <w:p>
+            <w:pPr>
+              <w:widowControl/>
+              <w:autoSpaceDE/>
+              <w:autoSpaceDN/>
+              <w:jc w:val="center"/>
+              <w:rPr>
+                <w:rFonts w:ascii="Calibri" w:eastAsia="Times New Roman" w:hAnsi="Calibri" w:cs="Calibri"/>
+                <w:color w:val="000000"/>
+                <w:lang w:eastAsia="pt-BR"/>
+              </w:rPr>
+            </w:pPr>
+            <w:r>
+              <w:rPr>
+                <w:rFonts w:ascii="Calibri" w:eastAsia="Times New Roman" w:hAnsi="Calibri" w:cs="Calibri"/>
+                <w:color w:val="000000"/>
+                <w:lang w:eastAsia="pt-BR"/>
+              </w:rPr>
+              <w:t xml:space="preserve">Desenvolvimento da </w:t>
+            </w:r>
+            <w:r>
+              <w:rPr>
+                <w:rFonts w:ascii="Calibri" w:eastAsia="Times New Roman" w:hAnsi="Calibri" w:cs="Calibri"/>
+                <w:color w:val="000000"/>
+                <w:lang w:eastAsia="pt-BR"/>
+              </w:rPr>
+              <w:t>solução</w:t>
+            </w:r>
+          </w:p>
+        </w:tc>
+        <w:tc>
+          <w:tcPr>
+            <w:tcW w:w="2526" w:type="dxa"/>
+            <w:tcBorders>
+              <w:top w:val="nil"/>
+              <w:left w:val="nil"/>
+              <w:bottom w:val="nil"/>
+              <w:right w:val="nil"/>
+            </w:tcBorders>
+            <w:shd w:val="clear" w:color="auto" w:fill="auto"/>
+            <w:noWrap/>
+            <w:vAlign w:val="bottom"/>
+            <w:hideMark/>
+          </w:tcPr>
+          <w:p>
+            <w:pPr>
+              <w:widowControl/>
+              <w:autoSpaceDE/>
+              <w:autoSpaceDN/>
+              <w:jc w:val="center"/>
+              <w:rPr>
+                <w:rFonts w:ascii="Calibri" w:eastAsia="Times New Roman" w:hAnsi="Calibri" w:cs="Calibri"/>
+                <w:color w:val="000000"/>
+                <w:lang w:eastAsia="pt-BR"/>
+              </w:rPr>
+            </w:pPr>
+          </w:p>
+        </w:tc>
+        <w:tc>
+          <w:tcPr>
+            <w:tcW w:w="2547" w:type="dxa"/>
+            <w:tcBorders>
+              <w:top w:val="nil"/>
+              <w:left w:val="nil"/>
+              <w:bottom w:val="nil"/>
+              <w:right w:val="nil"/>
+            </w:tcBorders>
+            <w:shd w:val="clear" w:color="auto" w:fill="auto"/>
+            <w:noWrap/>
+            <w:vAlign w:val="bottom"/>
+            <w:hideMark/>
+          </w:tcPr>
+          <w:p>
+            <w:pPr>
+              <w:widowControl/>
+              <w:autoSpaceDE/>
+              <w:autoSpaceDN/>
+              <w:rPr>
+                <w:rFonts w:ascii="Times New Roman" w:eastAsia="Times New Roman" w:hAnsi="Times New Roman" w:cs="Times New Roman"/>
+                <w:sz w:val="20"/>
+                <w:szCs w:val="20"/>
+                <w:lang w:eastAsia="pt-BR"/>
+              </w:rPr>
+            </w:pPr>
+          </w:p>
+        </w:tc>
+      </w:tr>
+      <w:tr>
+        <w:trPr>
+          <w:trHeight w:val="300"/>
+        </w:trPr>
+        <w:tc>
+          <w:tcPr>
+            <w:tcW w:w="2506" w:type="dxa"/>
+            <w:tcBorders>
+              <w:top w:val="nil"/>
+              <w:left w:val="nil"/>
+              <w:bottom w:val="nil"/>
+              <w:right w:val="nil"/>
+            </w:tcBorders>
+            <w:shd w:val="clear" w:color="auto" w:fill="auto"/>
+            <w:noWrap/>
+            <w:vAlign w:val="bottom"/>
+            <w:hideMark/>
+          </w:tcPr>
+          <w:p>
+            <w:pPr>
+              <w:widowControl/>
+              <w:autoSpaceDE/>
+              <w:autoSpaceDN/>
+              <w:rPr>
+                <w:rFonts w:ascii="Times New Roman" w:eastAsia="Times New Roman" w:hAnsi="Times New Roman" w:cs="Times New Roman"/>
+                <w:sz w:val="20"/>
+                <w:szCs w:val="20"/>
+                <w:lang w:eastAsia="pt-BR"/>
+              </w:rPr>
+            </w:pPr>
+          </w:p>
+        </w:tc>
+        <w:tc>
+          <w:tcPr>
+            <w:tcW w:w="4904" w:type="dxa"/>
+            <w:gridSpan w:val="2"/>
+            <w:tcBorders>
+              <w:top w:val="nil"/>
+              <w:left w:val="nil"/>
+              <w:bottom w:val="nil"/>
+              <w:right w:val="nil"/>
+            </w:tcBorders>
+            <w:shd w:val="clear" w:color="000000" w:fill="FFFF00"/>
+            <w:noWrap/>
+            <w:vAlign w:val="bottom"/>
+            <w:hideMark/>
+          </w:tcPr>
+          <w:p>
+            <w:pPr>
+              <w:widowControl/>
+              <w:autoSpaceDE/>
+              <w:autoSpaceDN/>
+              <w:jc w:val="center"/>
+              <w:rPr>
+                <w:rFonts w:ascii="Calibri" w:eastAsia="Times New Roman" w:hAnsi="Calibri" w:cs="Calibri"/>
+                <w:color w:val="000000"/>
+                <w:lang w:eastAsia="pt-BR"/>
+              </w:rPr>
+            </w:pPr>
+            <w:r>
+              <w:rPr>
+                <w:rFonts w:ascii="Calibri" w:eastAsia="Times New Roman" w:hAnsi="Calibri" w:cs="Calibri"/>
+                <w:color w:val="000000"/>
+                <w:lang w:eastAsia="pt-BR"/>
+              </w:rPr>
+              <w:t>Teste</w:t>
+            </w:r>
+          </w:p>
+        </w:tc>
+        <w:tc>
+          <w:tcPr>
+            <w:tcW w:w="2547" w:type="dxa"/>
+            <w:tcBorders>
+              <w:top w:val="nil"/>
+              <w:left w:val="nil"/>
+              <w:bottom w:val="nil"/>
+              <w:right w:val="nil"/>
+            </w:tcBorders>
+            <w:shd w:val="clear" w:color="auto" w:fill="auto"/>
+            <w:noWrap/>
+            <w:vAlign w:val="bottom"/>
+            <w:hideMark/>
+          </w:tcPr>
+          <w:p>
+            <w:pPr>
+              <w:widowControl/>
+              <w:autoSpaceDE/>
+              <w:autoSpaceDN/>
+              <w:jc w:val="center"/>
+              <w:rPr>
+                <w:rFonts w:ascii="Calibri" w:eastAsia="Times New Roman" w:hAnsi="Calibri" w:cs="Calibri"/>
+                <w:color w:val="000000"/>
+                <w:lang w:eastAsia="pt-BR"/>
+              </w:rPr>
+            </w:pPr>
+          </w:p>
+        </w:tc>
+      </w:tr>
+      <w:tr>
+        <w:trPr>
+          <w:trHeight w:val="300"/>
+        </w:trPr>
+        <w:tc>
+          <w:tcPr>
+            <w:tcW w:w="2506" w:type="dxa"/>
+            <w:tcBorders>
+              <w:top w:val="nil"/>
+              <w:left w:val="nil"/>
+              <w:bottom w:val="nil"/>
+              <w:right w:val="nil"/>
+            </w:tcBorders>
+            <w:shd w:val="clear" w:color="auto" w:fill="auto"/>
+            <w:noWrap/>
+            <w:vAlign w:val="bottom"/>
+            <w:hideMark/>
+          </w:tcPr>
+          <w:p>
+            <w:pPr>
+              <w:widowControl/>
+              <w:autoSpaceDE/>
+              <w:autoSpaceDN/>
+              <w:rPr>
+                <w:rFonts w:ascii="Times New Roman" w:eastAsia="Times New Roman" w:hAnsi="Times New Roman" w:cs="Times New Roman"/>
+                <w:sz w:val="20"/>
+                <w:szCs w:val="20"/>
+                <w:lang w:eastAsia="pt-BR"/>
+              </w:rPr>
+            </w:pPr>
+          </w:p>
+        </w:tc>
+        <w:tc>
+          <w:tcPr>
+            <w:tcW w:w="2378" w:type="dxa"/>
+            <w:tcBorders>
+              <w:top w:val="nil"/>
+              <w:left w:val="nil"/>
+              <w:bottom w:val="nil"/>
+              <w:right w:val="nil"/>
+            </w:tcBorders>
+            <w:shd w:val="clear" w:color="auto" w:fill="auto"/>
+            <w:noWrap/>
+            <w:vAlign w:val="bottom"/>
+            <w:hideMark/>
+          </w:tcPr>
+          <w:p>
+            <w:pPr>
+              <w:widowControl/>
+              <w:autoSpaceDE/>
+              <w:autoSpaceDN/>
+              <w:rPr>
+                <w:rFonts w:ascii="Times New Roman" w:eastAsia="Times New Roman" w:hAnsi="Times New Roman" w:cs="Times New Roman"/>
+                <w:sz w:val="20"/>
+                <w:szCs w:val="20"/>
+                <w:lang w:eastAsia="pt-BR"/>
+              </w:rPr>
+            </w:pPr>
+          </w:p>
+        </w:tc>
+        <w:tc>
+          <w:tcPr>
+            <w:tcW w:w="5073" w:type="dxa"/>
+            <w:gridSpan w:val="2"/>
+            <w:tcBorders>
+              <w:top w:val="nil"/>
+              <w:left w:val="nil"/>
+              <w:bottom w:val="nil"/>
+              <w:right w:val="nil"/>
+            </w:tcBorders>
+            <w:shd w:val="clear" w:color="000000" w:fill="00B0F0"/>
+            <w:noWrap/>
+            <w:vAlign w:val="bottom"/>
+            <w:hideMark/>
+          </w:tcPr>
+          <w:p>
+            <w:pPr>
+              <w:widowControl/>
+              <w:autoSpaceDE/>
+              <w:autoSpaceDN/>
+              <w:jc w:val="center"/>
+              <w:rPr>
+                <w:rFonts w:ascii="Calibri" w:eastAsia="Times New Roman" w:hAnsi="Calibri" w:cs="Calibri"/>
+                <w:color w:val="000000"/>
+                <w:lang w:eastAsia="pt-BR"/>
+              </w:rPr>
+            </w:pPr>
+            <w:r>
+              <w:rPr>
+                <w:rFonts w:ascii="Calibri" w:eastAsia="Times New Roman" w:hAnsi="Calibri" w:cs="Calibri"/>
+                <w:color w:val="000000"/>
+                <w:lang w:eastAsia="pt-BR"/>
+              </w:rPr>
+              <w:t>Relatório</w:t>
+            </w:r>
+            <w:r>
+              <w:rPr>
+                <w:rFonts w:ascii="Calibri" w:eastAsia="Times New Roman" w:hAnsi="Calibri" w:cs="Calibri"/>
+                <w:color w:val="000000"/>
+                <w:lang w:eastAsia="pt-BR"/>
+              </w:rPr>
+              <w:t xml:space="preserve"> Final 2</w:t>
+            </w:r>
+          </w:p>
+        </w:tc>
+      </w:tr>
+      <w:tr>
+        <w:trPr>
+          <w:trHeight w:val="300"/>
+        </w:trPr>
+        <w:tc>
+          <w:tcPr>
+            <w:tcW w:w="2506" w:type="dxa"/>
+            <w:tcBorders>
+              <w:top w:val="nil"/>
+              <w:left w:val="nil"/>
+              <w:bottom w:val="nil"/>
+              <w:right w:val="nil"/>
+            </w:tcBorders>
+            <w:shd w:val="clear" w:color="auto" w:fill="auto"/>
+            <w:noWrap/>
+            <w:vAlign w:val="bottom"/>
+            <w:hideMark/>
+          </w:tcPr>
+          <w:p>
+            <w:pPr>
+              <w:widowControl/>
+              <w:autoSpaceDE/>
+              <w:autoSpaceDN/>
+              <w:jc w:val="center"/>
+              <w:rPr>
+                <w:rFonts w:ascii="Calibri" w:eastAsia="Times New Roman" w:hAnsi="Calibri" w:cs="Calibri"/>
+                <w:color w:val="000000"/>
+                <w:lang w:eastAsia="pt-BR"/>
+              </w:rPr>
+            </w:pPr>
+          </w:p>
+        </w:tc>
+        <w:tc>
+          <w:tcPr>
+            <w:tcW w:w="2378" w:type="dxa"/>
+            <w:tcBorders>
+              <w:top w:val="nil"/>
+              <w:left w:val="nil"/>
+              <w:bottom w:val="nil"/>
+              <w:right w:val="nil"/>
+            </w:tcBorders>
+            <w:shd w:val="clear" w:color="auto" w:fill="auto"/>
+            <w:noWrap/>
+            <w:vAlign w:val="bottom"/>
+            <w:hideMark/>
+          </w:tcPr>
+          <w:p>
+            <w:pPr>
+              <w:widowControl/>
+              <w:autoSpaceDE/>
+              <w:autoSpaceDN/>
+              <w:rPr>
+                <w:rFonts w:ascii="Times New Roman" w:eastAsia="Times New Roman" w:hAnsi="Times New Roman" w:cs="Times New Roman"/>
+                <w:sz w:val="20"/>
+                <w:szCs w:val="20"/>
+                <w:lang w:eastAsia="pt-BR"/>
+              </w:rPr>
+            </w:pPr>
+          </w:p>
+        </w:tc>
+        <w:tc>
+          <w:tcPr>
+            <w:tcW w:w="2526" w:type="dxa"/>
+            <w:tcBorders>
+              <w:top w:val="nil"/>
+              <w:left w:val="nil"/>
+              <w:bottom w:val="nil"/>
+              <w:right w:val="nil"/>
+            </w:tcBorders>
+            <w:shd w:val="clear" w:color="auto" w:fill="auto"/>
+            <w:noWrap/>
+            <w:vAlign w:val="bottom"/>
+            <w:hideMark/>
+          </w:tcPr>
+          <w:p>
+            <w:pPr>
+              <w:widowControl/>
+              <w:autoSpaceDE/>
+              <w:autoSpaceDN/>
+              <w:rPr>
+                <w:rFonts w:ascii="Times New Roman" w:eastAsia="Times New Roman" w:hAnsi="Times New Roman" w:cs="Times New Roman"/>
+                <w:sz w:val="20"/>
+                <w:szCs w:val="20"/>
+                <w:lang w:eastAsia="pt-BR"/>
+              </w:rPr>
+            </w:pPr>
+          </w:p>
+        </w:tc>
+        <w:tc>
+          <w:tcPr>
+            <w:tcW w:w="2547" w:type="dxa"/>
+            <w:tcBorders>
+              <w:top w:val="nil"/>
+              <w:left w:val="nil"/>
+              <w:bottom w:val="nil"/>
+              <w:right w:val="nil"/>
+            </w:tcBorders>
+            <w:shd w:val="clear" w:color="000000" w:fill="FF0000"/>
+            <w:noWrap/>
+            <w:vAlign w:val="bottom"/>
+            <w:hideMark/>
+          </w:tcPr>
+          <w:p>
+            <w:pPr>
+              <w:widowControl/>
+              <w:autoSpaceDE/>
+              <w:autoSpaceDN/>
+              <w:jc w:val="center"/>
+              <w:rPr>
+                <w:rFonts w:ascii="Calibri" w:eastAsia="Times New Roman" w:hAnsi="Calibri" w:cs="Calibri"/>
+                <w:color w:val="000000"/>
+                <w:lang w:eastAsia="pt-BR"/>
+              </w:rPr>
+            </w:pPr>
+            <w:r>
+              <w:rPr>
+                <w:rFonts w:ascii="Calibri" w:eastAsia="Times New Roman" w:hAnsi="Calibri" w:cs="Calibri"/>
+                <w:color w:val="000000"/>
+                <w:lang w:eastAsia="pt-BR"/>
+              </w:rPr>
+              <w:t>Defesa</w:t>
+            </w:r>
+          </w:p>
+        </w:tc>
+      </w:tr>
+    </w:tbl>
+    <w:p>
+      <w:pPr>
+        <w:pStyle w:val="Corpodetexto"/>
+        <w:spacing w:before="163" w:line="360" w:lineRule="auto"/>
+        <w:ind w:left="668" w:right="393" w:firstLine="566"/>
+        <w:jc w:val="both"/>
+      </w:pPr>
+      <w:r>
+        <w:tab/>
+      </w:r>
+      <w:r>
+        <w:tab/>
+      </w:r>
+      <w:r>
+        <w:tab/>
+      </w:r>
+      <w:r>
+        <w:tab/>
+        <w:t>Cronograma 2:</w:t>
+      </w:r>
+    </w:p>
+    <w:p>
+      <w:pPr>
+        <w:pStyle w:val="Corpodetexto"/>
+        <w:spacing w:before="163" w:line="360" w:lineRule="auto"/>
+        <w:ind w:left="668" w:right="393" w:firstLine="566"/>
+        <w:jc w:val="both"/>
+      </w:pPr>
+    </w:p>
+    <w:p>
+      <w:pPr>
+        <w:pStyle w:val="Corpodetexto"/>
+        <w:spacing w:before="163" w:line="360" w:lineRule="auto"/>
+        <w:ind w:left="668" w:right="393" w:firstLine="566"/>
+        <w:jc w:val="both"/>
+      </w:pPr>
+    </w:p>
+    <w:p>
+      <w:pPr>
+        <w:pStyle w:val="Corpodetexto"/>
+        <w:spacing w:before="163" w:line="360" w:lineRule="auto"/>
+        <w:ind w:right="393"/>
+        <w:jc w:val="both"/>
+      </w:pPr>
+      <w:r>
+        <w:tab/>
+        <w:t xml:space="preserve">Não foi utilizada uma metodologia de desenvolvimento ágil como Scrum, Kanban, XP. </w:t>
+      </w:r>
+      <w:r>
+        <w:t>Apenas foram considerados os prazos propostos no cronograma para se finalizar o projeto dentro do prazo determinado pelo departamento.</w:t>
+      </w:r>
+    </w:p>
+    <w:p>
+      <w:pPr>
+        <w:pStyle w:val="Corpodetexto"/>
+        <w:spacing w:before="163" w:line="360" w:lineRule="auto"/>
+        <w:ind w:left="668" w:right="393" w:firstLine="566"/>
+        <w:jc w:val="both"/>
+      </w:pPr>
+    </w:p>
+    <w:p>
+      <w:pPr>
+        <w:pStyle w:val="Corpodetexto"/>
+        <w:spacing w:before="163" w:line="360" w:lineRule="auto"/>
+        <w:ind w:left="668" w:right="393" w:firstLine="566"/>
+        <w:jc w:val="both"/>
+      </w:pPr>
+    </w:p>
+    <w:p>
+      <w:pPr>
+        <w:pStyle w:val="Corpodetexto"/>
+        <w:spacing w:before="163" w:line="360" w:lineRule="auto"/>
+        <w:ind w:right="393"/>
+        <w:jc w:val="both"/>
+      </w:pPr>
+    </w:p>
+    <w:p>
+      <w:pPr>
+        <w:pStyle w:val="Corpodetexto"/>
+        <w:spacing w:before="163" w:line="360" w:lineRule="auto"/>
+        <w:ind w:right="393"/>
+        <w:jc w:val="both"/>
+      </w:pPr>
+    </w:p>
+    <w:p>
+      <w:pPr>
+        <w:pStyle w:val="Corpodetexto"/>
+        <w:spacing w:before="163" w:line="360" w:lineRule="auto"/>
+        <w:ind w:right="393"/>
+        <w:jc w:val="both"/>
+      </w:pPr>
+      <w:bookmarkStart w:id="8" w:name="_GoBack"/>
+      <w:bookmarkEnd w:id="8"/>
     </w:p>
     <w:p>
       <w:pPr>
@@ -5432,11 +7176,11 @@
         <w:spacing w:before="202"/>
         <w:ind w:left="1234" w:hanging="578"/>
       </w:pPr>
-      <w:bookmarkStart w:id="7" w:name="_Toc12219263"/>
+      <w:bookmarkStart w:id="9" w:name="_Toc14626549"/>
       <w:r>
         <w:t>Referências</w:t>
       </w:r>
-      <w:bookmarkEnd w:id="7"/>
+      <w:bookmarkEnd w:id="9"/>
     </w:p>
     <w:p>
       <w:pPr>
@@ -5744,7 +7488,7 @@
         <w:spacing w:line="360" w:lineRule="auto"/>
         <w:ind w:right="394" w:firstLine="0"/>
       </w:pPr>
-      <w:hyperlink r:id="rId23" w:history="1">
+      <w:hyperlink r:id="rId28" w:history="1">
         <w:r>
           <w:rPr>
             <w:color w:val="1E1E23"/>
@@ -5913,7 +7657,7 @@
       <w:r>
         <w:t>Disponível em: &lt;</w:t>
       </w:r>
-      <w:hyperlink r:id="rId24" w:history="1">
+      <w:hyperlink r:id="rId29" w:history="1">
         <w:r>
           <w:rPr>
             <w:rStyle w:val="Hyperlink"/>
@@ -5951,7 +7695,7 @@
           <w:lang w:val="en-US"/>
         </w:rPr>
       </w:pPr>
-      <w:hyperlink r:id="rId25" w:history="1">
+      <w:hyperlink r:id="rId30" w:history="1">
         <w:r>
           <w:rPr>
             <w:color w:val="323232"/>
@@ -5999,7 +7743,6 @@
         <w:rPr>
           <w:lang w:val="en-US"/>
         </w:rPr>
-        <w:lastRenderedPageBreak/>
         <w:t>&lt;https://www.ncbi.nlm.nih.gov/pubmed/22824119&gt;. Acesso em: 20 jun. 2018.</w:t>
       </w:r>
     </w:p>
@@ -6274,7 +8017,14 @@
         <w:rPr>
           <w:shd w:val="clear" w:color="auto" w:fill="FFFFFF"/>
         </w:rPr>
-        <w:t xml:space="preserve"> doi: 10.7326/0003-4819-155-8-201110180-00004. </w:t>
+        <w:t> doi: 10.7326/0003-4819-155-8-201110180-</w:t>
+      </w:r>
+      <w:r>
+        <w:rPr>
+          <w:shd w:val="clear" w:color="auto" w:fill="FFFFFF"/>
+        </w:rPr>
+        <w:lastRenderedPageBreak/>
+        <w:t xml:space="preserve">00004. </w:t>
       </w:r>
       <w:r>
         <w:t xml:space="preserve">Disponível em: </w:t>
@@ -6317,7 +8067,7 @@
           <w:lang w:val="en-US"/>
         </w:rPr>
       </w:pPr>
-      <w:hyperlink r:id="rId26" w:history="1">
+      <w:hyperlink r:id="rId31" w:history="1">
         <w:r>
           <w:rPr>
             <w:rStyle w:val="Hyperlink"/>
@@ -6346,7 +8096,7 @@
         </w:rPr>
         <w:t>; </w:t>
       </w:r>
-      <w:hyperlink r:id="rId27" w:history="1">
+      <w:hyperlink r:id="rId32" w:history="1">
         <w:r>
           <w:rPr>
             <w:rStyle w:val="Hyperlink"/>
@@ -6375,7 +8125,7 @@
         </w:rPr>
         <w:t>; </w:t>
       </w:r>
-      <w:hyperlink r:id="rId28" w:history="1">
+      <w:hyperlink r:id="rId33" w:history="1">
         <w:r>
           <w:rPr>
             <w:rStyle w:val="Hyperlink"/>
@@ -6404,7 +8154,7 @@
         </w:rPr>
         <w:t>; </w:t>
       </w:r>
-      <w:hyperlink r:id="rId29" w:history="1">
+      <w:hyperlink r:id="rId34" w:history="1">
         <w:r>
           <w:rPr>
             <w:rStyle w:val="Hyperlink"/>
@@ -6433,7 +8183,7 @@
         </w:rPr>
         <w:t>; </w:t>
       </w:r>
-      <w:hyperlink r:id="rId30" w:history="1">
+      <w:hyperlink r:id="rId35" w:history="1">
         <w:r>
           <w:rPr>
             <w:rStyle w:val="Hyperlink"/>
@@ -7033,7 +8783,7 @@
                             <w:rPr>
                               <w:noProof/>
                             </w:rPr>
-                            <w:t>18</w:t>
+                            <w:t>20</w:t>
                           </w:r>
                           <w:r>
                             <w:fldChar w:fldCharType="end"/>
@@ -7087,7 +8837,7 @@
                       <w:rPr>
                         <w:noProof/>
                       </w:rPr>
-                      <w:t>18</w:t>
+                      <w:t>20</w:t>
                     </w:r>
                     <w:r>
                       <w:fldChar w:fldCharType="end"/>
@@ -10988,6 +12738,18 @@
       <w:lang w:val="pt-BR"/>
     </w:rPr>
   </w:style>
+  <w:style w:type="character" w:styleId="HiperlinkVisitado">
+    <w:name w:val="FollowedHyperlink"/>
+    <w:basedOn w:val="Fontepargpadro"/>
+    <w:uiPriority w:val="99"/>
+    <w:semiHidden/>
+    <w:unhideWhenUsed/>
+    <w:rsid w:val="004B46F8"/>
+    <w:rPr>
+      <w:color w:val="800080" w:themeColor="followedHyperlink"/>
+      <w:u w:val="single"/>
+    </w:rPr>
+  </w:style>
 </w:styles>
 </file>
 
@@ -11279,7 +13041,7 @@
 </file>
 
 <file path=customXml/itemProps1.xml><?xml version="1.0" encoding="utf-8"?>
-<ds:datastoreItem xmlns:ds="http://schemas.openxmlformats.org/officeDocument/2006/customXml" ds:itemID="{DE31207F-858A-47AD-BC8E-BA3F09C6C83B}">
+<ds:datastoreItem xmlns:ds="http://schemas.openxmlformats.org/officeDocument/2006/customXml" ds:itemID="{3CE60AEC-85D8-492F-9780-5355587C29BD}">
   <ds:schemaRefs>
     <ds:schemaRef ds:uri="http://schemas.openxmlformats.org/officeDocument/2006/bibliography"/>
   </ds:schemaRefs>

</xml_diff>

<commit_message>
Adicionando secao base de dados
</commit_message>
<xml_diff>
--- a/Projeto 2/docs/RelatorioProjetoFinal2-GuilhermeAraujo.docx
+++ b/Projeto 2/docs/RelatorioProjetoFinal2-GuilhermeAraujo.docx
@@ -168,13 +168,31 @@
         </w:rPr>
         <w:t xml:space="preserve"> por </w:t>
       </w:r>
+      <w:proofErr w:type="spellStart"/>
       <w:r>
         <w:rPr>
           <w:b/>
           <w:sz w:val="28"/>
         </w:rPr>
-        <w:t>machine learning</w:t>
-      </w:r>
+        <w:t>machine</w:t>
+      </w:r>
+      <w:proofErr w:type="spellEnd"/>
+      <w:r>
+        <w:rPr>
+          <w:b/>
+          <w:sz w:val="28"/>
+        </w:rPr>
+        <w:t xml:space="preserve"> </w:t>
+      </w:r>
+      <w:proofErr w:type="spellStart"/>
+      <w:r>
+        <w:rPr>
+          <w:b/>
+          <w:sz w:val="28"/>
+        </w:rPr>
+        <w:t>learning</w:t>
+      </w:r>
+      <w:proofErr w:type="spellEnd"/>
     </w:p>
     <w:p>
       <w:pPr>
@@ -208,8 +226,17 @@
           <w:b/>
           <w:sz w:val="36"/>
         </w:rPr>
-        <w:t>Guilherme Freitas de Araujo</w:t>
-      </w:r>
+        <w:t xml:space="preserve">Guilherme Freitas de </w:t>
+      </w:r>
+      <w:proofErr w:type="spellStart"/>
+      <w:r>
+        <w:rPr>
+          <w:b/>
+          <w:sz w:val="36"/>
+        </w:rPr>
+        <w:t>Araujo</w:t>
+      </w:r>
+      <w:proofErr w:type="spellEnd"/>
     </w:p>
     <w:p>
       <w:pPr>
@@ -568,8 +595,17 @@
           <w:b/>
           <w:sz w:val="28"/>
         </w:rPr>
-        <w:t>Guilherme Freitas de Araujo</w:t>
-      </w:r>
+        <w:t xml:space="preserve">Guilherme Freitas de </w:t>
+      </w:r>
+      <w:proofErr w:type="spellStart"/>
+      <w:r>
+        <w:rPr>
+          <w:b/>
+          <w:sz w:val="28"/>
+        </w:rPr>
+        <w:t>Araujo</w:t>
+      </w:r>
+      <w:proofErr w:type="spellEnd"/>
     </w:p>
     <w:p>
       <w:pPr>
@@ -649,13 +685,31 @@
         </w:rPr>
         <w:t xml:space="preserve"> oncológica de mamografias por </w:t>
       </w:r>
+      <w:proofErr w:type="spellStart"/>
       <w:r>
         <w:rPr>
           <w:b/>
           <w:sz w:val="28"/>
         </w:rPr>
-        <w:t>machine learning</w:t>
-      </w:r>
+        <w:t>machine</w:t>
+      </w:r>
+      <w:proofErr w:type="spellEnd"/>
+      <w:r>
+        <w:rPr>
+          <w:b/>
+          <w:sz w:val="28"/>
+        </w:rPr>
+        <w:t xml:space="preserve"> </w:t>
+      </w:r>
+      <w:proofErr w:type="spellStart"/>
+      <w:r>
+        <w:rPr>
+          <w:b/>
+          <w:sz w:val="28"/>
+        </w:rPr>
+        <w:t>learning</w:t>
+      </w:r>
+      <w:proofErr w:type="spellEnd"/>
     </w:p>
     <w:p>
       <w:pPr>
@@ -799,8 +853,13 @@
         <w:t xml:space="preserve"> </w:t>
       </w:r>
       <w:r>
-        <w:t>Prof. Marley Maria B. R. Vellasco</w:t>
-      </w:r>
+        <w:t xml:space="preserve">Prof. Marley Maria B. R. </w:t>
+      </w:r>
+      <w:proofErr w:type="spellStart"/>
+      <w:r>
+        <w:t>Vellasco</w:t>
+      </w:r>
+      <w:proofErr w:type="spellEnd"/>
     </w:p>
     <w:p>
       <w:pPr>
@@ -876,8 +935,16 @@
           <w:b/>
         </w:rPr>
         <w:tab/>
-        <w:t xml:space="preserve">           Coorientador</w:t>
-      </w:r>
+        <w:t xml:space="preserve">           </w:t>
+      </w:r>
+      <w:proofErr w:type="spellStart"/>
+      <w:r>
+        <w:rPr>
+          <w:b/>
+        </w:rPr>
+        <w:t>Coorientador</w:t>
+      </w:r>
+      <w:proofErr w:type="spellEnd"/>
       <w:r>
         <w:t xml:space="preserve">: </w:t>
       </w:r>
@@ -892,8 +959,13 @@
       <w:r>
         <w:t xml:space="preserve">Prof. </w:t>
       </w:r>
-      <w:r>
-        <w:t>Italo de Oliveira Matias</w:t>
+      <w:proofErr w:type="spellStart"/>
+      <w:r>
+        <w:t>Italo</w:t>
+      </w:r>
+      <w:proofErr w:type="spellEnd"/>
+      <w:r>
+        <w:t xml:space="preserve"> de Oliveira Matias</w:t>
       </w:r>
     </w:p>
     <w:p>
@@ -1139,7 +1211,15 @@
         <w:jc w:val="both"/>
       </w:pPr>
       <w:r>
-        <w:t>À minha orientadora Marley Vellasco pelos ensinamentos, apoio e interesse ao longo do desenvolvimento desse projeto.</w:t>
+        <w:t xml:space="preserve">À minha orientadora Marley </w:t>
+      </w:r>
+      <w:proofErr w:type="spellStart"/>
+      <w:r>
+        <w:t>Vellasco</w:t>
+      </w:r>
+      <w:proofErr w:type="spellEnd"/>
+      <w:r>
+        <w:t xml:space="preserve"> pelos ensinamentos, apoio e interesse ao longo do desenvolvimento desse projeto.</w:t>
       </w:r>
     </w:p>
     <w:p>
@@ -1156,7 +1236,15 @@
         <w:t>orientador</w:t>
       </w:r>
       <w:r>
-        <w:t xml:space="preserve"> Italo Matias pela ajuda, </w:t>
+        <w:t xml:space="preserve"> </w:t>
+      </w:r>
+      <w:proofErr w:type="spellStart"/>
+      <w:r>
+        <w:t>Italo</w:t>
+      </w:r>
+      <w:proofErr w:type="spellEnd"/>
+      <w:r>
+        <w:t xml:space="preserve"> Matias pela ajuda, </w:t>
       </w:r>
       <w:r>
         <w:t>acompanhamento e auxilio na busca de soluções, material e recursos necessários para o desenvolvimento do projeto.</w:t>
@@ -1215,15 +1303,30 @@
         <w:ind w:left="1230" w:right="396" w:firstLine="566"/>
         <w:jc w:val="both"/>
       </w:pPr>
-      <w:r>
-        <w:t>Araujo, Guilherme; Vellasco</w:t>
-      </w:r>
+      <w:proofErr w:type="spellStart"/>
+      <w:r>
+        <w:t>Araujo</w:t>
+      </w:r>
+      <w:proofErr w:type="spellEnd"/>
+      <w:r>
+        <w:t xml:space="preserve">, Guilherme; </w:t>
+      </w:r>
+      <w:proofErr w:type="spellStart"/>
+      <w:r>
+        <w:t>Vellasco</w:t>
+      </w:r>
+      <w:proofErr w:type="spellEnd"/>
       <w:r>
         <w:t xml:space="preserve">, </w:t>
       </w:r>
       <w:r>
-        <w:t>Marley; Matias, Italo</w:t>
-      </w:r>
+        <w:t xml:space="preserve">Marley; Matias, </w:t>
+      </w:r>
+      <w:proofErr w:type="spellStart"/>
+      <w:r>
+        <w:t>Italo</w:t>
+      </w:r>
+      <w:proofErr w:type="spellEnd"/>
       <w:r>
         <w:t xml:space="preserve">. </w:t>
       </w:r>
@@ -1233,9 +1336,19 @@
       <w:r>
         <w:t xml:space="preserve">oncológica de mamografias por </w:t>
       </w:r>
-      <w:r>
-        <w:t>machine learning</w:t>
-      </w:r>
+      <w:proofErr w:type="spellStart"/>
+      <w:r>
+        <w:t>machine</w:t>
+      </w:r>
+      <w:proofErr w:type="spellEnd"/>
+      <w:r>
+        <w:t xml:space="preserve"> </w:t>
+      </w:r>
+      <w:proofErr w:type="spellStart"/>
+      <w:r>
+        <w:t>learning</w:t>
+      </w:r>
+      <w:proofErr w:type="spellEnd"/>
       <w:r>
         <w:t>. Rio de Janeiro, 201</w:t>
       </w:r>
@@ -1298,8 +1411,21 @@
         <w:t xml:space="preserve">aplicação </w:t>
       </w:r>
       <w:r>
-        <w:t>utilizando machine learning</w:t>
-      </w:r>
+        <w:t xml:space="preserve">utilizando </w:t>
+      </w:r>
+      <w:proofErr w:type="spellStart"/>
+      <w:r>
+        <w:t>machine</w:t>
+      </w:r>
+      <w:proofErr w:type="spellEnd"/>
+      <w:r>
+        <w:t xml:space="preserve"> </w:t>
+      </w:r>
+      <w:proofErr w:type="spellStart"/>
+      <w:r>
+        <w:t>learning</w:t>
+      </w:r>
+      <w:proofErr w:type="spellEnd"/>
       <w:r>
         <w:t xml:space="preserve"> para </w:t>
       </w:r>
@@ -1310,8 +1436,13 @@
         <w:t xml:space="preserve"> de </w:t>
       </w:r>
       <w:r>
-        <w:t>tumores em imagens mamograficas</w:t>
-      </w:r>
+        <w:t xml:space="preserve">tumores em imagens </w:t>
+      </w:r>
+      <w:proofErr w:type="spellStart"/>
+      <w:r>
+        <w:t>mamograficas</w:t>
+      </w:r>
+      <w:proofErr w:type="spellEnd"/>
       <w:r>
         <w:t>.</w:t>
       </w:r>
@@ -1353,9 +1484,19 @@
         <w:pStyle w:val="Corpodetexto"/>
         <w:ind w:left="1388"/>
       </w:pPr>
-      <w:r>
-        <w:t>Machine learning</w:t>
-      </w:r>
+      <w:proofErr w:type="spellStart"/>
+      <w:r>
+        <w:t>Machine</w:t>
+      </w:r>
+      <w:proofErr w:type="spellEnd"/>
+      <w:r>
+        <w:t xml:space="preserve"> </w:t>
+      </w:r>
+      <w:proofErr w:type="spellStart"/>
+      <w:r>
+        <w:t>learning</w:t>
+      </w:r>
+      <w:proofErr w:type="spellEnd"/>
       <w:r>
         <w:t>;</w:t>
       </w:r>
@@ -1671,15 +1812,30 @@
           <w:lang w:val="en-US"/>
         </w:rPr>
       </w:pPr>
-      <w:r>
-        <w:t>Araujo, Guilherme; Vellasco</w:t>
-      </w:r>
+      <w:proofErr w:type="spellStart"/>
+      <w:r>
+        <w:t>Araujo</w:t>
+      </w:r>
+      <w:proofErr w:type="spellEnd"/>
+      <w:r>
+        <w:t xml:space="preserve">, Guilherme; </w:t>
+      </w:r>
+      <w:proofErr w:type="spellStart"/>
+      <w:r>
+        <w:t>Vellasco</w:t>
+      </w:r>
+      <w:proofErr w:type="spellEnd"/>
       <w:r>
         <w:t xml:space="preserve">, </w:t>
       </w:r>
       <w:r>
-        <w:t>Marley; Matias, Italo</w:t>
-      </w:r>
+        <w:t xml:space="preserve">Marley; Matias, </w:t>
+      </w:r>
+      <w:proofErr w:type="spellStart"/>
+      <w:r>
+        <w:t>Italo</w:t>
+      </w:r>
+      <w:proofErr w:type="spellEnd"/>
       <w:r>
         <w:t xml:space="preserve">. </w:t>
       </w:r>
@@ -1767,12 +1923,14 @@
         </w:rPr>
         <w:t xml:space="preserve">. </w:t>
       </w:r>
+      <w:proofErr w:type="spellStart"/>
       <w:r>
         <w:rPr>
           <w:lang w:val="en-US"/>
         </w:rPr>
         <w:t>Pontificial</w:t>
       </w:r>
+      <w:proofErr w:type="spellEnd"/>
       <w:r>
         <w:rPr>
           <w:lang w:val="en-US"/>
@@ -1972,7 +2130,6 @@
           <w:docPartUnique/>
         </w:docPartObj>
       </w:sdtPr>
-      <w:sdtEndPr/>
       <w:sdtContent>
         <w:p>
           <w:pPr>
@@ -1996,7 +2153,7 @@
           <w:r>
             <w:fldChar w:fldCharType="separate"/>
           </w:r>
-          <w:hyperlink w:anchor="_Toc14626541" w:history="1">
+          <w:hyperlink w:anchor="_Toc14635258" w:history="1">
             <w:r>
               <w:rPr>
                 <w:rStyle w:val="Hyperlink"/>
@@ -2038,7 +2195,7 @@
                 <w:noProof/>
                 <w:webHidden/>
               </w:rPr>
-              <w:instrText xml:space="preserve"> PAGEREF _Toc14626541 \h </w:instrText>
+              <w:instrText xml:space="preserve"> PAGEREF _Toc14635258 \h </w:instrText>
             </w:r>
             <w:r>
               <w:rPr>
@@ -2082,7 +2239,7 @@
               <w:lang w:eastAsia="pt-BR"/>
             </w:rPr>
           </w:pPr>
-          <w:hyperlink w:anchor="_Toc14626542" w:history="1">
+          <w:hyperlink w:anchor="_Toc14635259" w:history="1">
             <w:r>
               <w:rPr>
                 <w:rStyle w:val="Hyperlink"/>
@@ -2124,7 +2281,7 @@
                 <w:noProof/>
                 <w:webHidden/>
               </w:rPr>
-              <w:instrText xml:space="preserve"> PAGEREF _Toc14626542 \h </w:instrText>
+              <w:instrText xml:space="preserve"> PAGEREF _Toc14635259 \h </w:instrText>
             </w:r>
             <w:r>
               <w:rPr>
@@ -2168,7 +2325,7 @@
               <w:lang w:eastAsia="pt-BR"/>
             </w:rPr>
           </w:pPr>
-          <w:hyperlink w:anchor="_Toc14626543" w:history="1">
+          <w:hyperlink w:anchor="_Toc14635260" w:history="1">
             <w:r>
               <w:rPr>
                 <w:rStyle w:val="Hyperlink"/>
@@ -2210,7 +2367,7 @@
                 <w:noProof/>
                 <w:webHidden/>
               </w:rPr>
-              <w:instrText xml:space="preserve"> PAGEREF _Toc14626543 \h </w:instrText>
+              <w:instrText xml:space="preserve"> PAGEREF _Toc14635260 \h </w:instrText>
             </w:r>
             <w:r>
               <w:rPr>
@@ -2254,7 +2411,7 @@
               <w:lang w:eastAsia="pt-BR"/>
             </w:rPr>
           </w:pPr>
-          <w:hyperlink w:anchor="_Toc14626544" w:history="1">
+          <w:hyperlink w:anchor="_Toc14635261" w:history="1">
             <w:r>
               <w:rPr>
                 <w:rStyle w:val="Hyperlink"/>
@@ -2296,7 +2453,7 @@
                 <w:noProof/>
                 <w:webHidden/>
               </w:rPr>
-              <w:instrText xml:space="preserve"> PAGEREF _Toc14626544 \h </w:instrText>
+              <w:instrText xml:space="preserve"> PAGEREF _Toc14635261 \h </w:instrText>
             </w:r>
             <w:r>
               <w:rPr>
@@ -2340,7 +2497,7 @@
               <w:lang w:eastAsia="pt-BR"/>
             </w:rPr>
           </w:pPr>
-          <w:hyperlink w:anchor="_Toc14626545" w:history="1">
+          <w:hyperlink w:anchor="_Toc14635262" w:history="1">
             <w:r>
               <w:rPr>
                 <w:rStyle w:val="Hyperlink"/>
@@ -2383,7 +2540,7 @@
                 <w:noProof/>
                 <w:webHidden/>
               </w:rPr>
-              <w:instrText xml:space="preserve"> PAGEREF _Toc14626545 \h </w:instrText>
+              <w:instrText xml:space="preserve"> PAGEREF _Toc14635262 \h </w:instrText>
             </w:r>
             <w:r>
               <w:rPr>
@@ -2427,7 +2584,7 @@
               <w:lang w:eastAsia="pt-BR"/>
             </w:rPr>
           </w:pPr>
-          <w:hyperlink w:anchor="_Toc14626546" w:history="1">
+          <w:hyperlink w:anchor="_Toc14635263" w:history="1">
             <w:r>
               <w:rPr>
                 <w:rStyle w:val="Hyperlink"/>
@@ -2470,7 +2627,7 @@
                 <w:noProof/>
                 <w:webHidden/>
               </w:rPr>
-              <w:instrText xml:space="preserve"> PAGEREF _Toc14626546 \h </w:instrText>
+              <w:instrText xml:space="preserve"> PAGEREF _Toc14635263 \h </w:instrText>
             </w:r>
             <w:r>
               <w:rPr>
@@ -2514,7 +2671,7 @@
               <w:lang w:eastAsia="pt-BR"/>
             </w:rPr>
           </w:pPr>
-          <w:hyperlink w:anchor="_Toc14626547" w:history="1">
+          <w:hyperlink w:anchor="_Toc14635264" w:history="1">
             <w:r>
               <w:rPr>
                 <w:rStyle w:val="Hyperlink"/>
@@ -2557,7 +2714,7 @@
                 <w:noProof/>
                 <w:webHidden/>
               </w:rPr>
-              <w:instrText xml:space="preserve"> PAGEREF _Toc14626547 \h </w:instrText>
+              <w:instrText xml:space="preserve"> PAGEREF _Toc14635264 \h </w:instrText>
             </w:r>
             <w:r>
               <w:rPr>
@@ -2601,7 +2758,7 @@
               <w:lang w:eastAsia="pt-BR"/>
             </w:rPr>
           </w:pPr>
-          <w:hyperlink w:anchor="_Toc14626548" w:history="1">
+          <w:hyperlink w:anchor="_Toc14635265" w:history="1">
             <w:r>
               <w:rPr>
                 <w:rStyle w:val="Hyperlink"/>
@@ -2623,21 +2780,7 @@
                 <w:rStyle w:val="Hyperlink"/>
                 <w:noProof/>
               </w:rPr>
-              <w:t>Mét</w:t>
-            </w:r>
-            <w:r>
-              <w:rPr>
-                <w:rStyle w:val="Hyperlink"/>
-                <w:noProof/>
-              </w:rPr>
-              <w:t>o</w:t>
-            </w:r>
-            <w:r>
-              <w:rPr>
-                <w:rStyle w:val="Hyperlink"/>
-                <w:noProof/>
-              </w:rPr>
-              <w:t>do</w:t>
+              <w:t>Método</w:t>
             </w:r>
             <w:r>
               <w:rPr>
@@ -2658,7 +2801,7 @@
                 <w:noProof/>
                 <w:webHidden/>
               </w:rPr>
-              <w:instrText xml:space="preserve"> PAGEREF _Toc14626548 \h </w:instrText>
+              <w:instrText xml:space="preserve"> PAGEREF _Toc14635265 \h </w:instrText>
             </w:r>
             <w:r>
               <w:rPr>
@@ -2702,7 +2845,7 @@
               <w:lang w:eastAsia="pt-BR"/>
             </w:rPr>
           </w:pPr>
-          <w:hyperlink w:anchor="_Toc14626549" w:history="1">
+          <w:hyperlink w:anchor="_Toc14635266" w:history="1">
             <w:r>
               <w:rPr>
                 <w:rStyle w:val="Hyperlink"/>
@@ -2723,7 +2866,7 @@
                 <w:rStyle w:val="Hyperlink"/>
                 <w:noProof/>
               </w:rPr>
-              <w:t>Referências</w:t>
+              <w:t>Projeto e especificação do problema</w:t>
             </w:r>
             <w:r>
               <w:rPr>
@@ -2744,7 +2887,7 @@
                 <w:noProof/>
                 <w:webHidden/>
               </w:rPr>
-              <w:instrText xml:space="preserve"> PAGEREF _Toc14626549 \h </w:instrText>
+              <w:instrText xml:space="preserve"> PAGEREF _Toc14635266 \h </w:instrText>
             </w:r>
             <w:r>
               <w:rPr>
@@ -2764,7 +2907,354 @@
                 <w:noProof/>
                 <w:webHidden/>
               </w:rPr>
-              <w:t>19</w:t>
+              <w:t>20</w:t>
+            </w:r>
+            <w:r>
+              <w:rPr>
+                <w:noProof/>
+                <w:webHidden/>
+              </w:rPr>
+              <w:fldChar w:fldCharType="end"/>
+            </w:r>
+          </w:hyperlink>
+        </w:p>
+        <w:p>
+          <w:pPr>
+            <w:pStyle w:val="Sumrio1"/>
+            <w:tabs>
+              <w:tab w:val="left" w:pos="1768"/>
+              <w:tab w:val="right" w:leader="dot" w:pos="8990"/>
+            </w:tabs>
+            <w:rPr>
+              <w:rFonts w:asciiTheme="minorHAnsi" w:eastAsiaTheme="minorEastAsia" w:hAnsiTheme="minorHAnsi" w:cstheme="minorBidi"/>
+              <w:noProof/>
+              <w:lang w:eastAsia="pt-BR"/>
+            </w:rPr>
+          </w:pPr>
+          <w:hyperlink w:anchor="_Toc14635267" w:history="1">
+            <w:r>
+              <w:rPr>
+                <w:rStyle w:val="Hyperlink"/>
+                <w:noProof/>
+                <w:spacing w:val="-1"/>
+              </w:rPr>
+              <w:t>5.1</w:t>
+            </w:r>
+            <w:r>
+              <w:rPr>
+                <w:rFonts w:asciiTheme="minorHAnsi" w:eastAsiaTheme="minorEastAsia" w:hAnsiTheme="minorHAnsi" w:cstheme="minorBidi"/>
+                <w:noProof/>
+                <w:lang w:eastAsia="pt-BR"/>
+              </w:rPr>
+              <w:tab/>
+            </w:r>
+            <w:r>
+              <w:rPr>
+                <w:rStyle w:val="Hyperlink"/>
+                <w:noProof/>
+              </w:rPr>
+              <w:t>Base de dados</w:t>
+            </w:r>
+            <w:r>
+              <w:rPr>
+                <w:noProof/>
+                <w:webHidden/>
+              </w:rPr>
+              <w:tab/>
+            </w:r>
+            <w:r>
+              <w:rPr>
+                <w:noProof/>
+                <w:webHidden/>
+              </w:rPr>
+              <w:fldChar w:fldCharType="begin"/>
+            </w:r>
+            <w:r>
+              <w:rPr>
+                <w:noProof/>
+                <w:webHidden/>
+              </w:rPr>
+              <w:instrText xml:space="preserve"> PAGEREF _Toc14635267 \h </w:instrText>
+            </w:r>
+            <w:r>
+              <w:rPr>
+                <w:noProof/>
+                <w:webHidden/>
+              </w:rPr>
+            </w:r>
+            <w:r>
+              <w:rPr>
+                <w:noProof/>
+                <w:webHidden/>
+              </w:rPr>
+              <w:fldChar w:fldCharType="separate"/>
+            </w:r>
+            <w:r>
+              <w:rPr>
+                <w:noProof/>
+                <w:webHidden/>
+              </w:rPr>
+              <w:t>20</w:t>
+            </w:r>
+            <w:r>
+              <w:rPr>
+                <w:noProof/>
+                <w:webHidden/>
+              </w:rPr>
+              <w:fldChar w:fldCharType="end"/>
+            </w:r>
+          </w:hyperlink>
+        </w:p>
+        <w:p>
+          <w:pPr>
+            <w:pStyle w:val="Sumrio1"/>
+            <w:tabs>
+              <w:tab w:val="left" w:pos="1768"/>
+              <w:tab w:val="right" w:leader="dot" w:pos="8990"/>
+            </w:tabs>
+            <w:rPr>
+              <w:rFonts w:asciiTheme="minorHAnsi" w:eastAsiaTheme="minorEastAsia" w:hAnsiTheme="minorHAnsi" w:cstheme="minorBidi"/>
+              <w:noProof/>
+              <w:lang w:eastAsia="pt-BR"/>
+            </w:rPr>
+          </w:pPr>
+          <w:hyperlink w:anchor="_Toc14635268" w:history="1">
+            <w:r>
+              <w:rPr>
+                <w:rStyle w:val="Hyperlink"/>
+                <w:noProof/>
+                <w:spacing w:val="-1"/>
+              </w:rPr>
+              <w:t>5.2</w:t>
+            </w:r>
+            <w:r>
+              <w:rPr>
+                <w:rFonts w:asciiTheme="minorHAnsi" w:eastAsiaTheme="minorEastAsia" w:hAnsiTheme="minorHAnsi" w:cstheme="minorBidi"/>
+                <w:noProof/>
+                <w:lang w:eastAsia="pt-BR"/>
+              </w:rPr>
+              <w:tab/>
+            </w:r>
+            <w:r>
+              <w:rPr>
+                <w:rStyle w:val="Hyperlink"/>
+                <w:noProof/>
+              </w:rPr>
+              <w:t>Aplicação</w:t>
+            </w:r>
+            <w:r>
+              <w:rPr>
+                <w:noProof/>
+                <w:webHidden/>
+              </w:rPr>
+              <w:tab/>
+            </w:r>
+            <w:r>
+              <w:rPr>
+                <w:noProof/>
+                <w:webHidden/>
+              </w:rPr>
+              <w:fldChar w:fldCharType="begin"/>
+            </w:r>
+            <w:r>
+              <w:rPr>
+                <w:noProof/>
+                <w:webHidden/>
+              </w:rPr>
+              <w:instrText xml:space="preserve"> PAGEREF _Toc14635268 \h </w:instrText>
+            </w:r>
+            <w:r>
+              <w:rPr>
+                <w:noProof/>
+                <w:webHidden/>
+              </w:rPr>
+            </w:r>
+            <w:r>
+              <w:rPr>
+                <w:noProof/>
+                <w:webHidden/>
+              </w:rPr>
+              <w:fldChar w:fldCharType="separate"/>
+            </w:r>
+            <w:r>
+              <w:rPr>
+                <w:noProof/>
+                <w:webHidden/>
+              </w:rPr>
+              <w:t>21</w:t>
+            </w:r>
+            <w:r>
+              <w:rPr>
+                <w:noProof/>
+                <w:webHidden/>
+              </w:rPr>
+              <w:fldChar w:fldCharType="end"/>
+            </w:r>
+          </w:hyperlink>
+        </w:p>
+        <w:p>
+          <w:pPr>
+            <w:pStyle w:val="Sumrio1"/>
+            <w:tabs>
+              <w:tab w:val="left" w:pos="1768"/>
+              <w:tab w:val="right" w:leader="dot" w:pos="8990"/>
+            </w:tabs>
+            <w:rPr>
+              <w:rFonts w:asciiTheme="minorHAnsi" w:eastAsiaTheme="minorEastAsia" w:hAnsiTheme="minorHAnsi" w:cstheme="minorBidi"/>
+              <w:noProof/>
+              <w:lang w:eastAsia="pt-BR"/>
+            </w:rPr>
+          </w:pPr>
+          <w:hyperlink w:anchor="_Toc14635269" w:history="1">
+            <w:r>
+              <w:rPr>
+                <w:rStyle w:val="Hyperlink"/>
+                <w:noProof/>
+                <w:spacing w:val="-1"/>
+              </w:rPr>
+              <w:t>5.3</w:t>
+            </w:r>
+            <w:r>
+              <w:rPr>
+                <w:rFonts w:asciiTheme="minorHAnsi" w:eastAsiaTheme="minorEastAsia" w:hAnsiTheme="minorHAnsi" w:cstheme="minorBidi"/>
+                <w:noProof/>
+                <w:lang w:eastAsia="pt-BR"/>
+              </w:rPr>
+              <w:tab/>
+            </w:r>
+            <w:r>
+              <w:rPr>
+                <w:rStyle w:val="Hyperlink"/>
+                <w:noProof/>
+              </w:rPr>
+              <w:t>Ferramentas auxiliares</w:t>
+            </w:r>
+            <w:r>
+              <w:rPr>
+                <w:noProof/>
+                <w:webHidden/>
+              </w:rPr>
+              <w:tab/>
+            </w:r>
+            <w:r>
+              <w:rPr>
+                <w:noProof/>
+                <w:webHidden/>
+              </w:rPr>
+              <w:fldChar w:fldCharType="begin"/>
+            </w:r>
+            <w:r>
+              <w:rPr>
+                <w:noProof/>
+                <w:webHidden/>
+              </w:rPr>
+              <w:instrText xml:space="preserve"> PAGEREF _Toc14635269 \h </w:instrText>
+            </w:r>
+            <w:r>
+              <w:rPr>
+                <w:noProof/>
+                <w:webHidden/>
+              </w:rPr>
+            </w:r>
+            <w:r>
+              <w:rPr>
+                <w:noProof/>
+                <w:webHidden/>
+              </w:rPr>
+              <w:fldChar w:fldCharType="separate"/>
+            </w:r>
+            <w:r>
+              <w:rPr>
+                <w:noProof/>
+                <w:webHidden/>
+              </w:rPr>
+              <w:t>21</w:t>
+            </w:r>
+            <w:r>
+              <w:rPr>
+                <w:noProof/>
+                <w:webHidden/>
+              </w:rPr>
+              <w:fldChar w:fldCharType="end"/>
+            </w:r>
+          </w:hyperlink>
+        </w:p>
+        <w:p>
+          <w:pPr>
+            <w:pStyle w:val="Sumrio1"/>
+            <w:tabs>
+              <w:tab w:val="left" w:pos="1768"/>
+              <w:tab w:val="right" w:leader="dot" w:pos="8990"/>
+            </w:tabs>
+            <w:rPr>
+              <w:rFonts w:asciiTheme="minorHAnsi" w:eastAsiaTheme="minorEastAsia" w:hAnsiTheme="minorHAnsi" w:cstheme="minorBidi"/>
+              <w:noProof/>
+              <w:lang w:eastAsia="pt-BR"/>
+            </w:rPr>
+          </w:pPr>
+          <w:hyperlink w:anchor="_Toc14635270" w:history="1">
+            <w:r>
+              <w:rPr>
+                <w:rStyle w:val="Hyperlink"/>
+                <w:noProof/>
+              </w:rPr>
+              <w:t>6</w:t>
+            </w:r>
+            <w:r>
+              <w:rPr>
+                <w:rFonts w:asciiTheme="minorHAnsi" w:eastAsiaTheme="minorEastAsia" w:hAnsiTheme="minorHAnsi" w:cstheme="minorBidi"/>
+                <w:noProof/>
+                <w:lang w:eastAsia="pt-BR"/>
+              </w:rPr>
+              <w:tab/>
+            </w:r>
+            <w:r>
+              <w:rPr>
+                <w:rStyle w:val="Hyperlink"/>
+                <w:noProof/>
+              </w:rPr>
+              <w:t>Referencias</w:t>
+            </w:r>
+            <w:r>
+              <w:rPr>
+                <w:noProof/>
+                <w:webHidden/>
+              </w:rPr>
+              <w:tab/>
+            </w:r>
+            <w:r>
+              <w:rPr>
+                <w:noProof/>
+                <w:webHidden/>
+              </w:rPr>
+              <w:fldChar w:fldCharType="begin"/>
+            </w:r>
+            <w:r>
+              <w:rPr>
+                <w:noProof/>
+                <w:webHidden/>
+              </w:rPr>
+              <w:instrText xml:space="preserve"> PAGEREF _Toc14635270 \h </w:instrText>
+            </w:r>
+            <w:r>
+              <w:rPr>
+                <w:noProof/>
+                <w:webHidden/>
+              </w:rPr>
+            </w:r>
+            <w:r>
+              <w:rPr>
+                <w:noProof/>
+                <w:webHidden/>
+              </w:rPr>
+              <w:fldChar w:fldCharType="separate"/>
+            </w:r>
+            <w:r>
+              <w:rPr>
+                <w:noProof/>
+                <w:webHidden/>
+              </w:rPr>
+              <w:t>22</w:t>
             </w:r>
             <w:r>
               <w:rPr>
@@ -2788,6 +3278,8 @@
             <w:fldChar w:fldCharType="end"/>
           </w:r>
         </w:p>
+        <w:bookmarkStart w:id="0" w:name="_GoBack" w:displacedByCustomXml="next"/>
+        <w:bookmarkEnd w:id="0" w:displacedByCustomXml="next"/>
       </w:sdtContent>
     </w:sdt>
     <w:p>
@@ -2811,11 +3303,11 @@
         </w:tabs>
         <w:spacing w:before="1"/>
       </w:pPr>
-      <w:bookmarkStart w:id="0" w:name="_Toc14626541"/>
+      <w:bookmarkStart w:id="1" w:name="_Toc14635258"/>
       <w:r>
         <w:t>Introdução</w:t>
       </w:r>
-      <w:bookmarkEnd w:id="0"/>
+      <w:bookmarkEnd w:id="1"/>
     </w:p>
     <w:p>
       <w:pPr>
@@ -2928,9 +3420,11 @@
       <w:r>
         <w:t xml:space="preserve">um exame de rastreio por imagem utilizando </w:t>
       </w:r>
+      <w:proofErr w:type="spellStart"/>
       <w:r>
         <w:t>raios-X</w:t>
       </w:r>
+      <w:proofErr w:type="spellEnd"/>
       <w:r>
         <w:t xml:space="preserve"> que permite visualmente analisar o tecido mamário</w:t>
       </w:r>
@@ -3047,7 +3541,15 @@
         <w:t xml:space="preserve"> </w:t>
       </w:r>
       <w:r>
-        <w:t>para Desktop (PC) para Windows porem pode ser facilmente portado para Linux, foi desenvolvido em Python e a principal biblioteca utilizada foi o Tensorflow da Google[ALTERAR]. A aplicação foi desenvolvida a partir de uma aplicação já existente que utiliza redes convolucionais para classificação de câncer de mama a partir de imagens histológicas[ALTERAR], a ideia foi adaptar tal aplicação para análise de mamografias.</w:t>
+        <w:t xml:space="preserve">para Desktop (PC) para Windows porem pode ser facilmente portado para Linux, foi desenvolvido em Python e a principal biblioteca utilizada foi o </w:t>
+      </w:r>
+      <w:proofErr w:type="spellStart"/>
+      <w:r>
+        <w:t>Tensorflow</w:t>
+      </w:r>
+      <w:proofErr w:type="spellEnd"/>
+      <w:r>
+        <w:t xml:space="preserve"> da Google[ALTERAR]. A aplicação foi desenvolvida a partir de uma aplicação já existente que utiliza redes convolucionais para classificação de câncer de mama a partir de imagens histológicas[ALTERAR], a ideia foi adaptar tal aplicação para análise de mamografias.</w:t>
       </w:r>
     </w:p>
     <w:p>
@@ -3058,7 +3560,23 @@
         <w:jc w:val="both"/>
       </w:pPr>
       <w:r>
-        <w:t>O projeto envolveu muito estudo de tecnologias não profundamente vistas durante a graduação como machine learning, redes convolucionais e processamento digital de imagens, além do estudo multidisciplinar biológico para entendimento do domínio de mamografias e câncer de mama.</w:t>
+        <w:t xml:space="preserve">O projeto envolveu muito estudo de tecnologias não profundamente vistas durante a graduação como </w:t>
+      </w:r>
+      <w:proofErr w:type="spellStart"/>
+      <w:r>
+        <w:t>machine</w:t>
+      </w:r>
+      <w:proofErr w:type="spellEnd"/>
+      <w:r>
+        <w:t xml:space="preserve"> </w:t>
+      </w:r>
+      <w:proofErr w:type="spellStart"/>
+      <w:r>
+        <w:t>learning</w:t>
+      </w:r>
+      <w:proofErr w:type="spellEnd"/>
+      <w:r>
+        <w:t>, redes convolucionais e processamento digital de imagens, além do estudo multidisciplinar biológico para entendimento do domínio de mamografias e câncer de mama.</w:t>
       </w:r>
     </w:p>
     <w:p>
@@ -3101,7 +3619,7 @@
         <w:spacing w:before="199"/>
         <w:ind w:left="668"/>
       </w:pPr>
-      <w:bookmarkStart w:id="1" w:name="_Toc14626542"/>
+      <w:bookmarkStart w:id="2" w:name="_Toc14635259"/>
       <w:r>
         <w:lastRenderedPageBreak/>
         <w:t>2</w:t>
@@ -3112,7 +3630,7 @@
       <w:r>
         <w:t>Situação Atual</w:t>
       </w:r>
-      <w:bookmarkEnd w:id="1"/>
+      <w:bookmarkEnd w:id="2"/>
     </w:p>
     <w:p>
       <w:pPr>
@@ -3192,22 +3710,108 @@
       <w:r>
         <w:t>10 (</w:t>
       </w:r>
-      <w:hyperlink r:id="rId10" w:history="1">
-        <w:r>
-          <w:rPr>
-            <w:rStyle w:val="Hyperlink"/>
-            <w:color w:val="auto"/>
-            <w:u w:val="none"/>
-            <w:shd w:val="clear" w:color="auto" w:fill="FFFFFF"/>
-          </w:rPr>
-          <w:t>Canadian Institute For Advanced Research</w:t>
-        </w:r>
-      </w:hyperlink>
+      <w:proofErr w:type="spellStart"/>
+      <w:r>
+        <w:fldChar w:fldCharType="begin"/>
+      </w:r>
+      <w:r>
+        <w:instrText xml:space="preserve"> HYPERLINK "https://en.wikipedia.org/wiki/Canadian_Institute_for_Advanced_Research" </w:instrText>
+      </w:r>
+      <w:r>
+        <w:fldChar w:fldCharType="separate"/>
+      </w:r>
+      <w:r>
+        <w:rPr>
+          <w:rStyle w:val="Hyperlink"/>
+          <w:color w:val="auto"/>
+          <w:u w:val="none"/>
+          <w:shd w:val="clear" w:color="auto" w:fill="FFFFFF"/>
+        </w:rPr>
+        <w:t>Canadian</w:t>
+      </w:r>
+      <w:proofErr w:type="spellEnd"/>
+      <w:r>
+        <w:rPr>
+          <w:rStyle w:val="Hyperlink"/>
+          <w:color w:val="auto"/>
+          <w:u w:val="none"/>
+          <w:shd w:val="clear" w:color="auto" w:fill="FFFFFF"/>
+        </w:rPr>
+        <w:t xml:space="preserve"> </w:t>
+      </w:r>
+      <w:proofErr w:type="spellStart"/>
+      <w:r>
+        <w:rPr>
+          <w:rStyle w:val="Hyperlink"/>
+          <w:color w:val="auto"/>
+          <w:u w:val="none"/>
+          <w:shd w:val="clear" w:color="auto" w:fill="FFFFFF"/>
+        </w:rPr>
+        <w:t>Institute</w:t>
+      </w:r>
+      <w:proofErr w:type="spellEnd"/>
+      <w:r>
+        <w:rPr>
+          <w:rStyle w:val="Hyperlink"/>
+          <w:color w:val="auto"/>
+          <w:u w:val="none"/>
+          <w:shd w:val="clear" w:color="auto" w:fill="FFFFFF"/>
+        </w:rPr>
+        <w:t xml:space="preserve"> For </w:t>
+      </w:r>
+      <w:proofErr w:type="spellStart"/>
+      <w:r>
+        <w:rPr>
+          <w:rStyle w:val="Hyperlink"/>
+          <w:color w:val="auto"/>
+          <w:u w:val="none"/>
+          <w:shd w:val="clear" w:color="auto" w:fill="FFFFFF"/>
+        </w:rPr>
+        <w:t>Advanced</w:t>
+      </w:r>
+      <w:proofErr w:type="spellEnd"/>
+      <w:r>
+        <w:rPr>
+          <w:rStyle w:val="Hyperlink"/>
+          <w:color w:val="auto"/>
+          <w:u w:val="none"/>
+          <w:shd w:val="clear" w:color="auto" w:fill="FFFFFF"/>
+        </w:rPr>
+        <w:t xml:space="preserve"> </w:t>
+      </w:r>
+      <w:proofErr w:type="spellStart"/>
+      <w:r>
+        <w:rPr>
+          <w:rStyle w:val="Hyperlink"/>
+          <w:color w:val="auto"/>
+          <w:u w:val="none"/>
+          <w:shd w:val="clear" w:color="auto" w:fill="FFFFFF"/>
+        </w:rPr>
+        <w:t>Research</w:t>
+      </w:r>
+      <w:proofErr w:type="spellEnd"/>
+      <w:r>
+        <w:rPr>
+          <w:rStyle w:val="Hyperlink"/>
+          <w:color w:val="auto"/>
+          <w:u w:val="none"/>
+          <w:shd w:val="clear" w:color="auto" w:fill="FFFFFF"/>
+        </w:rPr>
+        <w:fldChar w:fldCharType="end"/>
+      </w:r>
       <w:r>
         <w:t xml:space="preserve">) </w:t>
       </w:r>
       <w:r>
-        <w:t xml:space="preserve">foi o AutoAugment </w:t>
+        <w:t xml:space="preserve">foi o </w:t>
+      </w:r>
+      <w:proofErr w:type="spellStart"/>
+      <w:r>
+        <w:t>AutoAugment</w:t>
+      </w:r>
+      <w:proofErr w:type="spellEnd"/>
+      <w:r>
+        <w:t xml:space="preserve"> </w:t>
       </w:r>
       <w:r>
         <w:t xml:space="preserve">[6], que usou de técnicas de transformações das imagens da base de dados para aumentar a precisão de seu algoritmo.  </w:t>
@@ -3350,7 +3954,7 @@
         </w:tabs>
         <w:spacing w:before="202"/>
       </w:pPr>
-      <w:bookmarkStart w:id="2" w:name="_Toc14626543"/>
+      <w:bookmarkStart w:id="3" w:name="_Toc14635260"/>
       <w:r>
         <w:lastRenderedPageBreak/>
         <w:t xml:space="preserve">Propostas e </w:t>
@@ -3364,7 +3968,7 @@
       <w:r>
         <w:t>trabalho</w:t>
       </w:r>
-      <w:bookmarkEnd w:id="2"/>
+      <w:bookmarkEnd w:id="3"/>
     </w:p>
     <w:p>
       <w:pPr>
@@ -3404,7 +4008,35 @@
         <w:rPr>
           <w:shd w:val="clear" w:color="auto" w:fill="FFFFFF"/>
         </w:rPr>
-        <w:t>Digital Imaging and Communications in Medicine)</w:t>
+        <w:t xml:space="preserve">Digital </w:t>
+      </w:r>
+      <w:proofErr w:type="spellStart"/>
+      <w:r>
+        <w:rPr>
+          <w:shd w:val="clear" w:color="auto" w:fill="FFFFFF"/>
+        </w:rPr>
+        <w:t>Imaging</w:t>
+      </w:r>
+      <w:proofErr w:type="spellEnd"/>
+      <w:r>
+        <w:rPr>
+          <w:shd w:val="clear" w:color="auto" w:fill="FFFFFF"/>
+        </w:rPr>
+        <w:t xml:space="preserve"> </w:t>
+      </w:r>
+      <w:proofErr w:type="spellStart"/>
+      <w:r>
+        <w:rPr>
+          <w:shd w:val="clear" w:color="auto" w:fill="FFFFFF"/>
+        </w:rPr>
+        <w:t>and</w:t>
+      </w:r>
+      <w:proofErr w:type="spellEnd"/>
+      <w:r>
+        <w:rPr>
+          <w:shd w:val="clear" w:color="auto" w:fill="FFFFFF"/>
+        </w:rPr>
+        <w:t xml:space="preserve"> Communications in Medicine)</w:t>
       </w:r>
       <w:r>
         <w:t xml:space="preserve"> </w:t>
@@ -3476,11 +4108,75 @@
       <w:r>
         <w:t>e ILSVRC (</w:t>
       </w:r>
+      <w:proofErr w:type="spellStart"/>
       <w:r>
         <w:rPr>
           <w:shd w:val="clear" w:color="auto" w:fill="FFFFFF"/>
         </w:rPr>
-        <w:t>ImageNet Large Scale Visual Recognition Challenge)</w:t>
+        <w:t>ImageNet</w:t>
+      </w:r>
+      <w:proofErr w:type="spellEnd"/>
+      <w:r>
+        <w:rPr>
+          <w:shd w:val="clear" w:color="auto" w:fill="FFFFFF"/>
+        </w:rPr>
+        <w:t xml:space="preserve"> </w:t>
+      </w:r>
+      <w:proofErr w:type="spellStart"/>
+      <w:r>
+        <w:rPr>
+          <w:shd w:val="clear" w:color="auto" w:fill="FFFFFF"/>
+        </w:rPr>
+        <w:t>Large</w:t>
+      </w:r>
+      <w:proofErr w:type="spellEnd"/>
+      <w:r>
+        <w:rPr>
+          <w:shd w:val="clear" w:color="auto" w:fill="FFFFFF"/>
+        </w:rPr>
+        <w:t xml:space="preserve"> </w:t>
+      </w:r>
+      <w:proofErr w:type="spellStart"/>
+      <w:r>
+        <w:rPr>
+          <w:shd w:val="clear" w:color="auto" w:fill="FFFFFF"/>
+        </w:rPr>
+        <w:t>Scale</w:t>
+      </w:r>
+      <w:proofErr w:type="spellEnd"/>
+      <w:r>
+        <w:rPr>
+          <w:shd w:val="clear" w:color="auto" w:fill="FFFFFF"/>
+        </w:rPr>
+        <w:t xml:space="preserve"> Visual </w:t>
+      </w:r>
+      <w:proofErr w:type="spellStart"/>
+      <w:r>
+        <w:rPr>
+          <w:shd w:val="clear" w:color="auto" w:fill="FFFFFF"/>
+        </w:rPr>
+        <w:t>Recognition</w:t>
+      </w:r>
+      <w:proofErr w:type="spellEnd"/>
+      <w:r>
+        <w:rPr>
+          <w:shd w:val="clear" w:color="auto" w:fill="FFFFFF"/>
+        </w:rPr>
+        <w:t xml:space="preserve"> </w:t>
+      </w:r>
+      <w:proofErr w:type="spellStart"/>
+      <w:r>
+        <w:rPr>
+          <w:shd w:val="clear" w:color="auto" w:fill="FFFFFF"/>
+        </w:rPr>
+        <w:t>Challenge</w:t>
+      </w:r>
+      <w:proofErr w:type="spellEnd"/>
+      <w:r>
+        <w:rPr>
+          <w:shd w:val="clear" w:color="auto" w:fill="FFFFFF"/>
+        </w:rPr>
+        <w:t>)</w:t>
       </w:r>
       <w:r>
         <w:t>.</w:t>
@@ -3495,7 +4191,39 @@
         <w:t xml:space="preserve"> serão testadas visando aperfeiçoar a classificação resultante da rede.</w:t>
       </w:r>
       <w:r>
-        <w:t xml:space="preserve"> Dependendo do tempo necessário para se computar o treinamento da rede desenvolvido poderá ser interessante utilizar múltiplas GPUs (Graphic Processing Units) e/ou um cluster para acelerar tal etapa do projeto.</w:t>
+        <w:t xml:space="preserve"> Dependendo do tempo necessário para se computar o treinamento da rede desenvolvido poderá ser interessante utilizar múltiplas </w:t>
+      </w:r>
+      <w:proofErr w:type="spellStart"/>
+      <w:r>
+        <w:t>GPUs</w:t>
+      </w:r>
+      <w:proofErr w:type="spellEnd"/>
+      <w:r>
+        <w:t xml:space="preserve"> (</w:t>
+      </w:r>
+      <w:proofErr w:type="spellStart"/>
+      <w:r>
+        <w:t>Graphic</w:t>
+      </w:r>
+      <w:proofErr w:type="spellEnd"/>
+      <w:r>
+        <w:t xml:space="preserve"> </w:t>
+      </w:r>
+      <w:proofErr w:type="spellStart"/>
+      <w:r>
+        <w:t>Processing</w:t>
+      </w:r>
+      <w:proofErr w:type="spellEnd"/>
+      <w:r>
+        <w:t xml:space="preserve"> </w:t>
+      </w:r>
+      <w:proofErr w:type="spellStart"/>
+      <w:r>
+        <w:t>Units</w:t>
+      </w:r>
+      <w:proofErr w:type="spellEnd"/>
+      <w:r>
+        <w:t>) e/ou um cluster para acelerar tal etapa do projeto.</w:t>
       </w:r>
     </w:p>
     <w:p>
@@ -3678,12 +4406,12 @@
         <w:spacing w:before="192"/>
         <w:ind w:left="1100" w:hanging="432"/>
       </w:pPr>
-      <w:bookmarkStart w:id="3" w:name="_Toc14626544"/>
+      <w:bookmarkStart w:id="4" w:name="_Toc14635261"/>
       <w:r>
         <w:lastRenderedPageBreak/>
         <w:t>Atividades Realizadas</w:t>
       </w:r>
-      <w:bookmarkEnd w:id="3"/>
+      <w:bookmarkEnd w:id="4"/>
     </w:p>
     <w:p>
       <w:pPr>
@@ -3699,7 +4427,23 @@
         <w:t xml:space="preserve"> </w:t>
       </w:r>
       <w:r>
-        <w:t>teórico da área de câncer de mama e de redes convolucionais para machine learning com imagens. A segunda fase envolveu a decisão de que linguagens, ferramentas e bibliotecas seriam utilizadas no desenvolvimento do projeto. A terceira fase envolveu testes, adaptação do projeto. A quarta e última fase envolveu a escrita deste relatório, documentando todo o projeto e suas conclusões.</w:t>
+        <w:t xml:space="preserve">teórico da área de câncer de mama e de redes convolucionais para </w:t>
+      </w:r>
+      <w:proofErr w:type="spellStart"/>
+      <w:r>
+        <w:t>machine</w:t>
+      </w:r>
+      <w:proofErr w:type="spellEnd"/>
+      <w:r>
+        <w:t xml:space="preserve"> </w:t>
+      </w:r>
+      <w:proofErr w:type="spellStart"/>
+      <w:r>
+        <w:t>learning</w:t>
+      </w:r>
+      <w:proofErr w:type="spellEnd"/>
+      <w:r>
+        <w:t xml:space="preserve"> com imagens. A segunda fase envolveu a decisão de que linguagens, ferramentas e bibliotecas seriam utilizadas no desenvolvimento do projeto. A terceira fase envolveu testes, adaptação do projeto. A quarta e última fase envolveu a escrita deste relatório, documentando todo o projeto e suas conclusões.</w:t>
       </w:r>
     </w:p>
     <w:p>
@@ -3730,7 +4474,7 @@
           <w:szCs w:val="24"/>
         </w:rPr>
       </w:pPr>
-      <w:bookmarkStart w:id="4" w:name="_Toc14626545"/>
+      <w:bookmarkStart w:id="5" w:name="_Toc14635262"/>
       <w:r>
         <w:rPr>
           <w:sz w:val="24"/>
@@ -3745,7 +4489,7 @@
         </w:rPr>
         <w:t>udos preliminares</w:t>
       </w:r>
-      <w:bookmarkEnd w:id="4"/>
+      <w:bookmarkEnd w:id="5"/>
     </w:p>
     <w:p>
       <w:pPr>
@@ -3755,7 +4499,23 @@
         <w:jc w:val="both"/>
       </w:pPr>
       <w:r>
-        <w:t xml:space="preserve">O conhecimento e a experiência do graduando em questão em relação ao tema de machine learning, inteligência </w:t>
+        <w:t xml:space="preserve">O conhecimento e a experiência do graduando em questão em relação ao tema de </w:t>
+      </w:r>
+      <w:proofErr w:type="spellStart"/>
+      <w:r>
+        <w:t>machine</w:t>
+      </w:r>
+      <w:proofErr w:type="spellEnd"/>
+      <w:r>
+        <w:t xml:space="preserve"> </w:t>
+      </w:r>
+      <w:proofErr w:type="spellStart"/>
+      <w:r>
+        <w:t>learning</w:t>
+      </w:r>
+      <w:proofErr w:type="spellEnd"/>
+      <w:r>
+        <w:t xml:space="preserve">, inteligência </w:t>
       </w:r>
       <w:r>
         <w:t>artificial</w:t>
@@ -3792,10 +4552,26 @@
         <w:t xml:space="preserve"> os 8 meses de</w:t>
       </w:r>
       <w:r>
-        <w:t xml:space="preserve"> iniciação cientifica realizada com o Italo Mati</w:t>
-      </w:r>
-      <w:r>
-        <w:t>as, co-orientador desse projeto, no laboratório de Bio-Design da PUC-Rio</w:t>
+        <w:t xml:space="preserve"> iniciação cientifica realizada com o </w:t>
+      </w:r>
+      <w:proofErr w:type="spellStart"/>
+      <w:r>
+        <w:t>Italo</w:t>
+      </w:r>
+      <w:proofErr w:type="spellEnd"/>
+      <w:r>
+        <w:t xml:space="preserve"> Mati</w:t>
+      </w:r>
+      <w:r>
+        <w:t xml:space="preserve">as, co-orientador desse projeto, no laboratório de </w:t>
+      </w:r>
+      <w:proofErr w:type="spellStart"/>
+      <w:r>
+        <w:t>Bio-Design</w:t>
+      </w:r>
+      <w:proofErr w:type="spellEnd"/>
+      <w:r>
+        <w:t xml:space="preserve"> da PUC-Rio</w:t>
       </w:r>
       <w:r>
         <w:t>. Durante a iniciação foi realizado um projeto de segmentação de imagens medicas para análise de tumores pulmonares. Nesse tempo houve um acumulo de conhecimento muito grande relacionado a processamento digital de imagens.</w:t>
@@ -3826,7 +4602,7 @@
           <w:szCs w:val="24"/>
         </w:rPr>
       </w:pPr>
-      <w:bookmarkStart w:id="5" w:name="_Toc14626546"/>
+      <w:bookmarkStart w:id="6" w:name="_Toc14635263"/>
       <w:r>
         <w:rPr>
           <w:sz w:val="24"/>
@@ -3834,7 +4610,7 @@
         </w:rPr>
         <w:t>Estudos conceituais e de tecnologia</w:t>
       </w:r>
-      <w:bookmarkEnd w:id="5"/>
+      <w:bookmarkEnd w:id="6"/>
     </w:p>
     <w:p>
       <w:pPr>
@@ -4081,7 +4857,7 @@
           <w:lang w:eastAsia="pt-BR"/>
         </w:rPr>
         <w:drawing>
-          <wp:anchor distT="0" distB="0" distL="114300" distR="114300" simplePos="0" relativeHeight="251659264" behindDoc="0" locked="0" layoutInCell="1" allowOverlap="1" wp14:anchorId="60D1E0C0" wp14:editId="6EA82068">
+          <wp:anchor distT="0" distB="0" distL="114300" distR="114300" simplePos="0" relativeHeight="251659264" behindDoc="0" locked="0" layoutInCell="1" allowOverlap="1" wp14:anchorId="36A503A5" wp14:editId="7389AB61">
             <wp:simplePos x="0" y="0"/>
             <wp:positionH relativeFrom="margin">
               <wp:posOffset>-219075</wp:posOffset>
@@ -4106,7 +4882,7 @@
                     </pic:cNvPicPr>
                   </pic:nvPicPr>
                   <pic:blipFill>
-                    <a:blip r:embed="rId11">
+                    <a:blip r:embed="rId10">
                       <a:extLst>
                         <a:ext uri="{28A0092B-C50C-407E-A947-70E740481C1C}">
                           <a14:useLocalDpi xmlns:a14="http://schemas.microsoft.com/office/drawing/2010/main" val="0"/>
@@ -4282,7 +5058,7 @@
             <o:lock v:ext="edit" aspectratio="t"/>
           </v:shapetype>
           <v:shape id="_x0000_s1030" type="#_x0000_t75" style="position:absolute;left:0;text-align:left;margin-left:253.9pt;margin-top:-23.25pt;width:180.4pt;height:231.5pt;z-index:251663360;mso-position-horizontal-relative:margin;mso-position-vertical-relative:margin">
-            <v:imagedata r:id="rId12" o:title="spiculated-breast-cancer (1)"/>
+            <v:imagedata r:id="rId11" o:title="spiculated-breast-cancer (1)"/>
             <w10:wrap type="square" anchorx="margin" anchory="margin"/>
           </v:shape>
         </w:pict>
@@ -4293,7 +5069,7 @@
         </w:rPr>
         <w:pict>
           <v:shape id="_x0000_s1029" type="#_x0000_t75" style="position:absolute;left:0;text-align:left;margin-left:39.75pt;margin-top:-25pt;width:181.5pt;height:233.25pt;z-index:251661312;mso-position-horizontal-relative:margin;mso-position-vertical-relative:margin">
-            <v:imagedata r:id="rId13" o:title="spiculated-breast-cancer"/>
+            <v:imagedata r:id="rId12" o:title="spiculated-breast-cancer"/>
             <w10:wrap type="square" anchorx="margin" anchory="margin"/>
           </v:shape>
         </w:pict>
@@ -4318,6 +5094,7 @@
       <w:r>
         <w:t xml:space="preserve">     </w:t>
       </w:r>
+      <w:proofErr w:type="gramStart"/>
       <w:r>
         <w:tab/>
         <w:t xml:space="preserve"> </w:t>
@@ -4326,7 +5103,14 @@
         <w:rPr>
           <w:b/>
         </w:rPr>
-        <w:t xml:space="preserve">Figura 3: </w:t>
+        <w:t>Figura</w:t>
+      </w:r>
+      <w:proofErr w:type="gramEnd"/>
+      <w:r>
+        <w:rPr>
+          <w:b/>
+        </w:rPr>
+        <w:t xml:space="preserve"> 3: </w:t>
       </w:r>
       <w:r>
         <w:t>Imagem de visão CC [7]</w:t>
@@ -4354,7 +5138,23 @@
         <w:t xml:space="preserve"> redes neurais e</w:t>
       </w:r>
       <w:r>
-        <w:t xml:space="preserve"> machine learning na classificação de imagens.</w:t>
+        <w:t xml:space="preserve"> </w:t>
+      </w:r>
+      <w:proofErr w:type="spellStart"/>
+      <w:r>
+        <w:t>machine</w:t>
+      </w:r>
+      <w:proofErr w:type="spellEnd"/>
+      <w:r>
+        <w:t xml:space="preserve"> </w:t>
+      </w:r>
+      <w:proofErr w:type="spellStart"/>
+      <w:r>
+        <w:t>learning</w:t>
+      </w:r>
+      <w:proofErr w:type="spellEnd"/>
+      <w:r>
+        <w:t xml:space="preserve"> na classificação de imagens.</w:t>
       </w:r>
       <w:r>
         <w:t xml:space="preserve"> </w:t>
@@ -4373,7 +5173,7 @@
         </w:rPr>
         <w:pict>
           <v:shape id="_x0000_s1031" type="#_x0000_t75" style="position:absolute;left:0;text-align:left;margin-left:6.75pt;margin-top:388.25pt;width:450pt;height:195pt;z-index:251665408;mso-position-horizontal-relative:margin;mso-position-vertical-relative:margin">
-            <v:imagedata r:id="rId14" o:title="miltiple-neurons"/>
+            <v:imagedata r:id="rId13" o:title="miltiple-neurons"/>
             <w10:wrap type="square" anchorx="margin" anchory="margin"/>
           </v:shape>
         </w:pict>
@@ -4385,7 +5185,15 @@
         <w:t xml:space="preserve"> </w:t>
       </w:r>
       <w:r>
-        <w:t xml:space="preserve">artificiais surgiram com o intuito de copiar certas capacidades do cérebro humano, como classificação, generalização e reconhecimento de padores, ela é composta por unidade de processamento simples denominadas neurônios ou nós[ALTERAR]. </w:t>
+        <w:t xml:space="preserve">artificiais surgiram com o intuito de copiar certas capacidades do cérebro humano, como classificação, generalização e reconhecimento de </w:t>
+      </w:r>
+      <w:proofErr w:type="spellStart"/>
+      <w:r>
+        <w:t>padores</w:t>
+      </w:r>
+      <w:proofErr w:type="spellEnd"/>
+      <w:r>
+        <w:t xml:space="preserve">, ela é composta por unidade de processamento simples denominadas neurônios ou nós[ALTERAR]. </w:t>
       </w:r>
       <w:r>
         <w:t xml:space="preserve">Um neurônio possui entradas, um corpo que realiza alguma operação matemática </w:t>
@@ -4433,7 +5241,15 @@
         <w:jc w:val="both"/>
       </w:pPr>
       <w:r>
-        <w:t xml:space="preserve">Um dos primeiros modelos matemáticos desenvolvidos para formular o neurônio foi o modelo do Perceptron [ALTERAR], nesse modelo cada entrada </w:t>
+        <w:t xml:space="preserve">Um dos primeiros modelos matemáticos desenvolvidos para formular o neurônio foi o modelo do </w:t>
+      </w:r>
+      <w:proofErr w:type="spellStart"/>
+      <w:r>
+        <w:t>Perceptron</w:t>
+      </w:r>
+      <w:proofErr w:type="spellEnd"/>
+      <w:r>
+        <w:t xml:space="preserve"> [ALTERAR], nesse modelo cada entrada </w:t>
       </w:r>
       <w:r>
         <w:t xml:space="preserve">é binaria (zero ou um) e </w:t>
@@ -4473,7 +5289,7 @@
           <w:lang w:eastAsia="pt-BR"/>
         </w:rPr>
         <w:drawing>
-          <wp:anchor distT="0" distB="0" distL="114300" distR="114300" simplePos="0" relativeHeight="251666432" behindDoc="0" locked="0" layoutInCell="1" allowOverlap="1" wp14:anchorId="42F01CE2" wp14:editId="1090E18C">
+          <wp:anchor distT="0" distB="0" distL="114300" distR="114300" simplePos="0" relativeHeight="251666432" behindDoc="0" locked="0" layoutInCell="1" allowOverlap="1" wp14:anchorId="03808B4C" wp14:editId="756C9B2D">
             <wp:simplePos x="0" y="0"/>
             <wp:positionH relativeFrom="margin">
               <wp:align>right</wp:align>
@@ -4498,7 +5314,7 @@
                     </pic:cNvPicPr>
                   </pic:nvPicPr>
                   <pic:blipFill>
-                    <a:blip r:embed="rId15">
+                    <a:blip r:embed="rId14">
                       <a:extLst>
                         <a:ext uri="{28A0092B-C50C-407E-A947-70E740481C1C}">
                           <a14:useLocalDpi xmlns:a14="http://schemas.microsoft.com/office/drawing/2010/main" val="0"/>
@@ -4533,8 +5349,13 @@
         <w:t xml:space="preserve">que </w:t>
       </w:r>
       <w:r>
-        <w:t>no caso do Perceptron</w:t>
-      </w:r>
+        <w:t xml:space="preserve">no caso do </w:t>
+      </w:r>
+      <w:proofErr w:type="spellStart"/>
+      <w:r>
+        <w:t>Perceptron</w:t>
+      </w:r>
+      <w:proofErr w:type="spellEnd"/>
       <w:r>
         <w:t xml:space="preserve"> é</w:t>
       </w:r>
@@ -4556,8 +5377,13 @@
         <w:t>Figura 5</w:t>
       </w:r>
       <w:r>
-        <w:t>: Perceptron</w:t>
-      </w:r>
+        <w:t xml:space="preserve">: </w:t>
+      </w:r>
+      <w:proofErr w:type="spellStart"/>
+      <w:r>
+        <w:t>Perceptron</w:t>
+      </w:r>
+      <w:proofErr w:type="spellEnd"/>
     </w:p>
     <w:p>
       <w:pPr>
@@ -4577,12 +5403,14 @@
       <w:r>
         <w:t xml:space="preserve">A função de ativação degrau faz com que a saída da soma das entradas associadas aos seus respectivos pesos gera um valor binário (zero ou um) que baseado em um </w:t>
       </w:r>
+      <w:proofErr w:type="spellStart"/>
       <w:r>
         <w:rPr>
           <w:i/>
         </w:rPr>
         <w:t>threshold</w:t>
       </w:r>
+      <w:proofErr w:type="spellEnd"/>
       <w:r>
         <w:t xml:space="preserve"> (limite)</w:t>
       </w:r>
@@ -4600,26 +5428,72 @@
       <w:r>
         <w:t xml:space="preserve">Com essa limitação outros modelos matemáticos para definir neurônios surgiram, como a </w:t>
       </w:r>
+      <w:proofErr w:type="spellStart"/>
       <w:r>
         <w:rPr>
           <w:i/>
         </w:rPr>
         <w:t>Sigmoid</w:t>
       </w:r>
+      <w:proofErr w:type="spellEnd"/>
       <w:r>
         <w:t xml:space="preserve"> e a </w:t>
       </w:r>
+      <w:proofErr w:type="spellStart"/>
       <w:r>
         <w:rPr>
           <w:i/>
         </w:rPr>
-        <w:t>Rectified Linear Unit</w:t>
-      </w:r>
-      <w:r>
-        <w:t xml:space="preserve"> (ReLU), ambos permitindo valores reais como entradas e gerando valores reais como saída</w:t>
+        <w:t>Rectified</w:t>
+      </w:r>
+      <w:proofErr w:type="spellEnd"/>
+      <w:r>
+        <w:rPr>
+          <w:i/>
+        </w:rPr>
+        <w:t xml:space="preserve"> Linear Unit</w:t>
+      </w:r>
+      <w:r>
+        <w:t xml:space="preserve"> (</w:t>
+      </w:r>
+      <w:proofErr w:type="spellStart"/>
+      <w:r>
+        <w:t>ReLU</w:t>
+      </w:r>
+      <w:proofErr w:type="spellEnd"/>
+      <w:r>
+        <w:t>), ambos permitindo valores reais como entradas e gerando valores reais como saída</w:t>
       </w:r>
       <w:r>
         <w:t xml:space="preserve"> [ALTERAR </w:t>
+      </w:r>
+      <w:hyperlink r:id="rId15" w:history="1">
+        <w:r>
+          <w:rPr>
+            <w:rStyle w:val="Hyperlink"/>
+          </w:rPr>
+          <w:t>http://cs231n.github.io/neural-networks-1/</w:t>
+        </w:r>
+      </w:hyperlink>
+      <w:r>
+        <w:t>]</w:t>
+      </w:r>
+      <w:r>
+        <w:t>.</w:t>
+      </w:r>
+    </w:p>
+    <w:p>
+      <w:pPr>
+        <w:pStyle w:val="Corpodetexto"/>
+        <w:spacing w:before="163" w:line="360" w:lineRule="auto"/>
+        <w:ind w:left="516" w:right="393" w:firstLine="720"/>
+        <w:jc w:val="both"/>
+      </w:pPr>
+      <w:r>
+        <w:t>Esses neurônios são conectados para formar uma rede neural, essa estrutura formada pelos neurônios permite que os sinais de entrada de rede sejam processados pelos neurônios que se comunicação entre si, alterando os pesos de cada entrada adaptando os neurônios a diferentes estímulos proporcionados pelos sinais de entrada.</w:t>
+      </w:r>
+      <w:r>
+        <w:t xml:space="preserve"> É comum que esses neurônios sejam distribuídos em camadas, classificadas em camada de entrada, onde os padrões são apresentados a rede, camadas intermediarias ou escondidas, onde é feita a maior parte do processamento através das conexões ponderadas pelos pesos, e a camada de saída, onde o resultado final é concluído e apresentado [ALTERAR </w:t>
       </w:r>
       <w:hyperlink r:id="rId16" w:history="1">
         <w:r>
@@ -4630,10 +5504,13 @@
         </w:r>
       </w:hyperlink>
       <w:r>
-        <w:t>]</w:t>
-      </w:r>
-      <w:r>
-        <w:t>.</w:t>
+        <w:t>].</w:t>
+      </w:r>
+      <w:r>
+        <w:t xml:space="preserve"> </w:t>
+      </w:r>
+      <w:r>
+        <w:t>Assim é possível que a rede “aprenda”, simulando o processo de aprendizado do cérebro humano.</w:t>
       </w:r>
     </w:p>
     <w:p>
@@ -4643,29 +5520,6 @@
         <w:ind w:left="516" w:right="393" w:firstLine="720"/>
         <w:jc w:val="both"/>
       </w:pPr>
-      <w:r>
-        <w:t>Esses neurônios são conectados para formar uma rede neural, essa estrutura formada pelos neurônios permite que os sinais de entrada de rede sejam processados pelos neurônios que se comunicação entre si, alterando os pesos de cada entrada adaptando os neurônios a diferentes estímulos proporcionados pelos sinais de entrada.</w:t>
-      </w:r>
-      <w:r>
-        <w:t xml:space="preserve"> É comum que esses neurônios sejam distribuídos em camadas, classificadas em camada de entrada, onde os padrões são apresentados a rede, camadas intermediarias ou escondidas, onde é feita a maior parte do processamento através das conexões ponderadas pelos pesos, e a camada de saída, onde o resultado final é concluído e apresentado [ALTERAR </w:t>
-      </w:r>
-      <w:hyperlink r:id="rId17" w:history="1">
-        <w:r>
-          <w:rPr>
-            <w:rStyle w:val="Hyperlink"/>
-          </w:rPr>
-          <w:t>http://cs231n.github.io/neural-networks-1/</w:t>
-        </w:r>
-      </w:hyperlink>
-      <w:r>
-        <w:t>].</w:t>
-      </w:r>
-      <w:r>
-        <w:t xml:space="preserve"> </w:t>
-      </w:r>
-      <w:r>
-        <w:t>Assim é possível que a rede “aprenda”, simulando o processo de aprendizado do cérebro humano.</w:t>
-      </w:r>
     </w:p>
     <w:p>
       <w:pPr>
@@ -4679,14 +5533,6 @@
       <w:pPr>
         <w:pStyle w:val="Corpodetexto"/>
         <w:spacing w:before="163" w:line="360" w:lineRule="auto"/>
-        <w:ind w:left="516" w:right="393" w:firstLine="720"/>
-        <w:jc w:val="both"/>
-      </w:pPr>
-    </w:p>
-    <w:p>
-      <w:pPr>
-        <w:pStyle w:val="Corpodetexto"/>
-        <w:spacing w:before="163" w:line="360" w:lineRule="auto"/>
         <w:ind w:right="393"/>
         <w:jc w:val="both"/>
       </w:pPr>
@@ -4704,7 +5550,7 @@
           <w:lang w:eastAsia="pt-BR"/>
         </w:rPr>
         <w:drawing>
-          <wp:anchor distT="0" distB="0" distL="114300" distR="114300" simplePos="0" relativeHeight="251667456" behindDoc="0" locked="0" layoutInCell="1" allowOverlap="1" wp14:anchorId="21296A5D" wp14:editId="4CE23598">
+          <wp:anchor distT="0" distB="0" distL="114300" distR="114300" simplePos="0" relativeHeight="251667456" behindDoc="0" locked="0" layoutInCell="1" allowOverlap="1" wp14:anchorId="628A12DE" wp14:editId="6602C2DC">
             <wp:simplePos x="0" y="0"/>
             <wp:positionH relativeFrom="margin">
               <wp:align>center</wp:align>
@@ -4729,7 +5575,7 @@
                     </pic:cNvPicPr>
                   </pic:nvPicPr>
                   <pic:blipFill>
-                    <a:blip r:embed="rId18">
+                    <a:blip r:embed="rId17">
                       <a:extLst>
                         <a:ext uri="{28A0092B-C50C-407E-A947-70E740481C1C}">
                           <a14:useLocalDpi xmlns:a14="http://schemas.microsoft.com/office/drawing/2010/main" val="0"/>
@@ -4814,12 +5660,14 @@
         <w:ind w:left="516" w:right="393" w:firstLine="720"/>
         <w:jc w:val="both"/>
       </w:pPr>
+      <w:proofErr w:type="spellStart"/>
       <w:r>
         <w:rPr>
           <w:i/>
         </w:rPr>
         <w:t>Backpropagation</w:t>
       </w:r>
+      <w:proofErr w:type="spellEnd"/>
       <w:r>
         <w:rPr>
           <w:i/>
@@ -4827,7 +5675,15 @@
         <w:t xml:space="preserve"> </w:t>
       </w:r>
       <w:r>
-        <w:t>é um algoritmo de aprendizado supervisionado, em que é calculado um erro após o processamento da rede do sinal de entrada até a saída, e esse erro é propagado na direção inversa da rede, ou seja, da saída para entrada, atualizando os pesos de cada neuronio de acordo com esse erro calculado [11].</w:t>
+        <w:t xml:space="preserve">é um algoritmo de aprendizado supervisionado, em que é calculado um erro após o processamento da rede do sinal de entrada até a saída, e esse erro é propagado na direção inversa da rede, ou seja, da saída para entrada, atualizando os pesos de cada </w:t>
+      </w:r>
+      <w:proofErr w:type="spellStart"/>
+      <w:r>
+        <w:t>neuronio</w:t>
+      </w:r>
+      <w:proofErr w:type="spellEnd"/>
+      <w:r>
+        <w:t xml:space="preserve"> de acordo com esse erro calculado [11].</w:t>
       </w:r>
     </w:p>
     <w:p>
@@ -4838,7 +5694,15 @@
         <w:jc w:val="both"/>
       </w:pPr>
       <w:r>
-        <w:t xml:space="preserve">As redes perceptron multicamadas (MLP) </w:t>
+        <w:t xml:space="preserve">As redes </w:t>
+      </w:r>
+      <w:proofErr w:type="spellStart"/>
+      <w:r>
+        <w:t>perceptron</w:t>
+      </w:r>
+      <w:proofErr w:type="spellEnd"/>
+      <w:r>
+        <w:t xml:space="preserve"> multicamadas (MLP) </w:t>
       </w:r>
       <w:r>
         <w:t>se caracteriza por ter todos seus neurônios conectados a um neurônio da próxima camada</w:t>
@@ -4846,12 +5710,14 @@
       <w:r>
         <w:t xml:space="preserve"> [10], a figura 6 é um exemplo de uma MLP. Essa rede utiliza do mecanismo de </w:t>
       </w:r>
+      <w:proofErr w:type="spellStart"/>
       <w:r>
         <w:rPr>
           <w:i/>
         </w:rPr>
         <w:t>backpropagation</w:t>
       </w:r>
+      <w:proofErr w:type="spellEnd"/>
       <w:r>
         <w:rPr>
           <w:i/>
@@ -4872,7 +5738,7 @@
       <w:r>
         <w:t xml:space="preserve">Redes convolucionais [ALTERAR] </w:t>
       </w:r>
-      <w:hyperlink r:id="rId19" w:history="1">
+      <w:hyperlink r:id="rId18" w:history="1">
         <w:r>
           <w:rPr>
             <w:rStyle w:val="Hyperlink"/>
@@ -4922,7 +5788,7 @@
           <w:lang w:eastAsia="pt-BR"/>
         </w:rPr>
         <w:drawing>
-          <wp:anchor distT="0" distB="0" distL="114300" distR="114300" simplePos="0" relativeHeight="251668480" behindDoc="0" locked="0" layoutInCell="1" allowOverlap="1" wp14:anchorId="1D2EF0D2" wp14:editId="2CD971A5">
+          <wp:anchor distT="0" distB="0" distL="114300" distR="114300" simplePos="0" relativeHeight="251668480" behindDoc="0" locked="0" layoutInCell="1" allowOverlap="1" wp14:anchorId="12FA6790" wp14:editId="2B63B989">
             <wp:simplePos x="0" y="0"/>
             <wp:positionH relativeFrom="margin">
               <wp:align>center</wp:align>
@@ -4947,7 +5813,7 @@
                     </pic:cNvPicPr>
                   </pic:nvPicPr>
                   <pic:blipFill>
-                    <a:blip r:embed="rId20">
+                    <a:blip r:embed="rId19">
                       <a:extLst>
                         <a:ext uri="{28A0092B-C50C-407E-A947-70E740481C1C}">
                           <a14:useLocalDpi xmlns:a14="http://schemas.microsoft.com/office/drawing/2010/main" val="0"/>
@@ -5075,12 +5941,14 @@
       <w:r>
         <w:t xml:space="preserve"> da camada de convolução temos a camada de </w:t>
       </w:r>
+      <w:proofErr w:type="spellStart"/>
       <w:r>
         <w:rPr>
           <w:i/>
         </w:rPr>
         <w:t>pooling</w:t>
       </w:r>
+      <w:proofErr w:type="spellEnd"/>
       <w:r>
         <w:rPr>
           <w:i/>
@@ -5093,12 +5961,14 @@
       <w:r>
         <w:t xml:space="preserve"> diminuir progressivamente o tamanho espacial da representação para reduzir a quantidade de parâmetros para serem computados pela rede, evitando o </w:t>
       </w:r>
+      <w:proofErr w:type="spellStart"/>
       <w:r>
         <w:rPr>
           <w:i/>
         </w:rPr>
         <w:t>overfitting</w:t>
       </w:r>
+      <w:proofErr w:type="spellEnd"/>
       <w:r>
         <w:rPr>
           <w:i/>
@@ -5108,17 +5978,49 @@
       <w:r>
         <w:t xml:space="preserve">que é um problema causado pela grande quantidade de parâmetros que a rede deve processar, causando uma grande variância no resultado da classificação[ALTERAR]. </w:t>
       </w:r>
+      <w:proofErr w:type="spellStart"/>
       <w:r>
         <w:rPr>
           <w:i/>
         </w:rPr>
-        <w:t xml:space="preserve">Pooling </w:t>
-      </w:r>
-      <w:r>
-        <w:t>é normalmente realizado através do max pooling que obtém o maior valor de uma certa região da matriz para propagar.</w:t>
-      </w:r>
-      <w:r>
-        <w:t xml:space="preserve"> Essa camada de pooling normalmente é inserida logo após uma camada de convolução.</w:t>
+        <w:t>Pooling</w:t>
+      </w:r>
+      <w:proofErr w:type="spellEnd"/>
+      <w:r>
+        <w:rPr>
+          <w:i/>
+        </w:rPr>
+        <w:t xml:space="preserve"> </w:t>
+      </w:r>
+      <w:r>
+        <w:t xml:space="preserve">é normalmente realizado através do </w:t>
+      </w:r>
+      <w:proofErr w:type="spellStart"/>
+      <w:r>
+        <w:t>max</w:t>
+      </w:r>
+      <w:proofErr w:type="spellEnd"/>
+      <w:r>
+        <w:t xml:space="preserve"> </w:t>
+      </w:r>
+      <w:proofErr w:type="spellStart"/>
+      <w:r>
+        <w:t>pooling</w:t>
+      </w:r>
+      <w:proofErr w:type="spellEnd"/>
+      <w:r>
+        <w:t xml:space="preserve"> que obtém o maior valor de uma certa região da matriz para propagar.</w:t>
+      </w:r>
+      <w:r>
+        <w:t xml:space="preserve"> Essa camada de </w:t>
+      </w:r>
+      <w:proofErr w:type="spellStart"/>
+      <w:r>
+        <w:t>pooling</w:t>
+      </w:r>
+      <w:proofErr w:type="spellEnd"/>
+      <w:r>
+        <w:t xml:space="preserve"> normalmente é inserida logo após uma camada de convolução.</w:t>
       </w:r>
     </w:p>
     <w:p>
@@ -5144,7 +6046,7 @@
         <w:lastRenderedPageBreak/>
         <w:pict>
           <v:shape id="_x0000_s1032" type="#_x0000_t75" style="position:absolute;left:0;text-align:left;margin-left:-16.85pt;margin-top:-16pt;width:508.15pt;height:155.25pt;z-index:251670528;mso-position-horizontal-relative:margin;mso-position-vertical-relative:margin">
-            <v:imagedata r:id="rId21" o:title="Capture"/>
+            <v:imagedata r:id="rId20" o:title="Capture"/>
             <w10:wrap type="square" anchorx="margin" anchory="margin"/>
           </v:shape>
         </w:pict>
@@ -5156,8 +6058,13 @@
         <w:t>Figura 8</w:t>
       </w:r>
       <w:r>
-        <w:t>: Processo de pooling</w:t>
-      </w:r>
+        <w:t xml:space="preserve">: Processo de </w:t>
+      </w:r>
+      <w:proofErr w:type="spellStart"/>
+      <w:r>
+        <w:t>pooling</w:t>
+      </w:r>
+      <w:proofErr w:type="spellEnd"/>
     </w:p>
     <w:p>
       <w:pPr>
@@ -5175,23 +6082,49 @@
         <w:jc w:val="both"/>
       </w:pPr>
       <w:r>
-        <w:t>Outras camadas que podem ser adicionadas a rede são de ReLU que aplica a função de ativação removendo valores negativos do mapa de ativação, transformando-os em zeros, com isso os aspectos de decisão e não-linearidade são melhorados. E a camada de perda (</w:t>
-      </w:r>
+        <w:t xml:space="preserve">Outras camadas que podem ser adicionadas a rede são de </w:t>
+      </w:r>
+      <w:proofErr w:type="spellStart"/>
+      <w:r>
+        <w:t>ReLU</w:t>
+      </w:r>
+      <w:proofErr w:type="spellEnd"/>
+      <w:r>
+        <w:t xml:space="preserve"> que aplica a função de ativação removendo valores negativos do mapa de ativação, transformando-os em zeros, com isso os aspectos de decisão e não-linearidade são melhorados. E a camada de perda (</w:t>
+      </w:r>
+      <w:proofErr w:type="spellStart"/>
       <w:r>
         <w:rPr>
           <w:i/>
         </w:rPr>
-        <w:t>loss layer</w:t>
-      </w:r>
+        <w:t>loss</w:t>
+      </w:r>
+      <w:proofErr w:type="spellEnd"/>
+      <w:r>
+        <w:rPr>
+          <w:i/>
+        </w:rPr>
+        <w:t xml:space="preserve"> </w:t>
+      </w:r>
+      <w:proofErr w:type="spellStart"/>
+      <w:r>
+        <w:rPr>
+          <w:i/>
+        </w:rPr>
+        <w:t>layer</w:t>
+      </w:r>
+      <w:proofErr w:type="spellEnd"/>
       <w:r>
         <w:t xml:space="preserve">) que determina como o treino penaliza a variação entre o que foi predito e o valor real, é comum serem utilizadas funções de </w:t>
       </w:r>
+      <w:proofErr w:type="spellStart"/>
       <w:r>
         <w:rPr>
           <w:i/>
         </w:rPr>
         <w:t>softmax</w:t>
       </w:r>
+      <w:proofErr w:type="spellEnd"/>
       <w:r>
         <w:rPr>
           <w:i/>
@@ -5201,12 +6134,28 @@
       <w:r>
         <w:t xml:space="preserve">e </w:t>
       </w:r>
+      <w:proofErr w:type="spellStart"/>
       <w:r>
         <w:rPr>
           <w:i/>
         </w:rPr>
-        <w:t>sigmoid cross-entropy</w:t>
-      </w:r>
+        <w:t>sigmoid</w:t>
+      </w:r>
+      <w:proofErr w:type="spellEnd"/>
+      <w:r>
+        <w:rPr>
+          <w:i/>
+        </w:rPr>
+        <w:t xml:space="preserve"> </w:t>
+      </w:r>
+      <w:proofErr w:type="spellStart"/>
+      <w:r>
+        <w:rPr>
+          <w:i/>
+        </w:rPr>
+        <w:t>cross-entropy</w:t>
+      </w:r>
+      <w:proofErr w:type="spellEnd"/>
       <w:r>
         <w:t xml:space="preserve"> nessa camada.</w:t>
       </w:r>
@@ -5224,7 +6173,7 @@
           <w:lang w:eastAsia="pt-BR"/>
         </w:rPr>
         <w:drawing>
-          <wp:anchor distT="0" distB="0" distL="114300" distR="114300" simplePos="0" relativeHeight="251671552" behindDoc="0" locked="0" layoutInCell="1" allowOverlap="1" wp14:anchorId="2CE99A1D" wp14:editId="18CA15D7">
+          <wp:anchor distT="0" distB="0" distL="114300" distR="114300" simplePos="0" relativeHeight="251671552" behindDoc="0" locked="0" layoutInCell="1" allowOverlap="1" wp14:anchorId="2BD1756B" wp14:editId="1D9249A3">
             <wp:simplePos x="0" y="0"/>
             <wp:positionH relativeFrom="page">
               <wp:align>center</wp:align>
@@ -5249,7 +6198,7 @@
                     </pic:cNvPicPr>
                   </pic:nvPicPr>
                   <pic:blipFill>
-                    <a:blip r:embed="rId22">
+                    <a:blip r:embed="rId21">
                       <a:extLst>
                         <a:ext uri="{28A0092B-C50C-407E-A947-70E740481C1C}">
                           <a14:useLocalDpi xmlns:a14="http://schemas.microsoft.com/office/drawing/2010/main" val="0"/>
@@ -5350,7 +6299,7 @@
           <w:szCs w:val="24"/>
         </w:rPr>
       </w:pPr>
-      <w:bookmarkStart w:id="6" w:name="_Toc14626547"/>
+      <w:bookmarkStart w:id="7" w:name="_Toc14635264"/>
       <w:r>
         <w:rPr>
           <w:sz w:val="24"/>
@@ -5366,7 +6315,7 @@
         </w:rPr>
         <w:t>protótipos</w:t>
       </w:r>
-      <w:bookmarkEnd w:id="6"/>
+      <w:bookmarkEnd w:id="7"/>
     </w:p>
     <w:p>
       <w:pPr>
@@ -5383,7 +6332,47 @@
         <w:t xml:space="preserve"> </w:t>
       </w:r>
       <w:r>
-        <w:t>Python foi linguagem escolhida para o desenvolvimento da rede neural utilizada, pelo fato de ser uma linguagem que possui uma grande quantidade de ferramentas relacionadas a processamento de imagens e redes neurais. A principal biblioteca utilizada foi o TensorFlow, um framework para machine learning open source criado pela Google. Além disso o autor do projeto já possuía experiência com Python o que facilitou o deenvolvimento do projeto.</w:t>
+        <w:t xml:space="preserve">Python foi linguagem escolhida para o desenvolvimento da rede neural utilizada, pelo fato de ser uma linguagem que possui uma grande quantidade de ferramentas relacionadas a processamento de imagens e redes neurais. A principal biblioteca utilizada foi o </w:t>
+      </w:r>
+      <w:proofErr w:type="spellStart"/>
+      <w:r>
+        <w:t>TensorFlow</w:t>
+      </w:r>
+      <w:proofErr w:type="spellEnd"/>
+      <w:r>
+        <w:t xml:space="preserve">, um framework para </w:t>
+      </w:r>
+      <w:proofErr w:type="spellStart"/>
+      <w:r>
+        <w:t>machine</w:t>
+      </w:r>
+      <w:proofErr w:type="spellEnd"/>
+      <w:r>
+        <w:t xml:space="preserve"> </w:t>
+      </w:r>
+      <w:proofErr w:type="spellStart"/>
+      <w:r>
+        <w:t>learning</w:t>
+      </w:r>
+      <w:proofErr w:type="spellEnd"/>
+      <w:r>
+        <w:t xml:space="preserve"> open </w:t>
+      </w:r>
+      <w:proofErr w:type="spellStart"/>
+      <w:r>
+        <w:t>source</w:t>
+      </w:r>
+      <w:proofErr w:type="spellEnd"/>
+      <w:r>
+        <w:t xml:space="preserve"> criado pela Google. Além disso o autor do projeto já possuía experiência com Python o que facilitou o </w:t>
+      </w:r>
+      <w:proofErr w:type="spellStart"/>
+      <w:r>
+        <w:t>deenvolvimento</w:t>
+      </w:r>
+      <w:proofErr w:type="spellEnd"/>
+      <w:r>
+        <w:t xml:space="preserve"> do projeto.</w:t>
       </w:r>
     </w:p>
     <w:p>
@@ -5394,9 +6383,17 @@
         <w:jc w:val="both"/>
       </w:pPr>
       <w:r>
-        <w:t xml:space="preserve">No início a biblioteca TensorFlow foi estudada através da própria documentação oficial além de vídeos tutoriais que explicavam um pouco mais afundo o uso da biblioteca [ALTERAR] </w:t>
-      </w:r>
-      <w:hyperlink r:id="rId23" w:history="1">
+        <w:t xml:space="preserve">No início a biblioteca </w:t>
+      </w:r>
+      <w:proofErr w:type="spellStart"/>
+      <w:r>
+        <w:t>TensorFlow</w:t>
+      </w:r>
+      <w:proofErr w:type="spellEnd"/>
+      <w:r>
+        <w:t xml:space="preserve"> foi estudada através da própria documentação oficial além de vídeos tutoriais que explicavam um pouco mais afundo o uso da biblioteca [ALTERAR] </w:t>
+      </w:r>
+      <w:hyperlink r:id="rId22" w:history="1">
         <w:r>
           <w:rPr>
             <w:rStyle w:val="Hyperlink"/>
@@ -5407,7 +6404,7 @@
       <w:r>
         <w:t xml:space="preserve"> </w:t>
       </w:r>
-      <w:hyperlink r:id="rId24" w:history="1">
+      <w:hyperlink r:id="rId23" w:history="1">
         <w:r>
           <w:rPr>
             <w:rStyle w:val="Hyperlink"/>
@@ -5427,9 +6424,33 @@
         <w:jc w:val="both"/>
       </w:pPr>
       <w:r>
-        <w:t xml:space="preserve">Depois dessa introdução ao TensorFlow foi realizada uma pesquisa para descobrir projetos já desenvolvidos que poderiam servir como base para o desenvolvimento da solução proposta pelo projeto. E uma das soluções encontradas foi o projeto Classifying Cancer [ALTERAR] </w:t>
-      </w:r>
-      <w:hyperlink r:id="rId25" w:history="1">
+        <w:t xml:space="preserve">Depois dessa introdução ao </w:t>
+      </w:r>
+      <w:proofErr w:type="spellStart"/>
+      <w:r>
+        <w:t>TensorFlow</w:t>
+      </w:r>
+      <w:proofErr w:type="spellEnd"/>
+      <w:r>
+        <w:t xml:space="preserve"> foi realizada uma pesquisa para descobrir projetos já desenvolvidos que poderiam servir como base para o desenvolvimento da solução proposta pelo projeto. E uma das soluções encontradas foi o projeto </w:t>
+      </w:r>
+      <w:proofErr w:type="spellStart"/>
+      <w:r>
+        <w:t>Classifying</w:t>
+      </w:r>
+      <w:proofErr w:type="spellEnd"/>
+      <w:r>
+        <w:t xml:space="preserve"> </w:t>
+      </w:r>
+      <w:proofErr w:type="spellStart"/>
+      <w:r>
+        <w:t>Cancer</w:t>
+      </w:r>
+      <w:proofErr w:type="spellEnd"/>
+      <w:r>
+        <w:t xml:space="preserve"> [ALTERAR] </w:t>
+      </w:r>
+      <w:hyperlink r:id="rId24" w:history="1">
         <w:r>
           <w:rPr>
             <w:rStyle w:val="Hyperlink"/>
@@ -5438,7 +6459,47 @@
         </w:r>
       </w:hyperlink>
       <w:r>
-        <w:t xml:space="preserve"> que é um projeto em Python que utiliza TensorFlow para classificar imagens de tumores de mama. Esse projeto possui uma rede neural profunda que classifica os tumores em benignos ou malignos dependendo de medidas já mensuradas e guardadas em um arquivo .csv (Comma Separated Values), e uma rede neural convolucional que foi testada em histogramas de tumores.</w:t>
+        <w:t xml:space="preserve"> que é um projeto em Python que utiliza </w:t>
+      </w:r>
+      <w:proofErr w:type="spellStart"/>
+      <w:r>
+        <w:t>TensorFlow</w:t>
+      </w:r>
+      <w:proofErr w:type="spellEnd"/>
+      <w:r>
+        <w:t xml:space="preserve"> para classificar imagens de tumores de mama. Esse projeto possui uma rede neural profunda que classifica os tumores em benignos ou malignos dependendo de medidas já mensuradas e guardadas em um arquivo .</w:t>
+      </w:r>
+      <w:proofErr w:type="spellStart"/>
+      <w:r>
+        <w:t>csv</w:t>
+      </w:r>
+      <w:proofErr w:type="spellEnd"/>
+      <w:r>
+        <w:t xml:space="preserve"> (</w:t>
+      </w:r>
+      <w:proofErr w:type="spellStart"/>
+      <w:r>
+        <w:t>Comma</w:t>
+      </w:r>
+      <w:proofErr w:type="spellEnd"/>
+      <w:r>
+        <w:t xml:space="preserve"> </w:t>
+      </w:r>
+      <w:proofErr w:type="spellStart"/>
+      <w:r>
+        <w:t>Separated</w:t>
+      </w:r>
+      <w:proofErr w:type="spellEnd"/>
+      <w:r>
+        <w:t xml:space="preserve"> </w:t>
+      </w:r>
+      <w:proofErr w:type="spellStart"/>
+      <w:r>
+        <w:t>Values</w:t>
+      </w:r>
+      <w:proofErr w:type="spellEnd"/>
+      <w:r>
+        <w:t>), e uma rede neural convolucional que foi testada em histogramas de tumores.</w:t>
       </w:r>
     </w:p>
     <w:p>
@@ -5449,21 +6510,31 @@
         <w:jc w:val="both"/>
       </w:pPr>
       <w:r>
-        <w:t xml:space="preserve">Após alguns testes </w:t>
-      </w:r>
-      <w:r>
-        <w:t xml:space="preserve">para comprovar funcionamento do projeto </w:t>
-      </w:r>
-      <w:r>
-        <w:t xml:space="preserve">e analise do código </w:t>
+        <w:t xml:space="preserve">Após alguns testes para comprovar funcionamento do projeto e analise do código </w:t>
       </w:r>
       <w:r>
         <w:t xml:space="preserve">para entendimento do que foi desenvolvido e necessidades básicas para execução do software </w:t>
       </w:r>
       <w:r>
-        <w:t xml:space="preserve">foi decidido utilizar esse projeto como base para o desenvolvimento da solução proposta, visto que seria fácil adapta-lo alterando parâmetros de treino e a arquitetura da rede em questão. É importante ressaltar que o código está sobre a licenciado sob a GNU General Public License v3.0 que permite modificação, uso comercial, distribuição e uso privado [ALTERAR] </w:t>
-      </w:r>
-      <w:hyperlink r:id="rId26" w:history="1">
+        <w:t xml:space="preserve">foi decidido utilizar esse projeto como base para o desenvolvimento da solução proposta, visto que seria fácil adapta-lo alterando parâmetros de treino e a arquitetura da rede em questão. É importante ressaltar que o código está sobre a licenciado sob a GNU General </w:t>
+      </w:r>
+      <w:proofErr w:type="spellStart"/>
+      <w:r>
+        <w:t>Public</w:t>
+      </w:r>
+      <w:proofErr w:type="spellEnd"/>
+      <w:r>
+        <w:t xml:space="preserve"> </w:t>
+      </w:r>
+      <w:proofErr w:type="spellStart"/>
+      <w:r>
+        <w:t>License</w:t>
+      </w:r>
+      <w:proofErr w:type="spellEnd"/>
+      <w:r>
+        <w:t xml:space="preserve"> v3.0 que permite modificação, uso comercial, distribuição e uso privado [ALTERAR] </w:t>
+      </w:r>
+      <w:hyperlink r:id="rId25" w:history="1">
         <w:r>
           <w:rPr>
             <w:rStyle w:val="Hyperlink"/>
@@ -5578,7 +6649,7 @@
           <w:szCs w:val="24"/>
         </w:rPr>
       </w:pPr>
-      <w:bookmarkStart w:id="7" w:name="_Toc14626548"/>
+      <w:bookmarkStart w:id="8" w:name="_Toc14635265"/>
       <w:r>
         <w:rPr>
           <w:sz w:val="24"/>
@@ -5587,7 +6658,7 @@
         <w:lastRenderedPageBreak/>
         <w:t>Método</w:t>
       </w:r>
-      <w:bookmarkEnd w:id="7"/>
+      <w:bookmarkEnd w:id="8"/>
     </w:p>
     <w:p>
       <w:pPr>
@@ -5627,7 +6698,7 @@
           <w:lang w:eastAsia="pt-BR"/>
         </w:rPr>
         <w:drawing>
-          <wp:anchor distT="0" distB="0" distL="114300" distR="114300" simplePos="0" relativeHeight="251672576" behindDoc="0" locked="0" layoutInCell="1" allowOverlap="1" wp14:anchorId="358AF1E8" wp14:editId="2E6F1F6F">
+          <wp:anchor distT="0" distB="0" distL="114300" distR="114300" simplePos="0" relativeHeight="251672576" behindDoc="0" locked="0" layoutInCell="1" allowOverlap="1" wp14:anchorId="101FBBCC" wp14:editId="2C7442D3">
             <wp:simplePos x="0" y="0"/>
             <wp:positionH relativeFrom="margin">
               <wp:posOffset>-671830</wp:posOffset>
@@ -5652,7 +6723,7 @@
                     </pic:cNvPicPr>
                   </pic:nvPicPr>
                   <pic:blipFill>
-                    <a:blip r:embed="rId27">
+                    <a:blip r:embed="rId26">
                       <a:extLst>
                         <a:ext uri="{28A0092B-C50C-407E-A947-70E740481C1C}">
                           <a14:useLocalDpi xmlns:a14="http://schemas.microsoft.com/office/drawing/2010/main" val="0"/>
@@ -5913,39 +6984,7 @@
                 <w:color w:val="000000"/>
                 <w:lang w:eastAsia="pt-BR"/>
               </w:rPr>
-              <w:t xml:space="preserve">Estudo </w:t>
-            </w:r>
-            <w:r>
-              <w:rPr>
-                <w:rFonts w:ascii="Calibri" w:eastAsia="Times New Roman" w:hAnsi="Calibri" w:cs="Calibri"/>
-                <w:color w:val="000000"/>
-                <w:lang w:eastAsia="pt-BR"/>
-              </w:rPr>
-              <w:t>teórico</w:t>
-            </w:r>
-            <w:r>
-              <w:rPr>
-                <w:rFonts w:ascii="Calibri" w:eastAsia="Times New Roman" w:hAnsi="Calibri" w:cs="Calibri"/>
-                <w:color w:val="000000"/>
-                <w:lang w:eastAsia="pt-BR"/>
-              </w:rPr>
-              <w:t xml:space="preserve"> redes neurais e </w:t>
-            </w:r>
-            <w:r>
-              <w:rPr>
-                <w:rFonts w:ascii="Calibri" w:eastAsia="Times New Roman" w:hAnsi="Calibri" w:cs="Calibri"/>
-                <w:color w:val="000000"/>
-                <w:lang w:eastAsia="pt-BR"/>
-              </w:rPr>
-              <w:t>câncer</w:t>
-            </w:r>
-            <w:r>
-              <w:rPr>
-                <w:rFonts w:ascii="Calibri" w:eastAsia="Times New Roman" w:hAnsi="Calibri" w:cs="Calibri"/>
-                <w:color w:val="000000"/>
-                <w:lang w:eastAsia="pt-BR"/>
-              </w:rPr>
-              <w:t xml:space="preserve"> de mama</w:t>
+              <w:t>Estudo teórico redes neurais e câncer de mama</w:t>
             </w:r>
           </w:p>
         </w:tc>
@@ -6349,15 +7388,7 @@
                 <w:color w:val="000000"/>
                 <w:lang w:eastAsia="pt-BR"/>
               </w:rPr>
-              <w:t>Relatório</w:t>
-            </w:r>
-            <w:r>
-              <w:rPr>
-                <w:rFonts w:ascii="Calibri" w:eastAsia="Times New Roman" w:hAnsi="Calibri" w:cs="Calibri"/>
-                <w:color w:val="000000"/>
-                <w:lang w:eastAsia="pt-BR"/>
-              </w:rPr>
-              <w:t xml:space="preserve"> Final 1</w:t>
+              <w:t>Relatório Final 1</w:t>
             </w:r>
           </w:p>
         </w:tc>
@@ -6557,15 +7588,7 @@
                 <w:color w:val="000000"/>
                 <w:lang w:eastAsia="pt-BR"/>
               </w:rPr>
-              <w:t xml:space="preserve">Desenvolvimento da </w:t>
-            </w:r>
-            <w:r>
-              <w:rPr>
-                <w:rFonts w:ascii="Calibri" w:eastAsia="Times New Roman" w:hAnsi="Calibri" w:cs="Calibri"/>
-                <w:color w:val="000000"/>
-                <w:lang w:eastAsia="pt-BR"/>
-              </w:rPr>
-              <w:t>solução</w:t>
+              <w:t>Desenvolvimento da solução</w:t>
             </w:r>
           </w:p>
         </w:tc>
@@ -6817,15 +7840,7 @@
                 <w:color w:val="000000"/>
                 <w:lang w:eastAsia="pt-BR"/>
               </w:rPr>
-              <w:t>Relatório</w:t>
-            </w:r>
-            <w:r>
-              <w:rPr>
-                <w:rFonts w:ascii="Calibri" w:eastAsia="Times New Roman" w:hAnsi="Calibri" w:cs="Calibri"/>
-                <w:color w:val="000000"/>
-                <w:lang w:eastAsia="pt-BR"/>
-              </w:rPr>
-              <w:t xml:space="preserve"> Final 2</w:t>
+              <w:t>Relatório Final 2</w:t>
             </w:r>
           </w:p>
         </w:tc>
@@ -6997,12 +8012,27 @@
       <w:pPr>
         <w:pStyle w:val="Corpodetexto"/>
         <w:spacing w:before="163" w:line="360" w:lineRule="auto"/>
-        <w:ind w:right="393"/>
-        <w:jc w:val="both"/>
-      </w:pPr>
-      <w:r>
-        <w:tab/>
-        <w:t xml:space="preserve">Não foi utilizada uma metodologia de desenvolvimento ágil como Scrum, Kanban, XP. </w:t>
+        <w:ind w:left="720" w:right="393" w:firstLine="514"/>
+        <w:jc w:val="both"/>
+      </w:pPr>
+      <w:r>
+        <w:t xml:space="preserve">Não foi utilizada uma metodologia de desenvolvimento ágil como </w:t>
+      </w:r>
+      <w:proofErr w:type="spellStart"/>
+      <w:r>
+        <w:t>Scrum</w:t>
+      </w:r>
+      <w:proofErr w:type="spellEnd"/>
+      <w:r>
+        <w:t xml:space="preserve">, </w:t>
+      </w:r>
+      <w:proofErr w:type="spellStart"/>
+      <w:r>
+        <w:t>Kanban</w:t>
+      </w:r>
+      <w:proofErr w:type="spellEnd"/>
+      <w:r>
+        <w:t xml:space="preserve">, XP. </w:t>
       </w:r>
       <w:r>
         <w:t>Apenas foram considerados os prazos propostos no cronograma para se finalizar o projeto dentro do prazo determinado pelo departamento.</w:t>
@@ -7022,56 +8052,6 @@
         <w:spacing w:before="163" w:line="360" w:lineRule="auto"/>
         <w:ind w:left="668" w:right="393" w:firstLine="566"/>
         <w:jc w:val="both"/>
-      </w:pPr>
-    </w:p>
-    <w:p>
-      <w:pPr>
-        <w:pStyle w:val="Corpodetexto"/>
-        <w:spacing w:before="163" w:line="360" w:lineRule="auto"/>
-        <w:ind w:right="393"/>
-        <w:jc w:val="both"/>
-      </w:pPr>
-    </w:p>
-    <w:p>
-      <w:pPr>
-        <w:pStyle w:val="Corpodetexto"/>
-        <w:spacing w:before="163" w:line="360" w:lineRule="auto"/>
-        <w:ind w:right="393"/>
-        <w:jc w:val="both"/>
-      </w:pPr>
-    </w:p>
-    <w:p>
-      <w:pPr>
-        <w:pStyle w:val="Corpodetexto"/>
-        <w:spacing w:before="163" w:line="360" w:lineRule="auto"/>
-        <w:ind w:right="393"/>
-        <w:jc w:val="both"/>
-      </w:pPr>
-      <w:bookmarkStart w:id="8" w:name="_GoBack"/>
-      <w:bookmarkEnd w:id="8"/>
-    </w:p>
-    <w:p>
-      <w:pPr>
-        <w:pStyle w:val="Corpodetexto"/>
-        <w:spacing w:before="163" w:line="360" w:lineRule="auto"/>
-        <w:ind w:right="393"/>
-        <w:jc w:val="both"/>
-      </w:pPr>
-    </w:p>
-    <w:p>
-      <w:pPr>
-        <w:pStyle w:val="Corpodetexto"/>
-        <w:spacing w:before="163" w:line="360" w:lineRule="auto"/>
-        <w:ind w:right="393"/>
-        <w:jc w:val="both"/>
-      </w:pPr>
-    </w:p>
-    <w:p>
-      <w:pPr>
-        <w:pStyle w:val="Corpodetexto"/>
-        <w:spacing w:before="163" w:line="360" w:lineRule="auto"/>
-        <w:ind w:left="656" w:right="393"/>
-        <w:jc w:val="center"/>
       </w:pPr>
     </w:p>
     <w:p>
@@ -7083,72 +8063,12 @@
         </w:tabs>
         <w:spacing w:before="117"/>
         <w:ind w:left="0"/>
-      </w:pPr>
-    </w:p>
-    <w:p>
-      <w:pPr>
-        <w:pStyle w:val="Ttulo1"/>
-        <w:tabs>
-          <w:tab w:val="left" w:pos="1099"/>
-          <w:tab w:val="left" w:pos="1100"/>
-        </w:tabs>
-        <w:spacing w:before="117"/>
-        <w:ind w:left="0"/>
-      </w:pPr>
-    </w:p>
-    <w:p>
-      <w:pPr>
-        <w:pStyle w:val="Ttulo1"/>
-        <w:tabs>
-          <w:tab w:val="left" w:pos="1099"/>
-          <w:tab w:val="left" w:pos="1100"/>
-        </w:tabs>
-        <w:spacing w:before="117"/>
-        <w:ind w:left="0"/>
-      </w:pPr>
-    </w:p>
-    <w:p>
-      <w:pPr>
-        <w:pStyle w:val="Ttulo1"/>
-        <w:tabs>
-          <w:tab w:val="left" w:pos="1099"/>
-          <w:tab w:val="left" w:pos="1100"/>
-        </w:tabs>
-        <w:spacing w:before="117"/>
-        <w:ind w:left="0"/>
-      </w:pPr>
-    </w:p>
-    <w:p>
-      <w:pPr>
-        <w:pStyle w:val="Ttulo1"/>
-        <w:tabs>
-          <w:tab w:val="left" w:pos="1099"/>
-          <w:tab w:val="left" w:pos="1100"/>
-        </w:tabs>
-        <w:spacing w:before="117"/>
-        <w:ind w:left="0"/>
-      </w:pPr>
-    </w:p>
-    <w:p>
-      <w:pPr>
-        <w:pStyle w:val="Ttulo1"/>
-        <w:tabs>
-          <w:tab w:val="left" w:pos="1099"/>
-          <w:tab w:val="left" w:pos="1100"/>
-        </w:tabs>
-        <w:spacing w:before="117"/>
-        <w:ind w:left="0"/>
-      </w:pPr>
-    </w:p>
-    <w:p>
-      <w:pPr>
-        <w:pStyle w:val="Ttulo1"/>
-        <w:tabs>
-          <w:tab w:val="left" w:pos="1099"/>
-          <w:tab w:val="left" w:pos="1100"/>
-        </w:tabs>
-        <w:spacing w:before="117"/>
-        <w:ind w:left="0"/>
+        <w:rPr>
+          <w:b w:val="0"/>
+          <w:bCs w:val="0"/>
+          <w:sz w:val="22"/>
+          <w:szCs w:val="22"/>
+        </w:rPr>
       </w:pPr>
     </w:p>
     <w:p>
@@ -7176,11 +8096,535 @@
         <w:spacing w:before="202"/>
         <w:ind w:left="1234" w:hanging="578"/>
       </w:pPr>
-      <w:bookmarkStart w:id="9" w:name="_Toc14626549"/>
-      <w:r>
-        <w:t>Referências</w:t>
+      <w:bookmarkStart w:id="9" w:name="_Toc14635266"/>
+      <w:r>
+        <w:lastRenderedPageBreak/>
+        <w:t>Projeto e especificação do problema</w:t>
       </w:r>
       <w:bookmarkEnd w:id="9"/>
+    </w:p>
+    <w:p>
+      <w:pPr>
+        <w:pStyle w:val="Ttulo1"/>
+        <w:numPr>
+          <w:ilvl w:val="1"/>
+          <w:numId w:val="19"/>
+        </w:numPr>
+        <w:tabs>
+          <w:tab w:val="left" w:pos="1233"/>
+          <w:tab w:val="left" w:pos="1234"/>
+        </w:tabs>
+        <w:spacing w:before="202"/>
+        <w:rPr>
+          <w:sz w:val="24"/>
+          <w:szCs w:val="24"/>
+        </w:rPr>
+      </w:pPr>
+      <w:bookmarkStart w:id="10" w:name="_Toc14635267"/>
+      <w:r>
+        <w:rPr>
+          <w:sz w:val="24"/>
+          <w:szCs w:val="24"/>
+        </w:rPr>
+        <w:t>Base de dados</w:t>
+      </w:r>
+      <w:bookmarkEnd w:id="10"/>
+    </w:p>
+    <w:p>
+      <w:pPr>
+        <w:pStyle w:val="Corpodetexto"/>
+        <w:spacing w:before="163" w:line="360" w:lineRule="auto"/>
+        <w:ind w:left="668" w:right="393" w:firstLine="566"/>
+        <w:jc w:val="both"/>
+      </w:pPr>
+      <w:r>
+        <w:rPr>
+          <w:sz w:val="24"/>
+          <w:szCs w:val="24"/>
+        </w:rPr>
+        <w:tab/>
+      </w:r>
+      <w:r>
+        <w:t>Primeiramente foi necessário pesquisar uma base de dados de mamografias que pudesse ser densa o suficiente para que a rede possa aprender a ainda testar o “conhecimento” adquirido.</w:t>
+      </w:r>
+    </w:p>
+    <w:p>
+      <w:pPr>
+        <w:pStyle w:val="Corpodetexto"/>
+        <w:spacing w:before="163" w:line="360" w:lineRule="auto"/>
+        <w:ind w:left="668" w:right="393" w:firstLine="566"/>
+        <w:jc w:val="both"/>
+      </w:pPr>
+      <w:r>
+        <w:t xml:space="preserve">A base de dados utilizada foi a </w:t>
+      </w:r>
+      <w:r>
+        <w:tab/>
+        <w:t>CBIS-DDSM (</w:t>
+      </w:r>
+      <w:proofErr w:type="spellStart"/>
+      <w:r>
+        <w:t>Curated</w:t>
+      </w:r>
+      <w:proofErr w:type="spellEnd"/>
+      <w:r>
+        <w:t xml:space="preserve"> </w:t>
+      </w:r>
+      <w:proofErr w:type="spellStart"/>
+      <w:r>
+        <w:t>Breast</w:t>
+      </w:r>
+      <w:proofErr w:type="spellEnd"/>
+      <w:r>
+        <w:t xml:space="preserve"> </w:t>
+      </w:r>
+      <w:proofErr w:type="spellStart"/>
+      <w:r>
+        <w:t>Imaging</w:t>
+      </w:r>
+      <w:proofErr w:type="spellEnd"/>
+      <w:r>
+        <w:t xml:space="preserve"> </w:t>
+      </w:r>
+      <w:proofErr w:type="spellStart"/>
+      <w:r>
+        <w:t>Subset</w:t>
+      </w:r>
+      <w:proofErr w:type="spellEnd"/>
+      <w:r>
+        <w:t xml:space="preserve"> </w:t>
+      </w:r>
+      <w:proofErr w:type="spellStart"/>
+      <w:r>
+        <w:t>of</w:t>
+      </w:r>
+      <w:proofErr w:type="spellEnd"/>
+      <w:r>
+        <w:t xml:space="preserve"> DDSM) que é uma versão atualizada e padronizada da DDSM (Digital </w:t>
+      </w:r>
+      <w:proofErr w:type="spellStart"/>
+      <w:r>
+        <w:t>Database</w:t>
+      </w:r>
+      <w:proofErr w:type="spellEnd"/>
+      <w:r>
+        <w:t xml:space="preserve"> for </w:t>
+      </w:r>
+      <w:proofErr w:type="spellStart"/>
+      <w:r>
+        <w:t>Screening</w:t>
+      </w:r>
+      <w:proofErr w:type="spellEnd"/>
+      <w:r>
+        <w:t xml:space="preserve"> </w:t>
+      </w:r>
+      <w:proofErr w:type="spellStart"/>
+      <w:r>
+        <w:t>Mammography</w:t>
+      </w:r>
+      <w:proofErr w:type="spellEnd"/>
+      <w:r>
+        <w:t xml:space="preserve">) [ALTERAR] </w:t>
+      </w:r>
+      <w:hyperlink r:id="rId27" w:history="1">
+        <w:r>
+          <w:rPr>
+            <w:rStyle w:val="Hyperlink"/>
+          </w:rPr>
+          <w:t>https://wiki.cancerimagingarchive.net/display/Public/CBIS-DDSM</w:t>
+        </w:r>
+      </w:hyperlink>
+      <w:r>
+        <w:t xml:space="preserve"> de 1997. Essa base de dados possui 2.620 casos de estudo de mamografias, contendo imagens salvas no formato DICOM[ALTERAR], tanto em seu tamanho original quanto em forma de segmentação ROI (</w:t>
+      </w:r>
+      <w:proofErr w:type="spellStart"/>
+      <w:r>
+        <w:t>Region</w:t>
+      </w:r>
+      <w:proofErr w:type="spellEnd"/>
+      <w:r>
+        <w:t xml:space="preserve"> </w:t>
+      </w:r>
+      <w:proofErr w:type="spellStart"/>
+      <w:r>
+        <w:t>Of</w:t>
+      </w:r>
+      <w:proofErr w:type="spellEnd"/>
+      <w:r>
+        <w:t xml:space="preserve"> </w:t>
+      </w:r>
+      <w:proofErr w:type="spellStart"/>
+      <w:r>
+        <w:t>Interest</w:t>
+      </w:r>
+      <w:proofErr w:type="spellEnd"/>
+      <w:r>
+        <w:t xml:space="preserve">) [ALTERAR] </w:t>
+      </w:r>
+      <w:hyperlink r:id="rId28" w:history="1">
+        <w:r>
+          <w:rPr>
+            <w:rStyle w:val="Hyperlink"/>
+          </w:rPr>
+          <w:t>https://www.nature.com/articles/sdata2017177</w:t>
+        </w:r>
+      </w:hyperlink>
+      <w:r>
+        <w:t xml:space="preserve">. As imagens dessa base de dados são oriundas do Hospital Geral de Massachusetts, Escola Medicinal </w:t>
+      </w:r>
+      <w:proofErr w:type="spellStart"/>
+      <w:r>
+        <w:t>Universitaria</w:t>
+      </w:r>
+      <w:proofErr w:type="spellEnd"/>
+      <w:r>
+        <w:t xml:space="preserve"> de Wake Forest, da Escola de Medicina de Washington </w:t>
+      </w:r>
+      <w:proofErr w:type="spellStart"/>
+      <w:r>
+        <w:t>University</w:t>
+      </w:r>
+      <w:proofErr w:type="spellEnd"/>
+      <w:r>
+        <w:t xml:space="preserve"> </w:t>
+      </w:r>
+      <w:proofErr w:type="spellStart"/>
+      <w:r>
+        <w:t>of</w:t>
+      </w:r>
+      <w:proofErr w:type="spellEnd"/>
+      <w:r>
+        <w:t xml:space="preserve"> </w:t>
+      </w:r>
+      <w:proofErr w:type="spellStart"/>
+      <w:r>
+        <w:t>St</w:t>
+      </w:r>
+      <w:proofErr w:type="spellEnd"/>
+      <w:r>
+        <w:t xml:space="preserve"> Louis e do US </w:t>
+      </w:r>
+      <w:proofErr w:type="spellStart"/>
+      <w:r>
+        <w:t>Army</w:t>
+      </w:r>
+      <w:proofErr w:type="spellEnd"/>
+      <w:r>
+        <w:t xml:space="preserve"> </w:t>
+      </w:r>
+      <w:proofErr w:type="spellStart"/>
+      <w:r>
+        <w:t>Research</w:t>
+      </w:r>
+      <w:proofErr w:type="spellEnd"/>
+      <w:r>
+        <w:t xml:space="preserve"> </w:t>
+      </w:r>
+      <w:proofErr w:type="spellStart"/>
+      <w:r>
+        <w:t>and</w:t>
+      </w:r>
+      <w:proofErr w:type="spellEnd"/>
+      <w:r>
+        <w:t xml:space="preserve"> Material </w:t>
+      </w:r>
+      <w:proofErr w:type="spellStart"/>
+      <w:r>
+        <w:t>Command</w:t>
+      </w:r>
+      <w:proofErr w:type="spellEnd"/>
+      <w:r>
+        <w:t>.</w:t>
+      </w:r>
+    </w:p>
+    <w:p>
+      <w:pPr>
+        <w:pStyle w:val="Corpodetexto"/>
+        <w:spacing w:before="163" w:line="360" w:lineRule="auto"/>
+        <w:ind w:left="668" w:right="393" w:firstLine="566"/>
+        <w:jc w:val="both"/>
+      </w:pPr>
+      <w:r>
+        <w:t xml:space="preserve">As imagens são dividias em dois grupamentos: calcificação e massa, e cada grupo tem imagens classificadas em normais, benignas e malignas. A base de dados original expõe as informações de classificação entre outra em forma de </w:t>
+      </w:r>
+      <w:proofErr w:type="spellStart"/>
+      <w:r>
+        <w:t>metadados</w:t>
+      </w:r>
+      <w:proofErr w:type="spellEnd"/>
+      <w:r>
+        <w:t>, mas para facilitar os desenvolvedores da base padronizada extraíram essas informações e as juntaram em arquivos .</w:t>
+      </w:r>
+      <w:proofErr w:type="spellStart"/>
+      <w:r>
+        <w:t>csv</w:t>
+      </w:r>
+      <w:proofErr w:type="spellEnd"/>
+    </w:p>
+    <w:p>
+      <w:pPr>
+        <w:pStyle w:val="Corpodetexto"/>
+        <w:spacing w:before="163" w:line="360" w:lineRule="auto"/>
+        <w:ind w:left="668" w:right="393" w:firstLine="566"/>
+        <w:jc w:val="both"/>
+      </w:pPr>
+      <w:r>
+        <w:t xml:space="preserve">Para garantir a consistência dos dados da base de dados os desenvolvedores contrataram um médico para analisar alguns casos questionáveis e os mesmos foram removidos da base atual. </w:t>
+      </w:r>
+    </w:p>
+    <w:p>
+      <w:pPr>
+        <w:pStyle w:val="Corpodetexto"/>
+        <w:spacing w:before="163" w:line="360" w:lineRule="auto"/>
+        <w:ind w:left="668" w:right="393" w:firstLine="566"/>
+        <w:jc w:val="both"/>
+      </w:pPr>
+      <w:r>
+        <w:t>As imagens segmentadas ROI foram melhoradas através de um algoritmo de segmentação de lesões utilizado para delineação da massa do tumor do tecido em volta, esse algoritmo só foi aplicado as imagens de massa e está evidenciado na imagem abaixo:</w:t>
+      </w:r>
+    </w:p>
+    <w:p>
+      <w:pPr>
+        <w:pStyle w:val="Corpodetexto"/>
+        <w:spacing w:before="163" w:line="360" w:lineRule="auto"/>
+        <w:ind w:left="668" w:right="393" w:firstLine="566"/>
+        <w:jc w:val="both"/>
+      </w:pPr>
+      <w:r>
+        <w:rPr>
+          <w:b/>
+          <w:noProof/>
+          <w:lang w:eastAsia="pt-BR"/>
+        </w:rPr>
+        <w:lastRenderedPageBreak/>
+        <w:drawing>
+          <wp:anchor distT="0" distB="0" distL="114300" distR="114300" simplePos="0" relativeHeight="251674624" behindDoc="0" locked="0" layoutInCell="1" allowOverlap="1" wp14:anchorId="03345799" wp14:editId="0A112BE0">
+            <wp:simplePos x="0" y="0"/>
+            <wp:positionH relativeFrom="margin">
+              <wp:align>center</wp:align>
+            </wp:positionH>
+            <wp:positionV relativeFrom="margin">
+              <wp:posOffset>-603250</wp:posOffset>
+            </wp:positionV>
+            <wp:extent cx="4829810" cy="5276850"/>
+            <wp:effectExtent l="0" t="0" r="8890" b="0"/>
+            <wp:wrapSquare wrapText="bothSides"/>
+            <wp:docPr id="10" name="Imagem 10" descr="Figure 2"/>
+            <wp:cNvGraphicFramePr>
+              <a:graphicFrameLocks xmlns:a="http://schemas.openxmlformats.org/drawingml/2006/main" noChangeAspect="1"/>
+            </wp:cNvGraphicFramePr>
+            <a:graphic xmlns:a="http://schemas.openxmlformats.org/drawingml/2006/main">
+              <a:graphicData uri="http://schemas.openxmlformats.org/drawingml/2006/picture">
+                <pic:pic xmlns:pic="http://schemas.openxmlformats.org/drawingml/2006/picture">
+                  <pic:nvPicPr>
+                    <pic:cNvPr id="0" name="Picture 1" descr="Figure 2"/>
+                    <pic:cNvPicPr>
+                      <a:picLocks noChangeAspect="1" noChangeArrowheads="1"/>
+                    </pic:cNvPicPr>
+                  </pic:nvPicPr>
+                  <pic:blipFill>
+                    <a:blip r:embed="rId29">
+                      <a:extLst>
+                        <a:ext uri="{28A0092B-C50C-407E-A947-70E740481C1C}">
+                          <a14:useLocalDpi xmlns:a14="http://schemas.microsoft.com/office/drawing/2010/main" val="0"/>
+                        </a:ext>
+                      </a:extLst>
+                    </a:blip>
+                    <a:srcRect/>
+                    <a:stretch>
+                      <a:fillRect/>
+                    </a:stretch>
+                  </pic:blipFill>
+                  <pic:spPr bwMode="auto">
+                    <a:xfrm>
+                      <a:off x="0" y="0"/>
+                      <a:ext cx="4829810" cy="5276850"/>
+                    </a:xfrm>
+                    <a:prstGeom prst="rect">
+                      <a:avLst/>
+                    </a:prstGeom>
+                    <a:noFill/>
+                    <a:ln>
+                      <a:noFill/>
+                    </a:ln>
+                  </pic:spPr>
+                </pic:pic>
+              </a:graphicData>
+            </a:graphic>
+            <wp14:sizeRelH relativeFrom="margin">
+              <wp14:pctWidth>0</wp14:pctWidth>
+            </wp14:sizeRelH>
+            <wp14:sizeRelV relativeFrom="margin">
+              <wp14:pctHeight>0</wp14:pctHeight>
+            </wp14:sizeRelV>
+          </wp:anchor>
+        </w:drawing>
+      </w:r>
+      <w:r>
+        <w:rPr>
+          <w:b/>
+        </w:rPr>
+        <w:t>Figura 10</w:t>
+      </w:r>
+      <w:r>
+        <w:t>: Quatro casos de imagens de mamografias. A linha vermelha delimita a área segmentada previamente, a linha azul delimita a área segmentada manualmente por um especialista e a linha verde delimita a área sementada pelo algoritmo.</w:t>
+      </w:r>
+    </w:p>
+    <w:p>
+      <w:pPr>
+        <w:pStyle w:val="Corpodetexto"/>
+        <w:spacing w:before="163" w:line="360" w:lineRule="auto"/>
+        <w:ind w:left="668" w:right="393" w:firstLine="566"/>
+        <w:jc w:val="both"/>
+      </w:pPr>
+      <w:r>
+        <w:t xml:space="preserve">A base de dados já foi dividida em partições padronizadas para treinamento e teste baseados na escala BI-RADS [ALTERAR], tendo 20% dos casos para teste e o resto para treinamento da rede. Cada caso dos </w:t>
+      </w:r>
+      <w:proofErr w:type="spellStart"/>
+      <w:r>
+        <w:t>subsets</w:t>
+      </w:r>
+      <w:proofErr w:type="spellEnd"/>
+      <w:r>
+        <w:t xml:space="preserve"> de massa e calcificação possui a imagem craniocaudal (CC) e mediolateral-obliqua (MLO) que são imagens padrões resultantes de mamografias [ALTERAR] vistos nas figuras 2 e 3.</w:t>
+      </w:r>
+    </w:p>
+    <w:p>
+      <w:pPr>
+        <w:pStyle w:val="Ttulo1"/>
+        <w:tabs>
+          <w:tab w:val="left" w:pos="1233"/>
+          <w:tab w:val="left" w:pos="1234"/>
+        </w:tabs>
+        <w:spacing w:before="202"/>
+        <w:ind w:left="1236"/>
+        <w:rPr>
+          <w:sz w:val="24"/>
+          <w:szCs w:val="24"/>
+        </w:rPr>
+      </w:pPr>
+    </w:p>
+    <w:p>
+      <w:pPr>
+        <w:pStyle w:val="Ttulo1"/>
+        <w:numPr>
+          <w:ilvl w:val="1"/>
+          <w:numId w:val="19"/>
+        </w:numPr>
+        <w:tabs>
+          <w:tab w:val="left" w:pos="1233"/>
+          <w:tab w:val="left" w:pos="1234"/>
+        </w:tabs>
+        <w:spacing w:before="202"/>
+        <w:rPr>
+          <w:sz w:val="24"/>
+          <w:szCs w:val="24"/>
+        </w:rPr>
+      </w:pPr>
+      <w:bookmarkStart w:id="11" w:name="_Toc14635268"/>
+      <w:r>
+        <w:rPr>
+          <w:sz w:val="24"/>
+          <w:szCs w:val="24"/>
+        </w:rPr>
+        <w:t>Aplicação</w:t>
+      </w:r>
+      <w:bookmarkEnd w:id="11"/>
+    </w:p>
+    <w:p>
+      <w:pPr>
+        <w:pStyle w:val="Ttulo1"/>
+        <w:numPr>
+          <w:ilvl w:val="1"/>
+          <w:numId w:val="19"/>
+        </w:numPr>
+        <w:tabs>
+          <w:tab w:val="left" w:pos="1233"/>
+          <w:tab w:val="left" w:pos="1234"/>
+        </w:tabs>
+        <w:spacing w:before="202"/>
+        <w:rPr>
+          <w:sz w:val="24"/>
+          <w:szCs w:val="24"/>
+        </w:rPr>
+      </w:pPr>
+      <w:bookmarkStart w:id="12" w:name="_Toc14635269"/>
+      <w:r>
+        <w:rPr>
+          <w:sz w:val="24"/>
+          <w:szCs w:val="24"/>
+        </w:rPr>
+        <w:t>Ferramentas auxiliares</w:t>
+      </w:r>
+      <w:bookmarkEnd w:id="12"/>
+    </w:p>
+    <w:p>
+      <w:pPr>
+        <w:pStyle w:val="Corpodetexto"/>
+        <w:spacing w:before="163" w:line="360" w:lineRule="auto"/>
+        <w:ind w:left="668" w:right="393" w:firstLine="566"/>
+        <w:jc w:val="both"/>
+      </w:pPr>
+    </w:p>
+    <w:p>
+      <w:pPr>
+        <w:pStyle w:val="Corpodetexto"/>
+        <w:spacing w:before="163" w:line="360" w:lineRule="auto"/>
+        <w:ind w:left="668" w:right="393" w:firstLine="566"/>
+        <w:jc w:val="both"/>
+      </w:pPr>
+    </w:p>
+    <w:p>
+      <w:pPr>
+        <w:pStyle w:val="Corpodetexto"/>
+        <w:spacing w:before="163" w:line="360" w:lineRule="auto"/>
+        <w:ind w:left="668" w:right="393" w:firstLine="566"/>
+        <w:jc w:val="both"/>
+      </w:pPr>
+    </w:p>
+    <w:p>
+      <w:pPr>
+        <w:pStyle w:val="Ttulo1"/>
+        <w:tabs>
+          <w:tab w:val="left" w:pos="1233"/>
+          <w:tab w:val="left" w:pos="1234"/>
+        </w:tabs>
+        <w:spacing w:before="202"/>
+      </w:pPr>
+      <w:r>
+        <w:lastRenderedPageBreak/>
+        <w:t xml:space="preserve">   </w:t>
+      </w:r>
+    </w:p>
+    <w:p>
+      <w:pPr>
+        <w:pStyle w:val="Ttulo1"/>
+        <w:tabs>
+          <w:tab w:val="left" w:pos="1233"/>
+          <w:tab w:val="left" w:pos="1234"/>
+        </w:tabs>
+        <w:spacing w:before="202"/>
+      </w:pPr>
+    </w:p>
+    <w:p>
+      <w:pPr>
+        <w:pStyle w:val="Ttulo1"/>
+        <w:numPr>
+          <w:ilvl w:val="0"/>
+          <w:numId w:val="19"/>
+        </w:numPr>
+        <w:tabs>
+          <w:tab w:val="left" w:pos="1233"/>
+          <w:tab w:val="left" w:pos="1234"/>
+        </w:tabs>
+        <w:spacing w:before="202"/>
+        <w:ind w:left="1234" w:hanging="578"/>
+      </w:pPr>
+      <w:bookmarkStart w:id="13" w:name="_Toc14635270"/>
+      <w:r>
+        <w:t>Referencias</w:t>
+      </w:r>
+      <w:bookmarkEnd w:id="13"/>
     </w:p>
     <w:p>
       <w:pPr>
@@ -7202,17 +8646,46 @@
         <w:ind w:right="394" w:firstLine="0"/>
       </w:pPr>
       <w:r>
-        <w:rPr>
-          <w:lang w:val="en-US"/>
-        </w:rPr>
-        <w:t xml:space="preserve">SPIEGEL, Rebecca L.; MILLER, Kimberly D.; JEMAL, Ahmedin. </w:t>
-      </w:r>
-      <w:r>
-        <w:rPr>
-          <w:b/>
-        </w:rPr>
-        <w:t>Cancer Statistics</w:t>
-      </w:r>
+        <w:t xml:space="preserve">SPIEGEL, Rebecca L.; MILLER, </w:t>
+      </w:r>
+      <w:proofErr w:type="spellStart"/>
+      <w:r>
+        <w:t>Kimberly</w:t>
+      </w:r>
+      <w:proofErr w:type="spellEnd"/>
+      <w:r>
+        <w:t xml:space="preserve"> D.; JEMAL, </w:t>
+      </w:r>
+      <w:proofErr w:type="spellStart"/>
+      <w:r>
+        <w:t>Ahmedin</w:t>
+      </w:r>
+      <w:proofErr w:type="spellEnd"/>
+      <w:r>
+        <w:t xml:space="preserve">. </w:t>
+      </w:r>
+      <w:proofErr w:type="spellStart"/>
+      <w:r>
+        <w:rPr>
+          <w:b/>
+        </w:rPr>
+        <w:t>Cancer</w:t>
+      </w:r>
+      <w:proofErr w:type="spellEnd"/>
+      <w:r>
+        <w:rPr>
+          <w:b/>
+        </w:rPr>
+        <w:t xml:space="preserve"> </w:t>
+      </w:r>
+      <w:proofErr w:type="spellStart"/>
+      <w:r>
+        <w:rPr>
+          <w:b/>
+        </w:rPr>
+        <w:t>Statistics</w:t>
+      </w:r>
+      <w:proofErr w:type="spellEnd"/>
       <w:r>
         <w:rPr>
           <w:b/>
@@ -7488,7 +8961,7 @@
         <w:spacing w:line="360" w:lineRule="auto"/>
         <w:ind w:right="394" w:firstLine="0"/>
       </w:pPr>
-      <w:hyperlink r:id="rId28" w:history="1">
+      <w:hyperlink r:id="rId30" w:history="1">
         <w:r>
           <w:rPr>
             <w:color w:val="1E1E23"/>
@@ -7657,7 +9130,7 @@
       <w:r>
         <w:t>Disponível em: &lt;</w:t>
       </w:r>
-      <w:hyperlink r:id="rId29" w:history="1">
+      <w:hyperlink r:id="rId31" w:history="1">
         <w:r>
           <w:rPr>
             <w:rStyle w:val="Hyperlink"/>
@@ -7695,7 +9168,7 @@
           <w:lang w:val="en-US"/>
         </w:rPr>
       </w:pPr>
-      <w:hyperlink r:id="rId30" w:history="1">
+      <w:hyperlink r:id="rId32" w:history="1">
         <w:r>
           <w:rPr>
             <w:color w:val="323232"/>
@@ -7737,13 +9210,69 @@
         <w:rPr>
           <w:lang w:val="en-US"/>
         </w:rPr>
-        <w:t xml:space="preserve"> Disponível em: </w:t>
-      </w:r>
-      <w:r>
-        <w:rPr>
-          <w:lang w:val="en-US"/>
-        </w:rPr>
-        <w:t>&lt;https://www.ncbi.nlm.nih.gov/pubmed/22824119&gt;. Acesso em: 20 jun. 2018.</w:t>
+        <w:t xml:space="preserve"> </w:t>
+      </w:r>
+      <w:proofErr w:type="spellStart"/>
+      <w:r>
+        <w:rPr>
+          <w:lang w:val="en-US"/>
+        </w:rPr>
+        <w:t>Disponível</w:t>
+      </w:r>
+      <w:proofErr w:type="spellEnd"/>
+      <w:r>
+        <w:rPr>
+          <w:lang w:val="en-US"/>
+        </w:rPr>
+        <w:t xml:space="preserve"> </w:t>
+      </w:r>
+      <w:proofErr w:type="spellStart"/>
+      <w:r>
+        <w:rPr>
+          <w:lang w:val="en-US"/>
+        </w:rPr>
+        <w:t>em</w:t>
+      </w:r>
+      <w:proofErr w:type="spellEnd"/>
+      <w:r>
+        <w:rPr>
+          <w:lang w:val="en-US"/>
+        </w:rPr>
+        <w:t xml:space="preserve">: </w:t>
+      </w:r>
+      <w:r>
+        <w:rPr>
+          <w:lang w:val="en-US"/>
+        </w:rPr>
+        <w:t xml:space="preserve">&lt;https://www.ncbi.nlm.nih.gov/pubmed/22824119&gt;. </w:t>
+      </w:r>
+      <w:proofErr w:type="spellStart"/>
+      <w:r>
+        <w:rPr>
+          <w:lang w:val="en-US"/>
+        </w:rPr>
+        <w:t>Acesso</w:t>
+      </w:r>
+      <w:proofErr w:type="spellEnd"/>
+      <w:r>
+        <w:rPr>
+          <w:lang w:val="en-US"/>
+        </w:rPr>
+        <w:t xml:space="preserve"> </w:t>
+      </w:r>
+      <w:proofErr w:type="spellStart"/>
+      <w:r>
+        <w:rPr>
+          <w:lang w:val="en-US"/>
+        </w:rPr>
+        <w:t>em</w:t>
+      </w:r>
+      <w:proofErr w:type="spellEnd"/>
+      <w:r>
+        <w:rPr>
+          <w:lang w:val="en-US"/>
+        </w:rPr>
+        <w:t>: 20 jun. 2018.</w:t>
       </w:r>
     </w:p>
     <w:p>
@@ -8003,7 +9532,21 @@
         <w:rPr>
           <w:shd w:val="clear" w:color="auto" w:fill="FFFFFF"/>
         </w:rPr>
-        <w:t>Ann Intern Med. 2011</w:t>
+        <w:t xml:space="preserve">Ann </w:t>
+      </w:r>
+      <w:proofErr w:type="spellStart"/>
+      <w:r>
+        <w:rPr>
+          <w:shd w:val="clear" w:color="auto" w:fill="FFFFFF"/>
+        </w:rPr>
+        <w:t>Intern</w:t>
+      </w:r>
+      <w:proofErr w:type="spellEnd"/>
+      <w:r>
+        <w:rPr>
+          <w:shd w:val="clear" w:color="auto" w:fill="FFFFFF"/>
+        </w:rPr>
+        <w:t xml:space="preserve"> Med. 2011</w:t>
       </w:r>
       <w:r>
         <w:rPr>
@@ -8017,14 +9560,23 @@
         <w:rPr>
           <w:shd w:val="clear" w:color="auto" w:fill="FFFFFF"/>
         </w:rPr>
-        <w:t> doi: 10.7326/0003-4819-155-8-201110180-</w:t>
-      </w:r>
+        <w:t> </w:t>
+      </w:r>
+      <w:proofErr w:type="spellStart"/>
+      <w:proofErr w:type="gramStart"/>
       <w:r>
         <w:rPr>
           <w:shd w:val="clear" w:color="auto" w:fill="FFFFFF"/>
         </w:rPr>
-        <w:lastRenderedPageBreak/>
-        <w:t xml:space="preserve">00004. </w:t>
+        <w:t>doi</w:t>
+      </w:r>
+      <w:proofErr w:type="spellEnd"/>
+      <w:proofErr w:type="gramEnd"/>
+      <w:r>
+        <w:rPr>
+          <w:shd w:val="clear" w:color="auto" w:fill="FFFFFF"/>
+        </w:rPr>
+        <w:t xml:space="preserve">: 10.7326/0003-4819-155-8-201110180-00004. </w:t>
       </w:r>
       <w:r>
         <w:t xml:space="preserve">Disponível em: </w:t>
@@ -8067,7 +9619,7 @@
           <w:lang w:val="en-US"/>
         </w:rPr>
       </w:pPr>
-      <w:hyperlink r:id="rId31" w:history="1">
+      <w:hyperlink r:id="rId33" w:history="1">
         <w:r>
           <w:rPr>
             <w:rStyle w:val="Hyperlink"/>
@@ -8096,7 +9648,7 @@
         </w:rPr>
         <w:t>; </w:t>
       </w:r>
-      <w:hyperlink r:id="rId32" w:history="1">
+      <w:hyperlink r:id="rId34" w:history="1">
         <w:r>
           <w:rPr>
             <w:rStyle w:val="Hyperlink"/>
@@ -8125,7 +9677,7 @@
         </w:rPr>
         <w:t>; </w:t>
       </w:r>
-      <w:hyperlink r:id="rId33" w:history="1">
+      <w:hyperlink r:id="rId35" w:history="1">
         <w:r>
           <w:rPr>
             <w:rStyle w:val="Hyperlink"/>
@@ -8154,7 +9706,7 @@
         </w:rPr>
         <w:t>; </w:t>
       </w:r>
-      <w:hyperlink r:id="rId34" w:history="1">
+      <w:hyperlink r:id="rId36" w:history="1">
         <w:r>
           <w:rPr>
             <w:rStyle w:val="Hyperlink"/>
@@ -8183,7 +9735,7 @@
         </w:rPr>
         <w:t>; </w:t>
       </w:r>
-      <w:hyperlink r:id="rId35" w:history="1">
+      <w:hyperlink r:id="rId37" w:history="1">
         <w:r>
           <w:rPr>
             <w:rStyle w:val="Hyperlink"/>
@@ -8211,6 +9763,7 @@
         </w:rPr>
         <w:t xml:space="preserve"> </w:t>
       </w:r>
+      <w:proofErr w:type="spellStart"/>
       <w:r>
         <w:rPr>
           <w:b/>
@@ -8218,21 +9771,91 @@
           <w:shd w:val="clear" w:color="auto" w:fill="FFFFFF"/>
           <w:lang w:val="en-US"/>
         </w:rPr>
-        <w:t xml:space="preserve">AutoAugment: Learning Augmentation Policies from Data. </w:t>
-      </w:r>
-      <w:r>
-        <w:rPr>
+        <w:t>AutoAugment</w:t>
+      </w:r>
+      <w:proofErr w:type="spellEnd"/>
+      <w:r>
+        <w:rPr>
+          <w:b/>
           <w:color w:val="000000"/>
           <w:shd w:val="clear" w:color="auto" w:fill="FFFFFF"/>
           <w:lang w:val="en-US"/>
         </w:rPr>
-        <w:t xml:space="preserve">eprint arXiv:1805.09501. 2018. </w:t>
-      </w:r>
-      <w:r>
-        <w:rPr>
-          <w:lang w:val="en-US"/>
-        </w:rPr>
-        <w:t>Disponível em: &lt;https://arxiv.org/abs/1805.09501&gt;. Acesso em: 20 jun. 2018.</w:t>
+        <w:t xml:space="preserve">: Learning Augmentation Policies from Data. </w:t>
+      </w:r>
+      <w:proofErr w:type="spellStart"/>
+      <w:r>
+        <w:rPr>
+          <w:color w:val="000000"/>
+          <w:shd w:val="clear" w:color="auto" w:fill="FFFFFF"/>
+          <w:lang w:val="en-US"/>
+        </w:rPr>
+        <w:t>eprint</w:t>
+      </w:r>
+      <w:proofErr w:type="spellEnd"/>
+      <w:r>
+        <w:rPr>
+          <w:color w:val="000000"/>
+          <w:shd w:val="clear" w:color="auto" w:fill="FFFFFF"/>
+          <w:lang w:val="en-US"/>
+        </w:rPr>
+        <w:t xml:space="preserve"> arXiv:1805.09501. 2018. </w:t>
+      </w:r>
+      <w:proofErr w:type="spellStart"/>
+      <w:r>
+        <w:rPr>
+          <w:lang w:val="en-US"/>
+        </w:rPr>
+        <w:t>Disponível</w:t>
+      </w:r>
+      <w:proofErr w:type="spellEnd"/>
+      <w:r>
+        <w:rPr>
+          <w:lang w:val="en-US"/>
+        </w:rPr>
+        <w:t xml:space="preserve"> </w:t>
+      </w:r>
+      <w:proofErr w:type="spellStart"/>
+      <w:r>
+        <w:rPr>
+          <w:lang w:val="en-US"/>
+        </w:rPr>
+        <w:t>em</w:t>
+      </w:r>
+      <w:proofErr w:type="spellEnd"/>
+      <w:r>
+        <w:rPr>
+          <w:lang w:val="en-US"/>
+        </w:rPr>
+        <w:t xml:space="preserve">: &lt;https://arxiv.org/abs/1805.09501&gt;. </w:t>
+      </w:r>
+      <w:proofErr w:type="spellStart"/>
+      <w:r>
+        <w:rPr>
+          <w:lang w:val="en-US"/>
+        </w:rPr>
+        <w:t>Acesso</w:t>
+      </w:r>
+      <w:proofErr w:type="spellEnd"/>
+      <w:r>
+        <w:rPr>
+          <w:lang w:val="en-US"/>
+        </w:rPr>
+        <w:t xml:space="preserve"> </w:t>
+      </w:r>
+      <w:proofErr w:type="spellStart"/>
+      <w:r>
+        <w:rPr>
+          <w:lang w:val="en-US"/>
+        </w:rPr>
+        <w:t>em</w:t>
+      </w:r>
+      <w:proofErr w:type="spellEnd"/>
+      <w:r>
+        <w:rPr>
+          <w:lang w:val="en-US"/>
+        </w:rPr>
+        <w:t>: 20 jun. 2018.</w:t>
       </w:r>
     </w:p>
     <w:p>
@@ -8258,8 +9881,15 @@
         <w:jc w:val="both"/>
       </w:pPr>
       <w:r>
-        <w:t>Imagens de caso do A.Prof</w:t>
-      </w:r>
+        <w:t xml:space="preserve">Imagens de caso do </w:t>
+      </w:r>
+      <w:proofErr w:type="spellStart"/>
+      <w:proofErr w:type="gramStart"/>
+      <w:r>
+        <w:t>A.Prof</w:t>
+      </w:r>
+      <w:proofErr w:type="spellEnd"/>
+      <w:proofErr w:type="gramEnd"/>
       <w:r>
         <w:t xml:space="preserve"> Frank Gaillard, </w:t>
       </w:r>
@@ -8270,7 +9900,15 @@
         <w:t>Radiopedia.org</w:t>
       </w:r>
       <w:r>
-        <w:t>, rID: 12608</w:t>
+        <w:t xml:space="preserve">, </w:t>
+      </w:r>
+      <w:proofErr w:type="spellStart"/>
+      <w:r>
+        <w:t>rID</w:t>
+      </w:r>
+      <w:proofErr w:type="spellEnd"/>
+      <w:r>
+        <w:t>: 12608</w:t>
       </w:r>
     </w:p>
     <w:p>
@@ -8312,7 +9950,15 @@
           <w:b/>
           <w:lang w:val="en-US"/>
         </w:rPr>
-        <w:t>The Perceptron--a perceiving and recognizing automaton</w:t>
+        <w:t xml:space="preserve">The Perceptron--a perceiving and </w:t>
+      </w:r>
+      <w:r>
+        <w:rPr>
+          <w:b/>
+          <w:lang w:val="en-US"/>
+        </w:rPr>
+        <w:lastRenderedPageBreak/>
+        <w:t>recognizing automaton</w:t>
       </w:r>
       <w:r>
         <w:rPr>
@@ -8506,7 +10152,35 @@
         <w:rPr>
           <w:lang w:val="en-US"/>
         </w:rPr>
-        <w:t>CIRESAN, Dan C., MEIER Ueli, MASCI Jonathan, GAMBARDELLA Luca M. SCHMIDHUBER Jurgen, “</w:t>
+        <w:t xml:space="preserve">CIRESAN, Dan C., MEIER </w:t>
+      </w:r>
+      <w:proofErr w:type="spellStart"/>
+      <w:r>
+        <w:rPr>
+          <w:lang w:val="en-US"/>
+        </w:rPr>
+        <w:t>Ueli</w:t>
+      </w:r>
+      <w:proofErr w:type="spellEnd"/>
+      <w:r>
+        <w:rPr>
+          <w:lang w:val="en-US"/>
+        </w:rPr>
+        <w:t xml:space="preserve">, MASCI Jonathan, GAMBARDELLA Luca M. SCHMIDHUBER </w:t>
+      </w:r>
+      <w:proofErr w:type="spellStart"/>
+      <w:r>
+        <w:rPr>
+          <w:lang w:val="en-US"/>
+        </w:rPr>
+        <w:t>Jurgen</w:t>
+      </w:r>
+      <w:proofErr w:type="spellEnd"/>
+      <w:r>
+        <w:rPr>
+          <w:lang w:val="en-US"/>
+        </w:rPr>
+        <w:t>, “</w:t>
       </w:r>
       <w:r>
         <w:rPr>
@@ -8783,7 +10457,7 @@
                             <w:rPr>
                               <w:noProof/>
                             </w:rPr>
-                            <w:t>20</w:t>
+                            <w:t>7</w:t>
                           </w:r>
                           <w:r>
                             <w:fldChar w:fldCharType="end"/>
@@ -8837,7 +10511,7 @@
                       <w:rPr>
                         <w:noProof/>
                       </w:rPr>
-                      <w:t>20</w:t>
+                      <w:t>7</w:t>
                     </w:r>
                     <w:r>
                       <w:fldChar w:fldCharType="end"/>
@@ -13041,7 +14715,7 @@
 </file>
 
 <file path=customXml/itemProps1.xml><?xml version="1.0" encoding="utf-8"?>
-<ds:datastoreItem xmlns:ds="http://schemas.openxmlformats.org/officeDocument/2006/customXml" ds:itemID="{3CE60AEC-85D8-492F-9780-5355587C29BD}">
+<ds:datastoreItem xmlns:ds="http://schemas.openxmlformats.org/officeDocument/2006/customXml" ds:itemID="{4FE1CA82-F0CE-449F-AA23-3DF000457A55}">
   <ds:schemaRefs>
     <ds:schemaRef ds:uri="http://schemas.openxmlformats.org/officeDocument/2006/bibliography"/>
   </ds:schemaRefs>

</xml_diff>

<commit_message>
Adicionando parte de consideracoes finais
</commit_message>
<xml_diff>
--- a/Projeto 2/docs/RelatorioProjetoFinal2-GuilhermeAraujo.docx
+++ b/Projeto 2/docs/RelatorioProjetoFinal2-GuilhermeAraujo.docx
@@ -3358,8 +3358,6 @@
             <w:fldChar w:fldCharType="end"/>
           </w:r>
         </w:p>
-        <w:bookmarkStart w:id="0" w:name="_GoBack" w:displacedByCustomXml="next"/>
-        <w:bookmarkEnd w:id="0" w:displacedByCustomXml="next"/>
       </w:sdtContent>
     </w:sdt>
     <w:p>
@@ -3383,11 +3381,11 @@
         </w:tabs>
         <w:spacing w:before="1"/>
       </w:pPr>
-      <w:bookmarkStart w:id="1" w:name="_Toc14654581"/>
+      <w:bookmarkStart w:id="0" w:name="_Toc14654581"/>
       <w:r>
         <w:t>Introdução</w:t>
       </w:r>
-      <w:bookmarkEnd w:id="1"/>
+      <w:bookmarkEnd w:id="0"/>
     </w:p>
     <w:p>
       <w:pPr>
@@ -3685,7 +3683,7 @@
         <w:spacing w:before="199"/>
         <w:ind w:left="668"/>
       </w:pPr>
-      <w:bookmarkStart w:id="2" w:name="_Toc14654582"/>
+      <w:bookmarkStart w:id="1" w:name="_Toc14654582"/>
       <w:r>
         <w:lastRenderedPageBreak/>
         <w:t>2</w:t>
@@ -3696,7 +3694,7 @@
       <w:r>
         <w:t>Situação Atual</w:t>
       </w:r>
-      <w:bookmarkEnd w:id="2"/>
+      <w:bookmarkEnd w:id="1"/>
     </w:p>
     <w:p>
       <w:pPr>
@@ -3934,7 +3932,7 @@
         </w:tabs>
         <w:spacing w:before="202"/>
       </w:pPr>
-      <w:bookmarkStart w:id="3" w:name="_Toc14654583"/>
+      <w:bookmarkStart w:id="2" w:name="_Toc14654583"/>
       <w:r>
         <w:lastRenderedPageBreak/>
         <w:t xml:space="preserve">Propostas e </w:t>
@@ -3948,7 +3946,7 @@
       <w:r>
         <w:t>trabalho</w:t>
       </w:r>
-      <w:bookmarkEnd w:id="3"/>
+      <w:bookmarkEnd w:id="2"/>
     </w:p>
     <w:p>
       <w:pPr>
@@ -4274,12 +4272,12 @@
         <w:spacing w:before="192"/>
         <w:ind w:left="1100" w:hanging="432"/>
       </w:pPr>
-      <w:bookmarkStart w:id="4" w:name="_Toc14654584"/>
+      <w:bookmarkStart w:id="3" w:name="_Toc14654584"/>
       <w:r>
         <w:lastRenderedPageBreak/>
         <w:t>Atividades Realizadas</w:t>
       </w:r>
-      <w:bookmarkEnd w:id="4"/>
+      <w:bookmarkEnd w:id="3"/>
     </w:p>
     <w:p>
       <w:pPr>
@@ -4326,7 +4324,7 @@
           <w:szCs w:val="24"/>
         </w:rPr>
       </w:pPr>
-      <w:bookmarkStart w:id="5" w:name="_Toc14654585"/>
+      <w:bookmarkStart w:id="4" w:name="_Toc14654585"/>
       <w:r>
         <w:rPr>
           <w:sz w:val="24"/>
@@ -4341,7 +4339,7 @@
         </w:rPr>
         <w:t>udos preliminares</w:t>
       </w:r>
-      <w:bookmarkEnd w:id="5"/>
+      <w:bookmarkEnd w:id="4"/>
     </w:p>
     <w:p>
       <w:pPr>
@@ -4422,7 +4420,7 @@
           <w:szCs w:val="24"/>
         </w:rPr>
       </w:pPr>
-      <w:bookmarkStart w:id="6" w:name="_Toc14654586"/>
+      <w:bookmarkStart w:id="5" w:name="_Toc14654586"/>
       <w:r>
         <w:rPr>
           <w:sz w:val="24"/>
@@ -4430,7 +4428,7 @@
         </w:rPr>
         <w:t>Estudos conceituais e de tecnologia</w:t>
       </w:r>
-      <w:bookmarkEnd w:id="6"/>
+      <w:bookmarkEnd w:id="5"/>
     </w:p>
     <w:p>
       <w:pPr>
@@ -5992,7 +5990,7 @@
           <w:szCs w:val="24"/>
         </w:rPr>
       </w:pPr>
-      <w:bookmarkStart w:id="7" w:name="_Toc14654587"/>
+      <w:bookmarkStart w:id="6" w:name="_Toc14654587"/>
       <w:r>
         <w:rPr>
           <w:sz w:val="24"/>
@@ -6008,7 +6006,7 @@
         </w:rPr>
         <w:t>protótipos</w:t>
       </w:r>
-      <w:bookmarkEnd w:id="7"/>
+      <w:bookmarkEnd w:id="6"/>
     </w:p>
     <w:p>
       <w:pPr>
@@ -6149,7 +6147,7 @@
           <w:szCs w:val="24"/>
         </w:rPr>
       </w:pPr>
-      <w:bookmarkStart w:id="8" w:name="_Toc14654588"/>
+      <w:bookmarkStart w:id="7" w:name="_Toc14654588"/>
       <w:r>
         <w:rPr>
           <w:sz w:val="24"/>
@@ -6157,7 +6155,7 @@
         </w:rPr>
         <w:t>Método</w:t>
       </w:r>
-      <w:bookmarkEnd w:id="8"/>
+      <w:bookmarkEnd w:id="7"/>
     </w:p>
     <w:p>
       <w:pPr>
@@ -6220,7 +6218,7 @@
           <w:szCs w:val="24"/>
         </w:rPr>
       </w:pPr>
-      <w:bookmarkStart w:id="9" w:name="_Toc14654589"/>
+      <w:bookmarkStart w:id="8" w:name="_Toc14654589"/>
       <w:r>
         <w:rPr>
           <w:noProof/>
@@ -6286,7 +6284,7 @@
           </wp:anchor>
         </w:drawing>
       </w:r>
-      <w:bookmarkEnd w:id="9"/>
+      <w:bookmarkEnd w:id="8"/>
     </w:p>
     <w:p>
       <w:pPr>
@@ -7630,12 +7628,12 @@
         <w:spacing w:before="202"/>
         <w:ind w:left="1234" w:hanging="578"/>
       </w:pPr>
-      <w:bookmarkStart w:id="10" w:name="_Toc14654590"/>
+      <w:bookmarkStart w:id="9" w:name="_Toc14654590"/>
       <w:r>
         <w:lastRenderedPageBreak/>
         <w:t>Projeto e especificação do problema</w:t>
       </w:r>
-      <w:bookmarkEnd w:id="10"/>
+      <w:bookmarkEnd w:id="9"/>
     </w:p>
     <w:p>
       <w:pPr>
@@ -7654,7 +7652,7 @@
           <w:szCs w:val="24"/>
         </w:rPr>
       </w:pPr>
-      <w:bookmarkStart w:id="11" w:name="_Toc14654591"/>
+      <w:bookmarkStart w:id="10" w:name="_Toc14654591"/>
       <w:r>
         <w:rPr>
           <w:sz w:val="24"/>
@@ -7662,7 +7660,7 @@
         </w:rPr>
         <w:t>Base de dados</w:t>
       </w:r>
-      <w:bookmarkEnd w:id="11"/>
+      <w:bookmarkEnd w:id="10"/>
     </w:p>
     <w:p>
       <w:pPr>
@@ -7890,7 +7888,7 @@
           <w:szCs w:val="24"/>
         </w:rPr>
       </w:pPr>
-      <w:bookmarkStart w:id="12" w:name="_Toc14654592"/>
+      <w:bookmarkStart w:id="11" w:name="_Toc14654592"/>
       <w:r>
         <w:rPr>
           <w:sz w:val="24"/>
@@ -7898,7 +7896,7 @@
         </w:rPr>
         <w:t>Aplicação</w:t>
       </w:r>
-      <w:bookmarkEnd w:id="12"/>
+      <w:bookmarkEnd w:id="11"/>
     </w:p>
     <w:p>
       <w:pPr>
@@ -8323,7 +8321,7 @@
           <w:szCs w:val="24"/>
         </w:rPr>
       </w:pPr>
-      <w:bookmarkStart w:id="13" w:name="_Toc14654593"/>
+      <w:bookmarkStart w:id="12" w:name="_Toc14654593"/>
       <w:r>
         <w:rPr>
           <w:sz w:val="24"/>
@@ -8331,7 +8329,7 @@
         </w:rPr>
         <w:t>Ferramentas auxiliares</w:t>
       </w:r>
-      <w:bookmarkEnd w:id="13"/>
+      <w:bookmarkEnd w:id="12"/>
     </w:p>
     <w:p>
       <w:pPr>
@@ -8464,11 +8462,11 @@
         <w:spacing w:before="202"/>
         <w:ind w:left="1234" w:hanging="578"/>
       </w:pPr>
-      <w:bookmarkStart w:id="14" w:name="_Toc14654594"/>
+      <w:bookmarkStart w:id="13" w:name="_Toc14654594"/>
       <w:r>
         <w:t>Implementação e avaliação</w:t>
       </w:r>
-      <w:bookmarkEnd w:id="14"/>
+      <w:bookmarkEnd w:id="13"/>
     </w:p>
     <w:p>
       <w:pPr>
@@ -8484,11 +8482,110 @@
         <w:spacing w:before="202"/>
         <w:ind w:left="1234" w:hanging="578"/>
       </w:pPr>
-      <w:bookmarkStart w:id="15" w:name="_Toc14654595"/>
+      <w:bookmarkStart w:id="14" w:name="_Toc14654595"/>
       <w:r>
         <w:t>Considerações finais</w:t>
       </w:r>
+      <w:bookmarkEnd w:id="14"/>
+    </w:p>
+    <w:p>
+      <w:pPr>
+        <w:pStyle w:val="Corpodetexto"/>
+        <w:spacing w:before="163" w:line="360" w:lineRule="auto"/>
+        <w:ind w:left="668" w:right="393" w:firstLine="566"/>
+        <w:jc w:val="both"/>
+      </w:pPr>
+      <w:r>
+        <w:t>[ALTERAR]. Paragrafo sobre resultados obtidos.</w:t>
+      </w:r>
+    </w:p>
+    <w:p>
+      <w:pPr>
+        <w:pStyle w:val="Corpodetexto"/>
+        <w:spacing w:before="163" w:line="360" w:lineRule="auto"/>
+        <w:ind w:left="668" w:right="393" w:firstLine="566"/>
+        <w:jc w:val="both"/>
+      </w:pPr>
+      <w:r>
+        <w:t xml:space="preserve">No final acredito que o trabalho contribuiu para a área de pesquisa de análise de mamografias com auxílio da tecnologia, acredito que redes convolucionais e processamento digital de imagens evoluirão bastante nos próximos anos e esse projeto possa ser revisitado e melhorado. </w:t>
+      </w:r>
+    </w:p>
+    <w:p>
+      <w:pPr>
+        <w:pStyle w:val="Corpodetexto"/>
+        <w:spacing w:before="163" w:line="360" w:lineRule="auto"/>
+        <w:ind w:left="668" w:right="393" w:firstLine="566"/>
+        <w:jc w:val="both"/>
+      </w:pPr>
+      <w:r>
+        <w:t xml:space="preserve">O projeto resultou em um aprendizado enorme para o autor, tanto na área tecnológica quanto biológica e foi muito importante ver como software aplicado em uma área tão crítica como medicina pode gerar resultar em uma solução para questões de saúde da população. O conhecimento obtido sobre redes neurais convolucionais e sobre processamento digital de imagens será carregado pelo resto da carreira profissional do autor. </w:t>
+      </w:r>
+    </w:p>
+    <w:p>
+      <w:pPr>
+        <w:pStyle w:val="Corpodetexto"/>
+        <w:spacing w:before="163" w:line="360" w:lineRule="auto"/>
+        <w:ind w:left="668" w:right="393" w:firstLine="566"/>
+        <w:jc w:val="both"/>
+      </w:pPr>
+      <w:r>
+        <w:t>Se o projeto começasse agora a rede seria aperfeiçoada e seria desenvolvida uma interface para que o usuário pudesse utilizar o software de maneira fácil, automática e intuitiva. Todos os processos ainda não automatizados completamente seriam automatizados e o produto final do projeto seria um software que poderia ser utilizado pelos médicos no auxílio do diagnóstico de tumores de mama. Também seria estudada a possibilidade de</w:t>
+      </w:r>
+      <w:r>
+        <w:t xml:space="preserve"> classificar as imagens dentro da escala BI-RADS[2] tornando a classificação mais granular o que poderia ser de interesse ao usuário final</w:t>
+      </w:r>
+      <w:r>
+        <w:t>.</w:t>
+      </w:r>
+      <w:r>
+        <w:t xml:space="preserve"> Além disso mais imagens seriam procuradas para incrementar a base de dados e seria estudada a possiblidade de utilizar GPUs para realizar o processamento da rede ou até realizar o processamento na nuvem.</w:t>
+      </w:r>
+    </w:p>
+    <w:p>
+      <w:pPr>
+        <w:pStyle w:val="Corpodetexto"/>
+        <w:spacing w:before="163" w:line="360" w:lineRule="auto"/>
+        <w:ind w:left="668" w:right="393" w:firstLine="566"/>
+        <w:jc w:val="both"/>
+      </w:pPr>
+      <w:r>
+        <w:t>Próximos passos para o projeto caso alguém queira dar continuidade seriam os já citados: aperfeiçoamento da rede, desenvolvimento de uma interface para utilização do software, busca de mais imagens para complementar a base de dados, automação de todos os processos necessários para preparar a execução da aplicação principal, classificar as imagens dentro da escala BI-RADS[2], melhorar o processamento e por fim até homologar, certificar e patentear o software desenvolvido para comercialização e uso na área medicinal.</w:t>
+      </w:r>
+      <w:bookmarkStart w:id="15" w:name="_GoBack"/>
       <w:bookmarkEnd w:id="15"/>
+      <w:r>
+        <w:t xml:space="preserve">  </w:t>
+      </w:r>
+    </w:p>
+    <w:p>
+      <w:pPr>
+        <w:pStyle w:val="Corpodetexto"/>
+        <w:spacing w:before="163" w:line="360" w:lineRule="auto"/>
+        <w:ind w:left="668" w:right="393" w:firstLine="566"/>
+        <w:jc w:val="both"/>
+      </w:pPr>
+      <w:r>
+        <w:t xml:space="preserve"> </w:t>
+      </w:r>
+    </w:p>
+    <w:p>
+      <w:pPr>
+        <w:pStyle w:val="Corpodetexto"/>
+        <w:spacing w:before="163" w:line="360" w:lineRule="auto"/>
+        <w:ind w:left="668" w:right="393" w:firstLine="566"/>
+        <w:jc w:val="both"/>
+      </w:pPr>
+    </w:p>
+    <w:p>
+      <w:pPr>
+        <w:pStyle w:val="Ttulo1"/>
+        <w:tabs>
+          <w:tab w:val="left" w:pos="1233"/>
+          <w:tab w:val="left" w:pos="1234"/>
+        </w:tabs>
+        <w:spacing w:before="202"/>
+        <w:ind w:left="656"/>
+      </w:pPr>
     </w:p>
     <w:p>
       <w:pPr>
@@ -9810,7 +9907,6 @@
         <w:rPr>
           <w:lang w:val="en-US"/>
         </w:rPr>
-        <w:lastRenderedPageBreak/>
         <w:t>ROSENBLATT, Frank (1958</w:t>
       </w:r>
       <w:r>
@@ -9868,6 +9964,7 @@
         <w:rPr>
           <w:lang w:val="en-US"/>
         </w:rPr>
+        <w:lastRenderedPageBreak/>
         <w:t>MCCULLOCH, Warren; PITTS, Walter (1943</w:t>
       </w:r>
       <w:r>
@@ -10108,13 +10205,7 @@
         </w:r>
       </w:hyperlink>
       <w:r>
-        <w:t xml:space="preserve"> Disponível em: &lt;</w:t>
-      </w:r>
-      <w:r>
-        <w:t>https://www.tensorflow.org/</w:t>
-      </w:r>
-      <w:r>
-        <w:t>&gt;. Acesso em: 20 jun. 201</w:t>
+        <w:t xml:space="preserve"> Disponível em: &lt;https://www.tensorflow.org/&gt;. Acesso em: 20 jun. 201</w:t>
       </w:r>
       <w:r>
         <w:t>9</w:t>
@@ -10169,13 +10260,7 @@
         </w:r>
       </w:hyperlink>
       <w:r>
-        <w:t xml:space="preserve"> Disponível em: &lt;</w:t>
-      </w:r>
-      <w:r>
-        <w:t>https://github.com/jhole89/classifying-cancer</w:t>
-      </w:r>
-      <w:r>
-        <w:t>&gt;. Acesso em: 20 jun. 201</w:t>
+        <w:t xml:space="preserve"> Disponível em: &lt;https://github.com/jhole89/classifying-cancer&gt;. Acesso em: 20 jun. 201</w:t>
       </w:r>
       <w:r>
         <w:t>9</w:t>
@@ -10239,13 +10324,7 @@
         <w:t xml:space="preserve"> </w:t>
       </w:r>
       <w:r>
-        <w:t>Disponível em: &lt;</w:t>
-      </w:r>
-      <w:r>
-        <w:t>http://cs231n.github.io/convolutional-networks/</w:t>
-      </w:r>
-      <w:r>
-        <w:t>&gt;. Acesso em: 20 jun. 201</w:t>
+        <w:t>Disponível em: &lt;http://cs231n.github.io/convolutional-networks/&gt;. Acesso em: 20 jun. 201</w:t>
       </w:r>
       <w:r>
         <w:t>9</w:t>
@@ -10587,16 +10666,7 @@
           <w:shd w:val="clear" w:color="auto" w:fill="FCFCFC"/>
           <w:lang w:val="en-US"/>
         </w:rPr>
-        <w:t xml:space="preserve">A curated mammography data set for </w:t>
-      </w:r>
-      <w:r>
-        <w:rPr>
-          <w:b/>
-          <w:shd w:val="clear" w:color="auto" w:fill="FCFCFC"/>
-          <w:lang w:val="en-US"/>
-        </w:rPr>
-        <w:lastRenderedPageBreak/>
-        <w:t>use in computer-aided detection and diagnosis research</w:t>
+        <w:t>A curated mammography data set for use in computer-aided detection and diagnosis research</w:t>
       </w:r>
       <w:r>
         <w:rPr>
@@ -11138,7 +11208,7 @@
                             <w:rPr>
                               <w:noProof/>
                             </w:rPr>
-                            <w:t>20</w:t>
+                            <w:t>24</w:t>
                           </w:r>
                           <w:r>
                             <w:fldChar w:fldCharType="end"/>
@@ -11192,7 +11262,7 @@
                       <w:rPr>
                         <w:noProof/>
                       </w:rPr>
-                      <w:t>20</w:t>
+                      <w:t>24</w:t>
                     </w:r>
                     <w:r>
                       <w:fldChar w:fldCharType="end"/>
@@ -15617,7 +15687,7 @@
 </file>
 
 <file path=customXml/itemProps1.xml><?xml version="1.0" encoding="utf-8"?>
-<ds:datastoreItem xmlns:ds="http://schemas.openxmlformats.org/officeDocument/2006/customXml" ds:itemID="{368516EC-5296-40D7-B07E-A15316A7E305}">
+<ds:datastoreItem xmlns:ds="http://schemas.openxmlformats.org/officeDocument/2006/customXml" ds:itemID="{9F6F90A8-6119-400E-9764-4A295CE91408}">
   <ds:schemaRefs>
     <ds:schemaRef ds:uri="http://schemas.openxmlformats.org/officeDocument/2006/bibliography"/>
   </ds:schemaRefs>

</xml_diff>

<commit_message>
Adicionando parte 5 e imagens
</commit_message>
<xml_diff>
--- a/Projeto 2/docs/RelatorioProjetoFinal2-GuilhermeAraujo.docx
+++ b/Projeto 2/docs/RelatorioProjetoFinal2-GuilhermeAraujo.docx
@@ -168,31 +168,13 @@
         </w:rPr>
         <w:t xml:space="preserve"> por </w:t>
       </w:r>
-      <w:proofErr w:type="spellStart"/>
       <w:r>
         <w:rPr>
           <w:b/>
           <w:sz w:val="28"/>
         </w:rPr>
-        <w:t>machine</w:t>
-      </w:r>
-      <w:proofErr w:type="spellEnd"/>
-      <w:r>
-        <w:rPr>
-          <w:b/>
-          <w:sz w:val="28"/>
-        </w:rPr>
-        <w:t xml:space="preserve"> </w:t>
-      </w:r>
-      <w:proofErr w:type="spellStart"/>
-      <w:r>
-        <w:rPr>
-          <w:b/>
-          <w:sz w:val="28"/>
-        </w:rPr>
-        <w:t>learning</w:t>
-      </w:r>
-      <w:proofErr w:type="spellEnd"/>
+        <w:t>machine learning</w:t>
+      </w:r>
     </w:p>
     <w:p>
       <w:pPr>
@@ -685,31 +667,13 @@
         </w:rPr>
         <w:t xml:space="preserve"> oncológica de mamografias por </w:t>
       </w:r>
-      <w:proofErr w:type="spellStart"/>
       <w:r>
         <w:rPr>
           <w:b/>
           <w:sz w:val="28"/>
         </w:rPr>
-        <w:t>machine</w:t>
-      </w:r>
-      <w:proofErr w:type="spellEnd"/>
-      <w:r>
-        <w:rPr>
-          <w:b/>
-          <w:sz w:val="28"/>
-        </w:rPr>
-        <w:t xml:space="preserve"> </w:t>
-      </w:r>
-      <w:proofErr w:type="spellStart"/>
-      <w:r>
-        <w:rPr>
-          <w:b/>
-          <w:sz w:val="28"/>
-        </w:rPr>
-        <w:t>learning</w:t>
-      </w:r>
-      <w:proofErr w:type="spellEnd"/>
+        <w:t>machine learning</w:t>
+      </w:r>
     </w:p>
     <w:p>
       <w:pPr>
@@ -959,13 +923,8 @@
       <w:r>
         <w:t xml:space="preserve">Prof. </w:t>
       </w:r>
-      <w:proofErr w:type="spellStart"/>
-      <w:r>
-        <w:t>Italo</w:t>
-      </w:r>
-      <w:proofErr w:type="spellEnd"/>
-      <w:r>
-        <w:t xml:space="preserve"> de Oliveira Matias</w:t>
+      <w:r>
+        <w:t>Italo de Oliveira Matias</w:t>
       </w:r>
     </w:p>
     <w:p>
@@ -1236,15 +1195,7 @@
         <w:t>orientador</w:t>
       </w:r>
       <w:r>
-        <w:t xml:space="preserve"> </w:t>
-      </w:r>
-      <w:proofErr w:type="spellStart"/>
-      <w:r>
-        <w:t>Italo</w:t>
-      </w:r>
-      <w:proofErr w:type="spellEnd"/>
-      <w:r>
-        <w:t xml:space="preserve"> Matias pela ajuda, </w:t>
+        <w:t xml:space="preserve"> Italo Matias pela ajuda, </w:t>
       </w:r>
       <w:r>
         <w:t>acompanhamento e auxilio na busca de soluções, material e recursos necessários para o desenvolvimento do projeto.</w:t>
@@ -1320,13 +1271,8 @@
         <w:t xml:space="preserve">, </w:t>
       </w:r>
       <w:r>
-        <w:t xml:space="preserve">Marley; Matias, </w:t>
-      </w:r>
-      <w:proofErr w:type="spellStart"/>
-      <w:r>
-        <w:t>Italo</w:t>
-      </w:r>
-      <w:proofErr w:type="spellEnd"/>
+        <w:t>Marley; Matias, Italo</w:t>
+      </w:r>
       <w:r>
         <w:t xml:space="preserve">. </w:t>
       </w:r>
@@ -1336,19 +1282,9 @@
       <w:r>
         <w:t xml:space="preserve">oncológica de mamografias por </w:t>
       </w:r>
-      <w:proofErr w:type="spellStart"/>
-      <w:r>
-        <w:t>machine</w:t>
-      </w:r>
-      <w:proofErr w:type="spellEnd"/>
-      <w:r>
-        <w:t xml:space="preserve"> </w:t>
-      </w:r>
-      <w:proofErr w:type="spellStart"/>
-      <w:r>
-        <w:t>learning</w:t>
-      </w:r>
-      <w:proofErr w:type="spellEnd"/>
+      <w:r>
+        <w:t>machine learning</w:t>
+      </w:r>
       <w:r>
         <w:t>. Rio de Janeiro, 201</w:t>
       </w:r>
@@ -1411,39 +1347,26 @@
         <w:t xml:space="preserve">aplicação </w:t>
       </w:r>
       <w:r>
-        <w:t xml:space="preserve">utilizando </w:t>
+        <w:t>utilizando machine learning</w:t>
+      </w:r>
+      <w:r>
+        <w:t xml:space="preserve"> para </w:t>
+      </w:r>
+      <w:r>
+        <w:t>análise</w:t>
+      </w:r>
+      <w:r>
+        <w:t xml:space="preserve"> de </w:t>
+      </w:r>
+      <w:r>
+        <w:t xml:space="preserve">tumores em imagens </w:t>
       </w:r>
       <w:proofErr w:type="spellStart"/>
       <w:r>
-        <w:t>machine</w:t>
+        <w:t>mamograficas</w:t>
       </w:r>
       <w:proofErr w:type="spellEnd"/>
       <w:r>
-        <w:t xml:space="preserve"> </w:t>
-      </w:r>
-      <w:proofErr w:type="spellStart"/>
-      <w:r>
-        <w:t>learning</w:t>
-      </w:r>
-      <w:proofErr w:type="spellEnd"/>
-      <w:r>
-        <w:t xml:space="preserve"> para </w:t>
-      </w:r>
-      <w:r>
-        <w:t>análise</w:t>
-      </w:r>
-      <w:r>
-        <w:t xml:space="preserve"> de </w:t>
-      </w:r>
-      <w:r>
-        <w:t xml:space="preserve">tumores em imagens </w:t>
-      </w:r>
-      <w:proofErr w:type="spellStart"/>
-      <w:r>
-        <w:t>mamograficas</w:t>
-      </w:r>
-      <w:proofErr w:type="spellEnd"/>
-      <w:r>
         <w:t>.</w:t>
       </w:r>
     </w:p>
@@ -1484,19 +1407,9 @@
         <w:pStyle w:val="Corpodetexto"/>
         <w:ind w:left="1388"/>
       </w:pPr>
-      <w:proofErr w:type="spellStart"/>
-      <w:r>
-        <w:t>Machine</w:t>
-      </w:r>
-      <w:proofErr w:type="spellEnd"/>
-      <w:r>
-        <w:t xml:space="preserve"> </w:t>
-      </w:r>
-      <w:proofErr w:type="spellStart"/>
-      <w:r>
-        <w:t>learning</w:t>
-      </w:r>
-      <w:proofErr w:type="spellEnd"/>
+      <w:r>
+        <w:t>Machine learning</w:t>
+      </w:r>
       <w:r>
         <w:t>;</w:t>
       </w:r>
@@ -1829,13 +1742,8 @@
         <w:t xml:space="preserve">, </w:t>
       </w:r>
       <w:r>
-        <w:t xml:space="preserve">Marley; Matias, </w:t>
-      </w:r>
-      <w:proofErr w:type="spellStart"/>
-      <w:r>
-        <w:t>Italo</w:t>
-      </w:r>
-      <w:proofErr w:type="spellEnd"/>
+        <w:t>Marley; Matias, Italo</w:t>
+      </w:r>
       <w:r>
         <w:t xml:space="preserve">. </w:t>
       </w:r>
@@ -2153,7 +2061,7 @@
           <w:r>
             <w:fldChar w:fldCharType="separate"/>
           </w:r>
-          <w:hyperlink w:anchor="_Toc14635258" w:history="1">
+          <w:hyperlink w:anchor="_Toc14654581" w:history="1">
             <w:r>
               <w:rPr>
                 <w:rStyle w:val="Hyperlink"/>
@@ -2195,7 +2103,7 @@
                 <w:noProof/>
                 <w:webHidden/>
               </w:rPr>
-              <w:instrText xml:space="preserve"> PAGEREF _Toc14635258 \h </w:instrText>
+              <w:instrText xml:space="preserve"> PAGEREF _Toc14654581 \h </w:instrText>
             </w:r>
             <w:r>
               <w:rPr>
@@ -2239,7 +2147,7 @@
               <w:lang w:eastAsia="pt-BR"/>
             </w:rPr>
           </w:pPr>
-          <w:hyperlink w:anchor="_Toc14635259" w:history="1">
+          <w:hyperlink w:anchor="_Toc14654582" w:history="1">
             <w:r>
               <w:rPr>
                 <w:rStyle w:val="Hyperlink"/>
@@ -2281,7 +2189,7 @@
                 <w:noProof/>
                 <w:webHidden/>
               </w:rPr>
-              <w:instrText xml:space="preserve"> PAGEREF _Toc14635259 \h </w:instrText>
+              <w:instrText xml:space="preserve"> PAGEREF _Toc14654582 \h </w:instrText>
             </w:r>
             <w:r>
               <w:rPr>
@@ -2325,7 +2233,7 @@
               <w:lang w:eastAsia="pt-BR"/>
             </w:rPr>
           </w:pPr>
-          <w:hyperlink w:anchor="_Toc14635260" w:history="1">
+          <w:hyperlink w:anchor="_Toc14654583" w:history="1">
             <w:r>
               <w:rPr>
                 <w:rStyle w:val="Hyperlink"/>
@@ -2367,7 +2275,7 @@
                 <w:noProof/>
                 <w:webHidden/>
               </w:rPr>
-              <w:instrText xml:space="preserve"> PAGEREF _Toc14635260 \h </w:instrText>
+              <w:instrText xml:space="preserve"> PAGEREF _Toc14654583 \h </w:instrText>
             </w:r>
             <w:r>
               <w:rPr>
@@ -2411,7 +2319,7 @@
               <w:lang w:eastAsia="pt-BR"/>
             </w:rPr>
           </w:pPr>
-          <w:hyperlink w:anchor="_Toc14635261" w:history="1">
+          <w:hyperlink w:anchor="_Toc14654584" w:history="1">
             <w:r>
               <w:rPr>
                 <w:rStyle w:val="Hyperlink"/>
@@ -2453,7 +2361,7 @@
                 <w:noProof/>
                 <w:webHidden/>
               </w:rPr>
-              <w:instrText xml:space="preserve"> PAGEREF _Toc14635261 \h </w:instrText>
+              <w:instrText xml:space="preserve"> PAGEREF _Toc14654584 \h </w:instrText>
             </w:r>
             <w:r>
               <w:rPr>
@@ -2497,7 +2405,7 @@
               <w:lang w:eastAsia="pt-BR"/>
             </w:rPr>
           </w:pPr>
-          <w:hyperlink w:anchor="_Toc14635262" w:history="1">
+          <w:hyperlink w:anchor="_Toc14654585" w:history="1">
             <w:r>
               <w:rPr>
                 <w:rStyle w:val="Hyperlink"/>
@@ -2540,7 +2448,7 @@
                 <w:noProof/>
                 <w:webHidden/>
               </w:rPr>
-              <w:instrText xml:space="preserve"> PAGEREF _Toc14635262 \h </w:instrText>
+              <w:instrText xml:space="preserve"> PAGEREF _Toc14654585 \h </w:instrText>
             </w:r>
             <w:r>
               <w:rPr>
@@ -2584,7 +2492,7 @@
               <w:lang w:eastAsia="pt-BR"/>
             </w:rPr>
           </w:pPr>
-          <w:hyperlink w:anchor="_Toc14635263" w:history="1">
+          <w:hyperlink w:anchor="_Toc14654586" w:history="1">
             <w:r>
               <w:rPr>
                 <w:rStyle w:val="Hyperlink"/>
@@ -2627,7 +2535,7 @@
                 <w:noProof/>
                 <w:webHidden/>
               </w:rPr>
-              <w:instrText xml:space="preserve"> PAGEREF _Toc14635263 \h </w:instrText>
+              <w:instrText xml:space="preserve"> PAGEREF _Toc14654586 \h </w:instrText>
             </w:r>
             <w:r>
               <w:rPr>
@@ -2671,7 +2579,7 @@
               <w:lang w:eastAsia="pt-BR"/>
             </w:rPr>
           </w:pPr>
-          <w:hyperlink w:anchor="_Toc14635264" w:history="1">
+          <w:hyperlink w:anchor="_Toc14654587" w:history="1">
             <w:r>
               <w:rPr>
                 <w:rStyle w:val="Hyperlink"/>
@@ -2714,7 +2622,7 @@
                 <w:noProof/>
                 <w:webHidden/>
               </w:rPr>
-              <w:instrText xml:space="preserve"> PAGEREF _Toc14635264 \h </w:instrText>
+              <w:instrText xml:space="preserve"> PAGEREF _Toc14654587 \h </w:instrText>
             </w:r>
             <w:r>
               <w:rPr>
@@ -2758,7 +2666,7 @@
               <w:lang w:eastAsia="pt-BR"/>
             </w:rPr>
           </w:pPr>
-          <w:hyperlink w:anchor="_Toc14635265" w:history="1">
+          <w:hyperlink w:anchor="_Toc14654588" w:history="1">
             <w:r>
               <w:rPr>
                 <w:rStyle w:val="Hyperlink"/>
@@ -2801,7 +2709,7 @@
                 <w:noProof/>
                 <w:webHidden/>
               </w:rPr>
-              <w:instrText xml:space="preserve"> PAGEREF _Toc14635265 \h </w:instrText>
+              <w:instrText xml:space="preserve"> PAGEREF _Toc14654588 \h </w:instrText>
             </w:r>
             <w:r>
               <w:rPr>
@@ -2821,7 +2729,7 @@
                 <w:noProof/>
                 <w:webHidden/>
               </w:rPr>
-              <w:t>19</w:t>
+              <w:t>18</w:t>
             </w:r>
             <w:r>
               <w:rPr>
@@ -2845,7 +2753,7 @@
               <w:lang w:eastAsia="pt-BR"/>
             </w:rPr>
           </w:pPr>
-          <w:hyperlink w:anchor="_Toc14635266" w:history="1">
+          <w:hyperlink w:anchor="_Toc14654590" w:history="1">
             <w:r>
               <w:rPr>
                 <w:rStyle w:val="Hyperlink"/>
@@ -2887,7 +2795,7 @@
                 <w:noProof/>
                 <w:webHidden/>
               </w:rPr>
-              <w:instrText xml:space="preserve"> PAGEREF _Toc14635266 \h </w:instrText>
+              <w:instrText xml:space="preserve"> PAGEREF _Toc14654590 \h </w:instrText>
             </w:r>
             <w:r>
               <w:rPr>
@@ -2931,7 +2839,7 @@
               <w:lang w:eastAsia="pt-BR"/>
             </w:rPr>
           </w:pPr>
-          <w:hyperlink w:anchor="_Toc14635267" w:history="1">
+          <w:hyperlink w:anchor="_Toc14654591" w:history="1">
             <w:r>
               <w:rPr>
                 <w:rStyle w:val="Hyperlink"/>
@@ -2974,7 +2882,7 @@
                 <w:noProof/>
                 <w:webHidden/>
               </w:rPr>
-              <w:instrText xml:space="preserve"> PAGEREF _Toc14635267 \h </w:instrText>
+              <w:instrText xml:space="preserve"> PAGEREF _Toc14654591 \h </w:instrText>
             </w:r>
             <w:r>
               <w:rPr>
@@ -3018,7 +2926,7 @@
               <w:lang w:eastAsia="pt-BR"/>
             </w:rPr>
           </w:pPr>
-          <w:hyperlink w:anchor="_Toc14635268" w:history="1">
+          <w:hyperlink w:anchor="_Toc14654592" w:history="1">
             <w:r>
               <w:rPr>
                 <w:rStyle w:val="Hyperlink"/>
@@ -3061,7 +2969,7 @@
                 <w:noProof/>
                 <w:webHidden/>
               </w:rPr>
-              <w:instrText xml:space="preserve"> PAGEREF _Toc14635268 \h </w:instrText>
+              <w:instrText xml:space="preserve"> PAGEREF _Toc14654592 \h </w:instrText>
             </w:r>
             <w:r>
               <w:rPr>
@@ -3105,7 +3013,7 @@
               <w:lang w:eastAsia="pt-BR"/>
             </w:rPr>
           </w:pPr>
-          <w:hyperlink w:anchor="_Toc14635269" w:history="1">
+          <w:hyperlink w:anchor="_Toc14654593" w:history="1">
             <w:r>
               <w:rPr>
                 <w:rStyle w:val="Hyperlink"/>
@@ -3148,7 +3056,7 @@
                 <w:noProof/>
                 <w:webHidden/>
               </w:rPr>
-              <w:instrText xml:space="preserve"> PAGEREF _Toc14635269 \h </w:instrText>
+              <w:instrText xml:space="preserve"> PAGEREF _Toc14654593 \h </w:instrText>
             </w:r>
             <w:r>
               <w:rPr>
@@ -3168,7 +3076,7 @@
                 <w:noProof/>
                 <w:webHidden/>
               </w:rPr>
-              <w:t>21</w:t>
+              <w:t>23</w:t>
             </w:r>
             <w:r>
               <w:rPr>
@@ -3192,7 +3100,7 @@
               <w:lang w:eastAsia="pt-BR"/>
             </w:rPr>
           </w:pPr>
-          <w:hyperlink w:anchor="_Toc14635270" w:history="1">
+          <w:hyperlink w:anchor="_Toc14654594" w:history="1">
             <w:r>
               <w:rPr>
                 <w:rStyle w:val="Hyperlink"/>
@@ -3213,7 +3121,7 @@
                 <w:rStyle w:val="Hyperlink"/>
                 <w:noProof/>
               </w:rPr>
-              <w:t>Referencias</w:t>
+              <w:t>Implementação e avaliação</w:t>
             </w:r>
             <w:r>
               <w:rPr>
@@ -3234,7 +3142,7 @@
                 <w:noProof/>
                 <w:webHidden/>
               </w:rPr>
-              <w:instrText xml:space="preserve"> PAGEREF _Toc14635270 \h </w:instrText>
+              <w:instrText xml:space="preserve"> PAGEREF _Toc14654594 \h </w:instrText>
             </w:r>
             <w:r>
               <w:rPr>
@@ -3254,7 +3162,179 @@
                 <w:noProof/>
                 <w:webHidden/>
               </w:rPr>
-              <w:t>22</w:t>
+              <w:t>24</w:t>
+            </w:r>
+            <w:r>
+              <w:rPr>
+                <w:noProof/>
+                <w:webHidden/>
+              </w:rPr>
+              <w:fldChar w:fldCharType="end"/>
+            </w:r>
+          </w:hyperlink>
+        </w:p>
+        <w:p>
+          <w:pPr>
+            <w:pStyle w:val="Sumrio1"/>
+            <w:tabs>
+              <w:tab w:val="left" w:pos="1768"/>
+              <w:tab w:val="right" w:leader="dot" w:pos="8990"/>
+            </w:tabs>
+            <w:rPr>
+              <w:rFonts w:asciiTheme="minorHAnsi" w:eastAsiaTheme="minorEastAsia" w:hAnsiTheme="minorHAnsi" w:cstheme="minorBidi"/>
+              <w:noProof/>
+              <w:lang w:eastAsia="pt-BR"/>
+            </w:rPr>
+          </w:pPr>
+          <w:hyperlink w:anchor="_Toc14654595" w:history="1">
+            <w:r>
+              <w:rPr>
+                <w:rStyle w:val="Hyperlink"/>
+                <w:noProof/>
+              </w:rPr>
+              <w:t>7</w:t>
+            </w:r>
+            <w:r>
+              <w:rPr>
+                <w:rFonts w:asciiTheme="minorHAnsi" w:eastAsiaTheme="minorEastAsia" w:hAnsiTheme="minorHAnsi" w:cstheme="minorBidi"/>
+                <w:noProof/>
+                <w:lang w:eastAsia="pt-BR"/>
+              </w:rPr>
+              <w:tab/>
+            </w:r>
+            <w:r>
+              <w:rPr>
+                <w:rStyle w:val="Hyperlink"/>
+                <w:noProof/>
+              </w:rPr>
+              <w:t>Considerações finais</w:t>
+            </w:r>
+            <w:r>
+              <w:rPr>
+                <w:noProof/>
+                <w:webHidden/>
+              </w:rPr>
+              <w:tab/>
+            </w:r>
+            <w:r>
+              <w:rPr>
+                <w:noProof/>
+                <w:webHidden/>
+              </w:rPr>
+              <w:fldChar w:fldCharType="begin"/>
+            </w:r>
+            <w:r>
+              <w:rPr>
+                <w:noProof/>
+                <w:webHidden/>
+              </w:rPr>
+              <w:instrText xml:space="preserve"> PAGEREF _Toc14654595 \h </w:instrText>
+            </w:r>
+            <w:r>
+              <w:rPr>
+                <w:noProof/>
+                <w:webHidden/>
+              </w:rPr>
+            </w:r>
+            <w:r>
+              <w:rPr>
+                <w:noProof/>
+                <w:webHidden/>
+              </w:rPr>
+              <w:fldChar w:fldCharType="separate"/>
+            </w:r>
+            <w:r>
+              <w:rPr>
+                <w:noProof/>
+                <w:webHidden/>
+              </w:rPr>
+              <w:t>24</w:t>
+            </w:r>
+            <w:r>
+              <w:rPr>
+                <w:noProof/>
+                <w:webHidden/>
+              </w:rPr>
+              <w:fldChar w:fldCharType="end"/>
+            </w:r>
+          </w:hyperlink>
+        </w:p>
+        <w:p>
+          <w:pPr>
+            <w:pStyle w:val="Sumrio1"/>
+            <w:tabs>
+              <w:tab w:val="left" w:pos="1768"/>
+              <w:tab w:val="right" w:leader="dot" w:pos="8990"/>
+            </w:tabs>
+            <w:rPr>
+              <w:rFonts w:asciiTheme="minorHAnsi" w:eastAsiaTheme="minorEastAsia" w:hAnsiTheme="minorHAnsi" w:cstheme="minorBidi"/>
+              <w:noProof/>
+              <w:lang w:eastAsia="pt-BR"/>
+            </w:rPr>
+          </w:pPr>
+          <w:hyperlink w:anchor="_Toc14654596" w:history="1">
+            <w:r>
+              <w:rPr>
+                <w:rStyle w:val="Hyperlink"/>
+                <w:noProof/>
+              </w:rPr>
+              <w:t>8</w:t>
+            </w:r>
+            <w:r>
+              <w:rPr>
+                <w:rFonts w:asciiTheme="minorHAnsi" w:eastAsiaTheme="minorEastAsia" w:hAnsiTheme="minorHAnsi" w:cstheme="minorBidi"/>
+                <w:noProof/>
+                <w:lang w:eastAsia="pt-BR"/>
+              </w:rPr>
+              <w:tab/>
+            </w:r>
+            <w:r>
+              <w:rPr>
+                <w:rStyle w:val="Hyperlink"/>
+                <w:noProof/>
+              </w:rPr>
+              <w:t>Referências</w:t>
+            </w:r>
+            <w:r>
+              <w:rPr>
+                <w:noProof/>
+                <w:webHidden/>
+              </w:rPr>
+              <w:tab/>
+            </w:r>
+            <w:r>
+              <w:rPr>
+                <w:noProof/>
+                <w:webHidden/>
+              </w:rPr>
+              <w:fldChar w:fldCharType="begin"/>
+            </w:r>
+            <w:r>
+              <w:rPr>
+                <w:noProof/>
+                <w:webHidden/>
+              </w:rPr>
+              <w:instrText xml:space="preserve"> PAGEREF _Toc14654596 \h </w:instrText>
+            </w:r>
+            <w:r>
+              <w:rPr>
+                <w:noProof/>
+                <w:webHidden/>
+              </w:rPr>
+            </w:r>
+            <w:r>
+              <w:rPr>
+                <w:noProof/>
+                <w:webHidden/>
+              </w:rPr>
+              <w:fldChar w:fldCharType="separate"/>
+            </w:r>
+            <w:r>
+              <w:rPr>
+                <w:noProof/>
+                <w:webHidden/>
+              </w:rPr>
+              <w:t>24</w:t>
             </w:r>
             <w:r>
               <w:rPr>
@@ -3303,7 +3383,7 @@
         </w:tabs>
         <w:spacing w:before="1"/>
       </w:pPr>
-      <w:bookmarkStart w:id="1" w:name="_Toc14635258"/>
+      <w:bookmarkStart w:id="1" w:name="_Toc14654581"/>
       <w:r>
         <w:t>Introdução</w:t>
       </w:r>
@@ -3420,11 +3500,9 @@
       <w:r>
         <w:t xml:space="preserve">um exame de rastreio por imagem utilizando </w:t>
       </w:r>
-      <w:proofErr w:type="spellStart"/>
-      <w:r>
-        <w:t>raios-X</w:t>
-      </w:r>
-      <w:proofErr w:type="spellEnd"/>
+      <w:r>
+        <w:t>raio-x</w:t>
+      </w:r>
       <w:r>
         <w:t xml:space="preserve"> que permite visualmente analisar o tecido mamário</w:t>
       </w:r>
@@ -3541,15 +3619,19 @@
         <w:t xml:space="preserve"> </w:t>
       </w:r>
       <w:r>
-        <w:t xml:space="preserve">para Desktop (PC) para Windows porem pode ser facilmente portado para Linux, foi desenvolvido em Python e a principal biblioteca utilizada foi o </w:t>
-      </w:r>
-      <w:proofErr w:type="spellStart"/>
-      <w:r>
-        <w:t>Tensorflow</w:t>
-      </w:r>
-      <w:proofErr w:type="spellEnd"/>
-      <w:r>
-        <w:t xml:space="preserve"> da Google[ALTERAR]. A aplicação foi desenvolvida a partir de uma aplicação já existente que utiliza redes convolucionais para classificação de câncer de mama a partir de imagens histológicas[ALTERAR], a ideia foi adaptar tal aplicação para análise de mamografias.</w:t>
+        <w:t>para Desktop (PC) para Windows porem pode ser facilmente portado para Linux, foi desenvolvido em Python e a principal biblioteca utilizada foi o Tensorflow da Google[</w:t>
+      </w:r>
+      <w:r>
+        <w:t>13</w:t>
+      </w:r>
+      <w:r>
+        <w:t>]. A aplicação foi desenvolvida a partir de uma aplicação já existente que utiliza redes convolucionais para classificação de câncer de mama a partir de imagens histológicas[</w:t>
+      </w:r>
+      <w:r>
+        <w:t>14</w:t>
+      </w:r>
+      <w:r>
+        <w:t>], a ideia foi adaptar tal aplicação para análise de mamografias.</w:t>
       </w:r>
     </w:p>
     <w:p>
@@ -3560,23 +3642,7 @@
         <w:jc w:val="both"/>
       </w:pPr>
       <w:r>
-        <w:t xml:space="preserve">O projeto envolveu muito estudo de tecnologias não profundamente vistas durante a graduação como </w:t>
-      </w:r>
-      <w:proofErr w:type="spellStart"/>
-      <w:r>
-        <w:t>machine</w:t>
-      </w:r>
-      <w:proofErr w:type="spellEnd"/>
-      <w:r>
-        <w:t xml:space="preserve"> </w:t>
-      </w:r>
-      <w:proofErr w:type="spellStart"/>
-      <w:r>
-        <w:t>learning</w:t>
-      </w:r>
-      <w:proofErr w:type="spellEnd"/>
-      <w:r>
-        <w:t>, redes convolucionais e processamento digital de imagens, além do estudo multidisciplinar biológico para entendimento do domínio de mamografias e câncer de mama.</w:t>
+        <w:t>O projeto envolveu muito estudo de tecnologias não profundamente vistas durante a graduação como machine learning, redes convolucionais e processamento digital de imagens, além do estudo multidisciplinar biológico para entendimento do domínio de mamografias e câncer de mama.</w:t>
       </w:r>
     </w:p>
     <w:p>
@@ -3619,7 +3685,7 @@
         <w:spacing w:before="199"/>
         <w:ind w:left="668"/>
       </w:pPr>
-      <w:bookmarkStart w:id="2" w:name="_Toc14635259"/>
+      <w:bookmarkStart w:id="2" w:name="_Toc14654582"/>
       <w:r>
         <w:lastRenderedPageBreak/>
         <w:t>2</w:t>
@@ -3710,108 +3776,22 @@
       <w:r>
         <w:t>10 (</w:t>
       </w:r>
-      <w:proofErr w:type="spellStart"/>
-      <w:r>
-        <w:fldChar w:fldCharType="begin"/>
-      </w:r>
-      <w:r>
-        <w:instrText xml:space="preserve"> HYPERLINK "https://en.wikipedia.org/wiki/Canadian_Institute_for_Advanced_Research" </w:instrText>
-      </w:r>
-      <w:r>
-        <w:fldChar w:fldCharType="separate"/>
-      </w:r>
-      <w:r>
-        <w:rPr>
-          <w:rStyle w:val="Hyperlink"/>
-          <w:color w:val="auto"/>
-          <w:u w:val="none"/>
-          <w:shd w:val="clear" w:color="auto" w:fill="FFFFFF"/>
-        </w:rPr>
-        <w:t>Canadian</w:t>
-      </w:r>
-      <w:proofErr w:type="spellEnd"/>
-      <w:r>
-        <w:rPr>
-          <w:rStyle w:val="Hyperlink"/>
-          <w:color w:val="auto"/>
-          <w:u w:val="none"/>
-          <w:shd w:val="clear" w:color="auto" w:fill="FFFFFF"/>
-        </w:rPr>
-        <w:t xml:space="preserve"> </w:t>
-      </w:r>
-      <w:proofErr w:type="spellStart"/>
-      <w:r>
-        <w:rPr>
-          <w:rStyle w:val="Hyperlink"/>
-          <w:color w:val="auto"/>
-          <w:u w:val="none"/>
-          <w:shd w:val="clear" w:color="auto" w:fill="FFFFFF"/>
-        </w:rPr>
-        <w:t>Institute</w:t>
-      </w:r>
-      <w:proofErr w:type="spellEnd"/>
-      <w:r>
-        <w:rPr>
-          <w:rStyle w:val="Hyperlink"/>
-          <w:color w:val="auto"/>
-          <w:u w:val="none"/>
-          <w:shd w:val="clear" w:color="auto" w:fill="FFFFFF"/>
-        </w:rPr>
-        <w:t xml:space="preserve"> For </w:t>
-      </w:r>
-      <w:proofErr w:type="spellStart"/>
-      <w:r>
-        <w:rPr>
-          <w:rStyle w:val="Hyperlink"/>
-          <w:color w:val="auto"/>
-          <w:u w:val="none"/>
-          <w:shd w:val="clear" w:color="auto" w:fill="FFFFFF"/>
-        </w:rPr>
-        <w:t>Advanced</w:t>
-      </w:r>
-      <w:proofErr w:type="spellEnd"/>
-      <w:r>
-        <w:rPr>
-          <w:rStyle w:val="Hyperlink"/>
-          <w:color w:val="auto"/>
-          <w:u w:val="none"/>
-          <w:shd w:val="clear" w:color="auto" w:fill="FFFFFF"/>
-        </w:rPr>
-        <w:t xml:space="preserve"> </w:t>
-      </w:r>
-      <w:proofErr w:type="spellStart"/>
-      <w:r>
-        <w:rPr>
-          <w:rStyle w:val="Hyperlink"/>
-          <w:color w:val="auto"/>
-          <w:u w:val="none"/>
-          <w:shd w:val="clear" w:color="auto" w:fill="FFFFFF"/>
-        </w:rPr>
-        <w:t>Research</w:t>
-      </w:r>
-      <w:proofErr w:type="spellEnd"/>
-      <w:r>
-        <w:rPr>
-          <w:rStyle w:val="Hyperlink"/>
-          <w:color w:val="auto"/>
-          <w:u w:val="none"/>
-          <w:shd w:val="clear" w:color="auto" w:fill="FFFFFF"/>
-        </w:rPr>
-        <w:fldChar w:fldCharType="end"/>
-      </w:r>
+      <w:hyperlink r:id="rId10" w:history="1">
+        <w:r>
+          <w:rPr>
+            <w:rStyle w:val="Hyperlink"/>
+            <w:color w:val="auto"/>
+            <w:u w:val="none"/>
+            <w:shd w:val="clear" w:color="auto" w:fill="FFFFFF"/>
+          </w:rPr>
+          <w:t>Canadian Institute For Advanced Research</w:t>
+        </w:r>
+      </w:hyperlink>
       <w:r>
         <w:t xml:space="preserve">) </w:t>
       </w:r>
       <w:r>
-        <w:t xml:space="preserve">foi o </w:t>
-      </w:r>
-      <w:proofErr w:type="spellStart"/>
-      <w:r>
-        <w:t>AutoAugment</w:t>
-      </w:r>
-      <w:proofErr w:type="spellEnd"/>
-      <w:r>
-        <w:t xml:space="preserve"> </w:t>
+        <w:t xml:space="preserve">foi o AutoAugment </w:t>
       </w:r>
       <w:r>
         <w:t xml:space="preserve">[6], que usou de técnicas de transformações das imagens da base de dados para aumentar a precisão de seu algoritmo.  </w:t>
@@ -3954,7 +3934,7 @@
         </w:tabs>
         <w:spacing w:before="202"/>
       </w:pPr>
-      <w:bookmarkStart w:id="3" w:name="_Toc14635260"/>
+      <w:bookmarkStart w:id="3" w:name="_Toc14654583"/>
       <w:r>
         <w:lastRenderedPageBreak/>
         <w:t xml:space="preserve">Propostas e </w:t>
@@ -4008,35 +3988,19 @@
         <w:rPr>
           <w:shd w:val="clear" w:color="auto" w:fill="FFFFFF"/>
         </w:rPr>
-        <w:t xml:space="preserve">Digital </w:t>
-      </w:r>
-      <w:proofErr w:type="spellStart"/>
+        <w:t xml:space="preserve">Digital Imaging and Communications in </w:t>
+      </w:r>
       <w:r>
         <w:rPr>
           <w:shd w:val="clear" w:color="auto" w:fill="FFFFFF"/>
         </w:rPr>
-        <w:t>Imaging</w:t>
-      </w:r>
-      <w:proofErr w:type="spellEnd"/>
+        <w:t>Medicine)</w:t>
+      </w:r>
       <w:r>
         <w:rPr>
           <w:shd w:val="clear" w:color="auto" w:fill="FFFFFF"/>
         </w:rPr>
-        <w:t xml:space="preserve"> </w:t>
-      </w:r>
-      <w:proofErr w:type="spellStart"/>
-      <w:r>
-        <w:rPr>
-          <w:shd w:val="clear" w:color="auto" w:fill="FFFFFF"/>
-        </w:rPr>
-        <w:t>and</w:t>
-      </w:r>
-      <w:proofErr w:type="spellEnd"/>
-      <w:r>
-        <w:rPr>
-          <w:shd w:val="clear" w:color="auto" w:fill="FFFFFF"/>
-        </w:rPr>
-        <w:t xml:space="preserve"> Communications in Medicine)</w:t>
+        <w:t xml:space="preserve"> [21]</w:t>
       </w:r>
       <w:r>
         <w:t xml:space="preserve"> </w:t>
@@ -4108,75 +4072,11 @@
       <w:r>
         <w:t>e ILSVRC (</w:t>
       </w:r>
-      <w:proofErr w:type="spellStart"/>
       <w:r>
         <w:rPr>
           <w:shd w:val="clear" w:color="auto" w:fill="FFFFFF"/>
         </w:rPr>
-        <w:t>ImageNet</w:t>
-      </w:r>
-      <w:proofErr w:type="spellEnd"/>
-      <w:r>
-        <w:rPr>
-          <w:shd w:val="clear" w:color="auto" w:fill="FFFFFF"/>
-        </w:rPr>
-        <w:t xml:space="preserve"> </w:t>
-      </w:r>
-      <w:proofErr w:type="spellStart"/>
-      <w:r>
-        <w:rPr>
-          <w:shd w:val="clear" w:color="auto" w:fill="FFFFFF"/>
-        </w:rPr>
-        <w:t>Large</w:t>
-      </w:r>
-      <w:proofErr w:type="spellEnd"/>
-      <w:r>
-        <w:rPr>
-          <w:shd w:val="clear" w:color="auto" w:fill="FFFFFF"/>
-        </w:rPr>
-        <w:t xml:space="preserve"> </w:t>
-      </w:r>
-      <w:proofErr w:type="spellStart"/>
-      <w:r>
-        <w:rPr>
-          <w:shd w:val="clear" w:color="auto" w:fill="FFFFFF"/>
-        </w:rPr>
-        <w:t>Scale</w:t>
-      </w:r>
-      <w:proofErr w:type="spellEnd"/>
-      <w:r>
-        <w:rPr>
-          <w:shd w:val="clear" w:color="auto" w:fill="FFFFFF"/>
-        </w:rPr>
-        <w:t xml:space="preserve"> Visual </w:t>
-      </w:r>
-      <w:proofErr w:type="spellStart"/>
-      <w:r>
-        <w:rPr>
-          <w:shd w:val="clear" w:color="auto" w:fill="FFFFFF"/>
-        </w:rPr>
-        <w:t>Recognition</w:t>
-      </w:r>
-      <w:proofErr w:type="spellEnd"/>
-      <w:r>
-        <w:rPr>
-          <w:shd w:val="clear" w:color="auto" w:fill="FFFFFF"/>
-        </w:rPr>
-        <w:t xml:space="preserve"> </w:t>
-      </w:r>
-      <w:proofErr w:type="spellStart"/>
-      <w:r>
-        <w:rPr>
-          <w:shd w:val="clear" w:color="auto" w:fill="FFFFFF"/>
-        </w:rPr>
-        <w:t>Challenge</w:t>
-      </w:r>
-      <w:proofErr w:type="spellEnd"/>
-      <w:r>
-        <w:rPr>
-          <w:shd w:val="clear" w:color="auto" w:fill="FFFFFF"/>
-        </w:rPr>
-        <w:t>)</w:t>
+        <w:t>ImageNet Large Scale Visual Recognition Challenge)</w:t>
       </w:r>
       <w:r>
         <w:t>.</w:t>
@@ -4191,39 +4091,7 @@
         <w:t xml:space="preserve"> serão testadas visando aperfeiçoar a classificação resultante da rede.</w:t>
       </w:r>
       <w:r>
-        <w:t xml:space="preserve"> Dependendo do tempo necessário para se computar o treinamento da rede desenvolvido poderá ser interessante utilizar múltiplas </w:t>
-      </w:r>
-      <w:proofErr w:type="spellStart"/>
-      <w:r>
-        <w:t>GPUs</w:t>
-      </w:r>
-      <w:proofErr w:type="spellEnd"/>
-      <w:r>
-        <w:t xml:space="preserve"> (</w:t>
-      </w:r>
-      <w:proofErr w:type="spellStart"/>
-      <w:r>
-        <w:t>Graphic</w:t>
-      </w:r>
-      <w:proofErr w:type="spellEnd"/>
-      <w:r>
-        <w:t xml:space="preserve"> </w:t>
-      </w:r>
-      <w:proofErr w:type="spellStart"/>
-      <w:r>
-        <w:t>Processing</w:t>
-      </w:r>
-      <w:proofErr w:type="spellEnd"/>
-      <w:r>
-        <w:t xml:space="preserve"> </w:t>
-      </w:r>
-      <w:proofErr w:type="spellStart"/>
-      <w:r>
-        <w:t>Units</w:t>
-      </w:r>
-      <w:proofErr w:type="spellEnd"/>
-      <w:r>
-        <w:t>) e/ou um cluster para acelerar tal etapa do projeto.</w:t>
+        <w:t xml:space="preserve"> Dependendo do tempo necessário para se computar o treinamento da rede desenvolvido poderá ser interessante utilizar múltiplas GPUs (Graphic Processing Units) e/ou um cluster para acelerar tal etapa do projeto.</w:t>
       </w:r>
     </w:p>
     <w:p>
@@ -4406,7 +4274,7 @@
         <w:spacing w:before="192"/>
         <w:ind w:left="1100" w:hanging="432"/>
       </w:pPr>
-      <w:bookmarkStart w:id="4" w:name="_Toc14635261"/>
+      <w:bookmarkStart w:id="4" w:name="_Toc14654584"/>
       <w:r>
         <w:lastRenderedPageBreak/>
         <w:t>Atividades Realizadas</w:t>
@@ -4427,23 +4295,7 @@
         <w:t xml:space="preserve"> </w:t>
       </w:r>
       <w:r>
-        <w:t xml:space="preserve">teórico da área de câncer de mama e de redes convolucionais para </w:t>
-      </w:r>
-      <w:proofErr w:type="spellStart"/>
-      <w:r>
-        <w:t>machine</w:t>
-      </w:r>
-      <w:proofErr w:type="spellEnd"/>
-      <w:r>
-        <w:t xml:space="preserve"> </w:t>
-      </w:r>
-      <w:proofErr w:type="spellStart"/>
-      <w:r>
-        <w:t>learning</w:t>
-      </w:r>
-      <w:proofErr w:type="spellEnd"/>
-      <w:r>
-        <w:t xml:space="preserve"> com imagens. A segunda fase envolveu a decisão de que linguagens, ferramentas e bibliotecas seriam utilizadas no desenvolvimento do projeto. A terceira fase envolveu testes, adaptação do projeto. A quarta e última fase envolveu a escrita deste relatório, documentando todo o projeto e suas conclusões.</w:t>
+        <w:t>teórico da área de câncer de mama e de redes convolucionais para machine learning com imagens. A segunda fase envolveu a decisão de que linguagens, ferramentas e bibliotecas seriam utilizadas no desenvolvimento do projeto. A terceira fase envolveu testes, adaptação do projeto. A quarta e última fase envolveu a escrita deste relatório, documentando todo o projeto e suas conclusões.</w:t>
       </w:r>
     </w:p>
     <w:p>
@@ -4474,7 +4326,7 @@
           <w:szCs w:val="24"/>
         </w:rPr>
       </w:pPr>
-      <w:bookmarkStart w:id="5" w:name="_Toc14635262"/>
+      <w:bookmarkStart w:id="5" w:name="_Toc14654585"/>
       <w:r>
         <w:rPr>
           <w:sz w:val="24"/>
@@ -4499,23 +4351,7 @@
         <w:jc w:val="both"/>
       </w:pPr>
       <w:r>
-        <w:t xml:space="preserve">O conhecimento e a experiência do graduando em questão em relação ao tema de </w:t>
-      </w:r>
-      <w:proofErr w:type="spellStart"/>
-      <w:r>
-        <w:t>machine</w:t>
-      </w:r>
-      <w:proofErr w:type="spellEnd"/>
-      <w:r>
-        <w:t xml:space="preserve"> </w:t>
-      </w:r>
-      <w:proofErr w:type="spellStart"/>
-      <w:r>
-        <w:t>learning</w:t>
-      </w:r>
-      <w:proofErr w:type="spellEnd"/>
-      <w:r>
-        <w:t xml:space="preserve">, inteligência </w:t>
+        <w:t xml:space="preserve">O conhecimento e a experiência do graduando em questão em relação ao tema de machine learning, inteligência </w:t>
       </w:r>
       <w:r>
         <w:t>artificial</w:t>
@@ -4552,26 +4388,10 @@
         <w:t xml:space="preserve"> os 8 meses de</w:t>
       </w:r>
       <w:r>
-        <w:t xml:space="preserve"> iniciação cientifica realizada com o </w:t>
-      </w:r>
-      <w:proofErr w:type="spellStart"/>
-      <w:r>
-        <w:t>Italo</w:t>
-      </w:r>
-      <w:proofErr w:type="spellEnd"/>
-      <w:r>
-        <w:t xml:space="preserve"> Mati</w:t>
-      </w:r>
-      <w:r>
-        <w:t xml:space="preserve">as, co-orientador desse projeto, no laboratório de </w:t>
-      </w:r>
-      <w:proofErr w:type="spellStart"/>
-      <w:r>
-        <w:t>Bio-Design</w:t>
-      </w:r>
-      <w:proofErr w:type="spellEnd"/>
-      <w:r>
-        <w:t xml:space="preserve"> da PUC-Rio</w:t>
+        <w:t xml:space="preserve"> iniciação cientifica realizada com o Italo Mati</w:t>
+      </w:r>
+      <w:r>
+        <w:t>as, co-orientador desse projeto, no laboratório de Bio-Design da PUC-Rio</w:t>
       </w:r>
       <w:r>
         <w:t>. Durante a iniciação foi realizado um projeto de segmentação de imagens medicas para análise de tumores pulmonares. Nesse tempo houve um acumulo de conhecimento muito grande relacionado a processamento digital de imagens.</w:t>
@@ -4602,7 +4422,7 @@
           <w:szCs w:val="24"/>
         </w:rPr>
       </w:pPr>
-      <w:bookmarkStart w:id="6" w:name="_Toc14635263"/>
+      <w:bookmarkStart w:id="6" w:name="_Toc14654586"/>
       <w:r>
         <w:rPr>
           <w:sz w:val="24"/>
@@ -4857,7 +4677,7 @@
           <w:lang w:eastAsia="pt-BR"/>
         </w:rPr>
         <w:drawing>
-          <wp:anchor distT="0" distB="0" distL="114300" distR="114300" simplePos="0" relativeHeight="251659264" behindDoc="0" locked="0" layoutInCell="1" allowOverlap="1" wp14:anchorId="36A503A5" wp14:editId="7389AB61">
+          <wp:anchor distT="0" distB="0" distL="114300" distR="114300" simplePos="0" relativeHeight="251659264" behindDoc="0" locked="0" layoutInCell="1" allowOverlap="1" wp14:anchorId="20366D95" wp14:editId="6316BD9A">
             <wp:simplePos x="0" y="0"/>
             <wp:positionH relativeFrom="margin">
               <wp:posOffset>-219075</wp:posOffset>
@@ -4882,7 +4702,7 @@
                     </pic:cNvPicPr>
                   </pic:nvPicPr>
                   <pic:blipFill>
-                    <a:blip r:embed="rId10">
+                    <a:blip r:embed="rId11">
                       <a:extLst>
                         <a:ext uri="{28A0092B-C50C-407E-A947-70E740481C1C}">
                           <a14:useLocalDpi xmlns:a14="http://schemas.microsoft.com/office/drawing/2010/main" val="0"/>
@@ -4924,7 +4744,7 @@
       <w:pPr>
         <w:pStyle w:val="Corpodetexto"/>
         <w:spacing w:before="163" w:line="360" w:lineRule="auto"/>
-        <w:ind w:left="516" w:right="393" w:firstLine="720"/>
+        <w:ind w:left="2160" w:right="393"/>
         <w:jc w:val="both"/>
       </w:pPr>
       <w:r>
@@ -5058,7 +4878,7 @@
             <o:lock v:ext="edit" aspectratio="t"/>
           </v:shapetype>
           <v:shape id="_x0000_s1030" type="#_x0000_t75" style="position:absolute;left:0;text-align:left;margin-left:253.9pt;margin-top:-23.25pt;width:180.4pt;height:231.5pt;z-index:251663360;mso-position-horizontal-relative:margin;mso-position-vertical-relative:margin">
-            <v:imagedata r:id="rId11" o:title="spiculated-breast-cancer (1)"/>
+            <v:imagedata r:id="rId12" o:title="spiculated-breast-cancer (1)"/>
             <w10:wrap type="square" anchorx="margin" anchory="margin"/>
           </v:shape>
         </w:pict>
@@ -5069,7 +4889,7 @@
         </w:rPr>
         <w:pict>
           <v:shape id="_x0000_s1029" type="#_x0000_t75" style="position:absolute;left:0;text-align:left;margin-left:39.75pt;margin-top:-25pt;width:181.5pt;height:233.25pt;z-index:251661312;mso-position-horizontal-relative:margin;mso-position-vertical-relative:margin">
-            <v:imagedata r:id="rId12" o:title="spiculated-breast-cancer"/>
+            <v:imagedata r:id="rId13" o:title="spiculated-breast-cancer"/>
             <w10:wrap type="square" anchorx="margin" anchory="margin"/>
           </v:shape>
         </w:pict>
@@ -5094,7 +4914,6 @@
       <w:r>
         <w:t xml:space="preserve">     </w:t>
       </w:r>
-      <w:proofErr w:type="gramStart"/>
       <w:r>
         <w:tab/>
         <w:t xml:space="preserve"> </w:t>
@@ -5103,14 +4922,7 @@
         <w:rPr>
           <w:b/>
         </w:rPr>
-        <w:t>Figura</w:t>
-      </w:r>
-      <w:proofErr w:type="gramEnd"/>
-      <w:r>
-        <w:rPr>
-          <w:b/>
-        </w:rPr>
-        <w:t xml:space="preserve"> 3: </w:t>
+        <w:t xml:space="preserve">Figura 3: </w:t>
       </w:r>
       <w:r>
         <w:t>Imagem de visão CC [7]</w:t>
@@ -5138,23 +4950,7 @@
         <w:t xml:space="preserve"> redes neurais e</w:t>
       </w:r>
       <w:r>
-        <w:t xml:space="preserve"> </w:t>
-      </w:r>
-      <w:proofErr w:type="spellStart"/>
-      <w:r>
-        <w:t>machine</w:t>
-      </w:r>
-      <w:proofErr w:type="spellEnd"/>
-      <w:r>
-        <w:t xml:space="preserve"> </w:t>
-      </w:r>
-      <w:proofErr w:type="spellStart"/>
-      <w:r>
-        <w:t>learning</w:t>
-      </w:r>
-      <w:proofErr w:type="spellEnd"/>
-      <w:r>
-        <w:t xml:space="preserve"> na classificação de imagens.</w:t>
+        <w:t xml:space="preserve"> machine learning na classificação de imagens.</w:t>
       </w:r>
       <w:r>
         <w:t xml:space="preserve"> </w:t>
@@ -5172,8 +4968,8 @@
           <w:noProof/>
         </w:rPr>
         <w:pict>
-          <v:shape id="_x0000_s1031" type="#_x0000_t75" style="position:absolute;left:0;text-align:left;margin-left:6.75pt;margin-top:388.25pt;width:450pt;height:195pt;z-index:251665408;mso-position-horizontal-relative:margin;mso-position-vertical-relative:margin">
-            <v:imagedata r:id="rId13" o:title="miltiple-neurons"/>
+          <v:shape id="_x0000_s1031" type="#_x0000_t75" style="position:absolute;left:0;text-align:left;margin-left:6.75pt;margin-top:409.25pt;width:450pt;height:195pt;z-index:251665408;mso-position-horizontal-relative:margin;mso-position-vertical-relative:margin">
+            <v:imagedata r:id="rId14" o:title="miltiple-neurons"/>
             <w10:wrap type="square" anchorx="margin" anchory="margin"/>
           </v:shape>
         </w:pict>
@@ -5187,13 +4983,17 @@
       <w:r>
         <w:t xml:space="preserve">artificiais surgiram com o intuito de copiar certas capacidades do cérebro humano, como classificação, generalização e reconhecimento de </w:t>
       </w:r>
-      <w:proofErr w:type="spellStart"/>
-      <w:r>
-        <w:t>padores</w:t>
-      </w:r>
-      <w:proofErr w:type="spellEnd"/>
-      <w:r>
-        <w:t xml:space="preserve">, ela é composta por unidade de processamento simples denominadas neurônios ou nós[ALTERAR]. </w:t>
+      <w:r>
+        <w:t>padrões</w:t>
+      </w:r>
+      <w:r>
+        <w:t>, ela é composta por unidade de processamento simples denominadas neurônios ou nós[</w:t>
+      </w:r>
+      <w:r>
+        <w:t>11</w:t>
+      </w:r>
+      <w:r>
+        <w:t xml:space="preserve">]. </w:t>
       </w:r>
       <w:r>
         <w:t xml:space="preserve">Um neurônio possui entradas, um corpo que realiza alguma operação matemática </w:t>
@@ -5202,10 +5002,33 @@
         <w:t>e produzem uma saída</w:t>
       </w:r>
       <w:r>
-        <w:t>[ALTERAR].</w:t>
+        <w:t>[</w:t>
+      </w:r>
+      <w:r>
+        <w:t>11</w:t>
+      </w:r>
+      <w:r>
+        <w:t>].</w:t>
       </w:r>
       <w:r>
         <w:t xml:space="preserve"> </w:t>
+      </w:r>
+    </w:p>
+    <w:p>
+      <w:pPr>
+        <w:pStyle w:val="Corpodetexto"/>
+        <w:spacing w:before="163" w:line="360" w:lineRule="auto"/>
+        <w:ind w:left="2160" w:right="393" w:firstLine="720"/>
+        <w:jc w:val="both"/>
+      </w:pPr>
+      <w:r>
+        <w:rPr>
+          <w:b/>
+        </w:rPr>
+        <w:t>Figura 4</w:t>
+      </w:r>
+      <w:r>
+        <w:t>: Modelo básico de um neurônio</w:t>
       </w:r>
     </w:p>
     <w:p>
@@ -5215,15 +5038,6 @@
         <w:ind w:left="516" w:right="393" w:firstLine="720"/>
         <w:jc w:val="both"/>
       </w:pPr>
-      <w:r>
-        <w:rPr>
-          <w:b/>
-        </w:rPr>
-        <w:t>Figura 4</w:t>
-      </w:r>
-      <w:r>
-        <w:t>: Modelo básico de um neurônio</w:t>
-      </w:r>
     </w:p>
     <w:p>
       <w:pPr>
@@ -5232,24 +5046,14 @@
         <w:ind w:left="516" w:right="393" w:firstLine="720"/>
         <w:jc w:val="both"/>
       </w:pPr>
-    </w:p>
-    <w:p>
-      <w:pPr>
-        <w:pStyle w:val="Corpodetexto"/>
-        <w:spacing w:before="163" w:line="360" w:lineRule="auto"/>
-        <w:ind w:left="516" w:right="393" w:firstLine="720"/>
-        <w:jc w:val="both"/>
-      </w:pPr>
-      <w:r>
-        <w:t xml:space="preserve">Um dos primeiros modelos matemáticos desenvolvidos para formular o neurônio foi o modelo do </w:t>
-      </w:r>
-      <w:proofErr w:type="spellStart"/>
-      <w:r>
-        <w:t>Perceptron</w:t>
-      </w:r>
-      <w:proofErr w:type="spellEnd"/>
-      <w:r>
-        <w:t xml:space="preserve"> [ALTERAR], nesse modelo cada entrada </w:t>
+      <w:r>
+        <w:t>Um dos primeiros modelos matemáticos desenvolvidos para formular o neurônio foi o modelo do Perceptron [</w:t>
+      </w:r>
+      <w:r>
+        <w:t>11</w:t>
+      </w:r>
+      <w:r>
+        <w:t xml:space="preserve">], nesse modelo cada entrada </w:t>
       </w:r>
       <w:r>
         <w:t xml:space="preserve">é binaria (zero ou um) e </w:t>
@@ -5289,7 +5093,7 @@
           <w:lang w:eastAsia="pt-BR"/>
         </w:rPr>
         <w:drawing>
-          <wp:anchor distT="0" distB="0" distL="114300" distR="114300" simplePos="0" relativeHeight="251666432" behindDoc="0" locked="0" layoutInCell="1" allowOverlap="1" wp14:anchorId="03808B4C" wp14:editId="756C9B2D">
+          <wp:anchor distT="0" distB="0" distL="114300" distR="114300" simplePos="0" relativeHeight="251666432" behindDoc="0" locked="0" layoutInCell="1" allowOverlap="1" wp14:anchorId="7A7499EE" wp14:editId="66422942">
             <wp:simplePos x="0" y="0"/>
             <wp:positionH relativeFrom="margin">
               <wp:align>right</wp:align>
@@ -5314,7 +5118,7 @@
                     </pic:cNvPicPr>
                   </pic:nvPicPr>
                   <pic:blipFill>
-                    <a:blip r:embed="rId14">
+                    <a:blip r:embed="rId15">
                       <a:extLst>
                         <a:ext uri="{28A0092B-C50C-407E-A947-70E740481C1C}">
                           <a14:useLocalDpi xmlns:a14="http://schemas.microsoft.com/office/drawing/2010/main" val="0"/>
@@ -5349,18 +5153,30 @@
         <w:t xml:space="preserve">que </w:t>
       </w:r>
       <w:r>
-        <w:t xml:space="preserve">no caso do </w:t>
-      </w:r>
-      <w:proofErr w:type="spellStart"/>
-      <w:r>
-        <w:t>Perceptron</w:t>
-      </w:r>
-      <w:proofErr w:type="spellEnd"/>
+        <w:t>no caso do Perceptron</w:t>
+      </w:r>
       <w:r>
         <w:t xml:space="preserve"> é</w:t>
       </w:r>
       <w:r>
         <w:t xml:space="preserve"> a função degrau.</w:t>
+      </w:r>
+    </w:p>
+    <w:p>
+      <w:pPr>
+        <w:pStyle w:val="Corpodetexto"/>
+        <w:spacing w:before="163" w:line="360" w:lineRule="auto"/>
+        <w:ind w:left="2880" w:right="393" w:firstLine="720"/>
+        <w:jc w:val="both"/>
+      </w:pPr>
+      <w:r>
+        <w:rPr>
+          <w:b/>
+        </w:rPr>
+        <w:t>Figura 5</w:t>
+      </w:r>
+      <w:r>
+        <w:t>: Perceptron</w:t>
       </w:r>
     </w:p>
     <w:p>
@@ -5370,20 +5186,6 @@
         <w:ind w:left="516" w:right="393" w:firstLine="720"/>
         <w:jc w:val="both"/>
       </w:pPr>
-      <w:r>
-        <w:rPr>
-          <w:b/>
-        </w:rPr>
-        <w:t>Figura 5</w:t>
-      </w:r>
-      <w:r>
-        <w:t xml:space="preserve">: </w:t>
-      </w:r>
-      <w:proofErr w:type="spellStart"/>
-      <w:r>
-        <w:t>Perceptron</w:t>
-      </w:r>
-      <w:proofErr w:type="spellEnd"/>
     </w:p>
     <w:p>
       <w:pPr>
@@ -5392,6 +5194,21 @@
         <w:ind w:left="516" w:right="393" w:firstLine="720"/>
         <w:jc w:val="both"/>
       </w:pPr>
+      <w:r>
+        <w:t xml:space="preserve">A função de ativação degrau faz com que a saída da soma das entradas associadas aos seus respectivos pesos gera um valor binário (zero ou um) que baseado em um </w:t>
+      </w:r>
+      <w:r>
+        <w:rPr>
+          <w:i/>
+        </w:rPr>
+        <w:t>threshold</w:t>
+      </w:r>
+      <w:r>
+        <w:t xml:space="preserve"> (limite)</w:t>
+      </w:r>
+      <w:r>
+        <w:t>. Esse modelo limita matematicamente as entradas e a saída devido a sua restrição binaria.</w:t>
+      </w:r>
     </w:p>
     <w:p>
       <w:pPr>
@@ -5401,21 +5218,37 @@
         <w:jc w:val="both"/>
       </w:pPr>
       <w:r>
-        <w:t xml:space="preserve">A função de ativação degrau faz com que a saída da soma das entradas associadas aos seus respectivos pesos gera um valor binário (zero ou um) que baseado em um </w:t>
-      </w:r>
-      <w:proofErr w:type="spellStart"/>
+        <w:t xml:space="preserve">Com essa limitação outros modelos matemáticos para definir neurônios surgiram, como a </w:t>
+      </w:r>
       <w:r>
         <w:rPr>
           <w:i/>
         </w:rPr>
-        <w:t>threshold</w:t>
-      </w:r>
-      <w:proofErr w:type="spellEnd"/>
-      <w:r>
-        <w:t xml:space="preserve"> (limite)</w:t>
-      </w:r>
-      <w:r>
-        <w:t>. Esse modelo limita matematicamente as entradas e a saída devido a sua restrição binaria.</w:t>
+        <w:t>Sigmoid</w:t>
+      </w:r>
+      <w:r>
+        <w:t xml:space="preserve"> e a </w:t>
+      </w:r>
+      <w:r>
+        <w:rPr>
+          <w:i/>
+        </w:rPr>
+        <w:t>Rectified Linear Unit</w:t>
+      </w:r>
+      <w:r>
+        <w:t xml:space="preserve"> (ReLU), ambos permitindo valores reais como entradas e gerando valores reais como saída</w:t>
+      </w:r>
+      <w:r>
+        <w:t xml:space="preserve"> [</w:t>
+      </w:r>
+      <w:r>
+        <w:t>15</w:t>
+      </w:r>
+      <w:r>
+        <w:t>]</w:t>
+      </w:r>
+      <w:r>
+        <w:t>.</w:t>
       </w:r>
     </w:p>
     <w:p>
@@ -5426,60 +5259,22 @@
         <w:jc w:val="both"/>
       </w:pPr>
       <w:r>
-        <w:t xml:space="preserve">Com essa limitação outros modelos matemáticos para definir neurônios surgiram, como a </w:t>
-      </w:r>
-      <w:proofErr w:type="spellStart"/>
-      <w:r>
-        <w:rPr>
-          <w:i/>
-        </w:rPr>
-        <w:t>Sigmoid</w:t>
-      </w:r>
-      <w:proofErr w:type="spellEnd"/>
-      <w:r>
-        <w:t xml:space="preserve"> e a </w:t>
-      </w:r>
-      <w:proofErr w:type="spellStart"/>
-      <w:r>
-        <w:rPr>
-          <w:i/>
-        </w:rPr>
-        <w:t>Rectified</w:t>
-      </w:r>
-      <w:proofErr w:type="spellEnd"/>
-      <w:r>
-        <w:rPr>
-          <w:i/>
-        </w:rPr>
-        <w:t xml:space="preserve"> Linear Unit</w:t>
-      </w:r>
-      <w:r>
-        <w:t xml:space="preserve"> (</w:t>
-      </w:r>
-      <w:proofErr w:type="spellStart"/>
-      <w:r>
-        <w:t>ReLU</w:t>
-      </w:r>
-      <w:proofErr w:type="spellEnd"/>
-      <w:r>
-        <w:t>), ambos permitindo valores reais como entradas e gerando valores reais como saída</w:t>
-      </w:r>
-      <w:r>
-        <w:t xml:space="preserve"> [ALTERAR </w:t>
-      </w:r>
-      <w:hyperlink r:id="rId15" w:history="1">
-        <w:r>
-          <w:rPr>
-            <w:rStyle w:val="Hyperlink"/>
-          </w:rPr>
-          <w:t>http://cs231n.github.io/neural-networks-1/</w:t>
-        </w:r>
-      </w:hyperlink>
-      <w:r>
-        <w:t>]</w:t>
-      </w:r>
-      <w:r>
-        <w:t>.</w:t>
+        <w:t>Esses neurônios são conectados para formar uma rede neural, essa estrutura formada pelos neurônios permite que os sinais de entrada de rede sejam processados pelos neurônios que se comunicação entre si, alterando os pesos de cada entrada adaptando os neurônios a diferentes estímulos proporcionados pelos sinais de entrada.</w:t>
+      </w:r>
+      <w:r>
+        <w:t xml:space="preserve"> É comum que esses neurônios sejam distribuídos em camadas, classificadas em camada de entrada, onde os padrões são apresentados a rede, camadas intermediarias ou escondidas, onde é feita a maior parte do processamento através das conexões ponderadas pelos pesos, e a camada de saída, onde o resultado final é concluído e apresentado [</w:t>
+      </w:r>
+      <w:r>
+        <w:t>15</w:t>
+      </w:r>
+      <w:r>
+        <w:t>].</w:t>
+      </w:r>
+      <w:r>
+        <w:t xml:space="preserve"> </w:t>
+      </w:r>
+      <w:r>
+        <w:t>Assim é possível que a rede “aprenda”, simulando o processo de aprendizado do cérebro humano.</w:t>
       </w:r>
     </w:p>
     <w:p>
@@ -5489,29 +5284,6 @@
         <w:ind w:left="516" w:right="393" w:firstLine="720"/>
         <w:jc w:val="both"/>
       </w:pPr>
-      <w:r>
-        <w:t>Esses neurônios são conectados para formar uma rede neural, essa estrutura formada pelos neurônios permite que os sinais de entrada de rede sejam processados pelos neurônios que se comunicação entre si, alterando os pesos de cada entrada adaptando os neurônios a diferentes estímulos proporcionados pelos sinais de entrada.</w:t>
-      </w:r>
-      <w:r>
-        <w:t xml:space="preserve"> É comum que esses neurônios sejam distribuídos em camadas, classificadas em camada de entrada, onde os padrões são apresentados a rede, camadas intermediarias ou escondidas, onde é feita a maior parte do processamento através das conexões ponderadas pelos pesos, e a camada de saída, onde o resultado final é concluído e apresentado [ALTERAR </w:t>
-      </w:r>
-      <w:hyperlink r:id="rId16" w:history="1">
-        <w:r>
-          <w:rPr>
-            <w:rStyle w:val="Hyperlink"/>
-          </w:rPr>
-          <w:t>http://cs231n.github.io/neural-networks-1/</w:t>
-        </w:r>
-      </w:hyperlink>
-      <w:r>
-        <w:t>].</w:t>
-      </w:r>
-      <w:r>
-        <w:t xml:space="preserve"> </w:t>
-      </w:r>
-      <w:r>
-        <w:t>Assim é possível que a rede “aprenda”, simulando o processo de aprendizado do cérebro humano.</w:t>
-      </w:r>
     </w:p>
     <w:p>
       <w:pPr>
@@ -5525,14 +5297,6 @@
       <w:pPr>
         <w:pStyle w:val="Corpodetexto"/>
         <w:spacing w:before="163" w:line="360" w:lineRule="auto"/>
-        <w:ind w:left="516" w:right="393" w:firstLine="720"/>
-        <w:jc w:val="both"/>
-      </w:pPr>
-    </w:p>
-    <w:p>
-      <w:pPr>
-        <w:pStyle w:val="Corpodetexto"/>
-        <w:spacing w:before="163" w:line="360" w:lineRule="auto"/>
         <w:ind w:right="393"/>
         <w:jc w:val="both"/>
       </w:pPr>
@@ -5549,8 +5313,9 @@
           <w:noProof/>
           <w:lang w:eastAsia="pt-BR"/>
         </w:rPr>
+        <w:lastRenderedPageBreak/>
         <w:drawing>
-          <wp:anchor distT="0" distB="0" distL="114300" distR="114300" simplePos="0" relativeHeight="251667456" behindDoc="0" locked="0" layoutInCell="1" allowOverlap="1" wp14:anchorId="628A12DE" wp14:editId="6602C2DC">
+          <wp:anchor distT="0" distB="0" distL="114300" distR="114300" simplePos="0" relativeHeight="251667456" behindDoc="0" locked="0" layoutInCell="1" allowOverlap="1" wp14:anchorId="1335B51A" wp14:editId="0E715E0C">
             <wp:simplePos x="0" y="0"/>
             <wp:positionH relativeFrom="margin">
               <wp:align>center</wp:align>
@@ -5575,7 +5340,7 @@
                     </pic:cNvPicPr>
                   </pic:nvPicPr>
                   <pic:blipFill>
-                    <a:blip r:embed="rId17">
+                    <a:blip r:embed="rId16">
                       <a:extLst>
                         <a:ext uri="{28A0092B-C50C-407E-A947-70E740481C1C}">
                           <a14:useLocalDpi xmlns:a14="http://schemas.microsoft.com/office/drawing/2010/main" val="0"/>
@@ -5616,6 +5381,15 @@
         <w:t xml:space="preserve"> </w:t>
       </w:r>
       <w:r>
+        <w:tab/>
+      </w:r>
+      <w:r>
+        <w:tab/>
+      </w:r>
+      <w:r>
+        <w:tab/>
+      </w:r>
+      <w:r>
         <w:rPr>
           <w:b/>
         </w:rPr>
@@ -5660,14 +5434,12 @@
         <w:ind w:left="516" w:right="393" w:firstLine="720"/>
         <w:jc w:val="both"/>
       </w:pPr>
-      <w:proofErr w:type="spellStart"/>
       <w:r>
         <w:rPr>
           <w:i/>
         </w:rPr>
         <w:t>Backpropagation</w:t>
       </w:r>
-      <w:proofErr w:type="spellEnd"/>
       <w:r>
         <w:rPr>
           <w:i/>
@@ -5677,11 +5449,9 @@
       <w:r>
         <w:t xml:space="preserve">é um algoritmo de aprendizado supervisionado, em que é calculado um erro após o processamento da rede do sinal de entrada até a saída, e esse erro é propagado na direção inversa da rede, ou seja, da saída para entrada, atualizando os pesos de cada </w:t>
       </w:r>
-      <w:proofErr w:type="spellStart"/>
-      <w:r>
-        <w:t>neuronio</w:t>
-      </w:r>
-      <w:proofErr w:type="spellEnd"/>
+      <w:r>
+        <w:t>neurônio</w:t>
+      </w:r>
       <w:r>
         <w:t xml:space="preserve"> de acordo com esse erro calculado [11].</w:t>
       </w:r>
@@ -5694,15 +5464,7 @@
         <w:jc w:val="both"/>
       </w:pPr>
       <w:r>
-        <w:t xml:space="preserve">As redes </w:t>
-      </w:r>
-      <w:proofErr w:type="spellStart"/>
-      <w:r>
-        <w:t>perceptron</w:t>
-      </w:r>
-      <w:proofErr w:type="spellEnd"/>
-      <w:r>
-        <w:t xml:space="preserve"> multicamadas (MLP) </w:t>
+        <w:t xml:space="preserve">As redes perceptron multicamadas (MLP) </w:t>
       </w:r>
       <w:r>
         <w:t>se caracteriza por ter todos seus neurônios conectados a um neurônio da próxima camada</w:t>
@@ -5710,14 +5472,12 @@
       <w:r>
         <w:t xml:space="preserve"> [10], a figura 6 é um exemplo de uma MLP. Essa rede utiliza do mecanismo de </w:t>
       </w:r>
-      <w:proofErr w:type="spellStart"/>
       <w:r>
         <w:rPr>
           <w:i/>
         </w:rPr>
         <w:t>backpropagation</w:t>
       </w:r>
-      <w:proofErr w:type="spellEnd"/>
       <w:r>
         <w:rPr>
           <w:i/>
@@ -5736,28 +5496,27 @@
         <w:jc w:val="both"/>
       </w:pPr>
       <w:r>
-        <w:t xml:space="preserve">Redes convolucionais [ALTERAR] </w:t>
-      </w:r>
-      <w:hyperlink r:id="rId18" w:history="1">
-        <w:r>
-          <w:rPr>
-            <w:rStyle w:val="Hyperlink"/>
-          </w:rPr>
-          <w:t>http://cs231n.github.io/convolutional-networks/</w:t>
-        </w:r>
-      </w:hyperlink>
-      <w:r>
-        <w:t xml:space="preserve"> são versões adaptadas de MLP usadas principalmente para classificação e analise de imagens</w:t>
+        <w:t>Redes convolucionais [</w:t>
+      </w:r>
+      <w:r>
+        <w:t>15</w:t>
+      </w:r>
+      <w:r>
+        <w:t xml:space="preserve">] </w:t>
+      </w:r>
+      <w:hyperlink r:id="rId17" w:history="1"/>
+      <w:r>
+        <w:t>são versões adaptadas de MLP usadas principalmente para classificação e analise de imagens</w:t>
       </w:r>
       <w:r>
         <w:t>, essas redes recebem esse nome devido ao uso do processo de convolução, que no sentido de redes convolucionais é uma operação linear que envolve a multiplicação de um grupamento de entradas com pesos</w:t>
       </w:r>
       <w:r>
-        <w:t xml:space="preserve"> e um filtro estabelecido, gerando na saída um mapa de ativação daquele filtro, com isso a rede aprende quais filtros são ativados quando certas características são detectadas em uma posição espacial da entrada. Assim a própria rede aprende os filtros que antes </w:t>
+        <w:t xml:space="preserve"> e um filtro estabelecido, gerando na saída um mapa de ativação daquele filtro, com isso a rede aprende quais filtros são ativados quando certas características são detectadas em uma posição espacial da entrada. Assim a própria rede aprende os filtros que antes eram aplicados no pré-</w:t>
       </w:r>
       <w:r>
         <w:lastRenderedPageBreak/>
-        <w:t>eram aplicados no pré-processamento de imagens</w:t>
+        <w:t>processamento de imagens</w:t>
       </w:r>
       <w:r>
         <w:t>, evitando que seja necessário um conhecimento prévio das características da imagem relevantes para sua classificação [10][12].</w:t>
@@ -5788,7 +5547,7 @@
           <w:lang w:eastAsia="pt-BR"/>
         </w:rPr>
         <w:drawing>
-          <wp:anchor distT="0" distB="0" distL="114300" distR="114300" simplePos="0" relativeHeight="251668480" behindDoc="0" locked="0" layoutInCell="1" allowOverlap="1" wp14:anchorId="12FA6790" wp14:editId="2B63B989">
+          <wp:anchor distT="0" distB="0" distL="114300" distR="114300" simplePos="0" relativeHeight="251668480" behindDoc="0" locked="0" layoutInCell="1" allowOverlap="1" wp14:anchorId="2E319D4B" wp14:editId="406C2328">
             <wp:simplePos x="0" y="0"/>
             <wp:positionH relativeFrom="margin">
               <wp:align>center</wp:align>
@@ -5813,7 +5572,7 @@
                     </pic:cNvPicPr>
                   </pic:nvPicPr>
                   <pic:blipFill>
-                    <a:blip r:embed="rId19">
+                    <a:blip r:embed="rId18">
                       <a:extLst>
                         <a:ext uri="{28A0092B-C50C-407E-A947-70E740481C1C}">
                           <a14:useLocalDpi xmlns:a14="http://schemas.microsoft.com/office/drawing/2010/main" val="0"/>
@@ -5893,7 +5652,18 @@
       <w:pPr>
         <w:pStyle w:val="Corpodetexto"/>
         <w:spacing w:before="163" w:line="360" w:lineRule="auto"/>
-        <w:ind w:left="516" w:right="393" w:firstLine="720"/>
+        <w:ind w:left="720" w:right="393" w:firstLine="720"/>
+        <w:jc w:val="both"/>
+        <w:rPr>
+          <w:b/>
+        </w:rPr>
+      </w:pPr>
+    </w:p>
+    <w:p>
+      <w:pPr>
+        <w:pStyle w:val="Corpodetexto"/>
+        <w:spacing w:before="163" w:line="360" w:lineRule="auto"/>
+        <w:ind w:left="720" w:right="393" w:firstLine="720"/>
         <w:jc w:val="both"/>
       </w:pPr>
       <w:r>
@@ -5941,14 +5711,12 @@
       <w:r>
         <w:t xml:space="preserve"> da camada de convolução temos a camada de </w:t>
       </w:r>
-      <w:proofErr w:type="spellStart"/>
       <w:r>
         <w:rPr>
           <w:i/>
         </w:rPr>
         <w:t>pooling</w:t>
       </w:r>
-      <w:proofErr w:type="spellEnd"/>
       <w:r>
         <w:rPr>
           <w:i/>
@@ -5961,14 +5729,12 @@
       <w:r>
         <w:t xml:space="preserve"> diminuir progressivamente o tamanho espacial da representação para reduzir a quantidade de parâmetros para serem computados pela rede, evitando o </w:t>
       </w:r>
-      <w:proofErr w:type="spellStart"/>
       <w:r>
         <w:rPr>
           <w:i/>
         </w:rPr>
         <w:t>overfitting</w:t>
       </w:r>
-      <w:proofErr w:type="spellEnd"/>
       <w:r>
         <w:rPr>
           <w:i/>
@@ -5976,51 +5742,25 @@
         <w:t xml:space="preserve"> </w:t>
       </w:r>
       <w:r>
-        <w:t xml:space="preserve">que é um problema causado pela grande quantidade de parâmetros que a rede deve processar, causando uma grande variância no resultado da classificação[ALTERAR]. </w:t>
-      </w:r>
-      <w:proofErr w:type="spellStart"/>
+        <w:t>que é um problema causado pela grande quantidade de parâmetros que a rede deve processar, causando uma grande variância no resultado da classificação[</w:t>
+      </w:r>
+      <w:r>
+        <w:t>15</w:t>
+      </w:r>
+      <w:r>
+        <w:t xml:space="preserve">]. </w:t>
+      </w:r>
       <w:r>
         <w:rPr>
           <w:i/>
         </w:rPr>
-        <w:t>Pooling</w:t>
-      </w:r>
-      <w:proofErr w:type="spellEnd"/>
-      <w:r>
-        <w:rPr>
-          <w:i/>
-        </w:rPr>
-        <w:t xml:space="preserve"> </w:t>
-      </w:r>
-      <w:r>
-        <w:t xml:space="preserve">é normalmente realizado através do </w:t>
-      </w:r>
-      <w:proofErr w:type="spellStart"/>
-      <w:r>
-        <w:t>max</w:t>
-      </w:r>
-      <w:proofErr w:type="spellEnd"/>
-      <w:r>
-        <w:t xml:space="preserve"> </w:t>
-      </w:r>
-      <w:proofErr w:type="spellStart"/>
-      <w:r>
-        <w:t>pooling</w:t>
-      </w:r>
-      <w:proofErr w:type="spellEnd"/>
-      <w:r>
-        <w:t xml:space="preserve"> que obtém o maior valor de uma certa região da matriz para propagar.</w:t>
-      </w:r>
-      <w:r>
-        <w:t xml:space="preserve"> Essa camada de </w:t>
-      </w:r>
-      <w:proofErr w:type="spellStart"/>
-      <w:r>
-        <w:t>pooling</w:t>
-      </w:r>
-      <w:proofErr w:type="spellEnd"/>
-      <w:r>
-        <w:t xml:space="preserve"> normalmente é inserida logo após uma camada de convolução.</w:t>
+        <w:t xml:space="preserve">Pooling </w:t>
+      </w:r>
+      <w:r>
+        <w:t>é normalmente realizado através do max pooling que obtém o maior valor de uma certa região da matriz para propagar.</w:t>
+      </w:r>
+      <w:r>
+        <w:t xml:space="preserve"> Essa camada de pooling normalmente é inserida logo após uma camada de convolução.</w:t>
       </w:r>
     </w:p>
     <w:p>
@@ -6035,7 +5775,7 @@
       <w:pPr>
         <w:pStyle w:val="Corpodetexto"/>
         <w:spacing w:before="163" w:line="360" w:lineRule="auto"/>
-        <w:ind w:left="516" w:right="393" w:firstLine="720"/>
+        <w:ind w:left="2880" w:right="393"/>
         <w:jc w:val="both"/>
       </w:pPr>
       <w:r>
@@ -6046,7 +5786,7 @@
         <w:lastRenderedPageBreak/>
         <w:pict>
           <v:shape id="_x0000_s1032" type="#_x0000_t75" style="position:absolute;left:0;text-align:left;margin-left:-16.85pt;margin-top:-16pt;width:508.15pt;height:155.25pt;z-index:251670528;mso-position-horizontal-relative:margin;mso-position-vertical-relative:margin">
-            <v:imagedata r:id="rId20" o:title="Capture"/>
+            <v:imagedata r:id="rId19" o:title="Capture"/>
             <w10:wrap type="square" anchorx="margin" anchory="margin"/>
           </v:shape>
         </w:pict>
@@ -6058,13 +5798,8 @@
         <w:t>Figura 8</w:t>
       </w:r>
       <w:r>
-        <w:t xml:space="preserve">: Processo de </w:t>
-      </w:r>
-      <w:proofErr w:type="spellStart"/>
-      <w:r>
-        <w:t>pooling</w:t>
-      </w:r>
-      <w:proofErr w:type="spellEnd"/>
+        <w:t>: Processo de pooling</w:t>
+      </w:r>
     </w:p>
     <w:p>
       <w:pPr>
@@ -6082,80 +5817,38 @@
         <w:jc w:val="both"/>
       </w:pPr>
       <w:r>
-        <w:t xml:space="preserve">Outras camadas que podem ser adicionadas a rede são de </w:t>
-      </w:r>
-      <w:proofErr w:type="spellStart"/>
-      <w:r>
-        <w:t>ReLU</w:t>
-      </w:r>
-      <w:proofErr w:type="spellEnd"/>
-      <w:r>
-        <w:t xml:space="preserve"> que aplica a função de ativação removendo valores negativos do mapa de ativação, transformando-os em zeros, com isso os aspectos de decisão e não-linearidade são melhorados. E a camada de perda (</w:t>
-      </w:r>
-      <w:proofErr w:type="spellStart"/>
+        <w:t>Outras camadas que podem ser adicionadas a rede são de ReLU que aplica a função de ativação removendo valores negativos do mapa de ativação, transformando-os em zeros, com isso os aspectos de decisão e não-linearidade são melhorados. E a camada de perda (</w:t>
+      </w:r>
       <w:r>
         <w:rPr>
           <w:i/>
         </w:rPr>
-        <w:t>loss</w:t>
-      </w:r>
-      <w:proofErr w:type="spellEnd"/>
+        <w:t>loss layer</w:t>
+      </w:r>
+      <w:r>
+        <w:t xml:space="preserve">) que determina como o treino penaliza a variação entre o que foi predito e o valor real, é comum serem utilizadas funções de </w:t>
+      </w:r>
       <w:r>
         <w:rPr>
           <w:i/>
         </w:rPr>
+        <w:t>softmax</w:t>
+      </w:r>
+      <w:r>
+        <w:rPr>
+          <w:i/>
+        </w:rPr>
         <w:t xml:space="preserve"> </w:t>
       </w:r>
-      <w:proofErr w:type="spellStart"/>
+      <w:r>
+        <w:t xml:space="preserve">e </w:t>
+      </w:r>
       <w:r>
         <w:rPr>
           <w:i/>
         </w:rPr>
-        <w:t>layer</w:t>
-      </w:r>
-      <w:proofErr w:type="spellEnd"/>
-      <w:r>
-        <w:t xml:space="preserve">) que determina como o treino penaliza a variação entre o que foi predito e o valor real, é comum serem utilizadas funções de </w:t>
-      </w:r>
-      <w:proofErr w:type="spellStart"/>
-      <w:r>
-        <w:rPr>
-          <w:i/>
-        </w:rPr>
-        <w:t>softmax</w:t>
-      </w:r>
-      <w:proofErr w:type="spellEnd"/>
-      <w:r>
-        <w:rPr>
-          <w:i/>
-        </w:rPr>
-        <w:t xml:space="preserve"> </w:t>
-      </w:r>
-      <w:r>
-        <w:t xml:space="preserve">e </w:t>
-      </w:r>
-      <w:proofErr w:type="spellStart"/>
-      <w:r>
-        <w:rPr>
-          <w:i/>
-        </w:rPr>
-        <w:t>sigmoid</w:t>
-      </w:r>
-      <w:proofErr w:type="spellEnd"/>
-      <w:r>
-        <w:rPr>
-          <w:i/>
-        </w:rPr>
-        <w:t xml:space="preserve"> </w:t>
-      </w:r>
-      <w:proofErr w:type="spellStart"/>
-      <w:r>
-        <w:rPr>
-          <w:i/>
-        </w:rPr>
-        <w:t>cross-entropy</w:t>
-      </w:r>
-      <w:proofErr w:type="spellEnd"/>
+        <w:t>sigmoid cross-entropy</w:t>
+      </w:r>
       <w:r>
         <w:t xml:space="preserve"> nessa camada.</w:t>
       </w:r>
@@ -6173,7 +5866,7 @@
           <w:lang w:eastAsia="pt-BR"/>
         </w:rPr>
         <w:drawing>
-          <wp:anchor distT="0" distB="0" distL="114300" distR="114300" simplePos="0" relativeHeight="251671552" behindDoc="0" locked="0" layoutInCell="1" allowOverlap="1" wp14:anchorId="2BD1756B" wp14:editId="1D9249A3">
+          <wp:anchor distT="0" distB="0" distL="114300" distR="114300" simplePos="0" relativeHeight="251671552" behindDoc="0" locked="0" layoutInCell="1" allowOverlap="1" wp14:anchorId="0F8D985D" wp14:editId="461AF1AA">
             <wp:simplePos x="0" y="0"/>
             <wp:positionH relativeFrom="page">
               <wp:align>center</wp:align>
@@ -6198,7 +5891,7 @@
                     </pic:cNvPicPr>
                   </pic:nvPicPr>
                   <pic:blipFill>
-                    <a:blip r:embed="rId21">
+                    <a:blip r:embed="rId20">
                       <a:extLst>
                         <a:ext uri="{28A0092B-C50C-407E-A947-70E740481C1C}">
                           <a14:useLocalDpi xmlns:a14="http://schemas.microsoft.com/office/drawing/2010/main" val="0"/>
@@ -6234,7 +5927,7 @@
       <w:pPr>
         <w:pStyle w:val="Corpodetexto"/>
         <w:spacing w:before="163" w:line="360" w:lineRule="auto"/>
-        <w:ind w:left="516" w:right="393" w:firstLine="720"/>
+        <w:ind w:left="1440" w:right="393" w:firstLine="720"/>
         <w:jc w:val="both"/>
       </w:pPr>
       <w:r>
@@ -6299,7 +5992,7 @@
           <w:szCs w:val="24"/>
         </w:rPr>
       </w:pPr>
-      <w:bookmarkStart w:id="7" w:name="_Toc14635264"/>
+      <w:bookmarkStart w:id="7" w:name="_Toc14654587"/>
       <w:r>
         <w:rPr>
           <w:sz w:val="24"/>
@@ -6332,45 +6025,17 @@
         <w:t xml:space="preserve"> </w:t>
       </w:r>
       <w:r>
-        <w:t xml:space="preserve">Python foi linguagem escolhida para o desenvolvimento da rede neural utilizada, pelo fato de ser uma linguagem que possui uma grande quantidade de ferramentas relacionadas a processamento de imagens e redes neurais. A principal biblioteca utilizada foi o </w:t>
-      </w:r>
-      <w:proofErr w:type="spellStart"/>
-      <w:r>
-        <w:t>TensorFlow</w:t>
-      </w:r>
-      <w:proofErr w:type="spellEnd"/>
-      <w:r>
-        <w:t xml:space="preserve">, um framework para </w:t>
-      </w:r>
-      <w:proofErr w:type="spellStart"/>
-      <w:r>
-        <w:t>machine</w:t>
-      </w:r>
-      <w:proofErr w:type="spellEnd"/>
-      <w:r>
-        <w:t xml:space="preserve"> </w:t>
-      </w:r>
-      <w:proofErr w:type="spellStart"/>
-      <w:r>
-        <w:t>learning</w:t>
-      </w:r>
-      <w:proofErr w:type="spellEnd"/>
-      <w:r>
-        <w:t xml:space="preserve"> open </w:t>
-      </w:r>
-      <w:proofErr w:type="spellStart"/>
-      <w:r>
-        <w:t>source</w:t>
-      </w:r>
-      <w:proofErr w:type="spellEnd"/>
-      <w:r>
-        <w:t xml:space="preserve"> criado pela Google. Além disso o autor do projeto já possuía experiência com Python o que facilitou o </w:t>
-      </w:r>
-      <w:proofErr w:type="spellStart"/>
-      <w:r>
-        <w:t>deenvolvimento</w:t>
-      </w:r>
-      <w:proofErr w:type="spellEnd"/>
+        <w:t>Python foi linguagem escolhida para o desenvolvimento da rede neural utilizada, pelo fato de ser uma linguagem que possui uma grande quantidade de ferramentas relacionadas a processamento de imagens e redes neurais. A principal biblioteca utilizada foi o Tensor</w:t>
+      </w:r>
+      <w:r>
+        <w:t>f</w:t>
+      </w:r>
+      <w:r>
+        <w:t xml:space="preserve">low, um framework para machine learning open source criado pela Google. Além disso o autor do projeto já possuía experiência com Python o que facilitou o </w:t>
+      </w:r>
+      <w:r>
+        <w:t>desenvolvimento</w:t>
+      </w:r>
       <w:r>
         <w:t xml:space="preserve"> do projeto.</w:t>
       </w:r>
@@ -6385,35 +6050,17 @@
       <w:r>
         <w:t xml:space="preserve">No início a biblioteca </w:t>
       </w:r>
-      <w:proofErr w:type="spellStart"/>
-      <w:r>
-        <w:t>TensorFlow</w:t>
-      </w:r>
-      <w:proofErr w:type="spellEnd"/>
-      <w:r>
-        <w:t xml:space="preserve"> foi estudada através da própria documentação oficial além de vídeos tutoriais que explicavam um pouco mais afundo o uso da biblioteca [ALTERAR] </w:t>
-      </w:r>
-      <w:hyperlink r:id="rId22" w:history="1">
-        <w:r>
-          <w:rPr>
-            <w:rStyle w:val="Hyperlink"/>
-          </w:rPr>
-          <w:t>https://www.tensorflow.org/tutorials/</w:t>
-        </w:r>
-      </w:hyperlink>
-      <w:r>
-        <w:t xml:space="preserve"> </w:t>
-      </w:r>
-      <w:hyperlink r:id="rId23" w:history="1">
-        <w:r>
-          <w:rPr>
-            <w:rStyle w:val="Hyperlink"/>
-          </w:rPr>
-          <w:t>https://www.youtube.com/watch?v=DFKHh7_zzJc</w:t>
-        </w:r>
-      </w:hyperlink>
-      <w:r>
-        <w:t xml:space="preserve"> .</w:t>
+      <w:r>
+        <w:t>Tensorflow</w:t>
+      </w:r>
+      <w:r>
+        <w:t xml:space="preserve"> foi estudada através da própria documentação oficial além de vídeos tutoriais que explicavam um pouco mais afundo o uso da biblioteca [</w:t>
+      </w:r>
+      <w:r>
+        <w:t>13</w:t>
+      </w:r>
+      <w:r>
+        <w:t>].</w:t>
       </w:r>
     </w:p>
     <w:p>
@@ -6426,80 +6073,23 @@
       <w:r>
         <w:t xml:space="preserve">Depois dessa introdução ao </w:t>
       </w:r>
-      <w:proofErr w:type="spellStart"/>
-      <w:r>
-        <w:t>TensorFlow</w:t>
-      </w:r>
-      <w:proofErr w:type="spellEnd"/>
-      <w:r>
-        <w:t xml:space="preserve"> foi realizada uma pesquisa para descobrir projetos já desenvolvidos que poderiam servir como base para o desenvolvimento da solução proposta pelo projeto. E uma das soluções encontradas foi o projeto </w:t>
-      </w:r>
-      <w:proofErr w:type="spellStart"/>
-      <w:r>
-        <w:t>Classifying</w:t>
-      </w:r>
-      <w:proofErr w:type="spellEnd"/>
-      <w:r>
-        <w:t xml:space="preserve"> </w:t>
-      </w:r>
-      <w:proofErr w:type="spellStart"/>
-      <w:r>
-        <w:t>Cancer</w:t>
-      </w:r>
-      <w:proofErr w:type="spellEnd"/>
-      <w:r>
-        <w:t xml:space="preserve"> [ALTERAR] </w:t>
-      </w:r>
-      <w:hyperlink r:id="rId24" w:history="1">
-        <w:r>
-          <w:rPr>
-            <w:rStyle w:val="Hyperlink"/>
-          </w:rPr>
-          <w:t>https://github.com/jhole89/classifying-cancer</w:t>
-        </w:r>
-      </w:hyperlink>
-      <w:r>
-        <w:t xml:space="preserve"> que é um projeto em Python que utiliza </w:t>
-      </w:r>
-      <w:proofErr w:type="spellStart"/>
-      <w:r>
-        <w:t>TensorFlow</w:t>
-      </w:r>
-      <w:proofErr w:type="spellEnd"/>
-      <w:r>
-        <w:t xml:space="preserve"> para classificar imagens de tumores de mama. Esse projeto possui uma rede neural profunda que classifica os tumores em benignos ou malignos dependendo de medidas já mensuradas e guardadas em um arquivo .</w:t>
-      </w:r>
-      <w:proofErr w:type="spellStart"/>
-      <w:r>
-        <w:t>csv</w:t>
-      </w:r>
-      <w:proofErr w:type="spellEnd"/>
-      <w:r>
-        <w:t xml:space="preserve"> (</w:t>
-      </w:r>
-      <w:proofErr w:type="spellStart"/>
-      <w:r>
-        <w:t>Comma</w:t>
-      </w:r>
-      <w:proofErr w:type="spellEnd"/>
-      <w:r>
-        <w:t xml:space="preserve"> </w:t>
-      </w:r>
-      <w:proofErr w:type="spellStart"/>
-      <w:r>
-        <w:t>Separated</w:t>
-      </w:r>
-      <w:proofErr w:type="spellEnd"/>
-      <w:r>
-        <w:t xml:space="preserve"> </w:t>
-      </w:r>
-      <w:proofErr w:type="spellStart"/>
-      <w:r>
-        <w:t>Values</w:t>
-      </w:r>
-      <w:proofErr w:type="spellEnd"/>
-      <w:r>
-        <w:t>), e uma rede neural convolucional que foi testada em histogramas de tumores.</w:t>
+      <w:r>
+        <w:t>Tensorflow</w:t>
+      </w:r>
+      <w:r>
+        <w:t xml:space="preserve"> foi realizada uma pesquisa para descobrir projetos já desenvolvidos que poderiam servir como base para o desenvolvimento da solução proposta pelo projeto. E uma das soluções encontradas foi o projeto Classifying Cancer [</w:t>
+      </w:r>
+      <w:r>
+        <w:t>15</w:t>
+      </w:r>
+      <w:r>
+        <w:t xml:space="preserve">] que é um projeto em Python que utiliza </w:t>
+      </w:r>
+      <w:r>
+        <w:t>Tensorflow</w:t>
+      </w:r>
+      <w:r>
+        <w:t xml:space="preserve"> para classificar imagens de tumores de mama. Esse projeto possui uma rede neural profunda que classifica os tumores em benignos ou malignos dependendo de medidas já mensuradas e guardadas em um arquivo .csv (Comma Separated Values), e uma rede neural convolucional que foi testada em histogramas de tumores.</w:t>
       </w:r>
     </w:p>
     <w:p>
@@ -6516,107 +6106,17 @@
         <w:t xml:space="preserve">para entendimento do que foi desenvolvido e necessidades básicas para execução do software </w:t>
       </w:r>
       <w:r>
-        <w:t xml:space="preserve">foi decidido utilizar esse projeto como base para o desenvolvimento da solução proposta, visto que seria fácil adapta-lo alterando parâmetros de treino e a arquitetura da rede em questão. É importante ressaltar que o código está sobre a licenciado sob a GNU General </w:t>
-      </w:r>
-      <w:proofErr w:type="spellStart"/>
-      <w:r>
-        <w:t>Public</w:t>
-      </w:r>
-      <w:proofErr w:type="spellEnd"/>
-      <w:r>
-        <w:t xml:space="preserve"> </w:t>
-      </w:r>
-      <w:proofErr w:type="spellStart"/>
-      <w:r>
-        <w:t>License</w:t>
-      </w:r>
-      <w:proofErr w:type="spellEnd"/>
-      <w:r>
-        <w:t xml:space="preserve"> v3.0 que permite modificação, uso comercial, distribuição e uso privado [ALTERAR] </w:t>
-      </w:r>
-      <w:hyperlink r:id="rId25" w:history="1">
-        <w:r>
-          <w:rPr>
-            <w:rStyle w:val="Hyperlink"/>
-          </w:rPr>
-          <w:t>https://www.gnu.org/licenses/gpl-3.0.en.html</w:t>
-        </w:r>
-      </w:hyperlink>
+        <w:t>foi decidido utilizar esse projeto como base para o desenvolvimento da solução proposta, visto que seria fácil adapta-lo alterando parâmetros de treino e a arquitetura da rede em questão. É importante ressaltar que o código está sobre a licenciado sob a GNU General Public License v3.0 que permite modificação, uso comercial, distribuição e uso privado [</w:t>
+      </w:r>
+      <w:r>
+        <w:t>18</w:t>
+      </w:r>
+      <w:r>
+        <w:t>]</w:t>
+      </w:r>
       <w:r>
         <w:t>.</w:t>
       </w:r>
-    </w:p>
-    <w:p>
-      <w:pPr>
-        <w:pStyle w:val="Ttulo1"/>
-        <w:tabs>
-          <w:tab w:val="left" w:pos="1099"/>
-          <w:tab w:val="left" w:pos="1100"/>
-        </w:tabs>
-        <w:spacing w:before="192"/>
-        <w:rPr>
-          <w:sz w:val="24"/>
-          <w:szCs w:val="24"/>
-        </w:rPr>
-      </w:pPr>
-    </w:p>
-    <w:p>
-      <w:pPr>
-        <w:pStyle w:val="Ttulo1"/>
-        <w:tabs>
-          <w:tab w:val="left" w:pos="1099"/>
-          <w:tab w:val="left" w:pos="1100"/>
-        </w:tabs>
-        <w:spacing w:before="192"/>
-        <w:rPr>
-          <w:sz w:val="24"/>
-          <w:szCs w:val="24"/>
-        </w:rPr>
-      </w:pPr>
-    </w:p>
-    <w:p>
-      <w:pPr>
-        <w:pStyle w:val="Ttulo1"/>
-        <w:tabs>
-          <w:tab w:val="left" w:pos="1099"/>
-          <w:tab w:val="left" w:pos="1100"/>
-        </w:tabs>
-        <w:spacing w:before="192"/>
-        <w:rPr>
-          <w:sz w:val="24"/>
-          <w:szCs w:val="24"/>
-        </w:rPr>
-      </w:pPr>
-    </w:p>
-    <w:p>
-      <w:pPr>
-        <w:pStyle w:val="Ttulo1"/>
-        <w:tabs>
-          <w:tab w:val="left" w:pos="1099"/>
-          <w:tab w:val="left" w:pos="1100"/>
-        </w:tabs>
-        <w:spacing w:before="192"/>
-        <w:ind w:left="0"/>
-        <w:rPr>
-          <w:sz w:val="24"/>
-          <w:szCs w:val="24"/>
-        </w:rPr>
-      </w:pPr>
-    </w:p>
-    <w:p>
-      <w:pPr>
-        <w:pStyle w:val="Ttulo1"/>
-        <w:tabs>
-          <w:tab w:val="left" w:pos="1099"/>
-          <w:tab w:val="left" w:pos="1100"/>
-        </w:tabs>
-        <w:spacing w:before="192"/>
-        <w:ind w:left="0"/>
-        <w:rPr>
-          <w:sz w:val="24"/>
-          <w:szCs w:val="24"/>
-        </w:rPr>
-      </w:pPr>
     </w:p>
     <w:p>
       <w:pPr>
@@ -6649,13 +6149,12 @@
           <w:szCs w:val="24"/>
         </w:rPr>
       </w:pPr>
-      <w:bookmarkStart w:id="8" w:name="_Toc14635265"/>
+      <w:bookmarkStart w:id="8" w:name="_Toc14654588"/>
       <w:r>
         <w:rPr>
           <w:sz w:val="24"/>
           <w:szCs w:val="24"/>
         </w:rPr>
-        <w:lastRenderedPageBreak/>
         <w:t>Método</w:t>
       </w:r>
       <w:bookmarkEnd w:id="8"/>
@@ -6693,18 +6192,48 @@
         <w:jc w:val="both"/>
       </w:pPr>
       <w:r>
+        <w:lastRenderedPageBreak/>
+        <w:tab/>
+      </w:r>
+      <w:r>
+        <w:tab/>
+      </w:r>
+      <w:r>
+        <w:tab/>
+      </w:r>
+      <w:r>
+        <w:tab/>
+        <w:t>Cronograma 1:</w:t>
+      </w:r>
+    </w:p>
+    <w:p>
+      <w:pPr>
+        <w:pStyle w:val="Ttulo1"/>
+        <w:tabs>
+          <w:tab w:val="left" w:pos="1099"/>
+          <w:tab w:val="left" w:pos="1100"/>
+        </w:tabs>
+        <w:spacing w:before="192"/>
+        <w:ind w:left="1236"/>
+        <w:rPr>
+          <w:sz w:val="24"/>
+          <w:szCs w:val="24"/>
+        </w:rPr>
+      </w:pPr>
+      <w:bookmarkStart w:id="9" w:name="_Toc14654589"/>
+      <w:r>
         <w:rPr>
           <w:noProof/>
           <w:lang w:eastAsia="pt-BR"/>
         </w:rPr>
         <w:drawing>
-          <wp:anchor distT="0" distB="0" distL="114300" distR="114300" simplePos="0" relativeHeight="251672576" behindDoc="0" locked="0" layoutInCell="1" allowOverlap="1" wp14:anchorId="101FBBCC" wp14:editId="2C7442D3">
+          <wp:anchor distT="0" distB="0" distL="114300" distR="114300" simplePos="0" relativeHeight="251672576" behindDoc="0" locked="0" layoutInCell="1" allowOverlap="1" wp14:anchorId="12B5E459" wp14:editId="6705D8C9">
             <wp:simplePos x="0" y="0"/>
-            <wp:positionH relativeFrom="margin">
-              <wp:posOffset>-671830</wp:posOffset>
+            <wp:positionH relativeFrom="page">
+              <wp:align>center</wp:align>
             </wp:positionH>
             <wp:positionV relativeFrom="margin">
-              <wp:posOffset>2501900</wp:posOffset>
+              <wp:posOffset>720725</wp:posOffset>
             </wp:positionV>
             <wp:extent cx="7195820" cy="1169035"/>
             <wp:effectExtent l="0" t="0" r="5080" b="0"/>
@@ -6723,7 +6252,7 @@
                     </pic:cNvPicPr>
                   </pic:nvPicPr>
                   <pic:blipFill>
-                    <a:blip r:embed="rId26">
+                    <a:blip r:embed="rId21">
                       <a:extLst>
                         <a:ext uri="{28A0092B-C50C-407E-A947-70E740481C1C}">
                           <a14:useLocalDpi xmlns:a14="http://schemas.microsoft.com/office/drawing/2010/main" val="0"/>
@@ -6757,6 +6286,15 @@
           </wp:anchor>
         </w:drawing>
       </w:r>
+      <w:bookmarkEnd w:id="9"/>
+    </w:p>
+    <w:p>
+      <w:pPr>
+        <w:pStyle w:val="Corpodetexto"/>
+        <w:spacing w:before="163" w:line="360" w:lineRule="auto"/>
+        <w:ind w:left="668" w:right="393" w:firstLine="566"/>
+        <w:jc w:val="both"/>
+      </w:pPr>
       <w:r>
         <w:tab/>
       </w:r>
@@ -6768,27 +6306,27 @@
       </w:r>
       <w:r>
         <w:tab/>
-        <w:t>Cronograma 1:</w:t>
-      </w:r>
-    </w:p>
-    <w:p>
-      <w:pPr>
-        <w:pStyle w:val="Ttulo1"/>
-        <w:tabs>
-          <w:tab w:val="left" w:pos="1099"/>
-          <w:tab w:val="left" w:pos="1100"/>
-        </w:tabs>
-        <w:spacing w:before="192"/>
-        <w:ind w:left="1236"/>
-        <w:rPr>
-          <w:sz w:val="24"/>
-          <w:szCs w:val="24"/>
-        </w:rPr>
+      </w:r>
+    </w:p>
+    <w:p>
+      <w:pPr>
+        <w:pStyle w:val="Corpodetexto"/>
+        <w:spacing w:before="163" w:line="360" w:lineRule="auto"/>
+        <w:ind w:left="668" w:right="393" w:firstLine="566"/>
+        <w:jc w:val="both"/>
+      </w:pPr>
+    </w:p>
+    <w:p>
+      <w:pPr>
+        <w:pStyle w:val="Corpodetexto"/>
+        <w:spacing w:before="163" w:line="360" w:lineRule="auto"/>
+        <w:ind w:left="668" w:right="393" w:firstLine="566"/>
+        <w:jc w:val="both"/>
       </w:pPr>
     </w:p>
     <w:tbl>
       <w:tblPr>
-        <w:tblpPr w:leftFromText="141" w:rightFromText="141" w:vertAnchor="text" w:horzAnchor="margin" w:tblpXSpec="center" w:tblpY="963"/>
+        <w:tblpPr w:leftFromText="141" w:rightFromText="141" w:vertAnchor="text" w:horzAnchor="margin" w:tblpXSpec="center" w:tblpY="958"/>
         <w:tblW w:w="9957" w:type="dxa"/>
         <w:tblCellMar>
           <w:left w:w="70" w:type="dxa"/>
@@ -7975,20 +7513,10 @@
       <w:pPr>
         <w:pStyle w:val="Corpodetexto"/>
         <w:spacing w:before="163" w:line="360" w:lineRule="auto"/>
-        <w:ind w:left="668" w:right="393" w:firstLine="566"/>
-        <w:jc w:val="both"/>
-      </w:pPr>
-      <w:r>
-        <w:tab/>
-      </w:r>
-      <w:r>
-        <w:tab/>
-      </w:r>
-      <w:r>
-        <w:tab/>
-      </w:r>
-      <w:r>
-        <w:tab/>
+        <w:ind w:left="3034" w:right="393" w:firstLine="566"/>
+        <w:jc w:val="both"/>
+      </w:pPr>
+      <w:r>
         <w:t>Cronograma 2:</w:t>
       </w:r>
     </w:p>
@@ -7996,7 +7524,7 @@
       <w:pPr>
         <w:pStyle w:val="Corpodetexto"/>
         <w:spacing w:before="163" w:line="360" w:lineRule="auto"/>
-        <w:ind w:left="668" w:right="393" w:firstLine="566"/>
+        <w:ind w:right="393"/>
         <w:jc w:val="both"/>
       </w:pPr>
     </w:p>
@@ -8004,7 +7532,7 @@
       <w:pPr>
         <w:pStyle w:val="Corpodetexto"/>
         <w:spacing w:before="163" w:line="360" w:lineRule="auto"/>
-        <w:ind w:left="668" w:right="393" w:firstLine="566"/>
+        <w:ind w:right="393"/>
         <w:jc w:val="both"/>
       </w:pPr>
     </w:p>
@@ -8016,23 +7544,7 @@
         <w:jc w:val="both"/>
       </w:pPr>
       <w:r>
-        <w:t xml:space="preserve">Não foi utilizada uma metodologia de desenvolvimento ágil como </w:t>
-      </w:r>
-      <w:proofErr w:type="spellStart"/>
-      <w:r>
-        <w:t>Scrum</w:t>
-      </w:r>
-      <w:proofErr w:type="spellEnd"/>
-      <w:r>
-        <w:t xml:space="preserve">, </w:t>
-      </w:r>
-      <w:proofErr w:type="spellStart"/>
-      <w:r>
-        <w:t>Kanban</w:t>
-      </w:r>
-      <w:proofErr w:type="spellEnd"/>
-      <w:r>
-        <w:t xml:space="preserve">, XP. </w:t>
+        <w:t xml:space="preserve">Não foi utilizada uma metodologia de desenvolvimento ágil como Scrum, Kanban, XP. </w:t>
       </w:r>
       <w:r>
         <w:t>Apenas foram considerados os prazos propostos no cronograma para se finalizar o projeto dentro do prazo determinado pelo departamento.</w:t>
@@ -8069,6 +7581,28 @@
           <w:sz w:val="22"/>
           <w:szCs w:val="22"/>
         </w:rPr>
+      </w:pPr>
+    </w:p>
+    <w:p>
+      <w:pPr>
+        <w:pStyle w:val="Ttulo1"/>
+        <w:tabs>
+          <w:tab w:val="left" w:pos="1099"/>
+          <w:tab w:val="left" w:pos="1100"/>
+        </w:tabs>
+        <w:spacing w:before="117"/>
+        <w:ind w:left="0"/>
+      </w:pPr>
+    </w:p>
+    <w:p>
+      <w:pPr>
+        <w:pStyle w:val="Ttulo1"/>
+        <w:tabs>
+          <w:tab w:val="left" w:pos="1099"/>
+          <w:tab w:val="left" w:pos="1100"/>
+        </w:tabs>
+        <w:spacing w:before="117"/>
+        <w:ind w:left="0"/>
       </w:pPr>
     </w:p>
     <w:p>
@@ -8096,12 +7630,12 @@
         <w:spacing w:before="202"/>
         <w:ind w:left="1234" w:hanging="578"/>
       </w:pPr>
-      <w:bookmarkStart w:id="9" w:name="_Toc14635266"/>
+      <w:bookmarkStart w:id="10" w:name="_Toc14654590"/>
       <w:r>
         <w:lastRenderedPageBreak/>
         <w:t>Projeto e especificação do problema</w:t>
       </w:r>
-      <w:bookmarkEnd w:id="9"/>
+      <w:bookmarkEnd w:id="10"/>
     </w:p>
     <w:p>
       <w:pPr>
@@ -8120,7 +7654,7 @@
           <w:szCs w:val="24"/>
         </w:rPr>
       </w:pPr>
-      <w:bookmarkStart w:id="10" w:name="_Toc14635267"/>
+      <w:bookmarkStart w:id="11" w:name="_Toc14654591"/>
       <w:r>
         <w:rPr>
           <w:sz w:val="24"/>
@@ -8128,7 +7662,7 @@
         </w:rPr>
         <w:t>Base de dados</w:t>
       </w:r>
-      <w:bookmarkEnd w:id="10"/>
+      <w:bookmarkEnd w:id="11"/>
     </w:p>
     <w:p>
       <w:pPr>
@@ -8160,181 +7694,25 @@
       </w:r>
       <w:r>
         <w:tab/>
-        <w:t>CBIS-DDSM (</w:t>
-      </w:r>
-      <w:proofErr w:type="spellStart"/>
-      <w:r>
-        <w:t>Curated</w:t>
-      </w:r>
-      <w:proofErr w:type="spellEnd"/>
-      <w:r>
-        <w:t xml:space="preserve"> </w:t>
-      </w:r>
-      <w:proofErr w:type="spellStart"/>
-      <w:r>
-        <w:t>Breast</w:t>
-      </w:r>
-      <w:proofErr w:type="spellEnd"/>
-      <w:r>
-        <w:t xml:space="preserve"> </w:t>
-      </w:r>
-      <w:proofErr w:type="spellStart"/>
-      <w:r>
-        <w:t>Imaging</w:t>
-      </w:r>
-      <w:proofErr w:type="spellEnd"/>
-      <w:r>
-        <w:t xml:space="preserve"> </w:t>
-      </w:r>
-      <w:proofErr w:type="spellStart"/>
-      <w:r>
-        <w:t>Subset</w:t>
-      </w:r>
-      <w:proofErr w:type="spellEnd"/>
-      <w:r>
-        <w:t xml:space="preserve"> </w:t>
-      </w:r>
-      <w:proofErr w:type="spellStart"/>
-      <w:r>
-        <w:t>of</w:t>
-      </w:r>
-      <w:proofErr w:type="spellEnd"/>
-      <w:r>
-        <w:t xml:space="preserve"> DDSM) que é uma versão atualizada e padronizada da DDSM (Digital </w:t>
-      </w:r>
-      <w:proofErr w:type="spellStart"/>
-      <w:r>
-        <w:t>Database</w:t>
-      </w:r>
-      <w:proofErr w:type="spellEnd"/>
-      <w:r>
-        <w:t xml:space="preserve"> for </w:t>
-      </w:r>
-      <w:proofErr w:type="spellStart"/>
-      <w:r>
-        <w:t>Screening</w:t>
-      </w:r>
-      <w:proofErr w:type="spellEnd"/>
-      <w:r>
-        <w:t xml:space="preserve"> </w:t>
-      </w:r>
-      <w:proofErr w:type="spellStart"/>
-      <w:r>
-        <w:t>Mammography</w:t>
-      </w:r>
-      <w:proofErr w:type="spellEnd"/>
-      <w:r>
-        <w:t xml:space="preserve">) [ALTERAR] </w:t>
-      </w:r>
-      <w:hyperlink r:id="rId27" w:history="1">
-        <w:r>
-          <w:rPr>
-            <w:rStyle w:val="Hyperlink"/>
-          </w:rPr>
-          <w:t>https://wiki.cancerimagingarchive.net/display/Public/CBIS-DDSM</w:t>
-        </w:r>
-      </w:hyperlink>
-      <w:r>
-        <w:t xml:space="preserve"> de 1997. Essa base de dados possui 2.620 casos de estudo de mamografias, contendo imagens salvas no formato DICOM[ALTERAR], tanto em seu tamanho original quanto em forma de segmentação ROI (</w:t>
-      </w:r>
-      <w:proofErr w:type="spellStart"/>
-      <w:r>
-        <w:t>Region</w:t>
-      </w:r>
-      <w:proofErr w:type="spellEnd"/>
-      <w:r>
-        <w:t xml:space="preserve"> </w:t>
-      </w:r>
-      <w:proofErr w:type="spellStart"/>
-      <w:r>
-        <w:t>Of</w:t>
-      </w:r>
-      <w:proofErr w:type="spellEnd"/>
-      <w:r>
-        <w:t xml:space="preserve"> </w:t>
-      </w:r>
-      <w:proofErr w:type="spellStart"/>
-      <w:r>
-        <w:t>Interest</w:t>
-      </w:r>
-      <w:proofErr w:type="spellEnd"/>
-      <w:r>
-        <w:t xml:space="preserve">) [ALTERAR] </w:t>
-      </w:r>
-      <w:hyperlink r:id="rId28" w:history="1">
-        <w:r>
-          <w:rPr>
-            <w:rStyle w:val="Hyperlink"/>
-          </w:rPr>
-          <w:t>https://www.nature.com/articles/sdata2017177</w:t>
-        </w:r>
-      </w:hyperlink>
-      <w:r>
-        <w:t xml:space="preserve">. As imagens dessa base de dados são oriundas do Hospital Geral de Massachusetts, Escola Medicinal </w:t>
-      </w:r>
-      <w:proofErr w:type="spellStart"/>
-      <w:r>
-        <w:t>Universitaria</w:t>
-      </w:r>
-      <w:proofErr w:type="spellEnd"/>
-      <w:r>
-        <w:t xml:space="preserve"> de Wake Forest, da Escola de Medicina de Washington </w:t>
-      </w:r>
-      <w:proofErr w:type="spellStart"/>
-      <w:r>
-        <w:t>University</w:t>
-      </w:r>
-      <w:proofErr w:type="spellEnd"/>
-      <w:r>
-        <w:t xml:space="preserve"> </w:t>
-      </w:r>
-      <w:proofErr w:type="spellStart"/>
-      <w:r>
-        <w:t>of</w:t>
-      </w:r>
-      <w:proofErr w:type="spellEnd"/>
-      <w:r>
-        <w:t xml:space="preserve"> </w:t>
-      </w:r>
-      <w:proofErr w:type="spellStart"/>
-      <w:r>
-        <w:t>St</w:t>
-      </w:r>
-      <w:proofErr w:type="spellEnd"/>
-      <w:r>
-        <w:t xml:space="preserve"> Louis e do US </w:t>
-      </w:r>
-      <w:proofErr w:type="spellStart"/>
-      <w:r>
-        <w:t>Army</w:t>
-      </w:r>
-      <w:proofErr w:type="spellEnd"/>
-      <w:r>
-        <w:t xml:space="preserve"> </w:t>
-      </w:r>
-      <w:proofErr w:type="spellStart"/>
-      <w:r>
-        <w:t>Research</w:t>
-      </w:r>
-      <w:proofErr w:type="spellEnd"/>
-      <w:r>
-        <w:t xml:space="preserve"> </w:t>
-      </w:r>
-      <w:proofErr w:type="spellStart"/>
-      <w:r>
-        <w:t>and</w:t>
-      </w:r>
-      <w:proofErr w:type="spellEnd"/>
-      <w:r>
-        <w:t xml:space="preserve"> Material </w:t>
-      </w:r>
-      <w:proofErr w:type="spellStart"/>
-      <w:r>
-        <w:t>Command</w:t>
-      </w:r>
-      <w:proofErr w:type="spellEnd"/>
-      <w:r>
-        <w:t>.</w:t>
+        <w:t>CBIS-DDSM (Curated Breast Imaging Subset of DDSM) que é uma versão atualizada e padronizada da DDSM (Digital Database for Screening Mammography) [</w:t>
+      </w:r>
+      <w:r>
+        <w:t>19</w:t>
+      </w:r>
+      <w:r>
+        <w:t>] de 1997. Essa base de dados possui 2.620 casos de estudo de mamografias, contendo imagens salvas no formato DICOM[</w:t>
+      </w:r>
+      <w:r>
+        <w:t>21</w:t>
+      </w:r>
+      <w:r>
+        <w:t>], tanto em seu tamanho original quanto em forma de segmentação ROI (Region Of Interest) [</w:t>
+      </w:r>
+      <w:r>
+        <w:t>20</w:t>
+      </w:r>
+      <w:r>
+        <w:t>]. As imagens dessa base de dados são oriundas do Hospital Geral de Massachusetts, Escola Medicinal Universitaria de Wake Forest, da Escola de Medicina de Washington University of St Louis e do US Army Research and Material Command.</w:t>
       </w:r>
     </w:p>
     <w:p>
@@ -8345,21 +7723,8 @@
         <w:jc w:val="both"/>
       </w:pPr>
       <w:r>
-        <w:t xml:space="preserve">As imagens são dividias em dois grupamentos: calcificação e massa, e cada grupo tem imagens classificadas em normais, benignas e malignas. A base de dados original expõe as informações de classificação entre outra em forma de </w:t>
-      </w:r>
-      <w:proofErr w:type="spellStart"/>
-      <w:r>
-        <w:t>metadados</w:t>
-      </w:r>
-      <w:proofErr w:type="spellEnd"/>
-      <w:r>
-        <w:t>, mas para facilitar os desenvolvedores da base padronizada extraíram essas informações e as juntaram em arquivos .</w:t>
-      </w:r>
-      <w:proofErr w:type="spellStart"/>
-      <w:r>
-        <w:t>csv</w:t>
-      </w:r>
-      <w:proofErr w:type="spellEnd"/>
+        <w:t>As imagens são dividias em dois grupamentos: calcificação e massa, e cada grupo tem imagens classificadas em normais, benignas e malignas. A base de dados original expõe as informações de classificação entre outra em forma de metadados, mas para facilitar os desenvolvedores da base padronizada extraíram essas informações e as juntaram em arquivos .csv</w:t>
+      </w:r>
     </w:p>
     <w:p>
       <w:pPr>
@@ -8398,7 +7763,7 @@
         </w:rPr>
         <w:lastRenderedPageBreak/>
         <w:drawing>
-          <wp:anchor distT="0" distB="0" distL="114300" distR="114300" simplePos="0" relativeHeight="251674624" behindDoc="0" locked="0" layoutInCell="1" allowOverlap="1" wp14:anchorId="03345799" wp14:editId="0A112BE0">
+          <wp:anchor distT="0" distB="0" distL="114300" distR="114300" simplePos="0" relativeHeight="251674624" behindDoc="0" locked="0" layoutInCell="1" allowOverlap="1" wp14:anchorId="665A8889" wp14:editId="3A34D0BA">
             <wp:simplePos x="0" y="0"/>
             <wp:positionH relativeFrom="margin">
               <wp:align>center</wp:align>
@@ -8423,7 +7788,7 @@
                     </pic:cNvPicPr>
                   </pic:nvPicPr>
                   <pic:blipFill>
-                    <a:blip r:embed="rId29">
+                    <a:blip r:embed="rId22">
                       <a:extLst>
                         <a:ext uri="{28A0092B-C50C-407E-A947-70E740481C1C}">
                           <a14:useLocalDpi xmlns:a14="http://schemas.microsoft.com/office/drawing/2010/main" val="0"/>
@@ -8478,15 +7843,19 @@
         <w:jc w:val="both"/>
       </w:pPr>
       <w:r>
-        <w:t xml:space="preserve">A base de dados já foi dividida em partições padronizadas para treinamento e teste baseados na escala BI-RADS [ALTERAR], tendo 20% dos casos para teste e o resto para treinamento da rede. Cada caso dos </w:t>
-      </w:r>
-      <w:proofErr w:type="spellStart"/>
-      <w:r>
-        <w:t>subsets</w:t>
-      </w:r>
-      <w:proofErr w:type="spellEnd"/>
-      <w:r>
-        <w:t xml:space="preserve"> de massa e calcificação possui a imagem craniocaudal (CC) e mediolateral-obliqua (MLO) que são imagens padrões resultantes de mamografias [ALTERAR] vistos nas figuras 2 e 3.</w:t>
+        <w:t>A base de dados já foi dividida em partições padronizadas para treinamento e teste baseados na escala BI-RADS [</w:t>
+      </w:r>
+      <w:r>
+        <w:t>2</w:t>
+      </w:r>
+      <w:r>
+        <w:t>], tendo 20% dos casos para teste e o resto para treinamento da rede. Cada caso dos subsets de massa e calcificação possui a imagem craniocaudal (CC) e mediolateral-obliqua (MLO) que são imagens padrões resultantes de mamografias [</w:t>
+      </w:r>
+      <w:r>
+        <w:t>20</w:t>
+      </w:r>
+      <w:r>
+        <w:t>] vistos nas figuras 2 e 3.</w:t>
       </w:r>
     </w:p>
     <w:p>
@@ -8521,7 +7890,7 @@
           <w:szCs w:val="24"/>
         </w:rPr>
       </w:pPr>
-      <w:bookmarkStart w:id="11" w:name="_Toc14635268"/>
+      <w:bookmarkStart w:id="12" w:name="_Toc14654592"/>
       <w:r>
         <w:rPr>
           <w:sz w:val="24"/>
@@ -8529,7 +7898,413 @@
         </w:rPr>
         <w:t>Aplicação</w:t>
       </w:r>
-      <w:bookmarkEnd w:id="11"/>
+      <w:bookmarkEnd w:id="12"/>
+    </w:p>
+    <w:p>
+      <w:pPr>
+        <w:pStyle w:val="Corpodetexto"/>
+        <w:spacing w:before="163" w:line="360" w:lineRule="auto"/>
+        <w:ind w:left="668" w:right="393" w:firstLine="566"/>
+        <w:jc w:val="both"/>
+      </w:pPr>
+      <w:r>
+        <w:rPr>
+          <w:sz w:val="24"/>
+          <w:szCs w:val="24"/>
+        </w:rPr>
+        <w:tab/>
+      </w:r>
+      <w:r>
+        <w:t xml:space="preserve">Para o desenvolvimento da aplicação foi feito um </w:t>
+      </w:r>
+      <w:r>
+        <w:rPr>
+          <w:i/>
+        </w:rPr>
+        <w:t>fork</w:t>
+      </w:r>
+      <w:r>
+        <w:t xml:space="preserve"> do projeto original no </w:t>
+      </w:r>
+      <w:r>
+        <w:t>Github</w:t>
+      </w:r>
+      <w:r>
+        <w:t xml:space="preserve"> o que cria uma cópia do repositório para que as alterações necessárias possam ser feitas em alterar o projeto original. O projeto alterado estará </w:t>
+      </w:r>
+      <w:r>
+        <w:t>público</w:t>
+      </w:r>
+      <w:r>
+        <w:t xml:space="preserve"> para que qualquer pessoa possa ver o código porem apenas o autor terá poder de contribuição para o projeto, podendo abrir o mesmo no futuro.</w:t>
+      </w:r>
+      <w:r>
+        <w:t xml:space="preserve"> O projeto utiliza das seguintes bibliotecas:</w:t>
+      </w:r>
+    </w:p>
+    <w:p>
+      <w:pPr>
+        <w:pStyle w:val="Corpodetexto"/>
+        <w:numPr>
+          <w:ilvl w:val="0"/>
+          <w:numId w:val="30"/>
+        </w:numPr>
+        <w:spacing w:before="163" w:line="360" w:lineRule="auto"/>
+        <w:ind w:right="393"/>
+        <w:jc w:val="both"/>
+      </w:pPr>
+      <w:r>
+        <w:rPr>
+          <w:b/>
+        </w:rPr>
+        <w:lastRenderedPageBreak/>
+        <w:t>Tensorflow</w:t>
+      </w:r>
+      <w:r>
+        <w:t>: já mencionado nesse documento é a principal biblioteca utilizada na aplicação, que nos permite criar a utilizar redes neurais de forma fácil e simples. Foi utilizada a ferramenta Tensorboard do Tensorflow para gerar visualizações da rede.</w:t>
+      </w:r>
+    </w:p>
+    <w:p>
+      <w:pPr>
+        <w:pStyle w:val="Corpodetexto"/>
+        <w:numPr>
+          <w:ilvl w:val="0"/>
+          <w:numId w:val="30"/>
+        </w:numPr>
+        <w:spacing w:before="163" w:line="360" w:lineRule="auto"/>
+        <w:ind w:right="393"/>
+        <w:jc w:val="both"/>
+      </w:pPr>
+      <w:r>
+        <w:rPr>
+          <w:b/>
+        </w:rPr>
+        <w:t>Numpy</w:t>
+      </w:r>
+      <w:r>
+        <w:t>: Biblioteca para computação cientifica em Python que permite criar arrays N-dimensionais para serem facilmente computados. Foi utilizada para guardar informações das imagens.</w:t>
+      </w:r>
+    </w:p>
+    <w:p>
+      <w:pPr>
+        <w:pStyle w:val="Corpodetexto"/>
+        <w:numPr>
+          <w:ilvl w:val="0"/>
+          <w:numId w:val="30"/>
+        </w:numPr>
+        <w:spacing w:before="163" w:line="360" w:lineRule="auto"/>
+        <w:ind w:right="393"/>
+        <w:jc w:val="both"/>
+      </w:pPr>
+      <w:r>
+        <w:rPr>
+          <w:b/>
+        </w:rPr>
+        <w:t>Scikit-learn</w:t>
+      </w:r>
+      <w:r>
+        <w:t xml:space="preserve">: Biblioteca de machine learning em Python que foi utilizada para fazer </w:t>
+      </w:r>
+      <w:r>
+        <w:t>permutações aleatórias em coleções, no caso nossa base de dados para gerar aleatoriedade na escolha das imagens a serem treinadas e testadas</w:t>
+      </w:r>
+      <w:r>
+        <w:t>.</w:t>
+      </w:r>
+    </w:p>
+    <w:p>
+      <w:pPr>
+        <w:pStyle w:val="Corpodetexto"/>
+        <w:numPr>
+          <w:ilvl w:val="0"/>
+          <w:numId w:val="30"/>
+        </w:numPr>
+        <w:spacing w:before="163" w:line="360" w:lineRule="auto"/>
+        <w:ind w:right="393"/>
+        <w:jc w:val="both"/>
+      </w:pPr>
+      <w:r>
+        <w:rPr>
+          <w:b/>
+        </w:rPr>
+        <w:t>Open CV</w:t>
+      </w:r>
+      <w:r>
+        <w:t xml:space="preserve">: Biblioteca de visão computacional utilizada para </w:t>
+      </w:r>
+      <w:r>
+        <w:t>carregar as imagens e redimensiona-las.</w:t>
+      </w:r>
+    </w:p>
+    <w:p>
+      <w:pPr>
+        <w:pStyle w:val="Corpodetexto"/>
+        <w:numPr>
+          <w:ilvl w:val="0"/>
+          <w:numId w:val="30"/>
+        </w:numPr>
+        <w:spacing w:before="163" w:line="360" w:lineRule="auto"/>
+        <w:ind w:right="393"/>
+        <w:jc w:val="both"/>
+      </w:pPr>
+      <w:r>
+        <w:rPr>
+          <w:b/>
+        </w:rPr>
+        <w:t>Glob</w:t>
+      </w:r>
+      <w:r>
+        <w:t>: Biblioteca que permite utilizar o padrão de caminhos do sistema operacional no estilo Unix. Utilizada para se obter caminho de salvamento e carregamento de arquivos.</w:t>
+      </w:r>
+    </w:p>
+    <w:p>
+      <w:pPr>
+        <w:pStyle w:val="Corpodetexto"/>
+        <w:spacing w:before="163" w:line="360" w:lineRule="auto"/>
+        <w:ind w:right="393"/>
+        <w:jc w:val="both"/>
+      </w:pPr>
+    </w:p>
+    <w:p>
+      <w:pPr>
+        <w:pStyle w:val="Corpodetexto"/>
+        <w:spacing w:before="163" w:line="360" w:lineRule="auto"/>
+        <w:ind w:left="668" w:right="393" w:firstLine="566"/>
+        <w:jc w:val="both"/>
+      </w:pPr>
+      <w:r>
+        <w:t>Algumas outras bibliotecas mais comuns também foram utilizadas para simples programação da lógica em Python.</w:t>
+      </w:r>
+    </w:p>
+    <w:p>
+      <w:pPr>
+        <w:pStyle w:val="Corpodetexto"/>
+        <w:spacing w:before="163" w:line="360" w:lineRule="auto"/>
+        <w:ind w:left="668" w:right="393" w:firstLine="566"/>
+        <w:jc w:val="both"/>
+      </w:pPr>
+      <w:r>
+        <w:t>O funcionamento da aplicação está bem descrito na documentação do Github, aqui apenas será feita uma descrição superficial de como rodar a aplicação.</w:t>
+      </w:r>
+    </w:p>
+    <w:p>
+      <w:pPr>
+        <w:pStyle w:val="Corpodetexto"/>
+        <w:spacing w:before="163" w:line="360" w:lineRule="auto"/>
+        <w:ind w:left="668" w:right="393" w:firstLine="566"/>
+        <w:jc w:val="both"/>
+      </w:pPr>
+      <w:r>
+        <w:t xml:space="preserve">Para executar a aplicação basta executar o main.py contido no projeto. No caso o autor utilizou a ferramenta Anaconda para facilitar instalação de bibliotecas, e dentro da própria ferramenta realizou a chamada do main.py por linha de comando, também é possível configurar o projeto dentro de </w:t>
+      </w:r>
+      <w:r>
+        <w:t xml:space="preserve">uma </w:t>
+      </w:r>
+      <w:r>
+        <w:t>IDE</w:t>
+      </w:r>
+      <w:r>
+        <w:t xml:space="preserve"> (Ambiente Integral de Desenvolvimento) e executar o programa pela interface da mesma, para desenvolver o autor utilizou o PyCha</w:t>
+      </w:r>
+      <w:r>
+        <w:t>rm</w:t>
+      </w:r>
+      <w:r>
+        <w:t xml:space="preserve"> e o Spyder contido na própria Anaconda.</w:t>
+      </w:r>
+      <w:r>
+        <w:t xml:space="preserve"> Ao executar a aplicação o usuário deverá escolher se ele deseja treinar a rede ou usa-la para classificação, como mostra </w:t>
+      </w:r>
+      <w:r>
+        <w:t>a imagem a seguir:</w:t>
+      </w:r>
+    </w:p>
+    <w:p>
+      <w:pPr>
+        <w:pStyle w:val="Corpodetexto"/>
+        <w:spacing w:before="163" w:line="360" w:lineRule="auto"/>
+        <w:ind w:left="668" w:right="393" w:firstLine="566"/>
+        <w:jc w:val="both"/>
+      </w:pPr>
+      <w:r>
+        <w:rPr>
+          <w:noProof/>
+          <w:lang w:eastAsia="pt-BR"/>
+        </w:rPr>
+        <w:drawing>
+          <wp:anchor distT="0" distB="0" distL="114300" distR="114300" simplePos="0" relativeHeight="251675648" behindDoc="0" locked="0" layoutInCell="1" allowOverlap="1" wp14:anchorId="17384B10" wp14:editId="65A44FF8">
+            <wp:simplePos x="0" y="0"/>
+            <wp:positionH relativeFrom="margin">
+              <wp:posOffset>114300</wp:posOffset>
+            </wp:positionH>
+            <wp:positionV relativeFrom="topMargin">
+              <wp:posOffset>9242425</wp:posOffset>
+            </wp:positionV>
+            <wp:extent cx="5715000" cy="238125"/>
+            <wp:effectExtent l="0" t="0" r="0" b="9525"/>
+            <wp:wrapSquare wrapText="bothSides"/>
+            <wp:docPr id="12" name="Imagem 12" descr="C:\Users\user\Desktop\tcc\TCC-BreastCancerNN\Projeto 2\resources\images\appPrompt.png"/>
+            <wp:cNvGraphicFramePr>
+              <a:graphicFrameLocks xmlns:a="http://schemas.openxmlformats.org/drawingml/2006/main" noChangeAspect="1"/>
+            </wp:cNvGraphicFramePr>
+            <a:graphic xmlns:a="http://schemas.openxmlformats.org/drawingml/2006/main">
+              <a:graphicData uri="http://schemas.openxmlformats.org/drawingml/2006/picture">
+                <pic:pic xmlns:pic="http://schemas.openxmlformats.org/drawingml/2006/picture">
+                  <pic:nvPicPr>
+                    <pic:cNvPr id="0" name="Picture 3" descr="C:\Users\user\Desktop\tcc\TCC-BreastCancerNN\Projeto 2\resources\images\appPrompt.png"/>
+                    <pic:cNvPicPr>
+                      <a:picLocks noChangeAspect="1" noChangeArrowheads="1"/>
+                    </pic:cNvPicPr>
+                  </pic:nvPicPr>
+                  <pic:blipFill>
+                    <a:blip r:embed="rId23">
+                      <a:extLst>
+                        <a:ext uri="{28A0092B-C50C-407E-A947-70E740481C1C}">
+                          <a14:useLocalDpi xmlns:a14="http://schemas.microsoft.com/office/drawing/2010/main" val="0"/>
+                        </a:ext>
+                      </a:extLst>
+                    </a:blip>
+                    <a:srcRect/>
+                    <a:stretch>
+                      <a:fillRect/>
+                    </a:stretch>
+                  </pic:blipFill>
+                  <pic:spPr bwMode="auto">
+                    <a:xfrm>
+                      <a:off x="0" y="0"/>
+                      <a:ext cx="5715000" cy="238125"/>
+                    </a:xfrm>
+                    <a:prstGeom prst="rect">
+                      <a:avLst/>
+                    </a:prstGeom>
+                    <a:noFill/>
+                    <a:ln>
+                      <a:noFill/>
+                    </a:ln>
+                  </pic:spPr>
+                </pic:pic>
+              </a:graphicData>
+            </a:graphic>
+          </wp:anchor>
+        </w:drawing>
+      </w:r>
+    </w:p>
+    <w:p>
+      <w:pPr>
+        <w:pStyle w:val="Corpodetexto"/>
+        <w:spacing w:before="163" w:line="360" w:lineRule="auto"/>
+        <w:ind w:left="668" w:right="393" w:firstLine="566"/>
+        <w:jc w:val="both"/>
+      </w:pPr>
+      <w:r>
+        <w:rPr>
+          <w:b/>
+        </w:rPr>
+        <w:t>Figura 11</w:t>
+      </w:r>
+      <w:r>
+        <w:t xml:space="preserve">: Mensagem exibida ao usuário ao executar a aplicação </w:t>
+      </w:r>
+    </w:p>
+    <w:p>
+      <w:pPr>
+        <w:pStyle w:val="Corpodetexto"/>
+        <w:spacing w:before="163" w:line="360" w:lineRule="auto"/>
+        <w:ind w:left="668" w:right="393" w:firstLine="566"/>
+        <w:jc w:val="both"/>
+      </w:pPr>
+      <w:r>
+        <w:lastRenderedPageBreak/>
+        <w:t xml:space="preserve">Ao seleciona a opção 1 o modelo será criado caso ainda não exista e treinado a partir das imagens contidas na pasta </w:t>
+      </w:r>
+      <w:r>
+        <w:rPr>
+          <w:i/>
+        </w:rPr>
+        <w:t>images</w:t>
+      </w:r>
+      <w:r>
+        <w:t xml:space="preserve"> dentro do projeto. Essa pasta está subdividida em duas: </w:t>
+      </w:r>
+      <w:r>
+        <w:rPr>
+          <w:i/>
+        </w:rPr>
+        <w:t xml:space="preserve">train </w:t>
+      </w:r>
+      <w:r>
+        <w:t xml:space="preserve">e </w:t>
+      </w:r>
+      <w:r>
+        <w:rPr>
+          <w:i/>
+        </w:rPr>
+        <w:t>predict</w:t>
+      </w:r>
+      <w:r>
+        <w:t xml:space="preserve"> que deve conter as imagens utilizadas para treino e classificação respectivamente, e cada uma dessas está subdividida em duas: </w:t>
+      </w:r>
+      <w:r>
+        <w:rPr>
+          <w:i/>
+        </w:rPr>
+        <w:t>benign</w:t>
+      </w:r>
+      <w:r>
+        <w:t xml:space="preserve"> e </w:t>
+      </w:r>
+      <w:r>
+        <w:rPr>
+          <w:i/>
+        </w:rPr>
+        <w:t>malign</w:t>
+      </w:r>
+      <w:r>
+        <w:rPr>
+          <w:i/>
+        </w:rPr>
+        <w:t>ant</w:t>
+      </w:r>
+      <w:r>
+        <w:t>, que deve conter as imagens já organizadas em benignas e malignas. O projeto teve como objetivo apenas classificar os tumores em benignos e malignos mesmo que a divisão da base de dados seja normal, benigno e maligno, isso será explicado mais a frente conforme os resultados dos testes.</w:t>
+      </w:r>
+    </w:p>
+    <w:p>
+      <w:pPr>
+        <w:pStyle w:val="Corpodetexto"/>
+        <w:spacing w:before="163" w:line="360" w:lineRule="auto"/>
+        <w:ind w:left="668" w:right="393" w:firstLine="566"/>
+        <w:jc w:val="both"/>
+      </w:pPr>
+      <w:r>
+        <w:t xml:space="preserve">Após o treino a rede/modelo fica salvo dentro de uma pasta </w:t>
+      </w:r>
+      <w:r>
+        <w:rPr>
+          <w:i/>
+        </w:rPr>
+        <w:t xml:space="preserve">tmp </w:t>
+      </w:r>
+      <w:r>
+        <w:t xml:space="preserve">e pode ser utilizado para análise pelo Tensorboard e para a classificação. Para classificar as imagens basta executar a aplicação novamente e escolher a opção 2, nesse caso o programa carregara as imagens dentro da pasta </w:t>
+      </w:r>
+      <w:r>
+        <w:rPr>
+          <w:i/>
+        </w:rPr>
+        <w:t>predict</w:t>
+      </w:r>
+      <w:r>
+        <w:t xml:space="preserve"> e realizara a classificação, mostrando para o usuário a porcentagem de assertividade no final da execução, como será melhor descrito nos testes.</w:t>
+      </w:r>
+    </w:p>
+    <w:p>
+      <w:pPr>
+        <w:pStyle w:val="Corpodetexto"/>
+        <w:spacing w:before="163" w:line="360" w:lineRule="auto"/>
+        <w:ind w:left="668" w:right="393" w:firstLine="566"/>
+        <w:jc w:val="both"/>
+      </w:pPr>
     </w:p>
     <w:p>
       <w:pPr>
@@ -8548,7 +8323,7 @@
           <w:szCs w:val="24"/>
         </w:rPr>
       </w:pPr>
-      <w:bookmarkStart w:id="12" w:name="_Toc14635269"/>
+      <w:bookmarkStart w:id="13" w:name="_Toc14654593"/>
       <w:r>
         <w:rPr>
           <w:sz w:val="24"/>
@@ -8556,7 +8331,7 @@
         </w:rPr>
         <w:t>Ferramentas auxiliares</w:t>
       </w:r>
-      <w:bookmarkEnd w:id="12"/>
+      <w:bookmarkEnd w:id="13"/>
     </w:p>
     <w:p>
       <w:pPr>
@@ -8565,6 +8340,56 @@
         <w:ind w:left="668" w:right="393" w:firstLine="566"/>
         <w:jc w:val="both"/>
       </w:pPr>
+      <w:r>
+        <w:t>As imagens da base de dados estão disponíveis no formato DICOM</w:t>
+      </w:r>
+      <w:r>
+        <w:t>[21]</w:t>
+      </w:r>
+      <w:r>
+        <w:t xml:space="preserve">, porem para serem utilizadas pela aplicação elas precisam estar no formato PNG (Portable Networks Graphics). Além de que as imagens não estão disponíveis em pastas similares a necessitada pela aplicação. </w:t>
+      </w:r>
+    </w:p>
+    <w:p>
+      <w:pPr>
+        <w:pStyle w:val="Corpodetexto"/>
+        <w:spacing w:before="163" w:line="360" w:lineRule="auto"/>
+        <w:ind w:left="668" w:right="393" w:firstLine="566"/>
+        <w:jc w:val="both"/>
+      </w:pPr>
+      <w:r>
+        <w:t xml:space="preserve">Para resolução dessas questões foram desenvolvidos dois </w:t>
+      </w:r>
+      <w:r>
+        <w:rPr>
+          <w:i/>
+        </w:rPr>
+        <w:t>scripts</w:t>
+      </w:r>
+      <w:r>
+        <w:rPr>
+          <w:i/>
+        </w:rPr>
+        <w:t xml:space="preserve"> </w:t>
+      </w:r>
+      <w:r>
+        <w:t>em Python: readCsv.py e convertDicomToPng.py. O primeiro tem como objetivo ler o .csv disponível junto a base de dados para separar as imagens em benignas e malignas em duas pastas diferentes. O segundo tem como objetivo converter as imagens DICOM</w:t>
+      </w:r>
+      <w:r>
+        <w:t>[21]</w:t>
+      </w:r>
+      <w:r>
+        <w:t xml:space="preserve"> em PNG simplesmente alterando a extensão das mesmas. Os scripts foram desenvolvidos com caminhos absolutos e devem ser alterados para rodar na máquina do usuário, seria interessante alterar esses </w:t>
+      </w:r>
+      <w:r>
+        <w:rPr>
+          <w:i/>
+        </w:rPr>
+        <w:t>scripts</w:t>
+      </w:r>
+      <w:r>
+        <w:t xml:space="preserve"> para que essa parte do processo seja automática, facilitando o processo em si.</w:t>
+      </w:r>
     </w:p>
     <w:p>
       <w:pPr>
@@ -8592,9 +8417,28 @@
         <w:spacing w:before="202"/>
       </w:pPr>
       <w:r>
-        <w:lastRenderedPageBreak/>
         <w:t xml:space="preserve">   </w:t>
       </w:r>
+    </w:p>
+    <w:p>
+      <w:pPr>
+        <w:pStyle w:val="Ttulo1"/>
+        <w:tabs>
+          <w:tab w:val="left" w:pos="1233"/>
+          <w:tab w:val="left" w:pos="1234"/>
+        </w:tabs>
+        <w:spacing w:before="202"/>
+      </w:pPr>
+    </w:p>
+    <w:p>
+      <w:pPr>
+        <w:pStyle w:val="Ttulo1"/>
+        <w:tabs>
+          <w:tab w:val="left" w:pos="1233"/>
+          <w:tab w:val="left" w:pos="1234"/>
+        </w:tabs>
+        <w:spacing w:before="202"/>
+      </w:pPr>
     </w:p>
     <w:p>
       <w:pPr>
@@ -8620,11 +8464,51 @@
         <w:spacing w:before="202"/>
         <w:ind w:left="1234" w:hanging="578"/>
       </w:pPr>
-      <w:bookmarkStart w:id="13" w:name="_Toc14635270"/>
-      <w:r>
-        <w:t>Referencias</w:t>
-      </w:r>
-      <w:bookmarkEnd w:id="13"/>
+      <w:bookmarkStart w:id="14" w:name="_Toc14654594"/>
+      <w:r>
+        <w:t>Implementação e avaliação</w:t>
+      </w:r>
+      <w:bookmarkEnd w:id="14"/>
+    </w:p>
+    <w:p>
+      <w:pPr>
+        <w:pStyle w:val="Ttulo1"/>
+        <w:numPr>
+          <w:ilvl w:val="0"/>
+          <w:numId w:val="19"/>
+        </w:numPr>
+        <w:tabs>
+          <w:tab w:val="left" w:pos="1233"/>
+          <w:tab w:val="left" w:pos="1234"/>
+        </w:tabs>
+        <w:spacing w:before="202"/>
+        <w:ind w:left="1234" w:hanging="578"/>
+      </w:pPr>
+      <w:bookmarkStart w:id="15" w:name="_Toc14654595"/>
+      <w:r>
+        <w:t>Considerações finais</w:t>
+      </w:r>
+      <w:bookmarkEnd w:id="15"/>
+    </w:p>
+    <w:p>
+      <w:pPr>
+        <w:pStyle w:val="Ttulo1"/>
+        <w:numPr>
+          <w:ilvl w:val="0"/>
+          <w:numId w:val="19"/>
+        </w:numPr>
+        <w:tabs>
+          <w:tab w:val="left" w:pos="1233"/>
+          <w:tab w:val="left" w:pos="1234"/>
+        </w:tabs>
+        <w:spacing w:before="202"/>
+        <w:ind w:left="1234" w:hanging="578"/>
+      </w:pPr>
+      <w:bookmarkStart w:id="16" w:name="_Toc14654596"/>
+      <w:r>
+        <w:t>Referências</w:t>
+      </w:r>
+      <w:bookmarkEnd w:id="16"/>
     </w:p>
     <w:p>
       <w:pPr>
@@ -8961,7 +8845,7 @@
         <w:spacing w:line="360" w:lineRule="auto"/>
         <w:ind w:right="394" w:firstLine="0"/>
       </w:pPr>
-      <w:hyperlink r:id="rId30" w:history="1">
+      <w:hyperlink r:id="rId24" w:history="1">
         <w:r>
           <w:rPr>
             <w:color w:val="1E1E23"/>
@@ -9130,7 +9014,7 @@
       <w:r>
         <w:t>Disponível em: &lt;</w:t>
       </w:r>
-      <w:hyperlink r:id="rId31" w:history="1">
+      <w:hyperlink r:id="rId25" w:history="1">
         <w:r>
           <w:rPr>
             <w:rStyle w:val="Hyperlink"/>
@@ -9168,7 +9052,7 @@
           <w:lang w:val="en-US"/>
         </w:rPr>
       </w:pPr>
-      <w:hyperlink r:id="rId32" w:history="1">
+      <w:hyperlink r:id="rId26" w:history="1">
         <w:r>
           <w:rPr>
             <w:color w:val="323232"/>
@@ -9619,7 +9503,7 @@
           <w:lang w:val="en-US"/>
         </w:rPr>
       </w:pPr>
-      <w:hyperlink r:id="rId33" w:history="1">
+      <w:hyperlink r:id="rId27" w:history="1">
         <w:r>
           <w:rPr>
             <w:rStyle w:val="Hyperlink"/>
@@ -9648,7 +9532,7 @@
         </w:rPr>
         <w:t>; </w:t>
       </w:r>
-      <w:hyperlink r:id="rId34" w:history="1">
+      <w:hyperlink r:id="rId28" w:history="1">
         <w:r>
           <w:rPr>
             <w:rStyle w:val="Hyperlink"/>
@@ -9677,7 +9561,7 @@
         </w:rPr>
         <w:t>; </w:t>
       </w:r>
-      <w:hyperlink r:id="rId35" w:history="1">
+      <w:hyperlink r:id="rId29" w:history="1">
         <w:r>
           <w:rPr>
             <w:rStyle w:val="Hyperlink"/>
@@ -9706,7 +9590,7 @@
         </w:rPr>
         <w:t>; </w:t>
       </w:r>
-      <w:hyperlink r:id="rId36" w:history="1">
+      <w:hyperlink r:id="rId30" w:history="1">
         <w:r>
           <w:rPr>
             <w:rStyle w:val="Hyperlink"/>
@@ -9735,7 +9619,7 @@
         </w:rPr>
         <w:t>; </w:t>
       </w:r>
-      <w:hyperlink r:id="rId37" w:history="1">
+      <w:hyperlink r:id="rId31" w:history="1">
         <w:r>
           <w:rPr>
             <w:rStyle w:val="Hyperlink"/>
@@ -9763,7 +9647,6 @@
         </w:rPr>
         <w:t xml:space="preserve"> </w:t>
       </w:r>
-      <w:proofErr w:type="spellStart"/>
       <w:r>
         <w:rPr>
           <w:b/>
@@ -9771,17 +9654,7 @@
           <w:shd w:val="clear" w:color="auto" w:fill="FFFFFF"/>
           <w:lang w:val="en-US"/>
         </w:rPr>
-        <w:t>AutoAugment</w:t>
-      </w:r>
-      <w:proofErr w:type="spellEnd"/>
-      <w:r>
-        <w:rPr>
-          <w:b/>
-          <w:color w:val="000000"/>
-          <w:shd w:val="clear" w:color="auto" w:fill="FFFFFF"/>
-          <w:lang w:val="en-US"/>
-        </w:rPr>
-        <w:t xml:space="preserve">: Learning Augmentation Policies from Data. </w:t>
+        <w:t xml:space="preserve">AutoAugment: Learning Augmentation Policies from Data. </w:t>
       </w:r>
       <w:proofErr w:type="spellStart"/>
       <w:r>
@@ -9937,6 +9810,7 @@
         <w:rPr>
           <w:lang w:val="en-US"/>
         </w:rPr>
+        <w:lastRenderedPageBreak/>
         <w:t>ROSENBLATT, Frank (1958</w:t>
       </w:r>
       <w:r>
@@ -9950,15 +9824,7 @@
           <w:b/>
           <w:lang w:val="en-US"/>
         </w:rPr>
-        <w:t xml:space="preserve">The Perceptron--a perceiving and </w:t>
-      </w:r>
-      <w:r>
-        <w:rPr>
-          <w:b/>
-          <w:lang w:val="en-US"/>
-        </w:rPr>
-        <w:lastRenderedPageBreak/>
-        <w:t>recognizing automaton</w:t>
+        <w:t>The Perceptron--a perceiving and recognizing automaton</w:t>
       </w:r>
       <w:r>
         <w:rPr>
@@ -10199,15 +10065,830 @@
     <w:p>
       <w:pPr>
         <w:pStyle w:val="PargrafodaLista"/>
+        <w:jc w:val="both"/>
+        <w:rPr>
+          <w:lang w:val="en-US"/>
+        </w:rPr>
+      </w:pPr>
+    </w:p>
+    <w:p>
+      <w:pPr>
+        <w:pStyle w:val="PargrafodaLista"/>
+        <w:numPr>
+          <w:ilvl w:val="0"/>
+          <w:numId w:val="10"/>
+        </w:numPr>
         <w:tabs>
           <w:tab w:val="left" w:pos="1037"/>
         </w:tabs>
         <w:spacing w:line="360" w:lineRule="auto"/>
         <w:ind w:right="394" w:firstLine="0"/>
         <w:jc w:val="both"/>
-        <w:rPr>
-          <w:lang w:val="en-US"/>
-        </w:rPr>
+      </w:pPr>
+      <w:hyperlink r:id="rId32" w:history="1">
+        <w:r>
+          <w:rPr>
+            <w:color w:val="323232"/>
+            <w:shd w:val="clear" w:color="auto" w:fill="FFFFFF"/>
+          </w:rPr>
+          <w:t xml:space="preserve"> </w:t>
+        </w:r>
+        <w:r>
+          <w:rPr>
+            <w:b/>
+            <w:shd w:val="clear" w:color="auto" w:fill="FFFFFF"/>
+          </w:rPr>
+          <w:t>Tensorflow</w:t>
+        </w:r>
+        <w:r>
+          <w:rPr>
+            <w:shd w:val="clear" w:color="auto" w:fill="FFFFFF"/>
+          </w:rPr>
+          <w:t>.</w:t>
+        </w:r>
+      </w:hyperlink>
+      <w:r>
+        <w:t xml:space="preserve"> Disponível em: &lt;</w:t>
+      </w:r>
+      <w:r>
+        <w:t>https://www.tensorflow.org/</w:t>
+      </w:r>
+      <w:r>
+        <w:t>&gt;. Acesso em: 20 jun. 201</w:t>
+      </w:r>
+      <w:r>
+        <w:t>9</w:t>
+      </w:r>
+      <w:r>
+        <w:t>.</w:t>
+      </w:r>
+    </w:p>
+    <w:p>
+      <w:pPr>
+        <w:tabs>
+          <w:tab w:val="left" w:pos="1037"/>
+        </w:tabs>
+        <w:spacing w:line="360" w:lineRule="auto"/>
+        <w:ind w:right="394"/>
+      </w:pPr>
+    </w:p>
+    <w:p>
+      <w:pPr>
+        <w:pStyle w:val="PargrafodaLista"/>
+        <w:numPr>
+          <w:ilvl w:val="0"/>
+          <w:numId w:val="10"/>
+        </w:numPr>
+        <w:tabs>
+          <w:tab w:val="left" w:pos="1037"/>
+        </w:tabs>
+        <w:spacing w:line="360" w:lineRule="auto"/>
+        <w:ind w:right="394" w:firstLine="0"/>
+        <w:jc w:val="both"/>
+      </w:pPr>
+      <w:hyperlink r:id="rId33" w:history="1">
+        <w:r>
+          <w:rPr>
+            <w:color w:val="323232"/>
+            <w:shd w:val="clear" w:color="auto" w:fill="FFFFFF"/>
+          </w:rPr>
+          <w:t xml:space="preserve"> </w:t>
+        </w:r>
+        <w:r>
+          <w:rPr>
+            <w:b/>
+            <w:shd w:val="clear" w:color="auto" w:fill="FFFFFF"/>
+          </w:rPr>
+          <w:t>Classifying Cancer</w:t>
+        </w:r>
+        <w:r>
+          <w:rPr>
+            <w:shd w:val="clear" w:color="auto" w:fill="FFFFFF"/>
+          </w:rPr>
+          <w:t>.</w:t>
+        </w:r>
+      </w:hyperlink>
+      <w:r>
+        <w:t xml:space="preserve"> Disponível em: &lt;</w:t>
+      </w:r>
+      <w:r>
+        <w:t>https://github.com/jhole89/classifying-cancer</w:t>
+      </w:r>
+      <w:r>
+        <w:t>&gt;. Acesso em: 20 jun. 201</w:t>
+      </w:r>
+      <w:r>
+        <w:t>9</w:t>
+      </w:r>
+      <w:r>
+        <w:t>.</w:t>
+      </w:r>
+    </w:p>
+    <w:p>
+      <w:pPr>
+        <w:tabs>
+          <w:tab w:val="left" w:pos="1037"/>
+        </w:tabs>
+        <w:spacing w:line="360" w:lineRule="auto"/>
+        <w:ind w:right="394"/>
+      </w:pPr>
+    </w:p>
+    <w:p>
+      <w:pPr>
+        <w:pStyle w:val="PargrafodaLista"/>
+        <w:numPr>
+          <w:ilvl w:val="0"/>
+          <w:numId w:val="10"/>
+        </w:numPr>
+        <w:tabs>
+          <w:tab w:val="left" w:pos="1037"/>
+        </w:tabs>
+        <w:spacing w:line="360" w:lineRule="auto"/>
+        <w:ind w:right="394" w:firstLine="0"/>
+        <w:jc w:val="both"/>
+      </w:pPr>
+      <w:hyperlink r:id="rId34" w:history="1">
+        <w:r>
+          <w:rPr>
+            <w:color w:val="323232"/>
+            <w:shd w:val="clear" w:color="auto" w:fill="FFFFFF"/>
+            <w:lang w:val="en-US"/>
+          </w:rPr>
+          <w:t xml:space="preserve"> </w:t>
+        </w:r>
+        <w:r>
+          <w:rPr>
+            <w:b/>
+            <w:shd w:val="clear" w:color="auto" w:fill="FFFFFF"/>
+            <w:lang w:val="en-US"/>
+          </w:rPr>
+          <w:t>CS231n Convolutional Neural Networks for Visual Recognition</w:t>
+        </w:r>
+        <w:r>
+          <w:rPr>
+            <w:shd w:val="clear" w:color="auto" w:fill="FFFFFF"/>
+            <w:lang w:val="en-US"/>
+          </w:rPr>
+          <w:t>.</w:t>
+        </w:r>
+      </w:hyperlink>
+      <w:r>
+        <w:rPr>
+          <w:lang w:val="en-US"/>
+        </w:rPr>
+        <w:t xml:space="preserve"> </w:t>
+      </w:r>
+      <w:r>
+        <w:t>Disponível em: &lt;</w:t>
+      </w:r>
+      <w:r>
+        <w:t>http://cs231n.github.io/convolutional-networks/</w:t>
+      </w:r>
+      <w:r>
+        <w:t>&gt;. Acesso em: 20 jun. 201</w:t>
+      </w:r>
+      <w:r>
+        <w:t>9</w:t>
+      </w:r>
+      <w:r>
+        <w:t>.</w:t>
+      </w:r>
+    </w:p>
+    <w:p>
+      <w:pPr>
+        <w:tabs>
+          <w:tab w:val="left" w:pos="1037"/>
+        </w:tabs>
+        <w:spacing w:line="360" w:lineRule="auto"/>
+        <w:ind w:right="394"/>
+        <w:jc w:val="both"/>
+      </w:pPr>
+    </w:p>
+    <w:p>
+      <w:pPr>
+        <w:pStyle w:val="PargrafodaLista"/>
+        <w:numPr>
+          <w:ilvl w:val="0"/>
+          <w:numId w:val="10"/>
+        </w:numPr>
+        <w:tabs>
+          <w:tab w:val="left" w:pos="1037"/>
+        </w:tabs>
+        <w:spacing w:line="360" w:lineRule="auto"/>
+        <w:ind w:right="394" w:firstLine="0"/>
+        <w:jc w:val="both"/>
+      </w:pPr>
+      <w:hyperlink r:id="rId35" w:history="1">
+        <w:r>
+          <w:rPr>
+            <w:color w:val="323232"/>
+            <w:shd w:val="clear" w:color="auto" w:fill="FFFFFF"/>
+            <w:lang w:val="en-US"/>
+          </w:rPr>
+          <w:t xml:space="preserve"> </w:t>
+        </w:r>
+        <w:r>
+          <w:rPr>
+            <w:b/>
+            <w:shd w:val="clear" w:color="auto" w:fill="FFFFFF"/>
+            <w:lang w:val="en-US"/>
+          </w:rPr>
+          <w:t>CS231n Convolutional Neural Networks for Visual Recognition</w:t>
+        </w:r>
+        <w:r>
+          <w:rPr>
+            <w:shd w:val="clear" w:color="auto" w:fill="FFFFFF"/>
+            <w:lang w:val="en-US"/>
+          </w:rPr>
+          <w:t>.</w:t>
+        </w:r>
+      </w:hyperlink>
+      <w:r>
+        <w:rPr>
+          <w:lang w:val="en-US"/>
+        </w:rPr>
+        <w:t xml:space="preserve"> </w:t>
+      </w:r>
+      <w:r>
+        <w:t>Disponível em: &lt;http://cs231n.github.io/convolutional-networks/&gt;. Acesso em: 20 jun. 201</w:t>
+      </w:r>
+      <w:r>
+        <w:t>9</w:t>
+      </w:r>
+      <w:r>
+        <w:t>.</w:t>
+      </w:r>
+    </w:p>
+    <w:p>
+      <w:pPr>
+        <w:tabs>
+          <w:tab w:val="left" w:pos="1037"/>
+        </w:tabs>
+        <w:spacing w:line="360" w:lineRule="auto"/>
+        <w:ind w:right="394"/>
+        <w:jc w:val="both"/>
+      </w:pPr>
+    </w:p>
+    <w:p>
+      <w:pPr>
+        <w:pStyle w:val="PargrafodaLista"/>
+        <w:numPr>
+          <w:ilvl w:val="0"/>
+          <w:numId w:val="10"/>
+        </w:numPr>
+        <w:tabs>
+          <w:tab w:val="left" w:pos="1037"/>
+        </w:tabs>
+        <w:spacing w:line="360" w:lineRule="auto"/>
+        <w:ind w:right="394" w:firstLine="0"/>
+      </w:pPr>
+      <w:hyperlink r:id="rId36" w:history="1">
+        <w:r>
+          <w:rPr>
+            <w:color w:val="323232"/>
+            <w:shd w:val="clear" w:color="auto" w:fill="FFFFFF"/>
+          </w:rPr>
+          <w:t xml:space="preserve"> </w:t>
+        </w:r>
+        <w:r>
+          <w:rPr>
+            <w:b/>
+            <w:shd w:val="clear" w:color="auto" w:fill="FFFFFF"/>
+          </w:rPr>
+          <w:t>CS231n Convolutional Neural Networks for Visual Recognition</w:t>
+        </w:r>
+        <w:r>
+          <w:rPr>
+            <w:shd w:val="clear" w:color="auto" w:fill="FFFFFF"/>
+          </w:rPr>
+          <w:t>.</w:t>
+        </w:r>
+      </w:hyperlink>
+      <w:r>
+        <w:t xml:space="preserve"> </w:t>
+      </w:r>
+      <w:r>
+        <w:t>Disponível em: &lt;http://cs231n.github.io/convolutional-networks/&gt;. Acesso em: 20 jun. 201</w:t>
+      </w:r>
+      <w:r>
+        <w:t>9</w:t>
+      </w:r>
+      <w:r>
+        <w:t>.</w:t>
+      </w:r>
+    </w:p>
+    <w:p>
+      <w:pPr>
+        <w:tabs>
+          <w:tab w:val="left" w:pos="1037"/>
+        </w:tabs>
+        <w:spacing w:line="360" w:lineRule="auto"/>
+        <w:ind w:right="394"/>
+      </w:pPr>
+    </w:p>
+    <w:p>
+      <w:pPr>
+        <w:pStyle w:val="PargrafodaLista"/>
+        <w:numPr>
+          <w:ilvl w:val="0"/>
+          <w:numId w:val="10"/>
+        </w:numPr>
+        <w:tabs>
+          <w:tab w:val="left" w:pos="1037"/>
+        </w:tabs>
+        <w:spacing w:line="360" w:lineRule="auto"/>
+        <w:ind w:right="394" w:firstLine="0"/>
+      </w:pPr>
+      <w:hyperlink r:id="rId37" w:history="1">
+        <w:r>
+          <w:rPr>
+            <w:color w:val="323232"/>
+            <w:shd w:val="clear" w:color="auto" w:fill="FFFFFF"/>
+          </w:rPr>
+          <w:t xml:space="preserve"> </w:t>
+        </w:r>
+        <w:r>
+          <w:rPr>
+            <w:b/>
+            <w:shd w:val="clear" w:color="auto" w:fill="FFFFFF"/>
+          </w:rPr>
+          <w:t>GNU</w:t>
+        </w:r>
+      </w:hyperlink>
+      <w:r>
+        <w:rPr>
+          <w:shd w:val="clear" w:color="auto" w:fill="FFFFFF"/>
+        </w:rPr>
+        <w:t xml:space="preserve"> </w:t>
+      </w:r>
+      <w:r>
+        <w:rPr>
+          <w:b/>
+          <w:shd w:val="clear" w:color="auto" w:fill="FFFFFF"/>
+        </w:rPr>
+        <w:t xml:space="preserve">General </w:t>
+      </w:r>
+      <w:proofErr w:type="spellStart"/>
+      <w:r>
+        <w:rPr>
+          <w:b/>
+          <w:shd w:val="clear" w:color="auto" w:fill="FFFFFF"/>
+        </w:rPr>
+        <w:t>Public</w:t>
+      </w:r>
+      <w:proofErr w:type="spellEnd"/>
+      <w:r>
+        <w:rPr>
+          <w:b/>
+          <w:shd w:val="clear" w:color="auto" w:fill="FFFFFF"/>
+        </w:rPr>
+        <w:t xml:space="preserve"> </w:t>
+      </w:r>
+      <w:proofErr w:type="spellStart"/>
+      <w:r>
+        <w:rPr>
+          <w:b/>
+          <w:shd w:val="clear" w:color="auto" w:fill="FFFFFF"/>
+        </w:rPr>
+        <w:t>License</w:t>
+      </w:r>
+      <w:proofErr w:type="spellEnd"/>
+      <w:r>
+        <w:t xml:space="preserve"> </w:t>
+      </w:r>
+      <w:r>
+        <w:t>Disponível em: &lt;</w:t>
+      </w:r>
+      <w:r>
+        <w:t>https://www.gnu.org/licenses/gpl-3.0.en.html</w:t>
+      </w:r>
+      <w:r>
+        <w:t>&gt;. Acesso em: 20 jun. 201</w:t>
+      </w:r>
+      <w:r>
+        <w:t>9</w:t>
+      </w:r>
+      <w:r>
+        <w:t>.</w:t>
+      </w:r>
+    </w:p>
+    <w:p>
+      <w:pPr>
+        <w:tabs>
+          <w:tab w:val="left" w:pos="1037"/>
+        </w:tabs>
+        <w:spacing w:line="360" w:lineRule="auto"/>
+        <w:ind w:right="394"/>
+      </w:pPr>
+    </w:p>
+    <w:p>
+      <w:pPr>
+        <w:pStyle w:val="PargrafodaLista"/>
+        <w:numPr>
+          <w:ilvl w:val="0"/>
+          <w:numId w:val="10"/>
+        </w:numPr>
+        <w:tabs>
+          <w:tab w:val="left" w:pos="1037"/>
+        </w:tabs>
+        <w:spacing w:line="360" w:lineRule="auto"/>
+        <w:ind w:right="394" w:firstLine="0"/>
+      </w:pPr>
+      <w:r>
+        <w:rPr>
+          <w:shd w:val="clear" w:color="auto" w:fill="FCFCFC"/>
+          <w:lang w:val="en-US"/>
+        </w:rPr>
+        <w:t xml:space="preserve">Rebecca Sawyer Lee, Francisco </w:t>
+      </w:r>
+      <w:proofErr w:type="spellStart"/>
+      <w:r>
+        <w:rPr>
+          <w:shd w:val="clear" w:color="auto" w:fill="FCFCFC"/>
+          <w:lang w:val="en-US"/>
+        </w:rPr>
+        <w:t>Gimenez</w:t>
+      </w:r>
+      <w:proofErr w:type="spellEnd"/>
+      <w:r>
+        <w:rPr>
+          <w:shd w:val="clear" w:color="auto" w:fill="FCFCFC"/>
+          <w:lang w:val="en-US"/>
+        </w:rPr>
+        <w:t xml:space="preserve">, </w:t>
+      </w:r>
+      <w:proofErr w:type="spellStart"/>
+      <w:r>
+        <w:rPr>
+          <w:shd w:val="clear" w:color="auto" w:fill="FCFCFC"/>
+          <w:lang w:val="en-US"/>
+        </w:rPr>
+        <w:t>Assaf</w:t>
+      </w:r>
+      <w:proofErr w:type="spellEnd"/>
+      <w:r>
+        <w:rPr>
+          <w:shd w:val="clear" w:color="auto" w:fill="FCFCFC"/>
+          <w:lang w:val="en-US"/>
+        </w:rPr>
+        <w:t xml:space="preserve"> </w:t>
+      </w:r>
+      <w:proofErr w:type="spellStart"/>
+      <w:r>
+        <w:rPr>
+          <w:shd w:val="clear" w:color="auto" w:fill="FCFCFC"/>
+          <w:lang w:val="en-US"/>
+        </w:rPr>
+        <w:t>Hoogi</w:t>
+      </w:r>
+      <w:proofErr w:type="spellEnd"/>
+      <w:r>
+        <w:rPr>
+          <w:shd w:val="clear" w:color="auto" w:fill="FCFCFC"/>
+          <w:lang w:val="en-US"/>
+        </w:rPr>
+        <w:t xml:space="preserve">, </w:t>
+      </w:r>
+      <w:proofErr w:type="spellStart"/>
+      <w:r>
+        <w:rPr>
+          <w:shd w:val="clear" w:color="auto" w:fill="FCFCFC"/>
+          <w:lang w:val="en-US"/>
+        </w:rPr>
+        <w:t>Kanae</w:t>
+      </w:r>
+      <w:proofErr w:type="spellEnd"/>
+      <w:r>
+        <w:rPr>
+          <w:shd w:val="clear" w:color="auto" w:fill="FCFCFC"/>
+          <w:lang w:val="en-US"/>
+        </w:rPr>
+        <w:t xml:space="preserve"> Kawai Miyake, Mia </w:t>
+      </w:r>
+      <w:proofErr w:type="spellStart"/>
+      <w:r>
+        <w:rPr>
+          <w:shd w:val="clear" w:color="auto" w:fill="FCFCFC"/>
+          <w:lang w:val="en-US"/>
+        </w:rPr>
+        <w:t>Gorovoy</w:t>
+      </w:r>
+      <w:proofErr w:type="spellEnd"/>
+      <w:r>
+        <w:rPr>
+          <w:shd w:val="clear" w:color="auto" w:fill="FCFCFC"/>
+          <w:lang w:val="en-US"/>
+        </w:rPr>
+        <w:t xml:space="preserve"> &amp; Daniel L. Rubin. </w:t>
+      </w:r>
+      <w:r>
+        <w:rPr>
+          <w:b/>
+          <w:shd w:val="clear" w:color="auto" w:fill="FCFCFC"/>
+          <w:lang w:val="en-US"/>
+        </w:rPr>
+        <w:t xml:space="preserve">A curated mammography data set for </w:t>
+      </w:r>
+      <w:r>
+        <w:rPr>
+          <w:b/>
+          <w:shd w:val="clear" w:color="auto" w:fill="FCFCFC"/>
+          <w:lang w:val="en-US"/>
+        </w:rPr>
+        <w:lastRenderedPageBreak/>
+        <w:t>use in computer-aided detection and diagnosis research</w:t>
+      </w:r>
+      <w:r>
+        <w:rPr>
+          <w:shd w:val="clear" w:color="auto" w:fill="FCFCFC"/>
+          <w:lang w:val="en-US"/>
+        </w:rPr>
+        <w:t xml:space="preserve">. </w:t>
+      </w:r>
+      <w:proofErr w:type="spellStart"/>
+      <w:r>
+        <w:rPr>
+          <w:shd w:val="clear" w:color="auto" w:fill="FCFCFC"/>
+        </w:rPr>
+        <w:t>Scientific</w:t>
+      </w:r>
+      <w:proofErr w:type="spellEnd"/>
+      <w:r>
+        <w:rPr>
+          <w:shd w:val="clear" w:color="auto" w:fill="FCFCFC"/>
+        </w:rPr>
+        <w:t xml:space="preserve"> Data volume 4, </w:t>
+      </w:r>
+      <w:proofErr w:type="spellStart"/>
+      <w:r>
+        <w:rPr>
+          <w:shd w:val="clear" w:color="auto" w:fill="FCFCFC"/>
+        </w:rPr>
+        <w:t>Article</w:t>
+      </w:r>
+      <w:proofErr w:type="spellEnd"/>
+      <w:r>
+        <w:rPr>
+          <w:shd w:val="clear" w:color="auto" w:fill="FCFCFC"/>
+        </w:rPr>
+        <w:t xml:space="preserve"> </w:t>
+      </w:r>
+      <w:proofErr w:type="spellStart"/>
+      <w:r>
+        <w:rPr>
+          <w:shd w:val="clear" w:color="auto" w:fill="FCFCFC"/>
+        </w:rPr>
+        <w:t>number</w:t>
+      </w:r>
+      <w:proofErr w:type="spellEnd"/>
+      <w:r>
+        <w:rPr>
+          <w:shd w:val="clear" w:color="auto" w:fill="FCFCFC"/>
+        </w:rPr>
+        <w:t>: 170177 (2017)</w:t>
+      </w:r>
+      <w:r>
+        <w:rPr>
+          <w:shd w:val="clear" w:color="auto" w:fill="FCFCFC"/>
+        </w:rPr>
+        <w:t>.</w:t>
+      </w:r>
+    </w:p>
+    <w:p>
+      <w:pPr>
+        <w:tabs>
+          <w:tab w:val="left" w:pos="1037"/>
+        </w:tabs>
+        <w:spacing w:line="360" w:lineRule="auto"/>
+        <w:ind w:right="394"/>
+      </w:pPr>
+    </w:p>
+    <w:p>
+      <w:pPr>
+        <w:tabs>
+          <w:tab w:val="left" w:pos="1037"/>
+        </w:tabs>
+        <w:spacing w:line="360" w:lineRule="auto"/>
+        <w:ind w:right="394"/>
+      </w:pPr>
+    </w:p>
+    <w:p>
+      <w:pPr>
+        <w:pStyle w:val="PargrafodaLista"/>
+        <w:numPr>
+          <w:ilvl w:val="0"/>
+          <w:numId w:val="10"/>
+        </w:numPr>
+        <w:tabs>
+          <w:tab w:val="left" w:pos="1037"/>
+        </w:tabs>
+        <w:spacing w:line="360" w:lineRule="auto"/>
+        <w:ind w:right="394" w:firstLine="0"/>
+        <w:rPr>
+          <w:rStyle w:val="text-muted"/>
+          <w:lang w:val="en-US"/>
+        </w:rPr>
+      </w:pPr>
+      <w:r>
+        <w:rPr>
+          <w:spacing w:val="-3"/>
+          <w:lang w:val="en-US"/>
+        </w:rPr>
+        <w:t xml:space="preserve">Lee, R. S., </w:t>
+      </w:r>
+      <w:proofErr w:type="spellStart"/>
+      <w:r>
+        <w:rPr>
+          <w:spacing w:val="-3"/>
+          <w:lang w:val="en-US"/>
+        </w:rPr>
+        <w:t>Gimenez</w:t>
+      </w:r>
+      <w:proofErr w:type="spellEnd"/>
+      <w:r>
+        <w:rPr>
+          <w:spacing w:val="-3"/>
+          <w:lang w:val="en-US"/>
+        </w:rPr>
+        <w:t xml:space="preserve">, F., </w:t>
+      </w:r>
+      <w:proofErr w:type="spellStart"/>
+      <w:r>
+        <w:rPr>
+          <w:spacing w:val="-3"/>
+          <w:lang w:val="en-US"/>
+        </w:rPr>
+        <w:t>Hoogi</w:t>
+      </w:r>
+      <w:proofErr w:type="spellEnd"/>
+      <w:r>
+        <w:rPr>
+          <w:spacing w:val="-3"/>
+          <w:lang w:val="en-US"/>
+        </w:rPr>
+        <w:t xml:space="preserve">, A., Miyake, K. K., </w:t>
+      </w:r>
+      <w:proofErr w:type="spellStart"/>
+      <w:r>
+        <w:rPr>
+          <w:spacing w:val="-3"/>
+          <w:lang w:val="en-US"/>
+        </w:rPr>
+        <w:t>Gorovoy</w:t>
+      </w:r>
+      <w:proofErr w:type="spellEnd"/>
+      <w:r>
+        <w:rPr>
+          <w:spacing w:val="-3"/>
+          <w:lang w:val="en-US"/>
+        </w:rPr>
+        <w:t>, M., &amp; Rubin, D. L., et al. (2017). </w:t>
+      </w:r>
+      <w:r>
+        <w:rPr>
+          <w:b/>
+          <w:spacing w:val="-3"/>
+          <w:lang w:val="en-US"/>
+        </w:rPr>
+        <w:t>A curated mammography data set for use in computer</w:t>
+      </w:r>
+      <w:r>
+        <w:rPr>
+          <w:spacing w:val="-3"/>
+          <w:lang w:val="en-US"/>
+        </w:rPr>
+        <w:t>. </w:t>
+      </w:r>
+      <w:r>
+        <w:rPr>
+          <w:rStyle w:val="nfase"/>
+          <w:spacing w:val="-3"/>
+          <w:lang w:val="en-US"/>
+        </w:rPr>
+        <w:t>Scientific Data</w:t>
+      </w:r>
+      <w:r>
+        <w:rPr>
+          <w:spacing w:val="-3"/>
+          <w:lang w:val="en-US"/>
+        </w:rPr>
+        <w:t> </w:t>
+      </w:r>
+      <w:r>
+        <w:rPr>
+          <w:rStyle w:val="nfase"/>
+          <w:spacing w:val="-3"/>
+          <w:lang w:val="en-US"/>
+        </w:rPr>
+        <w:t>64</w:t>
+      </w:r>
+      <w:r>
+        <w:rPr>
+          <w:rStyle w:val="text-muted"/>
+          <w:spacing w:val="-3"/>
+          <w:lang w:val="en-US"/>
+        </w:rPr>
+        <w:t>(2),</w:t>
+      </w:r>
+      <w:r>
+        <w:rPr>
+          <w:spacing w:val="-3"/>
+          <w:lang w:val="en-US"/>
+        </w:rPr>
+        <w:t> </w:t>
+      </w:r>
+      <w:r>
+        <w:rPr>
+          <w:rStyle w:val="text-muted"/>
+          <w:spacing w:val="-3"/>
+          <w:lang w:val="en-US"/>
+        </w:rPr>
+        <w:t>p. 10-12.</w:t>
+      </w:r>
+    </w:p>
+    <w:p>
+      <w:pPr>
+        <w:tabs>
+          <w:tab w:val="left" w:pos="1037"/>
+        </w:tabs>
+        <w:spacing w:line="360" w:lineRule="auto"/>
+        <w:ind w:left="668" w:right="394"/>
+      </w:pPr>
+    </w:p>
+    <w:p>
+      <w:pPr>
+        <w:pStyle w:val="PargrafodaLista"/>
+        <w:numPr>
+          <w:ilvl w:val="0"/>
+          <w:numId w:val="10"/>
+        </w:numPr>
+        <w:tabs>
+          <w:tab w:val="left" w:pos="1037"/>
+        </w:tabs>
+        <w:spacing w:line="360" w:lineRule="auto"/>
+        <w:ind w:right="394" w:firstLine="0"/>
+      </w:pPr>
+      <w:r>
+        <w:rPr>
+          <w:color w:val="323232"/>
+          <w:shd w:val="clear" w:color="auto" w:fill="FFFFFF"/>
+        </w:rPr>
+        <w:t xml:space="preserve"> </w:t>
+      </w:r>
+      <w:r>
+        <w:rPr>
+          <w:b/>
+          <w:color w:val="323232"/>
+          <w:shd w:val="clear" w:color="auto" w:fill="FFFFFF"/>
+        </w:rPr>
+        <w:t>DICOM</w:t>
+      </w:r>
+      <w:r>
+        <w:rPr>
+          <w:shd w:val="clear" w:color="auto" w:fill="FFFFFF"/>
+        </w:rPr>
+        <w:t>.</w:t>
+      </w:r>
+      <w:r>
+        <w:t xml:space="preserve"> </w:t>
+      </w:r>
+      <w:r>
+        <w:t>Disponível em: &lt;</w:t>
+      </w:r>
+      <w:r>
+        <w:t>https</w:t>
+      </w:r>
+      <w:r>
+        <w:t>://www.dicomstandard.org/patent</w:t>
+      </w:r>
+      <w:r>
+        <w:t>/&gt;. Acesso em: 20 jun. 201</w:t>
+      </w:r>
+      <w:r>
+        <w:t>9</w:t>
+      </w:r>
+      <w:r>
+        <w:t>.</w:t>
+      </w:r>
+    </w:p>
+    <w:p>
+      <w:pPr>
+        <w:tabs>
+          <w:tab w:val="left" w:pos="1037"/>
+        </w:tabs>
+        <w:spacing w:line="360" w:lineRule="auto"/>
+        <w:ind w:left="668" w:right="394"/>
+      </w:pPr>
+    </w:p>
+    <w:p>
+      <w:pPr>
+        <w:pStyle w:val="PargrafodaLista"/>
+        <w:tabs>
+          <w:tab w:val="left" w:pos="1037"/>
+        </w:tabs>
+        <w:spacing w:line="360" w:lineRule="auto"/>
+        <w:ind w:right="394" w:firstLine="0"/>
+        <w:jc w:val="both"/>
       </w:pPr>
     </w:p>
     <w:sectPr>
@@ -10457,7 +11138,7 @@
                             <w:rPr>
                               <w:noProof/>
                             </w:rPr>
-                            <w:t>7</w:t>
+                            <w:t>20</w:t>
                           </w:r>
                           <w:r>
                             <w:fldChar w:fldCharType="end"/>
@@ -10511,7 +11192,7 @@
                       <w:rPr>
                         <w:noProof/>
                       </w:rPr>
-                      <w:t>7</w:t>
+                      <w:t>20</w:t>
                     </w:r>
                     <w:r>
                       <w:fldChar w:fldCharType="end"/>
@@ -12613,6 +13294,92 @@
     </w:lvl>
   </w:abstractNum>
   <w:abstractNum w:abstractNumId="19" w15:restartNumberingAfterBreak="0">
+    <w:nsid w:val="53E7110D"/>
+    <w:multiLevelType w:val="hybridMultilevel"/>
+    <w:tmpl w:val="A8A2EB2A"/>
+    <w:lvl w:ilvl="0" w:tplc="0416000F">
+      <w:start w:val="1"/>
+      <w:numFmt w:val="decimal"/>
+      <w:lvlText w:val="%1."/>
+      <w:lvlJc w:val="left"/>
+      <w:pPr>
+        <w:ind w:left="1954" w:hanging="360"/>
+      </w:pPr>
+    </w:lvl>
+    <w:lvl w:ilvl="1" w:tplc="04160019" w:tentative="1">
+      <w:start w:val="1"/>
+      <w:numFmt w:val="lowerLetter"/>
+      <w:lvlText w:val="%2."/>
+      <w:lvlJc w:val="left"/>
+      <w:pPr>
+        <w:ind w:left="2674" w:hanging="360"/>
+      </w:pPr>
+    </w:lvl>
+    <w:lvl w:ilvl="2" w:tplc="0416001B" w:tentative="1">
+      <w:start w:val="1"/>
+      <w:numFmt w:val="lowerRoman"/>
+      <w:lvlText w:val="%3."/>
+      <w:lvlJc w:val="right"/>
+      <w:pPr>
+        <w:ind w:left="3394" w:hanging="180"/>
+      </w:pPr>
+    </w:lvl>
+    <w:lvl w:ilvl="3" w:tplc="0416000F" w:tentative="1">
+      <w:start w:val="1"/>
+      <w:numFmt w:val="decimal"/>
+      <w:lvlText w:val="%4."/>
+      <w:lvlJc w:val="left"/>
+      <w:pPr>
+        <w:ind w:left="4114" w:hanging="360"/>
+      </w:pPr>
+    </w:lvl>
+    <w:lvl w:ilvl="4" w:tplc="04160019" w:tentative="1">
+      <w:start w:val="1"/>
+      <w:numFmt w:val="lowerLetter"/>
+      <w:lvlText w:val="%5."/>
+      <w:lvlJc w:val="left"/>
+      <w:pPr>
+        <w:ind w:left="4834" w:hanging="360"/>
+      </w:pPr>
+    </w:lvl>
+    <w:lvl w:ilvl="5" w:tplc="0416001B" w:tentative="1">
+      <w:start w:val="1"/>
+      <w:numFmt w:val="lowerRoman"/>
+      <w:lvlText w:val="%6."/>
+      <w:lvlJc w:val="right"/>
+      <w:pPr>
+        <w:ind w:left="5554" w:hanging="180"/>
+      </w:pPr>
+    </w:lvl>
+    <w:lvl w:ilvl="6" w:tplc="0416000F" w:tentative="1">
+      <w:start w:val="1"/>
+      <w:numFmt w:val="decimal"/>
+      <w:lvlText w:val="%7."/>
+      <w:lvlJc w:val="left"/>
+      <w:pPr>
+        <w:ind w:left="6274" w:hanging="360"/>
+      </w:pPr>
+    </w:lvl>
+    <w:lvl w:ilvl="7" w:tplc="04160019" w:tentative="1">
+      <w:start w:val="1"/>
+      <w:numFmt w:val="lowerLetter"/>
+      <w:lvlText w:val="%8."/>
+      <w:lvlJc w:val="left"/>
+      <w:pPr>
+        <w:ind w:left="6994" w:hanging="360"/>
+      </w:pPr>
+    </w:lvl>
+    <w:lvl w:ilvl="8" w:tplc="0416001B" w:tentative="1">
+      <w:start w:val="1"/>
+      <w:numFmt w:val="lowerRoman"/>
+      <w:lvlText w:val="%9."/>
+      <w:lvlJc w:val="right"/>
+      <w:pPr>
+        <w:ind w:left="7714" w:hanging="180"/>
+      </w:pPr>
+    </w:lvl>
+  </w:abstractNum>
+  <w:abstractNum w:abstractNumId="20" w15:restartNumberingAfterBreak="0">
     <w:nsid w:val="59502C46"/>
     <w:multiLevelType w:val="multilevel"/>
     <w:tmpl w:val="C93819EE"/>
@@ -12729,7 +13496,7 @@
       </w:rPr>
     </w:lvl>
   </w:abstractNum>
-  <w:abstractNum w:abstractNumId="20" w15:restartNumberingAfterBreak="0">
+  <w:abstractNum w:abstractNumId="21" w15:restartNumberingAfterBreak="0">
     <w:nsid w:val="595E4690"/>
     <w:multiLevelType w:val="hybridMultilevel"/>
     <w:tmpl w:val="7110D264"/>
@@ -12836,7 +13603,7 @@
       </w:rPr>
     </w:lvl>
   </w:abstractNum>
-  <w:abstractNum w:abstractNumId="21" w15:restartNumberingAfterBreak="0">
+  <w:abstractNum w:abstractNumId="22" w15:restartNumberingAfterBreak="0">
     <w:nsid w:val="611B0EC4"/>
     <w:multiLevelType w:val="hybridMultilevel"/>
     <w:tmpl w:val="68AAC708"/>
@@ -12947,7 +13714,7 @@
       </w:rPr>
     </w:lvl>
   </w:abstractNum>
-  <w:abstractNum w:abstractNumId="22" w15:restartNumberingAfterBreak="0">
+  <w:abstractNum w:abstractNumId="23" w15:restartNumberingAfterBreak="0">
     <w:nsid w:val="66476DF6"/>
     <w:multiLevelType w:val="hybridMultilevel"/>
     <w:tmpl w:val="89C4C850"/>
@@ -13033,7 +13800,7 @@
       </w:pPr>
     </w:lvl>
   </w:abstractNum>
-  <w:abstractNum w:abstractNumId="23" w15:restartNumberingAfterBreak="0">
+  <w:abstractNum w:abstractNumId="24" w15:restartNumberingAfterBreak="0">
     <w:nsid w:val="69EE1D5A"/>
     <w:multiLevelType w:val="hybridMultilevel"/>
     <w:tmpl w:val="78E43558"/>
@@ -13142,7 +13909,7 @@
       </w:rPr>
     </w:lvl>
   </w:abstractNum>
-  <w:abstractNum w:abstractNumId="24" w15:restartNumberingAfterBreak="0">
+  <w:abstractNum w:abstractNumId="25" w15:restartNumberingAfterBreak="0">
     <w:nsid w:val="6BA97C99"/>
     <w:multiLevelType w:val="hybridMultilevel"/>
     <w:tmpl w:val="9192F626"/>
@@ -13258,7 +14025,7 @@
       </w:rPr>
     </w:lvl>
   </w:abstractNum>
-  <w:abstractNum w:abstractNumId="25" w15:restartNumberingAfterBreak="0">
+  <w:abstractNum w:abstractNumId="26" w15:restartNumberingAfterBreak="0">
     <w:nsid w:val="71010CBD"/>
     <w:multiLevelType w:val="hybridMultilevel"/>
     <w:tmpl w:val="E6828B2E"/>
@@ -13367,7 +14134,7 @@
       </w:rPr>
     </w:lvl>
   </w:abstractNum>
-  <w:abstractNum w:abstractNumId="26" w15:restartNumberingAfterBreak="0">
+  <w:abstractNum w:abstractNumId="27" w15:restartNumberingAfterBreak="0">
     <w:nsid w:val="71E23165"/>
     <w:multiLevelType w:val="hybridMultilevel"/>
     <w:tmpl w:val="63CE4248"/>
@@ -13474,7 +14241,120 @@
       </w:rPr>
     </w:lvl>
   </w:abstractNum>
-  <w:abstractNum w:abstractNumId="27" w15:restartNumberingAfterBreak="0">
+  <w:abstractNum w:abstractNumId="28" w15:restartNumberingAfterBreak="0">
+    <w:nsid w:val="77A8336C"/>
+    <w:multiLevelType w:val="hybridMultilevel"/>
+    <w:tmpl w:val="FD7AB43C"/>
+    <w:lvl w:ilvl="0" w:tplc="04160001">
+      <w:start w:val="1"/>
+      <w:numFmt w:val="bullet"/>
+      <w:lvlText w:val=""/>
+      <w:lvlJc w:val="left"/>
+      <w:pPr>
+        <w:ind w:left="1954" w:hanging="360"/>
+      </w:pPr>
+      <w:rPr>
+        <w:rFonts w:ascii="Symbol" w:hAnsi="Symbol" w:hint="default"/>
+      </w:rPr>
+    </w:lvl>
+    <w:lvl w:ilvl="1" w:tplc="04160003">
+      <w:start w:val="1"/>
+      <w:numFmt w:val="bullet"/>
+      <w:lvlText w:val="o"/>
+      <w:lvlJc w:val="left"/>
+      <w:pPr>
+        <w:ind w:left="2674" w:hanging="360"/>
+      </w:pPr>
+      <w:rPr>
+        <w:rFonts w:ascii="Courier New" w:hAnsi="Courier New" w:cs="Courier New" w:hint="default"/>
+      </w:rPr>
+    </w:lvl>
+    <w:lvl w:ilvl="2" w:tplc="04160005" w:tentative="1">
+      <w:start w:val="1"/>
+      <w:numFmt w:val="bullet"/>
+      <w:lvlText w:val=""/>
+      <w:lvlJc w:val="left"/>
+      <w:pPr>
+        <w:ind w:left="3394" w:hanging="360"/>
+      </w:pPr>
+      <w:rPr>
+        <w:rFonts w:ascii="Wingdings" w:hAnsi="Wingdings" w:hint="default"/>
+      </w:rPr>
+    </w:lvl>
+    <w:lvl w:ilvl="3" w:tplc="04160001" w:tentative="1">
+      <w:start w:val="1"/>
+      <w:numFmt w:val="bullet"/>
+      <w:lvlText w:val=""/>
+      <w:lvlJc w:val="left"/>
+      <w:pPr>
+        <w:ind w:left="4114" w:hanging="360"/>
+      </w:pPr>
+      <w:rPr>
+        <w:rFonts w:ascii="Symbol" w:hAnsi="Symbol" w:hint="default"/>
+      </w:rPr>
+    </w:lvl>
+    <w:lvl w:ilvl="4" w:tplc="04160003" w:tentative="1">
+      <w:start w:val="1"/>
+      <w:numFmt w:val="bullet"/>
+      <w:lvlText w:val="o"/>
+      <w:lvlJc w:val="left"/>
+      <w:pPr>
+        <w:ind w:left="4834" w:hanging="360"/>
+      </w:pPr>
+      <w:rPr>
+        <w:rFonts w:ascii="Courier New" w:hAnsi="Courier New" w:cs="Courier New" w:hint="default"/>
+      </w:rPr>
+    </w:lvl>
+    <w:lvl w:ilvl="5" w:tplc="04160005" w:tentative="1">
+      <w:start w:val="1"/>
+      <w:numFmt w:val="bullet"/>
+      <w:lvlText w:val=""/>
+      <w:lvlJc w:val="left"/>
+      <w:pPr>
+        <w:ind w:left="5554" w:hanging="360"/>
+      </w:pPr>
+      <w:rPr>
+        <w:rFonts w:ascii="Wingdings" w:hAnsi="Wingdings" w:hint="default"/>
+      </w:rPr>
+    </w:lvl>
+    <w:lvl w:ilvl="6" w:tplc="04160001" w:tentative="1">
+      <w:start w:val="1"/>
+      <w:numFmt w:val="bullet"/>
+      <w:lvlText w:val=""/>
+      <w:lvlJc w:val="left"/>
+      <w:pPr>
+        <w:ind w:left="6274" w:hanging="360"/>
+      </w:pPr>
+      <w:rPr>
+        <w:rFonts w:ascii="Symbol" w:hAnsi="Symbol" w:hint="default"/>
+      </w:rPr>
+    </w:lvl>
+    <w:lvl w:ilvl="7" w:tplc="04160003" w:tentative="1">
+      <w:start w:val="1"/>
+      <w:numFmt w:val="bullet"/>
+      <w:lvlText w:val="o"/>
+      <w:lvlJc w:val="left"/>
+      <w:pPr>
+        <w:ind w:left="6994" w:hanging="360"/>
+      </w:pPr>
+      <w:rPr>
+        <w:rFonts w:ascii="Courier New" w:hAnsi="Courier New" w:cs="Courier New" w:hint="default"/>
+      </w:rPr>
+    </w:lvl>
+    <w:lvl w:ilvl="8" w:tplc="04160005" w:tentative="1">
+      <w:start w:val="1"/>
+      <w:numFmt w:val="bullet"/>
+      <w:lvlText w:val=""/>
+      <w:lvlJc w:val="left"/>
+      <w:pPr>
+        <w:ind w:left="7714" w:hanging="360"/>
+      </w:pPr>
+      <w:rPr>
+        <w:rFonts w:ascii="Wingdings" w:hAnsi="Wingdings" w:hint="default"/>
+      </w:rPr>
+    </w:lvl>
+  </w:abstractNum>
+  <w:abstractNum w:abstractNumId="29" w15:restartNumberingAfterBreak="0">
     <w:nsid w:val="7A3A5DBC"/>
     <w:multiLevelType w:val="hybridMultilevel"/>
     <w:tmpl w:val="545EFBC0"/>
@@ -13587,7 +14467,7 @@
       </w:rPr>
     </w:lvl>
   </w:abstractNum>
-  <w:abstractNum w:abstractNumId="28" w15:restartNumberingAfterBreak="0">
+  <w:abstractNum w:abstractNumId="30" w15:restartNumberingAfterBreak="0">
     <w:nsid w:val="7CDA193B"/>
     <w:multiLevelType w:val="hybridMultilevel"/>
     <w:tmpl w:val="48369F08"/>
@@ -13697,13 +14577,13 @@
     </w:lvl>
   </w:abstractNum>
   <w:num w:numId="1">
-    <w:abstractNumId w:val="20"/>
+    <w:abstractNumId w:val="21"/>
   </w:num>
   <w:num w:numId="2">
     <w:abstractNumId w:val="5"/>
   </w:num>
   <w:num w:numId="3">
-    <w:abstractNumId w:val="26"/>
+    <w:abstractNumId w:val="27"/>
   </w:num>
   <w:num w:numId="4">
     <w:abstractNumId w:val="3"/>
@@ -13715,16 +14595,16 @@
     <w:abstractNumId w:val="6"/>
   </w:num>
   <w:num w:numId="7">
+    <w:abstractNumId w:val="26"/>
+  </w:num>
+  <w:num w:numId="8">
     <w:abstractNumId w:val="25"/>
   </w:num>
-  <w:num w:numId="8">
-    <w:abstractNumId w:val="24"/>
-  </w:num>
   <w:num w:numId="9">
-    <w:abstractNumId w:val="28"/>
+    <w:abstractNumId w:val="30"/>
   </w:num>
   <w:num w:numId="10">
-    <w:abstractNumId w:val="21"/>
+    <w:abstractNumId w:val="22"/>
   </w:num>
   <w:num w:numId="11">
     <w:abstractNumId w:val="15"/>
@@ -13733,10 +14613,10 @@
     <w:abstractNumId w:val="12"/>
   </w:num>
   <w:num w:numId="13">
-    <w:abstractNumId w:val="19"/>
+    <w:abstractNumId w:val="20"/>
   </w:num>
   <w:num w:numId="14">
-    <w:abstractNumId w:val="23"/>
+    <w:abstractNumId w:val="24"/>
   </w:num>
   <w:num w:numId="15">
     <w:abstractNumId w:val="13"/>
@@ -13772,16 +14652,22 @@
     <w:abstractNumId w:val="7"/>
   </w:num>
   <w:num w:numId="26">
-    <w:abstractNumId w:val="27"/>
+    <w:abstractNumId w:val="29"/>
   </w:num>
   <w:num w:numId="27">
-    <w:abstractNumId w:val="22"/>
+    <w:abstractNumId w:val="23"/>
   </w:num>
   <w:num w:numId="28">
     <w:abstractNumId w:val="14"/>
   </w:num>
   <w:num w:numId="29">
     <w:abstractNumId w:val="8"/>
+  </w:num>
+  <w:num w:numId="30">
+    <w:abstractNumId w:val="28"/>
+  </w:num>
+  <w:num w:numId="31">
+    <w:abstractNumId w:val="19"/>
   </w:num>
 </w:numbering>
 </file>
@@ -14424,6 +15310,22 @@
       <w:u w:val="single"/>
     </w:rPr>
   </w:style>
+  <w:style w:type="character" w:styleId="nfase">
+    <w:name w:val="Emphasis"/>
+    <w:basedOn w:val="Fontepargpadro"/>
+    <w:uiPriority w:val="20"/>
+    <w:qFormat/>
+    <w:rsid w:val="005820B9"/>
+    <w:rPr>
+      <w:i/>
+      <w:iCs/>
+    </w:rPr>
+  </w:style>
+  <w:style w:type="character" w:customStyle="1" w:styleId="text-muted">
+    <w:name w:val="text-muted"/>
+    <w:basedOn w:val="Fontepargpadro"/>
+    <w:rsid w:val="005820B9"/>
+  </w:style>
 </w:styles>
 </file>
 
@@ -14715,7 +15617,7 @@
 </file>
 
 <file path=customXml/itemProps1.xml><?xml version="1.0" encoding="utf-8"?>
-<ds:datastoreItem xmlns:ds="http://schemas.openxmlformats.org/officeDocument/2006/customXml" ds:itemID="{4FE1CA82-F0CE-449F-AA23-3DF000457A55}">
+<ds:datastoreItem xmlns:ds="http://schemas.openxmlformats.org/officeDocument/2006/customXml" ds:itemID="{368516EC-5296-40D7-B07E-A15316A7E305}">
   <ds:schemaRefs>
     <ds:schemaRef ds:uri="http://schemas.openxmlformats.org/officeDocument/2006/bibliography"/>
   </ds:schemaRefs>

</xml_diff>

<commit_message>
Adicionando introducao a secao 6
</commit_message>
<xml_diff>
--- a/Projeto 2/docs/RelatorioProjetoFinal2-GuilhermeAraujo.docx
+++ b/Projeto 2/docs/RelatorioProjetoFinal2-GuilhermeAraujo.docx
@@ -208,8 +208,17 @@
           <w:b/>
           <w:sz w:val="36"/>
         </w:rPr>
-        <w:t>Guilherme Freitas de Araujo</w:t>
-      </w:r>
+        <w:t xml:space="preserve">Guilherme Freitas de </w:t>
+      </w:r>
+      <w:proofErr w:type="spellStart"/>
+      <w:r>
+        <w:rPr>
+          <w:b/>
+          <w:sz w:val="36"/>
+        </w:rPr>
+        <w:t>Araujo</w:t>
+      </w:r>
+      <w:proofErr w:type="spellEnd"/>
     </w:p>
     <w:p>
       <w:pPr>
@@ -568,8 +577,17 @@
           <w:b/>
           <w:sz w:val="28"/>
         </w:rPr>
-        <w:t>Guilherme Freitas de Araujo</w:t>
-      </w:r>
+        <w:t xml:space="preserve">Guilherme Freitas de </w:t>
+      </w:r>
+      <w:proofErr w:type="spellStart"/>
+      <w:r>
+        <w:rPr>
+          <w:b/>
+          <w:sz w:val="28"/>
+        </w:rPr>
+        <w:t>Araujo</w:t>
+      </w:r>
+      <w:proofErr w:type="spellEnd"/>
     </w:p>
     <w:p>
       <w:pPr>
@@ -799,8 +817,13 @@
         <w:t xml:space="preserve"> </w:t>
       </w:r>
       <w:r>
-        <w:t>Prof. Marley Maria B. R. Vellasco</w:t>
-      </w:r>
+        <w:t xml:space="preserve">Prof. Marley Maria B. R. </w:t>
+      </w:r>
+      <w:proofErr w:type="spellStart"/>
+      <w:r>
+        <w:t>Vellasco</w:t>
+      </w:r>
+      <w:proofErr w:type="spellEnd"/>
     </w:p>
     <w:p>
       <w:pPr>
@@ -876,8 +899,16 @@
           <w:b/>
         </w:rPr>
         <w:tab/>
-        <w:t xml:space="preserve">           Coorientador</w:t>
-      </w:r>
+        <w:t xml:space="preserve">           </w:t>
+      </w:r>
+      <w:proofErr w:type="spellStart"/>
+      <w:r>
+        <w:rPr>
+          <w:b/>
+        </w:rPr>
+        <w:t>Coorientador</w:t>
+      </w:r>
+      <w:proofErr w:type="spellEnd"/>
       <w:r>
         <w:t xml:space="preserve">: </w:t>
       </w:r>
@@ -1139,7 +1170,15 @@
         <w:jc w:val="both"/>
       </w:pPr>
       <w:r>
-        <w:t>À minha orientadora Marley Vellasco pelos ensinamentos, apoio e interesse ao longo do desenvolvimento desse projeto.</w:t>
+        <w:t xml:space="preserve">À minha orientadora Marley </w:t>
+      </w:r>
+      <w:proofErr w:type="spellStart"/>
+      <w:r>
+        <w:t>Vellasco</w:t>
+      </w:r>
+      <w:proofErr w:type="spellEnd"/>
+      <w:r>
+        <w:t xml:space="preserve"> pelos ensinamentos, apoio e interesse ao longo do desenvolvimento desse projeto.</w:t>
       </w:r>
     </w:p>
     <w:p>
@@ -1215,9 +1254,19 @@
         <w:ind w:left="1230" w:right="396" w:firstLine="566"/>
         <w:jc w:val="both"/>
       </w:pPr>
-      <w:r>
-        <w:t>Araujo, Guilherme; Vellasco</w:t>
-      </w:r>
+      <w:proofErr w:type="spellStart"/>
+      <w:r>
+        <w:t>Araujo</w:t>
+      </w:r>
+      <w:proofErr w:type="spellEnd"/>
+      <w:r>
+        <w:t xml:space="preserve">, Guilherme; </w:t>
+      </w:r>
+      <w:proofErr w:type="spellStart"/>
+      <w:r>
+        <w:t>Vellasco</w:t>
+      </w:r>
+      <w:proofErr w:type="spellEnd"/>
       <w:r>
         <w:t xml:space="preserve">, </w:t>
       </w:r>
@@ -1310,8 +1359,13 @@
         <w:t xml:space="preserve"> de </w:t>
       </w:r>
       <w:r>
-        <w:t>tumores em imagens mamograficas</w:t>
-      </w:r>
+        <w:t xml:space="preserve">tumores em imagens </w:t>
+      </w:r>
+      <w:proofErr w:type="spellStart"/>
+      <w:r>
+        <w:t>mamograficas</w:t>
+      </w:r>
+      <w:proofErr w:type="spellEnd"/>
       <w:r>
         <w:t>.</w:t>
       </w:r>
@@ -1671,9 +1725,19 @@
           <w:lang w:val="en-US"/>
         </w:rPr>
       </w:pPr>
-      <w:r>
-        <w:t>Araujo, Guilherme; Vellasco</w:t>
-      </w:r>
+      <w:proofErr w:type="spellStart"/>
+      <w:r>
+        <w:t>Araujo</w:t>
+      </w:r>
+      <w:proofErr w:type="spellEnd"/>
+      <w:r>
+        <w:t xml:space="preserve">, Guilherme; </w:t>
+      </w:r>
+      <w:proofErr w:type="spellStart"/>
+      <w:r>
+        <w:t>Vellasco</w:t>
+      </w:r>
+      <w:proofErr w:type="spellEnd"/>
       <w:r>
         <w:t xml:space="preserve">, </w:t>
       </w:r>
@@ -1767,12 +1831,14 @@
         </w:rPr>
         <w:t xml:space="preserve">. </w:t>
       </w:r>
+      <w:proofErr w:type="spellStart"/>
       <w:r>
         <w:rPr>
           <w:lang w:val="en-US"/>
         </w:rPr>
         <w:t>Pontificial</w:t>
       </w:r>
+      <w:proofErr w:type="spellEnd"/>
       <w:r>
         <w:rPr>
           <w:lang w:val="en-US"/>
@@ -1995,7 +2061,7 @@
           <w:r>
             <w:fldChar w:fldCharType="separate"/>
           </w:r>
-          <w:hyperlink w:anchor="_Toc14654581" w:history="1">
+          <w:hyperlink w:anchor="_Toc14821148" w:history="1">
             <w:r>
               <w:rPr>
                 <w:rStyle w:val="Hyperlink"/>
@@ -2037,7 +2103,7 @@
                 <w:noProof/>
                 <w:webHidden/>
               </w:rPr>
-              <w:instrText xml:space="preserve"> PAGEREF _Toc14654581 \h </w:instrText>
+              <w:instrText xml:space="preserve"> PAGEREF _Toc14821148 \h </w:instrText>
             </w:r>
             <w:r>
               <w:rPr>
@@ -2081,7 +2147,7 @@
               <w:lang w:eastAsia="pt-BR"/>
             </w:rPr>
           </w:pPr>
-          <w:hyperlink w:anchor="_Toc14654582" w:history="1">
+          <w:hyperlink w:anchor="_Toc14821149" w:history="1">
             <w:r>
               <w:rPr>
                 <w:rStyle w:val="Hyperlink"/>
@@ -2123,7 +2189,7 @@
                 <w:noProof/>
                 <w:webHidden/>
               </w:rPr>
-              <w:instrText xml:space="preserve"> PAGEREF _Toc14654582 \h </w:instrText>
+              <w:instrText xml:space="preserve"> PAGEREF _Toc14821149 \h </w:instrText>
             </w:r>
             <w:r>
               <w:rPr>
@@ -2167,7 +2233,7 @@
               <w:lang w:eastAsia="pt-BR"/>
             </w:rPr>
           </w:pPr>
-          <w:hyperlink w:anchor="_Toc14654583" w:history="1">
+          <w:hyperlink w:anchor="_Toc14821150" w:history="1">
             <w:r>
               <w:rPr>
                 <w:rStyle w:val="Hyperlink"/>
@@ -2209,7 +2275,7 @@
                 <w:noProof/>
                 <w:webHidden/>
               </w:rPr>
-              <w:instrText xml:space="preserve"> PAGEREF _Toc14654583 \h </w:instrText>
+              <w:instrText xml:space="preserve"> PAGEREF _Toc14821150 \h </w:instrText>
             </w:r>
             <w:r>
               <w:rPr>
@@ -2253,7 +2319,7 @@
               <w:lang w:eastAsia="pt-BR"/>
             </w:rPr>
           </w:pPr>
-          <w:hyperlink w:anchor="_Toc14654584" w:history="1">
+          <w:hyperlink w:anchor="_Toc14821151" w:history="1">
             <w:r>
               <w:rPr>
                 <w:rStyle w:val="Hyperlink"/>
@@ -2295,7 +2361,7 @@
                 <w:noProof/>
                 <w:webHidden/>
               </w:rPr>
-              <w:instrText xml:space="preserve"> PAGEREF _Toc14654584 \h </w:instrText>
+              <w:instrText xml:space="preserve"> PAGEREF _Toc14821151 \h </w:instrText>
             </w:r>
             <w:r>
               <w:rPr>
@@ -2339,7 +2405,7 @@
               <w:lang w:eastAsia="pt-BR"/>
             </w:rPr>
           </w:pPr>
-          <w:hyperlink w:anchor="_Toc14654585" w:history="1">
+          <w:hyperlink w:anchor="_Toc14821152" w:history="1">
             <w:r>
               <w:rPr>
                 <w:rStyle w:val="Hyperlink"/>
@@ -2382,7 +2448,7 @@
                 <w:noProof/>
                 <w:webHidden/>
               </w:rPr>
-              <w:instrText xml:space="preserve"> PAGEREF _Toc14654585 \h </w:instrText>
+              <w:instrText xml:space="preserve"> PAGEREF _Toc14821152 \h </w:instrText>
             </w:r>
             <w:r>
               <w:rPr>
@@ -2426,7 +2492,7 @@
               <w:lang w:eastAsia="pt-BR"/>
             </w:rPr>
           </w:pPr>
-          <w:hyperlink w:anchor="_Toc14654586" w:history="1">
+          <w:hyperlink w:anchor="_Toc14821153" w:history="1">
             <w:r>
               <w:rPr>
                 <w:rStyle w:val="Hyperlink"/>
@@ -2469,7 +2535,7 @@
                 <w:noProof/>
                 <w:webHidden/>
               </w:rPr>
-              <w:instrText xml:space="preserve"> PAGEREF _Toc14654586 \h </w:instrText>
+              <w:instrText xml:space="preserve"> PAGEREF _Toc14821153 \h </w:instrText>
             </w:r>
             <w:r>
               <w:rPr>
@@ -2513,7 +2579,7 @@
               <w:lang w:eastAsia="pt-BR"/>
             </w:rPr>
           </w:pPr>
-          <w:hyperlink w:anchor="_Toc14654587" w:history="1">
+          <w:hyperlink w:anchor="_Toc14821154" w:history="1">
             <w:r>
               <w:rPr>
                 <w:rStyle w:val="Hyperlink"/>
@@ -2556,7 +2622,7 @@
                 <w:noProof/>
                 <w:webHidden/>
               </w:rPr>
-              <w:instrText xml:space="preserve"> PAGEREF _Toc14654587 \h </w:instrText>
+              <w:instrText xml:space="preserve"> PAGEREF _Toc14821154 \h </w:instrText>
             </w:r>
             <w:r>
               <w:rPr>
@@ -2600,7 +2666,7 @@
               <w:lang w:eastAsia="pt-BR"/>
             </w:rPr>
           </w:pPr>
-          <w:hyperlink w:anchor="_Toc14654588" w:history="1">
+          <w:hyperlink w:anchor="_Toc14821155" w:history="1">
             <w:r>
               <w:rPr>
                 <w:rStyle w:val="Hyperlink"/>
@@ -2643,7 +2709,7 @@
                 <w:noProof/>
                 <w:webHidden/>
               </w:rPr>
-              <w:instrText xml:space="preserve"> PAGEREF _Toc14654588 \h </w:instrText>
+              <w:instrText xml:space="preserve"> PAGEREF _Toc14821155 \h </w:instrText>
             </w:r>
             <w:r>
               <w:rPr>
@@ -2687,7 +2753,7 @@
               <w:lang w:eastAsia="pt-BR"/>
             </w:rPr>
           </w:pPr>
-          <w:hyperlink w:anchor="_Toc14654590" w:history="1">
+          <w:hyperlink w:anchor="_Toc14821157" w:history="1">
             <w:r>
               <w:rPr>
                 <w:rStyle w:val="Hyperlink"/>
@@ -2729,7 +2795,7 @@
                 <w:noProof/>
                 <w:webHidden/>
               </w:rPr>
-              <w:instrText xml:space="preserve"> PAGEREF _Toc14654590 \h </w:instrText>
+              <w:instrText xml:space="preserve"> PAGEREF _Toc14821157 \h </w:instrText>
             </w:r>
             <w:r>
               <w:rPr>
@@ -2773,7 +2839,7 @@
               <w:lang w:eastAsia="pt-BR"/>
             </w:rPr>
           </w:pPr>
-          <w:hyperlink w:anchor="_Toc14654591" w:history="1">
+          <w:hyperlink w:anchor="_Toc14821158" w:history="1">
             <w:r>
               <w:rPr>
                 <w:rStyle w:val="Hyperlink"/>
@@ -2816,7 +2882,7 @@
                 <w:noProof/>
                 <w:webHidden/>
               </w:rPr>
-              <w:instrText xml:space="preserve"> PAGEREF _Toc14654591 \h </w:instrText>
+              <w:instrText xml:space="preserve"> PAGEREF _Toc14821158 \h </w:instrText>
             </w:r>
             <w:r>
               <w:rPr>
@@ -2860,7 +2926,7 @@
               <w:lang w:eastAsia="pt-BR"/>
             </w:rPr>
           </w:pPr>
-          <w:hyperlink w:anchor="_Toc14654592" w:history="1">
+          <w:hyperlink w:anchor="_Toc14821159" w:history="1">
             <w:r>
               <w:rPr>
                 <w:rStyle w:val="Hyperlink"/>
@@ -2903,7 +2969,7 @@
                 <w:noProof/>
                 <w:webHidden/>
               </w:rPr>
-              <w:instrText xml:space="preserve"> PAGEREF _Toc14654592 \h </w:instrText>
+              <w:instrText xml:space="preserve"> PAGEREF _Toc14821159 \h </w:instrText>
             </w:r>
             <w:r>
               <w:rPr>
@@ -2947,7 +3013,7 @@
               <w:lang w:eastAsia="pt-BR"/>
             </w:rPr>
           </w:pPr>
-          <w:hyperlink w:anchor="_Toc14654593" w:history="1">
+          <w:hyperlink w:anchor="_Toc14821160" w:history="1">
             <w:r>
               <w:rPr>
                 <w:rStyle w:val="Hyperlink"/>
@@ -2990,7 +3056,7 @@
                 <w:noProof/>
                 <w:webHidden/>
               </w:rPr>
-              <w:instrText xml:space="preserve"> PAGEREF _Toc14654593 \h </w:instrText>
+              <w:instrText xml:space="preserve"> PAGEREF _Toc14821160 \h </w:instrText>
             </w:r>
             <w:r>
               <w:rPr>
@@ -3034,7 +3100,7 @@
               <w:lang w:eastAsia="pt-BR"/>
             </w:rPr>
           </w:pPr>
-          <w:hyperlink w:anchor="_Toc14654594" w:history="1">
+          <w:hyperlink w:anchor="_Toc14821161" w:history="1">
             <w:r>
               <w:rPr>
                 <w:rStyle w:val="Hyperlink"/>
@@ -3076,7 +3142,7 @@
                 <w:noProof/>
                 <w:webHidden/>
               </w:rPr>
-              <w:instrText xml:space="preserve"> PAGEREF _Toc14654594 \h </w:instrText>
+              <w:instrText xml:space="preserve"> PAGEREF _Toc14821161 \h </w:instrText>
             </w:r>
             <w:r>
               <w:rPr>
@@ -3120,13 +3186,14 @@
               <w:lang w:eastAsia="pt-BR"/>
             </w:rPr>
           </w:pPr>
-          <w:hyperlink w:anchor="_Toc14654595" w:history="1">
+          <w:hyperlink w:anchor="_Toc14821162" w:history="1">
             <w:r>
               <w:rPr>
                 <w:rStyle w:val="Hyperlink"/>
                 <w:noProof/>
-              </w:rPr>
-              <w:t>7</w:t>
+                <w:spacing w:val="-1"/>
+              </w:rPr>
+              <w:t>6.1</w:t>
             </w:r>
             <w:r>
               <w:rPr>
@@ -3141,7 +3208,7 @@
                 <w:rStyle w:val="Hyperlink"/>
                 <w:noProof/>
               </w:rPr>
-              <w:t>Considerações finais</w:t>
+              <w:t>Teste da arquitetura e da quantidade de classificações</w:t>
             </w:r>
             <w:r>
               <w:rPr>
@@ -3162,7 +3229,7 @@
                 <w:noProof/>
                 <w:webHidden/>
               </w:rPr>
-              <w:instrText xml:space="preserve"> PAGEREF _Toc14654595 \h </w:instrText>
+              <w:instrText xml:space="preserve"> PAGEREF _Toc14821162 \h </w:instrText>
             </w:r>
             <w:r>
               <w:rPr>
@@ -3182,7 +3249,7 @@
                 <w:noProof/>
                 <w:webHidden/>
               </w:rPr>
-              <w:t>24</w:t>
+              <w:t>25</w:t>
             </w:r>
             <w:r>
               <w:rPr>
@@ -3206,11 +3273,271 @@
               <w:lang w:eastAsia="pt-BR"/>
             </w:rPr>
           </w:pPr>
-          <w:hyperlink w:anchor="_Toc14654596" w:history="1">
+          <w:hyperlink w:anchor="_Toc14821163" w:history="1">
             <w:r>
               <w:rPr>
                 <w:rStyle w:val="Hyperlink"/>
                 <w:noProof/>
+                <w:spacing w:val="-1"/>
+              </w:rPr>
+              <w:t>6.2</w:t>
+            </w:r>
+            <w:r>
+              <w:rPr>
+                <w:rFonts w:asciiTheme="minorHAnsi" w:eastAsiaTheme="minorEastAsia" w:hAnsiTheme="minorHAnsi" w:cstheme="minorBidi"/>
+                <w:noProof/>
+                <w:lang w:eastAsia="pt-BR"/>
+              </w:rPr>
+              <w:tab/>
+            </w:r>
+            <w:r>
+              <w:rPr>
+                <w:rStyle w:val="Hyperlink"/>
+                <w:noProof/>
+              </w:rPr>
+              <w:t>Teste de batch size</w:t>
+            </w:r>
+            <w:r>
+              <w:rPr>
+                <w:noProof/>
+                <w:webHidden/>
+              </w:rPr>
+              <w:tab/>
+            </w:r>
+            <w:r>
+              <w:rPr>
+                <w:noProof/>
+                <w:webHidden/>
+              </w:rPr>
+              <w:fldChar w:fldCharType="begin"/>
+            </w:r>
+            <w:r>
+              <w:rPr>
+                <w:noProof/>
+                <w:webHidden/>
+              </w:rPr>
+              <w:instrText xml:space="preserve"> PAGEREF _Toc14821163 \h </w:instrText>
+            </w:r>
+            <w:r>
+              <w:rPr>
+                <w:noProof/>
+                <w:webHidden/>
+              </w:rPr>
+            </w:r>
+            <w:r>
+              <w:rPr>
+                <w:noProof/>
+                <w:webHidden/>
+              </w:rPr>
+              <w:fldChar w:fldCharType="separate"/>
+            </w:r>
+            <w:r>
+              <w:rPr>
+                <w:noProof/>
+                <w:webHidden/>
+              </w:rPr>
+              <w:t>25</w:t>
+            </w:r>
+            <w:r>
+              <w:rPr>
+                <w:noProof/>
+                <w:webHidden/>
+              </w:rPr>
+              <w:fldChar w:fldCharType="end"/>
+            </w:r>
+          </w:hyperlink>
+        </w:p>
+        <w:p>
+          <w:pPr>
+            <w:pStyle w:val="Sumrio1"/>
+            <w:tabs>
+              <w:tab w:val="left" w:pos="1768"/>
+              <w:tab w:val="right" w:leader="dot" w:pos="8990"/>
+            </w:tabs>
+            <w:rPr>
+              <w:rFonts w:asciiTheme="minorHAnsi" w:eastAsiaTheme="minorEastAsia" w:hAnsiTheme="minorHAnsi" w:cstheme="minorBidi"/>
+              <w:noProof/>
+              <w:lang w:eastAsia="pt-BR"/>
+            </w:rPr>
+          </w:pPr>
+          <w:hyperlink w:anchor="_Toc14821164" w:history="1">
+            <w:r>
+              <w:rPr>
+                <w:rStyle w:val="Hyperlink"/>
+                <w:noProof/>
+                <w:spacing w:val="-1"/>
+              </w:rPr>
+              <w:t>6.3</w:t>
+            </w:r>
+            <w:r>
+              <w:rPr>
+                <w:rFonts w:asciiTheme="minorHAnsi" w:eastAsiaTheme="minorEastAsia" w:hAnsiTheme="minorHAnsi" w:cstheme="minorBidi"/>
+                <w:noProof/>
+                <w:lang w:eastAsia="pt-BR"/>
+              </w:rPr>
+              <w:tab/>
+            </w:r>
+            <w:r>
+              <w:rPr>
+                <w:rStyle w:val="Hyperlink"/>
+                <w:noProof/>
+              </w:rPr>
+              <w:t>Teste de epochs</w:t>
+            </w:r>
+            <w:r>
+              <w:rPr>
+                <w:noProof/>
+                <w:webHidden/>
+              </w:rPr>
+              <w:tab/>
+            </w:r>
+            <w:r>
+              <w:rPr>
+                <w:noProof/>
+                <w:webHidden/>
+              </w:rPr>
+              <w:fldChar w:fldCharType="begin"/>
+            </w:r>
+            <w:r>
+              <w:rPr>
+                <w:noProof/>
+                <w:webHidden/>
+              </w:rPr>
+              <w:instrText xml:space="preserve"> PAGEREF _Toc14821164 \h </w:instrText>
+            </w:r>
+            <w:r>
+              <w:rPr>
+                <w:noProof/>
+                <w:webHidden/>
+              </w:rPr>
+            </w:r>
+            <w:r>
+              <w:rPr>
+                <w:noProof/>
+                <w:webHidden/>
+              </w:rPr>
+              <w:fldChar w:fldCharType="separate"/>
+            </w:r>
+            <w:r>
+              <w:rPr>
+                <w:noProof/>
+                <w:webHidden/>
+              </w:rPr>
+              <w:t>25</w:t>
+            </w:r>
+            <w:r>
+              <w:rPr>
+                <w:noProof/>
+                <w:webHidden/>
+              </w:rPr>
+              <w:fldChar w:fldCharType="end"/>
+            </w:r>
+          </w:hyperlink>
+        </w:p>
+        <w:p>
+          <w:pPr>
+            <w:pStyle w:val="Sumrio1"/>
+            <w:tabs>
+              <w:tab w:val="left" w:pos="1768"/>
+              <w:tab w:val="right" w:leader="dot" w:pos="8990"/>
+            </w:tabs>
+            <w:rPr>
+              <w:rFonts w:asciiTheme="minorHAnsi" w:eastAsiaTheme="minorEastAsia" w:hAnsiTheme="minorHAnsi" w:cstheme="minorBidi"/>
+              <w:noProof/>
+              <w:lang w:eastAsia="pt-BR"/>
+            </w:rPr>
+          </w:pPr>
+          <w:hyperlink w:anchor="_Toc14821165" w:history="1">
+            <w:r>
+              <w:rPr>
+                <w:rStyle w:val="Hyperlink"/>
+                <w:noProof/>
+              </w:rPr>
+              <w:t>7</w:t>
+            </w:r>
+            <w:r>
+              <w:rPr>
+                <w:rFonts w:asciiTheme="minorHAnsi" w:eastAsiaTheme="minorEastAsia" w:hAnsiTheme="minorHAnsi" w:cstheme="minorBidi"/>
+                <w:noProof/>
+                <w:lang w:eastAsia="pt-BR"/>
+              </w:rPr>
+              <w:tab/>
+            </w:r>
+            <w:r>
+              <w:rPr>
+                <w:rStyle w:val="Hyperlink"/>
+                <w:noProof/>
+              </w:rPr>
+              <w:t>Considerações finais</w:t>
+            </w:r>
+            <w:r>
+              <w:rPr>
+                <w:noProof/>
+                <w:webHidden/>
+              </w:rPr>
+              <w:tab/>
+            </w:r>
+            <w:r>
+              <w:rPr>
+                <w:noProof/>
+                <w:webHidden/>
+              </w:rPr>
+              <w:fldChar w:fldCharType="begin"/>
+            </w:r>
+            <w:r>
+              <w:rPr>
+                <w:noProof/>
+                <w:webHidden/>
+              </w:rPr>
+              <w:instrText xml:space="preserve"> PAGEREF _Toc14821165 \h </w:instrText>
+            </w:r>
+            <w:r>
+              <w:rPr>
+                <w:noProof/>
+                <w:webHidden/>
+              </w:rPr>
+            </w:r>
+            <w:r>
+              <w:rPr>
+                <w:noProof/>
+                <w:webHidden/>
+              </w:rPr>
+              <w:fldChar w:fldCharType="separate"/>
+            </w:r>
+            <w:r>
+              <w:rPr>
+                <w:noProof/>
+                <w:webHidden/>
+              </w:rPr>
+              <w:t>25</w:t>
+            </w:r>
+            <w:r>
+              <w:rPr>
+                <w:noProof/>
+                <w:webHidden/>
+              </w:rPr>
+              <w:fldChar w:fldCharType="end"/>
+            </w:r>
+          </w:hyperlink>
+        </w:p>
+        <w:p>
+          <w:pPr>
+            <w:pStyle w:val="Sumrio1"/>
+            <w:tabs>
+              <w:tab w:val="left" w:pos="1768"/>
+              <w:tab w:val="right" w:leader="dot" w:pos="8990"/>
+            </w:tabs>
+            <w:rPr>
+              <w:rFonts w:asciiTheme="minorHAnsi" w:eastAsiaTheme="minorEastAsia" w:hAnsiTheme="minorHAnsi" w:cstheme="minorBidi"/>
+              <w:noProof/>
+              <w:lang w:eastAsia="pt-BR"/>
+            </w:rPr>
+          </w:pPr>
+          <w:hyperlink w:anchor="_Toc14821166" w:history="1">
+            <w:r>
+              <w:rPr>
+                <w:rStyle w:val="Hyperlink"/>
+                <w:noProof/>
               </w:rPr>
               <w:t>8</w:t>
             </w:r>
@@ -3248,7 +3575,7 @@
                 <w:noProof/>
                 <w:webHidden/>
               </w:rPr>
-              <w:instrText xml:space="preserve"> PAGEREF _Toc14654596 \h </w:instrText>
+              <w:instrText xml:space="preserve"> PAGEREF _Toc14821166 \h </w:instrText>
             </w:r>
             <w:r>
               <w:rPr>
@@ -3268,7 +3595,7 @@
                 <w:noProof/>
                 <w:webHidden/>
               </w:rPr>
-              <w:t>25</w:t>
+              <w:t>26</w:t>
             </w:r>
             <w:r>
               <w:rPr>
@@ -3315,7 +3642,7 @@
         </w:tabs>
         <w:spacing w:before="1"/>
       </w:pPr>
-      <w:bookmarkStart w:id="0" w:name="_Toc14654581"/>
+      <w:bookmarkStart w:id="0" w:name="_Toc14821148"/>
       <w:r>
         <w:t>Introdução</w:t>
       </w:r>
@@ -3617,7 +3944,7 @@
         <w:spacing w:before="199"/>
         <w:ind w:left="668"/>
       </w:pPr>
-      <w:bookmarkStart w:id="1" w:name="_Toc14654582"/>
+      <w:bookmarkStart w:id="1" w:name="_Toc14821149"/>
       <w:r>
         <w:lastRenderedPageBreak/>
         <w:t>2</w:t>
@@ -3866,7 +4193,7 @@
         </w:tabs>
         <w:spacing w:before="202"/>
       </w:pPr>
-      <w:bookmarkStart w:id="2" w:name="_Toc14654583"/>
+      <w:bookmarkStart w:id="2" w:name="_Toc14821150"/>
       <w:r>
         <w:lastRenderedPageBreak/>
         <w:t xml:space="preserve">Propostas e </w:t>
@@ -4206,7 +4533,7 @@
         <w:spacing w:before="192"/>
         <w:ind w:left="1100" w:hanging="432"/>
       </w:pPr>
-      <w:bookmarkStart w:id="3" w:name="_Toc14654584"/>
+      <w:bookmarkStart w:id="3" w:name="_Toc14821151"/>
       <w:r>
         <w:lastRenderedPageBreak/>
         <w:t>Atividades Realizadas</w:t>
@@ -4258,7 +4585,7 @@
           <w:szCs w:val="24"/>
         </w:rPr>
       </w:pPr>
-      <w:bookmarkStart w:id="4" w:name="_Toc14654585"/>
+      <w:bookmarkStart w:id="4" w:name="_Toc14821152"/>
       <w:r>
         <w:rPr>
           <w:sz w:val="24"/>
@@ -4354,7 +4681,7 @@
           <w:szCs w:val="24"/>
         </w:rPr>
       </w:pPr>
-      <w:bookmarkStart w:id="5" w:name="_Toc14654586"/>
+      <w:bookmarkStart w:id="5" w:name="_Toc14821153"/>
       <w:r>
         <w:rPr>
           <w:sz w:val="24"/>
@@ -4609,7 +4936,7 @@
           <w:lang w:eastAsia="pt-BR"/>
         </w:rPr>
         <w:drawing>
-          <wp:anchor distT="0" distB="0" distL="114300" distR="114300" simplePos="0" relativeHeight="251659264" behindDoc="0" locked="0" layoutInCell="1" allowOverlap="1" wp14:anchorId="20366D95" wp14:editId="6316BD9A">
+          <wp:anchor distT="0" distB="0" distL="114300" distR="114300" simplePos="0" relativeHeight="251659264" behindDoc="0" locked="0" layoutInCell="1" allowOverlap="1" wp14:anchorId="19A0BB54" wp14:editId="463F425B">
             <wp:simplePos x="0" y="0"/>
             <wp:positionH relativeFrom="margin">
               <wp:posOffset>-219075</wp:posOffset>
@@ -5025,7 +5352,7 @@
           <w:lang w:eastAsia="pt-BR"/>
         </w:rPr>
         <w:drawing>
-          <wp:anchor distT="0" distB="0" distL="114300" distR="114300" simplePos="0" relativeHeight="251666432" behindDoc="0" locked="0" layoutInCell="1" allowOverlap="1" wp14:anchorId="7A7499EE" wp14:editId="66422942">
+          <wp:anchor distT="0" distB="0" distL="114300" distR="114300" simplePos="0" relativeHeight="251666432" behindDoc="0" locked="0" layoutInCell="1" allowOverlap="1" wp14:anchorId="03E189C9" wp14:editId="7E6F86A2">
             <wp:simplePos x="0" y="0"/>
             <wp:positionH relativeFrom="margin">
               <wp:align>right</wp:align>
@@ -5247,7 +5574,7 @@
         </w:rPr>
         <w:lastRenderedPageBreak/>
         <w:drawing>
-          <wp:anchor distT="0" distB="0" distL="114300" distR="114300" simplePos="0" relativeHeight="251667456" behindDoc="0" locked="0" layoutInCell="1" allowOverlap="1" wp14:anchorId="1335B51A" wp14:editId="0E715E0C">
+          <wp:anchor distT="0" distB="0" distL="114300" distR="114300" simplePos="0" relativeHeight="251667456" behindDoc="0" locked="0" layoutInCell="1" allowOverlap="1" wp14:anchorId="178CF1E9" wp14:editId="15293144">
             <wp:simplePos x="0" y="0"/>
             <wp:positionH relativeFrom="margin">
               <wp:align>center</wp:align>
@@ -5366,12 +5693,14 @@
         <w:ind w:left="516" w:right="393" w:firstLine="720"/>
         <w:jc w:val="both"/>
       </w:pPr>
+      <w:proofErr w:type="spellStart"/>
       <w:r>
         <w:rPr>
           <w:i/>
         </w:rPr>
         <w:t>Backpropagation</w:t>
       </w:r>
+      <w:proofErr w:type="spellEnd"/>
       <w:r>
         <w:rPr>
           <w:i/>
@@ -5479,7 +5808,7 @@
           <w:lang w:eastAsia="pt-BR"/>
         </w:rPr>
         <w:drawing>
-          <wp:anchor distT="0" distB="0" distL="114300" distR="114300" simplePos="0" relativeHeight="251668480" behindDoc="0" locked="0" layoutInCell="1" allowOverlap="1" wp14:anchorId="2E319D4B" wp14:editId="406C2328">
+          <wp:anchor distT="0" distB="0" distL="114300" distR="114300" simplePos="0" relativeHeight="251668480" behindDoc="0" locked="0" layoutInCell="1" allowOverlap="1" wp14:anchorId="6853CB54" wp14:editId="71AC363F">
             <wp:simplePos x="0" y="0"/>
             <wp:positionH relativeFrom="margin">
               <wp:align>center</wp:align>
@@ -5798,7 +6127,7 @@
           <w:lang w:eastAsia="pt-BR"/>
         </w:rPr>
         <w:drawing>
-          <wp:anchor distT="0" distB="0" distL="114300" distR="114300" simplePos="0" relativeHeight="251671552" behindDoc="0" locked="0" layoutInCell="1" allowOverlap="1" wp14:anchorId="0F8D985D" wp14:editId="461AF1AA">
+          <wp:anchor distT="0" distB="0" distL="114300" distR="114300" simplePos="0" relativeHeight="251671552" behindDoc="0" locked="0" layoutInCell="1" allowOverlap="1" wp14:anchorId="76A9FBD4" wp14:editId="722EF869">
             <wp:simplePos x="0" y="0"/>
             <wp:positionH relativeFrom="page">
               <wp:align>center</wp:align>
@@ -5924,7 +6253,7 @@
           <w:szCs w:val="24"/>
         </w:rPr>
       </w:pPr>
-      <w:bookmarkStart w:id="6" w:name="_Toc14654587"/>
+      <w:bookmarkStart w:id="6" w:name="_Toc14821154"/>
       <w:r>
         <w:rPr>
           <w:sz w:val="24"/>
@@ -6046,8 +6375,6 @@
       <w:r>
         <w:t>6</w:t>
       </w:r>
-      <w:bookmarkStart w:id="7" w:name="_GoBack"/>
-      <w:bookmarkEnd w:id="7"/>
       <w:r>
         <w:t>]</w:t>
       </w:r>
@@ -6086,7 +6413,7 @@
           <w:szCs w:val="24"/>
         </w:rPr>
       </w:pPr>
-      <w:bookmarkStart w:id="8" w:name="_Toc14654588"/>
+      <w:bookmarkStart w:id="7" w:name="_Toc14821155"/>
       <w:r>
         <w:rPr>
           <w:sz w:val="24"/>
@@ -6094,7 +6421,7 @@
         </w:rPr>
         <w:t>Método</w:t>
       </w:r>
-      <w:bookmarkEnd w:id="8"/>
+      <w:bookmarkEnd w:id="7"/>
     </w:p>
     <w:p>
       <w:pPr>
@@ -6163,14 +6490,16 @@
           <w:szCs w:val="24"/>
         </w:rPr>
       </w:pPr>
-      <w:bookmarkStart w:id="9" w:name="_Toc14654589"/>
+      <w:bookmarkStart w:id="8" w:name="_Toc14654589"/>
+      <w:bookmarkStart w:id="9" w:name="_Toc14820223"/>
+      <w:bookmarkStart w:id="10" w:name="_Toc14821156"/>
       <w:r>
         <w:rPr>
           <w:noProof/>
           <w:lang w:eastAsia="pt-BR"/>
         </w:rPr>
         <w:drawing>
-          <wp:anchor distT="0" distB="0" distL="114300" distR="114300" simplePos="0" relativeHeight="251672576" behindDoc="0" locked="0" layoutInCell="1" allowOverlap="1" wp14:anchorId="12B5E459" wp14:editId="6705D8C9">
+          <wp:anchor distT="0" distB="0" distL="114300" distR="114300" simplePos="0" relativeHeight="251672576" behindDoc="0" locked="0" layoutInCell="1" allowOverlap="1" wp14:anchorId="0EFCD2DA" wp14:editId="1431AEAB">
             <wp:simplePos x="0" y="0"/>
             <wp:positionH relativeFrom="page">
               <wp:align>center</wp:align>
@@ -6229,7 +6558,9 @@
           </wp:anchor>
         </w:drawing>
       </w:r>
+      <w:bookmarkEnd w:id="8"/>
       <w:bookmarkEnd w:id="9"/>
+      <w:bookmarkEnd w:id="10"/>
     </w:p>
     <w:p>
       <w:pPr>
@@ -7573,12 +7904,12 @@
         <w:spacing w:before="202"/>
         <w:ind w:left="1234" w:hanging="578"/>
       </w:pPr>
-      <w:bookmarkStart w:id="10" w:name="_Toc14654590"/>
+      <w:bookmarkStart w:id="11" w:name="_Toc14821157"/>
       <w:r>
         <w:lastRenderedPageBreak/>
         <w:t>Projeto e especificação do problema</w:t>
       </w:r>
-      <w:bookmarkEnd w:id="10"/>
+      <w:bookmarkEnd w:id="11"/>
     </w:p>
     <w:p>
       <w:pPr>
@@ -7597,7 +7928,7 @@
           <w:szCs w:val="24"/>
         </w:rPr>
       </w:pPr>
-      <w:bookmarkStart w:id="11" w:name="_Toc14654591"/>
+      <w:bookmarkStart w:id="12" w:name="_Toc14821158"/>
       <w:r>
         <w:rPr>
           <w:sz w:val="24"/>
@@ -7605,7 +7936,7 @@
         </w:rPr>
         <w:t>Base de dados</w:t>
       </w:r>
-      <w:bookmarkEnd w:id="11"/>
+      <w:bookmarkEnd w:id="12"/>
     </w:p>
     <w:p>
       <w:pPr>
@@ -7637,7 +7968,23 @@
       </w:r>
       <w:r>
         <w:tab/>
-        <w:t>CBIS-DDSM (Curated Breast Imaging Subset of DDSM) que é uma versão atualizada e padronizada da DDSM (Digital Database for Screening Mammography) [</w:t>
+        <w:t xml:space="preserve">CBIS-DDSM (Curated Breast Imaging Subset of DDSM) que é uma versão atualizada e padronizada da DDSM (Digital Database for </w:t>
+      </w:r>
+      <w:proofErr w:type="spellStart"/>
+      <w:r>
+        <w:t>Screening</w:t>
+      </w:r>
+      <w:proofErr w:type="spellEnd"/>
+      <w:r>
+        <w:t xml:space="preserve"> </w:t>
+      </w:r>
+      <w:proofErr w:type="spellStart"/>
+      <w:r>
+        <w:t>Mammography</w:t>
+      </w:r>
+      <w:proofErr w:type="spellEnd"/>
+      <w:r>
+        <w:t>) [</w:t>
       </w:r>
       <w:r>
         <w:t>1</w:t>
@@ -7712,7 +8059,7 @@
         </w:rPr>
         <w:lastRenderedPageBreak/>
         <w:drawing>
-          <wp:anchor distT="0" distB="0" distL="114300" distR="114300" simplePos="0" relativeHeight="251674624" behindDoc="0" locked="0" layoutInCell="1" allowOverlap="1" wp14:anchorId="665A8889" wp14:editId="3A34D0BA">
+          <wp:anchor distT="0" distB="0" distL="114300" distR="114300" simplePos="0" relativeHeight="251674624" behindDoc="0" locked="0" layoutInCell="1" allowOverlap="1" wp14:anchorId="510695CF" wp14:editId="04AE0F2D">
             <wp:simplePos x="0" y="0"/>
             <wp:positionH relativeFrom="margin">
               <wp:align>center</wp:align>
@@ -7839,7 +8186,7 @@
           <w:szCs w:val="24"/>
         </w:rPr>
       </w:pPr>
-      <w:bookmarkStart w:id="12" w:name="_Toc14654592"/>
+      <w:bookmarkStart w:id="13" w:name="_Toc14821159"/>
       <w:r>
         <w:rPr>
           <w:sz w:val="24"/>
@@ -7847,7 +8194,7 @@
         </w:rPr>
         <w:t>Aplicação</w:t>
       </w:r>
-      <w:bookmarkEnd w:id="12"/>
+      <w:bookmarkEnd w:id="13"/>
     </w:p>
     <w:p>
       <w:pPr>
@@ -8081,7 +8428,7 @@
           <w:lang w:eastAsia="pt-BR"/>
         </w:rPr>
         <w:drawing>
-          <wp:anchor distT="0" distB="0" distL="114300" distR="114300" simplePos="0" relativeHeight="251675648" behindDoc="0" locked="0" layoutInCell="1" allowOverlap="1" wp14:anchorId="17384B10" wp14:editId="65A44FF8">
+          <wp:anchor distT="0" distB="0" distL="114300" distR="114300" simplePos="0" relativeHeight="251675648" behindDoc="0" locked="0" layoutInCell="1" allowOverlap="1" wp14:anchorId="2488F72F" wp14:editId="357F84A4">
             <wp:simplePos x="0" y="0"/>
             <wp:positionH relativeFrom="margin">
               <wp:posOffset>114300</wp:posOffset>
@@ -8272,7 +8619,7 @@
           <w:szCs w:val="24"/>
         </w:rPr>
       </w:pPr>
-      <w:bookmarkStart w:id="13" w:name="_Toc14654593"/>
+      <w:bookmarkStart w:id="14" w:name="_Toc14821160"/>
       <w:r>
         <w:rPr>
           <w:sz w:val="24"/>
@@ -8280,7 +8627,7 @@
         </w:rPr>
         <w:t>Ferramentas auxiliares</w:t>
       </w:r>
-      <w:bookmarkEnd w:id="13"/>
+      <w:bookmarkEnd w:id="14"/>
     </w:p>
     <w:p>
       <w:pPr>
@@ -8350,6 +8697,9 @@
       </w:r>
       <w:r>
         <w:t xml:space="preserve"> para que essa parte do processo seja automática, facilitando o processo em si.</w:t>
+      </w:r>
+      <w:r>
+        <w:t xml:space="preserve"> E depois de executar os scripts ainda é necessário passar as imagens manualmente para as pastas da aplicação.</w:t>
       </w:r>
     </w:p>
     <w:p>
@@ -8378,38 +8728,8 @@
         <w:spacing w:before="202"/>
       </w:pPr>
       <w:r>
-        <w:t xml:space="preserve">   </w:t>
-      </w:r>
-    </w:p>
-    <w:p>
-      <w:pPr>
-        <w:pStyle w:val="Ttulo1"/>
-        <w:tabs>
-          <w:tab w:val="left" w:pos="1233"/>
-          <w:tab w:val="left" w:pos="1234"/>
-        </w:tabs>
-        <w:spacing w:before="202"/>
-      </w:pPr>
-    </w:p>
-    <w:p>
-      <w:pPr>
-        <w:pStyle w:val="Ttulo1"/>
-        <w:tabs>
-          <w:tab w:val="left" w:pos="1233"/>
-          <w:tab w:val="left" w:pos="1234"/>
-        </w:tabs>
-        <w:spacing w:before="202"/>
-      </w:pPr>
-    </w:p>
-    <w:p>
-      <w:pPr>
-        <w:pStyle w:val="Ttulo1"/>
-        <w:tabs>
-          <w:tab w:val="left" w:pos="1233"/>
-          <w:tab w:val="left" w:pos="1234"/>
-        </w:tabs>
-        <w:spacing w:before="202"/>
-      </w:pPr>
+        <w:t xml:space="preserve"> </w:t>
+      </w:r>
     </w:p>
     <w:p>
       <w:pPr>
@@ -8425,11 +8745,452 @@
         <w:spacing w:before="202"/>
         <w:ind w:left="1234" w:hanging="578"/>
       </w:pPr>
-      <w:bookmarkStart w:id="14" w:name="_Toc14654594"/>
-      <w:r>
+      <w:bookmarkStart w:id="15" w:name="_Toc14821161"/>
+      <w:r>
+        <w:lastRenderedPageBreak/>
         <w:t>Implementação e avaliação</w:t>
       </w:r>
-      <w:bookmarkEnd w:id="14"/>
+      <w:bookmarkEnd w:id="15"/>
+    </w:p>
+    <w:p>
+      <w:pPr>
+        <w:pStyle w:val="Corpodetexto"/>
+        <w:spacing w:before="163" w:line="360" w:lineRule="auto"/>
+        <w:ind w:left="668" w:right="393" w:firstLine="566"/>
+        <w:jc w:val="both"/>
+      </w:pPr>
+      <w:r>
+        <w:t>Diversas alterações foram feitas na aplicação principal para se adequar ao domínio do problema, e diversos testes foram feitos para validar mudanças estruturais, como arquitetura da rede e de parâmetros de aprendizado para garantir maios assertividade final da solução. Inicialmente a primeira mudança foi alterar a quantidade de canais de cores utilizada como parâmetro do programa de três (RGB das imagens histológicas) para um (cinza monocromático das imagens DICOM), essa mudança tem grande alteração na definição da arquitetura que será exposta em seguida. Algumas outras simples mudanças de alteração de caminhos de arquivos e chamadas das bibliotecas foram feitas para adequar o código e por fim foram iniciados os testes da aplicação.</w:t>
+      </w:r>
+    </w:p>
+    <w:p>
+      <w:pPr>
+        <w:pStyle w:val="Corpodetexto"/>
+        <w:spacing w:before="163" w:line="360" w:lineRule="auto"/>
+        <w:ind w:left="668" w:right="393" w:firstLine="566"/>
+        <w:jc w:val="both"/>
+      </w:pPr>
+      <w:r>
+        <w:t>Foi montada uma bateria de testes para se decidir qual arquitetura seria escolhida, quantidade de classificações que seriam feitas, ou seja, se os tumores seriam classificados em benignos e malignos ou benignos, malignos e normais, qual o tamanho que a imagem seria redimensionada, tamanho do batch (</w:t>
+      </w:r>
+      <w:r>
+        <w:rPr>
+          <w:i/>
+        </w:rPr>
+        <w:t xml:space="preserve">batch </w:t>
+      </w:r>
+      <w:proofErr w:type="spellStart"/>
+      <w:r>
+        <w:rPr>
+          <w:i/>
+        </w:rPr>
+        <w:t>size</w:t>
+      </w:r>
+      <w:proofErr w:type="spellEnd"/>
+      <w:r>
+        <w:t xml:space="preserve">), teste de quantidade de </w:t>
+      </w:r>
+      <w:proofErr w:type="spellStart"/>
+      <w:r>
+        <w:rPr>
+          <w:i/>
+        </w:rPr>
+        <w:t>epochs</w:t>
+      </w:r>
+      <w:proofErr w:type="spellEnd"/>
+      <w:r>
+        <w:t xml:space="preserve"> e os testes finais para gerar os resultados da solução. </w:t>
+      </w:r>
+    </w:p>
+    <w:p>
+      <w:pPr>
+        <w:pStyle w:val="Corpodetexto"/>
+        <w:spacing w:before="163" w:line="360" w:lineRule="auto"/>
+        <w:ind w:left="668" w:right="393" w:firstLine="566"/>
+        <w:jc w:val="both"/>
+      </w:pPr>
+      <w:r>
+        <w:rPr>
+          <w:i/>
+        </w:rPr>
+        <w:t xml:space="preserve">Batch </w:t>
+      </w:r>
+      <w:proofErr w:type="spellStart"/>
+      <w:r>
+        <w:rPr>
+          <w:i/>
+        </w:rPr>
+        <w:t>size</w:t>
+      </w:r>
+      <w:proofErr w:type="spellEnd"/>
+      <w:r>
+        <w:t xml:space="preserve"> é a quantidade de amostras que serão inseridas na rede a cada iteração de treino, assim a rede é treinada por ciclos de treinamento, chamados de </w:t>
+      </w:r>
+      <w:proofErr w:type="spellStart"/>
+      <w:r>
+        <w:rPr>
+          <w:i/>
+        </w:rPr>
+        <w:t>epochs</w:t>
+      </w:r>
+      <w:proofErr w:type="spellEnd"/>
+      <w:r>
+        <w:rPr>
+          <w:i/>
+        </w:rPr>
+        <w:t xml:space="preserve"> </w:t>
+      </w:r>
+      <w:r>
+        <w:t xml:space="preserve">e a cada ciclo uma quantidade determinada pelo </w:t>
+      </w:r>
+      <w:r>
+        <w:rPr>
+          <w:i/>
+        </w:rPr>
+        <w:t xml:space="preserve">batch </w:t>
+      </w:r>
+      <w:proofErr w:type="spellStart"/>
+      <w:r>
+        <w:rPr>
+          <w:i/>
+        </w:rPr>
+        <w:t>size</w:t>
+      </w:r>
+      <w:proofErr w:type="spellEnd"/>
+      <w:r>
+        <w:t xml:space="preserve"> é utilizada para o aprendizado, dessa maneira a fase de treino/aprendizagem da rede é composto de vários </w:t>
+      </w:r>
+      <w:proofErr w:type="spellStart"/>
+      <w:r>
+        <w:rPr>
+          <w:i/>
+        </w:rPr>
+        <w:t>epochs</w:t>
+      </w:r>
+      <w:proofErr w:type="spellEnd"/>
+      <w:r>
+        <w:t xml:space="preserve"> configuráveis [10]</w:t>
+      </w:r>
+      <w:r>
+        <w:t xml:space="preserve">. Cada ciclo é composto por duas fases, a de transmissão dos sinais de entrada da rede para a saída e a de atualização dos pesos baseada na estimativa de erro. A variação desses parâmetros influencia na ocorrência ou não dos fenômenos de </w:t>
+      </w:r>
+      <w:proofErr w:type="spellStart"/>
+      <w:r>
+        <w:rPr>
+          <w:i/>
+        </w:rPr>
+        <w:t>overfitting</w:t>
+      </w:r>
+      <w:proofErr w:type="spellEnd"/>
+      <w:r>
+        <w:t xml:space="preserve"> e </w:t>
+      </w:r>
+      <w:proofErr w:type="spellStart"/>
+      <w:r>
+        <w:rPr>
+          <w:i/>
+        </w:rPr>
+        <w:t>underfitting</w:t>
+      </w:r>
+      <w:proofErr w:type="spellEnd"/>
+      <w:r>
+        <w:t xml:space="preserve"> [15]</w:t>
+      </w:r>
+      <w:r>
+        <w:t xml:space="preserve"> o primeiro</w:t>
+      </w:r>
+      <w:r>
+        <w:t xml:space="preserve"> já explicado na seção 4.2 relacionado a camada de </w:t>
+      </w:r>
+      <w:proofErr w:type="spellStart"/>
+      <w:r>
+        <w:rPr>
+          <w:i/>
+        </w:rPr>
+        <w:t>pooling</w:t>
+      </w:r>
+      <w:proofErr w:type="spellEnd"/>
+      <w:r>
+        <w:t xml:space="preserve"> e o segundo sendo o contrário do primeiro, que faz com que seu modelo tenha pouca variância perante as entradas, sendo incapaz de interpretar as diferentes características das amostras, classificando-as incorretamente.</w:t>
+      </w:r>
+    </w:p>
+    <w:p>
+      <w:pPr>
+        <w:pStyle w:val="Corpodetexto"/>
+        <w:spacing w:before="163" w:line="360" w:lineRule="auto"/>
+        <w:ind w:left="668" w:right="393" w:firstLine="566"/>
+        <w:jc w:val="both"/>
+      </w:pPr>
+    </w:p>
+    <w:p>
+      <w:pPr>
+        <w:pStyle w:val="Corpodetexto"/>
+        <w:spacing w:before="163" w:line="360" w:lineRule="auto"/>
+        <w:ind w:left="668" w:right="393" w:firstLine="566"/>
+        <w:jc w:val="both"/>
+      </w:pPr>
+    </w:p>
+    <w:p>
+      <w:pPr>
+        <w:pStyle w:val="Corpodetexto"/>
+        <w:spacing w:before="163" w:line="360" w:lineRule="auto"/>
+        <w:ind w:left="668" w:right="393" w:firstLine="566"/>
+        <w:jc w:val="both"/>
+      </w:pPr>
+    </w:p>
+    <w:p>
+      <w:pPr>
+        <w:pStyle w:val="Corpodetexto"/>
+        <w:spacing w:before="163" w:line="360" w:lineRule="auto"/>
+        <w:ind w:left="668" w:right="393" w:firstLine="566"/>
+        <w:jc w:val="both"/>
+      </w:pPr>
+    </w:p>
+    <w:p>
+      <w:pPr>
+        <w:pStyle w:val="Corpodetexto"/>
+        <w:spacing w:before="163" w:line="360" w:lineRule="auto"/>
+        <w:ind w:left="668" w:right="393" w:firstLine="566"/>
+        <w:jc w:val="both"/>
+      </w:pPr>
+    </w:p>
+    <w:p>
+      <w:pPr>
+        <w:pStyle w:val="Corpodetexto"/>
+        <w:spacing w:before="163" w:line="360" w:lineRule="auto"/>
+        <w:ind w:left="668" w:right="393" w:firstLine="566"/>
+        <w:jc w:val="both"/>
+      </w:pPr>
+      <w:r>
+        <w:rPr>
+          <w:b/>
+          <w:noProof/>
+          <w:sz w:val="24"/>
+          <w:szCs w:val="24"/>
+          <w:lang w:eastAsia="pt-BR"/>
+        </w:rPr>
+        <w:lastRenderedPageBreak/>
+        <w:drawing>
+          <wp:anchor distT="0" distB="0" distL="114300" distR="114300" simplePos="0" relativeHeight="251676672" behindDoc="0" locked="0" layoutInCell="1" allowOverlap="1" wp14:anchorId="781054C0" wp14:editId="25904D67">
+            <wp:simplePos x="0" y="0"/>
+            <wp:positionH relativeFrom="page">
+              <wp:align>center</wp:align>
+            </wp:positionH>
+            <wp:positionV relativeFrom="page">
+              <wp:posOffset>609600</wp:posOffset>
+            </wp:positionV>
+            <wp:extent cx="7171227" cy="2486025"/>
+            <wp:effectExtent l="0" t="0" r="0" b="0"/>
+            <wp:wrapSquare wrapText="bothSides"/>
+            <wp:docPr id="13" name="Imagem 13" descr="C:\Users\user\Desktop\tcc\TCC-BreastCancerNN\Projeto 2\resources\images\Overffiting.png"/>
+            <wp:cNvGraphicFramePr>
+              <a:graphicFrameLocks xmlns:a="http://schemas.openxmlformats.org/drawingml/2006/main" noChangeAspect="1"/>
+            </wp:cNvGraphicFramePr>
+            <a:graphic xmlns:a="http://schemas.openxmlformats.org/drawingml/2006/main">
+              <a:graphicData uri="http://schemas.openxmlformats.org/drawingml/2006/picture">
+                <pic:pic xmlns:pic="http://schemas.openxmlformats.org/drawingml/2006/picture">
+                  <pic:nvPicPr>
+                    <pic:cNvPr id="0" name="Picture 4" descr="C:\Users\user\Desktop\tcc\TCC-BreastCancerNN\Projeto 2\resources\images\Overffiting.png"/>
+                    <pic:cNvPicPr>
+                      <a:picLocks noChangeAspect="1" noChangeArrowheads="1"/>
+                    </pic:cNvPicPr>
+                  </pic:nvPicPr>
+                  <pic:blipFill>
+                    <a:blip r:embed="rId24">
+                      <a:extLst>
+                        <a:ext uri="{28A0092B-C50C-407E-A947-70E740481C1C}">
+                          <a14:useLocalDpi xmlns:a14="http://schemas.microsoft.com/office/drawing/2010/main" val="0"/>
+                        </a:ext>
+                      </a:extLst>
+                    </a:blip>
+                    <a:srcRect/>
+                    <a:stretch>
+                      <a:fillRect/>
+                    </a:stretch>
+                  </pic:blipFill>
+                  <pic:spPr bwMode="auto">
+                    <a:xfrm>
+                      <a:off x="0" y="0"/>
+                      <a:ext cx="7171227" cy="2486025"/>
+                    </a:xfrm>
+                    <a:prstGeom prst="rect">
+                      <a:avLst/>
+                    </a:prstGeom>
+                    <a:noFill/>
+                    <a:ln>
+                      <a:noFill/>
+                    </a:ln>
+                  </pic:spPr>
+                </pic:pic>
+              </a:graphicData>
+            </a:graphic>
+            <wp14:sizeRelH relativeFrom="margin">
+              <wp14:pctWidth>0</wp14:pctWidth>
+            </wp14:sizeRelH>
+            <wp14:sizeRelV relativeFrom="margin">
+              <wp14:pctHeight>0</wp14:pctHeight>
+            </wp14:sizeRelV>
+          </wp:anchor>
+        </w:drawing>
+      </w:r>
+      <w:r>
+        <w:rPr>
+          <w:b/>
+        </w:rPr>
+        <w:t>Figura 12</w:t>
+      </w:r>
+      <w:r>
+        <w:t xml:space="preserve">: </w:t>
+      </w:r>
+      <w:proofErr w:type="spellStart"/>
+      <w:r>
+        <w:t>Graficos</w:t>
+      </w:r>
+      <w:proofErr w:type="spellEnd"/>
+      <w:r>
+        <w:t xml:space="preserve"> mostrando diferença de uma rede </w:t>
+      </w:r>
+      <w:proofErr w:type="spellStart"/>
+      <w:r>
+        <w:rPr>
+          <w:i/>
+        </w:rPr>
+        <w:t>underfitted</w:t>
+      </w:r>
+      <w:proofErr w:type="spellEnd"/>
+      <w:r>
+        <w:t xml:space="preserve">, robusta e </w:t>
+      </w:r>
+      <w:proofErr w:type="spellStart"/>
+      <w:r>
+        <w:rPr>
+          <w:i/>
+        </w:rPr>
+        <w:t>overfitted</w:t>
+      </w:r>
+      <w:proofErr w:type="spellEnd"/>
+      <w:r>
+        <w:t>. A linha em pontilhado delimita as duas classificações das amostras representadas pelos pontos em azul.</w:t>
+      </w:r>
+    </w:p>
+    <w:p>
+      <w:pPr>
+        <w:pStyle w:val="Corpodetexto"/>
+        <w:spacing w:before="163" w:line="360" w:lineRule="auto"/>
+        <w:ind w:left="668" w:right="393" w:firstLine="566"/>
+        <w:jc w:val="both"/>
+      </w:pPr>
+    </w:p>
+    <w:p>
+      <w:pPr>
+        <w:pStyle w:val="Ttulo1"/>
+        <w:numPr>
+          <w:ilvl w:val="1"/>
+          <w:numId w:val="19"/>
+        </w:numPr>
+        <w:tabs>
+          <w:tab w:val="left" w:pos="1233"/>
+          <w:tab w:val="left" w:pos="1234"/>
+        </w:tabs>
+        <w:spacing w:before="202"/>
+        <w:rPr>
+          <w:sz w:val="24"/>
+          <w:szCs w:val="24"/>
+        </w:rPr>
+      </w:pPr>
+      <w:bookmarkStart w:id="16" w:name="_Toc14821162"/>
+      <w:r>
+        <w:rPr>
+          <w:sz w:val="24"/>
+          <w:szCs w:val="24"/>
+        </w:rPr>
+        <w:t>Teste da arquitetura e da quantidade de classificações</w:t>
+      </w:r>
+      <w:bookmarkEnd w:id="16"/>
+    </w:p>
+    <w:p>
+      <w:pPr>
+        <w:pStyle w:val="Ttulo1"/>
+        <w:numPr>
+          <w:ilvl w:val="1"/>
+          <w:numId w:val="19"/>
+        </w:numPr>
+        <w:tabs>
+          <w:tab w:val="left" w:pos="1233"/>
+          <w:tab w:val="left" w:pos="1234"/>
+        </w:tabs>
+        <w:spacing w:before="202"/>
+        <w:rPr>
+          <w:sz w:val="24"/>
+          <w:szCs w:val="24"/>
+        </w:rPr>
+      </w:pPr>
+      <w:bookmarkStart w:id="17" w:name="_Toc14821163"/>
+      <w:r>
+        <w:rPr>
+          <w:sz w:val="24"/>
+          <w:szCs w:val="24"/>
+        </w:rPr>
+        <w:t xml:space="preserve">Teste de batch </w:t>
+      </w:r>
+      <w:proofErr w:type="spellStart"/>
+      <w:r>
+        <w:rPr>
+          <w:sz w:val="24"/>
+          <w:szCs w:val="24"/>
+        </w:rPr>
+        <w:t>size</w:t>
+      </w:r>
+      <w:bookmarkEnd w:id="17"/>
+      <w:proofErr w:type="spellEnd"/>
+    </w:p>
+    <w:p>
+      <w:pPr>
+        <w:pStyle w:val="Ttulo1"/>
+        <w:numPr>
+          <w:ilvl w:val="1"/>
+          <w:numId w:val="19"/>
+        </w:numPr>
+        <w:tabs>
+          <w:tab w:val="left" w:pos="1233"/>
+          <w:tab w:val="left" w:pos="1234"/>
+        </w:tabs>
+        <w:spacing w:before="202"/>
+        <w:rPr>
+          <w:sz w:val="24"/>
+          <w:szCs w:val="24"/>
+        </w:rPr>
+      </w:pPr>
+      <w:bookmarkStart w:id="18" w:name="_Toc14821164"/>
+      <w:r>
+        <w:rPr>
+          <w:sz w:val="24"/>
+          <w:szCs w:val="24"/>
+        </w:rPr>
+        <w:t xml:space="preserve">Teste de </w:t>
+      </w:r>
+      <w:proofErr w:type="spellStart"/>
+      <w:r>
+        <w:rPr>
+          <w:sz w:val="24"/>
+          <w:szCs w:val="24"/>
+        </w:rPr>
+        <w:t>epochs</w:t>
+      </w:r>
+      <w:bookmarkEnd w:id="18"/>
+      <w:proofErr w:type="spellEnd"/>
+    </w:p>
+    <w:p>
+      <w:pPr>
+        <w:pStyle w:val="Ttulo1"/>
+        <w:tabs>
+          <w:tab w:val="left" w:pos="1233"/>
+          <w:tab w:val="left" w:pos="1234"/>
+        </w:tabs>
+        <w:spacing w:before="202"/>
+      </w:pPr>
+      <w:bookmarkStart w:id="19" w:name="_GoBack"/>
+      <w:bookmarkEnd w:id="19"/>
     </w:p>
     <w:p>
       <w:pPr>
@@ -8445,11 +9206,11 @@
         <w:spacing w:before="202"/>
         <w:ind w:left="1234" w:hanging="578"/>
       </w:pPr>
-      <w:bookmarkStart w:id="15" w:name="_Toc14654595"/>
+      <w:bookmarkStart w:id="20" w:name="_Toc14821165"/>
       <w:r>
         <w:t>Considerações finais</w:t>
       </w:r>
-      <w:bookmarkEnd w:id="15"/>
+      <w:bookmarkEnd w:id="20"/>
     </w:p>
     <w:p>
       <w:pPr>
@@ -8492,7 +9253,11 @@
         <w:jc w:val="both"/>
       </w:pPr>
       <w:r>
-        <w:t>Se o projeto começasse agora a rede seria aperfeiçoada e seria desenvolvida uma interface para que o usuário pudesse utilizar o software de maneira fácil, automática e intuitiva. Todos os processos ainda não automatizados completamente seriam automatizados e o produto final do projeto seria um software que poderia ser utilizado pelos médicos no auxílio do diagnóstico de tumores de mama. Também seria estudada a possibilidade de</w:t>
+        <w:t xml:space="preserve">Se o projeto começasse agora a rede seria aperfeiçoada e seria desenvolvida uma interface para que o usuário pudesse utilizar o software de maneira fácil, automática e intuitiva. Todos os processos ainda não automatizados completamente seriam automatizados e o produto final do projeto seria um software que poderia ser utilizado pelos médicos no auxílio do diagnóstico de </w:t>
+      </w:r>
+      <w:r>
+        <w:lastRenderedPageBreak/>
+        <w:t>tumores de mama. Também seria estudada a possibilidade de</w:t>
       </w:r>
       <w:r>
         <w:t xml:space="preserve"> classificar as imagens dentro da escala BI-RADS[2] tornando a classificação mais granular o que poderia ser de interesse ao usuário final</w:t>
@@ -8559,11 +9324,11 @@
         <w:spacing w:before="202"/>
         <w:ind w:left="1234" w:hanging="578"/>
       </w:pPr>
-      <w:bookmarkStart w:id="16" w:name="_Toc14654596"/>
+      <w:bookmarkStart w:id="21" w:name="_Toc14821166"/>
       <w:r>
         <w:t>Referências</w:t>
       </w:r>
-      <w:bookmarkEnd w:id="16"/>
+      <w:bookmarkEnd w:id="21"/>
     </w:p>
     <w:p>
       <w:pPr>
@@ -8585,14 +9350,46 @@
         <w:ind w:right="394" w:firstLine="0"/>
       </w:pPr>
       <w:r>
-        <w:t xml:space="preserve">SPIEGEL, Rebecca L.; MILLER, Kimberly D.; JEMAL, Ahmedin. </w:t>
-      </w:r>
-      <w:r>
-        <w:rPr>
-          <w:b/>
-        </w:rPr>
-        <w:t>Cancer Statistics</w:t>
-      </w:r>
+        <w:t xml:space="preserve">SPIEGEL, Rebecca L.; MILLER, </w:t>
+      </w:r>
+      <w:proofErr w:type="spellStart"/>
+      <w:r>
+        <w:t>Kimberly</w:t>
+      </w:r>
+      <w:proofErr w:type="spellEnd"/>
+      <w:r>
+        <w:t xml:space="preserve"> D.; JEMAL, </w:t>
+      </w:r>
+      <w:proofErr w:type="spellStart"/>
+      <w:r>
+        <w:t>Ahmedin</w:t>
+      </w:r>
+      <w:proofErr w:type="spellEnd"/>
+      <w:r>
+        <w:t xml:space="preserve">. </w:t>
+      </w:r>
+      <w:proofErr w:type="spellStart"/>
+      <w:r>
+        <w:rPr>
+          <w:b/>
+        </w:rPr>
+        <w:t>Cancer</w:t>
+      </w:r>
+      <w:proofErr w:type="spellEnd"/>
+      <w:r>
+        <w:rPr>
+          <w:b/>
+        </w:rPr>
+        <w:t xml:space="preserve"> </w:t>
+      </w:r>
+      <w:proofErr w:type="spellStart"/>
+      <w:r>
+        <w:rPr>
+          <w:b/>
+        </w:rPr>
+        <w:t>Statistics</w:t>
+      </w:r>
+      <w:proofErr w:type="spellEnd"/>
       <w:r>
         <w:rPr>
           <w:b/>
@@ -8868,7 +9665,7 @@
         <w:spacing w:line="360" w:lineRule="auto"/>
         <w:ind w:right="394" w:firstLine="0"/>
       </w:pPr>
-      <w:hyperlink r:id="rId24" w:history="1">
+      <w:hyperlink r:id="rId25" w:history="1">
         <w:r>
           <w:rPr>
             <w:color w:val="1E1E23"/>
@@ -9037,7 +9834,7 @@
       <w:r>
         <w:t>Disponível em: &lt;</w:t>
       </w:r>
-      <w:hyperlink r:id="rId25" w:history="1">
+      <w:hyperlink r:id="rId26" w:history="1">
         <w:r>
           <w:rPr>
             <w:rStyle w:val="Hyperlink"/>
@@ -9075,7 +9872,7 @@
           <w:lang w:val="en-US"/>
         </w:rPr>
       </w:pPr>
-      <w:hyperlink r:id="rId26" w:history="1">
+      <w:hyperlink r:id="rId27" w:history="1">
         <w:r>
           <w:rPr>
             <w:color w:val="323232"/>
@@ -9117,13 +9914,69 @@
         <w:rPr>
           <w:lang w:val="en-US"/>
         </w:rPr>
-        <w:t xml:space="preserve"> Disponível em: </w:t>
-      </w:r>
-      <w:r>
-        <w:rPr>
-          <w:lang w:val="en-US"/>
-        </w:rPr>
-        <w:t>&lt;https://www.ncbi.nlm.nih.gov/pubmed/22824119&gt;. Acesso em: 20 jun. 2018.</w:t>
+        <w:t xml:space="preserve"> </w:t>
+      </w:r>
+      <w:proofErr w:type="spellStart"/>
+      <w:r>
+        <w:rPr>
+          <w:lang w:val="en-US"/>
+        </w:rPr>
+        <w:t>Disponível</w:t>
+      </w:r>
+      <w:proofErr w:type="spellEnd"/>
+      <w:r>
+        <w:rPr>
+          <w:lang w:val="en-US"/>
+        </w:rPr>
+        <w:t xml:space="preserve"> </w:t>
+      </w:r>
+      <w:proofErr w:type="spellStart"/>
+      <w:r>
+        <w:rPr>
+          <w:lang w:val="en-US"/>
+        </w:rPr>
+        <w:t>em</w:t>
+      </w:r>
+      <w:proofErr w:type="spellEnd"/>
+      <w:r>
+        <w:rPr>
+          <w:lang w:val="en-US"/>
+        </w:rPr>
+        <w:t xml:space="preserve">: </w:t>
+      </w:r>
+      <w:r>
+        <w:rPr>
+          <w:lang w:val="en-US"/>
+        </w:rPr>
+        <w:t xml:space="preserve">&lt;https://www.ncbi.nlm.nih.gov/pubmed/22824119&gt;. </w:t>
+      </w:r>
+      <w:proofErr w:type="spellStart"/>
+      <w:r>
+        <w:rPr>
+          <w:lang w:val="en-US"/>
+        </w:rPr>
+        <w:t>Acesso</w:t>
+      </w:r>
+      <w:proofErr w:type="spellEnd"/>
+      <w:r>
+        <w:rPr>
+          <w:lang w:val="en-US"/>
+        </w:rPr>
+        <w:t xml:space="preserve"> </w:t>
+      </w:r>
+      <w:proofErr w:type="spellStart"/>
+      <w:r>
+        <w:rPr>
+          <w:lang w:val="en-US"/>
+        </w:rPr>
+        <w:t>em</w:t>
+      </w:r>
+      <w:proofErr w:type="spellEnd"/>
+      <w:r>
+        <w:rPr>
+          <w:lang w:val="en-US"/>
+        </w:rPr>
+        <w:t>: 20 jun. 2018.</w:t>
       </w:r>
     </w:p>
     <w:p>
@@ -9293,6 +10146,7 @@
           <w:shd w:val="clear" w:color="auto" w:fill="FFFFFF"/>
           <w:lang w:val="en-US"/>
         </w:rPr>
+        <w:lastRenderedPageBreak/>
         <w:t>ZHU,</w:t>
       </w:r>
       <w:r>
@@ -9383,7 +10237,21 @@
         <w:rPr>
           <w:shd w:val="clear" w:color="auto" w:fill="FFFFFF"/>
         </w:rPr>
-        <w:t>Ann Intern Med. 2011</w:t>
+        <w:t xml:space="preserve">Ann </w:t>
+      </w:r>
+      <w:proofErr w:type="spellStart"/>
+      <w:r>
+        <w:rPr>
+          <w:shd w:val="clear" w:color="auto" w:fill="FFFFFF"/>
+        </w:rPr>
+        <w:t>Intern</w:t>
+      </w:r>
+      <w:proofErr w:type="spellEnd"/>
+      <w:r>
+        <w:rPr>
+          <w:shd w:val="clear" w:color="auto" w:fill="FFFFFF"/>
+        </w:rPr>
+        <w:t xml:space="preserve"> Med. 2011</w:t>
       </w:r>
       <w:r>
         <w:rPr>
@@ -9397,7 +10265,23 @@
         <w:rPr>
           <w:shd w:val="clear" w:color="auto" w:fill="FFFFFF"/>
         </w:rPr>
-        <w:t xml:space="preserve"> doi: 10.7326/0003-4819-155-8-201110180-00004. </w:t>
+        <w:t> </w:t>
+      </w:r>
+      <w:proofErr w:type="spellStart"/>
+      <w:proofErr w:type="gramStart"/>
+      <w:r>
+        <w:rPr>
+          <w:shd w:val="clear" w:color="auto" w:fill="FFFFFF"/>
+        </w:rPr>
+        <w:t>doi</w:t>
+      </w:r>
+      <w:proofErr w:type="spellEnd"/>
+      <w:proofErr w:type="gramEnd"/>
+      <w:r>
+        <w:rPr>
+          <w:shd w:val="clear" w:color="auto" w:fill="FFFFFF"/>
+        </w:rPr>
+        <w:t xml:space="preserve">: 10.7326/0003-4819-155-8-201110180-00004. </w:t>
       </w:r>
       <w:r>
         <w:t xml:space="preserve">Disponível em: </w:t>
@@ -9440,7 +10324,7 @@
           <w:lang w:val="en-US"/>
         </w:rPr>
       </w:pPr>
-      <w:hyperlink r:id="rId27" w:history="1">
+      <w:hyperlink r:id="rId28" w:history="1">
         <w:r>
           <w:rPr>
             <w:rStyle w:val="Hyperlink"/>
@@ -9469,7 +10353,7 @@
         </w:rPr>
         <w:t>; </w:t>
       </w:r>
-      <w:hyperlink r:id="rId28" w:history="1">
+      <w:hyperlink r:id="rId29" w:history="1">
         <w:r>
           <w:rPr>
             <w:rStyle w:val="Hyperlink"/>
@@ -9498,7 +10382,7 @@
         </w:rPr>
         <w:t>; </w:t>
       </w:r>
-      <w:hyperlink r:id="rId29" w:history="1">
+      <w:hyperlink r:id="rId30" w:history="1">
         <w:r>
           <w:rPr>
             <w:rStyle w:val="Hyperlink"/>
@@ -9527,7 +10411,7 @@
         </w:rPr>
         <w:t>; </w:t>
       </w:r>
-      <w:hyperlink r:id="rId30" w:history="1">
+      <w:hyperlink r:id="rId31" w:history="1">
         <w:r>
           <w:rPr>
             <w:rStyle w:val="Hyperlink"/>
@@ -9556,7 +10440,7 @@
         </w:rPr>
         <w:t>; </w:t>
       </w:r>
-      <w:hyperlink r:id="rId31" w:history="1">
+      <w:hyperlink r:id="rId32" w:history="1">
         <w:r>
           <w:rPr>
             <w:rStyle w:val="Hyperlink"/>
@@ -9593,19 +10477,79 @@
         </w:rPr>
         <w:t xml:space="preserve">AutoAugment: Learning Augmentation Policies from Data. </w:t>
       </w:r>
+      <w:proofErr w:type="spellStart"/>
       <w:r>
         <w:rPr>
           <w:color w:val="000000"/>
           <w:shd w:val="clear" w:color="auto" w:fill="FFFFFF"/>
           <w:lang w:val="en-US"/>
         </w:rPr>
-        <w:t xml:space="preserve">eprint arXiv:1805.09501. 2018. </w:t>
-      </w:r>
-      <w:r>
-        <w:rPr>
-          <w:lang w:val="en-US"/>
-        </w:rPr>
-        <w:t>Disponível em: &lt;https://arxiv.org/abs/1805.09501&gt;. Acesso em: 20 jun. 2018.</w:t>
+        <w:t>eprint</w:t>
+      </w:r>
+      <w:proofErr w:type="spellEnd"/>
+      <w:r>
+        <w:rPr>
+          <w:color w:val="000000"/>
+          <w:shd w:val="clear" w:color="auto" w:fill="FFFFFF"/>
+          <w:lang w:val="en-US"/>
+        </w:rPr>
+        <w:t xml:space="preserve"> arXiv:1805.09501. 2018. </w:t>
+      </w:r>
+      <w:proofErr w:type="spellStart"/>
+      <w:r>
+        <w:rPr>
+          <w:lang w:val="en-US"/>
+        </w:rPr>
+        <w:t>Disponível</w:t>
+      </w:r>
+      <w:proofErr w:type="spellEnd"/>
+      <w:r>
+        <w:rPr>
+          <w:lang w:val="en-US"/>
+        </w:rPr>
+        <w:t xml:space="preserve"> </w:t>
+      </w:r>
+      <w:proofErr w:type="spellStart"/>
+      <w:r>
+        <w:rPr>
+          <w:lang w:val="en-US"/>
+        </w:rPr>
+        <w:t>em</w:t>
+      </w:r>
+      <w:proofErr w:type="spellEnd"/>
+      <w:r>
+        <w:rPr>
+          <w:lang w:val="en-US"/>
+        </w:rPr>
+        <w:t xml:space="preserve">: &lt;https://arxiv.org/abs/1805.09501&gt;. </w:t>
+      </w:r>
+      <w:proofErr w:type="spellStart"/>
+      <w:r>
+        <w:rPr>
+          <w:lang w:val="en-US"/>
+        </w:rPr>
+        <w:t>Acesso</w:t>
+      </w:r>
+      <w:proofErr w:type="spellEnd"/>
+      <w:r>
+        <w:rPr>
+          <w:lang w:val="en-US"/>
+        </w:rPr>
+        <w:t xml:space="preserve"> </w:t>
+      </w:r>
+      <w:proofErr w:type="spellStart"/>
+      <w:r>
+        <w:rPr>
+          <w:lang w:val="en-US"/>
+        </w:rPr>
+        <w:t>em</w:t>
+      </w:r>
+      <w:proofErr w:type="spellEnd"/>
+      <w:r>
+        <w:rPr>
+          <w:lang w:val="en-US"/>
+        </w:rPr>
+        <w:t>: 20 jun. 2018.</w:t>
       </w:r>
     </w:p>
     <w:p>
@@ -9631,8 +10575,15 @@
         <w:jc w:val="both"/>
       </w:pPr>
       <w:r>
-        <w:t>Imagens de caso do A.Prof</w:t>
-      </w:r>
+        <w:t xml:space="preserve">Imagens de caso do </w:t>
+      </w:r>
+      <w:proofErr w:type="spellStart"/>
+      <w:proofErr w:type="gramStart"/>
+      <w:r>
+        <w:t>A.Prof</w:t>
+      </w:r>
+      <w:proofErr w:type="spellEnd"/>
+      <w:proofErr w:type="gramEnd"/>
       <w:r>
         <w:t xml:space="preserve"> Frank Gaillard, </w:t>
       </w:r>
@@ -9643,7 +10594,15 @@
         <w:t>Radiopedia.org</w:t>
       </w:r>
       <w:r>
-        <w:t>, rID: 12608</w:t>
+        <w:t xml:space="preserve">, </w:t>
+      </w:r>
+      <w:proofErr w:type="spellStart"/>
+      <w:r>
+        <w:t>rID</w:t>
+      </w:r>
+      <w:proofErr w:type="spellEnd"/>
+      <w:r>
+        <w:t>: 12608</w:t>
       </w:r>
     </w:p>
     <w:p>
@@ -9729,7 +10688,6 @@
         <w:rPr>
           <w:lang w:val="en-US"/>
         </w:rPr>
-        <w:lastRenderedPageBreak/>
         <w:t>MCCULLOCH, Warren; PITTS, Walter (1943</w:t>
       </w:r>
       <w:r>
@@ -9880,7 +10838,35 @@
         <w:rPr>
           <w:lang w:val="en-US"/>
         </w:rPr>
-        <w:t>CIRESAN, Dan C., MEIER Ueli, MASCI Jonathan, GAMBARDELLA Luca M. SCHMIDHUBER Jurgen, “</w:t>
+        <w:t xml:space="preserve">CIRESAN, Dan C., MEIER </w:t>
+      </w:r>
+      <w:proofErr w:type="spellStart"/>
+      <w:r>
+        <w:rPr>
+          <w:lang w:val="en-US"/>
+        </w:rPr>
+        <w:t>Ueli</w:t>
+      </w:r>
+      <w:proofErr w:type="spellEnd"/>
+      <w:r>
+        <w:rPr>
+          <w:lang w:val="en-US"/>
+        </w:rPr>
+        <w:t xml:space="preserve">, MASCI Jonathan, GAMBARDELLA Luca M. SCHMIDHUBER </w:t>
+      </w:r>
+      <w:proofErr w:type="spellStart"/>
+      <w:r>
+        <w:rPr>
+          <w:lang w:val="en-US"/>
+        </w:rPr>
+        <w:t>Jurgen</w:t>
+      </w:r>
+      <w:proofErr w:type="spellEnd"/>
+      <w:r>
+        <w:rPr>
+          <w:lang w:val="en-US"/>
+        </w:rPr>
+        <w:t>, “</w:t>
       </w:r>
       <w:r>
         <w:rPr>
@@ -9919,7 +10905,7 @@
         <w:ind w:right="394" w:firstLine="0"/>
         <w:jc w:val="both"/>
       </w:pPr>
-      <w:hyperlink r:id="rId32" w:history="1">
+      <w:hyperlink r:id="rId33" w:history="1">
         <w:r>
           <w:rPr>
             <w:color w:val="323232"/>
@@ -9974,7 +10960,7 @@
         <w:ind w:right="394" w:firstLine="0"/>
         <w:jc w:val="both"/>
       </w:pPr>
-      <w:hyperlink r:id="rId33" w:history="1">
+      <w:hyperlink r:id="rId34" w:history="1">
         <w:r>
           <w:rPr>
             <w:color w:val="323232"/>
@@ -10029,7 +11015,7 @@
         <w:ind w:right="394" w:firstLine="0"/>
         <w:jc w:val="both"/>
       </w:pPr>
-      <w:hyperlink r:id="rId34" w:history="1">
+      <w:hyperlink r:id="rId35" w:history="1">
         <w:r>
           <w:rPr>
             <w:color w:val="323232"/>
@@ -10092,7 +11078,7 @@
         <w:spacing w:line="360" w:lineRule="auto"/>
         <w:ind w:right="394" w:firstLine="0"/>
       </w:pPr>
-      <w:hyperlink r:id="rId35" w:history="1">
+      <w:hyperlink r:id="rId36" w:history="1">
         <w:r>
           <w:rPr>
             <w:color w:val="323232"/>
@@ -10119,8 +11105,33 @@
           <w:b/>
           <w:shd w:val="clear" w:color="auto" w:fill="FFFFFF"/>
         </w:rPr>
-        <w:t>General Public License</w:t>
-      </w:r>
+        <w:t xml:space="preserve">General </w:t>
+      </w:r>
+      <w:proofErr w:type="spellStart"/>
+      <w:r>
+        <w:rPr>
+          <w:b/>
+          <w:shd w:val="clear" w:color="auto" w:fill="FFFFFF"/>
+        </w:rPr>
+        <w:t>Public</w:t>
+      </w:r>
+      <w:proofErr w:type="spellEnd"/>
+      <w:r>
+        <w:rPr>
+          <w:b/>
+          <w:shd w:val="clear" w:color="auto" w:fill="FFFFFF"/>
+        </w:rPr>
+        <w:t xml:space="preserve"> </w:t>
+      </w:r>
+      <w:proofErr w:type="spellStart"/>
+      <w:r>
+        <w:rPr>
+          <w:b/>
+          <w:shd w:val="clear" w:color="auto" w:fill="FFFFFF"/>
+        </w:rPr>
+        <w:t>License</w:t>
+      </w:r>
+      <w:proofErr w:type="spellEnd"/>
       <w:r>
         <w:t xml:space="preserve"> </w:t>
       </w:r>
@@ -10167,14 +11178,94 @@
           <w:shd w:val="clear" w:color="auto" w:fill="FCFCFC"/>
           <w:lang w:val="en-US"/>
         </w:rPr>
-        <w:t>Rebecca Sawyer Lee, Francisco Gimenez, Assaf Hoogi, Kanae Kawai Miyake, Mia Gorovoy &amp; Daniel L. Rubin. </w:t>
-      </w:r>
-      <w:r>
-        <w:rPr>
-          <w:b/>
+        <w:t xml:space="preserve">Rebecca Sawyer Lee, Francisco </w:t>
+      </w:r>
+      <w:proofErr w:type="spellStart"/>
+      <w:r>
+        <w:rPr>
           <w:shd w:val="clear" w:color="auto" w:fill="FCFCFC"/>
           <w:lang w:val="en-US"/>
         </w:rPr>
+        <w:t>Gimenez</w:t>
+      </w:r>
+      <w:proofErr w:type="spellEnd"/>
+      <w:r>
+        <w:rPr>
+          <w:shd w:val="clear" w:color="auto" w:fill="FCFCFC"/>
+          <w:lang w:val="en-US"/>
+        </w:rPr>
+        <w:t xml:space="preserve">, </w:t>
+      </w:r>
+      <w:proofErr w:type="spellStart"/>
+      <w:r>
+        <w:rPr>
+          <w:shd w:val="clear" w:color="auto" w:fill="FCFCFC"/>
+          <w:lang w:val="en-US"/>
+        </w:rPr>
+        <w:t>Assaf</w:t>
+      </w:r>
+      <w:proofErr w:type="spellEnd"/>
+      <w:r>
+        <w:rPr>
+          <w:shd w:val="clear" w:color="auto" w:fill="FCFCFC"/>
+          <w:lang w:val="en-US"/>
+        </w:rPr>
+        <w:t xml:space="preserve"> </w:t>
+      </w:r>
+      <w:proofErr w:type="spellStart"/>
+      <w:r>
+        <w:rPr>
+          <w:shd w:val="clear" w:color="auto" w:fill="FCFCFC"/>
+          <w:lang w:val="en-US"/>
+        </w:rPr>
+        <w:t>Hoogi</w:t>
+      </w:r>
+      <w:proofErr w:type="spellEnd"/>
+      <w:r>
+        <w:rPr>
+          <w:shd w:val="clear" w:color="auto" w:fill="FCFCFC"/>
+          <w:lang w:val="en-US"/>
+        </w:rPr>
+        <w:t xml:space="preserve">, </w:t>
+      </w:r>
+      <w:proofErr w:type="spellStart"/>
+      <w:r>
+        <w:rPr>
+          <w:shd w:val="clear" w:color="auto" w:fill="FCFCFC"/>
+          <w:lang w:val="en-US"/>
+        </w:rPr>
+        <w:t>Kanae</w:t>
+      </w:r>
+      <w:proofErr w:type="spellEnd"/>
+      <w:r>
+        <w:rPr>
+          <w:shd w:val="clear" w:color="auto" w:fill="FCFCFC"/>
+          <w:lang w:val="en-US"/>
+        </w:rPr>
+        <w:t xml:space="preserve"> Kawai Miyake, Mia </w:t>
+      </w:r>
+      <w:proofErr w:type="spellStart"/>
+      <w:r>
+        <w:rPr>
+          <w:shd w:val="clear" w:color="auto" w:fill="FCFCFC"/>
+          <w:lang w:val="en-US"/>
+        </w:rPr>
+        <w:t>Gorovoy</w:t>
+      </w:r>
+      <w:proofErr w:type="spellEnd"/>
+      <w:r>
+        <w:rPr>
+          <w:shd w:val="clear" w:color="auto" w:fill="FCFCFC"/>
+          <w:lang w:val="en-US"/>
+        </w:rPr>
+        <w:t xml:space="preserve"> &amp; Daniel L. Rubin. </w:t>
+      </w:r>
+      <w:r>
+        <w:rPr>
+          <w:b/>
+          <w:shd w:val="clear" w:color="auto" w:fill="FCFCFC"/>
+          <w:lang w:val="en-US"/>
+        </w:rPr>
         <w:t>A curated mammography data set for use in computer-aided detection and diagnosis research</w:t>
       </w:r>
       <w:r>
@@ -10184,11 +11275,47 @@
         </w:rPr>
         <w:t xml:space="preserve">. </w:t>
       </w:r>
+      <w:proofErr w:type="spellStart"/>
       <w:r>
         <w:rPr>
           <w:shd w:val="clear" w:color="auto" w:fill="FCFCFC"/>
         </w:rPr>
-        <w:t>Scientific Data volume 4, Article number: 170177 (2017)</w:t>
+        <w:t>Scientific</w:t>
+      </w:r>
+      <w:proofErr w:type="spellEnd"/>
+      <w:r>
+        <w:rPr>
+          <w:shd w:val="clear" w:color="auto" w:fill="FCFCFC"/>
+        </w:rPr>
+        <w:t xml:space="preserve"> Data volume 4, </w:t>
+      </w:r>
+      <w:proofErr w:type="spellStart"/>
+      <w:r>
+        <w:rPr>
+          <w:shd w:val="clear" w:color="auto" w:fill="FCFCFC"/>
+        </w:rPr>
+        <w:t>Article</w:t>
+      </w:r>
+      <w:proofErr w:type="spellEnd"/>
+      <w:r>
+        <w:rPr>
+          <w:shd w:val="clear" w:color="auto" w:fill="FCFCFC"/>
+        </w:rPr>
+        <w:t xml:space="preserve"> </w:t>
+      </w:r>
+      <w:proofErr w:type="spellStart"/>
+      <w:r>
+        <w:rPr>
+          <w:shd w:val="clear" w:color="auto" w:fill="FCFCFC"/>
+        </w:rPr>
+        <w:t>number</w:t>
+      </w:r>
+      <w:proofErr w:type="spellEnd"/>
+      <w:r>
+        <w:rPr>
+          <w:shd w:val="clear" w:color="auto" w:fill="FCFCFC"/>
+        </w:rPr>
+        <w:t>: 170177 (2017)</w:t>
       </w:r>
       <w:r>
         <w:rPr>
@@ -10237,7 +11364,55 @@
           <w:spacing w:val="-3"/>
           <w:lang w:val="en-US"/>
         </w:rPr>
-        <w:t>Lee, R. S., Gimenez, F., Hoogi, A., Miyake, K. K., Gorovoy, M., &amp; Rubin, D. L., et al. (2017). </w:t>
+        <w:t xml:space="preserve">Lee, R. S., </w:t>
+      </w:r>
+      <w:proofErr w:type="spellStart"/>
+      <w:r>
+        <w:rPr>
+          <w:spacing w:val="-3"/>
+          <w:lang w:val="en-US"/>
+        </w:rPr>
+        <w:t>Gimenez</w:t>
+      </w:r>
+      <w:proofErr w:type="spellEnd"/>
+      <w:r>
+        <w:rPr>
+          <w:spacing w:val="-3"/>
+          <w:lang w:val="en-US"/>
+        </w:rPr>
+        <w:t xml:space="preserve">, F., </w:t>
+      </w:r>
+      <w:proofErr w:type="spellStart"/>
+      <w:r>
+        <w:rPr>
+          <w:spacing w:val="-3"/>
+          <w:lang w:val="en-US"/>
+        </w:rPr>
+        <w:t>Hoogi</w:t>
+      </w:r>
+      <w:proofErr w:type="spellEnd"/>
+      <w:r>
+        <w:rPr>
+          <w:spacing w:val="-3"/>
+          <w:lang w:val="en-US"/>
+        </w:rPr>
+        <w:t xml:space="preserve">, A., Miyake, K. K., </w:t>
+      </w:r>
+      <w:proofErr w:type="spellStart"/>
+      <w:r>
+        <w:rPr>
+          <w:spacing w:val="-3"/>
+          <w:lang w:val="en-US"/>
+        </w:rPr>
+        <w:t>Gorovoy</w:t>
+      </w:r>
+      <w:proofErr w:type="spellEnd"/>
+      <w:r>
+        <w:rPr>
+          <w:spacing w:val="-3"/>
+          <w:lang w:val="en-US"/>
+        </w:rPr>
+        <w:t>, M., &amp; Rubin, D. L., et al. (2017). </w:t>
       </w:r>
       <w:r>
         <w:rPr>
@@ -10633,7 +11808,7 @@
                             <w:rPr>
                               <w:noProof/>
                             </w:rPr>
-                            <w:t>18</w:t>
+                            <w:t>28</w:t>
                           </w:r>
                           <w:r>
                             <w:fldChar w:fldCharType="end"/>
@@ -10687,7 +11862,7 @@
                       <w:rPr>
                         <w:noProof/>
                       </w:rPr>
-                      <w:t>18</w:t>
+                      <w:t>28</w:t>
                     </w:r>
                     <w:r>
                       <w:fldChar w:fldCharType="end"/>
@@ -15112,7 +16287,7 @@
 </file>
 
 <file path=customXml/itemProps1.xml><?xml version="1.0" encoding="utf-8"?>
-<ds:datastoreItem xmlns:ds="http://schemas.openxmlformats.org/officeDocument/2006/customXml" ds:itemID="{D1FE9AB2-E989-4F0A-B37A-370B78E2A793}">
+<ds:datastoreItem xmlns:ds="http://schemas.openxmlformats.org/officeDocument/2006/customXml" ds:itemID="{D6DFF4DE-FD70-4DA2-A91D-A1E77AB853A9}">
   <ds:schemaRefs>
     <ds:schemaRef ds:uri="http://schemas.openxmlformats.org/officeDocument/2006/bibliography"/>
   </ds:schemaRefs>

</xml_diff>

<commit_message>
Começando parte de arquitetura e adicionando imagens
</commit_message>
<xml_diff>
--- a/Projeto 2/docs/RelatorioProjetoFinal2-GuilhermeAraujo.docx
+++ b/Projeto 2/docs/RelatorioProjetoFinal2-GuilhermeAraujo.docx
@@ -9042,11 +9042,9 @@
       <w:r>
         <w:t xml:space="preserve">: </w:t>
       </w:r>
-      <w:proofErr w:type="spellStart"/>
-      <w:r>
-        <w:t>Graficos</w:t>
-      </w:r>
-      <w:proofErr w:type="spellEnd"/>
+      <w:r>
+        <w:t>Gráficos</w:t>
+      </w:r>
       <w:r>
         <w:t xml:space="preserve"> mostrando diferença de uma rede </w:t>
       </w:r>
@@ -9110,6 +9108,175 @@
     </w:p>
     <w:p>
       <w:pPr>
+        <w:pStyle w:val="Corpodetexto"/>
+        <w:spacing w:before="163" w:line="360" w:lineRule="auto"/>
+        <w:ind w:left="668" w:right="393" w:firstLine="566"/>
+        <w:jc w:val="both"/>
+      </w:pPr>
+      <w:r>
+        <w:rPr>
+          <w:noProof/>
+          <w:sz w:val="24"/>
+          <w:szCs w:val="24"/>
+          <w:lang w:eastAsia="pt-BR"/>
+        </w:rPr>
+        <w:drawing>
+          <wp:anchor distT="0" distB="0" distL="114300" distR="114300" simplePos="0" relativeHeight="251677696" behindDoc="0" locked="0" layoutInCell="1" allowOverlap="1" wp14:anchorId="5D17E133" wp14:editId="782745EE">
+            <wp:simplePos x="0" y="0"/>
+            <wp:positionH relativeFrom="page">
+              <wp:posOffset>466725</wp:posOffset>
+            </wp:positionH>
+            <wp:positionV relativeFrom="margin">
+              <wp:posOffset>5883275</wp:posOffset>
+            </wp:positionV>
+            <wp:extent cx="6713220" cy="2600325"/>
+            <wp:effectExtent l="0" t="0" r="0" b="9525"/>
+            <wp:wrapSquare wrapText="bothSides"/>
+            <wp:docPr id="14" name="Imagem 14" descr="C:\Users\user\Desktop\tcc\TCC-BreastCancerNN\Projeto 2\resources\images\learning_rate.png"/>
+            <wp:cNvGraphicFramePr>
+              <a:graphicFrameLocks xmlns:a="http://schemas.openxmlformats.org/drawingml/2006/main" noChangeAspect="1"/>
+            </wp:cNvGraphicFramePr>
+            <a:graphic xmlns:a="http://schemas.openxmlformats.org/drawingml/2006/main">
+              <a:graphicData uri="http://schemas.openxmlformats.org/drawingml/2006/picture">
+                <pic:pic xmlns:pic="http://schemas.openxmlformats.org/drawingml/2006/picture">
+                  <pic:nvPicPr>
+                    <pic:cNvPr id="0" name="Picture 5" descr="C:\Users\user\Desktop\tcc\TCC-BreastCancerNN\Projeto 2\resources\images\learning_rate.png"/>
+                    <pic:cNvPicPr>
+                      <a:picLocks noChangeAspect="1" noChangeArrowheads="1"/>
+                    </pic:cNvPicPr>
+                  </pic:nvPicPr>
+                  <pic:blipFill>
+                    <a:blip r:embed="rId25">
+                      <a:extLst>
+                        <a:ext uri="{28A0092B-C50C-407E-A947-70E740481C1C}">
+                          <a14:useLocalDpi xmlns:a14="http://schemas.microsoft.com/office/drawing/2010/main" val="0"/>
+                        </a:ext>
+                      </a:extLst>
+                    </a:blip>
+                    <a:srcRect/>
+                    <a:stretch>
+                      <a:fillRect/>
+                    </a:stretch>
+                  </pic:blipFill>
+                  <pic:spPr bwMode="auto">
+                    <a:xfrm>
+                      <a:off x="0" y="0"/>
+                      <a:ext cx="6713220" cy="2600325"/>
+                    </a:xfrm>
+                    <a:prstGeom prst="rect">
+                      <a:avLst/>
+                    </a:prstGeom>
+                    <a:noFill/>
+                    <a:ln>
+                      <a:noFill/>
+                    </a:ln>
+                  </pic:spPr>
+                </pic:pic>
+              </a:graphicData>
+            </a:graphic>
+            <wp14:sizeRelH relativeFrom="margin">
+              <wp14:pctWidth>0</wp14:pctWidth>
+            </wp14:sizeRelH>
+            <wp14:sizeRelV relativeFrom="margin">
+              <wp14:pctHeight>0</wp14:pctHeight>
+            </wp14:sizeRelV>
+          </wp:anchor>
+        </w:drawing>
+      </w:r>
+      <w:r>
+        <w:t>D</w:t>
+      </w:r>
+      <w:r>
+        <w:t>o</w:t>
+      </w:r>
+      <w:r>
+        <w:t xml:space="preserve">is tipos de arquitetura foram estudados e testados, dentre essas duas arquiteturas foram variados o </w:t>
+      </w:r>
+      <w:r>
+        <w:rPr>
+          <w:i/>
+        </w:rPr>
+        <w:t>learning rate</w:t>
+      </w:r>
+      <w:r>
+        <w:t xml:space="preserve"> e a quantidade de neurônios nas camadas de cada rede. </w:t>
+      </w:r>
+      <w:r>
+        <w:rPr>
+          <w:i/>
+        </w:rPr>
+        <w:t>Learning rate</w:t>
+      </w:r>
+      <w:r>
+        <w:t xml:space="preserve"> é o parâmetro que determina como que novas informações adquiridas na fase de treinamento da rede sobrescreve aprendizados antigos</w:t>
+      </w:r>
+      <w:r>
+        <w:t xml:space="preserve"> [20], valores muito altos faz com que a rede não consiga aprender características novas, pois as atualizações de peso são bem grosseiras </w:t>
+      </w:r>
+      <w:bookmarkStart w:id="17" w:name="_GoBack"/>
+      <w:bookmarkEnd w:id="17"/>
+      <w:r>
+        <w:t>e faz com que o modelo tenha dificuldade de convergir, já valores muito baixos fazem com que o modelo demore muito para convergir.</w:t>
+      </w:r>
+    </w:p>
+    <w:p>
+      <w:pPr>
+        <w:pStyle w:val="Corpodetexto"/>
+        <w:spacing w:before="163" w:line="360" w:lineRule="auto"/>
+        <w:ind w:left="720" w:right="393" w:firstLine="514"/>
+        <w:jc w:val="both"/>
+      </w:pPr>
+      <w:r>
+        <w:rPr>
+          <w:b/>
+        </w:rPr>
+        <w:t>Figura 13</w:t>
+      </w:r>
+      <w:r>
+        <w:t xml:space="preserve">: Gráfico da esquerda mostra exemplo de </w:t>
+      </w:r>
+      <w:r>
+        <w:rPr>
+          <w:i/>
+        </w:rPr>
+        <w:t>learning rate</w:t>
+      </w:r>
+      <w:r>
+        <w:t xml:space="preserve"> muito baixo, do centro mostra um valor robusto e o da direita mostra um valor muito alto.</w:t>
+      </w:r>
+    </w:p>
+    <w:p>
+      <w:pPr>
+        <w:pStyle w:val="Ttulo1"/>
+        <w:tabs>
+          <w:tab w:val="left" w:pos="1233"/>
+          <w:tab w:val="left" w:pos="1234"/>
+        </w:tabs>
+        <w:spacing w:before="202"/>
+        <w:ind w:left="1236"/>
+        <w:rPr>
+          <w:sz w:val="24"/>
+          <w:szCs w:val="24"/>
+        </w:rPr>
+      </w:pPr>
+    </w:p>
+    <w:p>
+      <w:pPr>
+        <w:pStyle w:val="Ttulo1"/>
+        <w:tabs>
+          <w:tab w:val="left" w:pos="1233"/>
+          <w:tab w:val="left" w:pos="1234"/>
+        </w:tabs>
+        <w:spacing w:before="202"/>
+        <w:ind w:left="1236"/>
+        <w:rPr>
+          <w:sz w:val="24"/>
+          <w:szCs w:val="24"/>
+        </w:rPr>
+      </w:pPr>
+    </w:p>
+    <w:p>
+      <w:pPr>
         <w:pStyle w:val="Ttulo1"/>
         <w:numPr>
           <w:ilvl w:val="1"/>
@@ -9125,7 +9292,7 @@
           <w:szCs w:val="24"/>
         </w:rPr>
       </w:pPr>
-      <w:bookmarkStart w:id="17" w:name="_Toc14821163"/>
+      <w:bookmarkStart w:id="18" w:name="_Toc14821163"/>
       <w:r>
         <w:rPr>
           <w:sz w:val="24"/>
@@ -9141,7 +9308,7 @@
         </w:rPr>
         <w:t>size</w:t>
       </w:r>
-      <w:bookmarkEnd w:id="17"/>
+      <w:bookmarkEnd w:id="18"/>
       <w:proofErr w:type="spellEnd"/>
     </w:p>
     <w:p>
@@ -9161,7 +9328,7 @@
           <w:szCs w:val="24"/>
         </w:rPr>
       </w:pPr>
-      <w:bookmarkStart w:id="18" w:name="_Toc14821164"/>
+      <w:bookmarkStart w:id="19" w:name="_Toc14821164"/>
       <w:r>
         <w:rPr>
           <w:sz w:val="24"/>
@@ -9177,7 +9344,7 @@
         </w:rPr>
         <w:t>epochs</w:t>
       </w:r>
-      <w:bookmarkEnd w:id="18"/>
+      <w:bookmarkEnd w:id="19"/>
       <w:proofErr w:type="spellEnd"/>
     </w:p>
     <w:p>
@@ -9189,8 +9356,6 @@
         </w:tabs>
         <w:spacing w:before="202"/>
       </w:pPr>
-      <w:bookmarkStart w:id="19" w:name="_GoBack"/>
-      <w:bookmarkEnd w:id="19"/>
     </w:p>
     <w:p>
       <w:pPr>
@@ -9253,11 +9418,7 @@
         <w:jc w:val="both"/>
       </w:pPr>
       <w:r>
-        <w:t xml:space="preserve">Se o projeto começasse agora a rede seria aperfeiçoada e seria desenvolvida uma interface para que o usuário pudesse utilizar o software de maneira fácil, automática e intuitiva. Todos os processos ainda não automatizados completamente seriam automatizados e o produto final do projeto seria um software que poderia ser utilizado pelos médicos no auxílio do diagnóstico de </w:t>
-      </w:r>
-      <w:r>
-        <w:lastRenderedPageBreak/>
-        <w:t>tumores de mama. Também seria estudada a possibilidade de</w:t>
+        <w:t>Se o projeto começasse agora a rede seria aperfeiçoada e seria desenvolvida uma interface para que o usuário pudesse utilizar o software de maneira fácil, automática e intuitiva. Todos os processos ainda não automatizados completamente seriam automatizados e o produto final do projeto seria um software que poderia ser utilizado pelos médicos no auxílio do diagnóstico de tumores de mama. Também seria estudada a possibilidade de</w:t>
       </w:r>
       <w:r>
         <w:t xml:space="preserve"> classificar as imagens dentro da escala BI-RADS[2] tornando a classificação mais granular o que poderia ser de interesse ao usuário final</w:t>
@@ -9288,6 +9449,7 @@
         <w:jc w:val="both"/>
       </w:pPr>
       <w:r>
+        <w:lastRenderedPageBreak/>
         <w:t xml:space="preserve"> </w:t>
       </w:r>
     </w:p>
@@ -9665,7 +9827,7 @@
         <w:spacing w:line="360" w:lineRule="auto"/>
         <w:ind w:right="394" w:firstLine="0"/>
       </w:pPr>
-      <w:hyperlink r:id="rId25" w:history="1">
+      <w:hyperlink r:id="rId26" w:history="1">
         <w:r>
           <w:rPr>
             <w:color w:val="1E1E23"/>
@@ -9834,7 +9996,7 @@
       <w:r>
         <w:t>Disponível em: &lt;</w:t>
       </w:r>
-      <w:hyperlink r:id="rId26" w:history="1">
+      <w:hyperlink r:id="rId27" w:history="1">
         <w:r>
           <w:rPr>
             <w:rStyle w:val="Hyperlink"/>
@@ -9872,7 +10034,7 @@
           <w:lang w:val="en-US"/>
         </w:rPr>
       </w:pPr>
-      <w:hyperlink r:id="rId27" w:history="1">
+      <w:hyperlink r:id="rId28" w:history="1">
         <w:r>
           <w:rPr>
             <w:color w:val="323232"/>
@@ -10146,7 +10308,6 @@
           <w:shd w:val="clear" w:color="auto" w:fill="FFFFFF"/>
           <w:lang w:val="en-US"/>
         </w:rPr>
-        <w:lastRenderedPageBreak/>
         <w:t>ZHU,</w:t>
       </w:r>
       <w:r>
@@ -10324,7 +10485,7 @@
           <w:lang w:val="en-US"/>
         </w:rPr>
       </w:pPr>
-      <w:hyperlink r:id="rId28" w:history="1">
+      <w:hyperlink r:id="rId29" w:history="1">
         <w:r>
           <w:rPr>
             <w:rStyle w:val="Hyperlink"/>
@@ -10353,7 +10514,7 @@
         </w:rPr>
         <w:t>; </w:t>
       </w:r>
-      <w:hyperlink r:id="rId29" w:history="1">
+      <w:hyperlink r:id="rId30" w:history="1">
         <w:r>
           <w:rPr>
             <w:rStyle w:val="Hyperlink"/>
@@ -10382,7 +10543,7 @@
         </w:rPr>
         <w:t>; </w:t>
       </w:r>
-      <w:hyperlink r:id="rId30" w:history="1">
+      <w:hyperlink r:id="rId31" w:history="1">
         <w:r>
           <w:rPr>
             <w:rStyle w:val="Hyperlink"/>
@@ -10411,7 +10572,7 @@
         </w:rPr>
         <w:t>; </w:t>
       </w:r>
-      <w:hyperlink r:id="rId31" w:history="1">
+      <w:hyperlink r:id="rId32" w:history="1">
         <w:r>
           <w:rPr>
             <w:rStyle w:val="Hyperlink"/>
@@ -10440,7 +10601,7 @@
         </w:rPr>
         <w:t>; </w:t>
       </w:r>
-      <w:hyperlink r:id="rId32" w:history="1">
+      <w:hyperlink r:id="rId33" w:history="1">
         <w:r>
           <w:rPr>
             <w:rStyle w:val="Hyperlink"/>
@@ -10905,7 +11066,7 @@
         <w:ind w:right="394" w:firstLine="0"/>
         <w:jc w:val="both"/>
       </w:pPr>
-      <w:hyperlink r:id="rId33" w:history="1">
+      <w:hyperlink r:id="rId34" w:history="1">
         <w:r>
           <w:rPr>
             <w:color w:val="323232"/>
@@ -10960,7 +11121,7 @@
         <w:ind w:right="394" w:firstLine="0"/>
         <w:jc w:val="both"/>
       </w:pPr>
-      <w:hyperlink r:id="rId34" w:history="1">
+      <w:hyperlink r:id="rId35" w:history="1">
         <w:r>
           <w:rPr>
             <w:color w:val="323232"/>
@@ -11015,7 +11176,7 @@
         <w:ind w:right="394" w:firstLine="0"/>
         <w:jc w:val="both"/>
       </w:pPr>
-      <w:hyperlink r:id="rId35" w:history="1">
+      <w:hyperlink r:id="rId36" w:history="1">
         <w:r>
           <w:rPr>
             <w:color w:val="323232"/>
@@ -11078,7 +11239,7 @@
         <w:spacing w:line="360" w:lineRule="auto"/>
         <w:ind w:right="394" w:firstLine="0"/>
       </w:pPr>
-      <w:hyperlink r:id="rId36" w:history="1">
+      <w:hyperlink r:id="rId37" w:history="1">
         <w:r>
           <w:rPr>
             <w:color w:val="323232"/>
@@ -11543,11 +11704,154 @@
     </w:p>
     <w:p>
       <w:pPr>
+        <w:pStyle w:val="PargrafodaLista"/>
+      </w:pPr>
+    </w:p>
+    <w:p>
+      <w:pPr>
+        <w:pStyle w:val="PargrafodaLista"/>
+        <w:numPr>
+          <w:ilvl w:val="0"/>
+          <w:numId w:val="10"/>
+        </w:numPr>
+        <w:tabs>
+          <w:tab w:val="left" w:pos="1037"/>
+        </w:tabs>
+        <w:spacing w:line="360" w:lineRule="auto"/>
+        <w:ind w:right="394" w:firstLine="0"/>
+        <w:rPr>
+          <w:lang w:val="en-US"/>
+        </w:rPr>
+      </w:pPr>
+      <w:proofErr w:type="spellStart"/>
+      <w:r>
+        <w:rPr>
+          <w:color w:val="222222"/>
+          <w:shd w:val="clear" w:color="auto" w:fill="FFFFFF"/>
+          <w:lang w:val="en-US"/>
+        </w:rPr>
+        <w:t>Hafidz</w:t>
+      </w:r>
+      <w:proofErr w:type="spellEnd"/>
+      <w:r>
+        <w:rPr>
+          <w:color w:val="222222"/>
+          <w:shd w:val="clear" w:color="auto" w:fill="FFFFFF"/>
+          <w:lang w:val="en-US"/>
+        </w:rPr>
+        <w:t xml:space="preserve"> </w:t>
+      </w:r>
+      <w:proofErr w:type="spellStart"/>
+      <w:r>
+        <w:rPr>
+          <w:color w:val="222222"/>
+          <w:shd w:val="clear" w:color="auto" w:fill="FFFFFF"/>
+          <w:lang w:val="en-US"/>
+        </w:rPr>
+        <w:t>Zulkifli</w:t>
+      </w:r>
+      <w:proofErr w:type="spellEnd"/>
+      <w:r>
+        <w:rPr>
+          <w:color w:val="222222"/>
+          <w:shd w:val="clear" w:color="auto" w:fill="FFFFFF"/>
+          <w:lang w:val="en-US"/>
+        </w:rPr>
+        <w:t>.</w:t>
+      </w:r>
+      <w:r>
+        <w:rPr>
+          <w:color w:val="222222"/>
+          <w:shd w:val="clear" w:color="auto" w:fill="FFFFFF"/>
+          <w:lang w:val="en-US"/>
+        </w:rPr>
+        <w:t xml:space="preserve"> </w:t>
+      </w:r>
+      <w:r>
+        <w:rPr>
+          <w:lang w:val="en-US"/>
+        </w:rPr>
+        <w:t>"</w:t>
+      </w:r>
+      <w:r>
+        <w:rPr>
+          <w:b/>
+          <w:lang w:val="en-US"/>
+        </w:rPr>
+        <w:t>Understanding Learning Rates and How It Improves Performance in Deep Learning</w:t>
+      </w:r>
+      <w:r>
+        <w:rPr>
+          <w:lang w:val="en-US"/>
+        </w:rPr>
+        <w:t>"</w:t>
+      </w:r>
+      <w:r>
+        <w:rPr>
+          <w:color w:val="222222"/>
+          <w:shd w:val="clear" w:color="auto" w:fill="FFFFFF"/>
+          <w:lang w:val="en-US"/>
+        </w:rPr>
+        <w:t>. </w:t>
+      </w:r>
+      <w:r>
+        <w:rPr>
+          <w:i/>
+          <w:iCs/>
+          <w:color w:val="222222"/>
+          <w:shd w:val="clear" w:color="auto" w:fill="FFFFFF"/>
+          <w:lang w:val="en-US"/>
+        </w:rPr>
+        <w:t>Towards Data Science</w:t>
+      </w:r>
+      <w:r>
+        <w:rPr>
+          <w:rStyle w:val="reference-accessdate"/>
+          <w:color w:val="222222"/>
+          <w:shd w:val="clear" w:color="auto" w:fill="FFFFFF"/>
+          <w:lang w:val="en-US"/>
+        </w:rPr>
+        <w:t xml:space="preserve">. 15. </w:t>
+      </w:r>
+      <w:proofErr w:type="spellStart"/>
+      <w:r>
+        <w:rPr>
+          <w:rStyle w:val="reference-accessdate"/>
+          <w:color w:val="222222"/>
+          <w:shd w:val="clear" w:color="auto" w:fill="FFFFFF"/>
+          <w:lang w:val="en-US"/>
+        </w:rPr>
+        <w:t>Fev</w:t>
+      </w:r>
+      <w:proofErr w:type="spellEnd"/>
+      <w:r>
+        <w:rPr>
+          <w:rStyle w:val="reference-accessdate"/>
+          <w:color w:val="222222"/>
+          <w:shd w:val="clear" w:color="auto" w:fill="FFFFFF"/>
+          <w:lang w:val="en-US"/>
+        </w:rPr>
+        <w:t>. 2019</w:t>
+      </w:r>
+      <w:r>
+        <w:rPr>
+          <w:color w:val="222222"/>
+          <w:shd w:val="clear" w:color="auto" w:fill="FFFFFF"/>
+          <w:lang w:val="en-US"/>
+        </w:rPr>
+        <w:t>.</w:t>
+      </w:r>
+    </w:p>
+    <w:p>
+      <w:pPr>
         <w:tabs>
           <w:tab w:val="left" w:pos="1037"/>
         </w:tabs>
         <w:spacing w:line="360" w:lineRule="auto"/>
         <w:ind w:left="668" w:right="394"/>
+        <w:rPr>
+          <w:lang w:val="en-US"/>
+        </w:rPr>
       </w:pPr>
     </w:p>
     <w:p>
@@ -11559,6 +11863,9 @@
         <w:spacing w:line="360" w:lineRule="auto"/>
         <w:ind w:right="394" w:firstLine="0"/>
         <w:jc w:val="both"/>
+        <w:rPr>
+          <w:lang w:val="en-US"/>
+        </w:rPr>
       </w:pPr>
     </w:p>
     <w:sectPr>
@@ -15996,6 +16303,16 @@
     <w:basedOn w:val="Fontepargpadro"/>
     <w:rsid w:val="005820B9"/>
   </w:style>
+  <w:style w:type="character" w:customStyle="1" w:styleId="reference-accessdate">
+    <w:name w:val="reference-accessdate"/>
+    <w:basedOn w:val="Fontepargpadro"/>
+    <w:rsid w:val="0000297C"/>
+  </w:style>
+  <w:style w:type="character" w:customStyle="1" w:styleId="nowrap">
+    <w:name w:val="nowrap"/>
+    <w:basedOn w:val="Fontepargpadro"/>
+    <w:rsid w:val="0000297C"/>
+  </w:style>
 </w:styles>
 </file>
 
@@ -16287,7 +16604,7 @@
 </file>
 
 <file path=customXml/itemProps1.xml><?xml version="1.0" encoding="utf-8"?>
-<ds:datastoreItem xmlns:ds="http://schemas.openxmlformats.org/officeDocument/2006/customXml" ds:itemID="{D6DFF4DE-FD70-4DA2-A91D-A1E77AB853A9}">
+<ds:datastoreItem xmlns:ds="http://schemas.openxmlformats.org/officeDocument/2006/customXml" ds:itemID="{10EA2CB7-8921-4EAF-9EC6-560D21E8DF1A}">
   <ds:schemaRefs>
     <ds:schemaRef ds:uri="http://schemas.openxmlformats.org/officeDocument/2006/bibliography"/>
   </ds:schemaRefs>

</xml_diff>

<commit_message>
Adicionando documentacao de testes e arquitetura
</commit_message>
<xml_diff>
--- a/Projeto 2/docs/RelatorioProjetoFinal2-GuilhermeAraujo.docx
+++ b/Projeto 2/docs/RelatorioProjetoFinal2-GuilhermeAraujo.docx
@@ -3619,8 +3619,6 @@
             <w:fldChar w:fldCharType="end"/>
           </w:r>
         </w:p>
-        <w:bookmarkStart w:id="0" w:name="_GoBack" w:displacedByCustomXml="next"/>
-        <w:bookmarkEnd w:id="0" w:displacedByCustomXml="next"/>
       </w:sdtContent>
     </w:sdt>
     <w:p>
@@ -3644,11 +3642,11 @@
         </w:tabs>
         <w:spacing w:before="1"/>
       </w:pPr>
-      <w:bookmarkStart w:id="1" w:name="_Toc14821148"/>
+      <w:bookmarkStart w:id="0" w:name="_Toc14821148"/>
       <w:r>
         <w:t>Introdução</w:t>
       </w:r>
-      <w:bookmarkEnd w:id="1"/>
+      <w:bookmarkEnd w:id="0"/>
     </w:p>
     <w:p>
       <w:pPr>
@@ -3946,7 +3944,7 @@
         <w:spacing w:before="199"/>
         <w:ind w:left="668"/>
       </w:pPr>
-      <w:bookmarkStart w:id="2" w:name="_Toc14821149"/>
+      <w:bookmarkStart w:id="1" w:name="_Toc14821149"/>
       <w:r>
         <w:lastRenderedPageBreak/>
         <w:t>2</w:t>
@@ -3957,7 +3955,7 @@
       <w:r>
         <w:t>Situação Atual</w:t>
       </w:r>
-      <w:bookmarkEnd w:id="2"/>
+      <w:bookmarkEnd w:id="1"/>
     </w:p>
     <w:p>
       <w:pPr>
@@ -4195,7 +4193,7 @@
         </w:tabs>
         <w:spacing w:before="202"/>
       </w:pPr>
-      <w:bookmarkStart w:id="3" w:name="_Toc14821150"/>
+      <w:bookmarkStart w:id="2" w:name="_Toc14821150"/>
       <w:r>
         <w:lastRenderedPageBreak/>
         <w:t xml:space="preserve">Propostas e </w:t>
@@ -4209,7 +4207,7 @@
       <w:r>
         <w:t>trabalho</w:t>
       </w:r>
-      <w:bookmarkEnd w:id="3"/>
+      <w:bookmarkEnd w:id="2"/>
     </w:p>
     <w:p>
       <w:pPr>
@@ -4535,12 +4533,12 @@
         <w:spacing w:before="192"/>
         <w:ind w:left="1100" w:hanging="432"/>
       </w:pPr>
-      <w:bookmarkStart w:id="4" w:name="_Toc14821151"/>
+      <w:bookmarkStart w:id="3" w:name="_Toc14821151"/>
       <w:r>
         <w:lastRenderedPageBreak/>
         <w:t>Atividades Realizadas</w:t>
       </w:r>
-      <w:bookmarkEnd w:id="4"/>
+      <w:bookmarkEnd w:id="3"/>
     </w:p>
     <w:p>
       <w:pPr>
@@ -4587,7 +4585,7 @@
           <w:szCs w:val="24"/>
         </w:rPr>
       </w:pPr>
-      <w:bookmarkStart w:id="5" w:name="_Toc14821152"/>
+      <w:bookmarkStart w:id="4" w:name="_Toc14821152"/>
       <w:r>
         <w:rPr>
           <w:sz w:val="24"/>
@@ -4602,7 +4600,7 @@
         </w:rPr>
         <w:t>udos preliminares</w:t>
       </w:r>
-      <w:bookmarkEnd w:id="5"/>
+      <w:bookmarkEnd w:id="4"/>
     </w:p>
     <w:p>
       <w:pPr>
@@ -4683,7 +4681,7 @@
           <w:szCs w:val="24"/>
         </w:rPr>
       </w:pPr>
-      <w:bookmarkStart w:id="6" w:name="_Toc14821153"/>
+      <w:bookmarkStart w:id="5" w:name="_Toc14821153"/>
       <w:r>
         <w:rPr>
           <w:sz w:val="24"/>
@@ -4691,7 +4689,7 @@
         </w:rPr>
         <w:t>Estudos conceituais e de tecnologia</w:t>
       </w:r>
-      <w:bookmarkEnd w:id="6"/>
+      <w:bookmarkEnd w:id="5"/>
     </w:p>
     <w:p>
       <w:pPr>
@@ -6025,6 +6023,37 @@
       <w:r>
         <w:t xml:space="preserve"> Essa camada de pooling normalmente é inserida logo após uma camada de convolução.</w:t>
       </w:r>
+      <w:r>
+        <w:t xml:space="preserve"> Outra técnica para se combater o </w:t>
+      </w:r>
+      <w:proofErr w:type="spellStart"/>
+      <w:r>
+        <w:rPr>
+          <w:i/>
+        </w:rPr>
+        <w:t>overfitting</w:t>
+      </w:r>
+      <w:proofErr w:type="spellEnd"/>
+      <w:r>
+        <w:t xml:space="preserve"> é a adição de uma camada de </w:t>
+      </w:r>
+      <w:proofErr w:type="spellStart"/>
+      <w:r>
+        <w:rPr>
+          <w:i/>
+        </w:rPr>
+        <w:t>Dropout</w:t>
+      </w:r>
+      <w:proofErr w:type="spellEnd"/>
+      <w:r>
+        <w:t xml:space="preserve"> que tem como objetivo descartar neurônios da rede diminuindo a propagação de ruídos na mesma</w:t>
+      </w:r>
+      <w:r>
+        <w:t xml:space="preserve"> [21]</w:t>
+      </w:r>
+      <w:r>
+        <w:t>.</w:t>
+      </w:r>
     </w:p>
     <w:p>
       <w:pPr>
@@ -6255,7 +6284,7 @@
           <w:szCs w:val="24"/>
         </w:rPr>
       </w:pPr>
-      <w:bookmarkStart w:id="7" w:name="_Toc14821154"/>
+      <w:bookmarkStart w:id="6" w:name="_Toc14821154"/>
       <w:r>
         <w:rPr>
           <w:sz w:val="24"/>
@@ -6271,7 +6300,7 @@
         </w:rPr>
         <w:t>protótipos</w:t>
       </w:r>
-      <w:bookmarkEnd w:id="7"/>
+      <w:bookmarkEnd w:id="6"/>
     </w:p>
     <w:p>
       <w:pPr>
@@ -6415,7 +6444,7 @@
           <w:szCs w:val="24"/>
         </w:rPr>
       </w:pPr>
-      <w:bookmarkStart w:id="8" w:name="_Toc14821155"/>
+      <w:bookmarkStart w:id="7" w:name="_Toc14821155"/>
       <w:r>
         <w:rPr>
           <w:sz w:val="24"/>
@@ -6423,7 +6452,7 @@
         </w:rPr>
         <w:t>Método</w:t>
       </w:r>
-      <w:bookmarkEnd w:id="8"/>
+      <w:bookmarkEnd w:id="7"/>
     </w:p>
     <w:p>
       <w:pPr>
@@ -6492,9 +6521,9 @@
           <w:szCs w:val="24"/>
         </w:rPr>
       </w:pPr>
-      <w:bookmarkStart w:id="9" w:name="_Toc14654589"/>
-      <w:bookmarkStart w:id="10" w:name="_Toc14820223"/>
-      <w:bookmarkStart w:id="11" w:name="_Toc14821156"/>
+      <w:bookmarkStart w:id="8" w:name="_Toc14654589"/>
+      <w:bookmarkStart w:id="9" w:name="_Toc14820223"/>
+      <w:bookmarkStart w:id="10" w:name="_Toc14821156"/>
       <w:r>
         <w:rPr>
           <w:noProof/>
@@ -6560,9 +6589,9 @@
           </wp:anchor>
         </w:drawing>
       </w:r>
+      <w:bookmarkEnd w:id="8"/>
       <w:bookmarkEnd w:id="9"/>
       <w:bookmarkEnd w:id="10"/>
-      <w:bookmarkEnd w:id="11"/>
     </w:p>
     <w:p>
       <w:pPr>
@@ -7906,12 +7935,12 @@
         <w:spacing w:before="202"/>
         <w:ind w:left="1234" w:hanging="578"/>
       </w:pPr>
-      <w:bookmarkStart w:id="12" w:name="_Toc14821157"/>
+      <w:bookmarkStart w:id="11" w:name="_Toc14821157"/>
       <w:r>
         <w:lastRenderedPageBreak/>
         <w:t>Projeto e especificação do problema</w:t>
       </w:r>
-      <w:bookmarkEnd w:id="12"/>
+      <w:bookmarkEnd w:id="11"/>
     </w:p>
     <w:p>
       <w:pPr>
@@ -7930,7 +7959,7 @@
           <w:szCs w:val="24"/>
         </w:rPr>
       </w:pPr>
-      <w:bookmarkStart w:id="13" w:name="_Toc14821158"/>
+      <w:bookmarkStart w:id="12" w:name="_Toc14821158"/>
       <w:r>
         <w:rPr>
           <w:sz w:val="24"/>
@@ -7938,7 +7967,7 @@
         </w:rPr>
         <w:t>Base de dados</w:t>
       </w:r>
-      <w:bookmarkEnd w:id="13"/>
+      <w:bookmarkEnd w:id="12"/>
     </w:p>
     <w:p>
       <w:pPr>
@@ -8191,7 +8220,7 @@
           <w:szCs w:val="24"/>
         </w:rPr>
       </w:pPr>
-      <w:bookmarkStart w:id="14" w:name="_Toc14821159"/>
+      <w:bookmarkStart w:id="13" w:name="_Toc14821159"/>
       <w:r>
         <w:rPr>
           <w:sz w:val="24"/>
@@ -8199,7 +8228,7 @@
         </w:rPr>
         <w:t>Aplicação</w:t>
       </w:r>
-      <w:bookmarkEnd w:id="14"/>
+      <w:bookmarkEnd w:id="13"/>
     </w:p>
     <w:p>
       <w:pPr>
@@ -8567,7 +8596,13 @@
         <w:t>ant</w:t>
       </w:r>
       <w:r>
-        <w:t>, que deve conter as imagens já organizadas em benignas e malignas. O projeto teve como objetivo apenas classificar os tumores em benignos e malignos mesmo que a divisão da base de dados seja normal, benigno e maligno, isso será explicado mais a frente conforme os resultados dos testes.</w:t>
+        <w:t>, que deve conter as imagens já organizadas em benignas e malignas. O projeto teve como objetivo apenas classificar os tumores em benignos e malignos mesmo que a divisão da base de dados seja normal, benigno e maligno</w:t>
+      </w:r>
+      <w:r>
+        <w:t>, o interesse futuro é realizar essa classificação dentro da escala BI-RADS[2]</w:t>
+      </w:r>
+      <w:r>
+        <w:t>.</w:t>
       </w:r>
     </w:p>
     <w:p>
@@ -8624,7 +8659,7 @@
           <w:szCs w:val="24"/>
         </w:rPr>
       </w:pPr>
-      <w:bookmarkStart w:id="15" w:name="_Toc14821160"/>
+      <w:bookmarkStart w:id="14" w:name="_Toc14821160"/>
       <w:r>
         <w:rPr>
           <w:sz w:val="24"/>
@@ -8632,7 +8667,7 @@
         </w:rPr>
         <w:t>Ferramentas auxiliares</w:t>
       </w:r>
-      <w:bookmarkEnd w:id="15"/>
+      <w:bookmarkEnd w:id="14"/>
     </w:p>
     <w:p>
       <w:pPr>
@@ -8750,12 +8785,12 @@
         <w:spacing w:before="202"/>
         <w:ind w:left="1234" w:hanging="578"/>
       </w:pPr>
-      <w:bookmarkStart w:id="16" w:name="_Toc14821161"/>
+      <w:bookmarkStart w:id="15" w:name="_Toc14821161"/>
       <w:r>
         <w:lastRenderedPageBreak/>
         <w:t>Implementação e avaliação</w:t>
       </w:r>
-      <w:bookmarkEnd w:id="16"/>
+      <w:bookmarkEnd w:id="15"/>
     </w:p>
     <w:p>
       <w:pPr>
@@ -9101,7 +9136,7 @@
           <w:szCs w:val="24"/>
         </w:rPr>
       </w:pPr>
-      <w:bookmarkStart w:id="17" w:name="_Toc14821162"/>
+      <w:bookmarkStart w:id="16" w:name="_Toc14821162"/>
       <w:r>
         <w:rPr>
           <w:sz w:val="24"/>
@@ -9109,7 +9144,7 @@
         </w:rPr>
         <w:t>Teste da arquitetura e da quantidade de classificações</w:t>
       </w:r>
-      <w:bookmarkEnd w:id="17"/>
+      <w:bookmarkEnd w:id="16"/>
     </w:p>
     <w:p>
       <w:pPr>
@@ -9254,6 +9289,15 @@
       </w:pPr>
       <w:r>
         <w:lastRenderedPageBreak/>
+        <w:t>Os testes para validar cada arquitetura foi utilizando as imagens segmentadas ROI de calcificação e massa</w:t>
+      </w:r>
+      <w:r>
+        <w:t>, essas imagens estão sendo redimensionadas para 64x64 pixels, foram realizados testes com redimensionamento 128x128 que causou uma lentidão no processamento da rede e basicamente nenhum ganho pratico, e foram realizados testes com redimensionamento 32x32 que demonstrou uma perda significativa na capacidade de classificação da rede (menos de 60% de assertividade)</w:t>
+      </w:r>
+      <w:r>
+        <w:t xml:space="preserve">. </w:t>
+      </w:r>
+      <w:r>
         <w:t>A primeira arquitetura</w:t>
       </w:r>
       <w:r>
@@ -9271,22 +9315,333 @@
         <w:t xml:space="preserve"> testada foi a desenvolvida pelo próprio autor da solução or</w:t>
       </w:r>
       <w:r>
-        <w:t xml:space="preserve">iginal, ela é composta por </w:t>
-      </w:r>
-    </w:p>
-    <w:p>
-      <w:pPr>
-        <w:pStyle w:val="Ttulo1"/>
-        <w:tabs>
-          <w:tab w:val="left" w:pos="1233"/>
-          <w:tab w:val="left" w:pos="1234"/>
-        </w:tabs>
-        <w:spacing w:before="202"/>
-        <w:ind w:left="1236"/>
-        <w:rPr>
-          <w:sz w:val="24"/>
-          <w:szCs w:val="24"/>
-        </w:rPr>
+        <w:t xml:space="preserve">iginal, ela </w:t>
+      </w:r>
+      <w:r>
+        <w:t>é composta pelas seguintes camadas:</w:t>
+      </w:r>
+    </w:p>
+    <w:p>
+      <w:pPr>
+        <w:pStyle w:val="Corpodetexto"/>
+        <w:numPr>
+          <w:ilvl w:val="0"/>
+          <w:numId w:val="32"/>
+        </w:numPr>
+        <w:spacing w:before="163" w:line="360" w:lineRule="auto"/>
+        <w:ind w:right="393"/>
+        <w:jc w:val="both"/>
+      </w:pPr>
+      <w:r>
+        <w:rPr>
+          <w:b/>
+        </w:rPr>
+        <w:t>Conv1</w:t>
+      </w:r>
+      <w:r>
+        <w:t>: Composta por uma camada convolucional com 64 filtros na dimensão 3x3</w:t>
+      </w:r>
+      <w:r>
+        <w:t xml:space="preserve">, que receberá uma imagem 64x64, uma camada de </w:t>
+      </w:r>
+      <w:proofErr w:type="spellStart"/>
+      <w:r>
+        <w:rPr>
+          <w:i/>
+        </w:rPr>
+        <w:t>pooling</w:t>
+      </w:r>
+      <w:proofErr w:type="spellEnd"/>
+      <w:r>
+        <w:t xml:space="preserve"> que utiliza o </w:t>
+      </w:r>
+      <w:proofErr w:type="spellStart"/>
+      <w:r>
+        <w:rPr>
+          <w:i/>
+        </w:rPr>
+        <w:t>max</w:t>
+      </w:r>
+      <w:proofErr w:type="spellEnd"/>
+      <w:r>
+        <w:rPr>
+          <w:i/>
+        </w:rPr>
+        <w:t xml:space="preserve"> </w:t>
+      </w:r>
+      <w:proofErr w:type="spellStart"/>
+      <w:r>
+        <w:rPr>
+          <w:i/>
+        </w:rPr>
+        <w:t>pooling</w:t>
+      </w:r>
+      <w:proofErr w:type="spellEnd"/>
+      <w:r>
+        <w:t xml:space="preserve"> com filtros 2x2, </w:t>
+      </w:r>
+      <w:r>
+        <w:t>e essa camada utiliza a função de ativação</w:t>
+      </w:r>
+      <w:r>
+        <w:t xml:space="preserve"> </w:t>
+      </w:r>
+      <w:r>
+        <w:rPr>
+          <w:i/>
+        </w:rPr>
+        <w:t>Rectified Linear Unit</w:t>
+      </w:r>
+      <w:r>
+        <w:t xml:space="preserve"> (</w:t>
+      </w:r>
+      <w:proofErr w:type="spellStart"/>
+      <w:r>
+        <w:t>ReLu</w:t>
+      </w:r>
+      <w:proofErr w:type="spellEnd"/>
+      <w:r>
+        <w:t>).</w:t>
+      </w:r>
+    </w:p>
+    <w:p>
+      <w:pPr>
+        <w:pStyle w:val="Corpodetexto"/>
+        <w:numPr>
+          <w:ilvl w:val="0"/>
+          <w:numId w:val="32"/>
+        </w:numPr>
+        <w:spacing w:before="163" w:line="360" w:lineRule="auto"/>
+        <w:ind w:right="393"/>
+        <w:jc w:val="both"/>
+      </w:pPr>
+      <w:r>
+        <w:rPr>
+          <w:b/>
+        </w:rPr>
+        <w:t>Conv2</w:t>
+      </w:r>
+      <w:r>
+        <w:t xml:space="preserve">: Composta por outra camada convolucional com 128 filtros de dimensão 3x3, e as mesmas camadas de </w:t>
+      </w:r>
+      <w:proofErr w:type="spellStart"/>
+      <w:r>
+        <w:rPr>
+          <w:i/>
+        </w:rPr>
+        <w:t>pooling</w:t>
+      </w:r>
+      <w:proofErr w:type="spellEnd"/>
+      <w:r>
+        <w:t xml:space="preserve"> e ReLU da Conv1.</w:t>
+      </w:r>
+    </w:p>
+    <w:p>
+      <w:pPr>
+        <w:pStyle w:val="Corpodetexto"/>
+        <w:numPr>
+          <w:ilvl w:val="0"/>
+          <w:numId w:val="32"/>
+        </w:numPr>
+        <w:spacing w:before="163" w:line="360" w:lineRule="auto"/>
+        <w:ind w:right="393"/>
+        <w:jc w:val="both"/>
+      </w:pPr>
+      <w:r>
+        <w:rPr>
+          <w:b/>
+        </w:rPr>
+        <w:t>Conv3</w:t>
+      </w:r>
+      <w:r>
+        <w:t>: Igual a camada Conv2</w:t>
+      </w:r>
+      <w:r>
+        <w:t>.</w:t>
+      </w:r>
+    </w:p>
+    <w:p>
+      <w:pPr>
+        <w:pStyle w:val="Corpodetexto"/>
+        <w:numPr>
+          <w:ilvl w:val="0"/>
+          <w:numId w:val="32"/>
+        </w:numPr>
+        <w:spacing w:before="163" w:line="360" w:lineRule="auto"/>
+        <w:ind w:right="393"/>
+        <w:jc w:val="both"/>
+      </w:pPr>
+      <w:r>
+        <w:rPr>
+          <w:b/>
+        </w:rPr>
+        <w:t>Fully_Connected1</w:t>
+      </w:r>
+      <w:r>
+        <w:t xml:space="preserve">: Primeira camada totalmente conectada com 1024 neurônios com uma camada de </w:t>
+      </w:r>
+      <w:proofErr w:type="spellStart"/>
+      <w:r>
+        <w:t>ReLu</w:t>
+      </w:r>
+      <w:proofErr w:type="spellEnd"/>
+      <w:r>
+        <w:t>.</w:t>
+      </w:r>
+    </w:p>
+    <w:p>
+      <w:pPr>
+        <w:pStyle w:val="Corpodetexto"/>
+        <w:numPr>
+          <w:ilvl w:val="0"/>
+          <w:numId w:val="32"/>
+        </w:numPr>
+        <w:spacing w:before="163" w:line="360" w:lineRule="auto"/>
+        <w:ind w:right="393"/>
+        <w:jc w:val="both"/>
+      </w:pPr>
+      <w:proofErr w:type="spellStart"/>
+      <w:r>
+        <w:rPr>
+          <w:b/>
+        </w:rPr>
+        <w:t>Dropout</w:t>
+      </w:r>
+      <w:proofErr w:type="spellEnd"/>
+      <w:r>
+        <w:t xml:space="preserve">: </w:t>
+      </w:r>
+      <w:r>
+        <w:t xml:space="preserve">Camada que tem como objetivo combater o </w:t>
+      </w:r>
+      <w:proofErr w:type="spellStart"/>
+      <w:r>
+        <w:rPr>
+          <w:i/>
+        </w:rPr>
+        <w:t>overfitting</w:t>
+      </w:r>
+      <w:proofErr w:type="spellEnd"/>
+      <w:r>
+        <w:t xml:space="preserve"> com 50% de chance de descartar um </w:t>
+      </w:r>
+      <w:proofErr w:type="spellStart"/>
+      <w:r>
+        <w:t>neuronio</w:t>
+      </w:r>
+      <w:proofErr w:type="spellEnd"/>
+      <w:r>
+        <w:t>.</w:t>
+      </w:r>
+    </w:p>
+    <w:p>
+      <w:pPr>
+        <w:pStyle w:val="Corpodetexto"/>
+        <w:numPr>
+          <w:ilvl w:val="0"/>
+          <w:numId w:val="32"/>
+        </w:numPr>
+        <w:spacing w:before="163" w:line="360" w:lineRule="auto"/>
+        <w:ind w:right="393"/>
+        <w:jc w:val="both"/>
+      </w:pPr>
+      <w:r>
+        <w:rPr>
+          <w:b/>
+        </w:rPr>
+        <w:t>Fully_Connected2</w:t>
+      </w:r>
+      <w:r>
+        <w:t xml:space="preserve">: Segunda camada totalmente conectada tendo em sua saída a quantidade de classificações, </w:t>
+      </w:r>
+      <w:r>
+        <w:t xml:space="preserve">no caso 2. </w:t>
+      </w:r>
+      <w:r>
+        <w:t xml:space="preserve">Nessa camada a função de ativação é a </w:t>
+      </w:r>
+      <w:proofErr w:type="spellStart"/>
+      <w:r>
+        <w:rPr>
+          <w:i/>
+        </w:rPr>
+        <w:t>Softmax</w:t>
+      </w:r>
+      <w:proofErr w:type="spellEnd"/>
+      <w:r>
+        <w:t xml:space="preserve"> que normaliza os valores da saída para que sua some seja 1.</w:t>
+      </w:r>
+    </w:p>
+    <w:p>
+      <w:pPr>
+        <w:pStyle w:val="Corpodetexto"/>
+        <w:spacing w:before="163" w:line="360" w:lineRule="auto"/>
+        <w:ind w:left="720" w:right="393" w:firstLine="516"/>
+        <w:jc w:val="both"/>
+      </w:pPr>
+      <w:r>
+        <w:t xml:space="preserve">A figura 13 mostra a arquitetura da rede gerada utilizando o </w:t>
+      </w:r>
+      <w:proofErr w:type="spellStart"/>
+      <w:r>
+        <w:t>Tensorboard</w:t>
+      </w:r>
+      <w:proofErr w:type="spellEnd"/>
+      <w:r>
+        <w:t xml:space="preserve"> para visualização, para isso em diversos pontos do código são coletados dados (</w:t>
+      </w:r>
+      <w:r>
+        <w:rPr>
+          <w:i/>
+        </w:rPr>
+        <w:t>sum</w:t>
+      </w:r>
+      <w:r>
+        <w:rPr>
+          <w:i/>
+        </w:rPr>
+        <w:t>maries</w:t>
+      </w:r>
+      <w:r>
+        <w:t>) que são exibidos de forma organizada em um servidor local, a forma de como executar esse utilitário está descrita no Github</w:t>
+      </w:r>
+      <w:r>
+        <w:t xml:space="preserve"> na documentação original do projeto e só precisa ser atualizado para o caminho especifico da máquina em que se está sendo executado. Além da arquitetura é possível ver analisar problemas na sua rede através da coleta de métricas quantitativas da sua rede, como o </w:t>
+      </w:r>
+      <w:r>
+        <w:rPr>
+          <w:i/>
+        </w:rPr>
+        <w:t>learning rate</w:t>
+      </w:r>
+      <w:r>
+        <w:t>.</w:t>
+      </w:r>
+    </w:p>
+    <w:p>
+      <w:pPr>
+        <w:pStyle w:val="Corpodetexto"/>
+        <w:spacing w:before="163" w:line="360" w:lineRule="auto"/>
+        <w:ind w:left="720" w:right="393" w:firstLine="516"/>
+        <w:jc w:val="both"/>
+      </w:pPr>
+    </w:p>
+    <w:p>
+      <w:pPr>
+        <w:pStyle w:val="Corpodetexto"/>
+        <w:spacing w:before="163" w:line="360" w:lineRule="auto"/>
+        <w:ind w:left="720" w:right="393" w:firstLine="516"/>
+        <w:jc w:val="both"/>
+      </w:pPr>
+      <w:bookmarkStart w:id="17" w:name="_GoBack"/>
+      <w:bookmarkEnd w:id="17"/>
+    </w:p>
+    <w:p>
+      <w:pPr>
+        <w:pStyle w:val="Corpodetexto"/>
+        <w:spacing w:before="163" w:line="360" w:lineRule="auto"/>
+        <w:ind w:left="1236" w:right="393"/>
+        <w:jc w:val="both"/>
       </w:pPr>
     </w:p>
     <w:p>
@@ -11519,15 +11874,6 @@
     </w:p>
     <w:p>
       <w:pPr>
-        <w:tabs>
-          <w:tab w:val="left" w:pos="1037"/>
-        </w:tabs>
-        <w:spacing w:line="360" w:lineRule="auto"/>
-        <w:ind w:right="394"/>
-      </w:pPr>
-    </w:p>
-    <w:p>
-      <w:pPr>
         <w:pStyle w:val="PargrafodaLista"/>
         <w:numPr>
           <w:ilvl w:val="0"/>
@@ -11619,16 +11965,7 @@
           <w:spacing w:val="-3"/>
           <w:lang w:val="en-US"/>
         </w:rPr>
-        <w:t xml:space="preserve">Scientific </w:t>
-      </w:r>
-      <w:r>
-        <w:rPr>
-          <w:rStyle w:val="nfase"/>
-          <w:spacing w:val="-3"/>
-          <w:lang w:val="en-US"/>
-        </w:rPr>
-        <w:lastRenderedPageBreak/>
-        <w:t>Data</w:t>
+        <w:t>Scientific Data</w:t>
       </w:r>
       <w:r>
         <w:rPr>
@@ -11872,6 +12209,185 @@
           <w:lang w:val="en-US"/>
         </w:rPr>
         <w:t>.</w:t>
+      </w:r>
+    </w:p>
+    <w:p>
+      <w:pPr>
+        <w:pStyle w:val="PargrafodaLista"/>
+        <w:rPr>
+          <w:lang w:val="en-US"/>
+        </w:rPr>
+      </w:pPr>
+    </w:p>
+    <w:p>
+      <w:pPr>
+        <w:pStyle w:val="PargrafodaLista"/>
+        <w:numPr>
+          <w:ilvl w:val="0"/>
+          <w:numId w:val="10"/>
+        </w:numPr>
+        <w:tabs>
+          <w:tab w:val="left" w:pos="1037"/>
+        </w:tabs>
+        <w:spacing w:line="360" w:lineRule="auto"/>
+        <w:ind w:right="394" w:firstLine="0"/>
+        <w:rPr>
+          <w:lang w:val="en-US"/>
+        </w:rPr>
+      </w:pPr>
+      <w:r>
+        <w:rPr>
+          <w:color w:val="222222"/>
+          <w:shd w:val="clear" w:color="auto" w:fill="FFFFFF"/>
+          <w:lang w:val="en-US"/>
+        </w:rPr>
+        <w:t xml:space="preserve">Srivastava, </w:t>
+      </w:r>
+      <w:proofErr w:type="spellStart"/>
+      <w:r>
+        <w:rPr>
+          <w:color w:val="222222"/>
+          <w:shd w:val="clear" w:color="auto" w:fill="FFFFFF"/>
+          <w:lang w:val="en-US"/>
+        </w:rPr>
+        <w:t>Nitish</w:t>
+      </w:r>
+      <w:proofErr w:type="spellEnd"/>
+      <w:r>
+        <w:rPr>
+          <w:color w:val="222222"/>
+          <w:shd w:val="clear" w:color="auto" w:fill="FFFFFF"/>
+          <w:lang w:val="en-US"/>
+        </w:rPr>
+        <w:t xml:space="preserve">; C. Geoffrey Hinton; Alex </w:t>
+      </w:r>
+      <w:proofErr w:type="spellStart"/>
+      <w:r>
+        <w:rPr>
+          <w:color w:val="222222"/>
+          <w:shd w:val="clear" w:color="auto" w:fill="FFFFFF"/>
+          <w:lang w:val="en-US"/>
+        </w:rPr>
+        <w:t>Krizhevsky</w:t>
+      </w:r>
+      <w:proofErr w:type="spellEnd"/>
+      <w:r>
+        <w:rPr>
+          <w:color w:val="222222"/>
+          <w:shd w:val="clear" w:color="auto" w:fill="FFFFFF"/>
+          <w:lang w:val="en-US"/>
+        </w:rPr>
+        <w:t xml:space="preserve">; Ilya </w:t>
+      </w:r>
+      <w:proofErr w:type="spellStart"/>
+      <w:r>
+        <w:rPr>
+          <w:color w:val="222222"/>
+          <w:shd w:val="clear" w:color="auto" w:fill="FFFFFF"/>
+          <w:lang w:val="en-US"/>
+        </w:rPr>
+        <w:t>S</w:t>
+      </w:r>
+      <w:r>
+        <w:rPr>
+          <w:color w:val="222222"/>
+          <w:shd w:val="clear" w:color="auto" w:fill="FFFFFF"/>
+          <w:lang w:val="en-US"/>
+        </w:rPr>
+        <w:t>utskever</w:t>
+      </w:r>
+      <w:proofErr w:type="spellEnd"/>
+      <w:r>
+        <w:rPr>
+          <w:color w:val="222222"/>
+          <w:shd w:val="clear" w:color="auto" w:fill="FFFFFF"/>
+          <w:lang w:val="en-US"/>
+        </w:rPr>
+        <w:t xml:space="preserve">; </w:t>
+      </w:r>
+      <w:proofErr w:type="spellStart"/>
+      <w:r>
+        <w:rPr>
+          <w:color w:val="222222"/>
+          <w:shd w:val="clear" w:color="auto" w:fill="FFFFFF"/>
+          <w:lang w:val="en-US"/>
+        </w:rPr>
+        <w:t>Ruslan</w:t>
+      </w:r>
+      <w:proofErr w:type="spellEnd"/>
+      <w:r>
+        <w:rPr>
+          <w:color w:val="222222"/>
+          <w:shd w:val="clear" w:color="auto" w:fill="FFFFFF"/>
+          <w:lang w:val="en-US"/>
+        </w:rPr>
+        <w:t xml:space="preserve"> </w:t>
+      </w:r>
+      <w:proofErr w:type="spellStart"/>
+      <w:r>
+        <w:rPr>
+          <w:color w:val="222222"/>
+          <w:shd w:val="clear" w:color="auto" w:fill="FFFFFF"/>
+          <w:lang w:val="en-US"/>
+        </w:rPr>
+        <w:t>Salakhutdinov</w:t>
+      </w:r>
+      <w:proofErr w:type="spellEnd"/>
+      <w:r>
+        <w:rPr>
+          <w:color w:val="222222"/>
+          <w:shd w:val="clear" w:color="auto" w:fill="FFFFFF"/>
+          <w:lang w:val="en-US"/>
+        </w:rPr>
+        <w:t xml:space="preserve">. </w:t>
+      </w:r>
+      <w:r>
+        <w:rPr>
+          <w:shd w:val="clear" w:color="auto" w:fill="FFFFFF"/>
+          <w:lang w:val="en-US"/>
+        </w:rPr>
+        <w:t>"</w:t>
+      </w:r>
+      <w:r>
+        <w:rPr>
+          <w:b/>
+          <w:shd w:val="clear" w:color="auto" w:fill="FFFFFF"/>
+          <w:lang w:val="en-US"/>
+        </w:rPr>
+        <w:t>Dropout: A Simple Way to Prevent Neural Networks from overfitting</w:t>
+      </w:r>
+      <w:r>
+        <w:rPr>
+          <w:shd w:val="clear" w:color="auto" w:fill="FFFFFF"/>
+          <w:lang w:val="en-US"/>
+        </w:rPr>
+        <w:t>"</w:t>
+      </w:r>
+      <w:r>
+        <w:rPr>
+          <w:color w:val="222222"/>
+          <w:shd w:val="clear" w:color="auto" w:fill="FFFFFF"/>
+          <w:lang w:val="en-US"/>
+        </w:rPr>
+        <w:t>. </w:t>
+      </w:r>
+      <w:r>
+        <w:rPr>
+          <w:i/>
+          <w:iCs/>
+          <w:color w:val="222222"/>
+          <w:shd w:val="clear" w:color="auto" w:fill="FFFFFF"/>
+          <w:lang w:val="en-US"/>
+        </w:rPr>
+        <w:t>Journal of Machine Learning Research</w:t>
+      </w:r>
+      <w:r>
+        <w:rPr>
+          <w:color w:val="222222"/>
+          <w:shd w:val="clear" w:color="auto" w:fill="FFFFFF"/>
+          <w:lang w:val="en-US"/>
+        </w:rPr>
+        <w:t>. 2014.</w:t>
       </w:r>
     </w:p>
     <w:p>
@@ -12147,7 +12663,7 @@
                             <w:rPr>
                               <w:noProof/>
                             </w:rPr>
-                            <w:t>7</w:t>
+                            <w:t>29</w:t>
                           </w:r>
                           <w:r>
                             <w:fldChar w:fldCharType="end"/>
@@ -12201,7 +12717,7 @@
                       <w:rPr>
                         <w:noProof/>
                       </w:rPr>
-                      <w:t>7</w:t>
+                      <w:t>29</w:t>
                     </w:r>
                     <w:r>
                       <w:fldChar w:fldCharType="end"/>
@@ -13840,6 +14356,119 @@
     </w:lvl>
   </w:abstractNum>
   <w:abstractNum w:abstractNumId="15" w15:restartNumberingAfterBreak="0">
+    <w:nsid w:val="2D502395"/>
+    <w:multiLevelType w:val="hybridMultilevel"/>
+    <w:tmpl w:val="88D0FB04"/>
+    <w:lvl w:ilvl="0" w:tplc="04160001">
+      <w:start w:val="1"/>
+      <w:numFmt w:val="bullet"/>
+      <w:lvlText w:val=""/>
+      <w:lvlJc w:val="left"/>
+      <w:pPr>
+        <w:ind w:left="1954" w:hanging="360"/>
+      </w:pPr>
+      <w:rPr>
+        <w:rFonts w:ascii="Symbol" w:hAnsi="Symbol" w:hint="default"/>
+      </w:rPr>
+    </w:lvl>
+    <w:lvl w:ilvl="1" w:tplc="04160003" w:tentative="1">
+      <w:start w:val="1"/>
+      <w:numFmt w:val="bullet"/>
+      <w:lvlText w:val="o"/>
+      <w:lvlJc w:val="left"/>
+      <w:pPr>
+        <w:ind w:left="2674" w:hanging="360"/>
+      </w:pPr>
+      <w:rPr>
+        <w:rFonts w:ascii="Courier New" w:hAnsi="Courier New" w:cs="Courier New" w:hint="default"/>
+      </w:rPr>
+    </w:lvl>
+    <w:lvl w:ilvl="2" w:tplc="04160005" w:tentative="1">
+      <w:start w:val="1"/>
+      <w:numFmt w:val="bullet"/>
+      <w:lvlText w:val=""/>
+      <w:lvlJc w:val="left"/>
+      <w:pPr>
+        <w:ind w:left="3394" w:hanging="360"/>
+      </w:pPr>
+      <w:rPr>
+        <w:rFonts w:ascii="Wingdings" w:hAnsi="Wingdings" w:hint="default"/>
+      </w:rPr>
+    </w:lvl>
+    <w:lvl w:ilvl="3" w:tplc="04160001" w:tentative="1">
+      <w:start w:val="1"/>
+      <w:numFmt w:val="bullet"/>
+      <w:lvlText w:val=""/>
+      <w:lvlJc w:val="left"/>
+      <w:pPr>
+        <w:ind w:left="4114" w:hanging="360"/>
+      </w:pPr>
+      <w:rPr>
+        <w:rFonts w:ascii="Symbol" w:hAnsi="Symbol" w:hint="default"/>
+      </w:rPr>
+    </w:lvl>
+    <w:lvl w:ilvl="4" w:tplc="04160003" w:tentative="1">
+      <w:start w:val="1"/>
+      <w:numFmt w:val="bullet"/>
+      <w:lvlText w:val="o"/>
+      <w:lvlJc w:val="left"/>
+      <w:pPr>
+        <w:ind w:left="4834" w:hanging="360"/>
+      </w:pPr>
+      <w:rPr>
+        <w:rFonts w:ascii="Courier New" w:hAnsi="Courier New" w:cs="Courier New" w:hint="default"/>
+      </w:rPr>
+    </w:lvl>
+    <w:lvl w:ilvl="5" w:tplc="04160005" w:tentative="1">
+      <w:start w:val="1"/>
+      <w:numFmt w:val="bullet"/>
+      <w:lvlText w:val=""/>
+      <w:lvlJc w:val="left"/>
+      <w:pPr>
+        <w:ind w:left="5554" w:hanging="360"/>
+      </w:pPr>
+      <w:rPr>
+        <w:rFonts w:ascii="Wingdings" w:hAnsi="Wingdings" w:hint="default"/>
+      </w:rPr>
+    </w:lvl>
+    <w:lvl w:ilvl="6" w:tplc="04160001" w:tentative="1">
+      <w:start w:val="1"/>
+      <w:numFmt w:val="bullet"/>
+      <w:lvlText w:val=""/>
+      <w:lvlJc w:val="left"/>
+      <w:pPr>
+        <w:ind w:left="6274" w:hanging="360"/>
+      </w:pPr>
+      <w:rPr>
+        <w:rFonts w:ascii="Symbol" w:hAnsi="Symbol" w:hint="default"/>
+      </w:rPr>
+    </w:lvl>
+    <w:lvl w:ilvl="7" w:tplc="04160003" w:tentative="1">
+      <w:start w:val="1"/>
+      <w:numFmt w:val="bullet"/>
+      <w:lvlText w:val="o"/>
+      <w:lvlJc w:val="left"/>
+      <w:pPr>
+        <w:ind w:left="6994" w:hanging="360"/>
+      </w:pPr>
+      <w:rPr>
+        <w:rFonts w:ascii="Courier New" w:hAnsi="Courier New" w:cs="Courier New" w:hint="default"/>
+      </w:rPr>
+    </w:lvl>
+    <w:lvl w:ilvl="8" w:tplc="04160005" w:tentative="1">
+      <w:start w:val="1"/>
+      <w:numFmt w:val="bullet"/>
+      <w:lvlText w:val=""/>
+      <w:lvlJc w:val="left"/>
+      <w:pPr>
+        <w:ind w:left="7714" w:hanging="360"/>
+      </w:pPr>
+      <w:rPr>
+        <w:rFonts w:ascii="Wingdings" w:hAnsi="Wingdings" w:hint="default"/>
+      </w:rPr>
+    </w:lvl>
+  </w:abstractNum>
+  <w:abstractNum w:abstractNumId="16" w15:restartNumberingAfterBreak="0">
     <w:nsid w:val="4AC22AA6"/>
     <w:multiLevelType w:val="multilevel"/>
     <w:tmpl w:val="410007B8"/>
@@ -13952,7 +14581,7 @@
       </w:rPr>
     </w:lvl>
   </w:abstractNum>
-  <w:abstractNum w:abstractNumId="16" w15:restartNumberingAfterBreak="0">
+  <w:abstractNum w:abstractNumId="17" w15:restartNumberingAfterBreak="0">
     <w:nsid w:val="4C784D36"/>
     <w:multiLevelType w:val="multilevel"/>
     <w:tmpl w:val="9DD450A0"/>
@@ -14072,7 +14701,7 @@
       </w:rPr>
     </w:lvl>
   </w:abstractNum>
-  <w:abstractNum w:abstractNumId="17" w15:restartNumberingAfterBreak="0">
+  <w:abstractNum w:abstractNumId="18" w15:restartNumberingAfterBreak="0">
     <w:nsid w:val="536F081D"/>
     <w:multiLevelType w:val="hybridMultilevel"/>
     <w:tmpl w:val="D188C8AE"/>
@@ -14185,7 +14814,7 @@
       </w:rPr>
     </w:lvl>
   </w:abstractNum>
-  <w:abstractNum w:abstractNumId="18" w15:restartNumberingAfterBreak="0">
+  <w:abstractNum w:abstractNumId="19" w15:restartNumberingAfterBreak="0">
     <w:nsid w:val="53A52580"/>
     <w:multiLevelType w:val="multilevel"/>
     <w:tmpl w:val="8594EED4"/>
@@ -14302,7 +14931,7 @@
       </w:rPr>
     </w:lvl>
   </w:abstractNum>
-  <w:abstractNum w:abstractNumId="19" w15:restartNumberingAfterBreak="0">
+  <w:abstractNum w:abstractNumId="20" w15:restartNumberingAfterBreak="0">
     <w:nsid w:val="53E7110D"/>
     <w:multiLevelType w:val="hybridMultilevel"/>
     <w:tmpl w:val="A8A2EB2A"/>
@@ -14388,7 +15017,7 @@
       </w:pPr>
     </w:lvl>
   </w:abstractNum>
-  <w:abstractNum w:abstractNumId="20" w15:restartNumberingAfterBreak="0">
+  <w:abstractNum w:abstractNumId="21" w15:restartNumberingAfterBreak="0">
     <w:nsid w:val="59502C46"/>
     <w:multiLevelType w:val="multilevel"/>
     <w:tmpl w:val="C93819EE"/>
@@ -14505,7 +15134,7 @@
       </w:rPr>
     </w:lvl>
   </w:abstractNum>
-  <w:abstractNum w:abstractNumId="21" w15:restartNumberingAfterBreak="0">
+  <w:abstractNum w:abstractNumId="22" w15:restartNumberingAfterBreak="0">
     <w:nsid w:val="595E4690"/>
     <w:multiLevelType w:val="hybridMultilevel"/>
     <w:tmpl w:val="7110D264"/>
@@ -14612,7 +15241,7 @@
       </w:rPr>
     </w:lvl>
   </w:abstractNum>
-  <w:abstractNum w:abstractNumId="22" w15:restartNumberingAfterBreak="0">
+  <w:abstractNum w:abstractNumId="23" w15:restartNumberingAfterBreak="0">
     <w:nsid w:val="611B0EC4"/>
     <w:multiLevelType w:val="hybridMultilevel"/>
     <w:tmpl w:val="68AAC708"/>
@@ -14723,7 +15352,7 @@
       </w:rPr>
     </w:lvl>
   </w:abstractNum>
-  <w:abstractNum w:abstractNumId="23" w15:restartNumberingAfterBreak="0">
+  <w:abstractNum w:abstractNumId="24" w15:restartNumberingAfterBreak="0">
     <w:nsid w:val="66476DF6"/>
     <w:multiLevelType w:val="hybridMultilevel"/>
     <w:tmpl w:val="89C4C850"/>
@@ -14809,7 +15438,7 @@
       </w:pPr>
     </w:lvl>
   </w:abstractNum>
-  <w:abstractNum w:abstractNumId="24" w15:restartNumberingAfterBreak="0">
+  <w:abstractNum w:abstractNumId="25" w15:restartNumberingAfterBreak="0">
     <w:nsid w:val="69EE1D5A"/>
     <w:multiLevelType w:val="hybridMultilevel"/>
     <w:tmpl w:val="78E43558"/>
@@ -14918,7 +15547,7 @@
       </w:rPr>
     </w:lvl>
   </w:abstractNum>
-  <w:abstractNum w:abstractNumId="25" w15:restartNumberingAfterBreak="0">
+  <w:abstractNum w:abstractNumId="26" w15:restartNumberingAfterBreak="0">
     <w:nsid w:val="6BA97C99"/>
     <w:multiLevelType w:val="hybridMultilevel"/>
     <w:tmpl w:val="9192F626"/>
@@ -15034,7 +15663,7 @@
       </w:rPr>
     </w:lvl>
   </w:abstractNum>
-  <w:abstractNum w:abstractNumId="26" w15:restartNumberingAfterBreak="0">
+  <w:abstractNum w:abstractNumId="27" w15:restartNumberingAfterBreak="0">
     <w:nsid w:val="71010CBD"/>
     <w:multiLevelType w:val="hybridMultilevel"/>
     <w:tmpl w:val="E6828B2E"/>
@@ -15143,7 +15772,7 @@
       </w:rPr>
     </w:lvl>
   </w:abstractNum>
-  <w:abstractNum w:abstractNumId="27" w15:restartNumberingAfterBreak="0">
+  <w:abstractNum w:abstractNumId="28" w15:restartNumberingAfterBreak="0">
     <w:nsid w:val="71E23165"/>
     <w:multiLevelType w:val="hybridMultilevel"/>
     <w:tmpl w:val="63CE4248"/>
@@ -15250,7 +15879,7 @@
       </w:rPr>
     </w:lvl>
   </w:abstractNum>
-  <w:abstractNum w:abstractNumId="28" w15:restartNumberingAfterBreak="0">
+  <w:abstractNum w:abstractNumId="29" w15:restartNumberingAfterBreak="0">
     <w:nsid w:val="77A8336C"/>
     <w:multiLevelType w:val="hybridMultilevel"/>
     <w:tmpl w:val="FD7AB43C"/>
@@ -15363,7 +15992,7 @@
       </w:rPr>
     </w:lvl>
   </w:abstractNum>
-  <w:abstractNum w:abstractNumId="29" w15:restartNumberingAfterBreak="0">
+  <w:abstractNum w:abstractNumId="30" w15:restartNumberingAfterBreak="0">
     <w:nsid w:val="7A3A5DBC"/>
     <w:multiLevelType w:val="hybridMultilevel"/>
     <w:tmpl w:val="545EFBC0"/>
@@ -15476,7 +16105,7 @@
       </w:rPr>
     </w:lvl>
   </w:abstractNum>
-  <w:abstractNum w:abstractNumId="30" w15:restartNumberingAfterBreak="0">
+  <w:abstractNum w:abstractNumId="31" w15:restartNumberingAfterBreak="0">
     <w:nsid w:val="7CDA193B"/>
     <w:multiLevelType w:val="hybridMultilevel"/>
     <w:tmpl w:val="48369F08"/>
@@ -15586,13 +16215,13 @@
     </w:lvl>
   </w:abstractNum>
   <w:num w:numId="1">
-    <w:abstractNumId w:val="21"/>
+    <w:abstractNumId w:val="22"/>
   </w:num>
   <w:num w:numId="2">
     <w:abstractNumId w:val="5"/>
   </w:num>
   <w:num w:numId="3">
-    <w:abstractNumId w:val="27"/>
+    <w:abstractNumId w:val="28"/>
   </w:num>
   <w:num w:numId="4">
     <w:abstractNumId w:val="3"/>
@@ -15604,28 +16233,28 @@
     <w:abstractNumId w:val="6"/>
   </w:num>
   <w:num w:numId="7">
+    <w:abstractNumId w:val="27"/>
+  </w:num>
+  <w:num w:numId="8">
     <w:abstractNumId w:val="26"/>
   </w:num>
-  <w:num w:numId="8">
-    <w:abstractNumId w:val="25"/>
-  </w:num>
   <w:num w:numId="9">
-    <w:abstractNumId w:val="30"/>
+    <w:abstractNumId w:val="31"/>
   </w:num>
   <w:num w:numId="10">
-    <w:abstractNumId w:val="22"/>
+    <w:abstractNumId w:val="23"/>
   </w:num>
   <w:num w:numId="11">
-    <w:abstractNumId w:val="15"/>
+    <w:abstractNumId w:val="16"/>
   </w:num>
   <w:num w:numId="12">
     <w:abstractNumId w:val="12"/>
   </w:num>
   <w:num w:numId="13">
-    <w:abstractNumId w:val="20"/>
+    <w:abstractNumId w:val="21"/>
   </w:num>
   <w:num w:numId="14">
-    <w:abstractNumId w:val="24"/>
+    <w:abstractNumId w:val="25"/>
   </w:num>
   <w:num w:numId="15">
     <w:abstractNumId w:val="13"/>
@@ -15634,7 +16263,7 @@
     <w:abstractNumId w:val="2"/>
   </w:num>
   <w:num w:numId="17">
-    <w:abstractNumId w:val="16"/>
+    <w:abstractNumId w:val="17"/>
   </w:num>
   <w:num w:numId="18">
     <w:abstractNumId w:val="10"/>
@@ -15652,19 +16281,19 @@
     <w:abstractNumId w:val="1"/>
   </w:num>
   <w:num w:numId="23">
-    <w:abstractNumId w:val="18"/>
+    <w:abstractNumId w:val="19"/>
   </w:num>
   <w:num w:numId="24">
-    <w:abstractNumId w:val="17"/>
+    <w:abstractNumId w:val="18"/>
   </w:num>
   <w:num w:numId="25">
     <w:abstractNumId w:val="7"/>
   </w:num>
   <w:num w:numId="26">
-    <w:abstractNumId w:val="29"/>
+    <w:abstractNumId w:val="30"/>
   </w:num>
   <w:num w:numId="27">
-    <w:abstractNumId w:val="23"/>
+    <w:abstractNumId w:val="24"/>
   </w:num>
   <w:num w:numId="28">
     <w:abstractNumId w:val="14"/>
@@ -15673,10 +16302,13 @@
     <w:abstractNumId w:val="8"/>
   </w:num>
   <w:num w:numId="30">
-    <w:abstractNumId w:val="28"/>
+    <w:abstractNumId w:val="29"/>
   </w:num>
   <w:num w:numId="31">
-    <w:abstractNumId w:val="19"/>
+    <w:abstractNumId w:val="20"/>
+  </w:num>
+  <w:num w:numId="32">
+    <w:abstractNumId w:val="15"/>
   </w:num>
 </w:numbering>
 </file>
@@ -16345,6 +16977,11 @@
     <w:basedOn w:val="Fontepargpadro"/>
     <w:rsid w:val="0000297C"/>
   </w:style>
+  <w:style w:type="character" w:customStyle="1" w:styleId="cs1-format">
+    <w:name w:val="cs1-format"/>
+    <w:basedOn w:val="Fontepargpadro"/>
+    <w:rsid w:val="00230773"/>
+  </w:style>
 </w:styles>
 </file>
 
@@ -16636,7 +17273,7 @@
 </file>
 
 <file path=customXml/itemProps1.xml><?xml version="1.0" encoding="utf-8"?>
-<ds:datastoreItem xmlns:ds="http://schemas.openxmlformats.org/officeDocument/2006/customXml" ds:itemID="{FD40C845-F802-4716-8C1F-B17F5178BE6F}">
+<ds:datastoreItem xmlns:ds="http://schemas.openxmlformats.org/officeDocument/2006/customXml" ds:itemID="{930474BE-6732-49C0-8EE2-D01DD96FE22A}">
   <ds:schemaRefs>
     <ds:schemaRef ds:uri="http://schemas.openxmlformats.org/officeDocument/2006/bibliography"/>
   </ds:schemaRefs>

</xml_diff>

<commit_message>
Adicionando arquivo de teste
</commit_message>
<xml_diff>
--- a/Projeto 2/docs/RelatorioProjetoFinal2-GuilhermeAraujo.docx
+++ b/Projeto 2/docs/RelatorioProjetoFinal2-GuilhermeAraujo.docx
@@ -9142,7 +9142,7 @@
           <w:sz w:val="24"/>
           <w:szCs w:val="24"/>
         </w:rPr>
-        <w:t>Teste da arquitetura e da quantidade de classificações</w:t>
+        <w:t xml:space="preserve">Teste da arquitetura </w:t>
       </w:r>
       <w:bookmarkEnd w:id="16"/>
     </w:p>
@@ -9224,13 +9224,16 @@
         </w:drawing>
       </w:r>
       <w:r>
-        <w:t>D</w:t>
-      </w:r>
-      <w:r>
-        <w:t>o</w:t>
-      </w:r>
-      <w:r>
-        <w:t xml:space="preserve">is tipos de arquitetura foram estudados e testados, dentre essas duas arquiteturas foram variados o </w:t>
+        <w:t>Diversas arquitetura foram estudadas e testada</w:t>
+      </w:r>
+      <w:r>
+        <w:t xml:space="preserve">s, dentre </w:t>
+      </w:r>
+      <w:r>
+        <w:t>elas</w:t>
+      </w:r>
+      <w:r>
+        <w:t xml:space="preserve"> foram variados o </w:t>
       </w:r>
       <w:r>
         <w:rPr>
@@ -9239,7 +9242,24 @@
         <w:t>learning rate</w:t>
       </w:r>
       <w:r>
-        <w:t xml:space="preserve"> e a quantidade de neurônios nas camadas de cada rede. </w:t>
+        <w:t xml:space="preserve"> e </w:t>
+      </w:r>
+      <w:r>
+        <w:t xml:space="preserve">quantidade de </w:t>
+      </w:r>
+      <w:proofErr w:type="spellStart"/>
+      <w:r>
+        <w:rPr>
+          <w:i/>
+        </w:rPr>
+        <w:t>epochs</w:t>
+      </w:r>
+      <w:proofErr w:type="spellEnd"/>
+      <w:r>
+        <w:t xml:space="preserve"> para se ter alguma métrica sobre aquela arquitetura</w:t>
+      </w:r>
+      <w:r>
+        <w:t xml:space="preserve">. </w:t>
       </w:r>
       <w:r>
         <w:rPr>
@@ -9298,21 +9318,7 @@
         <w:t xml:space="preserve">. </w:t>
       </w:r>
       <w:r>
-        <w:t>A primeira arquitetura</w:t>
-      </w:r>
-      <w:r>
-        <w:t xml:space="preserve"> (</w:t>
-      </w:r>
-      <w:proofErr w:type="spellStart"/>
-      <w:r>
-        <w:t>arq_A</w:t>
-      </w:r>
-      <w:proofErr w:type="spellEnd"/>
-      <w:r>
-        <w:t>)</w:t>
-      </w:r>
-      <w:r>
-        <w:t xml:space="preserve"> testada foi a desenvolvida pelo próprio autor da solução or</w:t>
+        <w:t>A primeira arquitetura testada foi a desenvolvida pelo próprio autor da solução or</w:t>
       </w:r>
       <w:r>
         <w:t xml:space="preserve">iginal, ela </w:t>
@@ -9393,13 +9399,11 @@
         <w:t>Rectified Linear Unit</w:t>
       </w:r>
       <w:r>
-        <w:t xml:space="preserve"> (</w:t>
-      </w:r>
-      <w:proofErr w:type="spellStart"/>
-      <w:r>
-        <w:t>ReLu</w:t>
-      </w:r>
-      <w:proofErr w:type="spellEnd"/>
+        <w:t xml:space="preserve"> (ReL</w:t>
+      </w:r>
+      <w:r>
+        <w:t>U</w:t>
+      </w:r>
       <w:r>
         <w:t>).</w:t>
       </w:r>
@@ -9478,13 +9482,11 @@
         <w:t>Fully_Connected1</w:t>
       </w:r>
       <w:r>
-        <w:t xml:space="preserve">: Primeira camada totalmente conectada com 1024 neurônios com uma camada de </w:t>
-      </w:r>
-      <w:proofErr w:type="spellStart"/>
-      <w:r>
-        <w:t>ReLu</w:t>
-      </w:r>
-      <w:proofErr w:type="spellEnd"/>
+        <w:t>: Primeira camada totalmente conectada com 1024 neurônios com uma camada de ReL</w:t>
+      </w:r>
+      <w:r>
+        <w:t>U</w:t>
+      </w:r>
       <w:r>
         <w:t>.</w:t>
       </w:r>
@@ -9525,11 +9527,9 @@
       <w:r>
         <w:t xml:space="preserve"> com 50% de chance de descartar um </w:t>
       </w:r>
-      <w:proofErr w:type="spellStart"/>
-      <w:r>
-        <w:t>neuronio</w:t>
-      </w:r>
-      <w:proofErr w:type="spellEnd"/>
+      <w:r>
+        <w:t>neurônio</w:t>
+      </w:r>
       <w:r>
         <w:t>.</w:t>
       </w:r>
@@ -9617,6 +9617,9 @@
       <w:r>
         <w:t>.</w:t>
       </w:r>
+      <w:r>
+        <w:t xml:space="preserve"> A figura 14 mostra os dados de teste dessa arquitetura da rede.</w:t>
+      </w:r>
     </w:p>
     <w:p>
       <w:pPr>
@@ -9626,6 +9629,809 @@
         <w:jc w:val="both"/>
       </w:pPr>
     </w:p>
+    <w:tbl>
+      <w:tblPr>
+        <w:tblW w:w="7680" w:type="dxa"/>
+        <w:tblInd w:w="832" w:type="dxa"/>
+        <w:tblCellMar>
+          <w:left w:w="70" w:type="dxa"/>
+          <w:right w:w="70" w:type="dxa"/>
+        </w:tblCellMar>
+        <w:tblLook w:val="04A0" w:firstRow="1" w:lastRow="0" w:firstColumn="1" w:lastColumn="0" w:noHBand="0" w:noVBand="1"/>
+      </w:tblPr>
+      <w:tblGrid>
+        <w:gridCol w:w="1940"/>
+        <w:gridCol w:w="1940"/>
+        <w:gridCol w:w="1900"/>
+        <w:gridCol w:w="1900"/>
+      </w:tblGrid>
+      <w:tr>
+        <w:trPr>
+          <w:trHeight w:val="315"/>
+        </w:trPr>
+        <w:tc>
+          <w:tcPr>
+            <w:tcW w:w="1940" w:type="dxa"/>
+            <w:tcBorders>
+              <w:top w:val="single" w:sz="8" w:space="0" w:color="auto"/>
+              <w:left w:val="single" w:sz="8" w:space="0" w:color="auto"/>
+              <w:bottom w:val="single" w:sz="8" w:space="0" w:color="auto"/>
+              <w:right w:val="nil"/>
+            </w:tcBorders>
+            <w:shd w:val="clear" w:color="auto" w:fill="auto"/>
+            <w:noWrap/>
+            <w:vAlign w:val="bottom"/>
+            <w:hideMark/>
+          </w:tcPr>
+          <w:p>
+            <w:pPr>
+              <w:widowControl/>
+              <w:autoSpaceDE/>
+              <w:autoSpaceDN/>
+              <w:jc w:val="center"/>
+              <w:rPr>
+                <w:rFonts w:ascii="Calibri" w:eastAsia="Times New Roman" w:hAnsi="Calibri" w:cs="Calibri"/>
+                <w:color w:val="000000"/>
+                <w:lang w:eastAsia="pt-BR"/>
+              </w:rPr>
+            </w:pPr>
+            <w:r>
+              <w:rPr>
+                <w:rFonts w:ascii="Calibri" w:eastAsia="Times New Roman" w:hAnsi="Calibri" w:cs="Calibri"/>
+                <w:color w:val="000000"/>
+                <w:lang w:eastAsia="pt-BR"/>
+              </w:rPr>
+              <w:lastRenderedPageBreak/>
+              <w:t xml:space="preserve">Batch </w:t>
+            </w:r>
+            <w:proofErr w:type="spellStart"/>
+            <w:r>
+              <w:rPr>
+                <w:rFonts w:ascii="Calibri" w:eastAsia="Times New Roman" w:hAnsi="Calibri" w:cs="Calibri"/>
+                <w:color w:val="000000"/>
+                <w:lang w:eastAsia="pt-BR"/>
+              </w:rPr>
+              <w:t>size</w:t>
+            </w:r>
+            <w:proofErr w:type="spellEnd"/>
+          </w:p>
+        </w:tc>
+        <w:tc>
+          <w:tcPr>
+            <w:tcW w:w="1940" w:type="dxa"/>
+            <w:tcBorders>
+              <w:top w:val="single" w:sz="8" w:space="0" w:color="auto"/>
+              <w:left w:val="single" w:sz="8" w:space="0" w:color="auto"/>
+              <w:bottom w:val="single" w:sz="8" w:space="0" w:color="auto"/>
+              <w:right w:val="single" w:sz="8" w:space="0" w:color="auto"/>
+            </w:tcBorders>
+            <w:shd w:val="clear" w:color="auto" w:fill="auto"/>
+            <w:noWrap/>
+            <w:vAlign w:val="bottom"/>
+            <w:hideMark/>
+          </w:tcPr>
+          <w:p>
+            <w:pPr>
+              <w:widowControl/>
+              <w:autoSpaceDE/>
+              <w:autoSpaceDN/>
+              <w:jc w:val="center"/>
+              <w:rPr>
+                <w:rFonts w:ascii="Calibri" w:eastAsia="Times New Roman" w:hAnsi="Calibri" w:cs="Calibri"/>
+                <w:color w:val="000000"/>
+                <w:lang w:eastAsia="pt-BR"/>
+              </w:rPr>
+            </w:pPr>
+            <w:proofErr w:type="spellStart"/>
+            <w:r>
+              <w:rPr>
+                <w:rFonts w:ascii="Calibri" w:eastAsia="Times New Roman" w:hAnsi="Calibri" w:cs="Calibri"/>
+                <w:color w:val="000000"/>
+                <w:lang w:eastAsia="pt-BR"/>
+              </w:rPr>
+              <w:t>Epochs</w:t>
+            </w:r>
+            <w:proofErr w:type="spellEnd"/>
+          </w:p>
+        </w:tc>
+        <w:tc>
+          <w:tcPr>
+            <w:tcW w:w="1900" w:type="dxa"/>
+            <w:tcBorders>
+              <w:top w:val="single" w:sz="8" w:space="0" w:color="auto"/>
+              <w:left w:val="nil"/>
+              <w:bottom w:val="single" w:sz="8" w:space="0" w:color="auto"/>
+              <w:right w:val="single" w:sz="8" w:space="0" w:color="auto"/>
+            </w:tcBorders>
+            <w:shd w:val="clear" w:color="auto" w:fill="auto"/>
+            <w:noWrap/>
+            <w:vAlign w:val="bottom"/>
+            <w:hideMark/>
+          </w:tcPr>
+          <w:p>
+            <w:pPr>
+              <w:widowControl/>
+              <w:autoSpaceDE/>
+              <w:autoSpaceDN/>
+              <w:jc w:val="center"/>
+              <w:rPr>
+                <w:rFonts w:ascii="Calibri" w:eastAsia="Times New Roman" w:hAnsi="Calibri" w:cs="Calibri"/>
+                <w:color w:val="000000"/>
+                <w:lang w:eastAsia="pt-BR"/>
+              </w:rPr>
+            </w:pPr>
+            <w:r>
+              <w:rPr>
+                <w:rFonts w:ascii="Calibri" w:eastAsia="Times New Roman" w:hAnsi="Calibri" w:cs="Calibri"/>
+                <w:color w:val="000000"/>
+                <w:lang w:eastAsia="pt-BR"/>
+              </w:rPr>
+              <w:t>Learning rate</w:t>
+            </w:r>
+          </w:p>
+        </w:tc>
+        <w:tc>
+          <w:tcPr>
+            <w:tcW w:w="1900" w:type="dxa"/>
+            <w:tcBorders>
+              <w:top w:val="single" w:sz="8" w:space="0" w:color="auto"/>
+              <w:left w:val="nil"/>
+              <w:bottom w:val="single" w:sz="8" w:space="0" w:color="auto"/>
+              <w:right w:val="single" w:sz="8" w:space="0" w:color="auto"/>
+            </w:tcBorders>
+            <w:shd w:val="clear" w:color="auto" w:fill="auto"/>
+            <w:noWrap/>
+            <w:vAlign w:val="bottom"/>
+            <w:hideMark/>
+          </w:tcPr>
+          <w:p>
+            <w:pPr>
+              <w:widowControl/>
+              <w:autoSpaceDE/>
+              <w:autoSpaceDN/>
+              <w:jc w:val="center"/>
+              <w:rPr>
+                <w:rFonts w:ascii="Calibri" w:eastAsia="Times New Roman" w:hAnsi="Calibri" w:cs="Calibri"/>
+                <w:color w:val="000000"/>
+                <w:lang w:eastAsia="pt-BR"/>
+              </w:rPr>
+            </w:pPr>
+            <w:proofErr w:type="spellStart"/>
+            <w:r>
+              <w:rPr>
+                <w:rFonts w:ascii="Calibri" w:eastAsia="Times New Roman" w:hAnsi="Calibri" w:cs="Calibri"/>
+                <w:color w:val="000000"/>
+                <w:lang w:eastAsia="pt-BR"/>
+              </w:rPr>
+              <w:t>Acuracia</w:t>
+            </w:r>
+            <w:proofErr w:type="spellEnd"/>
+          </w:p>
+        </w:tc>
+      </w:tr>
+      <w:tr>
+        <w:trPr>
+          <w:trHeight w:val="300"/>
+        </w:trPr>
+        <w:tc>
+          <w:tcPr>
+            <w:tcW w:w="1940" w:type="dxa"/>
+            <w:tcBorders>
+              <w:top w:val="nil"/>
+              <w:left w:val="single" w:sz="4" w:space="0" w:color="auto"/>
+              <w:bottom w:val="single" w:sz="4" w:space="0" w:color="auto"/>
+              <w:right w:val="single" w:sz="4" w:space="0" w:color="auto"/>
+            </w:tcBorders>
+            <w:shd w:val="clear" w:color="auto" w:fill="auto"/>
+            <w:noWrap/>
+            <w:vAlign w:val="bottom"/>
+            <w:hideMark/>
+          </w:tcPr>
+          <w:p>
+            <w:pPr>
+              <w:widowControl/>
+              <w:autoSpaceDE/>
+              <w:autoSpaceDN/>
+              <w:jc w:val="center"/>
+              <w:rPr>
+                <w:rFonts w:ascii="Calibri" w:eastAsia="Times New Roman" w:hAnsi="Calibri" w:cs="Calibri"/>
+                <w:color w:val="000000"/>
+                <w:lang w:eastAsia="pt-BR"/>
+              </w:rPr>
+            </w:pPr>
+            <w:r>
+              <w:rPr>
+                <w:rFonts w:ascii="Calibri" w:eastAsia="Times New Roman" w:hAnsi="Calibri" w:cs="Calibri"/>
+                <w:color w:val="000000"/>
+                <w:lang w:eastAsia="pt-BR"/>
+              </w:rPr>
+              <w:t>64</w:t>
+            </w:r>
+          </w:p>
+        </w:tc>
+        <w:tc>
+          <w:tcPr>
+            <w:tcW w:w="1940" w:type="dxa"/>
+            <w:tcBorders>
+              <w:top w:val="nil"/>
+              <w:left w:val="nil"/>
+              <w:bottom w:val="single" w:sz="4" w:space="0" w:color="auto"/>
+              <w:right w:val="single" w:sz="4" w:space="0" w:color="auto"/>
+            </w:tcBorders>
+            <w:shd w:val="clear" w:color="auto" w:fill="auto"/>
+            <w:noWrap/>
+            <w:vAlign w:val="bottom"/>
+            <w:hideMark/>
+          </w:tcPr>
+          <w:p>
+            <w:pPr>
+              <w:widowControl/>
+              <w:autoSpaceDE/>
+              <w:autoSpaceDN/>
+              <w:jc w:val="center"/>
+              <w:rPr>
+                <w:rFonts w:ascii="Calibri" w:eastAsia="Times New Roman" w:hAnsi="Calibri" w:cs="Calibri"/>
+                <w:color w:val="000000"/>
+                <w:lang w:eastAsia="pt-BR"/>
+              </w:rPr>
+            </w:pPr>
+            <w:r>
+              <w:rPr>
+                <w:rFonts w:ascii="Calibri" w:eastAsia="Times New Roman" w:hAnsi="Calibri" w:cs="Calibri"/>
+                <w:color w:val="000000"/>
+                <w:lang w:eastAsia="pt-BR"/>
+              </w:rPr>
+              <w:t>20</w:t>
+            </w:r>
+          </w:p>
+        </w:tc>
+        <w:tc>
+          <w:tcPr>
+            <w:tcW w:w="1900" w:type="dxa"/>
+            <w:tcBorders>
+              <w:top w:val="nil"/>
+              <w:left w:val="nil"/>
+              <w:bottom w:val="single" w:sz="4" w:space="0" w:color="auto"/>
+              <w:right w:val="single" w:sz="4" w:space="0" w:color="auto"/>
+            </w:tcBorders>
+            <w:shd w:val="clear" w:color="auto" w:fill="auto"/>
+            <w:noWrap/>
+            <w:vAlign w:val="bottom"/>
+            <w:hideMark/>
+          </w:tcPr>
+          <w:p>
+            <w:pPr>
+              <w:widowControl/>
+              <w:autoSpaceDE/>
+              <w:autoSpaceDN/>
+              <w:jc w:val="center"/>
+              <w:rPr>
+                <w:rFonts w:ascii="Calibri" w:eastAsia="Times New Roman" w:hAnsi="Calibri" w:cs="Calibri"/>
+                <w:color w:val="000000"/>
+                <w:lang w:eastAsia="pt-BR"/>
+              </w:rPr>
+            </w:pPr>
+            <w:r>
+              <w:rPr>
+                <w:rFonts w:ascii="Calibri" w:eastAsia="Times New Roman" w:hAnsi="Calibri" w:cs="Calibri"/>
+                <w:color w:val="000000"/>
+                <w:lang w:eastAsia="pt-BR"/>
+              </w:rPr>
+              <w:t>0.0001</w:t>
+            </w:r>
+          </w:p>
+        </w:tc>
+        <w:tc>
+          <w:tcPr>
+            <w:tcW w:w="1900" w:type="dxa"/>
+            <w:tcBorders>
+              <w:top w:val="nil"/>
+              <w:left w:val="nil"/>
+              <w:bottom w:val="single" w:sz="4" w:space="0" w:color="auto"/>
+              <w:right w:val="single" w:sz="4" w:space="0" w:color="auto"/>
+            </w:tcBorders>
+            <w:shd w:val="clear" w:color="auto" w:fill="auto"/>
+            <w:noWrap/>
+            <w:vAlign w:val="bottom"/>
+            <w:hideMark/>
+          </w:tcPr>
+          <w:p>
+            <w:pPr>
+              <w:widowControl/>
+              <w:autoSpaceDE/>
+              <w:autoSpaceDN/>
+              <w:jc w:val="center"/>
+              <w:rPr>
+                <w:rFonts w:ascii="Calibri" w:eastAsia="Times New Roman" w:hAnsi="Calibri" w:cs="Calibri"/>
+                <w:color w:val="000000"/>
+                <w:lang w:eastAsia="pt-BR"/>
+              </w:rPr>
+            </w:pPr>
+            <w:r>
+              <w:rPr>
+                <w:rFonts w:ascii="Calibri" w:eastAsia="Times New Roman" w:hAnsi="Calibri" w:cs="Calibri"/>
+                <w:color w:val="000000"/>
+                <w:lang w:eastAsia="pt-BR"/>
+              </w:rPr>
+              <w:t>61.35%</w:t>
+            </w:r>
+          </w:p>
+        </w:tc>
+      </w:tr>
+      <w:tr>
+        <w:trPr>
+          <w:trHeight w:val="300"/>
+        </w:trPr>
+        <w:tc>
+          <w:tcPr>
+            <w:tcW w:w="1940" w:type="dxa"/>
+            <w:tcBorders>
+              <w:top w:val="nil"/>
+              <w:left w:val="single" w:sz="4" w:space="0" w:color="auto"/>
+              <w:bottom w:val="single" w:sz="4" w:space="0" w:color="auto"/>
+              <w:right w:val="single" w:sz="4" w:space="0" w:color="auto"/>
+            </w:tcBorders>
+            <w:shd w:val="clear" w:color="auto" w:fill="auto"/>
+            <w:noWrap/>
+            <w:vAlign w:val="bottom"/>
+            <w:hideMark/>
+          </w:tcPr>
+          <w:p>
+            <w:pPr>
+              <w:widowControl/>
+              <w:autoSpaceDE/>
+              <w:autoSpaceDN/>
+              <w:jc w:val="center"/>
+              <w:rPr>
+                <w:rFonts w:ascii="Calibri" w:eastAsia="Times New Roman" w:hAnsi="Calibri" w:cs="Calibri"/>
+                <w:color w:val="000000"/>
+                <w:lang w:eastAsia="pt-BR"/>
+              </w:rPr>
+            </w:pPr>
+            <w:r>
+              <w:rPr>
+                <w:rFonts w:ascii="Calibri" w:eastAsia="Times New Roman" w:hAnsi="Calibri" w:cs="Calibri"/>
+                <w:color w:val="000000"/>
+                <w:lang w:eastAsia="pt-BR"/>
+              </w:rPr>
+              <w:t>64</w:t>
+            </w:r>
+          </w:p>
+        </w:tc>
+        <w:tc>
+          <w:tcPr>
+            <w:tcW w:w="1940" w:type="dxa"/>
+            <w:tcBorders>
+              <w:top w:val="nil"/>
+              <w:left w:val="nil"/>
+              <w:bottom w:val="single" w:sz="4" w:space="0" w:color="auto"/>
+              <w:right w:val="single" w:sz="4" w:space="0" w:color="auto"/>
+            </w:tcBorders>
+            <w:shd w:val="clear" w:color="auto" w:fill="auto"/>
+            <w:noWrap/>
+            <w:vAlign w:val="bottom"/>
+            <w:hideMark/>
+          </w:tcPr>
+          <w:p>
+            <w:pPr>
+              <w:widowControl/>
+              <w:autoSpaceDE/>
+              <w:autoSpaceDN/>
+              <w:jc w:val="center"/>
+              <w:rPr>
+                <w:rFonts w:ascii="Calibri" w:eastAsia="Times New Roman" w:hAnsi="Calibri" w:cs="Calibri"/>
+                <w:color w:val="000000"/>
+                <w:lang w:eastAsia="pt-BR"/>
+              </w:rPr>
+            </w:pPr>
+            <w:r>
+              <w:rPr>
+                <w:rFonts w:ascii="Calibri" w:eastAsia="Times New Roman" w:hAnsi="Calibri" w:cs="Calibri"/>
+                <w:color w:val="000000"/>
+                <w:lang w:eastAsia="pt-BR"/>
+              </w:rPr>
+              <w:t>20</w:t>
+            </w:r>
+          </w:p>
+        </w:tc>
+        <w:tc>
+          <w:tcPr>
+            <w:tcW w:w="1900" w:type="dxa"/>
+            <w:tcBorders>
+              <w:top w:val="nil"/>
+              <w:left w:val="nil"/>
+              <w:bottom w:val="single" w:sz="4" w:space="0" w:color="auto"/>
+              <w:right w:val="single" w:sz="4" w:space="0" w:color="auto"/>
+            </w:tcBorders>
+            <w:shd w:val="clear" w:color="auto" w:fill="auto"/>
+            <w:noWrap/>
+            <w:vAlign w:val="bottom"/>
+            <w:hideMark/>
+          </w:tcPr>
+          <w:p>
+            <w:pPr>
+              <w:widowControl/>
+              <w:autoSpaceDE/>
+              <w:autoSpaceDN/>
+              <w:jc w:val="center"/>
+              <w:rPr>
+                <w:rFonts w:ascii="Calibri" w:eastAsia="Times New Roman" w:hAnsi="Calibri" w:cs="Calibri"/>
+                <w:color w:val="000000"/>
+                <w:lang w:eastAsia="pt-BR"/>
+              </w:rPr>
+            </w:pPr>
+            <w:r>
+              <w:rPr>
+                <w:rFonts w:ascii="Calibri" w:eastAsia="Times New Roman" w:hAnsi="Calibri" w:cs="Calibri"/>
+                <w:color w:val="000000"/>
+                <w:lang w:eastAsia="pt-BR"/>
+              </w:rPr>
+              <w:t>0.001</w:t>
+            </w:r>
+          </w:p>
+        </w:tc>
+        <w:tc>
+          <w:tcPr>
+            <w:tcW w:w="1900" w:type="dxa"/>
+            <w:tcBorders>
+              <w:top w:val="nil"/>
+              <w:left w:val="nil"/>
+              <w:bottom w:val="single" w:sz="4" w:space="0" w:color="auto"/>
+              <w:right w:val="single" w:sz="4" w:space="0" w:color="auto"/>
+            </w:tcBorders>
+            <w:shd w:val="clear" w:color="auto" w:fill="auto"/>
+            <w:noWrap/>
+            <w:vAlign w:val="bottom"/>
+            <w:hideMark/>
+          </w:tcPr>
+          <w:p>
+            <w:pPr>
+              <w:widowControl/>
+              <w:autoSpaceDE/>
+              <w:autoSpaceDN/>
+              <w:jc w:val="center"/>
+              <w:rPr>
+                <w:rFonts w:ascii="Calibri" w:eastAsia="Times New Roman" w:hAnsi="Calibri" w:cs="Calibri"/>
+                <w:color w:val="000000"/>
+                <w:lang w:eastAsia="pt-BR"/>
+              </w:rPr>
+            </w:pPr>
+            <w:r>
+              <w:rPr>
+                <w:rFonts w:ascii="Calibri" w:eastAsia="Times New Roman" w:hAnsi="Calibri" w:cs="Calibri"/>
+                <w:color w:val="000000"/>
+                <w:lang w:eastAsia="pt-BR"/>
+              </w:rPr>
+              <w:t>65.03%</w:t>
+            </w:r>
+          </w:p>
+        </w:tc>
+      </w:tr>
+      <w:tr>
+        <w:trPr>
+          <w:trHeight w:val="300"/>
+        </w:trPr>
+        <w:tc>
+          <w:tcPr>
+            <w:tcW w:w="1940" w:type="dxa"/>
+            <w:tcBorders>
+              <w:top w:val="nil"/>
+              <w:left w:val="single" w:sz="4" w:space="0" w:color="auto"/>
+              <w:bottom w:val="single" w:sz="4" w:space="0" w:color="auto"/>
+              <w:right w:val="single" w:sz="4" w:space="0" w:color="auto"/>
+            </w:tcBorders>
+            <w:shd w:val="clear" w:color="auto" w:fill="auto"/>
+            <w:noWrap/>
+            <w:vAlign w:val="bottom"/>
+            <w:hideMark/>
+          </w:tcPr>
+          <w:p>
+            <w:pPr>
+              <w:widowControl/>
+              <w:autoSpaceDE/>
+              <w:autoSpaceDN/>
+              <w:jc w:val="center"/>
+              <w:rPr>
+                <w:rFonts w:ascii="Calibri" w:eastAsia="Times New Roman" w:hAnsi="Calibri" w:cs="Calibri"/>
+                <w:color w:val="000000"/>
+                <w:lang w:eastAsia="pt-BR"/>
+              </w:rPr>
+            </w:pPr>
+            <w:r>
+              <w:rPr>
+                <w:rFonts w:ascii="Calibri" w:eastAsia="Times New Roman" w:hAnsi="Calibri" w:cs="Calibri"/>
+                <w:color w:val="000000"/>
+                <w:lang w:eastAsia="pt-BR"/>
+              </w:rPr>
+              <w:t>64</w:t>
+            </w:r>
+          </w:p>
+        </w:tc>
+        <w:tc>
+          <w:tcPr>
+            <w:tcW w:w="1940" w:type="dxa"/>
+            <w:tcBorders>
+              <w:top w:val="nil"/>
+              <w:left w:val="nil"/>
+              <w:bottom w:val="single" w:sz="4" w:space="0" w:color="auto"/>
+              <w:right w:val="single" w:sz="4" w:space="0" w:color="auto"/>
+            </w:tcBorders>
+            <w:shd w:val="clear" w:color="auto" w:fill="auto"/>
+            <w:noWrap/>
+            <w:vAlign w:val="bottom"/>
+            <w:hideMark/>
+          </w:tcPr>
+          <w:p>
+            <w:pPr>
+              <w:widowControl/>
+              <w:autoSpaceDE/>
+              <w:autoSpaceDN/>
+              <w:jc w:val="center"/>
+              <w:rPr>
+                <w:rFonts w:ascii="Calibri" w:eastAsia="Times New Roman" w:hAnsi="Calibri" w:cs="Calibri"/>
+                <w:color w:val="000000"/>
+                <w:lang w:eastAsia="pt-BR"/>
+              </w:rPr>
+            </w:pPr>
+            <w:r>
+              <w:rPr>
+                <w:rFonts w:ascii="Calibri" w:eastAsia="Times New Roman" w:hAnsi="Calibri" w:cs="Calibri"/>
+                <w:color w:val="000000"/>
+                <w:lang w:eastAsia="pt-BR"/>
+              </w:rPr>
+              <w:t>50</w:t>
+            </w:r>
+          </w:p>
+        </w:tc>
+        <w:tc>
+          <w:tcPr>
+            <w:tcW w:w="1900" w:type="dxa"/>
+            <w:tcBorders>
+              <w:top w:val="nil"/>
+              <w:left w:val="nil"/>
+              <w:bottom w:val="single" w:sz="4" w:space="0" w:color="auto"/>
+              <w:right w:val="single" w:sz="4" w:space="0" w:color="auto"/>
+            </w:tcBorders>
+            <w:shd w:val="clear" w:color="auto" w:fill="auto"/>
+            <w:noWrap/>
+            <w:vAlign w:val="bottom"/>
+            <w:hideMark/>
+          </w:tcPr>
+          <w:p>
+            <w:pPr>
+              <w:widowControl/>
+              <w:autoSpaceDE/>
+              <w:autoSpaceDN/>
+              <w:jc w:val="center"/>
+              <w:rPr>
+                <w:rFonts w:ascii="Calibri" w:eastAsia="Times New Roman" w:hAnsi="Calibri" w:cs="Calibri"/>
+                <w:color w:val="000000"/>
+                <w:lang w:eastAsia="pt-BR"/>
+              </w:rPr>
+            </w:pPr>
+            <w:r>
+              <w:rPr>
+                <w:rFonts w:ascii="Calibri" w:eastAsia="Times New Roman" w:hAnsi="Calibri" w:cs="Calibri"/>
+                <w:color w:val="000000"/>
+                <w:lang w:eastAsia="pt-BR"/>
+              </w:rPr>
+              <w:t>0.0001</w:t>
+            </w:r>
+          </w:p>
+        </w:tc>
+        <w:tc>
+          <w:tcPr>
+            <w:tcW w:w="1900" w:type="dxa"/>
+            <w:tcBorders>
+              <w:top w:val="nil"/>
+              <w:left w:val="nil"/>
+              <w:bottom w:val="single" w:sz="4" w:space="0" w:color="auto"/>
+              <w:right w:val="single" w:sz="4" w:space="0" w:color="auto"/>
+            </w:tcBorders>
+            <w:shd w:val="clear" w:color="auto" w:fill="auto"/>
+            <w:noWrap/>
+            <w:vAlign w:val="bottom"/>
+            <w:hideMark/>
+          </w:tcPr>
+          <w:p>
+            <w:pPr>
+              <w:widowControl/>
+              <w:autoSpaceDE/>
+              <w:autoSpaceDN/>
+              <w:jc w:val="center"/>
+              <w:rPr>
+                <w:rFonts w:ascii="Calibri" w:eastAsia="Times New Roman" w:hAnsi="Calibri" w:cs="Calibri"/>
+                <w:color w:val="000000"/>
+                <w:lang w:eastAsia="pt-BR"/>
+              </w:rPr>
+            </w:pPr>
+            <w:r>
+              <w:rPr>
+                <w:rFonts w:ascii="Calibri" w:eastAsia="Times New Roman" w:hAnsi="Calibri" w:cs="Calibri"/>
+                <w:color w:val="000000"/>
+                <w:lang w:eastAsia="pt-BR"/>
+              </w:rPr>
+              <w:t>65.54%</w:t>
+            </w:r>
+          </w:p>
+        </w:tc>
+      </w:tr>
+      <w:tr>
+        <w:trPr>
+          <w:trHeight w:val="300"/>
+        </w:trPr>
+        <w:tc>
+          <w:tcPr>
+            <w:tcW w:w="1940" w:type="dxa"/>
+            <w:tcBorders>
+              <w:top w:val="nil"/>
+              <w:left w:val="single" w:sz="4" w:space="0" w:color="auto"/>
+              <w:bottom w:val="single" w:sz="4" w:space="0" w:color="auto"/>
+              <w:right w:val="single" w:sz="4" w:space="0" w:color="auto"/>
+            </w:tcBorders>
+            <w:shd w:val="clear" w:color="auto" w:fill="auto"/>
+            <w:noWrap/>
+            <w:vAlign w:val="bottom"/>
+            <w:hideMark/>
+          </w:tcPr>
+          <w:p>
+            <w:pPr>
+              <w:widowControl/>
+              <w:autoSpaceDE/>
+              <w:autoSpaceDN/>
+              <w:jc w:val="center"/>
+              <w:rPr>
+                <w:rFonts w:ascii="Calibri" w:eastAsia="Times New Roman" w:hAnsi="Calibri" w:cs="Calibri"/>
+                <w:color w:val="000000"/>
+                <w:lang w:eastAsia="pt-BR"/>
+              </w:rPr>
+            </w:pPr>
+            <w:r>
+              <w:rPr>
+                <w:rFonts w:ascii="Calibri" w:eastAsia="Times New Roman" w:hAnsi="Calibri" w:cs="Calibri"/>
+                <w:color w:val="000000"/>
+                <w:lang w:eastAsia="pt-BR"/>
+              </w:rPr>
+              <w:t>64</w:t>
+            </w:r>
+          </w:p>
+        </w:tc>
+        <w:tc>
+          <w:tcPr>
+            <w:tcW w:w="1940" w:type="dxa"/>
+            <w:tcBorders>
+              <w:top w:val="nil"/>
+              <w:left w:val="nil"/>
+              <w:bottom w:val="single" w:sz="4" w:space="0" w:color="auto"/>
+              <w:right w:val="single" w:sz="4" w:space="0" w:color="auto"/>
+            </w:tcBorders>
+            <w:shd w:val="clear" w:color="auto" w:fill="auto"/>
+            <w:noWrap/>
+            <w:vAlign w:val="bottom"/>
+            <w:hideMark/>
+          </w:tcPr>
+          <w:p>
+            <w:pPr>
+              <w:widowControl/>
+              <w:autoSpaceDE/>
+              <w:autoSpaceDN/>
+              <w:jc w:val="center"/>
+              <w:rPr>
+                <w:rFonts w:ascii="Calibri" w:eastAsia="Times New Roman" w:hAnsi="Calibri" w:cs="Calibri"/>
+                <w:color w:val="000000"/>
+                <w:lang w:eastAsia="pt-BR"/>
+              </w:rPr>
+            </w:pPr>
+            <w:r>
+              <w:rPr>
+                <w:rFonts w:ascii="Calibri" w:eastAsia="Times New Roman" w:hAnsi="Calibri" w:cs="Calibri"/>
+                <w:color w:val="000000"/>
+                <w:lang w:eastAsia="pt-BR"/>
+              </w:rPr>
+              <w:t>50</w:t>
+            </w:r>
+          </w:p>
+        </w:tc>
+        <w:tc>
+          <w:tcPr>
+            <w:tcW w:w="1900" w:type="dxa"/>
+            <w:tcBorders>
+              <w:top w:val="nil"/>
+              <w:left w:val="nil"/>
+              <w:bottom w:val="single" w:sz="4" w:space="0" w:color="auto"/>
+              <w:right w:val="single" w:sz="4" w:space="0" w:color="auto"/>
+            </w:tcBorders>
+            <w:shd w:val="clear" w:color="auto" w:fill="auto"/>
+            <w:noWrap/>
+            <w:vAlign w:val="bottom"/>
+            <w:hideMark/>
+          </w:tcPr>
+          <w:p>
+            <w:pPr>
+              <w:widowControl/>
+              <w:autoSpaceDE/>
+              <w:autoSpaceDN/>
+              <w:jc w:val="center"/>
+              <w:rPr>
+                <w:rFonts w:ascii="Calibri" w:eastAsia="Times New Roman" w:hAnsi="Calibri" w:cs="Calibri"/>
+                <w:color w:val="000000"/>
+                <w:lang w:eastAsia="pt-BR"/>
+              </w:rPr>
+            </w:pPr>
+            <w:r>
+              <w:rPr>
+                <w:rFonts w:ascii="Calibri" w:eastAsia="Times New Roman" w:hAnsi="Calibri" w:cs="Calibri"/>
+                <w:color w:val="000000"/>
+                <w:lang w:eastAsia="pt-BR"/>
+              </w:rPr>
+              <w:t>0.001</w:t>
+            </w:r>
+          </w:p>
+        </w:tc>
+        <w:tc>
+          <w:tcPr>
+            <w:tcW w:w="1900" w:type="dxa"/>
+            <w:tcBorders>
+              <w:top w:val="nil"/>
+              <w:left w:val="nil"/>
+              <w:bottom w:val="single" w:sz="4" w:space="0" w:color="auto"/>
+              <w:right w:val="single" w:sz="4" w:space="0" w:color="auto"/>
+            </w:tcBorders>
+            <w:shd w:val="clear" w:color="auto" w:fill="auto"/>
+            <w:noWrap/>
+            <w:vAlign w:val="bottom"/>
+            <w:hideMark/>
+          </w:tcPr>
+          <w:p>
+            <w:pPr>
+              <w:widowControl/>
+              <w:autoSpaceDE/>
+              <w:autoSpaceDN/>
+              <w:jc w:val="center"/>
+              <w:rPr>
+                <w:rFonts w:ascii="Calibri" w:eastAsia="Times New Roman" w:hAnsi="Calibri" w:cs="Calibri"/>
+                <w:color w:val="000000"/>
+                <w:lang w:eastAsia="pt-BR"/>
+              </w:rPr>
+            </w:pPr>
+            <w:r>
+              <w:rPr>
+                <w:rFonts w:ascii="Calibri" w:eastAsia="Times New Roman" w:hAnsi="Calibri" w:cs="Calibri"/>
+                <w:color w:val="000000"/>
+                <w:lang w:eastAsia="pt-BR"/>
+              </w:rPr>
+              <w:t>57.62%</w:t>
+            </w:r>
+          </w:p>
+        </w:tc>
+      </w:tr>
+    </w:tbl>
+    <w:p>
+      <w:pPr>
+        <w:pStyle w:val="Corpodetexto"/>
+        <w:spacing w:before="163" w:line="360" w:lineRule="auto"/>
+        <w:ind w:left="516" w:right="393" w:firstLine="720"/>
+      </w:pPr>
+      <w:r>
+        <w:rPr>
+          <w:b/>
+        </w:rPr>
+        <w:t>Figura 14</w:t>
+      </w:r>
+      <w:r>
+        <w:t>: Resultados dos testes da arquitetura original</w:t>
+      </w:r>
+      <w:r>
+        <w:t>.</w:t>
+      </w:r>
+    </w:p>
+    <w:p>
+      <w:pPr>
+        <w:pStyle w:val="Corpodetexto"/>
+        <w:spacing w:before="163" w:line="360" w:lineRule="auto"/>
+        <w:ind w:left="516" w:right="393" w:firstLine="720"/>
+      </w:pPr>
+    </w:p>
     <w:p>
       <w:pPr>
         <w:pStyle w:val="Corpodetexto"/>
@@ -9633,8 +10439,65 @@
         <w:ind w:left="720" w:right="393" w:firstLine="516"/>
         <w:jc w:val="both"/>
       </w:pPr>
-      <w:bookmarkStart w:id="17" w:name="_GoBack"/>
-      <w:bookmarkEnd w:id="17"/>
+      <w:r>
+        <w:t>A primeira variação da arquitet</w:t>
+      </w:r>
+      <w:r>
+        <w:t xml:space="preserve">ura foi aumentando e diminuindo </w:t>
+      </w:r>
+      <w:r>
+        <w:t>a quantidade de camadas convolucionais da rede, no caso foram testadas 2, 3, 4 e 5 camadas e o seu impacto na rede</w:t>
+      </w:r>
+      <w:r>
+        <w:t>, essas camadas possuem a mesma estrutura de Conv2 e Conv3.</w:t>
+      </w:r>
+      <w:r>
+        <w:t xml:space="preserve"> Resultados estão evidenciados na figura 15.</w:t>
+      </w:r>
+    </w:p>
+    <w:p>
+      <w:pPr>
+        <w:pStyle w:val="Corpodetexto"/>
+        <w:spacing w:before="163" w:line="360" w:lineRule="auto"/>
+        <w:ind w:left="720" w:right="393" w:firstLine="516"/>
+        <w:jc w:val="both"/>
+      </w:pPr>
+      <w:r>
+        <w:t xml:space="preserve">A segunda variação envolveu a adição de uma camada </w:t>
+      </w:r>
+      <w:r>
+        <w:t>totalmente conectada, e seu resultado foi calculado como mostra a figura 16.</w:t>
+      </w:r>
+    </w:p>
+    <w:p>
+      <w:pPr>
+        <w:pStyle w:val="Corpodetexto"/>
+        <w:spacing w:before="163" w:line="360" w:lineRule="auto"/>
+        <w:ind w:left="720" w:right="393" w:firstLine="516"/>
+        <w:jc w:val="both"/>
+      </w:pPr>
+      <w:r>
+        <w:t xml:space="preserve">A última variação foi a adição de uma camada de </w:t>
+      </w:r>
+      <w:proofErr w:type="spellStart"/>
+      <w:r>
+        <w:rPr>
+          <w:i/>
+        </w:rPr>
+        <w:t>dropout</w:t>
+      </w:r>
+      <w:proofErr w:type="spellEnd"/>
+      <w:r>
+        <w:t xml:space="preserve"> após a primeira camada </w:t>
+      </w:r>
+      <w:proofErr w:type="spellStart"/>
+      <w:r>
+        <w:t>convolutiva</w:t>
+      </w:r>
+      <w:proofErr w:type="spellEnd"/>
+      <w:r>
+        <w:t>.</w:t>
+      </w:r>
     </w:p>
     <w:p>
       <w:pPr>
@@ -9661,7 +10524,7 @@
           <w:szCs w:val="24"/>
         </w:rPr>
       </w:pPr>
-      <w:bookmarkStart w:id="18" w:name="_Toc14821163"/>
+      <w:bookmarkStart w:id="17" w:name="_Toc14821163"/>
       <w:r>
         <w:rPr>
           <w:sz w:val="24"/>
@@ -9677,7 +10540,7 @@
         </w:rPr>
         <w:t>size</w:t>
       </w:r>
-      <w:bookmarkEnd w:id="18"/>
+      <w:bookmarkEnd w:id="17"/>
       <w:proofErr w:type="spellEnd"/>
     </w:p>
     <w:p>
@@ -9697,7 +10560,7 @@
           <w:szCs w:val="24"/>
         </w:rPr>
       </w:pPr>
-      <w:bookmarkStart w:id="19" w:name="_Toc14821164"/>
+      <w:bookmarkStart w:id="18" w:name="_Toc14821164"/>
       <w:r>
         <w:rPr>
           <w:sz w:val="24"/>
@@ -9713,7 +10576,7 @@
         </w:rPr>
         <w:t>epochs</w:t>
       </w:r>
-      <w:bookmarkEnd w:id="19"/>
+      <w:bookmarkEnd w:id="18"/>
       <w:proofErr w:type="spellEnd"/>
     </w:p>
     <w:p>
@@ -9740,11 +10603,11 @@
         <w:spacing w:before="202"/>
         <w:ind w:left="1234" w:hanging="578"/>
       </w:pPr>
-      <w:bookmarkStart w:id="20" w:name="_Toc14821165"/>
+      <w:bookmarkStart w:id="19" w:name="_Toc14821165"/>
       <w:r>
         <w:t>Considerações finais</w:t>
       </w:r>
-      <w:bookmarkEnd w:id="20"/>
+      <w:bookmarkEnd w:id="19"/>
     </w:p>
     <w:p>
       <w:pPr>
@@ -9754,7 +10617,28 @@
         <w:jc w:val="both"/>
       </w:pPr>
       <w:r>
-        <w:t>[ALTERAR]. Paragrafo sobre resultados obtidos.</w:t>
+        <w:t>No final acredito que o trabalho contribuiu para a área de pesquisa de análise de mamografias com auxílio da tecnologia, acredito que</w:t>
+      </w:r>
+      <w:r>
+        <w:t xml:space="preserve"> estudos que relacionam redes convolucionais e</w:t>
+      </w:r>
+      <w:r>
+        <w:t xml:space="preserve"> processamento digital de imagens </w:t>
+      </w:r>
+      <w:r>
+        <w:t xml:space="preserve">na área medica </w:t>
+      </w:r>
+      <w:r>
+        <w:t>evoluirão bastante nos próximos</w:t>
+      </w:r>
+      <w:r>
+        <w:t xml:space="preserve"> anos e esse projeto poderá</w:t>
+      </w:r>
+      <w:r>
+        <w:t xml:space="preserve"> ser revisitado e melhorado. </w:t>
+      </w:r>
+      <w:r>
+        <w:t>O resultado final de acurácia não foi satisfatório considerando o nível de assertividade necessário na área medica.</w:t>
       </w:r>
     </w:p>
     <w:p>
@@ -9765,7 +10649,13 @@
         <w:jc w:val="both"/>
       </w:pPr>
       <w:r>
-        <w:t xml:space="preserve">No final acredito que o trabalho contribuiu para a área de pesquisa de análise de mamografias com auxílio da tecnologia, acredito que redes convolucionais e processamento digital de imagens evoluirão bastante nos próximos anos e esse projeto possa ser revisitado e melhorado. </w:t>
+        <w:t>O projeto resultou em um aprendizado enorme para o autor, tanto na área tecnológica quanto biológica e foi muito importante ver como software aplicado em uma área tão crítica como medicina pode resultar em uma solução para questões de saúde da população</w:t>
+      </w:r>
+      <w:r>
+        <w:t xml:space="preserve"> no futuro</w:t>
+      </w:r>
+      <w:r>
+        <w:t xml:space="preserve">. O conhecimento obtido sobre redes neurais convolucionais e sobre processamento digital de imagens será carregado pelo resto da carreira profissional do autor. </w:t>
       </w:r>
     </w:p>
     <w:p>
@@ -9776,7 +10666,20 @@
         <w:jc w:val="both"/>
       </w:pPr>
       <w:r>
-        <w:t xml:space="preserve">O projeto resultou em um aprendizado enorme para o autor, tanto na área tecnológica quanto biológica e foi muito importante ver como software aplicado em uma área tão crítica como medicina pode gerar resultar em uma solução para questões de saúde da população. O conhecimento obtido sobre redes neurais convolucionais e sobre processamento digital de imagens será carregado pelo resto da carreira profissional do autor. </w:t>
+        <w:t xml:space="preserve">Se o projeto começasse agora a rede seria aperfeiçoada e seria desenvolvida uma interface para que o usuário pudesse utilizar o software de </w:t>
+      </w:r>
+      <w:r>
+        <w:lastRenderedPageBreak/>
+        <w:t>maneira fácil, automática e intuitiva. Todos os processos ainda não automatizados completamente seriam automatizados e o produto final do projeto seria um software que poderia ser utilizado pelos médicos no auxílio do diagnóstico de tumores de mama. Também seria estudada a possibilidade de</w:t>
+      </w:r>
+      <w:r>
+        <w:t xml:space="preserve"> classificar as imagens dentro da escala BI-RADS[2] tornando a classificação mais granular o que poderia ser de interesse ao usuário final</w:t>
+      </w:r>
+      <w:r>
+        <w:t>.</w:t>
+      </w:r>
+      <w:r>
+        <w:t xml:space="preserve"> Além disso mais imagens seriam procuradas para incrementar a base de dados e seria estudada a possiblidade de utilizar GPUs para realizar o processamento da rede ou até realizar o processamento na nuvem.</w:t>
       </w:r>
     </w:p>
     <w:p>
@@ -9787,37 +10690,21 @@
         <w:jc w:val="both"/>
       </w:pPr>
       <w:r>
-        <w:t>Se o projeto começasse agora a rede seria aperfeiçoada e seria desenvolvida uma interface para que o usuário pudesse utilizar o software de maneira fácil, automática e intuitiva. Todos os processos ainda não automatizados completamente seriam automatizados e o produto final do projeto seria um software que poderia ser utilizado pelos médicos no auxílio do diagnóstico de tumores de mama. Também seria estudada a possibilidade de</w:t>
-      </w:r>
-      <w:r>
-        <w:t xml:space="preserve"> classificar as imagens dentro da escala BI-RADS[2] tornando a classificação mais granular o que poderia ser de interesse ao usuário final</w:t>
-      </w:r>
-      <w:r>
-        <w:t>.</w:t>
-      </w:r>
-      <w:r>
-        <w:t xml:space="preserve"> Além disso mais imagens seriam procuradas para incrementar a base de dados e seria estudada a possiblidade de utilizar GPUs para realizar o processamento da rede ou até realizar o processamento na nuvem.</w:t>
-      </w:r>
-    </w:p>
-    <w:p>
-      <w:pPr>
-        <w:pStyle w:val="Corpodetexto"/>
-        <w:spacing w:before="163" w:line="360" w:lineRule="auto"/>
-        <w:ind w:left="668" w:right="393" w:firstLine="566"/>
-        <w:jc w:val="both"/>
-      </w:pPr>
-      <w:r>
         <w:t>Próximos passos para o projeto caso alguém queira dar continuidade seriam os já citados: aperfeiçoamento da rede, desenvolvimento de uma interface para utilização do software, busca de mais imagens para complementar a base de dados, automação de todos os processos necessários para preparar a execução da aplicação principal</w:t>
       </w:r>
       <w:r>
         <w:t xml:space="preserve"> incluindo a segmentação ROI</w:t>
       </w:r>
       <w:r>
-        <w:t xml:space="preserve">, classificar as imagens dentro da escala BI-RADS[2], melhorar o processamento e por fim até homologar, </w:t>
-      </w:r>
-      <w:r>
-        <w:lastRenderedPageBreak/>
-        <w:t xml:space="preserve">certificar e patentear o software desenvolvido para comercialização e uso na área medicinal.  </w:t>
+        <w:t xml:space="preserve">, classificar as imagens dentro da escala BI-RADS[2], melhorar o processamento e por </w:t>
+      </w:r>
+      <w:r>
+        <w:t>fim até homologar e certificar uma aplicação que possa servir como auxilio ao profissional de medicina no seu dia-a-dia, na análise de tumores de mama</w:t>
+      </w:r>
+      <w:bookmarkStart w:id="20" w:name="_GoBack"/>
+      <w:bookmarkEnd w:id="20"/>
+      <w:r>
+        <w:t xml:space="preserve">.  </w:t>
       </w:r>
     </w:p>
     <w:p>
@@ -11522,7 +12409,11 @@
         </w:r>
       </w:hyperlink>
       <w:r>
-        <w:t xml:space="preserve"> Disponível em: &lt;https://github.com/jhole89/classifying-cancer&gt;. Acesso em: 20 jun. 201</w:t>
+        <w:t xml:space="preserve"> Disponível em: &lt;https://github.com/jhole89/classifying-</w:t>
+      </w:r>
+      <w:r>
+        <w:lastRenderedPageBreak/>
+        <w:t>cancer&gt;. Acesso em: 20 jun. 201</w:t>
       </w:r>
       <w:r>
         <w:t>9</w:t>
@@ -12397,19 +13288,6 @@
         </w:tabs>
         <w:spacing w:line="360" w:lineRule="auto"/>
         <w:ind w:left="668" w:right="394"/>
-        <w:rPr>
-          <w:lang w:val="en-US"/>
-        </w:rPr>
-      </w:pPr>
-    </w:p>
-    <w:p>
-      <w:pPr>
-        <w:pStyle w:val="PargrafodaLista"/>
-        <w:tabs>
-          <w:tab w:val="left" w:pos="1037"/>
-        </w:tabs>
-        <w:spacing w:line="360" w:lineRule="auto"/>
-        <w:ind w:right="394" w:firstLine="0"/>
         <w:jc w:val="both"/>
         <w:rPr>
           <w:lang w:val="en-US"/>
@@ -17273,7 +18151,7 @@
 </file>
 
 <file path=customXml/itemProps1.xml><?xml version="1.0" encoding="utf-8"?>
-<ds:datastoreItem xmlns:ds="http://schemas.openxmlformats.org/officeDocument/2006/customXml" ds:itemID="{930474BE-6732-49C0-8EE2-D01DD96FE22A}">
+<ds:datastoreItem xmlns:ds="http://schemas.openxmlformats.org/officeDocument/2006/customXml" ds:itemID="{4304D1EC-C715-4154-A546-5A98FA4969E7}">
   <ds:schemaRefs>
     <ds:schemaRef ds:uri="http://schemas.openxmlformats.org/officeDocument/2006/bibliography"/>
   </ds:schemaRefs>

</xml_diff>

<commit_message>
Pequenas correcoes e formatacao
</commit_message>
<xml_diff>
--- a/Projeto 2/docs/RelatorioProjetoFinal2-GuilhermeAraujo.docx
+++ b/Projeto 2/docs/RelatorioProjetoFinal2-GuilhermeAraujo.docx
@@ -2038,6 +2038,7 @@
           <w:docPartUnique/>
         </w:docPartObj>
       </w:sdtPr>
+      <w:sdtEndPr/>
       <w:sdtContent>
         <w:p>
           <w:pPr>
@@ -2642,7 +2643,7 @@
                 <w:noProof/>
                 <w:webHidden/>
               </w:rPr>
-              <w:t>18</w:t>
+              <w:t>17</w:t>
             </w:r>
             <w:r>
               <w:rPr>
@@ -2815,7 +2816,7 @@
                 <w:noProof/>
                 <w:webHidden/>
               </w:rPr>
-              <w:t>20</w:t>
+              <w:t>19</w:t>
             </w:r>
             <w:r>
               <w:rPr>
@@ -2902,7 +2903,7 @@
                 <w:noProof/>
                 <w:webHidden/>
               </w:rPr>
-              <w:t>20</w:t>
+              <w:t>19</w:t>
             </w:r>
             <w:r>
               <w:rPr>
@@ -3076,7 +3077,7 @@
                 <w:noProof/>
                 <w:webHidden/>
               </w:rPr>
-              <w:t>23</w:t>
+              <w:t>22</w:t>
             </w:r>
             <w:r>
               <w:rPr>
@@ -3162,7 +3163,7 @@
                 <w:noProof/>
                 <w:webHidden/>
               </w:rPr>
-              <w:t>24</w:t>
+              <w:t>23</w:t>
             </w:r>
             <w:r>
               <w:rPr>
@@ -3249,7 +3250,7 @@
                 <w:noProof/>
                 <w:webHidden/>
               </w:rPr>
-              <w:t>25</w:t>
+              <w:t>24</w:t>
             </w:r>
             <w:r>
               <w:rPr>
@@ -4740,11 +4741,20 @@
         <w:jc w:val="both"/>
       </w:pPr>
       <w:r>
+        <w:rPr>
+          <w:b/>
+        </w:rPr>
         <w:lastRenderedPageBreak/>
         <w:t>N</w:t>
       </w:r>
       <w:r>
-        <w:t xml:space="preserve">ódulos: </w:t>
+        <w:rPr>
+          <w:b/>
+        </w:rPr>
+        <w:t>ódulos</w:t>
+      </w:r>
+      <w:r>
+        <w:t xml:space="preserve">: </w:t>
       </w:r>
       <w:r>
         <w:t>Também chamados de massas são volumes tridimensionais classificados de acordo com sua forma, margem e densidade. A alta densidade do nódulo esta significativamente associada a malignidade do mesmo.</w:t>
@@ -4762,7 +4772,13 @@
         <w:jc w:val="both"/>
       </w:pPr>
       <w:r>
-        <w:t>Calcificações: Classificadas de acordo com a forma, tamanho e distribuição. Calcificações benignas são normalmente maiores enquanto as malignas tendem a ser muito pequenas.</w:t>
+        <w:rPr>
+          <w:b/>
+        </w:rPr>
+        <w:t>Calcificações</w:t>
+      </w:r>
+      <w:r>
+        <w:t>: Classificadas de acordo com a forma, tamanho e distribuição. Calcificações benignas são normalmente maiores enquanto as malignas tendem a ser muito pequenas.</w:t>
       </w:r>
     </w:p>
     <w:p>
@@ -4777,7 +4793,13 @@
         <w:jc w:val="both"/>
       </w:pPr>
       <w:r>
-        <w:t>Distorção arquitetural: Diz respeito a análise das linhas do tecido da mama, podendo estar relacionada a malignidade.</w:t>
+        <w:rPr>
+          <w:b/>
+        </w:rPr>
+        <w:t>Distorção arquitetural</w:t>
+      </w:r>
+      <w:r>
+        <w:t>: Diz respeito a análise das linhas do tecido da mama, podendo estar relacionada a malignidade.</w:t>
       </w:r>
     </w:p>
     <w:p>
@@ -4792,7 +4814,13 @@
         <w:jc w:val="both"/>
       </w:pPr>
       <w:r>
-        <w:t>Assimetria: Significa a assimetria das fibras do tecido, pode indicar lesões e malignidade.</w:t>
+        <w:rPr>
+          <w:b/>
+        </w:rPr>
+        <w:t>Assimetria</w:t>
+      </w:r>
+      <w:r>
+        <w:t>: Significa a assimetria das fibras do tecido, pode indicar lesões e malignidade.</w:t>
       </w:r>
     </w:p>
     <w:p>
@@ -4807,7 +4835,13 @@
         <w:jc w:val="both"/>
       </w:pPr>
       <w:r>
-        <w:t>Linfonodo intramamário: São nódulos circunscritos tipicamente benignos.</w:t>
+        <w:rPr>
+          <w:b/>
+        </w:rPr>
+        <w:t>Linfonodo intramamário</w:t>
+      </w:r>
+      <w:r>
+        <w:t>: São nódulos circunscritos tipicamente benignos.</w:t>
       </w:r>
     </w:p>
     <w:p>
@@ -4822,7 +4856,13 @@
         <w:jc w:val="both"/>
       </w:pPr>
       <w:r>
-        <w:t>Lesão na pele: Lesão que se projeta sobre a mama, tipicamente benigna.</w:t>
+        <w:rPr>
+          <w:b/>
+        </w:rPr>
+        <w:t>Lesão na pele</w:t>
+      </w:r>
+      <w:r>
+        <w:t>: Lesão que se projeta sobre a mama, tipicamente benigna.</w:t>
       </w:r>
     </w:p>
     <w:p>
@@ -4837,7 +4877,13 @@
         <w:jc w:val="both"/>
       </w:pPr>
       <w:r>
-        <w:t>Ducto único dilatado: Estrutura tubular normalmente rara e benigna.</w:t>
+        <w:rPr>
+          <w:b/>
+        </w:rPr>
+        <w:t>Ducto único dilatado</w:t>
+      </w:r>
+      <w:r>
+        <w:t>: Estrutura tubular normalmente rara e benigna.</w:t>
       </w:r>
     </w:p>
     <w:p>
@@ -4913,7 +4959,7 @@
       <w:pPr>
         <w:pStyle w:val="Corpodetexto"/>
         <w:spacing w:before="163" w:line="360" w:lineRule="auto"/>
-        <w:ind w:left="516" w:right="393" w:firstLine="720"/>
+        <w:ind w:right="393"/>
         <w:jc w:val="both"/>
         <w:rPr>
           <w:b/>
@@ -5023,6 +5069,15 @@
         <w:ind w:left="516" w:right="393" w:firstLine="720"/>
         <w:jc w:val="both"/>
       </w:pPr>
+      <w:r>
+        <w:t>As visões padrões relacionadas as mamografias são a craniocaudal (CC) e a mediolateral-oblíqua (MLO), o motivo de ter essas duas incidências são o aumento da sensibilidade das áreas cegas, diminuição dos falsos positivos</w:t>
+      </w:r>
+      <w:r>
+        <w:t>.</w:t>
+      </w:r>
+      <w:r>
+        <w:t xml:space="preserve">  </w:t>
+      </w:r>
     </w:p>
     <w:p>
       <w:pPr>
@@ -5031,12 +5086,6 @@
         <w:ind w:left="516" w:right="393" w:firstLine="720"/>
         <w:jc w:val="both"/>
       </w:pPr>
-      <w:r>
-        <w:t>As visões padrões relacionadas as mamografias são a craniocaudal (CC) e a mediolateral-oblíqua (MLO), o motivo de ter essas duas incidências são o aumento da sensibilidade das áreas cegas, diminuição dos falsos positivos</w:t>
-      </w:r>
-      <w:r>
-        <w:t>.</w:t>
-      </w:r>
     </w:p>
     <w:p>
       <w:pPr>
@@ -5173,6 +5222,7 @@
       <w:r>
         <w:t xml:space="preserve">     </w:t>
       </w:r>
+      <w:proofErr w:type="gramStart"/>
       <w:r>
         <w:tab/>
         <w:t xml:space="preserve"> </w:t>
@@ -5181,19 +5231,18 @@
         <w:rPr>
           <w:b/>
         </w:rPr>
-        <w:t xml:space="preserve">Figura 3: </w:t>
+        <w:t>Figura</w:t>
+      </w:r>
+      <w:proofErr w:type="gramEnd"/>
+      <w:r>
+        <w:rPr>
+          <w:b/>
+        </w:rPr>
+        <w:t xml:space="preserve"> 3: </w:t>
       </w:r>
       <w:r>
         <w:t>Imagem de visão CC [7]</w:t>
       </w:r>
-    </w:p>
-    <w:p>
-      <w:pPr>
-        <w:pStyle w:val="Corpodetexto"/>
-        <w:spacing w:before="163" w:line="360" w:lineRule="auto"/>
-        <w:ind w:right="393" w:firstLine="720"/>
-        <w:jc w:val="both"/>
-      </w:pPr>
     </w:p>
     <w:p>
       <w:pPr>
@@ -5227,7 +5276,7 @@
           <w:noProof/>
         </w:rPr>
         <w:pict>
-          <v:shape id="_x0000_s1031" type="#_x0000_t75" style="position:absolute;left:0;text-align:left;margin-left:6.75pt;margin-top:409.25pt;width:450pt;height:195pt;z-index:251665408;mso-position-horizontal-relative:margin;mso-position-vertical-relative:margin">
+          <v:shape id="_x0000_s1031" type="#_x0000_t75" style="position:absolute;left:0;text-align:left;margin-left:0;margin-top:398pt;width:481.15pt;height:208.5pt;z-index:251665408;mso-position-horizontal-relative:margin;mso-position-vertical-relative:margin">
             <v:imagedata r:id="rId14" o:title="miltiple-neurons"/>
             <w10:wrap type="square" anchorx="margin" anchory="margin"/>
           </v:shape>
@@ -5289,6 +5338,8 @@
       <w:r>
         <w:t>: Modelo básico de um neurônio</w:t>
       </w:r>
+      <w:bookmarkStart w:id="6" w:name="_GoBack"/>
+      <w:bookmarkEnd w:id="6"/>
     </w:p>
     <w:p>
       <w:pPr>
@@ -5297,14 +5348,6 @@
         <w:ind w:left="516" w:right="393" w:firstLine="720"/>
         <w:jc w:val="both"/>
       </w:pPr>
-    </w:p>
-    <w:p>
-      <w:pPr>
-        <w:pStyle w:val="Corpodetexto"/>
-        <w:spacing w:before="163" w:line="360" w:lineRule="auto"/>
-        <w:ind w:left="516" w:right="393" w:firstLine="720"/>
-        <w:jc w:val="both"/>
-      </w:pPr>
       <w:r>
         <w:t>Um dos primeiros modelos matemáticos desenvolvidos para formular o neurônio foi o modelo do Perceptron [</w:t>
       </w:r>
@@ -5327,11 +5370,7 @@
         <w:t>a</w:t>
       </w:r>
       <w:r>
-        <w:t xml:space="preserve"> uma </w:t>
-      </w:r>
-      <w:r>
-        <w:lastRenderedPageBreak/>
-        <w:t>constante</w:t>
+        <w:t xml:space="preserve"> uma constante</w:t>
       </w:r>
       <w:r>
         <w:t xml:space="preserve"> como entrada</w:t>
@@ -5351,14 +5390,15 @@
           <w:noProof/>
           <w:lang w:eastAsia="pt-BR"/>
         </w:rPr>
+        <w:lastRenderedPageBreak/>
         <w:drawing>
-          <wp:anchor distT="0" distB="0" distL="114300" distR="114300" simplePos="0" relativeHeight="251666432" behindDoc="0" locked="0" layoutInCell="1" allowOverlap="1" wp14:anchorId="03E189C9" wp14:editId="7E6F86A2">
+          <wp:anchor distT="0" distB="0" distL="114300" distR="114300" simplePos="0" relativeHeight="251666432" behindDoc="0" locked="0" layoutInCell="1" allowOverlap="1" wp14:anchorId="1518839D" wp14:editId="687DD5AB">
             <wp:simplePos x="0" y="0"/>
             <wp:positionH relativeFrom="margin">
               <wp:align>right</wp:align>
             </wp:positionH>
             <wp:positionV relativeFrom="margin">
-              <wp:posOffset>676275</wp:posOffset>
+              <wp:posOffset>673100</wp:posOffset>
             </wp:positionV>
             <wp:extent cx="5715000" cy="2152650"/>
             <wp:effectExtent l="0" t="0" r="0" b="0"/>
@@ -5405,6 +5445,12 @@
                 </pic:pic>
               </a:graphicData>
             </a:graphic>
+            <wp14:sizeRelH relativeFrom="margin">
+              <wp14:pctWidth>0</wp14:pctWidth>
+            </wp14:sizeRelH>
+            <wp14:sizeRelV relativeFrom="margin">
+              <wp14:pctHeight>0</wp14:pctHeight>
+            </wp14:sizeRelV>
           </wp:anchor>
         </w:drawing>
       </w:r>
@@ -5425,6 +5471,14 @@
       <w:pPr>
         <w:pStyle w:val="Corpodetexto"/>
         <w:spacing w:before="163" w:line="360" w:lineRule="auto"/>
+        <w:ind w:left="516" w:right="393" w:firstLine="720"/>
+        <w:jc w:val="both"/>
+      </w:pPr>
+    </w:p>
+    <w:p>
+      <w:pPr>
+        <w:pStyle w:val="Corpodetexto"/>
+        <w:spacing w:before="163" w:line="360" w:lineRule="auto"/>
         <w:ind w:left="2880" w:right="393" w:firstLine="720"/>
         <w:jc w:val="both"/>
       </w:pPr>
@@ -5445,6 +5499,21 @@
         <w:ind w:left="516" w:right="393" w:firstLine="720"/>
         <w:jc w:val="both"/>
       </w:pPr>
+      <w:r>
+        <w:t xml:space="preserve">A função de ativação degrau faz com que a saída da soma das entradas associadas aos seus respectivos pesos gera um valor binário (zero ou um) que baseado em um </w:t>
+      </w:r>
+      <w:r>
+        <w:rPr>
+          <w:i/>
+        </w:rPr>
+        <w:t>threshold</w:t>
+      </w:r>
+      <w:r>
+        <w:t xml:space="preserve"> (limite)</w:t>
+      </w:r>
+      <w:r>
+        <w:t>. Esse modelo limita matematicamente as entradas e a saída devido a sua restrição binaria.</w:t>
+      </w:r>
     </w:p>
     <w:p>
       <w:pPr>
@@ -5454,19 +5523,37 @@
         <w:jc w:val="both"/>
       </w:pPr>
       <w:r>
-        <w:t xml:space="preserve">A função de ativação degrau faz com que a saída da soma das entradas associadas aos seus respectivos pesos gera um valor binário (zero ou um) que baseado em um </w:t>
+        <w:t xml:space="preserve">Com essa limitação outros modelos matemáticos para definir neurônios surgiram, como a </w:t>
       </w:r>
       <w:r>
         <w:rPr>
           <w:i/>
         </w:rPr>
-        <w:t>threshold</w:t>
-      </w:r>
-      <w:r>
-        <w:t xml:space="preserve"> (limite)</w:t>
-      </w:r>
-      <w:r>
-        <w:t>. Esse modelo limita matematicamente as entradas e a saída devido a sua restrição binaria.</w:t>
+        <w:t>Sigmoid</w:t>
+      </w:r>
+      <w:r>
+        <w:t xml:space="preserve"> e a </w:t>
+      </w:r>
+      <w:r>
+        <w:rPr>
+          <w:i/>
+        </w:rPr>
+        <w:t>Rectified Linear Unit</w:t>
+      </w:r>
+      <w:r>
+        <w:t xml:space="preserve"> (ReLU), ambos permitindo valores reais como entradas e gerando valores reais como saída</w:t>
+      </w:r>
+      <w:r>
+        <w:t xml:space="preserve"> [</w:t>
+      </w:r>
+      <w:r>
+        <w:t>15</w:t>
+      </w:r>
+      <w:r>
+        <w:t>]</w:t>
+      </w:r>
+      <w:r>
+        <w:t>.</w:t>
       </w:r>
     </w:p>
     <w:p>
@@ -5477,37 +5564,22 @@
         <w:jc w:val="both"/>
       </w:pPr>
       <w:r>
-        <w:t xml:space="preserve">Com essa limitação outros modelos matemáticos para definir neurônios surgiram, como a </w:t>
-      </w:r>
-      <w:r>
-        <w:rPr>
-          <w:i/>
-        </w:rPr>
-        <w:t>Sigmoid</w:t>
-      </w:r>
-      <w:r>
-        <w:t xml:space="preserve"> e a </w:t>
-      </w:r>
-      <w:r>
-        <w:rPr>
-          <w:i/>
-        </w:rPr>
-        <w:t>Rectified Linear Unit</w:t>
-      </w:r>
-      <w:r>
-        <w:t xml:space="preserve"> (ReLU), ambos permitindo valores reais como entradas e gerando valores reais como saída</w:t>
-      </w:r>
-      <w:r>
-        <w:t xml:space="preserve"> [</w:t>
+        <w:t>Esses neurônios são conectados para formar uma rede neural, essa estrutura formada pelos neurônios permite que os sinais de entrada de rede sejam processados pelos neurônios que se comunicação entre si, alterando os pesos de cada entrada adaptando os neurônios a diferentes estímulos proporcionados pelos sinais de entrada.</w:t>
+      </w:r>
+      <w:r>
+        <w:t xml:space="preserve"> É comum que esses neurônios sejam distribuídos em camadas, classificadas em camada de entrada, onde os padrões são apresentados a rede, camadas intermediarias ou escondidas, onde é feita a maior parte do processamento através das conexões ponderadas pelos pesos, e a camada de saída, onde o resultado final é concluído e apresentado [</w:t>
       </w:r>
       <w:r>
         <w:t>15</w:t>
       </w:r>
       <w:r>
-        <w:t>]</w:t>
-      </w:r>
-      <w:r>
-        <w:t>.</w:t>
+        <w:t>].</w:t>
+      </w:r>
+      <w:r>
+        <w:t xml:space="preserve"> </w:t>
+      </w:r>
+      <w:r>
+        <w:t>Assim é possível que a rede “aprenda”, simulando o processo de aprendizado do cérebro humano.</w:t>
       </w:r>
     </w:p>
     <w:p>
@@ -5517,24 +5589,6 @@
         <w:ind w:left="516" w:right="393" w:firstLine="720"/>
         <w:jc w:val="both"/>
       </w:pPr>
-      <w:r>
-        <w:t>Esses neurônios são conectados para formar uma rede neural, essa estrutura formada pelos neurônios permite que os sinais de entrada de rede sejam processados pelos neurônios que se comunicação entre si, alterando os pesos de cada entrada adaptando os neurônios a diferentes estímulos proporcionados pelos sinais de entrada.</w:t>
-      </w:r>
-      <w:r>
-        <w:t xml:space="preserve"> É comum que esses neurônios sejam distribuídos em camadas, classificadas em camada de entrada, onde os padrões são apresentados a rede, camadas intermediarias ou escondidas, onde é feita a maior parte do processamento através das conexões ponderadas pelos pesos, e a camada de saída, onde o resultado final é concluído e apresentado [</w:t>
-      </w:r>
-      <w:r>
-        <w:t>15</w:t>
-      </w:r>
-      <w:r>
-        <w:t>].</w:t>
-      </w:r>
-      <w:r>
-        <w:t xml:space="preserve"> </w:t>
-      </w:r>
-      <w:r>
-        <w:t>Assim é possível que a rede “aprenda”, simulando o processo de aprendizado do cérebro humano.</w:t>
-      </w:r>
     </w:p>
     <w:p>
       <w:pPr>
@@ -5665,6 +5719,18 @@
         <w:ind w:left="516" w:right="393" w:firstLine="720"/>
         <w:jc w:val="both"/>
       </w:pPr>
+      <w:r>
+        <w:t xml:space="preserve"> Para que esse aprendizado ocorra </w:t>
+      </w:r>
+      <w:r>
+        <w:t>três</w:t>
+      </w:r>
+      <w:r>
+        <w:t xml:space="preserve"> métodos de treinamento foram </w:t>
+      </w:r>
+      <w:r>
+        <w:t>desenvolvidos, aprendizado supervisionado, não supervisionado e por reforço. No aprendizado supervisionado existe um agente externo que indica à rede a resposta desejada para o padrão de entrada, ou seja, a saída foi pré-definida externamente à entrada. No aprendizado não supervisionado não existe um agente externo indicando a resposta desejada aos padrões de entrada. No aprendizado por reforço a rede também não possui a informação de resposta porem recebe um reforço positivo ou negativo dependendo da resposta. Denomina-se ciclo de uma aprendizagem quando todos os pares entrada e saída do conjunto de treinamento são apresentados para a rede.</w:t>
+      </w:r>
     </w:p>
     <w:p>
       <w:pPr>
@@ -5673,17 +5739,28 @@
         <w:ind w:left="516" w:right="393" w:firstLine="720"/>
         <w:jc w:val="both"/>
       </w:pPr>
-      <w:r>
-        <w:t xml:space="preserve"> Para que esse aprendizado ocorra </w:t>
-      </w:r>
-      <w:r>
-        <w:t>três</w:t>
-      </w:r>
-      <w:r>
-        <w:t xml:space="preserve"> métodos de treinamento foram </w:t>
-      </w:r>
-      <w:r>
-        <w:t>desenvolvidos, aprendizado supervisionado, não supervisionado e por reforço. No aprendizado supervisionado existe um agente externo que indica à rede a resposta desejada para o padrão de entrada, ou seja, a saída foi pré-definida externamente à entrada. No aprendizado não supervisionado não existe um agente externo indicando a resposta desejada aos padrões de entrada. No aprendizado por reforço a rede também não possui a informação de resposta porem recebe um reforço positivo ou negativo dependendo da resposta. Denomina-se ciclo de uma aprendizagem quando todos os pares entrada e saída do conjunto de treinamento são apresentados para a rede.</w:t>
+      <w:proofErr w:type="spellStart"/>
+      <w:r>
+        <w:rPr>
+          <w:i/>
+        </w:rPr>
+        <w:t>Backpropagation</w:t>
+      </w:r>
+      <w:proofErr w:type="spellEnd"/>
+      <w:r>
+        <w:rPr>
+          <w:i/>
+        </w:rPr>
+        <w:t xml:space="preserve"> </w:t>
+      </w:r>
+      <w:r>
+        <w:t xml:space="preserve">é um algoritmo de aprendizado supervisionado, em que é calculado um erro após o processamento da rede do sinal de entrada até a saída, e esse erro é propagado na direção inversa da rede, ou seja, da saída para entrada, atualizando os pesos de cada </w:t>
+      </w:r>
+      <w:r>
+        <w:t>neurônio</w:t>
+      </w:r>
+      <w:r>
+        <w:t xml:space="preserve"> de acordo com esse erro calculado [11].</w:t>
       </w:r>
     </w:p>
     <w:p>
@@ -5693,14 +5770,21 @@
         <w:ind w:left="516" w:right="393" w:firstLine="720"/>
         <w:jc w:val="both"/>
       </w:pPr>
-      <w:proofErr w:type="spellStart"/>
+      <w:r>
+        <w:t xml:space="preserve">As redes perceptron multicamadas (MLP) </w:t>
+      </w:r>
+      <w:r>
+        <w:t>se caracteriza por ter todos seus neurônios conectados a um neurônio da próxima camada</w:t>
+      </w:r>
+      <w:r>
+        <w:t xml:space="preserve"> [10], a figura 6 é um exemplo de uma MLP. Essa rede utiliza do mecanismo de </w:t>
+      </w:r>
       <w:r>
         <w:rPr>
           <w:i/>
         </w:rPr>
-        <w:t>Backpropagation</w:t>
-      </w:r>
-      <w:proofErr w:type="spellEnd"/>
+        <w:t>backpropagation</w:t>
+      </w:r>
       <w:r>
         <w:rPr>
           <w:i/>
@@ -5708,13 +5792,7 @@
         <w:t xml:space="preserve"> </w:t>
       </w:r>
       <w:r>
-        <w:t xml:space="preserve">é um algoritmo de aprendizado supervisionado, em que é calculado um erro após o processamento da rede do sinal de entrada até a saída, e esse erro é propagado na direção inversa da rede, ou seja, da saída para entrada, atualizando os pesos de cada </w:t>
-      </w:r>
-      <w:r>
-        <w:t>neurônio</w:t>
-      </w:r>
-      <w:r>
-        <w:t xml:space="preserve"> de acordo com esse erro calculado [11].</w:t>
+        <w:t>para realizar o seu aprendizado.</w:t>
       </w:r>
     </w:p>
     <w:p>
@@ -5725,28 +5803,26 @@
         <w:jc w:val="both"/>
       </w:pPr>
       <w:r>
-        <w:t xml:space="preserve">As redes perceptron multicamadas (MLP) </w:t>
-      </w:r>
-      <w:r>
-        <w:t>se caracteriza por ter todos seus neurônios conectados a um neurônio da próxima camada</w:t>
-      </w:r>
-      <w:r>
-        <w:t xml:space="preserve"> [10], a figura 6 é um exemplo de uma MLP. Essa rede utiliza do mecanismo de </w:t>
-      </w:r>
-      <w:r>
-        <w:rPr>
-          <w:i/>
-        </w:rPr>
-        <w:t>backpropagation</w:t>
-      </w:r>
-      <w:r>
-        <w:rPr>
-          <w:i/>
-        </w:rPr>
-        <w:t xml:space="preserve"> </w:t>
-      </w:r>
-      <w:r>
-        <w:t>para realizar o seu aprendizado.</w:t>
+        <w:t>Redes convolucionais [</w:t>
+      </w:r>
+      <w:r>
+        <w:t>15</w:t>
+      </w:r>
+      <w:r>
+        <w:t xml:space="preserve">] </w:t>
+      </w:r>
+      <w:hyperlink r:id="rId17" w:history="1"/>
+      <w:r>
+        <w:t>são versões adaptadas de MLP usadas principalmente para classificação e analise de imagens</w:t>
+      </w:r>
+      <w:r>
+        <w:t>, essas redes recebem esse nome devido ao uso do processo de convolução, que no sentido de redes convolucionais é uma operação linear que envolve a multiplicação de um grupamento de entradas com pesos</w:t>
+      </w:r>
+      <w:r>
+        <w:t xml:space="preserve"> e um filtro estabelecido, gerando na saída um mapa de ativação daquele filtro, com isso a rede aprende quais filtros são ativados quando certas características são detectadas em uma posição espacial da entrada. Assim a própria rede aprende os filtros que antes eram aplicados no pré-processamento de imagens</w:t>
+      </w:r>
+      <w:r>
+        <w:t>, evitando que seja necessário um conhecimento prévio das características da imagem relevantes para sua classificação [10][12].</w:t>
       </w:r>
     </w:p>
     <w:p>
@@ -5757,67 +5833,23 @@
         <w:jc w:val="both"/>
       </w:pPr>
       <w:r>
-        <w:t>Redes convolucionais [</w:t>
-      </w:r>
-      <w:r>
-        <w:t>15</w:t>
-      </w:r>
-      <w:r>
-        <w:t xml:space="preserve">] </w:t>
-      </w:r>
-      <w:hyperlink r:id="rId17" w:history="1"/>
-      <w:r>
-        <w:t>são versões adaptadas de MLP usadas principalmente para classificação e analise de imagens</w:t>
-      </w:r>
-      <w:r>
-        <w:t>, essas redes recebem esse nome devido ao uso do processo de convolução, que no sentido de redes convolucionais é uma operação linear que envolve a multiplicação de um grupamento de entradas com pesos</w:t>
-      </w:r>
-      <w:r>
-        <w:t xml:space="preserve"> e um filtro estabelecido, gerando na saída um mapa de ativação daquele filtro, com isso a rede aprende quais filtros são ativados quando certas características são detectadas em uma posição espacial da entrada. Assim a própria rede aprende os filtros que antes eram aplicados no pré-</w:t>
-      </w:r>
-      <w:r>
-        <w:lastRenderedPageBreak/>
-        <w:t>processamento de imagens</w:t>
-      </w:r>
-      <w:r>
-        <w:t>, evitando que seja necessário um conhecimento prévio das características da imagem relevantes para sua classificação [10][12].</w:t>
-      </w:r>
-    </w:p>
-    <w:p>
-      <w:pPr>
-        <w:pStyle w:val="Corpodetexto"/>
-        <w:spacing w:before="163" w:line="360" w:lineRule="auto"/>
-        <w:ind w:left="516" w:right="393" w:firstLine="720"/>
-        <w:jc w:val="both"/>
-      </w:pPr>
-    </w:p>
-    <w:p>
-      <w:pPr>
-        <w:pStyle w:val="Corpodetexto"/>
-        <w:spacing w:before="163" w:line="360" w:lineRule="auto"/>
-        <w:ind w:left="516" w:right="393" w:firstLine="720"/>
-        <w:jc w:val="both"/>
-        <w:rPr>
-          <w:b/>
-        </w:rPr>
-      </w:pPr>
-      <w:r>
         <w:rPr>
           <w:b/>
           <w:noProof/>
           <w:lang w:eastAsia="pt-BR"/>
         </w:rPr>
+        <w:lastRenderedPageBreak/>
         <w:drawing>
-          <wp:anchor distT="0" distB="0" distL="114300" distR="114300" simplePos="0" relativeHeight="251668480" behindDoc="0" locked="0" layoutInCell="1" allowOverlap="1" wp14:anchorId="6853CB54" wp14:editId="71AC363F">
+          <wp:anchor distT="0" distB="0" distL="114300" distR="114300" simplePos="0" relativeHeight="251668480" behindDoc="0" locked="0" layoutInCell="1" allowOverlap="1" wp14:anchorId="4C14E703" wp14:editId="58EF3B39">
             <wp:simplePos x="0" y="0"/>
             <wp:positionH relativeFrom="margin">
               <wp:align>center</wp:align>
             </wp:positionH>
             <wp:positionV relativeFrom="margin">
-              <wp:posOffset>1181100</wp:posOffset>
+              <wp:posOffset>6350</wp:posOffset>
             </wp:positionV>
-            <wp:extent cx="3114675" cy="1466850"/>
-            <wp:effectExtent l="0" t="0" r="9525" b="0"/>
+            <wp:extent cx="3876675" cy="1825625"/>
+            <wp:effectExtent l="0" t="0" r="9525" b="3175"/>
             <wp:wrapSquare wrapText="bothSides"/>
             <wp:docPr id="11" name="Imagem 11" descr="C:\Users\user\Pictures\1_hy15RJHCqT4HzO2VUydjTw.png"/>
             <wp:cNvGraphicFramePr>
@@ -5848,7 +5880,7 @@
                   <pic:spPr bwMode="auto">
                     <a:xfrm>
                       <a:off x="0" y="0"/>
-                      <a:ext cx="3114675" cy="1466850"/>
+                      <a:ext cx="3876675" cy="1825625"/>
                     </a:xfrm>
                     <a:prstGeom prst="rect">
                       <a:avLst/>
@@ -5861,6 +5893,12 @@
                 </pic:pic>
               </a:graphicData>
             </a:graphic>
+            <wp14:sizeRelH relativeFrom="margin">
+              <wp14:pctWidth>0</wp14:pctWidth>
+            </wp14:sizeRelH>
+            <wp14:sizeRelV relativeFrom="margin">
+              <wp14:pctHeight>0</wp14:pctHeight>
+            </wp14:sizeRelV>
           </wp:anchor>
         </w:drawing>
       </w:r>
@@ -5869,12 +5907,21 @@
       <w:pPr>
         <w:pStyle w:val="Corpodetexto"/>
         <w:spacing w:before="163" w:line="360" w:lineRule="auto"/>
-        <w:ind w:left="516" w:right="393" w:firstLine="720"/>
-        <w:jc w:val="both"/>
-        <w:rPr>
-          <w:b/>
-        </w:rPr>
-      </w:pPr>
+        <w:ind w:left="720" w:right="393" w:firstLine="720"/>
+        <w:jc w:val="both"/>
+      </w:pPr>
+      <w:r>
+        <w:rPr>
+          <w:b/>
+        </w:rPr>
+        <w:t>Figura 7</w:t>
+      </w:r>
+      <w:r>
+        <w:t xml:space="preserve">: Filtro </w:t>
+      </w:r>
+      <w:r>
+        <w:t>K sendo convolucionado na imagem I gerando mapa de características.</w:t>
+      </w:r>
     </w:p>
     <w:p>
       <w:pPr>
@@ -5882,10 +5929,10 @@
         <w:spacing w:before="163" w:line="360" w:lineRule="auto"/>
         <w:ind w:left="516" w:right="393" w:firstLine="720"/>
         <w:jc w:val="both"/>
-        <w:rPr>
-          <w:b/>
-        </w:rPr>
-      </w:pPr>
+      </w:pPr>
+      <w:r>
+        <w:t>Para lidar com entradas de matrizes de grandes dimensões como imagens, é impraticável conectar neurônios com todos os neurônios da camada anterior como ocorre na MLP. Redes convolucionais utilizam da correlação da informação espacial para conectar os neurônios, ou seja, cada neurônio só está conectado à uma pequena região da entrada, aumentando desempenho e separando a imagem em frames.</w:t>
+      </w:r>
     </w:p>
     <w:p>
       <w:pPr>
@@ -5893,78 +5940,6 @@
         <w:spacing w:before="163" w:line="360" w:lineRule="auto"/>
         <w:ind w:left="516" w:right="393" w:firstLine="720"/>
         <w:jc w:val="both"/>
-        <w:rPr>
-          <w:b/>
-        </w:rPr>
-      </w:pPr>
-    </w:p>
-    <w:p>
-      <w:pPr>
-        <w:pStyle w:val="Corpodetexto"/>
-        <w:spacing w:before="163" w:line="360" w:lineRule="auto"/>
-        <w:ind w:right="393"/>
-        <w:jc w:val="both"/>
-        <w:rPr>
-          <w:b/>
-        </w:rPr>
-      </w:pPr>
-    </w:p>
-    <w:p>
-      <w:pPr>
-        <w:pStyle w:val="Corpodetexto"/>
-        <w:spacing w:before="163" w:line="360" w:lineRule="auto"/>
-        <w:ind w:left="720" w:right="393" w:firstLine="720"/>
-        <w:jc w:val="both"/>
-        <w:rPr>
-          <w:b/>
-        </w:rPr>
-      </w:pPr>
-    </w:p>
-    <w:p>
-      <w:pPr>
-        <w:pStyle w:val="Corpodetexto"/>
-        <w:spacing w:before="163" w:line="360" w:lineRule="auto"/>
-        <w:ind w:left="720" w:right="393" w:firstLine="720"/>
-        <w:jc w:val="both"/>
-      </w:pPr>
-      <w:r>
-        <w:rPr>
-          <w:b/>
-        </w:rPr>
-        <w:t>Figura 7</w:t>
-      </w:r>
-      <w:r>
-        <w:t xml:space="preserve">: Filtro </w:t>
-      </w:r>
-      <w:r>
-        <w:t>K sendo convolucionado na imagem I gerando mapa de características.</w:t>
-      </w:r>
-    </w:p>
-    <w:p>
-      <w:pPr>
-        <w:pStyle w:val="Corpodetexto"/>
-        <w:spacing w:before="163" w:line="360" w:lineRule="auto"/>
-        <w:ind w:left="516" w:right="393" w:firstLine="720"/>
-        <w:jc w:val="both"/>
-      </w:pPr>
-    </w:p>
-    <w:p>
-      <w:pPr>
-        <w:pStyle w:val="Corpodetexto"/>
-        <w:spacing w:before="163" w:line="360" w:lineRule="auto"/>
-        <w:ind w:left="516" w:right="393" w:firstLine="720"/>
-        <w:jc w:val="both"/>
-      </w:pPr>
-      <w:r>
-        <w:t>Para lidar com entradas de matrizes de grandes dimensões como imagens, é impraticável conectar neurônios com todos os neurônios da camada anterior como ocorre na MLP. Redes convolucionais utilizam da correlação da informação espacial para conectar os neurônios, ou seja, cada neurônio só está conectado à uma pequena região da entrada, aumentando desempenho e separando a imagem em frames.</w:t>
-      </w:r>
-    </w:p>
-    <w:p>
-      <w:pPr>
-        <w:pStyle w:val="Corpodetexto"/>
-        <w:spacing w:before="163" w:line="360" w:lineRule="auto"/>
-        <w:ind w:left="516" w:right="393" w:firstLine="720"/>
-        <w:jc w:val="both"/>
       </w:pPr>
       <w:r>
         <w:t>Além</w:t>
@@ -6054,35 +6029,26 @@
       <w:r>
         <w:t>.</w:t>
       </w:r>
-    </w:p>
-    <w:p>
-      <w:pPr>
-        <w:pStyle w:val="Corpodetexto"/>
-        <w:spacing w:before="163" w:line="360" w:lineRule="auto"/>
-        <w:ind w:right="393"/>
-        <w:jc w:val="both"/>
-      </w:pPr>
-    </w:p>
-    <w:p>
-      <w:pPr>
-        <w:pStyle w:val="Corpodetexto"/>
-        <w:spacing w:before="163" w:line="360" w:lineRule="auto"/>
-        <w:ind w:left="2880" w:right="393"/>
-        <w:jc w:val="both"/>
-      </w:pPr>
       <w:r>
         <w:rPr>
           <w:b/>
           <w:noProof/>
         </w:rPr>
-        <w:lastRenderedPageBreak/>
         <w:pict>
-          <v:shape id="_x0000_s1032" type="#_x0000_t75" style="position:absolute;left:0;text-align:left;margin-left:-16.85pt;margin-top:-16pt;width:508.15pt;height:155.25pt;z-index:251670528;mso-position-horizontal-relative:margin;mso-position-vertical-relative:margin">
+          <v:shape id="_x0000_s1032" type="#_x0000_t75" style="position:absolute;left:0;text-align:left;margin-left:-22.1pt;margin-top:534.5pt;width:508.15pt;height:155.25pt;z-index:251670528;mso-position-horizontal-relative:margin;mso-position-vertical-relative:margin">
             <v:imagedata r:id="rId19" o:title="Capture"/>
             <w10:wrap type="square" anchorx="margin" anchory="margin"/>
           </v:shape>
         </w:pict>
       </w:r>
+    </w:p>
+    <w:p>
+      <w:pPr>
+        <w:pStyle w:val="Corpodetexto"/>
+        <w:spacing w:before="163" w:line="360" w:lineRule="auto"/>
+        <w:ind w:left="2880" w:right="393"/>
+        <w:jc w:val="both"/>
+      </w:pPr>
       <w:r>
         <w:rPr>
           <w:b/>
@@ -6090,8 +6056,16 @@
         <w:t>Figura 8</w:t>
       </w:r>
       <w:r>
-        <w:t>: Processo de pooling</w:t>
-      </w:r>
+        <w:t xml:space="preserve">: Processo de </w:t>
+      </w:r>
+      <w:proofErr w:type="spellStart"/>
+      <w:r>
+        <w:rPr>
+          <w:i/>
+        </w:rPr>
+        <w:t>pooling</w:t>
+      </w:r>
+      <w:proofErr w:type="spellEnd"/>
     </w:p>
     <w:p>
       <w:pPr>
@@ -6100,56 +6074,49 @@
         <w:ind w:left="516" w:right="393" w:firstLine="720"/>
         <w:jc w:val="both"/>
       </w:pPr>
+      <w:r>
+        <w:lastRenderedPageBreak/>
+        <w:t>Outras camadas que podem ser adicionadas a rede são de ReLU que aplica a função de ativação removendo valores negativos do mapa de ativação, transformando-os em zeros, com isso os aspectos de decisão e não-linearidade são melhorados. E a camada de perda (</w:t>
+      </w:r>
+      <w:r>
+        <w:rPr>
+          <w:i/>
+        </w:rPr>
+        <w:t>loss layer</w:t>
+      </w:r>
+      <w:r>
+        <w:t xml:space="preserve">) que determina como o treino penaliza a variação entre o que foi predito e o valor real, é comum serem utilizadas funções de </w:t>
+      </w:r>
+      <w:r>
+        <w:rPr>
+          <w:i/>
+        </w:rPr>
+        <w:t>softmax</w:t>
+      </w:r>
+      <w:r>
+        <w:rPr>
+          <w:i/>
+        </w:rPr>
+        <w:t xml:space="preserve"> </w:t>
+      </w:r>
+      <w:r>
+        <w:t xml:space="preserve">e </w:t>
+      </w:r>
+      <w:r>
+        <w:rPr>
+          <w:i/>
+        </w:rPr>
+        <w:t>sigmoid cross-entropy</w:t>
+      </w:r>
+      <w:r>
+        <w:t xml:space="preserve"> nessa camada.</w:t>
+      </w:r>
     </w:p>
     <w:p>
       <w:pPr>
         <w:pStyle w:val="Corpodetexto"/>
         <w:spacing w:before="163" w:line="360" w:lineRule="auto"/>
-        <w:ind w:left="516" w:right="393" w:firstLine="720"/>
-        <w:jc w:val="both"/>
-      </w:pPr>
-      <w:r>
-        <w:t>Outras camadas que podem ser adicionadas a rede são de ReLU que aplica a função de ativação removendo valores negativos do mapa de ativação, transformando-os em zeros, com isso os aspectos de decisão e não-linearidade são melhorados. E a camada de perda (</w:t>
-      </w:r>
-      <w:r>
-        <w:rPr>
-          <w:i/>
-        </w:rPr>
-        <w:t>loss layer</w:t>
-      </w:r>
-      <w:r>
-        <w:t xml:space="preserve">) que determina como o treino penaliza a variação entre o que foi predito e o valor real, é comum serem utilizadas funções de </w:t>
-      </w:r>
-      <w:r>
-        <w:rPr>
-          <w:i/>
-        </w:rPr>
-        <w:t>softmax</w:t>
-      </w:r>
-      <w:r>
-        <w:rPr>
-          <w:i/>
-        </w:rPr>
-        <w:t xml:space="preserve"> </w:t>
-      </w:r>
-      <w:r>
-        <w:t xml:space="preserve">e </w:t>
-      </w:r>
-      <w:r>
-        <w:rPr>
-          <w:i/>
-        </w:rPr>
-        <w:t>sigmoid cross-entropy</w:t>
-      </w:r>
-      <w:r>
-        <w:t xml:space="preserve"> nessa camada.</w:t>
-      </w:r>
-    </w:p>
-    <w:p>
-      <w:pPr>
-        <w:pStyle w:val="Corpodetexto"/>
-        <w:spacing w:before="163" w:line="360" w:lineRule="auto"/>
-        <w:ind w:left="516" w:right="393" w:firstLine="720"/>
+        <w:ind w:right="393"/>
         <w:jc w:val="both"/>
       </w:pPr>
       <w:r>
@@ -6158,13 +6125,13 @@
           <w:lang w:eastAsia="pt-BR"/>
         </w:rPr>
         <w:drawing>
-          <wp:anchor distT="0" distB="0" distL="114300" distR="114300" simplePos="0" relativeHeight="251671552" behindDoc="0" locked="0" layoutInCell="1" allowOverlap="1" wp14:anchorId="76A9FBD4" wp14:editId="722EF869">
+          <wp:anchor distT="0" distB="0" distL="114300" distR="114300" simplePos="0" relativeHeight="251671552" behindDoc="0" locked="0" layoutInCell="1" allowOverlap="1" wp14:anchorId="64081D7C" wp14:editId="26601988">
             <wp:simplePos x="0" y="0"/>
-            <wp:positionH relativeFrom="page">
-              <wp:align>center</wp:align>
+            <wp:positionH relativeFrom="margin">
+              <wp:align>right</wp:align>
             </wp:positionH>
             <wp:positionV relativeFrom="margin">
-              <wp:posOffset>4435475</wp:posOffset>
+              <wp:posOffset>1758950</wp:posOffset>
             </wp:positionV>
             <wp:extent cx="5715000" cy="2733675"/>
             <wp:effectExtent l="0" t="0" r="0" b="9525"/>
@@ -6229,16 +6196,11 @@
         <w:t>Figura 9</w:t>
       </w:r>
       <w:r>
-        <w:t>: Exemplo de arquitetura de rede convolucional</w:t>
-      </w:r>
-    </w:p>
-    <w:p>
-      <w:pPr>
-        <w:pStyle w:val="Corpodetexto"/>
-        <w:spacing w:before="163" w:line="360" w:lineRule="auto"/>
-        <w:ind w:left="516" w:right="393" w:firstLine="720"/>
-        <w:jc w:val="both"/>
-      </w:pPr>
+        <w:t>: Exemplo de ar</w:t>
+      </w:r>
+      <w:r>
+        <w:t>quitetura de rede convolucional</w:t>
+      </w:r>
     </w:p>
     <w:p>
       <w:pPr>
@@ -6284,13 +6246,12 @@
           <w:szCs w:val="24"/>
         </w:rPr>
       </w:pPr>
-      <w:bookmarkStart w:id="6" w:name="_Toc14821154"/>
+      <w:bookmarkStart w:id="7" w:name="_Toc14821154"/>
       <w:r>
         <w:rPr>
           <w:sz w:val="24"/>
           <w:szCs w:val="24"/>
         </w:rPr>
-        <w:lastRenderedPageBreak/>
         <w:t xml:space="preserve">Testes e </w:t>
       </w:r>
       <w:r>
@@ -6300,7 +6261,7 @@
         </w:rPr>
         <w:t>protótipos</w:t>
       </w:r>
-      <w:bookmarkEnd w:id="6"/>
+      <w:bookmarkEnd w:id="7"/>
     </w:p>
     <w:p>
       <w:pPr>
@@ -6369,7 +6330,11 @@
         <w:t>Tensorflow</w:t>
       </w:r>
       <w:r>
-        <w:t xml:space="preserve"> foi realizada uma pesquisa para descobrir projetos já desenvolvidos que poderiam servir como base para o desenvolvimento da solução proposta pelo projeto. E uma das soluções encontradas foi o projeto Classifying Cancer [</w:t>
+        <w:t xml:space="preserve"> foi realizada uma pesquisa para descobrir projetos já desenvolvidos que poderiam servir como base para o </w:t>
+      </w:r>
+      <w:r>
+        <w:lastRenderedPageBreak/>
+        <w:t>desenvolvimento da solução proposta pelo projeto. E uma das soluções encontradas foi o projeto Classifying Cancer [</w:t>
       </w:r>
       <w:r>
         <w:t>15</w:t>
@@ -6444,7 +6409,7 @@
           <w:szCs w:val="24"/>
         </w:rPr>
       </w:pPr>
-      <w:bookmarkStart w:id="7" w:name="_Toc14821155"/>
+      <w:bookmarkStart w:id="8" w:name="_Toc14821155"/>
       <w:r>
         <w:rPr>
           <w:sz w:val="24"/>
@@ -6452,7 +6417,7 @@
         </w:rPr>
         <w:t>Método</w:t>
       </w:r>
-      <w:bookmarkEnd w:id="7"/>
+      <w:bookmarkEnd w:id="8"/>
     </w:p>
     <w:p>
       <w:pPr>
@@ -6484,59 +6449,22 @@
         <w:ind w:left="668" w:right="393" w:firstLine="566"/>
         <w:jc w:val="both"/>
       </w:pPr>
-    </w:p>
-    <w:p>
-      <w:pPr>
-        <w:pStyle w:val="Corpodetexto"/>
-        <w:spacing w:before="163" w:line="360" w:lineRule="auto"/>
-        <w:ind w:left="668" w:right="393" w:firstLine="566"/>
-        <w:jc w:val="both"/>
-      </w:pPr>
-      <w:r>
-        <w:lastRenderedPageBreak/>
-        <w:tab/>
-      </w:r>
-      <w:r>
-        <w:tab/>
-      </w:r>
-      <w:r>
-        <w:tab/>
-      </w:r>
-      <w:r>
-        <w:tab/>
-        <w:t>Cronograma 1:</w:t>
-      </w:r>
-    </w:p>
-    <w:p>
-      <w:pPr>
-        <w:pStyle w:val="Ttulo1"/>
-        <w:tabs>
-          <w:tab w:val="left" w:pos="1099"/>
-          <w:tab w:val="left" w:pos="1100"/>
-        </w:tabs>
-        <w:spacing w:before="192"/>
-        <w:ind w:left="1236"/>
-        <w:rPr>
-          <w:sz w:val="24"/>
-          <w:szCs w:val="24"/>
-        </w:rPr>
-      </w:pPr>
-      <w:bookmarkStart w:id="8" w:name="_Toc14654589"/>
-      <w:bookmarkStart w:id="9" w:name="_Toc14820223"/>
-      <w:bookmarkStart w:id="10" w:name="_Toc14821156"/>
+      <w:bookmarkStart w:id="9" w:name="_Toc14654589"/>
+      <w:bookmarkStart w:id="10" w:name="_Toc14820223"/>
+      <w:bookmarkStart w:id="11" w:name="_Toc14821156"/>
       <w:r>
         <w:rPr>
           <w:noProof/>
           <w:lang w:eastAsia="pt-BR"/>
         </w:rPr>
         <w:drawing>
-          <wp:anchor distT="0" distB="0" distL="114300" distR="114300" simplePos="0" relativeHeight="251672576" behindDoc="0" locked="0" layoutInCell="1" allowOverlap="1" wp14:anchorId="0EFCD2DA" wp14:editId="1431AEAB">
+          <wp:anchor distT="0" distB="0" distL="114300" distR="114300" simplePos="0" relativeHeight="251672576" behindDoc="0" locked="0" layoutInCell="1" allowOverlap="1" wp14:anchorId="34B23BC3" wp14:editId="34AB6CDA">
             <wp:simplePos x="0" y="0"/>
             <wp:positionH relativeFrom="page">
               <wp:align>center</wp:align>
             </wp:positionH>
             <wp:positionV relativeFrom="margin">
-              <wp:posOffset>720725</wp:posOffset>
+              <wp:posOffset>6178550</wp:posOffset>
             </wp:positionV>
             <wp:extent cx="7195820" cy="1169035"/>
             <wp:effectExtent l="0" t="0" r="5080" b="0"/>
@@ -6589,9 +6517,37 @@
           </wp:anchor>
         </w:drawing>
       </w:r>
-      <w:bookmarkEnd w:id="8"/>
       <w:bookmarkEnd w:id="9"/>
       <w:bookmarkEnd w:id="10"/>
+      <w:bookmarkEnd w:id="11"/>
+      <w:r>
+        <w:tab/>
+      </w:r>
+      <w:r>
+        <w:tab/>
+      </w:r>
+      <w:r>
+        <w:tab/>
+      </w:r>
+      <w:r>
+        <w:tab/>
+        <w:t>Cronograma 1:</w:t>
+      </w:r>
+    </w:p>
+    <w:p>
+      <w:pPr>
+        <w:pStyle w:val="Ttulo1"/>
+        <w:tabs>
+          <w:tab w:val="left" w:pos="1099"/>
+          <w:tab w:val="left" w:pos="1100"/>
+        </w:tabs>
+        <w:spacing w:before="192"/>
+        <w:ind w:left="1236"/>
+        <w:rPr>
+          <w:sz w:val="24"/>
+          <w:szCs w:val="24"/>
+        </w:rPr>
+      </w:pPr>
     </w:p>
     <w:p>
       <w:pPr>
@@ -6629,10 +6585,30 @@
         <w:jc w:val="both"/>
       </w:pPr>
     </w:p>
+    <w:p>
+      <w:pPr>
+        <w:pStyle w:val="Corpodetexto"/>
+        <w:spacing w:before="163" w:line="360" w:lineRule="auto"/>
+        <w:ind w:left="3034" w:right="393" w:firstLine="566"/>
+        <w:jc w:val="both"/>
+      </w:pPr>
+    </w:p>
+    <w:p>
+      <w:pPr>
+        <w:pStyle w:val="Corpodetexto"/>
+        <w:spacing w:before="163" w:line="360" w:lineRule="auto"/>
+        <w:ind w:left="3034" w:right="393" w:firstLine="566"/>
+        <w:jc w:val="both"/>
+      </w:pPr>
+      <w:r>
+        <w:lastRenderedPageBreak/>
+        <w:t>Cronograma 2:</w:t>
+      </w:r>
+    </w:p>
     <w:tbl>
       <w:tblPr>
-        <w:tblpPr w:leftFromText="141" w:rightFromText="141" w:vertAnchor="text" w:horzAnchor="margin" w:tblpXSpec="center" w:tblpY="958"/>
-        <w:tblW w:w="9957" w:type="dxa"/>
+        <w:tblpPr w:leftFromText="141" w:rightFromText="141" w:vertAnchor="page" w:horzAnchor="margin" w:tblpXSpec="center" w:tblpY="1891"/>
+        <w:tblW w:w="10944" w:type="dxa"/>
         <w:tblCellMar>
           <w:left w:w="70" w:type="dxa"/>
           <w:right w:w="70" w:type="dxa"/>
@@ -6640,10 +6616,10 @@
         <w:tblLook w:val="04A0" w:firstRow="1" w:lastRow="0" w:firstColumn="1" w:lastColumn="0" w:noHBand="0" w:noVBand="1"/>
       </w:tblPr>
       <w:tblGrid>
-        <w:gridCol w:w="2506"/>
-        <w:gridCol w:w="2378"/>
-        <w:gridCol w:w="2526"/>
-        <w:gridCol w:w="2547"/>
+        <w:gridCol w:w="2736"/>
+        <w:gridCol w:w="2736"/>
+        <w:gridCol w:w="2736"/>
+        <w:gridCol w:w="2736"/>
       </w:tblGrid>
       <w:tr>
         <w:trPr>
@@ -6651,16 +6627,16 @@
         </w:trPr>
         <w:tc>
           <w:tcPr>
-            <w:tcW w:w="2506" w:type="dxa"/>
+            <w:tcW w:w="2736" w:type="dxa"/>
             <w:tcBorders>
-              <w:top w:val="single" w:sz="4" w:space="0" w:color="auto"/>
-              <w:left w:val="single" w:sz="4" w:space="0" w:color="auto"/>
+              <w:top w:val="single" w:sz="8" w:space="0" w:color="auto"/>
+              <w:left w:val="single" w:sz="8" w:space="0" w:color="auto"/>
               <w:bottom w:val="single" w:sz="8" w:space="0" w:color="auto"/>
-              <w:right w:val="single" w:sz="4" w:space="0" w:color="auto"/>
+              <w:right w:val="single" w:sz="8" w:space="0" w:color="auto"/>
             </w:tcBorders>
             <w:shd w:val="clear" w:color="auto" w:fill="auto"/>
             <w:noWrap/>
-            <w:vAlign w:val="bottom"/>
+            <w:vAlign w:val="center"/>
             <w:hideMark/>
           </w:tcPr>
           <w:p>
@@ -6668,6 +6644,7 @@
               <w:widowControl/>
               <w:autoSpaceDE/>
               <w:autoSpaceDN/>
+              <w:jc w:val="center"/>
               <w:rPr>
                 <w:rFonts w:ascii="Calibri" w:eastAsia="Times New Roman" w:hAnsi="Calibri" w:cs="Calibri"/>
                 <w:color w:val="000000"/>
@@ -6686,16 +6663,16 @@
         </w:tc>
         <w:tc>
           <w:tcPr>
-            <w:tcW w:w="2378" w:type="dxa"/>
+            <w:tcW w:w="2736" w:type="dxa"/>
             <w:tcBorders>
-              <w:top w:val="single" w:sz="4" w:space="0" w:color="auto"/>
+              <w:top w:val="single" w:sz="8" w:space="0" w:color="auto"/>
               <w:left w:val="nil"/>
               <w:bottom w:val="single" w:sz="8" w:space="0" w:color="auto"/>
-              <w:right w:val="single" w:sz="4" w:space="0" w:color="auto"/>
+              <w:right w:val="single" w:sz="8" w:space="0" w:color="auto"/>
             </w:tcBorders>
             <w:shd w:val="clear" w:color="auto" w:fill="auto"/>
             <w:noWrap/>
-            <w:vAlign w:val="bottom"/>
+            <w:vAlign w:val="center"/>
             <w:hideMark/>
           </w:tcPr>
           <w:p>
@@ -6703,6 +6680,7 @@
               <w:widowControl/>
               <w:autoSpaceDE/>
               <w:autoSpaceDN/>
+              <w:jc w:val="center"/>
               <w:rPr>
                 <w:rFonts w:ascii="Calibri" w:eastAsia="Times New Roman" w:hAnsi="Calibri" w:cs="Calibri"/>
                 <w:color w:val="000000"/>
@@ -6721,16 +6699,16 @@
         </w:tc>
         <w:tc>
           <w:tcPr>
-            <w:tcW w:w="2526" w:type="dxa"/>
+            <w:tcW w:w="2736" w:type="dxa"/>
             <w:tcBorders>
-              <w:top w:val="single" w:sz="4" w:space="0" w:color="auto"/>
+              <w:top w:val="single" w:sz="8" w:space="0" w:color="auto"/>
               <w:left w:val="nil"/>
               <w:bottom w:val="single" w:sz="8" w:space="0" w:color="auto"/>
-              <w:right w:val="single" w:sz="4" w:space="0" w:color="auto"/>
+              <w:right w:val="single" w:sz="8" w:space="0" w:color="auto"/>
             </w:tcBorders>
             <w:shd w:val="clear" w:color="auto" w:fill="auto"/>
             <w:noWrap/>
-            <w:vAlign w:val="bottom"/>
+            <w:vAlign w:val="center"/>
             <w:hideMark/>
           </w:tcPr>
           <w:p>
@@ -6738,6 +6716,7 @@
               <w:widowControl/>
               <w:autoSpaceDE/>
               <w:autoSpaceDN/>
+              <w:jc w:val="center"/>
               <w:rPr>
                 <w:rFonts w:ascii="Calibri" w:eastAsia="Times New Roman" w:hAnsi="Calibri" w:cs="Calibri"/>
                 <w:color w:val="000000"/>
@@ -6756,16 +6735,16 @@
         </w:tc>
         <w:tc>
           <w:tcPr>
-            <w:tcW w:w="2547" w:type="dxa"/>
+            <w:tcW w:w="2736" w:type="dxa"/>
             <w:tcBorders>
-              <w:top w:val="single" w:sz="4" w:space="0" w:color="auto"/>
+              <w:top w:val="single" w:sz="8" w:space="0" w:color="auto"/>
               <w:left w:val="nil"/>
               <w:bottom w:val="single" w:sz="8" w:space="0" w:color="auto"/>
-              <w:right w:val="single" w:sz="4" w:space="0" w:color="auto"/>
+              <w:right w:val="single" w:sz="8" w:space="0" w:color="auto"/>
             </w:tcBorders>
             <w:shd w:val="clear" w:color="auto" w:fill="auto"/>
             <w:noWrap/>
-            <w:vAlign w:val="bottom"/>
+            <w:vAlign w:val="center"/>
             <w:hideMark/>
           </w:tcPr>
           <w:p>
@@ -6773,6 +6752,7 @@
               <w:widowControl/>
               <w:autoSpaceDE/>
               <w:autoSpaceDN/>
+              <w:jc w:val="center"/>
               <w:rPr>
                 <w:rFonts w:ascii="Calibri" w:eastAsia="Times New Roman" w:hAnsi="Calibri" w:cs="Calibri"/>
                 <w:color w:val="000000"/>
@@ -6796,17 +6776,17 @@
         </w:trPr>
         <w:tc>
           <w:tcPr>
-            <w:tcW w:w="4884" w:type="dxa"/>
+            <w:tcW w:w="5472" w:type="dxa"/>
             <w:gridSpan w:val="2"/>
             <w:tcBorders>
-              <w:top w:val="single" w:sz="8" w:space="0" w:color="auto"/>
-              <w:left w:val="nil"/>
+              <w:top w:val="nil"/>
+              <w:left w:val="single" w:sz="8" w:space="0" w:color="auto"/>
               <w:bottom w:val="nil"/>
               <w:right w:val="nil"/>
             </w:tcBorders>
             <w:shd w:val="clear" w:color="000000" w:fill="70AD47"/>
             <w:noWrap/>
-            <w:vAlign w:val="bottom"/>
+            <w:vAlign w:val="center"/>
             <w:hideMark/>
           </w:tcPr>
           <w:p>
@@ -6833,7 +6813,7 @@
         </w:tc>
         <w:tc>
           <w:tcPr>
-            <w:tcW w:w="2526" w:type="dxa"/>
+            <w:tcW w:w="2736" w:type="dxa"/>
             <w:tcBorders>
               <w:top w:val="nil"/>
               <w:left w:val="nil"/>
@@ -6861,7 +6841,194 @@
         </w:tc>
         <w:tc>
           <w:tcPr>
-            <w:tcW w:w="2547" w:type="dxa"/>
+            <w:tcW w:w="2736" w:type="dxa"/>
+            <w:tcBorders>
+              <w:top w:val="nil"/>
+              <w:left w:val="nil"/>
+              <w:bottom w:val="nil"/>
+              <w:right w:val="single" w:sz="8" w:space="0" w:color="auto"/>
+            </w:tcBorders>
+            <w:shd w:val="clear" w:color="auto" w:fill="auto"/>
+            <w:noWrap/>
+            <w:vAlign w:val="bottom"/>
+            <w:hideMark/>
+          </w:tcPr>
+          <w:p>
+            <w:pPr>
+              <w:widowControl/>
+              <w:autoSpaceDE/>
+              <w:autoSpaceDN/>
+              <w:rPr>
+                <w:rFonts w:ascii="Calibri" w:eastAsia="Times New Roman" w:hAnsi="Calibri" w:cs="Calibri"/>
+                <w:color w:val="000000"/>
+                <w:lang w:eastAsia="pt-BR"/>
+              </w:rPr>
+            </w:pPr>
+            <w:r>
+              <w:rPr>
+                <w:rFonts w:ascii="Calibri" w:eastAsia="Times New Roman" w:hAnsi="Calibri" w:cs="Calibri"/>
+                <w:color w:val="000000"/>
+                <w:lang w:eastAsia="pt-BR"/>
+              </w:rPr>
+              <w:t> </w:t>
+            </w:r>
+          </w:p>
+        </w:tc>
+      </w:tr>
+      <w:tr>
+        <w:trPr>
+          <w:trHeight w:val="300"/>
+        </w:trPr>
+        <w:tc>
+          <w:tcPr>
+            <w:tcW w:w="2736" w:type="dxa"/>
+            <w:tcBorders>
+              <w:top w:val="nil"/>
+              <w:left w:val="single" w:sz="8" w:space="0" w:color="auto"/>
+              <w:bottom w:val="nil"/>
+              <w:right w:val="nil"/>
+            </w:tcBorders>
+            <w:shd w:val="clear" w:color="auto" w:fill="auto"/>
+            <w:noWrap/>
+            <w:vAlign w:val="bottom"/>
+            <w:hideMark/>
+          </w:tcPr>
+          <w:p>
+            <w:pPr>
+              <w:widowControl/>
+              <w:autoSpaceDE/>
+              <w:autoSpaceDN/>
+              <w:rPr>
+                <w:rFonts w:ascii="Calibri" w:eastAsia="Times New Roman" w:hAnsi="Calibri" w:cs="Calibri"/>
+                <w:color w:val="000000"/>
+                <w:lang w:eastAsia="pt-BR"/>
+              </w:rPr>
+            </w:pPr>
+            <w:r>
+              <w:rPr>
+                <w:rFonts w:ascii="Calibri" w:eastAsia="Times New Roman" w:hAnsi="Calibri" w:cs="Calibri"/>
+                <w:color w:val="000000"/>
+                <w:lang w:eastAsia="pt-BR"/>
+              </w:rPr>
+              <w:t> </w:t>
+            </w:r>
+          </w:p>
+        </w:tc>
+        <w:tc>
+          <w:tcPr>
+            <w:tcW w:w="5472" w:type="dxa"/>
+            <w:gridSpan w:val="2"/>
+            <w:tcBorders>
+              <w:top w:val="nil"/>
+              <w:left w:val="nil"/>
+              <w:bottom w:val="nil"/>
+              <w:right w:val="nil"/>
+            </w:tcBorders>
+            <w:shd w:val="clear" w:color="000000" w:fill="70AD47"/>
+            <w:noWrap/>
+            <w:vAlign w:val="center"/>
+            <w:hideMark/>
+          </w:tcPr>
+          <w:p>
+            <w:pPr>
+              <w:widowControl/>
+              <w:autoSpaceDE/>
+              <w:autoSpaceDN/>
+              <w:jc w:val="center"/>
+              <w:rPr>
+                <w:rFonts w:ascii="Calibri" w:eastAsia="Times New Roman" w:hAnsi="Calibri" w:cs="Calibri"/>
+                <w:color w:val="000000"/>
+                <w:lang w:eastAsia="pt-BR"/>
+              </w:rPr>
+            </w:pPr>
+            <w:r>
+              <w:rPr>
+                <w:rFonts w:ascii="Calibri" w:eastAsia="Times New Roman" w:hAnsi="Calibri" w:cs="Calibri"/>
+                <w:color w:val="000000"/>
+                <w:lang w:eastAsia="pt-BR"/>
+              </w:rPr>
+              <w:t>Estudo do escopo do projeto e das ferramentas</w:t>
+            </w:r>
+          </w:p>
+        </w:tc>
+        <w:tc>
+          <w:tcPr>
+            <w:tcW w:w="2736" w:type="dxa"/>
+            <w:tcBorders>
+              <w:top w:val="nil"/>
+              <w:left w:val="nil"/>
+              <w:bottom w:val="nil"/>
+              <w:right w:val="single" w:sz="8" w:space="0" w:color="auto"/>
+            </w:tcBorders>
+            <w:shd w:val="clear" w:color="auto" w:fill="auto"/>
+            <w:noWrap/>
+            <w:vAlign w:val="bottom"/>
+            <w:hideMark/>
+          </w:tcPr>
+          <w:p>
+            <w:pPr>
+              <w:widowControl/>
+              <w:autoSpaceDE/>
+              <w:autoSpaceDN/>
+              <w:rPr>
+                <w:rFonts w:ascii="Calibri" w:eastAsia="Times New Roman" w:hAnsi="Calibri" w:cs="Calibri"/>
+                <w:color w:val="000000"/>
+                <w:lang w:eastAsia="pt-BR"/>
+              </w:rPr>
+            </w:pPr>
+            <w:r>
+              <w:rPr>
+                <w:rFonts w:ascii="Calibri" w:eastAsia="Times New Roman" w:hAnsi="Calibri" w:cs="Calibri"/>
+                <w:color w:val="000000"/>
+                <w:lang w:eastAsia="pt-BR"/>
+              </w:rPr>
+              <w:t> </w:t>
+            </w:r>
+          </w:p>
+        </w:tc>
+      </w:tr>
+      <w:tr>
+        <w:trPr>
+          <w:trHeight w:val="300"/>
+        </w:trPr>
+        <w:tc>
+          <w:tcPr>
+            <w:tcW w:w="2736" w:type="dxa"/>
+            <w:tcBorders>
+              <w:top w:val="nil"/>
+              <w:left w:val="single" w:sz="8" w:space="0" w:color="auto"/>
+              <w:bottom w:val="nil"/>
+              <w:right w:val="nil"/>
+            </w:tcBorders>
+            <w:shd w:val="clear" w:color="auto" w:fill="auto"/>
+            <w:noWrap/>
+            <w:vAlign w:val="bottom"/>
+            <w:hideMark/>
+          </w:tcPr>
+          <w:p>
+            <w:pPr>
+              <w:widowControl/>
+              <w:autoSpaceDE/>
+              <w:autoSpaceDN/>
+              <w:rPr>
+                <w:rFonts w:ascii="Calibri" w:eastAsia="Times New Roman" w:hAnsi="Calibri" w:cs="Calibri"/>
+                <w:color w:val="000000"/>
+                <w:lang w:eastAsia="pt-BR"/>
+              </w:rPr>
+            </w:pPr>
+            <w:r>
+              <w:rPr>
+                <w:rFonts w:ascii="Calibri" w:eastAsia="Times New Roman" w:hAnsi="Calibri" w:cs="Calibri"/>
+                <w:color w:val="000000"/>
+                <w:lang w:eastAsia="pt-BR"/>
+              </w:rPr>
+              <w:t> </w:t>
+            </w:r>
+          </w:p>
+        </w:tc>
+        <w:tc>
+          <w:tcPr>
+            <w:tcW w:w="2736" w:type="dxa"/>
             <w:tcBorders>
               <w:top w:val="nil"/>
               <w:left w:val="nil"/>
@@ -6879,12 +7046,82 @@
               <w:autoSpaceDE/>
               <w:autoSpaceDN/>
               <w:rPr>
-                <w:rFonts w:ascii="Times New Roman" w:eastAsia="Times New Roman" w:hAnsi="Times New Roman" w:cs="Times New Roman"/>
-                <w:sz w:val="20"/>
-                <w:szCs w:val="20"/>
+                <w:rFonts w:ascii="Calibri" w:eastAsia="Times New Roman" w:hAnsi="Calibri" w:cs="Calibri"/>
+                <w:color w:val="000000"/>
                 <w:lang w:eastAsia="pt-BR"/>
               </w:rPr>
             </w:pPr>
+          </w:p>
+        </w:tc>
+        <w:tc>
+          <w:tcPr>
+            <w:tcW w:w="2736" w:type="dxa"/>
+            <w:tcBorders>
+              <w:top w:val="nil"/>
+              <w:left w:val="nil"/>
+              <w:bottom w:val="nil"/>
+              <w:right w:val="nil"/>
+            </w:tcBorders>
+            <w:shd w:val="clear" w:color="000000" w:fill="FFFF00"/>
+            <w:noWrap/>
+            <w:vAlign w:val="center"/>
+            <w:hideMark/>
+          </w:tcPr>
+          <w:p>
+            <w:pPr>
+              <w:widowControl/>
+              <w:autoSpaceDE/>
+              <w:autoSpaceDN/>
+              <w:jc w:val="center"/>
+              <w:rPr>
+                <w:rFonts w:ascii="Calibri" w:eastAsia="Times New Roman" w:hAnsi="Calibri" w:cs="Calibri"/>
+                <w:color w:val="000000"/>
+                <w:lang w:eastAsia="pt-BR"/>
+              </w:rPr>
+            </w:pPr>
+            <w:r>
+              <w:rPr>
+                <w:rFonts w:ascii="Calibri" w:eastAsia="Times New Roman" w:hAnsi="Calibri" w:cs="Calibri"/>
+                <w:color w:val="000000"/>
+                <w:lang w:eastAsia="pt-BR"/>
+              </w:rPr>
+              <w:t>Testes das ferramentas</w:t>
+            </w:r>
+          </w:p>
+        </w:tc>
+        <w:tc>
+          <w:tcPr>
+            <w:tcW w:w="2736" w:type="dxa"/>
+            <w:tcBorders>
+              <w:top w:val="nil"/>
+              <w:left w:val="nil"/>
+              <w:bottom w:val="nil"/>
+              <w:right w:val="single" w:sz="8" w:space="0" w:color="auto"/>
+            </w:tcBorders>
+            <w:shd w:val="clear" w:color="auto" w:fill="auto"/>
+            <w:noWrap/>
+            <w:vAlign w:val="bottom"/>
+            <w:hideMark/>
+          </w:tcPr>
+          <w:p>
+            <w:pPr>
+              <w:widowControl/>
+              <w:autoSpaceDE/>
+              <w:autoSpaceDN/>
+              <w:rPr>
+                <w:rFonts w:ascii="Calibri" w:eastAsia="Times New Roman" w:hAnsi="Calibri" w:cs="Calibri"/>
+                <w:color w:val="000000"/>
+                <w:lang w:eastAsia="pt-BR"/>
+              </w:rPr>
+            </w:pPr>
+            <w:r>
+              <w:rPr>
+                <w:rFonts w:ascii="Calibri" w:eastAsia="Times New Roman" w:hAnsi="Calibri" w:cs="Calibri"/>
+                <w:color w:val="000000"/>
+                <w:lang w:eastAsia="pt-BR"/>
+              </w:rPr>
+              <w:t> </w:t>
+            </w:r>
           </w:p>
         </w:tc>
       </w:tr>
@@ -6894,7 +7131,42 @@
         </w:trPr>
         <w:tc>
           <w:tcPr>
-            <w:tcW w:w="2506" w:type="dxa"/>
+            <w:tcW w:w="2736" w:type="dxa"/>
+            <w:tcBorders>
+              <w:top w:val="nil"/>
+              <w:left w:val="single" w:sz="8" w:space="0" w:color="auto"/>
+              <w:bottom w:val="nil"/>
+              <w:right w:val="nil"/>
+            </w:tcBorders>
+            <w:shd w:val="clear" w:color="auto" w:fill="auto"/>
+            <w:noWrap/>
+            <w:vAlign w:val="bottom"/>
+            <w:hideMark/>
+          </w:tcPr>
+          <w:p>
+            <w:pPr>
+              <w:widowControl/>
+              <w:autoSpaceDE/>
+              <w:autoSpaceDN/>
+              <w:rPr>
+                <w:rFonts w:ascii="Calibri" w:eastAsia="Times New Roman" w:hAnsi="Calibri" w:cs="Calibri"/>
+                <w:color w:val="000000"/>
+                <w:lang w:eastAsia="pt-BR"/>
+              </w:rPr>
+            </w:pPr>
+            <w:r>
+              <w:rPr>
+                <w:rFonts w:ascii="Calibri" w:eastAsia="Times New Roman" w:hAnsi="Calibri" w:cs="Calibri"/>
+                <w:color w:val="000000"/>
+                <w:lang w:eastAsia="pt-BR"/>
+              </w:rPr>
+              <w:t> </w:t>
+            </w:r>
+          </w:p>
+        </w:tc>
+        <w:tc>
+          <w:tcPr>
+            <w:tcW w:w="2736" w:type="dxa"/>
             <w:tcBorders>
               <w:top w:val="nil"/>
               <w:left w:val="nil"/>
@@ -6912,9 +7184,8 @@
               <w:autoSpaceDE/>
               <w:autoSpaceDN/>
               <w:rPr>
-                <w:rFonts w:ascii="Times New Roman" w:eastAsia="Times New Roman" w:hAnsi="Times New Roman" w:cs="Times New Roman"/>
-                <w:sz w:val="20"/>
-                <w:szCs w:val="20"/>
+                <w:rFonts w:ascii="Calibri" w:eastAsia="Times New Roman" w:hAnsi="Calibri" w:cs="Calibri"/>
+                <w:color w:val="000000"/>
                 <w:lang w:eastAsia="pt-BR"/>
               </w:rPr>
             </w:pPr>
@@ -6922,15 +7193,14 @@
         </w:tc>
         <w:tc>
           <w:tcPr>
-            <w:tcW w:w="4904" w:type="dxa"/>
-            <w:gridSpan w:val="2"/>
+            <w:tcW w:w="2736" w:type="dxa"/>
             <w:tcBorders>
               <w:top w:val="nil"/>
               <w:left w:val="nil"/>
               <w:bottom w:val="nil"/>
               <w:right w:val="nil"/>
             </w:tcBorders>
-            <w:shd w:val="clear" w:color="000000" w:fill="70AD47"/>
+            <w:shd w:val="clear" w:color="auto" w:fill="auto"/>
             <w:noWrap/>
             <w:vAlign w:val="bottom"/>
             <w:hideMark/>
@@ -6940,26 +7210,267 @@
               <w:widowControl/>
               <w:autoSpaceDE/>
               <w:autoSpaceDN/>
-              <w:jc w:val="center"/>
-              <w:rPr>
-                <w:rFonts w:ascii="Calibri" w:eastAsia="Times New Roman" w:hAnsi="Calibri" w:cs="Calibri"/>
-                <w:color w:val="000000"/>
+              <w:rPr>
+                <w:rFonts w:ascii="Times New Roman" w:eastAsia="Times New Roman" w:hAnsi="Times New Roman" w:cs="Times New Roman"/>
+                <w:sz w:val="20"/>
+                <w:szCs w:val="20"/>
                 <w:lang w:eastAsia="pt-BR"/>
               </w:rPr>
             </w:pPr>
-            <w:r>
-              <w:rPr>
-                <w:rFonts w:ascii="Calibri" w:eastAsia="Times New Roman" w:hAnsi="Calibri" w:cs="Calibri"/>
-                <w:color w:val="000000"/>
-                <w:lang w:eastAsia="pt-BR"/>
-              </w:rPr>
-              <w:t>Estudo do escopo do projeto e das ferramentas</w:t>
-            </w:r>
           </w:p>
         </w:tc>
         <w:tc>
           <w:tcPr>
-            <w:tcW w:w="2547" w:type="dxa"/>
+            <w:tcW w:w="2736" w:type="dxa"/>
+            <w:tcBorders>
+              <w:top w:val="nil"/>
+              <w:left w:val="nil"/>
+              <w:bottom w:val="nil"/>
+              <w:right w:val="single" w:sz="8" w:space="0" w:color="auto"/>
+            </w:tcBorders>
+            <w:shd w:val="clear" w:color="000000" w:fill="00B0F0"/>
+            <w:noWrap/>
+            <w:vAlign w:val="center"/>
+            <w:hideMark/>
+          </w:tcPr>
+          <w:p>
+            <w:pPr>
+              <w:widowControl/>
+              <w:autoSpaceDE/>
+              <w:autoSpaceDN/>
+              <w:jc w:val="center"/>
+              <w:rPr>
+                <w:rFonts w:ascii="Calibri" w:eastAsia="Times New Roman" w:hAnsi="Calibri" w:cs="Calibri"/>
+                <w:color w:val="000000"/>
+                <w:lang w:eastAsia="pt-BR"/>
+              </w:rPr>
+            </w:pPr>
+            <w:r>
+              <w:rPr>
+                <w:rFonts w:ascii="Calibri" w:eastAsia="Times New Roman" w:hAnsi="Calibri" w:cs="Calibri"/>
+                <w:color w:val="000000"/>
+                <w:lang w:eastAsia="pt-BR"/>
+              </w:rPr>
+              <w:t>Relatório Final 1</w:t>
+            </w:r>
+          </w:p>
+        </w:tc>
+      </w:tr>
+      <w:tr>
+        <w:trPr>
+          <w:trHeight w:val="300"/>
+        </w:trPr>
+        <w:tc>
+          <w:tcPr>
+            <w:tcW w:w="2736" w:type="dxa"/>
+            <w:tcBorders>
+              <w:top w:val="nil"/>
+              <w:left w:val="single" w:sz="8" w:space="0" w:color="auto"/>
+              <w:bottom w:val="nil"/>
+              <w:right w:val="nil"/>
+            </w:tcBorders>
+            <w:shd w:val="clear" w:color="auto" w:fill="auto"/>
+            <w:noWrap/>
+            <w:vAlign w:val="bottom"/>
+            <w:hideMark/>
+          </w:tcPr>
+          <w:p>
+            <w:pPr>
+              <w:widowControl/>
+              <w:autoSpaceDE/>
+              <w:autoSpaceDN/>
+              <w:rPr>
+                <w:rFonts w:ascii="Calibri" w:eastAsia="Times New Roman" w:hAnsi="Calibri" w:cs="Calibri"/>
+                <w:color w:val="000000"/>
+                <w:lang w:eastAsia="pt-BR"/>
+              </w:rPr>
+            </w:pPr>
+            <w:r>
+              <w:rPr>
+                <w:rFonts w:ascii="Calibri" w:eastAsia="Times New Roman" w:hAnsi="Calibri" w:cs="Calibri"/>
+                <w:color w:val="000000"/>
+                <w:lang w:eastAsia="pt-BR"/>
+              </w:rPr>
+              <w:t> </w:t>
+            </w:r>
+          </w:p>
+        </w:tc>
+        <w:tc>
+          <w:tcPr>
+            <w:tcW w:w="2736" w:type="dxa"/>
+            <w:tcBorders>
+              <w:top w:val="nil"/>
+              <w:left w:val="nil"/>
+              <w:bottom w:val="nil"/>
+              <w:right w:val="nil"/>
+            </w:tcBorders>
+            <w:shd w:val="clear" w:color="auto" w:fill="auto"/>
+            <w:noWrap/>
+            <w:vAlign w:val="bottom"/>
+            <w:hideMark/>
+          </w:tcPr>
+          <w:p>
+            <w:pPr>
+              <w:widowControl/>
+              <w:autoSpaceDE/>
+              <w:autoSpaceDN/>
+              <w:rPr>
+                <w:rFonts w:ascii="Calibri" w:eastAsia="Times New Roman" w:hAnsi="Calibri" w:cs="Calibri"/>
+                <w:color w:val="000000"/>
+                <w:lang w:eastAsia="pt-BR"/>
+              </w:rPr>
+            </w:pPr>
+          </w:p>
+        </w:tc>
+        <w:tc>
+          <w:tcPr>
+            <w:tcW w:w="2736" w:type="dxa"/>
+            <w:tcBorders>
+              <w:top w:val="nil"/>
+              <w:left w:val="nil"/>
+              <w:bottom w:val="nil"/>
+              <w:right w:val="nil"/>
+            </w:tcBorders>
+            <w:shd w:val="clear" w:color="auto" w:fill="auto"/>
+            <w:noWrap/>
+            <w:vAlign w:val="bottom"/>
+            <w:hideMark/>
+          </w:tcPr>
+          <w:p>
+            <w:pPr>
+              <w:widowControl/>
+              <w:autoSpaceDE/>
+              <w:autoSpaceDN/>
+              <w:rPr>
+                <w:rFonts w:ascii="Times New Roman" w:eastAsia="Times New Roman" w:hAnsi="Times New Roman" w:cs="Times New Roman"/>
+                <w:sz w:val="20"/>
+                <w:szCs w:val="20"/>
+                <w:lang w:eastAsia="pt-BR"/>
+              </w:rPr>
+            </w:pPr>
+          </w:p>
+        </w:tc>
+        <w:tc>
+          <w:tcPr>
+            <w:tcW w:w="2736" w:type="dxa"/>
+            <w:tcBorders>
+              <w:top w:val="nil"/>
+              <w:left w:val="nil"/>
+              <w:bottom w:val="nil"/>
+              <w:right w:val="single" w:sz="8" w:space="0" w:color="auto"/>
+            </w:tcBorders>
+            <w:shd w:val="clear" w:color="auto" w:fill="auto"/>
+            <w:noWrap/>
+            <w:vAlign w:val="bottom"/>
+            <w:hideMark/>
+          </w:tcPr>
+          <w:p>
+            <w:pPr>
+              <w:widowControl/>
+              <w:autoSpaceDE/>
+              <w:autoSpaceDN/>
+              <w:rPr>
+                <w:rFonts w:ascii="Calibri" w:eastAsia="Times New Roman" w:hAnsi="Calibri" w:cs="Calibri"/>
+                <w:color w:val="000000"/>
+                <w:lang w:eastAsia="pt-BR"/>
+              </w:rPr>
+            </w:pPr>
+            <w:r>
+              <w:rPr>
+                <w:rFonts w:ascii="Calibri" w:eastAsia="Times New Roman" w:hAnsi="Calibri" w:cs="Calibri"/>
+                <w:color w:val="000000"/>
+                <w:lang w:eastAsia="pt-BR"/>
+              </w:rPr>
+              <w:t> </w:t>
+            </w:r>
+          </w:p>
+        </w:tc>
+      </w:tr>
+      <w:tr>
+        <w:trPr>
+          <w:trHeight w:val="300"/>
+        </w:trPr>
+        <w:tc>
+          <w:tcPr>
+            <w:tcW w:w="10944" w:type="dxa"/>
+            <w:gridSpan w:val="4"/>
+            <w:tcBorders>
+              <w:top w:val="single" w:sz="4" w:space="0" w:color="auto"/>
+              <w:left w:val="single" w:sz="8" w:space="0" w:color="auto"/>
+              <w:bottom w:val="single" w:sz="4" w:space="0" w:color="auto"/>
+              <w:right w:val="single" w:sz="8" w:space="0" w:color="000000"/>
+            </w:tcBorders>
+            <w:shd w:val="clear" w:color="000000" w:fill="DBDBDB"/>
+            <w:noWrap/>
+            <w:vAlign w:val="center"/>
+            <w:hideMark/>
+          </w:tcPr>
+          <w:p>
+            <w:pPr>
+              <w:widowControl/>
+              <w:autoSpaceDE/>
+              <w:autoSpaceDN/>
+              <w:rPr>
+                <w:rFonts w:ascii="Calibri" w:eastAsia="Times New Roman" w:hAnsi="Calibri" w:cs="Calibri"/>
+                <w:color w:val="000000"/>
+                <w:lang w:eastAsia="pt-BR"/>
+              </w:rPr>
+            </w:pPr>
+            <w:r>
+              <w:rPr>
+                <w:rFonts w:ascii="Calibri" w:eastAsia="Times New Roman" w:hAnsi="Calibri" w:cs="Calibri"/>
+                <w:color w:val="000000"/>
+                <w:lang w:eastAsia="pt-BR"/>
+              </w:rPr>
+              <w:t>_______________________________________________2019.1______________________________________________</w:t>
+            </w:r>
+          </w:p>
+        </w:tc>
+      </w:tr>
+      <w:tr>
+        <w:trPr>
+          <w:trHeight w:val="300"/>
+        </w:trPr>
+        <w:tc>
+          <w:tcPr>
+            <w:tcW w:w="5472" w:type="dxa"/>
+            <w:gridSpan w:val="2"/>
+            <w:tcBorders>
+              <w:top w:val="nil"/>
+              <w:left w:val="single" w:sz="8" w:space="0" w:color="auto"/>
+              <w:bottom w:val="nil"/>
+              <w:right w:val="nil"/>
+            </w:tcBorders>
+            <w:shd w:val="clear" w:color="000000" w:fill="FFC000"/>
+            <w:noWrap/>
+            <w:vAlign w:val="center"/>
+            <w:hideMark/>
+          </w:tcPr>
+          <w:p>
+            <w:pPr>
+              <w:widowControl/>
+              <w:autoSpaceDE/>
+              <w:autoSpaceDN/>
+              <w:jc w:val="center"/>
+              <w:rPr>
+                <w:rFonts w:ascii="Calibri" w:eastAsia="Times New Roman" w:hAnsi="Calibri" w:cs="Calibri"/>
+                <w:color w:val="000000"/>
+                <w:lang w:eastAsia="pt-BR"/>
+              </w:rPr>
+            </w:pPr>
+            <w:r>
+              <w:rPr>
+                <w:rFonts w:ascii="Calibri" w:eastAsia="Times New Roman" w:hAnsi="Calibri" w:cs="Calibri"/>
+                <w:color w:val="000000"/>
+                <w:lang w:eastAsia="pt-BR"/>
+              </w:rPr>
+              <w:t>Desenvolvimento da solução</w:t>
+            </w:r>
+          </w:p>
+        </w:tc>
+        <w:tc>
+          <w:tcPr>
+            <w:tcW w:w="2736" w:type="dxa"/>
             <w:tcBorders>
               <w:top w:val="nil"/>
               <w:left w:val="nil"/>
@@ -6985,6 +7496,41 @@
             </w:pPr>
           </w:p>
         </w:tc>
+        <w:tc>
+          <w:tcPr>
+            <w:tcW w:w="2736" w:type="dxa"/>
+            <w:tcBorders>
+              <w:top w:val="nil"/>
+              <w:left w:val="nil"/>
+              <w:bottom w:val="nil"/>
+              <w:right w:val="single" w:sz="8" w:space="0" w:color="auto"/>
+            </w:tcBorders>
+            <w:shd w:val="clear" w:color="auto" w:fill="auto"/>
+            <w:noWrap/>
+            <w:vAlign w:val="bottom"/>
+            <w:hideMark/>
+          </w:tcPr>
+          <w:p>
+            <w:pPr>
+              <w:widowControl/>
+              <w:autoSpaceDE/>
+              <w:autoSpaceDN/>
+              <w:rPr>
+                <w:rFonts w:ascii="Calibri" w:eastAsia="Times New Roman" w:hAnsi="Calibri" w:cs="Calibri"/>
+                <w:color w:val="000000"/>
+                <w:lang w:eastAsia="pt-BR"/>
+              </w:rPr>
+            </w:pPr>
+            <w:r>
+              <w:rPr>
+                <w:rFonts w:ascii="Calibri" w:eastAsia="Times New Roman" w:hAnsi="Calibri" w:cs="Calibri"/>
+                <w:color w:val="000000"/>
+                <w:lang w:eastAsia="pt-BR"/>
+              </w:rPr>
+              <w:t> </w:t>
+            </w:r>
+          </w:p>
+        </w:tc>
       </w:tr>
       <w:tr>
         <w:trPr>
@@ -6992,7 +7538,154 @@
         </w:trPr>
         <w:tc>
           <w:tcPr>
-            <w:tcW w:w="2506" w:type="dxa"/>
+            <w:tcW w:w="2736" w:type="dxa"/>
+            <w:tcBorders>
+              <w:top w:val="nil"/>
+              <w:left w:val="single" w:sz="8" w:space="0" w:color="auto"/>
+              <w:bottom w:val="nil"/>
+              <w:right w:val="nil"/>
+            </w:tcBorders>
+            <w:shd w:val="clear" w:color="auto" w:fill="auto"/>
+            <w:noWrap/>
+            <w:vAlign w:val="bottom"/>
+            <w:hideMark/>
+          </w:tcPr>
+          <w:p>
+            <w:pPr>
+              <w:widowControl/>
+              <w:autoSpaceDE/>
+              <w:autoSpaceDN/>
+              <w:rPr>
+                <w:rFonts w:ascii="Calibri" w:eastAsia="Times New Roman" w:hAnsi="Calibri" w:cs="Calibri"/>
+                <w:color w:val="000000"/>
+                <w:lang w:eastAsia="pt-BR"/>
+              </w:rPr>
+            </w:pPr>
+            <w:r>
+              <w:rPr>
+                <w:rFonts w:ascii="Calibri" w:eastAsia="Times New Roman" w:hAnsi="Calibri" w:cs="Calibri"/>
+                <w:color w:val="000000"/>
+                <w:lang w:eastAsia="pt-BR"/>
+              </w:rPr>
+              <w:t> </w:t>
+            </w:r>
+          </w:p>
+        </w:tc>
+        <w:tc>
+          <w:tcPr>
+            <w:tcW w:w="5472" w:type="dxa"/>
+            <w:gridSpan w:val="2"/>
+            <w:tcBorders>
+              <w:top w:val="nil"/>
+              <w:left w:val="nil"/>
+              <w:bottom w:val="nil"/>
+              <w:right w:val="nil"/>
+            </w:tcBorders>
+            <w:shd w:val="clear" w:color="000000" w:fill="FFFF00"/>
+            <w:noWrap/>
+            <w:vAlign w:val="center"/>
+            <w:hideMark/>
+          </w:tcPr>
+          <w:p>
+            <w:pPr>
+              <w:widowControl/>
+              <w:autoSpaceDE/>
+              <w:autoSpaceDN/>
+              <w:jc w:val="center"/>
+              <w:rPr>
+                <w:rFonts w:ascii="Calibri" w:eastAsia="Times New Roman" w:hAnsi="Calibri" w:cs="Calibri"/>
+                <w:color w:val="000000"/>
+                <w:lang w:eastAsia="pt-BR"/>
+              </w:rPr>
+            </w:pPr>
+            <w:r>
+              <w:rPr>
+                <w:rFonts w:ascii="Calibri" w:eastAsia="Times New Roman" w:hAnsi="Calibri" w:cs="Calibri"/>
+                <w:color w:val="000000"/>
+                <w:lang w:eastAsia="pt-BR"/>
+              </w:rPr>
+              <w:t>Teste</w:t>
+            </w:r>
+          </w:p>
+        </w:tc>
+        <w:tc>
+          <w:tcPr>
+            <w:tcW w:w="2736" w:type="dxa"/>
+            <w:tcBorders>
+              <w:top w:val="nil"/>
+              <w:left w:val="nil"/>
+              <w:bottom w:val="nil"/>
+              <w:right w:val="single" w:sz="8" w:space="0" w:color="auto"/>
+            </w:tcBorders>
+            <w:shd w:val="clear" w:color="auto" w:fill="auto"/>
+            <w:noWrap/>
+            <w:vAlign w:val="bottom"/>
+            <w:hideMark/>
+          </w:tcPr>
+          <w:p>
+            <w:pPr>
+              <w:widowControl/>
+              <w:autoSpaceDE/>
+              <w:autoSpaceDN/>
+              <w:rPr>
+                <w:rFonts w:ascii="Calibri" w:eastAsia="Times New Roman" w:hAnsi="Calibri" w:cs="Calibri"/>
+                <w:color w:val="000000"/>
+                <w:lang w:eastAsia="pt-BR"/>
+              </w:rPr>
+            </w:pPr>
+            <w:r>
+              <w:rPr>
+                <w:rFonts w:ascii="Calibri" w:eastAsia="Times New Roman" w:hAnsi="Calibri" w:cs="Calibri"/>
+                <w:color w:val="000000"/>
+                <w:lang w:eastAsia="pt-BR"/>
+              </w:rPr>
+              <w:t> </w:t>
+            </w:r>
+          </w:p>
+        </w:tc>
+      </w:tr>
+      <w:tr>
+        <w:trPr>
+          <w:trHeight w:val="300"/>
+        </w:trPr>
+        <w:tc>
+          <w:tcPr>
+            <w:tcW w:w="2736" w:type="dxa"/>
+            <w:tcBorders>
+              <w:top w:val="nil"/>
+              <w:left w:val="single" w:sz="8" w:space="0" w:color="auto"/>
+              <w:bottom w:val="nil"/>
+              <w:right w:val="nil"/>
+            </w:tcBorders>
+            <w:shd w:val="clear" w:color="auto" w:fill="auto"/>
+            <w:noWrap/>
+            <w:vAlign w:val="bottom"/>
+            <w:hideMark/>
+          </w:tcPr>
+          <w:p>
+            <w:pPr>
+              <w:widowControl/>
+              <w:autoSpaceDE/>
+              <w:autoSpaceDN/>
+              <w:rPr>
+                <w:rFonts w:ascii="Calibri" w:eastAsia="Times New Roman" w:hAnsi="Calibri" w:cs="Calibri"/>
+                <w:color w:val="000000"/>
+                <w:lang w:eastAsia="pt-BR"/>
+              </w:rPr>
+            </w:pPr>
+            <w:r>
+              <w:rPr>
+                <w:rFonts w:ascii="Calibri" w:eastAsia="Times New Roman" w:hAnsi="Calibri" w:cs="Calibri"/>
+                <w:color w:val="000000"/>
+                <w:lang w:eastAsia="pt-BR"/>
+              </w:rPr>
+              <w:t> </w:t>
+            </w:r>
+          </w:p>
+        </w:tc>
+        <w:tc>
+          <w:tcPr>
+            <w:tcW w:w="2736" w:type="dxa"/>
             <w:tcBorders>
               <w:top w:val="nil"/>
               <w:left w:val="nil"/>
@@ -7010,9 +7703,8 @@
               <w:autoSpaceDE/>
               <w:autoSpaceDN/>
               <w:rPr>
-                <w:rFonts w:ascii="Times New Roman" w:eastAsia="Times New Roman" w:hAnsi="Times New Roman" w:cs="Times New Roman"/>
-                <w:sz w:val="20"/>
-                <w:szCs w:val="20"/>
+                <w:rFonts w:ascii="Calibri" w:eastAsia="Times New Roman" w:hAnsi="Calibri" w:cs="Calibri"/>
+                <w:color w:val="000000"/>
                 <w:lang w:eastAsia="pt-BR"/>
               </w:rPr>
             </w:pPr>
@@ -7020,11 +7712,53 @@
         </w:tc>
         <w:tc>
           <w:tcPr>
-            <w:tcW w:w="2378" w:type="dxa"/>
+            <w:tcW w:w="5472" w:type="dxa"/>
+            <w:gridSpan w:val="2"/>
             <w:tcBorders>
               <w:top w:val="nil"/>
               <w:left w:val="nil"/>
               <w:bottom w:val="nil"/>
+              <w:right w:val="single" w:sz="8" w:space="0" w:color="000000"/>
+            </w:tcBorders>
+            <w:shd w:val="clear" w:color="000000" w:fill="00B0F0"/>
+            <w:noWrap/>
+            <w:vAlign w:val="center"/>
+            <w:hideMark/>
+          </w:tcPr>
+          <w:p>
+            <w:pPr>
+              <w:widowControl/>
+              <w:autoSpaceDE/>
+              <w:autoSpaceDN/>
+              <w:jc w:val="center"/>
+              <w:rPr>
+                <w:rFonts w:ascii="Calibri" w:eastAsia="Times New Roman" w:hAnsi="Calibri" w:cs="Calibri"/>
+                <w:color w:val="000000"/>
+                <w:lang w:eastAsia="pt-BR"/>
+              </w:rPr>
+            </w:pPr>
+            <w:r>
+              <w:rPr>
+                <w:rFonts w:ascii="Calibri" w:eastAsia="Times New Roman" w:hAnsi="Calibri" w:cs="Calibri"/>
+                <w:color w:val="000000"/>
+                <w:lang w:eastAsia="pt-BR"/>
+              </w:rPr>
+              <w:t>Relatório Final 2</w:t>
+            </w:r>
+          </w:p>
+        </w:tc>
+      </w:tr>
+      <w:tr>
+        <w:trPr>
+          <w:trHeight w:val="315"/>
+        </w:trPr>
+        <w:tc>
+          <w:tcPr>
+            <w:tcW w:w="2736" w:type="dxa"/>
+            <w:tcBorders>
+              <w:top w:val="nil"/>
+              <w:left w:val="single" w:sz="8" w:space="0" w:color="auto"/>
+              <w:bottom w:val="single" w:sz="8" w:space="0" w:color="auto"/>
               <w:right w:val="nil"/>
             </w:tcBorders>
             <w:shd w:val="clear" w:color="auto" w:fill="auto"/>
@@ -7038,57 +7772,28 @@
               <w:autoSpaceDE/>
               <w:autoSpaceDN/>
               <w:rPr>
-                <w:rFonts w:ascii="Times New Roman" w:eastAsia="Times New Roman" w:hAnsi="Times New Roman" w:cs="Times New Roman"/>
-                <w:sz w:val="20"/>
-                <w:szCs w:val="20"/>
+                <w:rFonts w:ascii="Calibri" w:eastAsia="Times New Roman" w:hAnsi="Calibri" w:cs="Calibri"/>
+                <w:color w:val="000000"/>
                 <w:lang w:eastAsia="pt-BR"/>
               </w:rPr>
             </w:pPr>
+            <w:r>
+              <w:rPr>
+                <w:rFonts w:ascii="Calibri" w:eastAsia="Times New Roman" w:hAnsi="Calibri" w:cs="Calibri"/>
+                <w:color w:val="000000"/>
+                <w:lang w:eastAsia="pt-BR"/>
+              </w:rPr>
+              <w:t> </w:t>
+            </w:r>
           </w:p>
         </w:tc>
         <w:tc>
           <w:tcPr>
-            <w:tcW w:w="2526" w:type="dxa"/>
+            <w:tcW w:w="2736" w:type="dxa"/>
             <w:tcBorders>
               <w:top w:val="nil"/>
               <w:left w:val="nil"/>
-              <w:bottom w:val="nil"/>
-              <w:right w:val="nil"/>
-            </w:tcBorders>
-            <w:shd w:val="clear" w:color="000000" w:fill="FFFF00"/>
-            <w:noWrap/>
-            <w:vAlign w:val="bottom"/>
-            <w:hideMark/>
-          </w:tcPr>
-          <w:p>
-            <w:pPr>
-              <w:widowControl/>
-              <w:autoSpaceDE/>
-              <w:autoSpaceDN/>
-              <w:jc w:val="center"/>
-              <w:rPr>
-                <w:rFonts w:ascii="Calibri" w:eastAsia="Times New Roman" w:hAnsi="Calibri" w:cs="Calibri"/>
-                <w:color w:val="000000"/>
-                <w:lang w:eastAsia="pt-BR"/>
-              </w:rPr>
-            </w:pPr>
-            <w:r>
-              <w:rPr>
-                <w:rFonts w:ascii="Calibri" w:eastAsia="Times New Roman" w:hAnsi="Calibri" w:cs="Calibri"/>
-                <w:color w:val="000000"/>
-                <w:lang w:eastAsia="pt-BR"/>
-              </w:rPr>
-              <w:t>Testes das ferramentas</w:t>
-            </w:r>
-          </w:p>
-        </w:tc>
-        <w:tc>
-          <w:tcPr>
-            <w:tcW w:w="2547" w:type="dxa"/>
-            <w:tcBorders>
-              <w:top w:val="nil"/>
-              <w:left w:val="nil"/>
-              <w:bottom w:val="nil"/>
+              <w:bottom w:val="single" w:sz="8" w:space="0" w:color="auto"/>
               <w:right w:val="nil"/>
             </w:tcBorders>
             <w:shd w:val="clear" w:color="auto" w:fill="auto"/>
@@ -7101,27 +7806,29 @@
               <w:widowControl/>
               <w:autoSpaceDE/>
               <w:autoSpaceDN/>
-              <w:jc w:val="center"/>
               <w:rPr>
                 <w:rFonts w:ascii="Calibri" w:eastAsia="Times New Roman" w:hAnsi="Calibri" w:cs="Calibri"/>
                 <w:color w:val="000000"/>
                 <w:lang w:eastAsia="pt-BR"/>
               </w:rPr>
             </w:pPr>
+            <w:r>
+              <w:rPr>
+                <w:rFonts w:ascii="Calibri" w:eastAsia="Times New Roman" w:hAnsi="Calibri" w:cs="Calibri"/>
+                <w:color w:val="000000"/>
+                <w:lang w:eastAsia="pt-BR"/>
+              </w:rPr>
+              <w:t> </w:t>
+            </w:r>
           </w:p>
         </w:tc>
-      </w:tr>
-      <w:tr>
-        <w:trPr>
-          <w:trHeight w:val="300"/>
-        </w:trPr>
         <w:tc>
           <w:tcPr>
-            <w:tcW w:w="2506" w:type="dxa"/>
+            <w:tcW w:w="2736" w:type="dxa"/>
             <w:tcBorders>
               <w:top w:val="nil"/>
               <w:left w:val="nil"/>
-              <w:bottom w:val="nil"/>
+              <w:bottom w:val="single" w:sz="8" w:space="0" w:color="auto"/>
               <w:right w:val="nil"/>
             </w:tcBorders>
             <w:shd w:val="clear" w:color="auto" w:fill="auto"/>
@@ -7135,82 +7842,33 @@
               <w:autoSpaceDE/>
               <w:autoSpaceDN/>
               <w:rPr>
-                <w:rFonts w:ascii="Times New Roman" w:eastAsia="Times New Roman" w:hAnsi="Times New Roman" w:cs="Times New Roman"/>
-                <w:sz w:val="20"/>
-                <w:szCs w:val="20"/>
+                <w:rFonts w:ascii="Calibri" w:eastAsia="Times New Roman" w:hAnsi="Calibri" w:cs="Calibri"/>
+                <w:color w:val="000000"/>
                 <w:lang w:eastAsia="pt-BR"/>
               </w:rPr>
             </w:pPr>
+            <w:r>
+              <w:rPr>
+                <w:rFonts w:ascii="Calibri" w:eastAsia="Times New Roman" w:hAnsi="Calibri" w:cs="Calibri"/>
+                <w:color w:val="000000"/>
+                <w:lang w:eastAsia="pt-BR"/>
+              </w:rPr>
+              <w:t> </w:t>
+            </w:r>
           </w:p>
         </w:tc>
         <w:tc>
           <w:tcPr>
-            <w:tcW w:w="2378" w:type="dxa"/>
+            <w:tcW w:w="2736" w:type="dxa"/>
             <w:tcBorders>
               <w:top w:val="nil"/>
               <w:left w:val="nil"/>
-              <w:bottom w:val="nil"/>
-              <w:right w:val="nil"/>
+              <w:bottom w:val="single" w:sz="8" w:space="0" w:color="auto"/>
+              <w:right w:val="single" w:sz="8" w:space="0" w:color="auto"/>
             </w:tcBorders>
-            <w:shd w:val="clear" w:color="auto" w:fill="auto"/>
+            <w:shd w:val="clear" w:color="000000" w:fill="FF0000"/>
             <w:noWrap/>
-            <w:vAlign w:val="bottom"/>
-            <w:hideMark/>
-          </w:tcPr>
-          <w:p>
-            <w:pPr>
-              <w:widowControl/>
-              <w:autoSpaceDE/>
-              <w:autoSpaceDN/>
-              <w:rPr>
-                <w:rFonts w:ascii="Times New Roman" w:eastAsia="Times New Roman" w:hAnsi="Times New Roman" w:cs="Times New Roman"/>
-                <w:sz w:val="20"/>
-                <w:szCs w:val="20"/>
-                <w:lang w:eastAsia="pt-BR"/>
-              </w:rPr>
-            </w:pPr>
-          </w:p>
-        </w:tc>
-        <w:tc>
-          <w:tcPr>
-            <w:tcW w:w="2526" w:type="dxa"/>
-            <w:tcBorders>
-              <w:top w:val="nil"/>
-              <w:left w:val="nil"/>
-              <w:bottom w:val="nil"/>
-              <w:right w:val="nil"/>
-            </w:tcBorders>
-            <w:shd w:val="clear" w:color="auto" w:fill="auto"/>
-            <w:noWrap/>
-            <w:vAlign w:val="bottom"/>
-            <w:hideMark/>
-          </w:tcPr>
-          <w:p>
-            <w:pPr>
-              <w:widowControl/>
-              <w:autoSpaceDE/>
-              <w:autoSpaceDN/>
-              <w:rPr>
-                <w:rFonts w:ascii="Times New Roman" w:eastAsia="Times New Roman" w:hAnsi="Times New Roman" w:cs="Times New Roman"/>
-                <w:sz w:val="20"/>
-                <w:szCs w:val="20"/>
-                <w:lang w:eastAsia="pt-BR"/>
-              </w:rPr>
-            </w:pPr>
-          </w:p>
-        </w:tc>
-        <w:tc>
-          <w:tcPr>
-            <w:tcW w:w="2547" w:type="dxa"/>
-            <w:tcBorders>
-              <w:top w:val="nil"/>
-              <w:left w:val="nil"/>
-              <w:bottom w:val="nil"/>
-              <w:right w:val="nil"/>
-            </w:tcBorders>
-            <w:shd w:val="clear" w:color="000000" w:fill="00B0F0"/>
-            <w:noWrap/>
-            <w:vAlign w:val="bottom"/>
+            <w:vAlign w:val="center"/>
             <w:hideMark/>
           </w:tcPr>
           <w:p>
@@ -7231,583 +7889,6 @@
                 <w:color w:val="000000"/>
                 <w:lang w:eastAsia="pt-BR"/>
               </w:rPr>
-              <w:t>Relatório Final 1</w:t>
-            </w:r>
-          </w:p>
-        </w:tc>
-      </w:tr>
-      <w:tr>
-        <w:trPr>
-          <w:trHeight w:val="300"/>
-        </w:trPr>
-        <w:tc>
-          <w:tcPr>
-            <w:tcW w:w="2506" w:type="dxa"/>
-            <w:tcBorders>
-              <w:top w:val="nil"/>
-              <w:left w:val="nil"/>
-              <w:bottom w:val="nil"/>
-              <w:right w:val="nil"/>
-            </w:tcBorders>
-            <w:shd w:val="clear" w:color="auto" w:fill="auto"/>
-            <w:noWrap/>
-            <w:vAlign w:val="bottom"/>
-            <w:hideMark/>
-          </w:tcPr>
-          <w:p>
-            <w:pPr>
-              <w:widowControl/>
-              <w:autoSpaceDE/>
-              <w:autoSpaceDN/>
-              <w:jc w:val="center"/>
-              <w:rPr>
-                <w:rFonts w:ascii="Calibri" w:eastAsia="Times New Roman" w:hAnsi="Calibri" w:cs="Calibri"/>
-                <w:color w:val="000000"/>
-                <w:lang w:eastAsia="pt-BR"/>
-              </w:rPr>
-            </w:pPr>
-          </w:p>
-        </w:tc>
-        <w:tc>
-          <w:tcPr>
-            <w:tcW w:w="2378" w:type="dxa"/>
-            <w:tcBorders>
-              <w:top w:val="nil"/>
-              <w:left w:val="nil"/>
-              <w:bottom w:val="nil"/>
-              <w:right w:val="nil"/>
-            </w:tcBorders>
-            <w:shd w:val="clear" w:color="auto" w:fill="auto"/>
-            <w:noWrap/>
-            <w:vAlign w:val="bottom"/>
-            <w:hideMark/>
-          </w:tcPr>
-          <w:p>
-            <w:pPr>
-              <w:widowControl/>
-              <w:autoSpaceDE/>
-              <w:autoSpaceDN/>
-              <w:rPr>
-                <w:rFonts w:ascii="Times New Roman" w:eastAsia="Times New Roman" w:hAnsi="Times New Roman" w:cs="Times New Roman"/>
-                <w:sz w:val="20"/>
-                <w:szCs w:val="20"/>
-                <w:lang w:eastAsia="pt-BR"/>
-              </w:rPr>
-            </w:pPr>
-          </w:p>
-        </w:tc>
-        <w:tc>
-          <w:tcPr>
-            <w:tcW w:w="2526" w:type="dxa"/>
-            <w:tcBorders>
-              <w:top w:val="nil"/>
-              <w:left w:val="nil"/>
-              <w:bottom w:val="nil"/>
-              <w:right w:val="nil"/>
-            </w:tcBorders>
-            <w:shd w:val="clear" w:color="auto" w:fill="auto"/>
-            <w:noWrap/>
-            <w:vAlign w:val="bottom"/>
-            <w:hideMark/>
-          </w:tcPr>
-          <w:p>
-            <w:pPr>
-              <w:widowControl/>
-              <w:autoSpaceDE/>
-              <w:autoSpaceDN/>
-              <w:rPr>
-                <w:rFonts w:ascii="Times New Roman" w:eastAsia="Times New Roman" w:hAnsi="Times New Roman" w:cs="Times New Roman"/>
-                <w:sz w:val="20"/>
-                <w:szCs w:val="20"/>
-                <w:lang w:eastAsia="pt-BR"/>
-              </w:rPr>
-            </w:pPr>
-          </w:p>
-        </w:tc>
-        <w:tc>
-          <w:tcPr>
-            <w:tcW w:w="2547" w:type="dxa"/>
-            <w:tcBorders>
-              <w:top w:val="nil"/>
-              <w:left w:val="nil"/>
-              <w:bottom w:val="nil"/>
-              <w:right w:val="nil"/>
-            </w:tcBorders>
-            <w:shd w:val="clear" w:color="auto" w:fill="auto"/>
-            <w:noWrap/>
-            <w:vAlign w:val="bottom"/>
-            <w:hideMark/>
-          </w:tcPr>
-          <w:p>
-            <w:pPr>
-              <w:widowControl/>
-              <w:autoSpaceDE/>
-              <w:autoSpaceDN/>
-              <w:rPr>
-                <w:rFonts w:ascii="Times New Roman" w:eastAsia="Times New Roman" w:hAnsi="Times New Roman" w:cs="Times New Roman"/>
-                <w:sz w:val="20"/>
-                <w:szCs w:val="20"/>
-                <w:lang w:eastAsia="pt-BR"/>
-              </w:rPr>
-            </w:pPr>
-          </w:p>
-        </w:tc>
-      </w:tr>
-      <w:tr>
-        <w:trPr>
-          <w:trHeight w:val="300"/>
-        </w:trPr>
-        <w:tc>
-          <w:tcPr>
-            <w:tcW w:w="9957" w:type="dxa"/>
-            <w:gridSpan w:val="4"/>
-            <w:tcBorders>
-              <w:top w:val="nil"/>
-              <w:left w:val="nil"/>
-              <w:bottom w:val="nil"/>
-              <w:right w:val="nil"/>
-            </w:tcBorders>
-            <w:shd w:val="clear" w:color="auto" w:fill="auto"/>
-            <w:noWrap/>
-            <w:vAlign w:val="bottom"/>
-            <w:hideMark/>
-          </w:tcPr>
-          <w:p>
-            <w:pPr>
-              <w:widowControl/>
-              <w:autoSpaceDE/>
-              <w:autoSpaceDN/>
-              <w:rPr>
-                <w:rFonts w:ascii="Calibri" w:eastAsia="Times New Roman" w:hAnsi="Calibri" w:cs="Calibri"/>
-                <w:color w:val="000000"/>
-                <w:lang w:eastAsia="pt-BR"/>
-              </w:rPr>
-            </w:pPr>
-            <w:r>
-              <w:rPr>
-                <w:rFonts w:ascii="Calibri" w:eastAsia="Times New Roman" w:hAnsi="Calibri" w:cs="Calibri"/>
-                <w:color w:val="000000"/>
-                <w:lang w:eastAsia="pt-BR"/>
-              </w:rPr>
-              <w:t>__________________________________________2019.1__________________________________________</w:t>
-            </w:r>
-          </w:p>
-        </w:tc>
-      </w:tr>
-      <w:tr>
-        <w:trPr>
-          <w:trHeight w:val="300"/>
-        </w:trPr>
-        <w:tc>
-          <w:tcPr>
-            <w:tcW w:w="4884" w:type="dxa"/>
-            <w:gridSpan w:val="2"/>
-            <w:tcBorders>
-              <w:top w:val="nil"/>
-              <w:left w:val="nil"/>
-              <w:bottom w:val="nil"/>
-              <w:right w:val="nil"/>
-            </w:tcBorders>
-            <w:shd w:val="clear" w:color="000000" w:fill="FFC000"/>
-            <w:noWrap/>
-            <w:vAlign w:val="bottom"/>
-            <w:hideMark/>
-          </w:tcPr>
-          <w:p>
-            <w:pPr>
-              <w:widowControl/>
-              <w:autoSpaceDE/>
-              <w:autoSpaceDN/>
-              <w:jc w:val="center"/>
-              <w:rPr>
-                <w:rFonts w:ascii="Calibri" w:eastAsia="Times New Roman" w:hAnsi="Calibri" w:cs="Calibri"/>
-                <w:color w:val="000000"/>
-                <w:lang w:eastAsia="pt-BR"/>
-              </w:rPr>
-            </w:pPr>
-            <w:r>
-              <w:rPr>
-                <w:rFonts w:ascii="Calibri" w:eastAsia="Times New Roman" w:hAnsi="Calibri" w:cs="Calibri"/>
-                <w:color w:val="000000"/>
-                <w:lang w:eastAsia="pt-BR"/>
-              </w:rPr>
-              <w:t>Desenvolvimento da solução</w:t>
-            </w:r>
-          </w:p>
-        </w:tc>
-        <w:tc>
-          <w:tcPr>
-            <w:tcW w:w="2526" w:type="dxa"/>
-            <w:tcBorders>
-              <w:top w:val="nil"/>
-              <w:left w:val="nil"/>
-              <w:bottom w:val="nil"/>
-              <w:right w:val="nil"/>
-            </w:tcBorders>
-            <w:shd w:val="clear" w:color="auto" w:fill="auto"/>
-            <w:noWrap/>
-            <w:vAlign w:val="bottom"/>
-            <w:hideMark/>
-          </w:tcPr>
-          <w:p>
-            <w:pPr>
-              <w:widowControl/>
-              <w:autoSpaceDE/>
-              <w:autoSpaceDN/>
-              <w:jc w:val="center"/>
-              <w:rPr>
-                <w:rFonts w:ascii="Calibri" w:eastAsia="Times New Roman" w:hAnsi="Calibri" w:cs="Calibri"/>
-                <w:color w:val="000000"/>
-                <w:lang w:eastAsia="pt-BR"/>
-              </w:rPr>
-            </w:pPr>
-          </w:p>
-        </w:tc>
-        <w:tc>
-          <w:tcPr>
-            <w:tcW w:w="2547" w:type="dxa"/>
-            <w:tcBorders>
-              <w:top w:val="nil"/>
-              <w:left w:val="nil"/>
-              <w:bottom w:val="nil"/>
-              <w:right w:val="nil"/>
-            </w:tcBorders>
-            <w:shd w:val="clear" w:color="auto" w:fill="auto"/>
-            <w:noWrap/>
-            <w:vAlign w:val="bottom"/>
-            <w:hideMark/>
-          </w:tcPr>
-          <w:p>
-            <w:pPr>
-              <w:widowControl/>
-              <w:autoSpaceDE/>
-              <w:autoSpaceDN/>
-              <w:rPr>
-                <w:rFonts w:ascii="Times New Roman" w:eastAsia="Times New Roman" w:hAnsi="Times New Roman" w:cs="Times New Roman"/>
-                <w:sz w:val="20"/>
-                <w:szCs w:val="20"/>
-                <w:lang w:eastAsia="pt-BR"/>
-              </w:rPr>
-            </w:pPr>
-          </w:p>
-        </w:tc>
-      </w:tr>
-      <w:tr>
-        <w:trPr>
-          <w:trHeight w:val="300"/>
-        </w:trPr>
-        <w:tc>
-          <w:tcPr>
-            <w:tcW w:w="2506" w:type="dxa"/>
-            <w:tcBorders>
-              <w:top w:val="nil"/>
-              <w:left w:val="nil"/>
-              <w:bottom w:val="nil"/>
-              <w:right w:val="nil"/>
-            </w:tcBorders>
-            <w:shd w:val="clear" w:color="auto" w:fill="auto"/>
-            <w:noWrap/>
-            <w:vAlign w:val="bottom"/>
-            <w:hideMark/>
-          </w:tcPr>
-          <w:p>
-            <w:pPr>
-              <w:widowControl/>
-              <w:autoSpaceDE/>
-              <w:autoSpaceDN/>
-              <w:rPr>
-                <w:rFonts w:ascii="Times New Roman" w:eastAsia="Times New Roman" w:hAnsi="Times New Roman" w:cs="Times New Roman"/>
-                <w:sz w:val="20"/>
-                <w:szCs w:val="20"/>
-                <w:lang w:eastAsia="pt-BR"/>
-              </w:rPr>
-            </w:pPr>
-          </w:p>
-        </w:tc>
-        <w:tc>
-          <w:tcPr>
-            <w:tcW w:w="4904" w:type="dxa"/>
-            <w:gridSpan w:val="2"/>
-            <w:tcBorders>
-              <w:top w:val="nil"/>
-              <w:left w:val="nil"/>
-              <w:bottom w:val="nil"/>
-              <w:right w:val="nil"/>
-            </w:tcBorders>
-            <w:shd w:val="clear" w:color="000000" w:fill="FFFF00"/>
-            <w:noWrap/>
-            <w:vAlign w:val="bottom"/>
-            <w:hideMark/>
-          </w:tcPr>
-          <w:p>
-            <w:pPr>
-              <w:widowControl/>
-              <w:autoSpaceDE/>
-              <w:autoSpaceDN/>
-              <w:jc w:val="center"/>
-              <w:rPr>
-                <w:rFonts w:ascii="Calibri" w:eastAsia="Times New Roman" w:hAnsi="Calibri" w:cs="Calibri"/>
-                <w:color w:val="000000"/>
-                <w:lang w:eastAsia="pt-BR"/>
-              </w:rPr>
-            </w:pPr>
-            <w:r>
-              <w:rPr>
-                <w:rFonts w:ascii="Calibri" w:eastAsia="Times New Roman" w:hAnsi="Calibri" w:cs="Calibri"/>
-                <w:color w:val="000000"/>
-                <w:lang w:eastAsia="pt-BR"/>
-              </w:rPr>
-              <w:t>Teste</w:t>
-            </w:r>
-          </w:p>
-        </w:tc>
-        <w:tc>
-          <w:tcPr>
-            <w:tcW w:w="2547" w:type="dxa"/>
-            <w:tcBorders>
-              <w:top w:val="nil"/>
-              <w:left w:val="nil"/>
-              <w:bottom w:val="nil"/>
-              <w:right w:val="nil"/>
-            </w:tcBorders>
-            <w:shd w:val="clear" w:color="auto" w:fill="auto"/>
-            <w:noWrap/>
-            <w:vAlign w:val="bottom"/>
-            <w:hideMark/>
-          </w:tcPr>
-          <w:p>
-            <w:pPr>
-              <w:widowControl/>
-              <w:autoSpaceDE/>
-              <w:autoSpaceDN/>
-              <w:jc w:val="center"/>
-              <w:rPr>
-                <w:rFonts w:ascii="Calibri" w:eastAsia="Times New Roman" w:hAnsi="Calibri" w:cs="Calibri"/>
-                <w:color w:val="000000"/>
-                <w:lang w:eastAsia="pt-BR"/>
-              </w:rPr>
-            </w:pPr>
-          </w:p>
-        </w:tc>
-      </w:tr>
-      <w:tr>
-        <w:trPr>
-          <w:trHeight w:val="300"/>
-        </w:trPr>
-        <w:tc>
-          <w:tcPr>
-            <w:tcW w:w="2506" w:type="dxa"/>
-            <w:tcBorders>
-              <w:top w:val="nil"/>
-              <w:left w:val="nil"/>
-              <w:bottom w:val="nil"/>
-              <w:right w:val="nil"/>
-            </w:tcBorders>
-            <w:shd w:val="clear" w:color="auto" w:fill="auto"/>
-            <w:noWrap/>
-            <w:vAlign w:val="bottom"/>
-            <w:hideMark/>
-          </w:tcPr>
-          <w:p>
-            <w:pPr>
-              <w:widowControl/>
-              <w:autoSpaceDE/>
-              <w:autoSpaceDN/>
-              <w:rPr>
-                <w:rFonts w:ascii="Times New Roman" w:eastAsia="Times New Roman" w:hAnsi="Times New Roman" w:cs="Times New Roman"/>
-                <w:sz w:val="20"/>
-                <w:szCs w:val="20"/>
-                <w:lang w:eastAsia="pt-BR"/>
-              </w:rPr>
-            </w:pPr>
-          </w:p>
-        </w:tc>
-        <w:tc>
-          <w:tcPr>
-            <w:tcW w:w="2378" w:type="dxa"/>
-            <w:tcBorders>
-              <w:top w:val="nil"/>
-              <w:left w:val="nil"/>
-              <w:bottom w:val="nil"/>
-              <w:right w:val="nil"/>
-            </w:tcBorders>
-            <w:shd w:val="clear" w:color="auto" w:fill="auto"/>
-            <w:noWrap/>
-            <w:vAlign w:val="bottom"/>
-            <w:hideMark/>
-          </w:tcPr>
-          <w:p>
-            <w:pPr>
-              <w:widowControl/>
-              <w:autoSpaceDE/>
-              <w:autoSpaceDN/>
-              <w:rPr>
-                <w:rFonts w:ascii="Times New Roman" w:eastAsia="Times New Roman" w:hAnsi="Times New Roman" w:cs="Times New Roman"/>
-                <w:sz w:val="20"/>
-                <w:szCs w:val="20"/>
-                <w:lang w:eastAsia="pt-BR"/>
-              </w:rPr>
-            </w:pPr>
-          </w:p>
-        </w:tc>
-        <w:tc>
-          <w:tcPr>
-            <w:tcW w:w="5073" w:type="dxa"/>
-            <w:gridSpan w:val="2"/>
-            <w:tcBorders>
-              <w:top w:val="nil"/>
-              <w:left w:val="nil"/>
-              <w:bottom w:val="nil"/>
-              <w:right w:val="nil"/>
-            </w:tcBorders>
-            <w:shd w:val="clear" w:color="000000" w:fill="00B0F0"/>
-            <w:noWrap/>
-            <w:vAlign w:val="bottom"/>
-            <w:hideMark/>
-          </w:tcPr>
-          <w:p>
-            <w:pPr>
-              <w:widowControl/>
-              <w:autoSpaceDE/>
-              <w:autoSpaceDN/>
-              <w:jc w:val="center"/>
-              <w:rPr>
-                <w:rFonts w:ascii="Calibri" w:eastAsia="Times New Roman" w:hAnsi="Calibri" w:cs="Calibri"/>
-                <w:color w:val="000000"/>
-                <w:lang w:eastAsia="pt-BR"/>
-              </w:rPr>
-            </w:pPr>
-            <w:r>
-              <w:rPr>
-                <w:rFonts w:ascii="Calibri" w:eastAsia="Times New Roman" w:hAnsi="Calibri" w:cs="Calibri"/>
-                <w:color w:val="000000"/>
-                <w:lang w:eastAsia="pt-BR"/>
-              </w:rPr>
-              <w:t>Relatório Final 2</w:t>
-            </w:r>
-          </w:p>
-        </w:tc>
-      </w:tr>
-      <w:tr>
-        <w:trPr>
-          <w:trHeight w:val="300"/>
-        </w:trPr>
-        <w:tc>
-          <w:tcPr>
-            <w:tcW w:w="2506" w:type="dxa"/>
-            <w:tcBorders>
-              <w:top w:val="nil"/>
-              <w:left w:val="nil"/>
-              <w:bottom w:val="nil"/>
-              <w:right w:val="nil"/>
-            </w:tcBorders>
-            <w:shd w:val="clear" w:color="auto" w:fill="auto"/>
-            <w:noWrap/>
-            <w:vAlign w:val="bottom"/>
-            <w:hideMark/>
-          </w:tcPr>
-          <w:p>
-            <w:pPr>
-              <w:widowControl/>
-              <w:autoSpaceDE/>
-              <w:autoSpaceDN/>
-              <w:jc w:val="center"/>
-              <w:rPr>
-                <w:rFonts w:ascii="Calibri" w:eastAsia="Times New Roman" w:hAnsi="Calibri" w:cs="Calibri"/>
-                <w:color w:val="000000"/>
-                <w:lang w:eastAsia="pt-BR"/>
-              </w:rPr>
-            </w:pPr>
-          </w:p>
-        </w:tc>
-        <w:tc>
-          <w:tcPr>
-            <w:tcW w:w="2378" w:type="dxa"/>
-            <w:tcBorders>
-              <w:top w:val="nil"/>
-              <w:left w:val="nil"/>
-              <w:bottom w:val="nil"/>
-              <w:right w:val="nil"/>
-            </w:tcBorders>
-            <w:shd w:val="clear" w:color="auto" w:fill="auto"/>
-            <w:noWrap/>
-            <w:vAlign w:val="bottom"/>
-            <w:hideMark/>
-          </w:tcPr>
-          <w:p>
-            <w:pPr>
-              <w:widowControl/>
-              <w:autoSpaceDE/>
-              <w:autoSpaceDN/>
-              <w:rPr>
-                <w:rFonts w:ascii="Times New Roman" w:eastAsia="Times New Roman" w:hAnsi="Times New Roman" w:cs="Times New Roman"/>
-                <w:sz w:val="20"/>
-                <w:szCs w:val="20"/>
-                <w:lang w:eastAsia="pt-BR"/>
-              </w:rPr>
-            </w:pPr>
-          </w:p>
-        </w:tc>
-        <w:tc>
-          <w:tcPr>
-            <w:tcW w:w="2526" w:type="dxa"/>
-            <w:tcBorders>
-              <w:top w:val="nil"/>
-              <w:left w:val="nil"/>
-              <w:bottom w:val="nil"/>
-              <w:right w:val="nil"/>
-            </w:tcBorders>
-            <w:shd w:val="clear" w:color="auto" w:fill="auto"/>
-            <w:noWrap/>
-            <w:vAlign w:val="bottom"/>
-            <w:hideMark/>
-          </w:tcPr>
-          <w:p>
-            <w:pPr>
-              <w:widowControl/>
-              <w:autoSpaceDE/>
-              <w:autoSpaceDN/>
-              <w:rPr>
-                <w:rFonts w:ascii="Times New Roman" w:eastAsia="Times New Roman" w:hAnsi="Times New Roman" w:cs="Times New Roman"/>
-                <w:sz w:val="20"/>
-                <w:szCs w:val="20"/>
-                <w:lang w:eastAsia="pt-BR"/>
-              </w:rPr>
-            </w:pPr>
-          </w:p>
-        </w:tc>
-        <w:tc>
-          <w:tcPr>
-            <w:tcW w:w="2547" w:type="dxa"/>
-            <w:tcBorders>
-              <w:top w:val="nil"/>
-              <w:left w:val="nil"/>
-              <w:bottom w:val="nil"/>
-              <w:right w:val="nil"/>
-            </w:tcBorders>
-            <w:shd w:val="clear" w:color="000000" w:fill="FF0000"/>
-            <w:noWrap/>
-            <w:vAlign w:val="bottom"/>
-            <w:hideMark/>
-          </w:tcPr>
-          <w:p>
-            <w:pPr>
-              <w:widowControl/>
-              <w:autoSpaceDE/>
-              <w:autoSpaceDN/>
-              <w:jc w:val="center"/>
-              <w:rPr>
-                <w:rFonts w:ascii="Calibri" w:eastAsia="Times New Roman" w:hAnsi="Calibri" w:cs="Calibri"/>
-                <w:color w:val="000000"/>
-                <w:lang w:eastAsia="pt-BR"/>
-              </w:rPr>
-            </w:pPr>
-            <w:r>
-              <w:rPr>
-                <w:rFonts w:ascii="Calibri" w:eastAsia="Times New Roman" w:hAnsi="Calibri" w:cs="Calibri"/>
-                <w:color w:val="000000"/>
-                <w:lang w:eastAsia="pt-BR"/>
-              </w:rPr>
               <w:t>Defesa</w:t>
             </w:r>
           </w:p>
@@ -7818,25 +7899,6 @@
       <w:pPr>
         <w:pStyle w:val="Corpodetexto"/>
         <w:spacing w:before="163" w:line="360" w:lineRule="auto"/>
-        <w:ind w:left="3034" w:right="393" w:firstLine="566"/>
-        <w:jc w:val="both"/>
-      </w:pPr>
-      <w:r>
-        <w:t>Cronograma 2:</w:t>
-      </w:r>
-    </w:p>
-    <w:p>
-      <w:pPr>
-        <w:pStyle w:val="Corpodetexto"/>
-        <w:spacing w:before="163" w:line="360" w:lineRule="auto"/>
-        <w:ind w:right="393"/>
-        <w:jc w:val="both"/>
-      </w:pPr>
-    </w:p>
-    <w:p>
-      <w:pPr>
-        <w:pStyle w:val="Corpodetexto"/>
-        <w:spacing w:before="163" w:line="360" w:lineRule="auto"/>
         <w:ind w:right="393"/>
         <w:jc w:val="both"/>
       </w:pPr>
@@ -7854,61 +7916,6 @@
       <w:r>
         <w:t>Apenas foram considerados os prazos propostos no cronograma para se finalizar o projeto dentro do prazo determinado pelo departamento.</w:t>
       </w:r>
-    </w:p>
-    <w:p>
-      <w:pPr>
-        <w:pStyle w:val="Corpodetexto"/>
-        <w:spacing w:before="163" w:line="360" w:lineRule="auto"/>
-        <w:ind w:left="668" w:right="393" w:firstLine="566"/>
-        <w:jc w:val="both"/>
-      </w:pPr>
-    </w:p>
-    <w:p>
-      <w:pPr>
-        <w:pStyle w:val="Corpodetexto"/>
-        <w:spacing w:before="163" w:line="360" w:lineRule="auto"/>
-        <w:ind w:left="668" w:right="393" w:firstLine="566"/>
-        <w:jc w:val="both"/>
-      </w:pPr>
-    </w:p>
-    <w:p>
-      <w:pPr>
-        <w:pStyle w:val="Ttulo1"/>
-        <w:tabs>
-          <w:tab w:val="left" w:pos="1099"/>
-          <w:tab w:val="left" w:pos="1100"/>
-        </w:tabs>
-        <w:spacing w:before="117"/>
-        <w:ind w:left="0"/>
-        <w:rPr>
-          <w:b w:val="0"/>
-          <w:bCs w:val="0"/>
-          <w:sz w:val="22"/>
-          <w:szCs w:val="22"/>
-        </w:rPr>
-      </w:pPr>
-    </w:p>
-    <w:p>
-      <w:pPr>
-        <w:pStyle w:val="Ttulo1"/>
-        <w:tabs>
-          <w:tab w:val="left" w:pos="1099"/>
-          <w:tab w:val="left" w:pos="1100"/>
-        </w:tabs>
-        <w:spacing w:before="117"/>
-        <w:ind w:left="0"/>
-      </w:pPr>
-    </w:p>
-    <w:p>
-      <w:pPr>
-        <w:pStyle w:val="Ttulo1"/>
-        <w:tabs>
-          <w:tab w:val="left" w:pos="1099"/>
-          <w:tab w:val="left" w:pos="1100"/>
-        </w:tabs>
-        <w:spacing w:before="117"/>
-        <w:ind w:left="0"/>
-      </w:pPr>
     </w:p>
     <w:p>
       <w:pPr>
@@ -7935,12 +7942,11 @@
         <w:spacing w:before="202"/>
         <w:ind w:left="1234" w:hanging="578"/>
       </w:pPr>
-      <w:bookmarkStart w:id="11" w:name="_Toc14821157"/>
-      <w:r>
-        <w:lastRenderedPageBreak/>
+      <w:bookmarkStart w:id="12" w:name="_Toc14821157"/>
+      <w:r>
         <w:t>Projeto e especificação do problema</w:t>
       </w:r>
-      <w:bookmarkEnd w:id="11"/>
+      <w:bookmarkEnd w:id="12"/>
     </w:p>
     <w:p>
       <w:pPr>
@@ -7959,7 +7965,7 @@
           <w:szCs w:val="24"/>
         </w:rPr>
       </w:pPr>
-      <w:bookmarkStart w:id="12" w:name="_Toc14821158"/>
+      <w:bookmarkStart w:id="13" w:name="_Toc14821158"/>
       <w:r>
         <w:rPr>
           <w:sz w:val="24"/>
@@ -7967,7 +7973,7 @@
         </w:rPr>
         <w:t>Base de dados</w:t>
       </w:r>
-      <w:bookmarkEnd w:id="12"/>
+      <w:bookmarkEnd w:id="13"/>
     </w:p>
     <w:p>
       <w:pPr>
@@ -7999,7 +8005,15 @@
       </w:r>
       <w:r>
         <w:tab/>
-        <w:t xml:space="preserve">CBIS-DDSM (Curated Breast Imaging Subset of DDSM) que é uma versão atualizada e padronizada da DDSM (Digital Database for </w:t>
+        <w:t xml:space="preserve">CBIS-DDSM (Curated Breast Imaging Subset of DDSM) que é uma versão atualizada e padronizada da DDSM (Digital </w:t>
+      </w:r>
+      <w:proofErr w:type="spellStart"/>
+      <w:r>
+        <w:t>Database</w:t>
+      </w:r>
+      <w:proofErr w:type="spellEnd"/>
+      <w:r>
+        <w:t xml:space="preserve"> for </w:t>
       </w:r>
       <w:proofErr w:type="spellStart"/>
       <w:r>
@@ -8061,6 +8075,7 @@
         <w:jc w:val="both"/>
       </w:pPr>
       <w:r>
+        <w:lastRenderedPageBreak/>
         <w:t xml:space="preserve">Para garantir a consistência dos dados da base de dados os desenvolvedores contrataram um médico para analisar alguns casos questionáveis e os mesmos foram removidos da base atual. </w:t>
       </w:r>
     </w:p>
@@ -8091,15 +8106,14 @@
           <w:noProof/>
           <w:lang w:eastAsia="pt-BR"/>
         </w:rPr>
-        <w:lastRenderedPageBreak/>
         <w:drawing>
-          <wp:anchor distT="0" distB="0" distL="114300" distR="114300" simplePos="0" relativeHeight="251674624" behindDoc="0" locked="0" layoutInCell="1" allowOverlap="1" wp14:anchorId="510695CF" wp14:editId="04AE0F2D">
+          <wp:anchor distT="0" distB="0" distL="114300" distR="114300" simplePos="0" relativeHeight="251674624" behindDoc="0" locked="0" layoutInCell="1" allowOverlap="1" wp14:anchorId="6D675B75" wp14:editId="312C7FF5">
             <wp:simplePos x="0" y="0"/>
-            <wp:positionH relativeFrom="margin">
-              <wp:align>center</wp:align>
+            <wp:positionH relativeFrom="page">
+              <wp:posOffset>1397000</wp:posOffset>
             </wp:positionH>
-            <wp:positionV relativeFrom="margin">
-              <wp:posOffset>-603250</wp:posOffset>
+            <wp:positionV relativeFrom="page">
+              <wp:posOffset>3632200</wp:posOffset>
             </wp:positionV>
             <wp:extent cx="4829810" cy="5276850"/>
             <wp:effectExtent l="0" t="0" r="8890" b="0"/>
@@ -8155,15 +8169,14 @@
           </wp:anchor>
         </w:drawing>
       </w:r>
-      <w:r>
-        <w:rPr>
-          <w:b/>
-        </w:rPr>
-        <w:t>Figura 10</w:t>
-      </w:r>
-      <w:r>
-        <w:t>: Quatro casos de imagens de mamografias. A linha vermelha delimita a área segmentada previamente, a linha azul delimita a área segmentada manualmente por um especialista e a linha verde delimita a área sementada pelo algoritmo.</w:t>
-      </w:r>
+    </w:p>
+    <w:p>
+      <w:pPr>
+        <w:pStyle w:val="Corpodetexto"/>
+        <w:spacing w:before="163" w:line="360" w:lineRule="auto"/>
+        <w:ind w:right="393"/>
+        <w:jc w:val="both"/>
+      </w:pPr>
     </w:p>
     <w:p>
       <w:pPr>
@@ -8173,6 +8186,24 @@
         <w:jc w:val="both"/>
       </w:pPr>
       <w:r>
+        <w:rPr>
+          <w:b/>
+        </w:rPr>
+        <w:t>Figura 10</w:t>
+      </w:r>
+      <w:r>
+        <w:t>: Quatro casos de imagens de mamografias. A linha vermelha delimita a área segmentada previamente, a linha azul delimita a área segmentada manualmente por um especialista e a linha verde delimita a área sementada pelo algoritmo.</w:t>
+      </w:r>
+    </w:p>
+    <w:p>
+      <w:pPr>
+        <w:pStyle w:val="Corpodetexto"/>
+        <w:spacing w:before="163" w:line="360" w:lineRule="auto"/>
+        <w:ind w:left="668" w:right="393" w:firstLine="566"/>
+        <w:jc w:val="both"/>
+      </w:pPr>
+      <w:r>
+        <w:lastRenderedPageBreak/>
         <w:t>A base de dados já foi dividida em partições padronizadas para treinamento e teste baseados na escala BI-RADS [</w:t>
       </w:r>
       <w:r>
@@ -8220,7 +8251,7 @@
           <w:szCs w:val="24"/>
         </w:rPr>
       </w:pPr>
-      <w:bookmarkStart w:id="13" w:name="_Toc14821159"/>
+      <w:bookmarkStart w:id="14" w:name="_Toc14821159"/>
       <w:r>
         <w:rPr>
           <w:sz w:val="24"/>
@@ -8228,7 +8259,7 @@
         </w:rPr>
         <w:t>Aplicação</w:t>
       </w:r>
-      <w:bookmarkEnd w:id="13"/>
+      <w:bookmarkEnd w:id="14"/>
     </w:p>
     <w:p>
       <w:pPr>
@@ -8287,7 +8318,6 @@
         <w:rPr>
           <w:b/>
         </w:rPr>
-        <w:lastRenderedPageBreak/>
         <w:t>Tensorflow</w:t>
       </w:r>
       <w:r>
@@ -8391,9 +8421,12 @@
       <w:pPr>
         <w:pStyle w:val="Corpodetexto"/>
         <w:spacing w:before="163" w:line="360" w:lineRule="auto"/>
-        <w:ind w:right="393"/>
-        <w:jc w:val="both"/>
-      </w:pPr>
+        <w:ind w:left="668" w:right="393" w:firstLine="566"/>
+        <w:jc w:val="both"/>
+      </w:pPr>
+      <w:r>
+        <w:t>Algumas outras bibliotecas mais comuns também foram utilizadas para simples programação da lógica em Python.</w:t>
+      </w:r>
     </w:p>
     <w:p>
       <w:pPr>
@@ -8403,7 +8436,7 @@
         <w:jc w:val="both"/>
       </w:pPr>
       <w:r>
-        <w:t>Algumas outras bibliotecas mais comuns também foram utilizadas para simples programação da lógica em Python.</w:t>
+        <w:t>O funcionamento da aplicação está bem descrito na documentação do Github, aqui apenas será feita uma descrição superficial de como rodar a aplicação.</w:t>
       </w:r>
     </w:p>
     <w:p>
@@ -8414,61 +8447,19 @@
         <w:jc w:val="both"/>
       </w:pPr>
       <w:r>
-        <w:t>O funcionamento da aplicação está bem descrito na documentação do Github, aqui apenas será feita uma descrição superficial de como rodar a aplicação.</w:t>
-      </w:r>
-    </w:p>
-    <w:p>
-      <w:pPr>
-        <w:pStyle w:val="Corpodetexto"/>
-        <w:spacing w:before="163" w:line="360" w:lineRule="auto"/>
-        <w:ind w:left="668" w:right="393" w:firstLine="566"/>
-        <w:jc w:val="both"/>
-      </w:pPr>
-      <w:r>
-        <w:t xml:space="preserve">Para executar a aplicação basta executar o main.py contido no projeto. No caso o autor utilizou a ferramenta Anaconda para facilitar instalação de bibliotecas, e dentro da própria ferramenta realizou a chamada do main.py por linha de comando, também é possível configurar o projeto dentro de </w:t>
-      </w:r>
-      <w:r>
-        <w:t xml:space="preserve">uma </w:t>
-      </w:r>
-      <w:r>
-        <w:t>IDE</w:t>
-      </w:r>
-      <w:r>
-        <w:t xml:space="preserve"> (Ambiente Integral de Desenvolvimento) e executar o programa pela interface da mesma, para desenvolver o autor utilizou o PyCha</w:t>
-      </w:r>
-      <w:r>
-        <w:t>rm</w:t>
-      </w:r>
-      <w:r>
-        <w:t xml:space="preserve"> e o Spyder contido na própria Anaconda.</w:t>
-      </w:r>
-      <w:r>
-        <w:t xml:space="preserve"> Ao executar a aplicação o usuário deverá escolher se ele deseja treinar a rede ou usa-la para classificação, como mostra </w:t>
-      </w:r>
-      <w:r>
-        <w:t>a imagem a seguir:</w:t>
-      </w:r>
-    </w:p>
-    <w:p>
-      <w:pPr>
-        <w:pStyle w:val="Corpodetexto"/>
-        <w:spacing w:before="163" w:line="360" w:lineRule="auto"/>
-        <w:ind w:left="668" w:right="393" w:firstLine="566"/>
-        <w:jc w:val="both"/>
-      </w:pPr>
-      <w:r>
         <w:rPr>
           <w:noProof/>
           <w:lang w:eastAsia="pt-BR"/>
         </w:rPr>
+        <w:lastRenderedPageBreak/>
         <w:drawing>
-          <wp:anchor distT="0" distB="0" distL="114300" distR="114300" simplePos="0" relativeHeight="251675648" behindDoc="0" locked="0" layoutInCell="1" allowOverlap="1" wp14:anchorId="2488F72F" wp14:editId="357F84A4">
+          <wp:anchor distT="0" distB="0" distL="114300" distR="114300" simplePos="0" relativeHeight="251675648" behindDoc="0" locked="0" layoutInCell="1" allowOverlap="1" wp14:anchorId="1AD70C84" wp14:editId="4707EA50">
             <wp:simplePos x="0" y="0"/>
             <wp:positionH relativeFrom="margin">
-              <wp:posOffset>114300</wp:posOffset>
+              <wp:align>right</wp:align>
             </wp:positionH>
             <wp:positionV relativeFrom="topMargin">
-              <wp:posOffset>9242425</wp:posOffset>
+              <wp:posOffset>2870200</wp:posOffset>
             </wp:positionV>
             <wp:extent cx="5715000" cy="238125"/>
             <wp:effectExtent l="0" t="0" r="0" b="9525"/>
@@ -8518,6 +8509,30 @@
           </wp:anchor>
         </w:drawing>
       </w:r>
+      <w:r>
+        <w:t xml:space="preserve">Para executar a aplicação basta executar o main.py contido no projeto. No caso o autor utilizou a ferramenta Anaconda para facilitar instalação de bibliotecas, e dentro da própria ferramenta realizou a chamada do main.py por linha de comando, também é possível configurar o projeto dentro de </w:t>
+      </w:r>
+      <w:r>
+        <w:t xml:space="preserve">uma </w:t>
+      </w:r>
+      <w:r>
+        <w:t>IDE</w:t>
+      </w:r>
+      <w:r>
+        <w:t xml:space="preserve"> (Ambiente Integral de Desenvolvimento) e executar o programa pela interface da mesma, para desenvolver o autor utilizou o PyCha</w:t>
+      </w:r>
+      <w:r>
+        <w:t>rm</w:t>
+      </w:r>
+      <w:r>
+        <w:t xml:space="preserve"> e o Spyder contido na própria Anaconda.</w:t>
+      </w:r>
+      <w:r>
+        <w:t xml:space="preserve"> Ao executar a aplicação o usuário deverá escolher se ele deseja treinar a rede ou usa-la para classificação, como mostra </w:t>
+      </w:r>
+      <w:r>
+        <w:t>a imagem a seguir:</w:t>
+      </w:r>
     </w:p>
     <w:p>
       <w:pPr>
@@ -8544,7 +8559,6 @@
         <w:jc w:val="both"/>
       </w:pPr>
       <w:r>
-        <w:lastRenderedPageBreak/>
         <w:t xml:space="preserve">Ao seleciona a opção 1 o modelo será criado caso ainda não exista e treinado a partir das imagens contidas na pasta </w:t>
       </w:r>
       <w:r>
@@ -8659,7 +8673,7 @@
           <w:szCs w:val="24"/>
         </w:rPr>
       </w:pPr>
-      <w:bookmarkStart w:id="14" w:name="_Toc14821160"/>
+      <w:bookmarkStart w:id="15" w:name="_Toc14821160"/>
       <w:r>
         <w:rPr>
           <w:sz w:val="24"/>
@@ -8667,7 +8681,7 @@
         </w:rPr>
         <w:t>Ferramentas auxiliares</w:t>
       </w:r>
-      <w:bookmarkEnd w:id="14"/>
+      <w:bookmarkEnd w:id="15"/>
     </w:p>
     <w:p>
       <w:pPr>
@@ -8715,7 +8729,11 @@
         <w:t xml:space="preserve"> </w:t>
       </w:r>
       <w:r>
-        <w:t>em Python: readCsv.py e convertDicomToPng.py. O primeiro tem como objetivo ler o .csv disponível junto a base de dados para separar as imagens em benignas e malignas em duas pastas diferentes. O segundo tem como objetivo converter as imagens DICOM</w:t>
+        <w:t xml:space="preserve">em Python: readCsv.py e convertDicomToPng.py. O primeiro tem como objetivo ler o .csv disponível junto a base de dados para separar as imagens em benignas e malignas em duas pastas diferentes. O segundo tem como objetivo converter as </w:t>
+      </w:r>
+      <w:r>
+        <w:lastRenderedPageBreak/>
+        <w:t>imagens DICOM</w:t>
       </w:r>
       <w:r>
         <w:t>[2</w:t>
@@ -8741,22 +8759,6 @@
       <w:r>
         <w:t xml:space="preserve"> E depois de executar os scripts ainda é necessário passar as imagens manualmente para as pastas da aplicação.</w:t>
       </w:r>
-    </w:p>
-    <w:p>
-      <w:pPr>
-        <w:pStyle w:val="Corpodetexto"/>
-        <w:spacing w:before="163" w:line="360" w:lineRule="auto"/>
-        <w:ind w:left="668" w:right="393" w:firstLine="566"/>
-        <w:jc w:val="both"/>
-      </w:pPr>
-    </w:p>
-    <w:p>
-      <w:pPr>
-        <w:pStyle w:val="Corpodetexto"/>
-        <w:spacing w:before="163" w:line="360" w:lineRule="auto"/>
-        <w:ind w:left="668" w:right="393" w:firstLine="566"/>
-        <w:jc w:val="both"/>
-      </w:pPr>
     </w:p>
     <w:p>
       <w:pPr>
@@ -8785,12 +8787,11 @@
         <w:spacing w:before="202"/>
         <w:ind w:left="1234" w:hanging="578"/>
       </w:pPr>
-      <w:bookmarkStart w:id="15" w:name="_Toc14821161"/>
-      <w:r>
-        <w:lastRenderedPageBreak/>
+      <w:bookmarkStart w:id="16" w:name="_Toc14821161"/>
+      <w:r>
         <w:t>Implementação e avaliação</w:t>
       </w:r>
-      <w:bookmarkEnd w:id="15"/>
+      <w:bookmarkEnd w:id="16"/>
     </w:p>
     <w:p>
       <w:pPr>
@@ -8953,46 +8954,6 @@
       <w:r>
         <w:t xml:space="preserve"> e o segundo sendo o contrário do primeiro, que faz com que seu modelo tenha pouca variância perante as entradas, sendo incapaz de interpretar as diferentes características das amostras, classificando-as incorretamente.</w:t>
       </w:r>
-    </w:p>
-    <w:p>
-      <w:pPr>
-        <w:pStyle w:val="Corpodetexto"/>
-        <w:spacing w:before="163" w:line="360" w:lineRule="auto"/>
-        <w:ind w:left="668" w:right="393" w:firstLine="566"/>
-        <w:jc w:val="both"/>
-      </w:pPr>
-    </w:p>
-    <w:p>
-      <w:pPr>
-        <w:pStyle w:val="Corpodetexto"/>
-        <w:spacing w:before="163" w:line="360" w:lineRule="auto"/>
-        <w:ind w:left="668" w:right="393" w:firstLine="566"/>
-        <w:jc w:val="both"/>
-      </w:pPr>
-    </w:p>
-    <w:p>
-      <w:pPr>
-        <w:pStyle w:val="Corpodetexto"/>
-        <w:spacing w:before="163" w:line="360" w:lineRule="auto"/>
-        <w:ind w:left="668" w:right="393" w:firstLine="566"/>
-        <w:jc w:val="both"/>
-      </w:pPr>
-    </w:p>
-    <w:p>
-      <w:pPr>
-        <w:pStyle w:val="Corpodetexto"/>
-        <w:spacing w:before="163" w:line="360" w:lineRule="auto"/>
-        <w:ind w:left="668" w:right="393" w:firstLine="566"/>
-        <w:jc w:val="both"/>
-      </w:pPr>
-    </w:p>
-    <w:p>
-      <w:pPr>
-        <w:pStyle w:val="Corpodetexto"/>
-        <w:spacing w:before="163" w:line="360" w:lineRule="auto"/>
-        <w:ind w:left="668" w:right="393" w:firstLine="566"/>
-        <w:jc w:val="both"/>
-      </w:pPr>
     </w:p>
     <w:p>
       <w:pPr>
@@ -9136,7 +9097,7 @@
           <w:szCs w:val="24"/>
         </w:rPr>
       </w:pPr>
-      <w:bookmarkStart w:id="16" w:name="_Toc14821162"/>
+      <w:bookmarkStart w:id="17" w:name="_Toc14821162"/>
       <w:r>
         <w:rPr>
           <w:sz w:val="24"/>
@@ -9144,7 +9105,7 @@
         </w:rPr>
         <w:t xml:space="preserve">Teste da arquitetura </w:t>
       </w:r>
-      <w:bookmarkEnd w:id="16"/>
+      <w:bookmarkEnd w:id="17"/>
     </w:p>
     <w:p>
       <w:pPr>
@@ -10429,13 +10390,6 @@
       <w:pPr>
         <w:pStyle w:val="Corpodetexto"/>
         <w:spacing w:before="163" w:line="360" w:lineRule="auto"/>
-        <w:ind w:left="516" w:right="393" w:firstLine="720"/>
-      </w:pPr>
-    </w:p>
-    <w:p>
-      <w:pPr>
-        <w:pStyle w:val="Corpodetexto"/>
-        <w:spacing w:before="163" w:line="360" w:lineRule="auto"/>
         <w:ind w:left="720" w:right="393" w:firstLine="516"/>
         <w:jc w:val="both"/>
       </w:pPr>
@@ -10524,7 +10478,7 @@
           <w:szCs w:val="24"/>
         </w:rPr>
       </w:pPr>
-      <w:bookmarkStart w:id="17" w:name="_Toc14821163"/>
+      <w:bookmarkStart w:id="18" w:name="_Toc14821163"/>
       <w:r>
         <w:rPr>
           <w:sz w:val="24"/>
@@ -10540,7 +10494,7 @@
         </w:rPr>
         <w:t>size</w:t>
       </w:r>
-      <w:bookmarkEnd w:id="17"/>
+      <w:bookmarkEnd w:id="18"/>
       <w:proofErr w:type="spellEnd"/>
     </w:p>
     <w:p>
@@ -10560,7 +10514,7 @@
           <w:szCs w:val="24"/>
         </w:rPr>
       </w:pPr>
-      <w:bookmarkStart w:id="18" w:name="_Toc14821164"/>
+      <w:bookmarkStart w:id="19" w:name="_Toc14821164"/>
       <w:r>
         <w:rPr>
           <w:sz w:val="24"/>
@@ -10576,7 +10530,7 @@
         </w:rPr>
         <w:t>epochs</w:t>
       </w:r>
-      <w:bookmarkEnd w:id="18"/>
+      <w:bookmarkEnd w:id="19"/>
       <w:proofErr w:type="spellEnd"/>
     </w:p>
     <w:p>
@@ -10603,11 +10557,11 @@
         <w:spacing w:before="202"/>
         <w:ind w:left="1234" w:hanging="578"/>
       </w:pPr>
-      <w:bookmarkStart w:id="19" w:name="_Toc14821165"/>
+      <w:bookmarkStart w:id="20" w:name="_Toc14821165"/>
       <w:r>
         <w:t>Considerações finais</w:t>
       </w:r>
-      <w:bookmarkEnd w:id="19"/>
+      <w:bookmarkEnd w:id="20"/>
     </w:p>
     <w:p>
       <w:pPr>
@@ -10666,11 +10620,11 @@
         <w:jc w:val="both"/>
       </w:pPr>
       <w:r>
-        <w:t xml:space="preserve">Se o projeto começasse agora a rede seria aperfeiçoada e seria desenvolvida uma interface para que o usuário pudesse utilizar o software de </w:t>
+        <w:t xml:space="preserve">Se o projeto começasse agora a rede seria aperfeiçoada e seria desenvolvida uma interface para que o usuário pudesse utilizar o software de maneira fácil, automática e intuitiva. Todos os processos ainda não automatizados </w:t>
       </w:r>
       <w:r>
         <w:lastRenderedPageBreak/>
-        <w:t>maneira fácil, automática e intuitiva. Todos os processos ainda não automatizados completamente seriam automatizados e o produto final do projeto seria um software que poderia ser utilizado pelos médicos no auxílio do diagnóstico de tumores de mama. Também seria estudada a possibilidade de</w:t>
+        <w:t>completamente seriam automatizados e o produto final do projeto seria um software que poderia ser utilizado pelos médicos no auxílio do diagnóstico de tumores de mama. Também seria estudada a possibilidade de</w:t>
       </w:r>
       <w:r>
         <w:t xml:space="preserve"> classificar as imagens dentro da escala BI-RADS[2] tornando a classificação mais granular o que poderia ser de interesse ao usuário final</w:t>
@@ -10701,8 +10655,6 @@
       <w:r>
         <w:t>fim até homologar e certificar uma aplicação que possa servir como auxilio ao profissional de medicina no seu dia-a-dia, na análise de tumores de mama</w:t>
       </w:r>
-      <w:bookmarkStart w:id="20" w:name="_GoBack"/>
-      <w:bookmarkEnd w:id="20"/>
       <w:r>
         <w:t xml:space="preserve">.  </w:t>
       </w:r>
@@ -10717,25 +10669,6 @@
       <w:r>
         <w:t xml:space="preserve"> </w:t>
       </w:r>
-    </w:p>
-    <w:p>
-      <w:pPr>
-        <w:pStyle w:val="Corpodetexto"/>
-        <w:spacing w:before="163" w:line="360" w:lineRule="auto"/>
-        <w:ind w:left="668" w:right="393" w:firstLine="566"/>
-        <w:jc w:val="both"/>
-      </w:pPr>
-    </w:p>
-    <w:p>
-      <w:pPr>
-        <w:pStyle w:val="Ttulo1"/>
-        <w:tabs>
-          <w:tab w:val="left" w:pos="1233"/>
-          <w:tab w:val="left" w:pos="1234"/>
-        </w:tabs>
-        <w:spacing w:before="202"/>
-        <w:ind w:left="656"/>
-      </w:pPr>
     </w:p>
     <w:p>
       <w:pPr>
@@ -10777,22 +10710,23 @@
         <w:ind w:right="394" w:firstLine="0"/>
       </w:pPr>
       <w:r>
-        <w:t xml:space="preserve">SPIEGEL, Rebecca L.; MILLER, </w:t>
+        <w:rPr>
+          <w:lang w:val="en-US"/>
+        </w:rPr>
+        <w:t xml:space="preserve">SPIEGEL, Rebecca L.; MILLER, Kimberly D.; JEMAL, </w:t>
       </w:r>
       <w:proofErr w:type="spellStart"/>
       <w:r>
-        <w:t>Kimberly</w:t>
+        <w:rPr>
+          <w:lang w:val="en-US"/>
+        </w:rPr>
+        <w:t>Ahmedin</w:t>
       </w:r>
       <w:proofErr w:type="spellEnd"/>
       <w:r>
-        <w:t xml:space="preserve"> D.; JEMAL, </w:t>
-      </w:r>
-      <w:proofErr w:type="spellStart"/>
-      <w:r>
-        <w:t>Ahmedin</w:t>
-      </w:r>
-      <w:proofErr w:type="spellEnd"/>
-      <w:r>
+        <w:rPr>
+          <w:lang w:val="en-US"/>
+        </w:rPr>
         <w:t xml:space="preserve">. </w:t>
       </w:r>
       <w:proofErr w:type="spellStart"/>
@@ -11304,6 +11238,7 @@
           <w:rPr>
             <w:color w:val="323232"/>
             <w:shd w:val="clear" w:color="auto" w:fill="FFFFFF"/>
+            <w:lang w:val="en-US"/>
           </w:rPr>
           <w:t xml:space="preserve"> </w:t>
         </w:r>
@@ -11573,6 +11508,7 @@
           <w:shd w:val="clear" w:color="auto" w:fill="FFFFFF"/>
           <w:lang w:val="en-US"/>
         </w:rPr>
+        <w:lastRenderedPageBreak/>
         <w:t>ZHU,</w:t>
       </w:r>
       <w:r>
@@ -12409,11 +12345,7 @@
         </w:r>
       </w:hyperlink>
       <w:r>
-        <w:t xml:space="preserve"> Disponível em: &lt;https://github.com/jhole89/classifying-</w:t>
-      </w:r>
-      <w:r>
-        <w:lastRenderedPageBreak/>
-        <w:t>cancer&gt;. Acesso em: 20 jun. 201</w:t>
+        <w:t xml:space="preserve"> Disponível em: &lt;https://github.com/jhole89/classifying-cancer&gt;. Acesso em: 20 jun. 201</w:t>
       </w:r>
       <w:r>
         <w:t>9</w:t>
@@ -12904,6 +12836,9 @@
         </w:tabs>
         <w:spacing w:line="360" w:lineRule="auto"/>
         <w:ind w:left="668" w:right="394"/>
+        <w:rPr>
+          <w:lang w:val="en-US"/>
+        </w:rPr>
       </w:pPr>
     </w:p>
     <w:p>
@@ -12923,6 +12858,7 @@
         <w:rPr>
           <w:color w:val="323232"/>
           <w:shd w:val="clear" w:color="auto" w:fill="FFFFFF"/>
+          <w:lang w:val="en-US"/>
         </w:rPr>
         <w:t xml:space="preserve"> </w:t>
       </w:r>
@@ -13541,7 +13477,7 @@
                             <w:rPr>
                               <w:noProof/>
                             </w:rPr>
-                            <w:t>29</w:t>
+                            <w:t>24</w:t>
                           </w:r>
                           <w:r>
                             <w:fldChar w:fldCharType="end"/>
@@ -13595,7 +13531,7 @@
                       <w:rPr>
                         <w:noProof/>
                       </w:rPr>
-                      <w:t>29</w:t>
+                      <w:t>24</w:t>
                     </w:r>
                     <w:r>
                       <w:fldChar w:fldCharType="end"/>
@@ -17647,6 +17583,7 @@
   <w:style w:type="character" w:default="1" w:styleId="Fontepargpadro">
     <w:name w:val="Default Paragraph Font"/>
     <w:uiPriority w:val="1"/>
+    <w:semiHidden/>
     <w:unhideWhenUsed/>
   </w:style>
   <w:style w:type="table" w:default="1" w:styleId="Tabelanormal">
@@ -18151,7 +18088,7 @@
 </file>
 
 <file path=customXml/itemProps1.xml><?xml version="1.0" encoding="utf-8"?>
-<ds:datastoreItem xmlns:ds="http://schemas.openxmlformats.org/officeDocument/2006/customXml" ds:itemID="{4304D1EC-C715-4154-A546-5A98FA4969E7}">
+<ds:datastoreItem xmlns:ds="http://schemas.openxmlformats.org/officeDocument/2006/customXml" ds:itemID="{88AB385B-AB7B-4F77-99AB-7466F6727C5F}">
   <ds:schemaRefs>
     <ds:schemaRef ds:uri="http://schemas.openxmlformats.org/officeDocument/2006/bibliography"/>
   </ds:schemaRefs>

</xml_diff>

<commit_message>
Acertando dado e numero da figura
</commit_message>
<xml_diff>
--- a/Projeto 2/docs/RelatorioProjetoFinal2-GuilhermeAraujo.docx
+++ b/Projeto 2/docs/RelatorioProjetoFinal2-GuilhermeAraujo.docx
@@ -3706,8 +3706,6 @@
             <w:fldChar w:fldCharType="end"/>
           </w:r>
         </w:p>
-        <w:bookmarkStart w:id="0" w:name="_GoBack" w:displacedByCustomXml="next"/>
-        <w:bookmarkEnd w:id="0" w:displacedByCustomXml="next"/>
       </w:sdtContent>
     </w:sdt>
     <w:p>
@@ -3731,11 +3729,11 @@
         </w:tabs>
         <w:spacing w:before="1"/>
       </w:pPr>
-      <w:bookmarkStart w:id="1" w:name="_Toc15081443"/>
+      <w:bookmarkStart w:id="0" w:name="_Toc15081443"/>
       <w:r>
         <w:t>Introdução</w:t>
       </w:r>
-      <w:bookmarkEnd w:id="1"/>
+      <w:bookmarkEnd w:id="0"/>
     </w:p>
     <w:p>
       <w:pPr>
@@ -4033,7 +4031,7 @@
         <w:spacing w:before="199"/>
         <w:ind w:left="668"/>
       </w:pPr>
-      <w:bookmarkStart w:id="2" w:name="_Toc15081444"/>
+      <w:bookmarkStart w:id="1" w:name="_Toc15081444"/>
       <w:r>
         <w:lastRenderedPageBreak/>
         <w:t>2</w:t>
@@ -4044,7 +4042,7 @@
       <w:r>
         <w:t>Situação Atual</w:t>
       </w:r>
-      <w:bookmarkEnd w:id="2"/>
+      <w:bookmarkEnd w:id="1"/>
     </w:p>
     <w:p>
       <w:pPr>
@@ -4282,7 +4280,7 @@
         </w:tabs>
         <w:spacing w:before="202"/>
       </w:pPr>
-      <w:bookmarkStart w:id="3" w:name="_Toc15081445"/>
+      <w:bookmarkStart w:id="2" w:name="_Toc15081445"/>
       <w:r>
         <w:lastRenderedPageBreak/>
         <w:t xml:space="preserve">Propostas e </w:t>
@@ -4296,7 +4294,7 @@
       <w:r>
         <w:t>trabalho</w:t>
       </w:r>
-      <w:bookmarkEnd w:id="3"/>
+      <w:bookmarkEnd w:id="2"/>
     </w:p>
     <w:p>
       <w:pPr>
@@ -4622,12 +4620,12 @@
         <w:spacing w:before="192"/>
         <w:ind w:left="1100" w:hanging="432"/>
       </w:pPr>
-      <w:bookmarkStart w:id="4" w:name="_Toc15081446"/>
+      <w:bookmarkStart w:id="3" w:name="_Toc15081446"/>
       <w:r>
         <w:lastRenderedPageBreak/>
         <w:t>Atividades Realizadas</w:t>
       </w:r>
-      <w:bookmarkEnd w:id="4"/>
+      <w:bookmarkEnd w:id="3"/>
     </w:p>
     <w:p>
       <w:pPr>
@@ -4674,7 +4672,7 @@
           <w:szCs w:val="24"/>
         </w:rPr>
       </w:pPr>
-      <w:bookmarkStart w:id="5" w:name="_Toc15081447"/>
+      <w:bookmarkStart w:id="4" w:name="_Toc15081447"/>
       <w:r>
         <w:rPr>
           <w:sz w:val="24"/>
@@ -4689,7 +4687,7 @@
         </w:rPr>
         <w:t>udos preliminares</w:t>
       </w:r>
-      <w:bookmarkEnd w:id="5"/>
+      <w:bookmarkEnd w:id="4"/>
     </w:p>
     <w:p>
       <w:pPr>
@@ -4770,7 +4768,7 @@
           <w:szCs w:val="24"/>
         </w:rPr>
       </w:pPr>
-      <w:bookmarkStart w:id="6" w:name="_Toc15081448"/>
+      <w:bookmarkStart w:id="5" w:name="_Toc15081448"/>
       <w:r>
         <w:rPr>
           <w:sz w:val="24"/>
@@ -4778,7 +4776,7 @@
         </w:rPr>
         <w:t>Estudos conceituais e de tecnologia</w:t>
       </w:r>
-      <w:bookmarkEnd w:id="6"/>
+      <w:bookmarkEnd w:id="5"/>
     </w:p>
     <w:p>
       <w:pPr>
@@ -6332,7 +6330,7 @@
           <w:szCs w:val="24"/>
         </w:rPr>
       </w:pPr>
-      <w:bookmarkStart w:id="7" w:name="_Toc15081449"/>
+      <w:bookmarkStart w:id="6" w:name="_Toc15081449"/>
       <w:r>
         <w:rPr>
           <w:sz w:val="24"/>
@@ -6347,7 +6345,7 @@
         </w:rPr>
         <w:t>protótipos</w:t>
       </w:r>
-      <w:bookmarkEnd w:id="7"/>
+      <w:bookmarkEnd w:id="6"/>
     </w:p>
     <w:p>
       <w:pPr>
@@ -6495,7 +6493,7 @@
           <w:szCs w:val="24"/>
         </w:rPr>
       </w:pPr>
-      <w:bookmarkStart w:id="8" w:name="_Toc15081450"/>
+      <w:bookmarkStart w:id="7" w:name="_Toc15081450"/>
       <w:r>
         <w:rPr>
           <w:sz w:val="24"/>
@@ -6503,7 +6501,7 @@
         </w:rPr>
         <w:t>Método</w:t>
       </w:r>
-      <w:bookmarkEnd w:id="8"/>
+      <w:bookmarkEnd w:id="7"/>
     </w:p>
     <w:p>
       <w:pPr>
@@ -6535,9 +6533,9 @@
         <w:ind w:left="668" w:right="393" w:firstLine="566"/>
         <w:jc w:val="both"/>
       </w:pPr>
-      <w:bookmarkStart w:id="9" w:name="_Toc14654589"/>
-      <w:bookmarkStart w:id="10" w:name="_Toc14820223"/>
-      <w:bookmarkStart w:id="11" w:name="_Toc14821156"/>
+      <w:bookmarkStart w:id="8" w:name="_Toc14654589"/>
+      <w:bookmarkStart w:id="9" w:name="_Toc14820223"/>
+      <w:bookmarkStart w:id="10" w:name="_Toc14821156"/>
       <w:r>
         <w:rPr>
           <w:noProof/>
@@ -6603,9 +6601,9 @@
           </wp:anchor>
         </w:drawing>
       </w:r>
+      <w:bookmarkEnd w:id="8"/>
       <w:bookmarkEnd w:id="9"/>
       <w:bookmarkEnd w:id="10"/>
-      <w:bookmarkEnd w:id="11"/>
       <w:r>
         <w:tab/>
       </w:r>
@@ -8028,11 +8026,11 @@
         <w:spacing w:before="202"/>
         <w:ind w:left="1234" w:hanging="578"/>
       </w:pPr>
-      <w:bookmarkStart w:id="12" w:name="_Toc15081451"/>
+      <w:bookmarkStart w:id="11" w:name="_Toc15081451"/>
       <w:r>
         <w:t>Projeto e especificação do problema</w:t>
       </w:r>
-      <w:bookmarkEnd w:id="12"/>
+      <w:bookmarkEnd w:id="11"/>
     </w:p>
     <w:p>
       <w:pPr>
@@ -8051,7 +8049,7 @@
           <w:szCs w:val="24"/>
         </w:rPr>
       </w:pPr>
-      <w:bookmarkStart w:id="13" w:name="_Toc15081452"/>
+      <w:bookmarkStart w:id="12" w:name="_Toc15081452"/>
       <w:r>
         <w:rPr>
           <w:sz w:val="24"/>
@@ -8059,7 +8057,7 @@
         </w:rPr>
         <w:t>Base de dados</w:t>
       </w:r>
-      <w:bookmarkEnd w:id="13"/>
+      <w:bookmarkEnd w:id="12"/>
     </w:p>
     <w:p>
       <w:pPr>
@@ -8337,7 +8335,7 @@
           <w:szCs w:val="24"/>
         </w:rPr>
       </w:pPr>
-      <w:bookmarkStart w:id="14" w:name="_Toc15081453"/>
+      <w:bookmarkStart w:id="13" w:name="_Toc15081453"/>
       <w:r>
         <w:rPr>
           <w:sz w:val="24"/>
@@ -8345,7 +8343,7 @@
         </w:rPr>
         <w:t>Aplicação</w:t>
       </w:r>
-      <w:bookmarkEnd w:id="14"/>
+      <w:bookmarkEnd w:id="13"/>
     </w:p>
     <w:p>
       <w:pPr>
@@ -8759,7 +8757,7 @@
           <w:szCs w:val="24"/>
         </w:rPr>
       </w:pPr>
-      <w:bookmarkStart w:id="15" w:name="_Toc15081454"/>
+      <w:bookmarkStart w:id="14" w:name="_Toc15081454"/>
       <w:r>
         <w:rPr>
           <w:sz w:val="24"/>
@@ -8767,7 +8765,7 @@
         </w:rPr>
         <w:t>Ferramentas auxiliares</w:t>
       </w:r>
-      <w:bookmarkEnd w:id="15"/>
+      <w:bookmarkEnd w:id="14"/>
     </w:p>
     <w:p>
       <w:pPr>
@@ -8873,11 +8871,11 @@
         <w:spacing w:before="202"/>
         <w:ind w:left="1234" w:hanging="578"/>
       </w:pPr>
-      <w:bookmarkStart w:id="16" w:name="_Toc15081455"/>
+      <w:bookmarkStart w:id="15" w:name="_Toc15081455"/>
       <w:r>
         <w:t>Implementação e avaliação</w:t>
       </w:r>
-      <w:bookmarkEnd w:id="16"/>
+      <w:bookmarkEnd w:id="15"/>
     </w:p>
     <w:p>
       <w:pPr>
@@ -9183,7 +9181,7 @@
           <w:szCs w:val="24"/>
         </w:rPr>
       </w:pPr>
-      <w:bookmarkStart w:id="17" w:name="_Toc15081456"/>
+      <w:bookmarkStart w:id="16" w:name="_Toc15081456"/>
       <w:r>
         <w:rPr>
           <w:sz w:val="24"/>
@@ -9191,7 +9189,7 @@
         </w:rPr>
         <w:t>Teste da arquitetura</w:t>
       </w:r>
-      <w:bookmarkEnd w:id="17"/>
+      <w:bookmarkEnd w:id="16"/>
       <w:r>
         <w:rPr>
           <w:sz w:val="24"/>
@@ -9634,7 +9632,15 @@
         <w:jc w:val="both"/>
       </w:pPr>
       <w:r>
-        <w:t xml:space="preserve">A figura 13 mostra a arquitetura da rede gerada utilizando o </w:t>
+        <w:t>A figura 1</w:t>
+      </w:r>
+      <w:r>
+        <w:t>8</w:t>
+      </w:r>
+      <w:bookmarkStart w:id="17" w:name="_GoBack"/>
+      <w:bookmarkEnd w:id="17"/>
+      <w:r>
+        <w:t xml:space="preserve"> mostra a arquitetura da rede gerada utilizando o </w:t>
       </w:r>
       <w:proofErr w:type="spellStart"/>
       <w:r>
@@ -12677,6 +12683,7 @@
               <w:jc w:val="center"/>
               <w:rPr>
                 <w:rFonts w:ascii="Calibri" w:eastAsia="Times New Roman" w:hAnsi="Calibri" w:cs="Calibri"/>
+                <w:b/>
                 <w:color w:val="000000"/>
                 <w:lang w:eastAsia="pt-BR"/>
               </w:rPr>
@@ -12685,6 +12692,7 @@
             <w:r>
               <w:rPr>
                 <w:rFonts w:ascii="Calibri" w:eastAsia="Times New Roman" w:hAnsi="Calibri" w:cs="Calibri"/>
+                <w:b/>
                 <w:color w:val="000000"/>
                 <w:lang w:eastAsia="pt-BR"/>
               </w:rPr>
@@ -12695,6 +12703,7 @@
             <w:r>
               <w:rPr>
                 <w:rFonts w:ascii="Calibri" w:eastAsia="Times New Roman" w:hAnsi="Calibri" w:cs="Calibri"/>
+                <w:b/>
                 <w:color w:val="000000"/>
                 <w:lang w:eastAsia="pt-BR"/>
               </w:rPr>
@@ -12704,6 +12713,7 @@
             <w:r>
               <w:rPr>
                 <w:rFonts w:ascii="Calibri" w:eastAsia="Times New Roman" w:hAnsi="Calibri" w:cs="Calibri"/>
+                <w:b/>
                 <w:color w:val="000000"/>
                 <w:lang w:eastAsia="pt-BR"/>
               </w:rPr>
@@ -12734,6 +12744,7 @@
               <w:jc w:val="center"/>
               <w:rPr>
                 <w:rFonts w:ascii="Calibri" w:eastAsia="Times New Roman" w:hAnsi="Calibri" w:cs="Calibri"/>
+                <w:b/>
                 <w:color w:val="000000"/>
                 <w:lang w:eastAsia="pt-BR"/>
               </w:rPr>
@@ -12741,6 +12752,7 @@
             <w:r>
               <w:rPr>
                 <w:rFonts w:ascii="Calibri" w:eastAsia="Times New Roman" w:hAnsi="Calibri" w:cs="Calibri"/>
+                <w:b/>
                 <w:color w:val="000000"/>
                 <w:lang w:eastAsia="pt-BR"/>
               </w:rPr>
@@ -12750,6 +12762,7 @@
             <w:r>
               <w:rPr>
                 <w:rFonts w:ascii="Calibri" w:eastAsia="Times New Roman" w:hAnsi="Calibri" w:cs="Calibri"/>
+                <w:b/>
                 <w:color w:val="000000"/>
                 <w:lang w:eastAsia="pt-BR"/>
               </w:rPr>
@@ -12780,6 +12793,7 @@
               <w:jc w:val="center"/>
               <w:rPr>
                 <w:rFonts w:ascii="Calibri" w:eastAsia="Times New Roman" w:hAnsi="Calibri" w:cs="Calibri"/>
+                <w:b/>
                 <w:color w:val="000000"/>
                 <w:lang w:eastAsia="pt-BR"/>
               </w:rPr>
@@ -12788,6 +12802,7 @@
             <w:r>
               <w:rPr>
                 <w:rFonts w:ascii="Calibri" w:eastAsia="Times New Roman" w:hAnsi="Calibri" w:cs="Calibri"/>
+                <w:b/>
                 <w:color w:val="000000"/>
                 <w:lang w:eastAsia="pt-BR"/>
               </w:rPr>
@@ -12818,6 +12833,7 @@
               <w:jc w:val="center"/>
               <w:rPr>
                 <w:rFonts w:ascii="Calibri" w:eastAsia="Times New Roman" w:hAnsi="Calibri" w:cs="Calibri"/>
+                <w:b/>
                 <w:color w:val="000000"/>
                 <w:lang w:eastAsia="pt-BR"/>
               </w:rPr>
@@ -12825,6 +12841,7 @@
             <w:r>
               <w:rPr>
                 <w:rFonts w:ascii="Calibri" w:eastAsia="Times New Roman" w:hAnsi="Calibri" w:cs="Calibri"/>
+                <w:b/>
                 <w:color w:val="000000"/>
                 <w:lang w:eastAsia="pt-BR"/>
               </w:rPr>
@@ -12854,20 +12871,20 @@
               <w:jc w:val="center"/>
               <w:rPr>
                 <w:rFonts w:ascii="Calibri" w:eastAsia="Times New Roman" w:hAnsi="Calibri" w:cs="Calibri"/>
+                <w:b/>
                 <w:color w:val="000000"/>
                 <w:lang w:eastAsia="pt-BR"/>
               </w:rPr>
             </w:pPr>
-            <w:proofErr w:type="spellStart"/>
-            <w:r>
-              <w:rPr>
-                <w:rFonts w:ascii="Calibri" w:eastAsia="Times New Roman" w:hAnsi="Calibri" w:cs="Calibri"/>
-                <w:color w:val="000000"/>
-                <w:lang w:eastAsia="pt-BR"/>
-              </w:rPr>
-              <w:t>Acuracia</w:t>
-            </w:r>
-            <w:proofErr w:type="spellEnd"/>
+            <w:r>
+              <w:rPr>
+                <w:rFonts w:ascii="Calibri" w:eastAsia="Times New Roman" w:hAnsi="Calibri" w:cs="Calibri"/>
+                <w:b/>
+                <w:color w:val="000000"/>
+                <w:lang w:eastAsia="pt-BR"/>
+              </w:rPr>
+              <w:t>Acurácia</w:t>
+            </w:r>
           </w:p>
         </w:tc>
       </w:tr>
@@ -13236,7 +13253,23 @@
                 <w:color w:val="000000"/>
                 <w:lang w:eastAsia="pt-BR"/>
               </w:rPr>
-              <w:t>64.4%</w:t>
+              <w:t>64.4</w:t>
+            </w:r>
+            <w:r>
+              <w:rPr>
+                <w:rFonts w:ascii="Calibri" w:eastAsia="Times New Roman" w:hAnsi="Calibri" w:cs="Calibri"/>
+                <w:color w:val="000000"/>
+                <w:lang w:eastAsia="pt-BR"/>
+              </w:rPr>
+              <w:t>8</w:t>
+            </w:r>
+            <w:r>
+              <w:rPr>
+                <w:rFonts w:ascii="Calibri" w:eastAsia="Times New Roman" w:hAnsi="Calibri" w:cs="Calibri"/>
+                <w:color w:val="000000"/>
+                <w:lang w:eastAsia="pt-BR"/>
+              </w:rPr>
+              <w:t>%</w:t>
             </w:r>
           </w:p>
         </w:tc>
@@ -16882,7 +16915,7 @@
                             <w:rPr>
                               <w:noProof/>
                             </w:rPr>
-                            <w:t>21</w:t>
+                            <w:t>28</w:t>
                           </w:r>
                           <w:r>
                             <w:fldChar w:fldCharType="end"/>
@@ -16936,7 +16969,7 @@
                       <w:rPr>
                         <w:noProof/>
                       </w:rPr>
-                      <w:t>21</w:t>
+                      <w:t>28</w:t>
                     </w:r>
                     <w:r>
                       <w:fldChar w:fldCharType="end"/>
@@ -21493,7 +21526,7 @@
 </file>
 
 <file path=customXml/itemProps1.xml><?xml version="1.0" encoding="utf-8"?>
-<ds:datastoreItem xmlns:ds="http://schemas.openxmlformats.org/officeDocument/2006/customXml" ds:itemID="{0AFC5E08-95F7-44A7-AB5C-258C489DFE17}">
+<ds:datastoreItem xmlns:ds="http://schemas.openxmlformats.org/officeDocument/2006/customXml" ds:itemID="{AFAB5A91-6603-4352-9177-66556C0C7933}">
   <ds:schemaRefs>
     <ds:schemaRef ds:uri="http://schemas.openxmlformats.org/officeDocument/2006/bibliography"/>
   </ds:schemaRefs>

</xml_diff>

<commit_message>
Adicionando testes de epoch
</commit_message>
<xml_diff>
--- a/Projeto 2/docs/RelatorioProjetoFinal2-GuilhermeAraujo.docx
+++ b/Projeto 2/docs/RelatorioProjetoFinal2-GuilhermeAraujo.docx
@@ -208,17 +208,8 @@
           <w:b/>
           <w:sz w:val="36"/>
         </w:rPr>
-        <w:t xml:space="preserve">Guilherme Freitas de </w:t>
-      </w:r>
-      <w:proofErr w:type="spellStart"/>
-      <w:r>
-        <w:rPr>
-          <w:b/>
-          <w:sz w:val="36"/>
-        </w:rPr>
-        <w:t>Araujo</w:t>
-      </w:r>
-      <w:proofErr w:type="spellEnd"/>
+        <w:t>Guilherme Freitas de Araujo</w:t>
+      </w:r>
     </w:p>
     <w:p>
       <w:pPr>
@@ -577,17 +568,8 @@
           <w:b/>
           <w:sz w:val="28"/>
         </w:rPr>
-        <w:t xml:space="preserve">Guilherme Freitas de </w:t>
-      </w:r>
-      <w:proofErr w:type="spellStart"/>
-      <w:r>
-        <w:rPr>
-          <w:b/>
-          <w:sz w:val="28"/>
-        </w:rPr>
-        <w:t>Araujo</w:t>
-      </w:r>
-      <w:proofErr w:type="spellEnd"/>
+        <w:t>Guilherme Freitas de Araujo</w:t>
+      </w:r>
     </w:p>
     <w:p>
       <w:pPr>
@@ -817,13 +799,8 @@
         <w:t xml:space="preserve"> </w:t>
       </w:r>
       <w:r>
-        <w:t xml:space="preserve">Prof. Marley Maria B. R. </w:t>
-      </w:r>
-      <w:proofErr w:type="spellStart"/>
-      <w:r>
-        <w:t>Vellasco</w:t>
-      </w:r>
-      <w:proofErr w:type="spellEnd"/>
+        <w:t>Prof. Marley Maria B. R. Vellasco</w:t>
+      </w:r>
     </w:p>
     <w:p>
       <w:pPr>
@@ -899,16 +876,8 @@
           <w:b/>
         </w:rPr>
         <w:tab/>
-        <w:t xml:space="preserve">           </w:t>
-      </w:r>
-      <w:proofErr w:type="spellStart"/>
-      <w:r>
-        <w:rPr>
-          <w:b/>
-        </w:rPr>
-        <w:t>Coorientador</w:t>
-      </w:r>
-      <w:proofErr w:type="spellEnd"/>
+        <w:t xml:space="preserve">           Coorientador</w:t>
+      </w:r>
       <w:r>
         <w:t xml:space="preserve">: </w:t>
       </w:r>
@@ -1170,15 +1139,7 @@
         <w:jc w:val="both"/>
       </w:pPr>
       <w:r>
-        <w:t xml:space="preserve">À minha orientadora Marley </w:t>
-      </w:r>
-      <w:proofErr w:type="spellStart"/>
-      <w:r>
-        <w:t>Vellasco</w:t>
-      </w:r>
-      <w:proofErr w:type="spellEnd"/>
-      <w:r>
-        <w:t xml:space="preserve"> pelos ensinamentos, apoio e interesse ao longo do desenvolvimento desse projeto.</w:t>
+        <w:t>À minha orientadora Marley Vellasco pelos ensinamentos, apoio e interesse ao longo do desenvolvimento desse projeto.</w:t>
       </w:r>
     </w:p>
     <w:p>
@@ -1254,19 +1215,9 @@
         <w:ind w:left="1230" w:right="396" w:firstLine="566"/>
         <w:jc w:val="both"/>
       </w:pPr>
-      <w:proofErr w:type="spellStart"/>
-      <w:r>
-        <w:t>Araujo</w:t>
-      </w:r>
-      <w:proofErr w:type="spellEnd"/>
-      <w:r>
-        <w:t xml:space="preserve">, Guilherme; </w:t>
-      </w:r>
-      <w:proofErr w:type="spellStart"/>
-      <w:r>
-        <w:t>Vellasco</w:t>
-      </w:r>
-      <w:proofErr w:type="spellEnd"/>
+      <w:r>
+        <w:t>Araujo, Guilherme; Vellasco</w:t>
+      </w:r>
       <w:r>
         <w:t xml:space="preserve">, </w:t>
       </w:r>
@@ -1359,13 +1310,8 @@
         <w:t xml:space="preserve"> de </w:t>
       </w:r>
       <w:r>
-        <w:t xml:space="preserve">tumores em imagens </w:t>
-      </w:r>
-      <w:proofErr w:type="spellStart"/>
-      <w:r>
-        <w:t>mamograficas</w:t>
-      </w:r>
-      <w:proofErr w:type="spellEnd"/>
+        <w:t>tumores em imagens mamograficas</w:t>
+      </w:r>
       <w:r>
         <w:t>.</w:t>
       </w:r>
@@ -1725,19 +1671,9 @@
           <w:lang w:val="en-US"/>
         </w:rPr>
       </w:pPr>
-      <w:proofErr w:type="spellStart"/>
-      <w:r>
-        <w:t>Araujo</w:t>
-      </w:r>
-      <w:proofErr w:type="spellEnd"/>
-      <w:r>
-        <w:t xml:space="preserve">, Guilherme; </w:t>
-      </w:r>
-      <w:proofErr w:type="spellStart"/>
-      <w:r>
-        <w:t>Vellasco</w:t>
-      </w:r>
-      <w:proofErr w:type="spellEnd"/>
+      <w:r>
+        <w:t>Araujo, Guilherme; Vellasco</w:t>
+      </w:r>
       <w:r>
         <w:t xml:space="preserve">, </w:t>
       </w:r>
@@ -1831,14 +1767,12 @@
         </w:rPr>
         <w:t xml:space="preserve">. </w:t>
       </w:r>
-      <w:proofErr w:type="spellStart"/>
       <w:r>
         <w:rPr>
           <w:lang w:val="en-US"/>
         </w:rPr>
         <w:t>Pontificial</w:t>
       </w:r>
-      <w:proofErr w:type="spellEnd"/>
       <w:r>
         <w:rPr>
           <w:lang w:val="en-US"/>
@@ -5308,7 +5242,6 @@
       <w:r>
         <w:t xml:space="preserve">     </w:t>
       </w:r>
-      <w:proofErr w:type="gramStart"/>
       <w:r>
         <w:tab/>
         <w:t xml:space="preserve"> </w:t>
@@ -5317,14 +5250,7 @@
         <w:rPr>
           <w:b/>
         </w:rPr>
-        <w:t>Figura</w:t>
-      </w:r>
-      <w:proofErr w:type="gramEnd"/>
-      <w:r>
-        <w:rPr>
-          <w:b/>
-        </w:rPr>
-        <w:t xml:space="preserve"> 3: </w:t>
+        <w:t xml:space="preserve">Figura 3: </w:t>
       </w:r>
       <w:r>
         <w:t>Imagem de visão CC [7]</w:t>
@@ -5823,14 +5749,12 @@
         <w:ind w:left="516" w:right="393" w:firstLine="720"/>
         <w:jc w:val="both"/>
       </w:pPr>
-      <w:proofErr w:type="spellStart"/>
       <w:r>
         <w:rPr>
           <w:i/>
         </w:rPr>
         <w:t>Backpropagation</w:t>
       </w:r>
-      <w:proofErr w:type="spellEnd"/>
       <w:r>
         <w:rPr>
           <w:i/>
@@ -6085,25 +6009,21 @@
       <w:r>
         <w:t xml:space="preserve"> Outra técnica para se combater o </w:t>
       </w:r>
-      <w:proofErr w:type="spellStart"/>
       <w:r>
         <w:rPr>
           <w:i/>
         </w:rPr>
         <w:t>overfitting</w:t>
       </w:r>
-      <w:proofErr w:type="spellEnd"/>
       <w:r>
         <w:t xml:space="preserve"> é a adição de uma camada de </w:t>
       </w:r>
-      <w:proofErr w:type="spellStart"/>
       <w:r>
         <w:rPr>
           <w:i/>
         </w:rPr>
         <w:t>Dropout</w:t>
       </w:r>
-      <w:proofErr w:type="spellEnd"/>
       <w:r>
         <w:t xml:space="preserve"> que tem como objetivo descartar neurônios da rede diminuindo a propagação de ruídos na mesma</w:t>
       </w:r>
@@ -6142,14 +6062,12 @@
       <w:r>
         <w:t xml:space="preserve">: Processo de </w:t>
       </w:r>
-      <w:proofErr w:type="spellStart"/>
       <w:r>
         <w:rPr>
           <w:i/>
         </w:rPr>
         <w:t>pooling</w:t>
       </w:r>
-      <w:proofErr w:type="spellEnd"/>
     </w:p>
     <w:p>
       <w:pPr>
@@ -8089,31 +8007,7 @@
       </w:r>
       <w:r>
         <w:tab/>
-        <w:t xml:space="preserve">CBIS-DDSM (Curated Breast Imaging Subset of DDSM) que é uma versão atualizada e padronizada da DDSM (Digital </w:t>
-      </w:r>
-      <w:proofErr w:type="spellStart"/>
-      <w:r>
-        <w:t>Database</w:t>
-      </w:r>
-      <w:proofErr w:type="spellEnd"/>
-      <w:r>
-        <w:t xml:space="preserve"> for </w:t>
-      </w:r>
-      <w:proofErr w:type="spellStart"/>
-      <w:r>
-        <w:t>Screening</w:t>
-      </w:r>
-      <w:proofErr w:type="spellEnd"/>
-      <w:r>
-        <w:t xml:space="preserve"> </w:t>
-      </w:r>
-      <w:proofErr w:type="spellStart"/>
-      <w:r>
-        <w:t>Mammography</w:t>
-      </w:r>
-      <w:proofErr w:type="spellEnd"/>
-      <w:r>
-        <w:t>) [</w:t>
+        <w:t>CBIS-DDSM (Curated Breast Imaging Subset of DDSM) que é uma versão atualizada e padronizada da DDSM (Digital Database for Screening Mammography) [</w:t>
       </w:r>
       <w:r>
         <w:t>1</w:t>
@@ -8902,27 +8796,17 @@
         <w:rPr>
           <w:i/>
         </w:rPr>
-        <w:t xml:space="preserve">batch </w:t>
-      </w:r>
-      <w:proofErr w:type="spellStart"/>
+        <w:t>batch size</w:t>
+      </w:r>
+      <w:r>
+        <w:t xml:space="preserve">), teste de quantidade de </w:t>
+      </w:r>
       <w:r>
         <w:rPr>
           <w:i/>
         </w:rPr>
-        <w:t>size</w:t>
-      </w:r>
-      <w:proofErr w:type="spellEnd"/>
-      <w:r>
-        <w:t xml:space="preserve">), teste de quantidade de </w:t>
-      </w:r>
-      <w:proofErr w:type="spellStart"/>
-      <w:r>
-        <w:rPr>
-          <w:i/>
-        </w:rPr>
         <w:t>epochs</w:t>
       </w:r>
-      <w:proofErr w:type="spellEnd"/>
       <w:r>
         <w:t xml:space="preserve"> e os testes finais para gerar os resultados da solução. </w:t>
       </w:r>
@@ -8938,103 +8822,71 @@
         <w:rPr>
           <w:i/>
         </w:rPr>
-        <w:t xml:space="preserve">Batch </w:t>
-      </w:r>
-      <w:proofErr w:type="spellStart"/>
+        <w:t>Batch size</w:t>
+      </w:r>
+      <w:r>
+        <w:t xml:space="preserve"> é a quantidade de amostras que serão inseridas na rede a cada iteração de treino, assim a rede é treinada por ciclos de treinamento, chamados de </w:t>
+      </w:r>
       <w:r>
         <w:rPr>
           <w:i/>
         </w:rPr>
-        <w:t>size</w:t>
-      </w:r>
-      <w:proofErr w:type="spellEnd"/>
-      <w:r>
-        <w:t xml:space="preserve"> é a quantidade de amostras que serão inseridas na rede a cada iteração de treino, assim a rede é treinada por ciclos de treinamento, chamados de </w:t>
-      </w:r>
-      <w:proofErr w:type="spellStart"/>
+        <w:t xml:space="preserve">epochs </w:t>
+      </w:r>
+      <w:r>
+        <w:t xml:space="preserve">e a cada ciclo uma quantidade determinada pelo </w:t>
+      </w:r>
       <w:r>
         <w:rPr>
           <w:i/>
         </w:rPr>
+        <w:t>batch size</w:t>
+      </w:r>
+      <w:r>
+        <w:t xml:space="preserve"> é utilizada para o aprendizado, dessa maneira a fase de treino/aprendizagem da rede é composto de vários </w:t>
+      </w:r>
+      <w:r>
+        <w:rPr>
+          <w:i/>
+        </w:rPr>
         <w:t>epochs</w:t>
       </w:r>
-      <w:proofErr w:type="spellEnd"/>
+      <w:r>
+        <w:t xml:space="preserve"> configuráveis [10]</w:t>
+      </w:r>
+      <w:r>
+        <w:t xml:space="preserve">. Cada ciclo é composto por duas fases, a de transmissão dos sinais de entrada da rede para a saída e a de atualização dos pesos baseada na estimativa de erro. A variação desses parâmetros influencia na ocorrência ou não dos fenômenos de </w:t>
+      </w:r>
       <w:r>
         <w:rPr>
           <w:i/>
         </w:rPr>
-        <w:t xml:space="preserve"> </w:t>
-      </w:r>
-      <w:r>
-        <w:t xml:space="preserve">e a cada ciclo uma quantidade determinada pelo </w:t>
+        <w:t>overfitting</w:t>
+      </w:r>
+      <w:r>
+        <w:t xml:space="preserve"> e </w:t>
       </w:r>
       <w:r>
         <w:rPr>
           <w:i/>
         </w:rPr>
-        <w:t xml:space="preserve">batch </w:t>
-      </w:r>
-      <w:proofErr w:type="spellStart"/>
+        <w:t>underfitting</w:t>
+      </w:r>
+      <w:r>
+        <w:t xml:space="preserve"> [15]</w:t>
+      </w:r>
+      <w:r>
+        <w:t xml:space="preserve"> o primeiro</w:t>
+      </w:r>
+      <w:r>
+        <w:t xml:space="preserve"> já explicado na seção 4.2 relacionado a camada de </w:t>
+      </w:r>
       <w:r>
         <w:rPr>
           <w:i/>
         </w:rPr>
-        <w:t>size</w:t>
-      </w:r>
-      <w:proofErr w:type="spellEnd"/>
-      <w:r>
-        <w:t xml:space="preserve"> é utilizada para o aprendizado, dessa maneira a fase de treino/aprendizagem da rede é composto de vários </w:t>
-      </w:r>
-      <w:proofErr w:type="spellStart"/>
-      <w:r>
-        <w:rPr>
-          <w:i/>
-        </w:rPr>
-        <w:t>epochs</w:t>
-      </w:r>
-      <w:proofErr w:type="spellEnd"/>
-      <w:r>
-        <w:t xml:space="preserve"> configuráveis [10]</w:t>
-      </w:r>
-      <w:r>
-        <w:t xml:space="preserve">. Cada ciclo é composto por duas fases, a de transmissão dos sinais de entrada da rede para a saída e a de atualização dos pesos baseada na estimativa de erro. A variação desses parâmetros influencia na ocorrência ou não dos fenômenos de </w:t>
-      </w:r>
-      <w:proofErr w:type="spellStart"/>
-      <w:r>
-        <w:rPr>
-          <w:i/>
-        </w:rPr>
-        <w:t>overfitting</w:t>
-      </w:r>
-      <w:proofErr w:type="spellEnd"/>
-      <w:r>
-        <w:t xml:space="preserve"> e </w:t>
-      </w:r>
-      <w:proofErr w:type="spellStart"/>
-      <w:r>
-        <w:rPr>
-          <w:i/>
-        </w:rPr>
-        <w:t>underfitting</w:t>
-      </w:r>
-      <w:proofErr w:type="spellEnd"/>
-      <w:r>
-        <w:t xml:space="preserve"> [15]</w:t>
-      </w:r>
-      <w:r>
-        <w:t xml:space="preserve"> o primeiro</w:t>
-      </w:r>
-      <w:r>
-        <w:t xml:space="preserve"> já explicado na seção 4.2 relacionado a camada de </w:t>
-      </w:r>
-      <w:proofErr w:type="spellStart"/>
-      <w:r>
-        <w:rPr>
-          <w:i/>
-        </w:rPr>
         <w:t>pooling</w:t>
       </w:r>
-      <w:proofErr w:type="spellEnd"/>
       <w:r>
         <w:t xml:space="preserve"> e o segundo sendo o contrário do primeiro, que faz com que seu modelo tenha pouca variância perante as entradas, sendo incapaz de interpretar as diferentes características das amostras, classificando-as incorretamente.</w:t>
       </w:r>
@@ -9133,25 +8985,21 @@
       <w:r>
         <w:t xml:space="preserve"> mostrando diferença de uma rede </w:t>
       </w:r>
-      <w:proofErr w:type="spellStart"/>
       <w:r>
         <w:rPr>
           <w:i/>
         </w:rPr>
         <w:t>underfitted</w:t>
       </w:r>
-      <w:proofErr w:type="spellEnd"/>
       <w:r>
         <w:t xml:space="preserve">, robusta e </w:t>
       </w:r>
-      <w:proofErr w:type="spellStart"/>
       <w:r>
         <w:rPr>
           <w:i/>
         </w:rPr>
         <w:t>overfitted</w:t>
       </w:r>
-      <w:proofErr w:type="spellEnd"/>
       <w:r>
         <w:t>. A linha em pontilhado delimita as duas classificações das amostras representadas pelos pontos em azul.</w:t>
       </w:r>
@@ -9299,14 +9147,12 @@
       <w:r>
         <w:t xml:space="preserve">quantidade de </w:t>
       </w:r>
-      <w:proofErr w:type="spellStart"/>
       <w:r>
         <w:rPr>
           <w:i/>
         </w:rPr>
         <w:t>epochs</w:t>
       </w:r>
-      <w:proofErr w:type="spellEnd"/>
       <w:r>
         <w:t xml:space="preserve"> para se ter alguma métrica sobre aquela arquitetura</w:t>
       </w:r>
@@ -9402,39 +9248,21 @@
       <w:r>
         <w:t xml:space="preserve">, que receberá uma imagem 64x64, uma camada de </w:t>
       </w:r>
-      <w:proofErr w:type="spellStart"/>
       <w:r>
         <w:rPr>
           <w:i/>
         </w:rPr>
         <w:t>pooling</w:t>
       </w:r>
-      <w:proofErr w:type="spellEnd"/>
       <w:r>
         <w:t xml:space="preserve"> que utiliza o </w:t>
       </w:r>
-      <w:proofErr w:type="spellStart"/>
       <w:r>
         <w:rPr>
           <w:i/>
         </w:rPr>
-        <w:t>max</w:t>
-      </w:r>
-      <w:proofErr w:type="spellEnd"/>
-      <w:r>
-        <w:rPr>
-          <w:i/>
-        </w:rPr>
-        <w:t xml:space="preserve"> </w:t>
-      </w:r>
-      <w:proofErr w:type="spellStart"/>
-      <w:r>
-        <w:rPr>
-          <w:i/>
-        </w:rPr>
-        <w:t>pooling</w:t>
-      </w:r>
-      <w:proofErr w:type="spellEnd"/>
+        <w:t>max pooling</w:t>
+      </w:r>
       <w:r>
         <w:t xml:space="preserve"> com filtros 2x2, </w:t>
       </w:r>
@@ -9480,14 +9308,12 @@
       <w:r>
         <w:t xml:space="preserve">: Composta por outra camada convolucional com 128 filtros de dimensão 3x3, e as mesmas camadas de </w:t>
       </w:r>
-      <w:proofErr w:type="spellStart"/>
       <w:r>
         <w:rPr>
           <w:i/>
         </w:rPr>
         <w:t>pooling</w:t>
       </w:r>
-      <w:proofErr w:type="spellEnd"/>
       <w:r>
         <w:t xml:space="preserve"> e ReLU da Conv1.</w:t>
       </w:r>
@@ -9554,28 +9380,24 @@
         <w:ind w:right="393"/>
         <w:jc w:val="both"/>
       </w:pPr>
-      <w:proofErr w:type="spellStart"/>
       <w:r>
         <w:rPr>
           <w:b/>
         </w:rPr>
         <w:t>Dropout</w:t>
       </w:r>
-      <w:proofErr w:type="spellEnd"/>
       <w:r>
         <w:t xml:space="preserve">: </w:t>
       </w:r>
       <w:r>
         <w:t xml:space="preserve">Camada que tem como objetivo combater o </w:t>
       </w:r>
-      <w:proofErr w:type="spellStart"/>
       <w:r>
         <w:rPr>
           <w:i/>
         </w:rPr>
         <w:t>overfitting</w:t>
       </w:r>
-      <w:proofErr w:type="spellEnd"/>
       <w:r>
         <w:t xml:space="preserve"> com 50% de chance de descartar um </w:t>
       </w:r>
@@ -9612,14 +9434,12 @@
       <w:r>
         <w:t xml:space="preserve">Nessa camada a função de ativação é a </w:t>
       </w:r>
-      <w:proofErr w:type="spellStart"/>
       <w:r>
         <w:rPr>
           <w:i/>
         </w:rPr>
         <w:t>Softmax</w:t>
       </w:r>
-      <w:proofErr w:type="spellEnd"/>
       <w:r>
         <w:t xml:space="preserve"> que normaliza os valores da saída para que sua some seja 1.</w:t>
       </w:r>
@@ -9637,18 +9457,8 @@
       <w:r>
         <w:t>8</w:t>
       </w:r>
-      <w:bookmarkStart w:id="17" w:name="_GoBack"/>
-      <w:bookmarkEnd w:id="17"/>
-      <w:r>
-        <w:t xml:space="preserve"> mostra a arquitetura da rede gerada utilizando o </w:t>
-      </w:r>
-      <w:proofErr w:type="spellStart"/>
-      <w:r>
-        <w:t>Tensorboard</w:t>
-      </w:r>
-      <w:proofErr w:type="spellEnd"/>
-      <w:r>
-        <w:t xml:space="preserve"> para visualização, para isso em diversos pontos do código são coletados dados (</w:t>
+      <w:r>
+        <w:t xml:space="preserve"> mostra a arquitetura da rede gerada utilizando o Tensorboard para visualização, para isso em diversos pontos do código são coletados dados (</w:t>
       </w:r>
       <w:r>
         <w:rPr>
@@ -9744,19 +9554,8 @@
                 <w:lang w:eastAsia="pt-BR"/>
               </w:rPr>
               <w:lastRenderedPageBreak/>
-              <w:t xml:space="preserve">Batch </w:t>
-            </w:r>
-            <w:proofErr w:type="spellStart"/>
-            <w:r>
-              <w:rPr>
-                <w:rFonts w:ascii="Calibri" w:eastAsia="Times New Roman" w:hAnsi="Calibri" w:cs="Calibri"/>
-                <w:b/>
-                <w:color w:val="000000"/>
-                <w:lang w:eastAsia="pt-BR"/>
-              </w:rPr>
-              <w:t>size</w:t>
-            </w:r>
-            <w:proofErr w:type="spellEnd"/>
+              <w:t>Batch size</w:t>
+            </w:r>
           </w:p>
         </w:tc>
         <w:tc>
@@ -9786,7 +9585,6 @@
                 <w:lang w:eastAsia="pt-BR"/>
               </w:rPr>
             </w:pPr>
-            <w:proofErr w:type="spellStart"/>
             <w:r>
               <w:rPr>
                 <w:rFonts w:ascii="Calibri" w:eastAsia="Times New Roman" w:hAnsi="Calibri" w:cs="Calibri"/>
@@ -9796,7 +9594,6 @@
               </w:rPr>
               <w:t>Epochs</w:t>
             </w:r>
-            <w:proofErr w:type="spellEnd"/>
           </w:p>
         </w:tc>
         <w:tc>
@@ -10577,7 +10374,6 @@
                 <w:lang w:eastAsia="pt-BR"/>
               </w:rPr>
             </w:pPr>
-            <w:proofErr w:type="spellStart"/>
             <w:r>
               <w:rPr>
                 <w:rFonts w:ascii="Calibri" w:eastAsia="Times New Roman" w:hAnsi="Calibri" w:cs="Calibri"/>
@@ -10585,29 +10381,8 @@
                 <w:color w:val="000000"/>
                 <w:lang w:eastAsia="pt-BR"/>
               </w:rPr>
-              <w:t>Conv</w:t>
-            </w:r>
-            <w:proofErr w:type="spellEnd"/>
-            <w:r>
-              <w:rPr>
-                <w:rFonts w:ascii="Calibri" w:eastAsia="Times New Roman" w:hAnsi="Calibri" w:cs="Calibri"/>
-                <w:b/>
-                <w:color w:val="000000"/>
-                <w:lang w:eastAsia="pt-BR"/>
-              </w:rPr>
-              <w:t xml:space="preserve"> </w:t>
-            </w:r>
-            <w:proofErr w:type="spellStart"/>
-            <w:r>
-              <w:rPr>
-                <w:rFonts w:ascii="Calibri" w:eastAsia="Times New Roman" w:hAnsi="Calibri" w:cs="Calibri"/>
-                <w:b/>
-                <w:color w:val="000000"/>
-                <w:lang w:eastAsia="pt-BR"/>
-              </w:rPr>
-              <w:t>layers</w:t>
-            </w:r>
-            <w:proofErr w:type="spellEnd"/>
+              <w:t>Conv layers</w:t>
+            </w:r>
           </w:p>
         </w:tc>
         <w:tc>
@@ -10644,19 +10419,8 @@
                 <w:color w:val="000000"/>
                 <w:lang w:eastAsia="pt-BR"/>
               </w:rPr>
-              <w:t xml:space="preserve">Batch </w:t>
-            </w:r>
-            <w:proofErr w:type="spellStart"/>
-            <w:r>
-              <w:rPr>
-                <w:rFonts w:ascii="Calibri" w:eastAsia="Times New Roman" w:hAnsi="Calibri" w:cs="Calibri"/>
-                <w:b/>
-                <w:color w:val="000000"/>
-                <w:lang w:eastAsia="pt-BR"/>
-              </w:rPr>
-              <w:t>size</w:t>
-            </w:r>
-            <w:proofErr w:type="spellEnd"/>
+              <w:t>Batch size</w:t>
+            </w:r>
           </w:p>
         </w:tc>
         <w:tc>
@@ -10686,7 +10450,6 @@
                 <w:lang w:eastAsia="pt-BR"/>
               </w:rPr>
             </w:pPr>
-            <w:proofErr w:type="spellStart"/>
             <w:r>
               <w:rPr>
                 <w:rFonts w:ascii="Calibri" w:eastAsia="Times New Roman" w:hAnsi="Calibri" w:cs="Calibri"/>
@@ -10696,7 +10459,6 @@
               </w:rPr>
               <w:t>Epochs</w:t>
             </w:r>
-            <w:proofErr w:type="spellEnd"/>
           </w:p>
         </w:tc>
         <w:tc>
@@ -11976,7 +11738,6 @@
                 <w:lang w:eastAsia="pt-BR"/>
               </w:rPr>
             </w:pPr>
-            <w:proofErr w:type="spellStart"/>
             <w:r>
               <w:rPr>
                 <w:rFonts w:ascii="Calibri" w:eastAsia="Times New Roman" w:hAnsi="Calibri" w:cs="Calibri"/>
@@ -11984,49 +11745,8 @@
                 <w:color w:val="000000"/>
                 <w:lang w:eastAsia="pt-BR"/>
               </w:rPr>
-              <w:t>Full</w:t>
-            </w:r>
-            <w:proofErr w:type="spellEnd"/>
-            <w:r>
-              <w:rPr>
-                <w:rFonts w:ascii="Calibri" w:eastAsia="Times New Roman" w:hAnsi="Calibri" w:cs="Calibri"/>
-                <w:b/>
-                <w:color w:val="000000"/>
-                <w:lang w:eastAsia="pt-BR"/>
-              </w:rPr>
-              <w:t xml:space="preserve"> </w:t>
-            </w:r>
-            <w:proofErr w:type="spellStart"/>
-            <w:r>
-              <w:rPr>
-                <w:rFonts w:ascii="Calibri" w:eastAsia="Times New Roman" w:hAnsi="Calibri" w:cs="Calibri"/>
-                <w:b/>
-                <w:color w:val="000000"/>
-                <w:lang w:eastAsia="pt-BR"/>
-              </w:rPr>
-              <w:t>Conn</w:t>
-            </w:r>
-            <w:proofErr w:type="spellEnd"/>
-            <w:r>
-              <w:rPr>
-                <w:rFonts w:ascii="Calibri" w:eastAsia="Times New Roman" w:hAnsi="Calibri" w:cs="Calibri"/>
-                <w:b/>
-                <w:color w:val="000000"/>
-                <w:lang w:eastAsia="pt-BR"/>
-              </w:rPr>
-              <w:t xml:space="preserve"> </w:t>
-            </w:r>
-            <w:proofErr w:type="spellStart"/>
-            <w:r>
-              <w:rPr>
-                <w:rFonts w:ascii="Calibri" w:eastAsia="Times New Roman" w:hAnsi="Calibri" w:cs="Calibri"/>
-                <w:b/>
-                <w:color w:val="000000"/>
-                <w:lang w:eastAsia="pt-BR"/>
-              </w:rPr>
-              <w:t>layers</w:t>
-            </w:r>
-            <w:proofErr w:type="spellEnd"/>
+              <w:t>Full Conn layers</w:t>
+            </w:r>
           </w:p>
         </w:tc>
         <w:tc>
@@ -12063,19 +11783,8 @@
                 <w:color w:val="000000"/>
                 <w:lang w:eastAsia="pt-BR"/>
               </w:rPr>
-              <w:t xml:space="preserve">Batch </w:t>
-            </w:r>
-            <w:proofErr w:type="spellStart"/>
-            <w:r>
-              <w:rPr>
-                <w:rFonts w:ascii="Calibri" w:eastAsia="Times New Roman" w:hAnsi="Calibri" w:cs="Calibri"/>
-                <w:b/>
-                <w:color w:val="000000"/>
-                <w:lang w:eastAsia="pt-BR"/>
-              </w:rPr>
-              <w:t>size</w:t>
-            </w:r>
-            <w:proofErr w:type="spellEnd"/>
+              <w:t>Batch size</w:t>
+            </w:r>
           </w:p>
         </w:tc>
         <w:tc>
@@ -12105,7 +11814,6 @@
                 <w:lang w:eastAsia="pt-BR"/>
               </w:rPr>
             </w:pPr>
-            <w:proofErr w:type="spellStart"/>
             <w:r>
               <w:rPr>
                 <w:rFonts w:ascii="Calibri" w:eastAsia="Times New Roman" w:hAnsi="Calibri" w:cs="Calibri"/>
@@ -12115,7 +11823,6 @@
               </w:rPr>
               <w:t>Epochs</w:t>
             </w:r>
-            <w:proofErr w:type="spellEnd"/>
           </w:p>
         </w:tc>
         <w:tc>
@@ -12595,33 +12302,24 @@
       <w:r>
         <w:t xml:space="preserve">A última variação foi a adição de uma camada de </w:t>
       </w:r>
-      <w:proofErr w:type="spellStart"/>
       <w:r>
         <w:rPr>
           <w:i/>
         </w:rPr>
         <w:t>dropout</w:t>
       </w:r>
-      <w:proofErr w:type="spellEnd"/>
-      <w:r>
-        <w:t xml:space="preserve"> após a primeira camada </w:t>
-      </w:r>
-      <w:proofErr w:type="spellStart"/>
-      <w:r>
-        <w:t>convolutiva</w:t>
-      </w:r>
-      <w:proofErr w:type="spellEnd"/>
+      <w:r>
+        <w:t xml:space="preserve"> após a primeira camada convolutiva</w:t>
+      </w:r>
       <w:r>
         <w:t xml:space="preserve"> devido à suspeita do efeito de </w:t>
       </w:r>
-      <w:proofErr w:type="spellStart"/>
       <w:r>
         <w:rPr>
           <w:i/>
         </w:rPr>
         <w:t>overfitting</w:t>
       </w:r>
-      <w:proofErr w:type="spellEnd"/>
       <w:r>
         <w:t xml:space="preserve"> estar ocorrendo de acordo com a validação de erro em cada etapa de treino</w:t>
       </w:r>
@@ -12688,7 +12386,6 @@
                 <w:lang w:eastAsia="pt-BR"/>
               </w:rPr>
             </w:pPr>
-            <w:proofErr w:type="spellStart"/>
             <w:r>
               <w:rPr>
                 <w:rFonts w:ascii="Calibri" w:eastAsia="Times New Roman" w:hAnsi="Calibri" w:cs="Calibri"/>
@@ -12697,29 +12394,8 @@
                 <w:lang w:eastAsia="pt-BR"/>
               </w:rPr>
               <w:lastRenderedPageBreak/>
-              <w:t>Dropout</w:t>
-            </w:r>
-            <w:proofErr w:type="spellEnd"/>
-            <w:r>
-              <w:rPr>
-                <w:rFonts w:ascii="Calibri" w:eastAsia="Times New Roman" w:hAnsi="Calibri" w:cs="Calibri"/>
-                <w:b/>
-                <w:color w:val="000000"/>
-                <w:lang w:eastAsia="pt-BR"/>
-              </w:rPr>
-              <w:t xml:space="preserve"> </w:t>
-            </w:r>
-            <w:proofErr w:type="spellStart"/>
-            <w:r>
-              <w:rPr>
-                <w:rFonts w:ascii="Calibri" w:eastAsia="Times New Roman" w:hAnsi="Calibri" w:cs="Calibri"/>
-                <w:b/>
-                <w:color w:val="000000"/>
-                <w:lang w:eastAsia="pt-BR"/>
-              </w:rPr>
-              <w:t>layer</w:t>
-            </w:r>
-            <w:proofErr w:type="spellEnd"/>
+              <w:t>Dropout layer</w:t>
+            </w:r>
           </w:p>
         </w:tc>
         <w:tc>
@@ -12756,19 +12432,8 @@
                 <w:color w:val="000000"/>
                 <w:lang w:eastAsia="pt-BR"/>
               </w:rPr>
-              <w:t xml:space="preserve">Batch </w:t>
-            </w:r>
-            <w:proofErr w:type="spellStart"/>
-            <w:r>
-              <w:rPr>
-                <w:rFonts w:ascii="Calibri" w:eastAsia="Times New Roman" w:hAnsi="Calibri" w:cs="Calibri"/>
-                <w:b/>
-                <w:color w:val="000000"/>
-                <w:lang w:eastAsia="pt-BR"/>
-              </w:rPr>
-              <w:t>size</w:t>
-            </w:r>
-            <w:proofErr w:type="spellEnd"/>
+              <w:t>Batch size</w:t>
+            </w:r>
           </w:p>
         </w:tc>
         <w:tc>
@@ -12798,7 +12463,6 @@
                 <w:lang w:eastAsia="pt-BR"/>
               </w:rPr>
             </w:pPr>
-            <w:proofErr w:type="spellStart"/>
             <w:r>
               <w:rPr>
                 <w:rFonts w:ascii="Calibri" w:eastAsia="Times New Roman" w:hAnsi="Calibri" w:cs="Calibri"/>
@@ -12808,7 +12472,6 @@
               </w:rPr>
               <w:t>Epochs</w:t>
             </w:r>
-            <w:proofErr w:type="spellEnd"/>
           </w:p>
         </w:tc>
         <w:tc>
@@ -13302,19 +12965,11 @@
       <w:r>
         <w:t xml:space="preserve">de </w:t>
       </w:r>
-      <w:proofErr w:type="spellStart"/>
       <w:r>
         <w:rPr>
           <w:i/>
         </w:rPr>
-        <w:t>dropout</w:t>
-      </w:r>
-      <w:proofErr w:type="spellEnd"/>
-      <w:r>
-        <w:rPr>
-          <w:i/>
-        </w:rPr>
-        <w:t>.</w:t>
+        <w:t>dropout.</w:t>
       </w:r>
     </w:p>
     <w:p>
@@ -13327,14 +12982,12 @@
       <w:r>
         <w:t xml:space="preserve">Concluindo esses testes não foi adicionada a camada de </w:t>
       </w:r>
-      <w:proofErr w:type="spellStart"/>
       <w:r>
         <w:rPr>
           <w:i/>
         </w:rPr>
         <w:t>dropout</w:t>
       </w:r>
-      <w:proofErr w:type="spellEnd"/>
       <w:r>
         <w:t>. As figuras 18 e 19 mostram a arquitetura original e a nova respectivamente.</w:t>
       </w:r>
@@ -13452,25 +13105,1214 @@
           <w:szCs w:val="24"/>
         </w:rPr>
       </w:pPr>
-      <w:bookmarkStart w:id="18" w:name="_Toc15081457"/>
+      <w:bookmarkStart w:id="17" w:name="_Toc15081457"/>
       <w:r>
         <w:rPr>
           <w:sz w:val="24"/>
           <w:szCs w:val="24"/>
         </w:rPr>
         <w:lastRenderedPageBreak/>
-        <w:t xml:space="preserve">Teste de batch </w:t>
-      </w:r>
-      <w:proofErr w:type="spellStart"/>
+        <w:t xml:space="preserve">Teste de </w:t>
+      </w:r>
+      <w:bookmarkEnd w:id="17"/>
       <w:r>
         <w:rPr>
           <w:sz w:val="24"/>
           <w:szCs w:val="24"/>
         </w:rPr>
-        <w:t>size</w:t>
-      </w:r>
-      <w:bookmarkEnd w:id="18"/>
-      <w:proofErr w:type="spellEnd"/>
+        <w:t>epochs</w:t>
+      </w:r>
+    </w:p>
+    <w:p>
+      <w:pPr>
+        <w:pStyle w:val="Corpodetexto"/>
+        <w:spacing w:before="163" w:line="360" w:lineRule="auto"/>
+        <w:ind w:left="668" w:right="393" w:firstLine="566"/>
+        <w:jc w:val="both"/>
+      </w:pPr>
+      <w:r>
+        <w:t xml:space="preserve">A variação de </w:t>
+      </w:r>
+      <w:r>
+        <w:rPr>
+          <w:i/>
+        </w:rPr>
+        <w:t>epochs</w:t>
+      </w:r>
+      <w:r>
+        <w:t xml:space="preserve"> seguiu o padrão 10, 20, 30, 50, 80, 100, para teste da acurácia, </w:t>
+      </w:r>
+      <w:r>
+        <w:rPr>
+          <w:i/>
+        </w:rPr>
+        <w:t>learning rate</w:t>
+      </w:r>
+      <w:r>
+        <w:t xml:space="preserve"> ficou fixo em 0.0001</w:t>
+      </w:r>
+      <w:r>
+        <w:t xml:space="preserve"> </w:t>
+      </w:r>
+      <w:r>
+        <w:t xml:space="preserve">e </w:t>
+      </w:r>
+      <w:r>
+        <w:rPr>
+          <w:i/>
+        </w:rPr>
+        <w:t>batch size</w:t>
+      </w:r>
+      <w:r>
+        <w:t xml:space="preserve"> em 64.</w:t>
+      </w:r>
+      <w:r>
+        <w:t xml:space="preserve"> Resultados exibidos na figura 20</w:t>
+      </w:r>
+    </w:p>
+    <w:tbl>
+      <w:tblPr>
+        <w:tblpPr w:leftFromText="141" w:rightFromText="141" w:vertAnchor="page" w:horzAnchor="margin" w:tblpXSpec="center" w:tblpY="3256"/>
+        <w:tblW w:w="7660" w:type="dxa"/>
+        <w:tblCellMar>
+          <w:left w:w="70" w:type="dxa"/>
+          <w:right w:w="70" w:type="dxa"/>
+        </w:tblCellMar>
+        <w:tblLook w:val="04A0" w:firstRow="1" w:lastRow="0" w:firstColumn="1" w:lastColumn="0" w:noHBand="0" w:noVBand="1"/>
+      </w:tblPr>
+      <w:tblGrid>
+        <w:gridCol w:w="1920"/>
+        <w:gridCol w:w="1940"/>
+        <w:gridCol w:w="1900"/>
+        <w:gridCol w:w="1900"/>
+      </w:tblGrid>
+      <w:tr>
+        <w:trPr>
+          <w:trHeight w:val="315"/>
+        </w:trPr>
+        <w:tc>
+          <w:tcPr>
+            <w:tcW w:w="1920" w:type="dxa"/>
+            <w:tcBorders>
+              <w:top w:val="single" w:sz="8" w:space="0" w:color="auto"/>
+              <w:left w:val="single" w:sz="8" w:space="0" w:color="auto"/>
+              <w:bottom w:val="single" w:sz="8" w:space="0" w:color="auto"/>
+              <w:right w:val="nil"/>
+            </w:tcBorders>
+            <w:shd w:val="clear" w:color="auto" w:fill="auto"/>
+            <w:noWrap/>
+            <w:vAlign w:val="bottom"/>
+            <w:hideMark/>
+          </w:tcPr>
+          <w:p>
+            <w:pPr>
+              <w:widowControl/>
+              <w:autoSpaceDE/>
+              <w:autoSpaceDN/>
+              <w:jc w:val="center"/>
+              <w:rPr>
+                <w:rFonts w:ascii="Calibri" w:eastAsia="Times New Roman" w:hAnsi="Calibri" w:cs="Calibri"/>
+                <w:b/>
+                <w:color w:val="000000"/>
+                <w:lang w:eastAsia="pt-BR"/>
+              </w:rPr>
+            </w:pPr>
+            <w:r>
+              <w:rPr>
+                <w:rFonts w:ascii="Calibri" w:eastAsia="Times New Roman" w:hAnsi="Calibri" w:cs="Calibri"/>
+                <w:b/>
+                <w:color w:val="000000"/>
+                <w:lang w:eastAsia="pt-BR"/>
+              </w:rPr>
+              <w:t>Batch size</w:t>
+            </w:r>
+          </w:p>
+        </w:tc>
+        <w:tc>
+          <w:tcPr>
+            <w:tcW w:w="1940" w:type="dxa"/>
+            <w:tcBorders>
+              <w:top w:val="single" w:sz="8" w:space="0" w:color="auto"/>
+              <w:left w:val="single" w:sz="8" w:space="0" w:color="auto"/>
+              <w:bottom w:val="single" w:sz="8" w:space="0" w:color="auto"/>
+              <w:right w:val="single" w:sz="8" w:space="0" w:color="auto"/>
+            </w:tcBorders>
+            <w:shd w:val="clear" w:color="auto" w:fill="auto"/>
+            <w:noWrap/>
+            <w:vAlign w:val="bottom"/>
+            <w:hideMark/>
+          </w:tcPr>
+          <w:p>
+            <w:pPr>
+              <w:widowControl/>
+              <w:autoSpaceDE/>
+              <w:autoSpaceDN/>
+              <w:jc w:val="center"/>
+              <w:rPr>
+                <w:rFonts w:ascii="Calibri" w:eastAsia="Times New Roman" w:hAnsi="Calibri" w:cs="Calibri"/>
+                <w:b/>
+                <w:color w:val="000000"/>
+                <w:lang w:eastAsia="pt-BR"/>
+              </w:rPr>
+            </w:pPr>
+            <w:r>
+              <w:rPr>
+                <w:rFonts w:ascii="Calibri" w:eastAsia="Times New Roman" w:hAnsi="Calibri" w:cs="Calibri"/>
+                <w:b/>
+                <w:color w:val="000000"/>
+                <w:lang w:eastAsia="pt-BR"/>
+              </w:rPr>
+              <w:t>Epochs</w:t>
+            </w:r>
+          </w:p>
+        </w:tc>
+        <w:tc>
+          <w:tcPr>
+            <w:tcW w:w="1900" w:type="dxa"/>
+            <w:tcBorders>
+              <w:top w:val="single" w:sz="8" w:space="0" w:color="auto"/>
+              <w:left w:val="nil"/>
+              <w:bottom w:val="single" w:sz="8" w:space="0" w:color="auto"/>
+              <w:right w:val="single" w:sz="8" w:space="0" w:color="auto"/>
+            </w:tcBorders>
+            <w:shd w:val="clear" w:color="auto" w:fill="auto"/>
+            <w:noWrap/>
+            <w:vAlign w:val="bottom"/>
+            <w:hideMark/>
+          </w:tcPr>
+          <w:p>
+            <w:pPr>
+              <w:widowControl/>
+              <w:autoSpaceDE/>
+              <w:autoSpaceDN/>
+              <w:jc w:val="center"/>
+              <w:rPr>
+                <w:rFonts w:ascii="Calibri" w:eastAsia="Times New Roman" w:hAnsi="Calibri" w:cs="Calibri"/>
+                <w:b/>
+                <w:color w:val="000000"/>
+                <w:lang w:eastAsia="pt-BR"/>
+              </w:rPr>
+            </w:pPr>
+            <w:r>
+              <w:rPr>
+                <w:rFonts w:ascii="Calibri" w:eastAsia="Times New Roman" w:hAnsi="Calibri" w:cs="Calibri"/>
+                <w:b/>
+                <w:color w:val="000000"/>
+                <w:lang w:eastAsia="pt-BR"/>
+              </w:rPr>
+              <w:t>Learning rate</w:t>
+            </w:r>
+          </w:p>
+        </w:tc>
+        <w:tc>
+          <w:tcPr>
+            <w:tcW w:w="1900" w:type="dxa"/>
+            <w:tcBorders>
+              <w:top w:val="single" w:sz="8" w:space="0" w:color="auto"/>
+              <w:left w:val="nil"/>
+              <w:bottom w:val="single" w:sz="8" w:space="0" w:color="auto"/>
+              <w:right w:val="single" w:sz="8" w:space="0" w:color="auto"/>
+            </w:tcBorders>
+            <w:shd w:val="clear" w:color="auto" w:fill="auto"/>
+            <w:noWrap/>
+            <w:vAlign w:val="bottom"/>
+            <w:hideMark/>
+          </w:tcPr>
+          <w:p>
+            <w:pPr>
+              <w:widowControl/>
+              <w:autoSpaceDE/>
+              <w:autoSpaceDN/>
+              <w:jc w:val="center"/>
+              <w:rPr>
+                <w:rFonts w:ascii="Calibri" w:eastAsia="Times New Roman" w:hAnsi="Calibri" w:cs="Calibri"/>
+                <w:b/>
+                <w:color w:val="000000"/>
+                <w:lang w:eastAsia="pt-BR"/>
+              </w:rPr>
+            </w:pPr>
+            <w:r>
+              <w:rPr>
+                <w:rFonts w:ascii="Calibri" w:eastAsia="Times New Roman" w:hAnsi="Calibri" w:cs="Calibri"/>
+                <w:b/>
+                <w:color w:val="000000"/>
+                <w:lang w:eastAsia="pt-BR"/>
+              </w:rPr>
+              <w:t>Acurácia</w:t>
+            </w:r>
+          </w:p>
+        </w:tc>
+      </w:tr>
+      <w:tr>
+        <w:trPr>
+          <w:trHeight w:val="300"/>
+        </w:trPr>
+        <w:tc>
+          <w:tcPr>
+            <w:tcW w:w="1920" w:type="dxa"/>
+            <w:tcBorders>
+              <w:top w:val="nil"/>
+              <w:left w:val="single" w:sz="4" w:space="0" w:color="auto"/>
+              <w:bottom w:val="single" w:sz="4" w:space="0" w:color="auto"/>
+              <w:right w:val="single" w:sz="4" w:space="0" w:color="auto"/>
+            </w:tcBorders>
+            <w:shd w:val="clear" w:color="auto" w:fill="auto"/>
+            <w:noWrap/>
+            <w:vAlign w:val="bottom"/>
+            <w:hideMark/>
+          </w:tcPr>
+          <w:p>
+            <w:pPr>
+              <w:widowControl/>
+              <w:autoSpaceDE/>
+              <w:autoSpaceDN/>
+              <w:jc w:val="center"/>
+              <w:rPr>
+                <w:rFonts w:ascii="Calibri" w:eastAsia="Times New Roman" w:hAnsi="Calibri" w:cs="Calibri"/>
+                <w:color w:val="000000"/>
+                <w:lang w:eastAsia="pt-BR"/>
+              </w:rPr>
+            </w:pPr>
+            <w:r>
+              <w:rPr>
+                <w:rFonts w:ascii="Calibri" w:eastAsia="Times New Roman" w:hAnsi="Calibri" w:cs="Calibri"/>
+                <w:color w:val="000000"/>
+                <w:lang w:eastAsia="pt-BR"/>
+              </w:rPr>
+              <w:t>64</w:t>
+            </w:r>
+          </w:p>
+        </w:tc>
+        <w:tc>
+          <w:tcPr>
+            <w:tcW w:w="1940" w:type="dxa"/>
+            <w:tcBorders>
+              <w:top w:val="nil"/>
+              <w:left w:val="nil"/>
+              <w:bottom w:val="single" w:sz="4" w:space="0" w:color="auto"/>
+              <w:right w:val="single" w:sz="4" w:space="0" w:color="auto"/>
+            </w:tcBorders>
+            <w:shd w:val="clear" w:color="auto" w:fill="auto"/>
+            <w:noWrap/>
+            <w:vAlign w:val="bottom"/>
+            <w:hideMark/>
+          </w:tcPr>
+          <w:p>
+            <w:pPr>
+              <w:widowControl/>
+              <w:autoSpaceDE/>
+              <w:autoSpaceDN/>
+              <w:jc w:val="center"/>
+              <w:rPr>
+                <w:rFonts w:ascii="Calibri" w:eastAsia="Times New Roman" w:hAnsi="Calibri" w:cs="Calibri"/>
+                <w:color w:val="000000"/>
+                <w:lang w:eastAsia="pt-BR"/>
+              </w:rPr>
+            </w:pPr>
+            <w:r>
+              <w:rPr>
+                <w:rFonts w:ascii="Calibri" w:eastAsia="Times New Roman" w:hAnsi="Calibri" w:cs="Calibri"/>
+                <w:color w:val="000000"/>
+                <w:lang w:eastAsia="pt-BR"/>
+              </w:rPr>
+              <w:t>10</w:t>
+            </w:r>
+          </w:p>
+        </w:tc>
+        <w:tc>
+          <w:tcPr>
+            <w:tcW w:w="1900" w:type="dxa"/>
+            <w:tcBorders>
+              <w:top w:val="single" w:sz="4" w:space="0" w:color="auto"/>
+              <w:left w:val="nil"/>
+              <w:bottom w:val="single" w:sz="4" w:space="0" w:color="auto"/>
+              <w:right w:val="single" w:sz="4" w:space="0" w:color="auto"/>
+            </w:tcBorders>
+            <w:shd w:val="clear" w:color="auto" w:fill="auto"/>
+            <w:noWrap/>
+            <w:vAlign w:val="bottom"/>
+            <w:hideMark/>
+          </w:tcPr>
+          <w:p>
+            <w:pPr>
+              <w:widowControl/>
+              <w:autoSpaceDE/>
+              <w:autoSpaceDN/>
+              <w:jc w:val="center"/>
+              <w:rPr>
+                <w:rFonts w:ascii="Calibri" w:eastAsia="Times New Roman" w:hAnsi="Calibri" w:cs="Calibri"/>
+                <w:color w:val="000000"/>
+                <w:lang w:eastAsia="pt-BR"/>
+              </w:rPr>
+            </w:pPr>
+            <w:r>
+              <w:rPr>
+                <w:rFonts w:ascii="Calibri" w:eastAsia="Times New Roman" w:hAnsi="Calibri" w:cs="Calibri"/>
+                <w:color w:val="000000"/>
+                <w:lang w:eastAsia="pt-BR"/>
+              </w:rPr>
+              <w:t>0.0001</w:t>
+            </w:r>
+          </w:p>
+        </w:tc>
+        <w:tc>
+          <w:tcPr>
+            <w:tcW w:w="1900" w:type="dxa"/>
+            <w:tcBorders>
+              <w:top w:val="nil"/>
+              <w:left w:val="nil"/>
+              <w:bottom w:val="single" w:sz="4" w:space="0" w:color="auto"/>
+              <w:right w:val="single" w:sz="4" w:space="0" w:color="auto"/>
+            </w:tcBorders>
+            <w:shd w:val="clear" w:color="auto" w:fill="auto"/>
+            <w:noWrap/>
+            <w:vAlign w:val="bottom"/>
+            <w:hideMark/>
+          </w:tcPr>
+          <w:p>
+            <w:pPr>
+              <w:widowControl/>
+              <w:autoSpaceDE/>
+              <w:autoSpaceDN/>
+              <w:jc w:val="center"/>
+              <w:rPr>
+                <w:rFonts w:ascii="Calibri" w:eastAsia="Times New Roman" w:hAnsi="Calibri" w:cs="Calibri"/>
+                <w:color w:val="000000"/>
+                <w:lang w:eastAsia="pt-BR"/>
+              </w:rPr>
+            </w:pPr>
+            <w:r>
+              <w:rPr>
+                <w:rFonts w:ascii="Calibri" w:eastAsia="Times New Roman" w:hAnsi="Calibri" w:cs="Calibri"/>
+                <w:color w:val="000000"/>
+                <w:lang w:eastAsia="pt-BR"/>
+              </w:rPr>
+              <w:t>60.73%</w:t>
+            </w:r>
+          </w:p>
+        </w:tc>
+      </w:tr>
+      <w:tr>
+        <w:trPr>
+          <w:trHeight w:val="300"/>
+        </w:trPr>
+        <w:tc>
+          <w:tcPr>
+            <w:tcW w:w="1920" w:type="dxa"/>
+            <w:tcBorders>
+              <w:top w:val="nil"/>
+              <w:left w:val="single" w:sz="4" w:space="0" w:color="auto"/>
+              <w:bottom w:val="single" w:sz="4" w:space="0" w:color="auto"/>
+              <w:right w:val="single" w:sz="4" w:space="0" w:color="auto"/>
+            </w:tcBorders>
+            <w:shd w:val="clear" w:color="auto" w:fill="auto"/>
+            <w:noWrap/>
+            <w:vAlign w:val="bottom"/>
+            <w:hideMark/>
+          </w:tcPr>
+          <w:p>
+            <w:pPr>
+              <w:widowControl/>
+              <w:autoSpaceDE/>
+              <w:autoSpaceDN/>
+              <w:jc w:val="center"/>
+              <w:rPr>
+                <w:rFonts w:ascii="Calibri" w:eastAsia="Times New Roman" w:hAnsi="Calibri" w:cs="Calibri"/>
+                <w:color w:val="000000"/>
+                <w:lang w:eastAsia="pt-BR"/>
+              </w:rPr>
+            </w:pPr>
+            <w:r>
+              <w:rPr>
+                <w:rFonts w:ascii="Calibri" w:eastAsia="Times New Roman" w:hAnsi="Calibri" w:cs="Calibri"/>
+                <w:color w:val="000000"/>
+                <w:lang w:eastAsia="pt-BR"/>
+              </w:rPr>
+              <w:t>64</w:t>
+            </w:r>
+          </w:p>
+        </w:tc>
+        <w:tc>
+          <w:tcPr>
+            <w:tcW w:w="1940" w:type="dxa"/>
+            <w:tcBorders>
+              <w:top w:val="nil"/>
+              <w:left w:val="nil"/>
+              <w:bottom w:val="single" w:sz="4" w:space="0" w:color="auto"/>
+              <w:right w:val="single" w:sz="4" w:space="0" w:color="auto"/>
+            </w:tcBorders>
+            <w:shd w:val="clear" w:color="auto" w:fill="auto"/>
+            <w:noWrap/>
+            <w:vAlign w:val="bottom"/>
+            <w:hideMark/>
+          </w:tcPr>
+          <w:p>
+            <w:pPr>
+              <w:widowControl/>
+              <w:autoSpaceDE/>
+              <w:autoSpaceDN/>
+              <w:jc w:val="center"/>
+              <w:rPr>
+                <w:rFonts w:ascii="Calibri" w:eastAsia="Times New Roman" w:hAnsi="Calibri" w:cs="Calibri"/>
+                <w:color w:val="000000"/>
+                <w:lang w:eastAsia="pt-BR"/>
+              </w:rPr>
+            </w:pPr>
+            <w:r>
+              <w:rPr>
+                <w:rFonts w:ascii="Calibri" w:eastAsia="Times New Roman" w:hAnsi="Calibri" w:cs="Calibri"/>
+                <w:color w:val="000000"/>
+                <w:lang w:eastAsia="pt-BR"/>
+              </w:rPr>
+              <w:t>20</w:t>
+            </w:r>
+          </w:p>
+        </w:tc>
+        <w:tc>
+          <w:tcPr>
+            <w:tcW w:w="1900" w:type="dxa"/>
+            <w:tcBorders>
+              <w:top w:val="nil"/>
+              <w:left w:val="nil"/>
+              <w:bottom w:val="single" w:sz="4" w:space="0" w:color="auto"/>
+              <w:right w:val="single" w:sz="4" w:space="0" w:color="auto"/>
+            </w:tcBorders>
+            <w:shd w:val="clear" w:color="auto" w:fill="auto"/>
+            <w:noWrap/>
+            <w:vAlign w:val="bottom"/>
+            <w:hideMark/>
+          </w:tcPr>
+          <w:p>
+            <w:pPr>
+              <w:widowControl/>
+              <w:autoSpaceDE/>
+              <w:autoSpaceDN/>
+              <w:jc w:val="center"/>
+              <w:rPr>
+                <w:rFonts w:ascii="Calibri" w:eastAsia="Times New Roman" w:hAnsi="Calibri" w:cs="Calibri"/>
+                <w:color w:val="000000"/>
+                <w:lang w:eastAsia="pt-BR"/>
+              </w:rPr>
+            </w:pPr>
+            <w:r>
+              <w:rPr>
+                <w:rFonts w:ascii="Calibri" w:eastAsia="Times New Roman" w:hAnsi="Calibri" w:cs="Calibri"/>
+                <w:color w:val="000000"/>
+                <w:lang w:eastAsia="pt-BR"/>
+              </w:rPr>
+              <w:t>0.0001</w:t>
+            </w:r>
+          </w:p>
+        </w:tc>
+        <w:tc>
+          <w:tcPr>
+            <w:tcW w:w="1900" w:type="dxa"/>
+            <w:tcBorders>
+              <w:top w:val="nil"/>
+              <w:left w:val="nil"/>
+              <w:bottom w:val="single" w:sz="4" w:space="0" w:color="auto"/>
+              <w:right w:val="single" w:sz="4" w:space="0" w:color="auto"/>
+            </w:tcBorders>
+            <w:shd w:val="clear" w:color="auto" w:fill="auto"/>
+            <w:noWrap/>
+            <w:vAlign w:val="bottom"/>
+            <w:hideMark/>
+          </w:tcPr>
+          <w:p>
+            <w:pPr>
+              <w:widowControl/>
+              <w:autoSpaceDE/>
+              <w:autoSpaceDN/>
+              <w:jc w:val="center"/>
+              <w:rPr>
+                <w:rFonts w:ascii="Calibri" w:eastAsia="Times New Roman" w:hAnsi="Calibri" w:cs="Calibri"/>
+                <w:color w:val="000000"/>
+                <w:lang w:eastAsia="pt-BR"/>
+              </w:rPr>
+            </w:pPr>
+            <w:r>
+              <w:rPr>
+                <w:rFonts w:ascii="Calibri" w:eastAsia="Times New Roman" w:hAnsi="Calibri" w:cs="Calibri"/>
+                <w:color w:val="000000"/>
+                <w:lang w:eastAsia="pt-BR"/>
+              </w:rPr>
+              <w:t>66.25%</w:t>
+            </w:r>
+          </w:p>
+        </w:tc>
+      </w:tr>
+      <w:tr>
+        <w:trPr>
+          <w:trHeight w:val="300"/>
+        </w:trPr>
+        <w:tc>
+          <w:tcPr>
+            <w:tcW w:w="1920" w:type="dxa"/>
+            <w:tcBorders>
+              <w:top w:val="nil"/>
+              <w:left w:val="single" w:sz="4" w:space="0" w:color="auto"/>
+              <w:bottom w:val="single" w:sz="4" w:space="0" w:color="auto"/>
+              <w:right w:val="single" w:sz="4" w:space="0" w:color="auto"/>
+            </w:tcBorders>
+            <w:shd w:val="clear" w:color="auto" w:fill="auto"/>
+            <w:noWrap/>
+            <w:vAlign w:val="bottom"/>
+            <w:hideMark/>
+          </w:tcPr>
+          <w:p>
+            <w:pPr>
+              <w:widowControl/>
+              <w:autoSpaceDE/>
+              <w:autoSpaceDN/>
+              <w:jc w:val="center"/>
+              <w:rPr>
+                <w:rFonts w:ascii="Calibri" w:eastAsia="Times New Roman" w:hAnsi="Calibri" w:cs="Calibri"/>
+                <w:color w:val="000000"/>
+                <w:lang w:eastAsia="pt-BR"/>
+              </w:rPr>
+            </w:pPr>
+            <w:r>
+              <w:rPr>
+                <w:rFonts w:ascii="Calibri" w:eastAsia="Times New Roman" w:hAnsi="Calibri" w:cs="Calibri"/>
+                <w:color w:val="000000"/>
+                <w:lang w:eastAsia="pt-BR"/>
+              </w:rPr>
+              <w:t>64</w:t>
+            </w:r>
+          </w:p>
+        </w:tc>
+        <w:tc>
+          <w:tcPr>
+            <w:tcW w:w="1940" w:type="dxa"/>
+            <w:tcBorders>
+              <w:top w:val="nil"/>
+              <w:left w:val="nil"/>
+              <w:bottom w:val="single" w:sz="4" w:space="0" w:color="auto"/>
+              <w:right w:val="single" w:sz="4" w:space="0" w:color="auto"/>
+            </w:tcBorders>
+            <w:shd w:val="clear" w:color="auto" w:fill="auto"/>
+            <w:noWrap/>
+            <w:vAlign w:val="bottom"/>
+            <w:hideMark/>
+          </w:tcPr>
+          <w:p>
+            <w:pPr>
+              <w:widowControl/>
+              <w:autoSpaceDE/>
+              <w:autoSpaceDN/>
+              <w:jc w:val="center"/>
+              <w:rPr>
+                <w:rFonts w:ascii="Calibri" w:eastAsia="Times New Roman" w:hAnsi="Calibri" w:cs="Calibri"/>
+                <w:color w:val="000000"/>
+                <w:lang w:eastAsia="pt-BR"/>
+              </w:rPr>
+            </w:pPr>
+            <w:r>
+              <w:rPr>
+                <w:rFonts w:ascii="Calibri" w:eastAsia="Times New Roman" w:hAnsi="Calibri" w:cs="Calibri"/>
+                <w:color w:val="000000"/>
+                <w:lang w:eastAsia="pt-BR"/>
+              </w:rPr>
+              <w:t>30</w:t>
+            </w:r>
+          </w:p>
+        </w:tc>
+        <w:tc>
+          <w:tcPr>
+            <w:tcW w:w="1900" w:type="dxa"/>
+            <w:tcBorders>
+              <w:top w:val="nil"/>
+              <w:left w:val="nil"/>
+              <w:bottom w:val="single" w:sz="4" w:space="0" w:color="auto"/>
+              <w:right w:val="single" w:sz="4" w:space="0" w:color="auto"/>
+            </w:tcBorders>
+            <w:shd w:val="clear" w:color="auto" w:fill="auto"/>
+            <w:noWrap/>
+            <w:vAlign w:val="bottom"/>
+            <w:hideMark/>
+          </w:tcPr>
+          <w:p>
+            <w:pPr>
+              <w:widowControl/>
+              <w:autoSpaceDE/>
+              <w:autoSpaceDN/>
+              <w:jc w:val="center"/>
+              <w:rPr>
+                <w:rFonts w:ascii="Calibri" w:eastAsia="Times New Roman" w:hAnsi="Calibri" w:cs="Calibri"/>
+                <w:color w:val="000000"/>
+                <w:lang w:eastAsia="pt-BR"/>
+              </w:rPr>
+            </w:pPr>
+            <w:r>
+              <w:rPr>
+                <w:rFonts w:ascii="Calibri" w:eastAsia="Times New Roman" w:hAnsi="Calibri" w:cs="Calibri"/>
+                <w:color w:val="000000"/>
+                <w:lang w:eastAsia="pt-BR"/>
+              </w:rPr>
+              <w:t>0.0001</w:t>
+            </w:r>
+          </w:p>
+        </w:tc>
+        <w:tc>
+          <w:tcPr>
+            <w:tcW w:w="1900" w:type="dxa"/>
+            <w:tcBorders>
+              <w:top w:val="nil"/>
+              <w:left w:val="nil"/>
+              <w:bottom w:val="single" w:sz="4" w:space="0" w:color="auto"/>
+              <w:right w:val="single" w:sz="4" w:space="0" w:color="auto"/>
+            </w:tcBorders>
+            <w:shd w:val="clear" w:color="auto" w:fill="auto"/>
+            <w:noWrap/>
+            <w:vAlign w:val="bottom"/>
+            <w:hideMark/>
+          </w:tcPr>
+          <w:p>
+            <w:pPr>
+              <w:widowControl/>
+              <w:autoSpaceDE/>
+              <w:autoSpaceDN/>
+              <w:jc w:val="center"/>
+              <w:rPr>
+                <w:rFonts w:ascii="Calibri" w:eastAsia="Times New Roman" w:hAnsi="Calibri" w:cs="Calibri"/>
+                <w:color w:val="000000"/>
+                <w:lang w:eastAsia="pt-BR"/>
+              </w:rPr>
+            </w:pPr>
+            <w:r>
+              <w:rPr>
+                <w:rFonts w:ascii="Calibri" w:eastAsia="Times New Roman" w:hAnsi="Calibri" w:cs="Calibri"/>
+                <w:color w:val="000000"/>
+                <w:lang w:eastAsia="pt-BR"/>
+              </w:rPr>
+              <w:t>65.70%</w:t>
+            </w:r>
+          </w:p>
+        </w:tc>
+      </w:tr>
+      <w:tr>
+        <w:trPr>
+          <w:trHeight w:val="300"/>
+        </w:trPr>
+        <w:tc>
+          <w:tcPr>
+            <w:tcW w:w="1920" w:type="dxa"/>
+            <w:tcBorders>
+              <w:top w:val="nil"/>
+              <w:left w:val="single" w:sz="4" w:space="0" w:color="auto"/>
+              <w:bottom w:val="single" w:sz="4" w:space="0" w:color="auto"/>
+              <w:right w:val="single" w:sz="4" w:space="0" w:color="auto"/>
+            </w:tcBorders>
+            <w:shd w:val="clear" w:color="auto" w:fill="auto"/>
+            <w:noWrap/>
+            <w:vAlign w:val="bottom"/>
+            <w:hideMark/>
+          </w:tcPr>
+          <w:p>
+            <w:pPr>
+              <w:widowControl/>
+              <w:autoSpaceDE/>
+              <w:autoSpaceDN/>
+              <w:jc w:val="center"/>
+              <w:rPr>
+                <w:rFonts w:ascii="Calibri" w:eastAsia="Times New Roman" w:hAnsi="Calibri" w:cs="Calibri"/>
+                <w:color w:val="000000"/>
+                <w:lang w:eastAsia="pt-BR"/>
+              </w:rPr>
+            </w:pPr>
+            <w:r>
+              <w:rPr>
+                <w:rFonts w:ascii="Calibri" w:eastAsia="Times New Roman" w:hAnsi="Calibri" w:cs="Calibri"/>
+                <w:color w:val="000000"/>
+                <w:lang w:eastAsia="pt-BR"/>
+              </w:rPr>
+              <w:t>64</w:t>
+            </w:r>
+          </w:p>
+        </w:tc>
+        <w:tc>
+          <w:tcPr>
+            <w:tcW w:w="1940" w:type="dxa"/>
+            <w:tcBorders>
+              <w:top w:val="nil"/>
+              <w:left w:val="nil"/>
+              <w:bottom w:val="single" w:sz="4" w:space="0" w:color="auto"/>
+              <w:right w:val="single" w:sz="4" w:space="0" w:color="auto"/>
+            </w:tcBorders>
+            <w:shd w:val="clear" w:color="auto" w:fill="auto"/>
+            <w:noWrap/>
+            <w:vAlign w:val="bottom"/>
+            <w:hideMark/>
+          </w:tcPr>
+          <w:p>
+            <w:pPr>
+              <w:widowControl/>
+              <w:autoSpaceDE/>
+              <w:autoSpaceDN/>
+              <w:jc w:val="center"/>
+              <w:rPr>
+                <w:rFonts w:ascii="Calibri" w:eastAsia="Times New Roman" w:hAnsi="Calibri" w:cs="Calibri"/>
+                <w:color w:val="000000"/>
+                <w:lang w:eastAsia="pt-BR"/>
+              </w:rPr>
+            </w:pPr>
+            <w:r>
+              <w:rPr>
+                <w:rFonts w:ascii="Calibri" w:eastAsia="Times New Roman" w:hAnsi="Calibri" w:cs="Calibri"/>
+                <w:color w:val="000000"/>
+                <w:lang w:eastAsia="pt-BR"/>
+              </w:rPr>
+              <w:t>50</w:t>
+            </w:r>
+          </w:p>
+        </w:tc>
+        <w:tc>
+          <w:tcPr>
+            <w:tcW w:w="1900" w:type="dxa"/>
+            <w:tcBorders>
+              <w:top w:val="nil"/>
+              <w:left w:val="nil"/>
+              <w:bottom w:val="single" w:sz="4" w:space="0" w:color="auto"/>
+              <w:right w:val="single" w:sz="4" w:space="0" w:color="auto"/>
+            </w:tcBorders>
+            <w:shd w:val="clear" w:color="auto" w:fill="auto"/>
+            <w:noWrap/>
+            <w:vAlign w:val="bottom"/>
+            <w:hideMark/>
+          </w:tcPr>
+          <w:p>
+            <w:pPr>
+              <w:widowControl/>
+              <w:autoSpaceDE/>
+              <w:autoSpaceDN/>
+              <w:jc w:val="center"/>
+              <w:rPr>
+                <w:rFonts w:ascii="Calibri" w:eastAsia="Times New Roman" w:hAnsi="Calibri" w:cs="Calibri"/>
+                <w:color w:val="000000"/>
+                <w:lang w:eastAsia="pt-BR"/>
+              </w:rPr>
+            </w:pPr>
+            <w:r>
+              <w:rPr>
+                <w:rFonts w:ascii="Calibri" w:eastAsia="Times New Roman" w:hAnsi="Calibri" w:cs="Calibri"/>
+                <w:color w:val="000000"/>
+                <w:lang w:eastAsia="pt-BR"/>
+              </w:rPr>
+              <w:t>0.0001</w:t>
+            </w:r>
+          </w:p>
+        </w:tc>
+        <w:tc>
+          <w:tcPr>
+            <w:tcW w:w="1900" w:type="dxa"/>
+            <w:tcBorders>
+              <w:top w:val="nil"/>
+              <w:left w:val="nil"/>
+              <w:bottom w:val="single" w:sz="4" w:space="0" w:color="auto"/>
+              <w:right w:val="single" w:sz="4" w:space="0" w:color="auto"/>
+            </w:tcBorders>
+            <w:shd w:val="clear" w:color="auto" w:fill="auto"/>
+            <w:noWrap/>
+            <w:vAlign w:val="bottom"/>
+            <w:hideMark/>
+          </w:tcPr>
+          <w:p>
+            <w:pPr>
+              <w:widowControl/>
+              <w:autoSpaceDE/>
+              <w:autoSpaceDN/>
+              <w:jc w:val="center"/>
+              <w:rPr>
+                <w:rFonts w:ascii="Calibri" w:eastAsia="Times New Roman" w:hAnsi="Calibri" w:cs="Calibri"/>
+                <w:color w:val="000000"/>
+                <w:lang w:eastAsia="pt-BR"/>
+              </w:rPr>
+            </w:pPr>
+            <w:r>
+              <w:rPr>
+                <w:rFonts w:ascii="Calibri" w:eastAsia="Times New Roman" w:hAnsi="Calibri" w:cs="Calibri"/>
+                <w:color w:val="000000"/>
+                <w:lang w:eastAsia="pt-BR"/>
+              </w:rPr>
+              <w:t>64.72%</w:t>
+            </w:r>
+          </w:p>
+        </w:tc>
+      </w:tr>
+      <w:tr>
+        <w:trPr>
+          <w:trHeight w:val="300"/>
+        </w:trPr>
+        <w:tc>
+          <w:tcPr>
+            <w:tcW w:w="1920" w:type="dxa"/>
+            <w:tcBorders>
+              <w:top w:val="nil"/>
+              <w:left w:val="single" w:sz="4" w:space="0" w:color="auto"/>
+              <w:bottom w:val="single" w:sz="4" w:space="0" w:color="auto"/>
+              <w:right w:val="single" w:sz="4" w:space="0" w:color="auto"/>
+            </w:tcBorders>
+            <w:shd w:val="clear" w:color="auto" w:fill="auto"/>
+            <w:noWrap/>
+            <w:vAlign w:val="bottom"/>
+            <w:hideMark/>
+          </w:tcPr>
+          <w:p>
+            <w:pPr>
+              <w:widowControl/>
+              <w:autoSpaceDE/>
+              <w:autoSpaceDN/>
+              <w:jc w:val="center"/>
+              <w:rPr>
+                <w:rFonts w:ascii="Calibri" w:eastAsia="Times New Roman" w:hAnsi="Calibri" w:cs="Calibri"/>
+                <w:color w:val="000000"/>
+                <w:lang w:eastAsia="pt-BR"/>
+              </w:rPr>
+            </w:pPr>
+            <w:r>
+              <w:rPr>
+                <w:rFonts w:ascii="Calibri" w:eastAsia="Times New Roman" w:hAnsi="Calibri" w:cs="Calibri"/>
+                <w:color w:val="000000"/>
+                <w:lang w:eastAsia="pt-BR"/>
+              </w:rPr>
+              <w:t>64</w:t>
+            </w:r>
+          </w:p>
+        </w:tc>
+        <w:tc>
+          <w:tcPr>
+            <w:tcW w:w="1940" w:type="dxa"/>
+            <w:tcBorders>
+              <w:top w:val="nil"/>
+              <w:left w:val="nil"/>
+              <w:bottom w:val="single" w:sz="4" w:space="0" w:color="auto"/>
+              <w:right w:val="single" w:sz="4" w:space="0" w:color="auto"/>
+            </w:tcBorders>
+            <w:shd w:val="clear" w:color="auto" w:fill="auto"/>
+            <w:noWrap/>
+            <w:vAlign w:val="bottom"/>
+            <w:hideMark/>
+          </w:tcPr>
+          <w:p>
+            <w:pPr>
+              <w:widowControl/>
+              <w:autoSpaceDE/>
+              <w:autoSpaceDN/>
+              <w:jc w:val="center"/>
+              <w:rPr>
+                <w:rFonts w:ascii="Calibri" w:eastAsia="Times New Roman" w:hAnsi="Calibri" w:cs="Calibri"/>
+                <w:color w:val="000000"/>
+                <w:lang w:eastAsia="pt-BR"/>
+              </w:rPr>
+            </w:pPr>
+            <w:r>
+              <w:rPr>
+                <w:rFonts w:ascii="Calibri" w:eastAsia="Times New Roman" w:hAnsi="Calibri" w:cs="Calibri"/>
+                <w:color w:val="000000"/>
+                <w:lang w:eastAsia="pt-BR"/>
+              </w:rPr>
+              <w:t>80</w:t>
+            </w:r>
+          </w:p>
+        </w:tc>
+        <w:tc>
+          <w:tcPr>
+            <w:tcW w:w="1900" w:type="dxa"/>
+            <w:tcBorders>
+              <w:top w:val="nil"/>
+              <w:left w:val="nil"/>
+              <w:bottom w:val="single" w:sz="4" w:space="0" w:color="auto"/>
+              <w:right w:val="single" w:sz="4" w:space="0" w:color="auto"/>
+            </w:tcBorders>
+            <w:shd w:val="clear" w:color="auto" w:fill="auto"/>
+            <w:noWrap/>
+            <w:vAlign w:val="bottom"/>
+            <w:hideMark/>
+          </w:tcPr>
+          <w:p>
+            <w:pPr>
+              <w:widowControl/>
+              <w:autoSpaceDE/>
+              <w:autoSpaceDN/>
+              <w:jc w:val="center"/>
+              <w:rPr>
+                <w:rFonts w:ascii="Calibri" w:eastAsia="Times New Roman" w:hAnsi="Calibri" w:cs="Calibri"/>
+                <w:color w:val="000000"/>
+                <w:lang w:eastAsia="pt-BR"/>
+              </w:rPr>
+            </w:pPr>
+            <w:r>
+              <w:rPr>
+                <w:rFonts w:ascii="Calibri" w:eastAsia="Times New Roman" w:hAnsi="Calibri" w:cs="Calibri"/>
+                <w:color w:val="000000"/>
+                <w:lang w:eastAsia="pt-BR"/>
+              </w:rPr>
+              <w:t>0.0001</w:t>
+            </w:r>
+          </w:p>
+        </w:tc>
+        <w:tc>
+          <w:tcPr>
+            <w:tcW w:w="1900" w:type="dxa"/>
+            <w:tcBorders>
+              <w:top w:val="nil"/>
+              <w:left w:val="nil"/>
+              <w:bottom w:val="single" w:sz="4" w:space="0" w:color="auto"/>
+              <w:right w:val="single" w:sz="4" w:space="0" w:color="auto"/>
+            </w:tcBorders>
+            <w:shd w:val="clear" w:color="auto" w:fill="auto"/>
+            <w:noWrap/>
+            <w:vAlign w:val="bottom"/>
+            <w:hideMark/>
+          </w:tcPr>
+          <w:p>
+            <w:pPr>
+              <w:widowControl/>
+              <w:autoSpaceDE/>
+              <w:autoSpaceDN/>
+              <w:jc w:val="center"/>
+              <w:rPr>
+                <w:rFonts w:ascii="Calibri" w:eastAsia="Times New Roman" w:hAnsi="Calibri" w:cs="Calibri"/>
+                <w:color w:val="000000"/>
+                <w:lang w:eastAsia="pt-BR"/>
+              </w:rPr>
+            </w:pPr>
+            <w:r>
+              <w:rPr>
+                <w:rFonts w:ascii="Calibri" w:eastAsia="Times New Roman" w:hAnsi="Calibri" w:cs="Calibri"/>
+                <w:color w:val="000000"/>
+                <w:lang w:eastAsia="pt-BR"/>
+              </w:rPr>
+              <w:t>62.68%</w:t>
+            </w:r>
+          </w:p>
+        </w:tc>
+      </w:tr>
+      <w:tr>
+        <w:trPr>
+          <w:trHeight w:val="300"/>
+        </w:trPr>
+        <w:tc>
+          <w:tcPr>
+            <w:tcW w:w="1920" w:type="dxa"/>
+            <w:tcBorders>
+              <w:top w:val="nil"/>
+              <w:left w:val="single" w:sz="4" w:space="0" w:color="auto"/>
+              <w:bottom w:val="single" w:sz="4" w:space="0" w:color="auto"/>
+              <w:right w:val="single" w:sz="4" w:space="0" w:color="auto"/>
+            </w:tcBorders>
+            <w:shd w:val="clear" w:color="auto" w:fill="auto"/>
+            <w:noWrap/>
+            <w:vAlign w:val="bottom"/>
+            <w:hideMark/>
+          </w:tcPr>
+          <w:p>
+            <w:pPr>
+              <w:widowControl/>
+              <w:autoSpaceDE/>
+              <w:autoSpaceDN/>
+              <w:jc w:val="center"/>
+              <w:rPr>
+                <w:rFonts w:ascii="Calibri" w:eastAsia="Times New Roman" w:hAnsi="Calibri" w:cs="Calibri"/>
+                <w:color w:val="000000"/>
+                <w:lang w:eastAsia="pt-BR"/>
+              </w:rPr>
+            </w:pPr>
+            <w:r>
+              <w:rPr>
+                <w:rFonts w:ascii="Calibri" w:eastAsia="Times New Roman" w:hAnsi="Calibri" w:cs="Calibri"/>
+                <w:color w:val="000000"/>
+                <w:lang w:eastAsia="pt-BR"/>
+              </w:rPr>
+              <w:t>64</w:t>
+            </w:r>
+          </w:p>
+        </w:tc>
+        <w:tc>
+          <w:tcPr>
+            <w:tcW w:w="1940" w:type="dxa"/>
+            <w:tcBorders>
+              <w:top w:val="nil"/>
+              <w:left w:val="nil"/>
+              <w:bottom w:val="single" w:sz="4" w:space="0" w:color="auto"/>
+              <w:right w:val="single" w:sz="4" w:space="0" w:color="auto"/>
+            </w:tcBorders>
+            <w:shd w:val="clear" w:color="auto" w:fill="auto"/>
+            <w:noWrap/>
+            <w:vAlign w:val="bottom"/>
+            <w:hideMark/>
+          </w:tcPr>
+          <w:p>
+            <w:pPr>
+              <w:widowControl/>
+              <w:autoSpaceDE/>
+              <w:autoSpaceDN/>
+              <w:jc w:val="center"/>
+              <w:rPr>
+                <w:rFonts w:ascii="Calibri" w:eastAsia="Times New Roman" w:hAnsi="Calibri" w:cs="Calibri"/>
+                <w:color w:val="000000"/>
+                <w:lang w:eastAsia="pt-BR"/>
+              </w:rPr>
+            </w:pPr>
+            <w:r>
+              <w:rPr>
+                <w:rFonts w:ascii="Calibri" w:eastAsia="Times New Roman" w:hAnsi="Calibri" w:cs="Calibri"/>
+                <w:color w:val="000000"/>
+                <w:lang w:eastAsia="pt-BR"/>
+              </w:rPr>
+              <w:t>100</w:t>
+            </w:r>
+          </w:p>
+        </w:tc>
+        <w:tc>
+          <w:tcPr>
+            <w:tcW w:w="1900" w:type="dxa"/>
+            <w:tcBorders>
+              <w:top w:val="nil"/>
+              <w:left w:val="nil"/>
+              <w:bottom w:val="single" w:sz="4" w:space="0" w:color="auto"/>
+              <w:right w:val="single" w:sz="4" w:space="0" w:color="auto"/>
+            </w:tcBorders>
+            <w:shd w:val="clear" w:color="auto" w:fill="auto"/>
+            <w:noWrap/>
+            <w:vAlign w:val="bottom"/>
+            <w:hideMark/>
+          </w:tcPr>
+          <w:p>
+            <w:pPr>
+              <w:widowControl/>
+              <w:autoSpaceDE/>
+              <w:autoSpaceDN/>
+              <w:jc w:val="center"/>
+              <w:rPr>
+                <w:rFonts w:ascii="Calibri" w:eastAsia="Times New Roman" w:hAnsi="Calibri" w:cs="Calibri"/>
+                <w:color w:val="000000"/>
+                <w:lang w:eastAsia="pt-BR"/>
+              </w:rPr>
+            </w:pPr>
+            <w:r>
+              <w:rPr>
+                <w:rFonts w:ascii="Calibri" w:eastAsia="Times New Roman" w:hAnsi="Calibri" w:cs="Calibri"/>
+                <w:color w:val="000000"/>
+                <w:lang w:eastAsia="pt-BR"/>
+              </w:rPr>
+              <w:t>0.0001</w:t>
+            </w:r>
+          </w:p>
+        </w:tc>
+        <w:tc>
+          <w:tcPr>
+            <w:tcW w:w="1900" w:type="dxa"/>
+            <w:tcBorders>
+              <w:top w:val="nil"/>
+              <w:left w:val="nil"/>
+              <w:bottom w:val="single" w:sz="4" w:space="0" w:color="auto"/>
+              <w:right w:val="single" w:sz="4" w:space="0" w:color="auto"/>
+            </w:tcBorders>
+            <w:shd w:val="clear" w:color="auto" w:fill="auto"/>
+            <w:noWrap/>
+            <w:vAlign w:val="bottom"/>
+            <w:hideMark/>
+          </w:tcPr>
+          <w:p>
+            <w:pPr>
+              <w:widowControl/>
+              <w:autoSpaceDE/>
+              <w:autoSpaceDN/>
+              <w:jc w:val="center"/>
+              <w:rPr>
+                <w:rFonts w:ascii="Calibri" w:eastAsia="Times New Roman" w:hAnsi="Calibri" w:cs="Calibri"/>
+                <w:color w:val="000000"/>
+                <w:lang w:eastAsia="pt-BR"/>
+              </w:rPr>
+            </w:pPr>
+            <w:r>
+              <w:rPr>
+                <w:rFonts w:ascii="Calibri" w:eastAsia="Times New Roman" w:hAnsi="Calibri" w:cs="Calibri"/>
+                <w:color w:val="000000"/>
+                <w:lang w:eastAsia="pt-BR"/>
+              </w:rPr>
+              <w:t>55.52%</w:t>
+            </w:r>
+          </w:p>
+        </w:tc>
+      </w:tr>
+    </w:tbl>
+    <w:p>
+      <w:pPr>
+        <w:pStyle w:val="Corpodetexto"/>
+        <w:spacing w:before="163" w:line="360" w:lineRule="auto"/>
+        <w:ind w:right="393"/>
+        <w:jc w:val="both"/>
+      </w:pPr>
+    </w:p>
+    <w:p>
+      <w:pPr>
+        <w:pStyle w:val="Corpodetexto"/>
+        <w:spacing w:before="163" w:line="360" w:lineRule="auto"/>
+        <w:ind w:left="668" w:right="393" w:firstLine="566"/>
+        <w:jc w:val="both"/>
+      </w:pPr>
+      <w:r>
+        <w:rPr>
+          <w:b/>
+        </w:rPr>
+        <w:t>Figura 20</w:t>
+      </w:r>
+      <w:r>
+        <w:t xml:space="preserve">: Resultados da variação de </w:t>
+      </w:r>
+      <w:r>
+        <w:rPr>
+          <w:i/>
+        </w:rPr>
+        <w:t>epochs</w:t>
+      </w:r>
+      <w:r>
+        <w:t>.</w:t>
+      </w:r>
+    </w:p>
+    <w:p>
+      <w:pPr>
+        <w:pStyle w:val="Corpodetexto"/>
+        <w:spacing w:before="163" w:line="360" w:lineRule="auto"/>
+        <w:ind w:left="668" w:right="393" w:firstLine="566"/>
+        <w:jc w:val="both"/>
+      </w:pPr>
+      <w:r>
+        <w:t xml:space="preserve">Conforme o resultado foi mantido para testes variação de 20 e 30 </w:t>
+      </w:r>
+      <w:r>
+        <w:rPr>
+          <w:i/>
+        </w:rPr>
+        <w:t>epochs</w:t>
+      </w:r>
+      <w:r>
+        <w:t>.</w:t>
+      </w:r>
+    </w:p>
+    <w:p>
+      <w:pPr>
+        <w:pStyle w:val="Ttulo1"/>
+        <w:tabs>
+          <w:tab w:val="left" w:pos="1233"/>
+          <w:tab w:val="left" w:pos="1234"/>
+        </w:tabs>
+        <w:spacing w:before="202"/>
+        <w:ind w:left="1236"/>
+        <w:rPr>
+          <w:sz w:val="24"/>
+          <w:szCs w:val="24"/>
+        </w:rPr>
+      </w:pPr>
+      <w:r>
+        <w:rPr>
+          <w:sz w:val="24"/>
+          <w:szCs w:val="24"/>
+        </w:rPr>
+        <w:tab/>
+      </w:r>
     </w:p>
     <w:p>
       <w:pPr>
@@ -13489,7 +14331,7 @@
           <w:szCs w:val="24"/>
         </w:rPr>
       </w:pPr>
-      <w:bookmarkStart w:id="19" w:name="_Toc15081458"/>
+      <w:bookmarkStart w:id="18" w:name="_Toc15081458"/>
       <w:r>
         <w:rPr>
           <w:sz w:val="24"/>
@@ -13497,16 +14339,108 @@
         </w:rPr>
         <w:t xml:space="preserve">Teste de </w:t>
       </w:r>
-      <w:proofErr w:type="spellStart"/>
+      <w:bookmarkEnd w:id="18"/>
       <w:r>
         <w:rPr>
           <w:sz w:val="24"/>
           <w:szCs w:val="24"/>
         </w:rPr>
+        <w:t>batch size</w:t>
+      </w:r>
+    </w:p>
+    <w:p>
+      <w:pPr>
+        <w:pStyle w:val="Corpodetexto"/>
+        <w:spacing w:before="163" w:line="360" w:lineRule="auto"/>
+        <w:ind w:left="720" w:right="393" w:firstLine="516"/>
+        <w:jc w:val="both"/>
+      </w:pPr>
+      <w:r>
+        <w:t xml:space="preserve">A variação de </w:t>
+      </w:r>
+      <w:r>
+        <w:rPr>
+          <w:i/>
+        </w:rPr>
+        <w:t>batch size</w:t>
+      </w:r>
+      <w:r>
+        <w:t xml:space="preserve"> seguiu o padrão </w:t>
+      </w:r>
+      <w:r>
+        <w:t>8</w:t>
+      </w:r>
+      <w:r>
+        <w:t xml:space="preserve">, </w:t>
+      </w:r>
+      <w:r>
+        <w:t>16</w:t>
+      </w:r>
+      <w:r>
+        <w:t xml:space="preserve">, </w:t>
+      </w:r>
+      <w:r>
+        <w:t>32</w:t>
+      </w:r>
+      <w:r>
+        <w:t xml:space="preserve">, </w:t>
+      </w:r>
+      <w:r>
+        <w:t>64</w:t>
+      </w:r>
+      <w:r>
+        <w:t xml:space="preserve">, </w:t>
+      </w:r>
+      <w:r>
+        <w:t>128</w:t>
+      </w:r>
+      <w:r>
+        <w:t xml:space="preserve">, para teste da acurácia, </w:t>
+      </w:r>
+      <w:r>
+        <w:rPr>
+          <w:i/>
+        </w:rPr>
+        <w:t>learning rate</w:t>
+      </w:r>
+      <w:r>
+        <w:t xml:space="preserve"> ficou fixo em 0.0001 e </w:t>
+      </w:r>
+      <w:r>
+        <w:rPr>
+          <w:i/>
+        </w:rPr>
         <w:t>epochs</w:t>
       </w:r>
+      <w:r>
+        <w:t xml:space="preserve"> em </w:t>
+      </w:r>
+      <w:r>
+        <w:t xml:space="preserve">20 e </w:t>
+      </w:r>
+      <w:bookmarkStart w:id="19" w:name="_GoBack"/>
       <w:bookmarkEnd w:id="19"/>
-      <w:proofErr w:type="spellEnd"/>
+      <w:r>
+        <w:t>30</w:t>
+      </w:r>
+      <w:r>
+        <w:t>.</w:t>
+      </w:r>
+    </w:p>
+    <w:p>
+      <w:pPr>
+        <w:pStyle w:val="Ttulo1"/>
+        <w:tabs>
+          <w:tab w:val="left" w:pos="1233"/>
+          <w:tab w:val="left" w:pos="1234"/>
+        </w:tabs>
+        <w:spacing w:before="202"/>
+        <w:ind w:left="668"/>
+        <w:rPr>
+          <w:sz w:val="24"/>
+          <w:szCs w:val="24"/>
+        </w:rPr>
+      </w:pPr>
     </w:p>
     <w:p>
       <w:pPr>
@@ -13558,22 +14492,18 @@
         </w:rPr>
         <w:t xml:space="preserve">batch </w:t>
       </w:r>
-      <w:proofErr w:type="spellStart"/>
       <w:r>
         <w:t>size</w:t>
       </w:r>
-      <w:proofErr w:type="spellEnd"/>
       <w:r>
         <w:t xml:space="preserve"> e </w:t>
       </w:r>
-      <w:proofErr w:type="spellStart"/>
       <w:r>
         <w:rPr>
           <w:i/>
         </w:rPr>
         <w:t>epochs</w:t>
       </w:r>
-      <w:proofErr w:type="spellEnd"/>
       <w:r>
         <w:t xml:space="preserve">. Então foi analisada a base de dados e concluída que havia a passibilidade da mesma estar muito escassa para treinamento, tínhamos 548 imagens de calcificações malignas, 997 imagens de calcificações benignas, 629 imagens de massas malignas e 689 imagens de massas benignas, totalizando 2.863 imagens. </w:t>
       </w:r>
@@ -13592,16 +14522,8 @@
         <w:rPr>
           <w:i/>
         </w:rPr>
-        <w:t xml:space="preserve">data </w:t>
-      </w:r>
-      <w:proofErr w:type="spellStart"/>
-      <w:r>
-        <w:rPr>
-          <w:i/>
-        </w:rPr>
-        <w:t>augmentation</w:t>
-      </w:r>
-      <w:proofErr w:type="spellEnd"/>
+        <w:t>data augmentation</w:t>
+      </w:r>
       <w:r>
         <w:t xml:space="preserve"> [22] que tem o objetivo de aumentar sua base de dados aplicando certas transformações nas suas imagens que mantem as características que as classificam. Considerando que a rede convolucional seja robusta para classificar as imagens</w:t>
       </w:r>
@@ -13623,6 +14545,7 @@
         <w:rPr>
           <w:i/>
         </w:rPr>
+        <w:lastRenderedPageBreak/>
         <w:t>script</w:t>
       </w:r>
       <w:r>
@@ -13634,30 +14557,14 @@
       <w:r>
         <w:t xml:space="preserve">em Python usando a biblioteca </w:t>
       </w:r>
-      <w:proofErr w:type="spellStart"/>
       <w:r>
         <w:rPr>
           <w:i/>
         </w:rPr>
-        <w:t>Pillow</w:t>
-      </w:r>
-      <w:proofErr w:type="spellEnd"/>
-      <w:r>
-        <w:rPr>
-          <w:i/>
-        </w:rPr>
-        <w:t xml:space="preserve"> </w:t>
-      </w:r>
-      <w:r>
-        <w:t xml:space="preserve">(Python </w:t>
-      </w:r>
-      <w:proofErr w:type="spellStart"/>
-      <w:r>
-        <w:t>Image</w:t>
-      </w:r>
-      <w:proofErr w:type="spellEnd"/>
-      <w:r>
-        <w:t xml:space="preserve"> Library), com isso a base de imagens duplicou.</w:t>
+        <w:t xml:space="preserve">Pillow </w:t>
+      </w:r>
+      <w:r>
+        <w:t>(Python Image Library), com isso a base de imagens duplicou.</w:t>
       </w:r>
     </w:p>
     <w:p>
@@ -13745,7 +14652,6 @@
         <w:jc w:val="both"/>
       </w:pPr>
       <w:r>
-        <w:lastRenderedPageBreak/>
         <w:t>Se o projeto começasse agora a rede seria aperfeiçoada e seria desenvolvida uma interface para que o usuário pudesse utilizar o software de maneira fácil, automática e intuitiva. Todos os processos ainda não automatizados completamente seriam automatizados e o produto final do projeto seria um software que poderia ser utilizado pelos médicos no auxílio do diagnóstico de tumores de mama. Também seria estudada a possibilidade de</w:t>
       </w:r>
       <w:r>
@@ -13789,6 +14695,7 @@
         <w:jc w:val="both"/>
       </w:pPr>
       <w:r>
+        <w:lastRenderedPageBreak/>
         <w:t xml:space="preserve"> </w:t>
       </w:r>
     </w:p>
@@ -13835,44 +14742,14 @@
         <w:rPr>
           <w:lang w:val="en-US"/>
         </w:rPr>
-        <w:t xml:space="preserve">SPIEGEL, Rebecca L.; MILLER, Kimberly D.; JEMAL, </w:t>
-      </w:r>
-      <w:proofErr w:type="spellStart"/>
-      <w:r>
-        <w:rPr>
-          <w:lang w:val="en-US"/>
-        </w:rPr>
-        <w:t>Ahmedin</w:t>
-      </w:r>
-      <w:proofErr w:type="spellEnd"/>
-      <w:r>
-        <w:rPr>
-          <w:lang w:val="en-US"/>
-        </w:rPr>
-        <w:t xml:space="preserve">. </w:t>
-      </w:r>
-      <w:proofErr w:type="spellStart"/>
+        <w:t xml:space="preserve">SPIEGEL, Rebecca L.; MILLER, Kimberly D.; JEMAL, Ahmedin. </w:t>
+      </w:r>
       <w:r>
         <w:rPr>
           <w:b/>
         </w:rPr>
-        <w:t>Cancer</w:t>
-      </w:r>
-      <w:proofErr w:type="spellEnd"/>
-      <w:r>
-        <w:rPr>
-          <w:b/>
-        </w:rPr>
-        <w:t xml:space="preserve"> </w:t>
-      </w:r>
-      <w:proofErr w:type="spellStart"/>
-      <w:r>
-        <w:rPr>
-          <w:b/>
-        </w:rPr>
-        <w:t>Statistics</w:t>
-      </w:r>
-      <w:proofErr w:type="spellEnd"/>
+        <w:t>Cancer Statistics</w:t>
+      </w:r>
       <w:r>
         <w:rPr>
           <w:b/>
@@ -14384,16 +15261,7 @@
             <w:shd w:val="clear" w:color="auto" w:fill="FFFFFF"/>
             <w:lang w:val="en-US"/>
           </w:rPr>
-          <w:t xml:space="preserve">Difficulties and </w:t>
-        </w:r>
-        <w:r>
-          <w:rPr>
-            <w:b/>
-            <w:shd w:val="clear" w:color="auto" w:fill="FFFFFF"/>
-            <w:lang w:val="en-US"/>
-          </w:rPr>
-          <w:lastRenderedPageBreak/>
-          <w:t>errors in diagnosis of breast neoplasms</w:t>
+          <w:t>Difficulties and errors in diagnosis of breast neoplasms</w:t>
         </w:r>
         <w:r>
           <w:rPr>
@@ -14407,69 +15275,13 @@
         <w:rPr>
           <w:lang w:val="en-US"/>
         </w:rPr>
-        <w:t xml:space="preserve"> </w:t>
-      </w:r>
-      <w:proofErr w:type="spellStart"/>
+        <w:t xml:space="preserve"> Disponível em: </w:t>
+      </w:r>
       <w:r>
         <w:rPr>
           <w:lang w:val="en-US"/>
         </w:rPr>
-        <w:t>Disponível</w:t>
-      </w:r>
-      <w:proofErr w:type="spellEnd"/>
-      <w:r>
-        <w:rPr>
-          <w:lang w:val="en-US"/>
-        </w:rPr>
-        <w:t xml:space="preserve"> </w:t>
-      </w:r>
-      <w:proofErr w:type="spellStart"/>
-      <w:r>
-        <w:rPr>
-          <w:lang w:val="en-US"/>
-        </w:rPr>
-        <w:t>em</w:t>
-      </w:r>
-      <w:proofErr w:type="spellEnd"/>
-      <w:r>
-        <w:rPr>
-          <w:lang w:val="en-US"/>
-        </w:rPr>
-        <w:t xml:space="preserve">: </w:t>
-      </w:r>
-      <w:r>
-        <w:rPr>
-          <w:lang w:val="en-US"/>
-        </w:rPr>
-        <w:t xml:space="preserve">&lt;https://www.ncbi.nlm.nih.gov/pubmed/22824119&gt;. </w:t>
-      </w:r>
-      <w:proofErr w:type="spellStart"/>
-      <w:r>
-        <w:rPr>
-          <w:lang w:val="en-US"/>
-        </w:rPr>
-        <w:t>Acesso</w:t>
-      </w:r>
-      <w:proofErr w:type="spellEnd"/>
-      <w:r>
-        <w:rPr>
-          <w:lang w:val="en-US"/>
-        </w:rPr>
-        <w:t xml:space="preserve"> </w:t>
-      </w:r>
-      <w:proofErr w:type="spellStart"/>
-      <w:r>
-        <w:rPr>
-          <w:lang w:val="en-US"/>
-        </w:rPr>
-        <w:t>em</w:t>
-      </w:r>
-      <w:proofErr w:type="spellEnd"/>
-      <w:r>
-        <w:rPr>
-          <w:lang w:val="en-US"/>
-        </w:rPr>
-        <w:t>: 20 jun. 2018.</w:t>
+        <w:t>&lt;https://www.ncbi.nlm.nih.gov/pubmed/22824119&gt;. Acesso em: 20 jun. 2018.</w:t>
       </w:r>
     </w:p>
     <w:p>
@@ -14729,21 +15541,7 @@
         <w:rPr>
           <w:shd w:val="clear" w:color="auto" w:fill="FFFFFF"/>
         </w:rPr>
-        <w:t xml:space="preserve">Ann </w:t>
-      </w:r>
-      <w:proofErr w:type="spellStart"/>
-      <w:r>
-        <w:rPr>
-          <w:shd w:val="clear" w:color="auto" w:fill="FFFFFF"/>
-        </w:rPr>
-        <w:t>Intern</w:t>
-      </w:r>
-      <w:proofErr w:type="spellEnd"/>
-      <w:r>
-        <w:rPr>
-          <w:shd w:val="clear" w:color="auto" w:fill="FFFFFF"/>
-        </w:rPr>
-        <w:t xml:space="preserve"> Med. 2011</w:t>
+        <w:t>Ann Intern Med. 2011</w:t>
       </w:r>
       <w:r>
         <w:rPr>
@@ -14757,23 +15555,7 @@
         <w:rPr>
           <w:shd w:val="clear" w:color="auto" w:fill="FFFFFF"/>
         </w:rPr>
-        <w:t> </w:t>
-      </w:r>
-      <w:proofErr w:type="spellStart"/>
-      <w:proofErr w:type="gramStart"/>
-      <w:r>
-        <w:rPr>
-          <w:shd w:val="clear" w:color="auto" w:fill="FFFFFF"/>
-        </w:rPr>
-        <w:t>doi</w:t>
-      </w:r>
-      <w:proofErr w:type="spellEnd"/>
-      <w:proofErr w:type="gramEnd"/>
-      <w:r>
-        <w:rPr>
-          <w:shd w:val="clear" w:color="auto" w:fill="FFFFFF"/>
-        </w:rPr>
-        <w:t xml:space="preserve">: 10.7326/0003-4819-155-8-201110180-00004. </w:t>
+        <w:t xml:space="preserve"> doi: 10.7326/0003-4819-155-8-201110180-00004. </w:t>
       </w:r>
       <w:r>
         <w:t xml:space="preserve">Disponível em: </w:t>
@@ -14969,79 +15751,19 @@
         </w:rPr>
         <w:t xml:space="preserve">AutoAugment: Learning Augmentation Policies from Data. </w:t>
       </w:r>
-      <w:proofErr w:type="spellStart"/>
       <w:r>
         <w:rPr>
           <w:color w:val="000000"/>
           <w:shd w:val="clear" w:color="auto" w:fill="FFFFFF"/>
           <w:lang w:val="en-US"/>
         </w:rPr>
-        <w:t>eprint</w:t>
-      </w:r>
-      <w:proofErr w:type="spellEnd"/>
-      <w:r>
-        <w:rPr>
-          <w:color w:val="000000"/>
-          <w:shd w:val="clear" w:color="auto" w:fill="FFFFFF"/>
+        <w:t xml:space="preserve">eprint arXiv:1805.09501. 2018. </w:t>
+      </w:r>
+      <w:r>
+        <w:rPr>
           <w:lang w:val="en-US"/>
         </w:rPr>
-        <w:t xml:space="preserve"> arXiv:1805.09501. 2018. </w:t>
-      </w:r>
-      <w:proofErr w:type="spellStart"/>
-      <w:r>
-        <w:rPr>
-          <w:lang w:val="en-US"/>
-        </w:rPr>
-        <w:t>Disponível</w:t>
-      </w:r>
-      <w:proofErr w:type="spellEnd"/>
-      <w:r>
-        <w:rPr>
-          <w:lang w:val="en-US"/>
-        </w:rPr>
-        <w:t xml:space="preserve"> </w:t>
-      </w:r>
-      <w:proofErr w:type="spellStart"/>
-      <w:r>
-        <w:rPr>
-          <w:lang w:val="en-US"/>
-        </w:rPr>
-        <w:t>em</w:t>
-      </w:r>
-      <w:proofErr w:type="spellEnd"/>
-      <w:r>
-        <w:rPr>
-          <w:lang w:val="en-US"/>
-        </w:rPr>
-        <w:t xml:space="preserve">: &lt;https://arxiv.org/abs/1805.09501&gt;. </w:t>
-      </w:r>
-      <w:proofErr w:type="spellStart"/>
-      <w:r>
-        <w:rPr>
-          <w:lang w:val="en-US"/>
-        </w:rPr>
-        <w:t>Acesso</w:t>
-      </w:r>
-      <w:proofErr w:type="spellEnd"/>
-      <w:r>
-        <w:rPr>
-          <w:lang w:val="en-US"/>
-        </w:rPr>
-        <w:t xml:space="preserve"> </w:t>
-      </w:r>
-      <w:proofErr w:type="spellStart"/>
-      <w:r>
-        <w:rPr>
-          <w:lang w:val="en-US"/>
-        </w:rPr>
-        <w:t>em</w:t>
-      </w:r>
-      <w:proofErr w:type="spellEnd"/>
-      <w:r>
-        <w:rPr>
-          <w:lang w:val="en-US"/>
-        </w:rPr>
-        <w:t>: 20 jun. 2018.</w:t>
+        <w:t>Disponível em: &lt;https://arxiv.org/abs/1805.09501&gt;. Acesso em: 20 jun. 2018.</w:t>
       </w:r>
     </w:p>
     <w:p>
@@ -15067,15 +15789,8 @@
         <w:jc w:val="both"/>
       </w:pPr>
       <w:r>
-        <w:t xml:space="preserve">Imagens de caso do </w:t>
-      </w:r>
-      <w:proofErr w:type="spellStart"/>
-      <w:proofErr w:type="gramStart"/>
-      <w:r>
-        <w:t>A.Prof</w:t>
-      </w:r>
-      <w:proofErr w:type="spellEnd"/>
-      <w:proofErr w:type="gramEnd"/>
+        <w:t>Imagens de caso do A.Prof</w:t>
+      </w:r>
       <w:r>
         <w:t xml:space="preserve"> Frank Gaillard, </w:t>
       </w:r>
@@ -15086,15 +15801,7 @@
         <w:t>Radiopedia.org</w:t>
       </w:r>
       <w:r>
-        <w:t xml:space="preserve">, </w:t>
-      </w:r>
-      <w:proofErr w:type="spellStart"/>
-      <w:r>
-        <w:t>rID</w:t>
-      </w:r>
-      <w:proofErr w:type="spellEnd"/>
-      <w:r>
-        <w:t>: 12608</w:t>
+        <w:t>, rID: 12608</w:t>
       </w:r>
     </w:p>
     <w:p>
@@ -15330,35 +16037,7 @@
         <w:rPr>
           <w:lang w:val="en-US"/>
         </w:rPr>
-        <w:t xml:space="preserve">CIRESAN, Dan C., MEIER </w:t>
-      </w:r>
-      <w:proofErr w:type="spellStart"/>
-      <w:r>
-        <w:rPr>
-          <w:lang w:val="en-US"/>
-        </w:rPr>
-        <w:t>Ueli</w:t>
-      </w:r>
-      <w:proofErr w:type="spellEnd"/>
-      <w:r>
-        <w:rPr>
-          <w:lang w:val="en-US"/>
-        </w:rPr>
-        <w:t xml:space="preserve">, MASCI Jonathan, GAMBARDELLA Luca M. SCHMIDHUBER </w:t>
-      </w:r>
-      <w:proofErr w:type="spellStart"/>
-      <w:r>
-        <w:rPr>
-          <w:lang w:val="en-US"/>
-        </w:rPr>
-        <w:t>Jurgen</w:t>
-      </w:r>
-      <w:proofErr w:type="spellEnd"/>
-      <w:r>
-        <w:rPr>
-          <w:lang w:val="en-US"/>
-        </w:rPr>
-        <w:t>, “</w:t>
+        <w:t>CIRESAN, Dan C., MEIER Ueli, MASCI Jonathan, GAMBARDELLA Luca M. SCHMIDHUBER Jurgen, “</w:t>
       </w:r>
       <w:r>
         <w:rPr>
@@ -15597,33 +16276,8 @@
           <w:b/>
           <w:shd w:val="clear" w:color="auto" w:fill="FFFFFF"/>
         </w:rPr>
-        <w:t xml:space="preserve">General </w:t>
-      </w:r>
-      <w:proofErr w:type="spellStart"/>
-      <w:r>
-        <w:rPr>
-          <w:b/>
-          <w:shd w:val="clear" w:color="auto" w:fill="FFFFFF"/>
-        </w:rPr>
-        <w:t>Public</w:t>
-      </w:r>
-      <w:proofErr w:type="spellEnd"/>
-      <w:r>
-        <w:rPr>
-          <w:b/>
-          <w:shd w:val="clear" w:color="auto" w:fill="FFFFFF"/>
-        </w:rPr>
-        <w:t xml:space="preserve"> </w:t>
-      </w:r>
-      <w:proofErr w:type="spellStart"/>
-      <w:r>
-        <w:rPr>
-          <w:b/>
-          <w:shd w:val="clear" w:color="auto" w:fill="FFFFFF"/>
-        </w:rPr>
-        <w:t>License</w:t>
-      </w:r>
-      <w:proofErr w:type="spellEnd"/>
+        <w:t>General Public License</w:t>
+      </w:r>
       <w:r>
         <w:t xml:space="preserve"> </w:t>
       </w:r>
@@ -15670,87 +16324,7 @@
           <w:shd w:val="clear" w:color="auto" w:fill="FCFCFC"/>
           <w:lang w:val="en-US"/>
         </w:rPr>
-        <w:t xml:space="preserve">Rebecca Sawyer Lee, Francisco </w:t>
-      </w:r>
-      <w:proofErr w:type="spellStart"/>
-      <w:r>
-        <w:rPr>
-          <w:shd w:val="clear" w:color="auto" w:fill="FCFCFC"/>
-          <w:lang w:val="en-US"/>
-        </w:rPr>
-        <w:t>Gimenez</w:t>
-      </w:r>
-      <w:proofErr w:type="spellEnd"/>
-      <w:r>
-        <w:rPr>
-          <w:shd w:val="clear" w:color="auto" w:fill="FCFCFC"/>
-          <w:lang w:val="en-US"/>
-        </w:rPr>
-        <w:t xml:space="preserve">, </w:t>
-      </w:r>
-      <w:proofErr w:type="spellStart"/>
-      <w:r>
-        <w:rPr>
-          <w:shd w:val="clear" w:color="auto" w:fill="FCFCFC"/>
-          <w:lang w:val="en-US"/>
-        </w:rPr>
-        <w:t>Assaf</w:t>
-      </w:r>
-      <w:proofErr w:type="spellEnd"/>
-      <w:r>
-        <w:rPr>
-          <w:shd w:val="clear" w:color="auto" w:fill="FCFCFC"/>
-          <w:lang w:val="en-US"/>
-        </w:rPr>
-        <w:t xml:space="preserve"> </w:t>
-      </w:r>
-      <w:proofErr w:type="spellStart"/>
-      <w:r>
-        <w:rPr>
-          <w:shd w:val="clear" w:color="auto" w:fill="FCFCFC"/>
-          <w:lang w:val="en-US"/>
-        </w:rPr>
-        <w:t>Hoogi</w:t>
-      </w:r>
-      <w:proofErr w:type="spellEnd"/>
-      <w:r>
-        <w:rPr>
-          <w:shd w:val="clear" w:color="auto" w:fill="FCFCFC"/>
-          <w:lang w:val="en-US"/>
-        </w:rPr>
-        <w:t xml:space="preserve">, </w:t>
-      </w:r>
-      <w:proofErr w:type="spellStart"/>
-      <w:r>
-        <w:rPr>
-          <w:shd w:val="clear" w:color="auto" w:fill="FCFCFC"/>
-          <w:lang w:val="en-US"/>
-        </w:rPr>
-        <w:t>Kanae</w:t>
-      </w:r>
-      <w:proofErr w:type="spellEnd"/>
-      <w:r>
-        <w:rPr>
-          <w:shd w:val="clear" w:color="auto" w:fill="FCFCFC"/>
-          <w:lang w:val="en-US"/>
-        </w:rPr>
-        <w:t xml:space="preserve"> Kawai Miyake, Mia </w:t>
-      </w:r>
-      <w:proofErr w:type="spellStart"/>
-      <w:r>
-        <w:rPr>
-          <w:shd w:val="clear" w:color="auto" w:fill="FCFCFC"/>
-          <w:lang w:val="en-US"/>
-        </w:rPr>
-        <w:t>Gorovoy</w:t>
-      </w:r>
-      <w:proofErr w:type="spellEnd"/>
-      <w:r>
-        <w:rPr>
-          <w:shd w:val="clear" w:color="auto" w:fill="FCFCFC"/>
-          <w:lang w:val="en-US"/>
-        </w:rPr>
-        <w:t xml:space="preserve"> &amp; Daniel L. Rubin. </w:t>
+        <w:t>Rebecca Sawyer Lee, Francisco Gimenez, Assaf Hoogi, Kanae Kawai Miyake, Mia Gorovoy &amp; Daniel L. Rubin. </w:t>
       </w:r>
       <w:r>
         <w:rPr>
@@ -15767,47 +16341,11 @@
         </w:rPr>
         <w:t xml:space="preserve">. </w:t>
       </w:r>
-      <w:proofErr w:type="spellStart"/>
       <w:r>
         <w:rPr>
           <w:shd w:val="clear" w:color="auto" w:fill="FCFCFC"/>
         </w:rPr>
-        <w:t>Scientific</w:t>
-      </w:r>
-      <w:proofErr w:type="spellEnd"/>
-      <w:r>
-        <w:rPr>
-          <w:shd w:val="clear" w:color="auto" w:fill="FCFCFC"/>
-        </w:rPr>
-        <w:t xml:space="preserve"> Data volume 4, </w:t>
-      </w:r>
-      <w:proofErr w:type="spellStart"/>
-      <w:r>
-        <w:rPr>
-          <w:shd w:val="clear" w:color="auto" w:fill="FCFCFC"/>
-        </w:rPr>
-        <w:t>Article</w:t>
-      </w:r>
-      <w:proofErr w:type="spellEnd"/>
-      <w:r>
-        <w:rPr>
-          <w:shd w:val="clear" w:color="auto" w:fill="FCFCFC"/>
-        </w:rPr>
-        <w:t xml:space="preserve"> </w:t>
-      </w:r>
-      <w:proofErr w:type="spellStart"/>
-      <w:r>
-        <w:rPr>
-          <w:shd w:val="clear" w:color="auto" w:fill="FCFCFC"/>
-        </w:rPr>
-        <w:t>number</w:t>
-      </w:r>
-      <w:proofErr w:type="spellEnd"/>
-      <w:r>
-        <w:rPr>
-          <w:shd w:val="clear" w:color="auto" w:fill="FCFCFC"/>
-        </w:rPr>
-        <w:t>: 170177 (2017)</w:t>
+        <w:t>Scientific Data volume 4, Article number: 170177 (2017)</w:t>
       </w:r>
       <w:r>
         <w:rPr>
@@ -15847,55 +16385,7 @@
           <w:spacing w:val="-3"/>
           <w:lang w:val="en-US"/>
         </w:rPr>
-        <w:t xml:space="preserve">Lee, R. S., </w:t>
-      </w:r>
-      <w:proofErr w:type="spellStart"/>
-      <w:r>
-        <w:rPr>
-          <w:spacing w:val="-3"/>
-          <w:lang w:val="en-US"/>
-        </w:rPr>
-        <w:t>Gimenez</w:t>
-      </w:r>
-      <w:proofErr w:type="spellEnd"/>
-      <w:r>
-        <w:rPr>
-          <w:spacing w:val="-3"/>
-          <w:lang w:val="en-US"/>
-        </w:rPr>
-        <w:t xml:space="preserve">, F., </w:t>
-      </w:r>
-      <w:proofErr w:type="spellStart"/>
-      <w:r>
-        <w:rPr>
-          <w:spacing w:val="-3"/>
-          <w:lang w:val="en-US"/>
-        </w:rPr>
-        <w:t>Hoogi</w:t>
-      </w:r>
-      <w:proofErr w:type="spellEnd"/>
-      <w:r>
-        <w:rPr>
-          <w:spacing w:val="-3"/>
-          <w:lang w:val="en-US"/>
-        </w:rPr>
-        <w:t xml:space="preserve">, A., Miyake, K. K., </w:t>
-      </w:r>
-      <w:proofErr w:type="spellStart"/>
-      <w:r>
-        <w:rPr>
-          <w:spacing w:val="-3"/>
-          <w:lang w:val="en-US"/>
-        </w:rPr>
-        <w:t>Gorovoy</w:t>
-      </w:r>
-      <w:proofErr w:type="spellEnd"/>
-      <w:r>
-        <w:rPr>
-          <w:spacing w:val="-3"/>
-          <w:lang w:val="en-US"/>
-        </w:rPr>
-        <w:t>, M., &amp; Rubin, D. L., et al. (2017). </w:t>
+        <w:t>Lee, R. S., Gimenez, F., Hoogi, A., Miyake, K. K., Gorovoy, M., &amp; Rubin, D. L., et al. (2017). </w:t>
       </w:r>
       <w:r>
         <w:rPr>
@@ -16049,34 +16539,15 @@
           <w:lang w:val="en-US"/>
         </w:rPr>
       </w:pPr>
-      <w:proofErr w:type="spellStart"/>
       <w:r>
         <w:rPr>
           <w:color w:val="222222"/>
           <w:shd w:val="clear" w:color="auto" w:fill="FFFFFF"/>
           <w:lang w:val="en-US"/>
         </w:rPr>
-        <w:t>Hafidz</w:t>
-      </w:r>
-      <w:proofErr w:type="spellEnd"/>
-      <w:r>
-        <w:rPr>
-          <w:color w:val="222222"/>
-          <w:shd w:val="clear" w:color="auto" w:fill="FFFFFF"/>
-          <w:lang w:val="en-US"/>
-        </w:rPr>
-        <w:t xml:space="preserve"> </w:t>
-      </w:r>
-      <w:proofErr w:type="spellStart"/>
-      <w:r>
-        <w:rPr>
-          <w:color w:val="222222"/>
-          <w:shd w:val="clear" w:color="auto" w:fill="FFFFFF"/>
-          <w:lang w:val="en-US"/>
-        </w:rPr>
-        <w:t>Zulkifli</w:t>
-      </w:r>
-      <w:proofErr w:type="spellEnd"/>
+        <w:lastRenderedPageBreak/>
+        <w:t>Hafidz Zulkifli</w:t>
+      </w:r>
       <w:r>
         <w:rPr>
           <w:color w:val="222222"/>
@@ -16137,27 +16608,7 @@
           <w:shd w:val="clear" w:color="auto" w:fill="FFFFFF"/>
           <w:lang w:val="en-US"/>
         </w:rPr>
-        <w:t xml:space="preserve">. 15. </w:t>
-      </w:r>
-      <w:proofErr w:type="spellStart"/>
-      <w:r>
-        <w:rPr>
-          <w:rStyle w:val="reference-accessdate"/>
-          <w:color w:val="222222"/>
-          <w:shd w:val="clear" w:color="auto" w:fill="FFFFFF"/>
-          <w:lang w:val="en-US"/>
-        </w:rPr>
-        <w:t>Fev</w:t>
-      </w:r>
-      <w:proofErr w:type="spellEnd"/>
-      <w:r>
-        <w:rPr>
-          <w:rStyle w:val="reference-accessdate"/>
-          <w:color w:val="222222"/>
-          <w:shd w:val="clear" w:color="auto" w:fill="FFFFFF"/>
-          <w:lang w:val="en-US"/>
-        </w:rPr>
-        <w:t>. 2019</w:t>
+        <w:t>. 15. Fev. 2019</w:t>
       </w:r>
       <w:r>
         <w:rPr>
@@ -16198,105 +16649,15 @@
           <w:shd w:val="clear" w:color="auto" w:fill="FFFFFF"/>
           <w:lang w:val="en-US"/>
         </w:rPr>
-        <w:t xml:space="preserve">Srivastava, </w:t>
-      </w:r>
-      <w:proofErr w:type="spellStart"/>
+        <w:t>Srivastava, Nitish; C. Geoffrey Hinton; Alex Krizhevsky; Ilya S</w:t>
+      </w:r>
       <w:r>
         <w:rPr>
           <w:color w:val="222222"/>
           <w:shd w:val="clear" w:color="auto" w:fill="FFFFFF"/>
           <w:lang w:val="en-US"/>
         </w:rPr>
-        <w:t>Nitish</w:t>
-      </w:r>
-      <w:proofErr w:type="spellEnd"/>
-      <w:r>
-        <w:rPr>
-          <w:color w:val="222222"/>
-          <w:shd w:val="clear" w:color="auto" w:fill="FFFFFF"/>
-          <w:lang w:val="en-US"/>
-        </w:rPr>
-        <w:t xml:space="preserve">; C. Geoffrey Hinton; Alex </w:t>
-      </w:r>
-      <w:proofErr w:type="spellStart"/>
-      <w:r>
-        <w:rPr>
-          <w:color w:val="222222"/>
-          <w:shd w:val="clear" w:color="auto" w:fill="FFFFFF"/>
-          <w:lang w:val="en-US"/>
-        </w:rPr>
-        <w:t>Krizhevsky</w:t>
-      </w:r>
-      <w:proofErr w:type="spellEnd"/>
-      <w:r>
-        <w:rPr>
-          <w:color w:val="222222"/>
-          <w:shd w:val="clear" w:color="auto" w:fill="FFFFFF"/>
-          <w:lang w:val="en-US"/>
-        </w:rPr>
-        <w:t xml:space="preserve">; Ilya </w:t>
-      </w:r>
-      <w:proofErr w:type="spellStart"/>
-      <w:r>
-        <w:rPr>
-          <w:color w:val="222222"/>
-          <w:shd w:val="clear" w:color="auto" w:fill="FFFFFF"/>
-          <w:lang w:val="en-US"/>
-        </w:rPr>
-        <w:t>S</w:t>
-      </w:r>
-      <w:r>
-        <w:rPr>
-          <w:color w:val="222222"/>
-          <w:shd w:val="clear" w:color="auto" w:fill="FFFFFF"/>
-          <w:lang w:val="en-US"/>
-        </w:rPr>
-        <w:t>utskever</w:t>
-      </w:r>
-      <w:proofErr w:type="spellEnd"/>
-      <w:r>
-        <w:rPr>
-          <w:color w:val="222222"/>
-          <w:shd w:val="clear" w:color="auto" w:fill="FFFFFF"/>
-          <w:lang w:val="en-US"/>
-        </w:rPr>
-        <w:t xml:space="preserve">; </w:t>
-      </w:r>
-      <w:proofErr w:type="spellStart"/>
-      <w:r>
-        <w:rPr>
-          <w:color w:val="222222"/>
-          <w:shd w:val="clear" w:color="auto" w:fill="FFFFFF"/>
-          <w:lang w:val="en-US"/>
-        </w:rPr>
-        <w:t>Ruslan</w:t>
-      </w:r>
-      <w:proofErr w:type="spellEnd"/>
-      <w:r>
-        <w:rPr>
-          <w:color w:val="222222"/>
-          <w:shd w:val="clear" w:color="auto" w:fill="FFFFFF"/>
-          <w:lang w:val="en-US"/>
-        </w:rPr>
-        <w:t xml:space="preserve"> </w:t>
-      </w:r>
-      <w:proofErr w:type="spellStart"/>
-      <w:r>
-        <w:rPr>
-          <w:color w:val="222222"/>
-          <w:shd w:val="clear" w:color="auto" w:fill="FFFFFF"/>
-          <w:lang w:val="en-US"/>
-        </w:rPr>
-        <w:t>Salakhutdinov</w:t>
-      </w:r>
-      <w:proofErr w:type="spellEnd"/>
-      <w:r>
-        <w:rPr>
-          <w:color w:val="222222"/>
-          <w:shd w:val="clear" w:color="auto" w:fill="FFFFFF"/>
-          <w:lang w:val="en-US"/>
-        </w:rPr>
-        <w:t xml:space="preserve">. </w:t>
+        <w:t xml:space="preserve">utskever; Ruslan Salakhutdinov. </w:t>
       </w:r>
       <w:r>
         <w:rPr>
@@ -16375,49 +16736,7 @@
         <w:rPr>
           <w:lang w:val="en-US"/>
         </w:rPr>
-        <w:t xml:space="preserve">D.C. </w:t>
-      </w:r>
-      <w:proofErr w:type="spellStart"/>
-      <w:r>
-        <w:rPr>
-          <w:lang w:val="en-US"/>
-        </w:rPr>
-        <w:t>Cire¸san</w:t>
-      </w:r>
-      <w:proofErr w:type="spellEnd"/>
-      <w:r>
-        <w:rPr>
-          <w:lang w:val="en-US"/>
-        </w:rPr>
-        <w:t xml:space="preserve">, U. Meier, J. </w:t>
-      </w:r>
-      <w:proofErr w:type="spellStart"/>
-      <w:r>
-        <w:rPr>
-          <w:lang w:val="en-US"/>
-        </w:rPr>
-        <w:t>Masci</w:t>
-      </w:r>
-      <w:proofErr w:type="spellEnd"/>
-      <w:r>
-        <w:rPr>
-          <w:lang w:val="en-US"/>
-        </w:rPr>
-        <w:t xml:space="preserve">, L.M. Gambardella, and J. </w:t>
-      </w:r>
-      <w:proofErr w:type="spellStart"/>
-      <w:r>
-        <w:rPr>
-          <w:lang w:val="en-US"/>
-        </w:rPr>
-        <w:t>Schmidhuber</w:t>
-      </w:r>
-      <w:proofErr w:type="spellEnd"/>
-      <w:r>
-        <w:rPr>
-          <w:lang w:val="en-US"/>
-        </w:rPr>
-        <w:t xml:space="preserve">. </w:t>
+        <w:t xml:space="preserve">D.C. Cire¸san, U. Meier, J. Masci, L.M. Gambardella, and J. Schmidhuber. </w:t>
       </w:r>
       <w:r>
         <w:rPr>
@@ -16430,21 +16749,7 @@
         <w:rPr>
           <w:lang w:val="en-US"/>
         </w:rPr>
-        <w:t xml:space="preserve">. </w:t>
-      </w:r>
-      <w:proofErr w:type="spellStart"/>
-      <w:r>
-        <w:rPr>
-          <w:lang w:val="en-US"/>
-        </w:rPr>
-        <w:t>Arxiv</w:t>
-      </w:r>
-      <w:proofErr w:type="spellEnd"/>
-      <w:r>
-        <w:rPr>
-          <w:lang w:val="en-US"/>
-        </w:rPr>
-        <w:t xml:space="preserve"> preprint arXiv:1102.0183, 2011</w:t>
+        <w:t>. Arxiv preprint arXiv:1102.0183, 2011</w:t>
       </w:r>
     </w:p>
     <w:p>
@@ -16472,7 +16777,6 @@
         </w:rPr>
       </w:pPr>
       <w:hyperlink r:id="rId40" w:history="1">
-        <w:proofErr w:type="spellStart"/>
         <w:r>
           <w:rPr>
             <w:rStyle w:val="Hyperlink"/>
@@ -16481,31 +16785,8 @@
             <w:shd w:val="clear" w:color="auto" w:fill="FFFFFF"/>
             <w:lang w:val="en-US"/>
           </w:rPr>
-          <w:t>Ekin</w:t>
+          <w:t>Ekin D. Cubuk</w:t>
         </w:r>
-        <w:proofErr w:type="spellEnd"/>
-        <w:r>
-          <w:rPr>
-            <w:rStyle w:val="Hyperlink"/>
-            <w:color w:val="auto"/>
-            <w:u w:val="none"/>
-            <w:shd w:val="clear" w:color="auto" w:fill="FFFFFF"/>
-            <w:lang w:val="en-US"/>
-          </w:rPr>
-          <w:t xml:space="preserve"> D. </w:t>
-        </w:r>
-        <w:proofErr w:type="spellStart"/>
-        <w:r>
-          <w:rPr>
-            <w:rStyle w:val="Hyperlink"/>
-            <w:color w:val="auto"/>
-            <w:u w:val="none"/>
-            <w:shd w:val="clear" w:color="auto" w:fill="FFFFFF"/>
-            <w:lang w:val="en-US"/>
-          </w:rPr>
-          <w:t>Cubuk</w:t>
-        </w:r>
-        <w:proofErr w:type="spellEnd"/>
       </w:hyperlink>
       <w:r>
         <w:rPr>
@@ -16523,20 +16804,8 @@
             <w:shd w:val="clear" w:color="auto" w:fill="FFFFFF"/>
             <w:lang w:val="en-US"/>
           </w:rPr>
-          <w:t xml:space="preserve">Barret </w:t>
+          <w:t>Barret Zoph</w:t>
         </w:r>
-        <w:proofErr w:type="spellStart"/>
-        <w:r>
-          <w:rPr>
-            <w:rStyle w:val="Hyperlink"/>
-            <w:color w:val="auto"/>
-            <w:u w:val="none"/>
-            <w:shd w:val="clear" w:color="auto" w:fill="FFFFFF"/>
-            <w:lang w:val="en-US"/>
-          </w:rPr>
-          <w:t>Zoph</w:t>
-        </w:r>
-        <w:proofErr w:type="spellEnd"/>
       </w:hyperlink>
       <w:r>
         <w:rPr>
@@ -16573,9 +16842,17 @@
             <w:shd w:val="clear" w:color="auto" w:fill="FFFFFF"/>
             <w:lang w:val="en-US"/>
           </w:rPr>
-          <w:t xml:space="preserve">Vijay </w:t>
+          <w:t>Vijay Vasudevan</w:t>
         </w:r>
-        <w:proofErr w:type="spellStart"/>
+      </w:hyperlink>
+      <w:r>
+        <w:rPr>
+          <w:shd w:val="clear" w:color="auto" w:fill="FFFFFF"/>
+          <w:lang w:val="en-US"/>
+        </w:rPr>
+        <w:t>, </w:t>
+      </w:r>
+      <w:hyperlink r:id="rId44" w:history="1">
         <w:r>
           <w:rPr>
             <w:rStyle w:val="Hyperlink"/>
@@ -16584,39 +16861,7 @@
             <w:shd w:val="clear" w:color="auto" w:fill="FFFFFF"/>
             <w:lang w:val="en-US"/>
           </w:rPr>
-          <w:t>Vasudevan</w:t>
-        </w:r>
-        <w:proofErr w:type="spellEnd"/>
-      </w:hyperlink>
-      <w:r>
-        <w:rPr>
-          <w:shd w:val="clear" w:color="auto" w:fill="FFFFFF"/>
-          <w:lang w:val="en-US"/>
-        </w:rPr>
-        <w:t>, </w:t>
-      </w:r>
-      <w:hyperlink r:id="rId44" w:history="1">
-        <w:proofErr w:type="spellStart"/>
-        <w:r>
-          <w:rPr>
-            <w:rStyle w:val="Hyperlink"/>
-            <w:color w:val="auto"/>
-            <w:u w:val="none"/>
-            <w:shd w:val="clear" w:color="auto" w:fill="FFFFFF"/>
-            <w:lang w:val="en-US"/>
-          </w:rPr>
-          <w:t>Quoc</w:t>
-        </w:r>
-        <w:proofErr w:type="spellEnd"/>
-        <w:r>
-          <w:rPr>
-            <w:rStyle w:val="Hyperlink"/>
-            <w:color w:val="auto"/>
-            <w:u w:val="none"/>
-            <w:shd w:val="clear" w:color="auto" w:fill="FFFFFF"/>
-            <w:lang w:val="en-US"/>
-          </w:rPr>
-          <w:t xml:space="preserve"> V. Le</w:t>
+          <w:t>Quoc V. Le</w:t>
         </w:r>
       </w:hyperlink>
       <w:r>
@@ -21526,7 +21771,7 @@
 </file>
 
 <file path=customXml/itemProps1.xml><?xml version="1.0" encoding="utf-8"?>
-<ds:datastoreItem xmlns:ds="http://schemas.openxmlformats.org/officeDocument/2006/customXml" ds:itemID="{AFAB5A91-6603-4352-9177-66556C0C7933}">
+<ds:datastoreItem xmlns:ds="http://schemas.openxmlformats.org/officeDocument/2006/customXml" ds:itemID="{8751F5C4-A6D6-42C3-89C8-79A9E789AC43}">
   <ds:schemaRefs>
     <ds:schemaRef ds:uri="http://schemas.openxmlformats.org/officeDocument/2006/bibliography"/>
   </ds:schemaRefs>

</xml_diff>

<commit_message>
Adicionando parte de testes de batch e finais
</commit_message>
<xml_diff>
--- a/Projeto 2/docs/RelatorioProjetoFinal2-GuilhermeAraujo.docx
+++ b/Projeto 2/docs/RelatorioProjetoFinal2-GuilhermeAraujo.docx
@@ -208,8 +208,17 @@
           <w:b/>
           <w:sz w:val="36"/>
         </w:rPr>
-        <w:t>Guilherme Freitas de Araujo</w:t>
-      </w:r>
+        <w:t xml:space="preserve">Guilherme Freitas de </w:t>
+      </w:r>
+      <w:proofErr w:type="spellStart"/>
+      <w:r>
+        <w:rPr>
+          <w:b/>
+          <w:sz w:val="36"/>
+        </w:rPr>
+        <w:t>Araujo</w:t>
+      </w:r>
+      <w:proofErr w:type="spellEnd"/>
     </w:p>
     <w:p>
       <w:pPr>
@@ -568,8 +577,17 @@
           <w:b/>
           <w:sz w:val="28"/>
         </w:rPr>
-        <w:t>Guilherme Freitas de Araujo</w:t>
-      </w:r>
+        <w:t xml:space="preserve">Guilherme Freitas de </w:t>
+      </w:r>
+      <w:proofErr w:type="spellStart"/>
+      <w:r>
+        <w:rPr>
+          <w:b/>
+          <w:sz w:val="28"/>
+        </w:rPr>
+        <w:t>Araujo</w:t>
+      </w:r>
+      <w:proofErr w:type="spellEnd"/>
     </w:p>
     <w:p>
       <w:pPr>
@@ -799,8 +817,13 @@
         <w:t xml:space="preserve"> </w:t>
       </w:r>
       <w:r>
-        <w:t>Prof. Marley Maria B. R. Vellasco</w:t>
-      </w:r>
+        <w:t xml:space="preserve">Prof. Marley Maria B. R. </w:t>
+      </w:r>
+      <w:proofErr w:type="spellStart"/>
+      <w:r>
+        <w:t>Vellasco</w:t>
+      </w:r>
+      <w:proofErr w:type="spellEnd"/>
     </w:p>
     <w:p>
       <w:pPr>
@@ -876,8 +899,16 @@
           <w:b/>
         </w:rPr>
         <w:tab/>
-        <w:t xml:space="preserve">           Coorientador</w:t>
-      </w:r>
+        <w:t xml:space="preserve">           </w:t>
+      </w:r>
+      <w:proofErr w:type="spellStart"/>
+      <w:r>
+        <w:rPr>
+          <w:b/>
+        </w:rPr>
+        <w:t>Coorientador</w:t>
+      </w:r>
+      <w:proofErr w:type="spellEnd"/>
       <w:r>
         <w:t xml:space="preserve">: </w:t>
       </w:r>
@@ -1139,7 +1170,15 @@
         <w:jc w:val="both"/>
       </w:pPr>
       <w:r>
-        <w:t>À minha orientadora Marley Vellasco pelos ensinamentos, apoio e interesse ao longo do desenvolvimento desse projeto.</w:t>
+        <w:t xml:space="preserve">À minha orientadora Marley </w:t>
+      </w:r>
+      <w:proofErr w:type="spellStart"/>
+      <w:r>
+        <w:t>Vellasco</w:t>
+      </w:r>
+      <w:proofErr w:type="spellEnd"/>
+      <w:r>
+        <w:t xml:space="preserve"> pelos ensinamentos, apoio e interesse ao longo do desenvolvimento desse projeto.</w:t>
       </w:r>
     </w:p>
     <w:p>
@@ -1215,9 +1254,19 @@
         <w:ind w:left="1230" w:right="396" w:firstLine="566"/>
         <w:jc w:val="both"/>
       </w:pPr>
-      <w:r>
-        <w:t>Araujo, Guilherme; Vellasco</w:t>
-      </w:r>
+      <w:proofErr w:type="spellStart"/>
+      <w:r>
+        <w:t>Araujo</w:t>
+      </w:r>
+      <w:proofErr w:type="spellEnd"/>
+      <w:r>
+        <w:t xml:space="preserve">, Guilherme; </w:t>
+      </w:r>
+      <w:proofErr w:type="spellStart"/>
+      <w:r>
+        <w:t>Vellasco</w:t>
+      </w:r>
+      <w:proofErr w:type="spellEnd"/>
       <w:r>
         <w:t xml:space="preserve">, </w:t>
       </w:r>
@@ -1310,8 +1359,13 @@
         <w:t xml:space="preserve"> de </w:t>
       </w:r>
       <w:r>
-        <w:t>tumores em imagens mamograficas</w:t>
-      </w:r>
+        <w:t xml:space="preserve">tumores em imagens </w:t>
+      </w:r>
+      <w:proofErr w:type="spellStart"/>
+      <w:r>
+        <w:t>mamograficas</w:t>
+      </w:r>
+      <w:proofErr w:type="spellEnd"/>
       <w:r>
         <w:t>.</w:t>
       </w:r>
@@ -1671,9 +1725,19 @@
           <w:lang w:val="en-US"/>
         </w:rPr>
       </w:pPr>
-      <w:r>
-        <w:t>Araujo, Guilherme; Vellasco</w:t>
-      </w:r>
+      <w:proofErr w:type="spellStart"/>
+      <w:r>
+        <w:t>Araujo</w:t>
+      </w:r>
+      <w:proofErr w:type="spellEnd"/>
+      <w:r>
+        <w:t xml:space="preserve">, Guilherme; </w:t>
+      </w:r>
+      <w:proofErr w:type="spellStart"/>
+      <w:r>
+        <w:t>Vellasco</w:t>
+      </w:r>
+      <w:proofErr w:type="spellEnd"/>
       <w:r>
         <w:t xml:space="preserve">, </w:t>
       </w:r>
@@ -1767,12 +1831,14 @@
         </w:rPr>
         <w:t xml:space="preserve">. </w:t>
       </w:r>
+      <w:proofErr w:type="spellStart"/>
       <w:r>
         <w:rPr>
           <w:lang w:val="en-US"/>
         </w:rPr>
         <w:t>Pontificial</w:t>
       </w:r>
+      <w:proofErr w:type="spellEnd"/>
       <w:r>
         <w:rPr>
           <w:lang w:val="en-US"/>
@@ -5242,6 +5308,7 @@
       <w:r>
         <w:t xml:space="preserve">     </w:t>
       </w:r>
+      <w:proofErr w:type="gramStart"/>
       <w:r>
         <w:tab/>
         <w:t xml:space="preserve"> </w:t>
@@ -5250,7 +5317,14 @@
         <w:rPr>
           <w:b/>
         </w:rPr>
-        <w:t xml:space="preserve">Figura 3: </w:t>
+        <w:t>Figura</w:t>
+      </w:r>
+      <w:proofErr w:type="gramEnd"/>
+      <w:r>
+        <w:rPr>
+          <w:b/>
+        </w:rPr>
+        <w:t xml:space="preserve"> 3: </w:t>
       </w:r>
       <w:r>
         <w:t>Imagem de visão CC [7]</w:t>
@@ -5749,12 +5823,14 @@
         <w:ind w:left="516" w:right="393" w:firstLine="720"/>
         <w:jc w:val="both"/>
       </w:pPr>
+      <w:proofErr w:type="spellStart"/>
       <w:r>
         <w:rPr>
           <w:i/>
         </w:rPr>
         <w:t>Backpropagation</w:t>
       </w:r>
+      <w:proofErr w:type="spellEnd"/>
       <w:r>
         <w:rPr>
           <w:i/>
@@ -6009,21 +6085,25 @@
       <w:r>
         <w:t xml:space="preserve"> Outra técnica para se combater o </w:t>
       </w:r>
+      <w:proofErr w:type="spellStart"/>
       <w:r>
         <w:rPr>
           <w:i/>
         </w:rPr>
         <w:t>overfitting</w:t>
       </w:r>
+      <w:proofErr w:type="spellEnd"/>
       <w:r>
         <w:t xml:space="preserve"> é a adição de uma camada de </w:t>
       </w:r>
+      <w:proofErr w:type="spellStart"/>
       <w:r>
         <w:rPr>
           <w:i/>
         </w:rPr>
         <w:t>Dropout</w:t>
       </w:r>
+      <w:proofErr w:type="spellEnd"/>
       <w:r>
         <w:t xml:space="preserve"> que tem como objetivo descartar neurônios da rede diminuindo a propagação de ruídos na mesma</w:t>
       </w:r>
@@ -6062,12 +6142,14 @@
       <w:r>
         <w:t xml:space="preserve">: Processo de </w:t>
       </w:r>
+      <w:proofErr w:type="spellStart"/>
       <w:r>
         <w:rPr>
           <w:i/>
         </w:rPr>
         <w:t>pooling</w:t>
       </w:r>
+      <w:proofErr w:type="spellEnd"/>
     </w:p>
     <w:p>
       <w:pPr>
@@ -8007,7 +8089,31 @@
       </w:r>
       <w:r>
         <w:tab/>
-        <w:t>CBIS-DDSM (Curated Breast Imaging Subset of DDSM) que é uma versão atualizada e padronizada da DDSM (Digital Database for Screening Mammography) [</w:t>
+        <w:t xml:space="preserve">CBIS-DDSM (Curated Breast Imaging Subset of DDSM) que é uma versão atualizada e padronizada da DDSM (Digital </w:t>
+      </w:r>
+      <w:proofErr w:type="spellStart"/>
+      <w:r>
+        <w:t>Database</w:t>
+      </w:r>
+      <w:proofErr w:type="spellEnd"/>
+      <w:r>
+        <w:t xml:space="preserve"> for </w:t>
+      </w:r>
+      <w:proofErr w:type="spellStart"/>
+      <w:r>
+        <w:t>Screening</w:t>
+      </w:r>
+      <w:proofErr w:type="spellEnd"/>
+      <w:r>
+        <w:t xml:space="preserve"> </w:t>
+      </w:r>
+      <w:proofErr w:type="spellStart"/>
+      <w:r>
+        <w:t>Mammography</w:t>
+      </w:r>
+      <w:proofErr w:type="spellEnd"/>
+      <w:r>
+        <w:t>) [</w:t>
       </w:r>
       <w:r>
         <w:t>1</w:t>
@@ -8796,17 +8902,27 @@
         <w:rPr>
           <w:i/>
         </w:rPr>
-        <w:t>batch size</w:t>
-      </w:r>
+        <w:t xml:space="preserve">batch </w:t>
+      </w:r>
+      <w:proofErr w:type="spellStart"/>
+      <w:r>
+        <w:rPr>
+          <w:i/>
+        </w:rPr>
+        <w:t>size</w:t>
+      </w:r>
+      <w:proofErr w:type="spellEnd"/>
       <w:r>
         <w:t xml:space="preserve">), teste de quantidade de </w:t>
       </w:r>
+      <w:proofErr w:type="spellStart"/>
       <w:r>
         <w:rPr>
           <w:i/>
         </w:rPr>
         <w:t>epochs</w:t>
       </w:r>
+      <w:proofErr w:type="spellEnd"/>
       <w:r>
         <w:t xml:space="preserve"> e os testes finais para gerar os resultados da solução. </w:t>
       </w:r>
@@ -8822,16 +8938,32 @@
         <w:rPr>
           <w:i/>
         </w:rPr>
-        <w:t>Batch size</w:t>
-      </w:r>
+        <w:t xml:space="preserve">Batch </w:t>
+      </w:r>
+      <w:proofErr w:type="spellStart"/>
+      <w:r>
+        <w:rPr>
+          <w:i/>
+        </w:rPr>
+        <w:t>size</w:t>
+      </w:r>
+      <w:proofErr w:type="spellEnd"/>
       <w:r>
         <w:t xml:space="preserve"> é a quantidade de amostras que serão inseridas na rede a cada iteração de treino, assim a rede é treinada por ciclos de treinamento, chamados de </w:t>
       </w:r>
+      <w:proofErr w:type="spellStart"/>
       <w:r>
         <w:rPr>
           <w:i/>
         </w:rPr>
-        <w:t xml:space="preserve">epochs </w:t>
+        <w:t>epochs</w:t>
+      </w:r>
+      <w:proofErr w:type="spellEnd"/>
+      <w:r>
+        <w:rPr>
+          <w:i/>
+        </w:rPr>
+        <w:t xml:space="preserve"> </w:t>
       </w:r>
       <w:r>
         <w:t xml:space="preserve">e a cada ciclo uma quantidade determinada pelo </w:t>
@@ -8840,38 +8972,52 @@
         <w:rPr>
           <w:i/>
         </w:rPr>
-        <w:t>batch size</w:t>
-      </w:r>
+        <w:t xml:space="preserve">batch </w:t>
+      </w:r>
+      <w:proofErr w:type="spellStart"/>
+      <w:r>
+        <w:rPr>
+          <w:i/>
+        </w:rPr>
+        <w:t>size</w:t>
+      </w:r>
+      <w:proofErr w:type="spellEnd"/>
       <w:r>
         <w:t xml:space="preserve"> é utilizada para o aprendizado, dessa maneira a fase de treino/aprendizagem da rede é composto de vários </w:t>
       </w:r>
+      <w:proofErr w:type="spellStart"/>
       <w:r>
         <w:rPr>
           <w:i/>
         </w:rPr>
         <w:t>epochs</w:t>
       </w:r>
+      <w:proofErr w:type="spellEnd"/>
       <w:r>
         <w:t xml:space="preserve"> configuráveis [10]</w:t>
       </w:r>
       <w:r>
         <w:t xml:space="preserve">. Cada ciclo é composto por duas fases, a de transmissão dos sinais de entrada da rede para a saída e a de atualização dos pesos baseada na estimativa de erro. A variação desses parâmetros influencia na ocorrência ou não dos fenômenos de </w:t>
       </w:r>
+      <w:proofErr w:type="spellStart"/>
       <w:r>
         <w:rPr>
           <w:i/>
         </w:rPr>
         <w:t>overfitting</w:t>
       </w:r>
+      <w:proofErr w:type="spellEnd"/>
       <w:r>
         <w:t xml:space="preserve"> e </w:t>
       </w:r>
+      <w:proofErr w:type="spellStart"/>
       <w:r>
         <w:rPr>
           <w:i/>
         </w:rPr>
         <w:t>underfitting</w:t>
       </w:r>
+      <w:proofErr w:type="spellEnd"/>
       <w:r>
         <w:t xml:space="preserve"> [15]</w:t>
       </w:r>
@@ -8881,12 +9027,14 @@
       <w:r>
         <w:t xml:space="preserve"> já explicado na seção 4.2 relacionado a camada de </w:t>
       </w:r>
+      <w:proofErr w:type="spellStart"/>
       <w:r>
         <w:rPr>
           <w:i/>
         </w:rPr>
         <w:t>pooling</w:t>
       </w:r>
+      <w:proofErr w:type="spellEnd"/>
       <w:r>
         <w:t xml:space="preserve"> e o segundo sendo o contrário do primeiro, que faz com que seu modelo tenha pouca variância perante as entradas, sendo incapaz de interpretar as diferentes características das amostras, classificando-as incorretamente.</w:t>
       </w:r>
@@ -8985,21 +9133,25 @@
       <w:r>
         <w:t xml:space="preserve"> mostrando diferença de uma rede </w:t>
       </w:r>
+      <w:proofErr w:type="spellStart"/>
       <w:r>
         <w:rPr>
           <w:i/>
         </w:rPr>
         <w:t>underfitted</w:t>
       </w:r>
+      <w:proofErr w:type="spellEnd"/>
       <w:r>
         <w:t xml:space="preserve">, robusta e </w:t>
       </w:r>
+      <w:proofErr w:type="spellStart"/>
       <w:r>
         <w:rPr>
           <w:i/>
         </w:rPr>
         <w:t>overfitted</w:t>
       </w:r>
+      <w:proofErr w:type="spellEnd"/>
       <w:r>
         <w:t>. A linha em pontilhado delimita as duas classificações das amostras representadas pelos pontos em azul.</w:t>
       </w:r>
@@ -9147,12 +9299,14 @@
       <w:r>
         <w:t xml:space="preserve">quantidade de </w:t>
       </w:r>
+      <w:proofErr w:type="spellStart"/>
       <w:r>
         <w:rPr>
           <w:i/>
         </w:rPr>
         <w:t>epochs</w:t>
       </w:r>
+      <w:proofErr w:type="spellEnd"/>
       <w:r>
         <w:t xml:space="preserve"> para se ter alguma métrica sobre aquela arquitetura</w:t>
       </w:r>
@@ -9248,21 +9402,39 @@
       <w:r>
         <w:t xml:space="preserve">, que receberá uma imagem 64x64, uma camada de </w:t>
       </w:r>
+      <w:proofErr w:type="spellStart"/>
       <w:r>
         <w:rPr>
           <w:i/>
         </w:rPr>
         <w:t>pooling</w:t>
       </w:r>
+      <w:proofErr w:type="spellEnd"/>
       <w:r>
         <w:t xml:space="preserve"> que utiliza o </w:t>
       </w:r>
+      <w:proofErr w:type="spellStart"/>
       <w:r>
         <w:rPr>
           <w:i/>
         </w:rPr>
-        <w:t>max pooling</w:t>
-      </w:r>
+        <w:t>max</w:t>
+      </w:r>
+      <w:proofErr w:type="spellEnd"/>
+      <w:r>
+        <w:rPr>
+          <w:i/>
+        </w:rPr>
+        <w:t xml:space="preserve"> </w:t>
+      </w:r>
+      <w:proofErr w:type="spellStart"/>
+      <w:r>
+        <w:rPr>
+          <w:i/>
+        </w:rPr>
+        <w:t>pooling</w:t>
+      </w:r>
+      <w:proofErr w:type="spellEnd"/>
       <w:r>
         <w:t xml:space="preserve"> com filtros 2x2, </w:t>
       </w:r>
@@ -9308,12 +9480,14 @@
       <w:r>
         <w:t xml:space="preserve">: Composta por outra camada convolucional com 128 filtros de dimensão 3x3, e as mesmas camadas de </w:t>
       </w:r>
+      <w:proofErr w:type="spellStart"/>
       <w:r>
         <w:rPr>
           <w:i/>
         </w:rPr>
         <w:t>pooling</w:t>
       </w:r>
+      <w:proofErr w:type="spellEnd"/>
       <w:r>
         <w:t xml:space="preserve"> e ReLU da Conv1.</w:t>
       </w:r>
@@ -9380,24 +9554,28 @@
         <w:ind w:right="393"/>
         <w:jc w:val="both"/>
       </w:pPr>
+      <w:proofErr w:type="spellStart"/>
       <w:r>
         <w:rPr>
           <w:b/>
         </w:rPr>
         <w:t>Dropout</w:t>
       </w:r>
+      <w:proofErr w:type="spellEnd"/>
       <w:r>
         <w:t xml:space="preserve">: </w:t>
       </w:r>
       <w:r>
         <w:t xml:space="preserve">Camada que tem como objetivo combater o </w:t>
       </w:r>
+      <w:proofErr w:type="spellStart"/>
       <w:r>
         <w:rPr>
           <w:i/>
         </w:rPr>
         <w:t>overfitting</w:t>
       </w:r>
+      <w:proofErr w:type="spellEnd"/>
       <w:r>
         <w:t xml:space="preserve"> com 50% de chance de descartar um </w:t>
       </w:r>
@@ -9434,12 +9612,14 @@
       <w:r>
         <w:t xml:space="preserve">Nessa camada a função de ativação é a </w:t>
       </w:r>
+      <w:proofErr w:type="spellStart"/>
       <w:r>
         <w:rPr>
           <w:i/>
         </w:rPr>
         <w:t>Softmax</w:t>
       </w:r>
+      <w:proofErr w:type="spellEnd"/>
       <w:r>
         <w:t xml:space="preserve"> que normaliza os valores da saída para que sua some seja 1.</w:t>
       </w:r>
@@ -9458,7 +9638,15 @@
         <w:t>8</w:t>
       </w:r>
       <w:r>
-        <w:t xml:space="preserve"> mostra a arquitetura da rede gerada utilizando o Tensorboard para visualização, para isso em diversos pontos do código são coletados dados (</w:t>
+        <w:t xml:space="preserve"> mostra a arquitetura da rede gerada utilizando o </w:t>
+      </w:r>
+      <w:proofErr w:type="spellStart"/>
+      <w:r>
+        <w:t>Tensorboard</w:t>
+      </w:r>
+      <w:proofErr w:type="spellEnd"/>
+      <w:r>
+        <w:t xml:space="preserve"> para visualização, para isso em diversos pontos do código são coletados dados (</w:t>
       </w:r>
       <w:r>
         <w:rPr>
@@ -9554,8 +9742,19 @@
                 <w:lang w:eastAsia="pt-BR"/>
               </w:rPr>
               <w:lastRenderedPageBreak/>
-              <w:t>Batch size</w:t>
-            </w:r>
+              <w:t xml:space="preserve">Batch </w:t>
+            </w:r>
+            <w:proofErr w:type="spellStart"/>
+            <w:r>
+              <w:rPr>
+                <w:rFonts w:ascii="Calibri" w:eastAsia="Times New Roman" w:hAnsi="Calibri" w:cs="Calibri"/>
+                <w:b/>
+                <w:color w:val="000000"/>
+                <w:lang w:eastAsia="pt-BR"/>
+              </w:rPr>
+              <w:t>size</w:t>
+            </w:r>
+            <w:proofErr w:type="spellEnd"/>
           </w:p>
         </w:tc>
         <w:tc>
@@ -9585,6 +9784,7 @@
                 <w:lang w:eastAsia="pt-BR"/>
               </w:rPr>
             </w:pPr>
+            <w:proofErr w:type="spellStart"/>
             <w:r>
               <w:rPr>
                 <w:rFonts w:ascii="Calibri" w:eastAsia="Times New Roman" w:hAnsi="Calibri" w:cs="Calibri"/>
@@ -9594,6 +9794,7 @@
               </w:rPr>
               <w:t>Epochs</w:t>
             </w:r>
+            <w:proofErr w:type="spellEnd"/>
           </w:p>
         </w:tc>
         <w:tc>
@@ -10374,6 +10575,7 @@
                 <w:lang w:eastAsia="pt-BR"/>
               </w:rPr>
             </w:pPr>
+            <w:proofErr w:type="spellStart"/>
             <w:r>
               <w:rPr>
                 <w:rFonts w:ascii="Calibri" w:eastAsia="Times New Roman" w:hAnsi="Calibri" w:cs="Calibri"/>
@@ -10381,8 +10583,29 @@
                 <w:color w:val="000000"/>
                 <w:lang w:eastAsia="pt-BR"/>
               </w:rPr>
-              <w:t>Conv layers</w:t>
-            </w:r>
+              <w:t>Conv</w:t>
+            </w:r>
+            <w:proofErr w:type="spellEnd"/>
+            <w:r>
+              <w:rPr>
+                <w:rFonts w:ascii="Calibri" w:eastAsia="Times New Roman" w:hAnsi="Calibri" w:cs="Calibri"/>
+                <w:b/>
+                <w:color w:val="000000"/>
+                <w:lang w:eastAsia="pt-BR"/>
+              </w:rPr>
+              <w:t xml:space="preserve"> </w:t>
+            </w:r>
+            <w:proofErr w:type="spellStart"/>
+            <w:r>
+              <w:rPr>
+                <w:rFonts w:ascii="Calibri" w:eastAsia="Times New Roman" w:hAnsi="Calibri" w:cs="Calibri"/>
+                <w:b/>
+                <w:color w:val="000000"/>
+                <w:lang w:eastAsia="pt-BR"/>
+              </w:rPr>
+              <w:t>layers</w:t>
+            </w:r>
+            <w:proofErr w:type="spellEnd"/>
           </w:p>
         </w:tc>
         <w:tc>
@@ -10419,8 +10642,19 @@
                 <w:color w:val="000000"/>
                 <w:lang w:eastAsia="pt-BR"/>
               </w:rPr>
-              <w:t>Batch size</w:t>
-            </w:r>
+              <w:t xml:space="preserve">Batch </w:t>
+            </w:r>
+            <w:proofErr w:type="spellStart"/>
+            <w:r>
+              <w:rPr>
+                <w:rFonts w:ascii="Calibri" w:eastAsia="Times New Roman" w:hAnsi="Calibri" w:cs="Calibri"/>
+                <w:b/>
+                <w:color w:val="000000"/>
+                <w:lang w:eastAsia="pt-BR"/>
+              </w:rPr>
+              <w:t>size</w:t>
+            </w:r>
+            <w:proofErr w:type="spellEnd"/>
           </w:p>
         </w:tc>
         <w:tc>
@@ -10450,6 +10684,7 @@
                 <w:lang w:eastAsia="pt-BR"/>
               </w:rPr>
             </w:pPr>
+            <w:proofErr w:type="spellStart"/>
             <w:r>
               <w:rPr>
                 <w:rFonts w:ascii="Calibri" w:eastAsia="Times New Roman" w:hAnsi="Calibri" w:cs="Calibri"/>
@@ -10459,6 +10694,7 @@
               </w:rPr>
               <w:t>Epochs</w:t>
             </w:r>
+            <w:proofErr w:type="spellEnd"/>
           </w:p>
         </w:tc>
         <w:tc>
@@ -11738,6 +11974,7 @@
                 <w:lang w:eastAsia="pt-BR"/>
               </w:rPr>
             </w:pPr>
+            <w:proofErr w:type="spellStart"/>
             <w:r>
               <w:rPr>
                 <w:rFonts w:ascii="Calibri" w:eastAsia="Times New Roman" w:hAnsi="Calibri" w:cs="Calibri"/>
@@ -11745,8 +11982,49 @@
                 <w:color w:val="000000"/>
                 <w:lang w:eastAsia="pt-BR"/>
               </w:rPr>
-              <w:t>Full Conn layers</w:t>
-            </w:r>
+              <w:t>Full</w:t>
+            </w:r>
+            <w:proofErr w:type="spellEnd"/>
+            <w:r>
+              <w:rPr>
+                <w:rFonts w:ascii="Calibri" w:eastAsia="Times New Roman" w:hAnsi="Calibri" w:cs="Calibri"/>
+                <w:b/>
+                <w:color w:val="000000"/>
+                <w:lang w:eastAsia="pt-BR"/>
+              </w:rPr>
+              <w:t xml:space="preserve"> </w:t>
+            </w:r>
+            <w:proofErr w:type="spellStart"/>
+            <w:r>
+              <w:rPr>
+                <w:rFonts w:ascii="Calibri" w:eastAsia="Times New Roman" w:hAnsi="Calibri" w:cs="Calibri"/>
+                <w:b/>
+                <w:color w:val="000000"/>
+                <w:lang w:eastAsia="pt-BR"/>
+              </w:rPr>
+              <w:t>Conn</w:t>
+            </w:r>
+            <w:proofErr w:type="spellEnd"/>
+            <w:r>
+              <w:rPr>
+                <w:rFonts w:ascii="Calibri" w:eastAsia="Times New Roman" w:hAnsi="Calibri" w:cs="Calibri"/>
+                <w:b/>
+                <w:color w:val="000000"/>
+                <w:lang w:eastAsia="pt-BR"/>
+              </w:rPr>
+              <w:t xml:space="preserve"> </w:t>
+            </w:r>
+            <w:proofErr w:type="spellStart"/>
+            <w:r>
+              <w:rPr>
+                <w:rFonts w:ascii="Calibri" w:eastAsia="Times New Roman" w:hAnsi="Calibri" w:cs="Calibri"/>
+                <w:b/>
+                <w:color w:val="000000"/>
+                <w:lang w:eastAsia="pt-BR"/>
+              </w:rPr>
+              <w:t>layers</w:t>
+            </w:r>
+            <w:proofErr w:type="spellEnd"/>
           </w:p>
         </w:tc>
         <w:tc>
@@ -11783,8 +12061,19 @@
                 <w:color w:val="000000"/>
                 <w:lang w:eastAsia="pt-BR"/>
               </w:rPr>
-              <w:t>Batch size</w:t>
-            </w:r>
+              <w:t xml:space="preserve">Batch </w:t>
+            </w:r>
+            <w:proofErr w:type="spellStart"/>
+            <w:r>
+              <w:rPr>
+                <w:rFonts w:ascii="Calibri" w:eastAsia="Times New Roman" w:hAnsi="Calibri" w:cs="Calibri"/>
+                <w:b/>
+                <w:color w:val="000000"/>
+                <w:lang w:eastAsia="pt-BR"/>
+              </w:rPr>
+              <w:t>size</w:t>
+            </w:r>
+            <w:proofErr w:type="spellEnd"/>
           </w:p>
         </w:tc>
         <w:tc>
@@ -11814,6 +12103,7 @@
                 <w:lang w:eastAsia="pt-BR"/>
               </w:rPr>
             </w:pPr>
+            <w:proofErr w:type="spellStart"/>
             <w:r>
               <w:rPr>
                 <w:rFonts w:ascii="Calibri" w:eastAsia="Times New Roman" w:hAnsi="Calibri" w:cs="Calibri"/>
@@ -11823,6 +12113,7 @@
               </w:rPr>
               <w:t>Epochs</w:t>
             </w:r>
+            <w:proofErr w:type="spellEnd"/>
           </w:p>
         </w:tc>
         <w:tc>
@@ -12302,24 +12593,33 @@
       <w:r>
         <w:t xml:space="preserve">A última variação foi a adição de uma camada de </w:t>
       </w:r>
+      <w:proofErr w:type="spellStart"/>
       <w:r>
         <w:rPr>
           <w:i/>
         </w:rPr>
         <w:t>dropout</w:t>
       </w:r>
-      <w:r>
-        <w:t xml:space="preserve"> após a primeira camada convolutiva</w:t>
-      </w:r>
+      <w:proofErr w:type="spellEnd"/>
+      <w:r>
+        <w:t xml:space="preserve"> após a primeira camada </w:t>
+      </w:r>
+      <w:proofErr w:type="spellStart"/>
+      <w:r>
+        <w:t>convolutiva</w:t>
+      </w:r>
+      <w:proofErr w:type="spellEnd"/>
       <w:r>
         <w:t xml:space="preserve"> devido à suspeita do efeito de </w:t>
       </w:r>
+      <w:proofErr w:type="spellStart"/>
       <w:r>
         <w:rPr>
           <w:i/>
         </w:rPr>
         <w:t>overfitting</w:t>
       </w:r>
+      <w:proofErr w:type="spellEnd"/>
       <w:r>
         <w:t xml:space="preserve"> estar ocorrendo de acordo com a validação de erro em cada etapa de treino</w:t>
       </w:r>
@@ -12386,6 +12686,7 @@
                 <w:lang w:eastAsia="pt-BR"/>
               </w:rPr>
             </w:pPr>
+            <w:proofErr w:type="spellStart"/>
             <w:r>
               <w:rPr>
                 <w:rFonts w:ascii="Calibri" w:eastAsia="Times New Roman" w:hAnsi="Calibri" w:cs="Calibri"/>
@@ -12394,8 +12695,29 @@
                 <w:lang w:eastAsia="pt-BR"/>
               </w:rPr>
               <w:lastRenderedPageBreak/>
-              <w:t>Dropout layer</w:t>
-            </w:r>
+              <w:t>Dropout</w:t>
+            </w:r>
+            <w:proofErr w:type="spellEnd"/>
+            <w:r>
+              <w:rPr>
+                <w:rFonts w:ascii="Calibri" w:eastAsia="Times New Roman" w:hAnsi="Calibri" w:cs="Calibri"/>
+                <w:b/>
+                <w:color w:val="000000"/>
+                <w:lang w:eastAsia="pt-BR"/>
+              </w:rPr>
+              <w:t xml:space="preserve"> </w:t>
+            </w:r>
+            <w:proofErr w:type="spellStart"/>
+            <w:r>
+              <w:rPr>
+                <w:rFonts w:ascii="Calibri" w:eastAsia="Times New Roman" w:hAnsi="Calibri" w:cs="Calibri"/>
+                <w:b/>
+                <w:color w:val="000000"/>
+                <w:lang w:eastAsia="pt-BR"/>
+              </w:rPr>
+              <w:t>layer</w:t>
+            </w:r>
+            <w:proofErr w:type="spellEnd"/>
           </w:p>
         </w:tc>
         <w:tc>
@@ -12432,8 +12754,19 @@
                 <w:color w:val="000000"/>
                 <w:lang w:eastAsia="pt-BR"/>
               </w:rPr>
-              <w:t>Batch size</w:t>
-            </w:r>
+              <w:t xml:space="preserve">Batch </w:t>
+            </w:r>
+            <w:proofErr w:type="spellStart"/>
+            <w:r>
+              <w:rPr>
+                <w:rFonts w:ascii="Calibri" w:eastAsia="Times New Roman" w:hAnsi="Calibri" w:cs="Calibri"/>
+                <w:b/>
+                <w:color w:val="000000"/>
+                <w:lang w:eastAsia="pt-BR"/>
+              </w:rPr>
+              <w:t>size</w:t>
+            </w:r>
+            <w:proofErr w:type="spellEnd"/>
           </w:p>
         </w:tc>
         <w:tc>
@@ -12463,6 +12796,7 @@
                 <w:lang w:eastAsia="pt-BR"/>
               </w:rPr>
             </w:pPr>
+            <w:proofErr w:type="spellStart"/>
             <w:r>
               <w:rPr>
                 <w:rFonts w:ascii="Calibri" w:eastAsia="Times New Roman" w:hAnsi="Calibri" w:cs="Calibri"/>
@@ -12472,6 +12806,7 @@
               </w:rPr>
               <w:t>Epochs</w:t>
             </w:r>
+            <w:proofErr w:type="spellEnd"/>
           </w:p>
         </w:tc>
         <w:tc>
@@ -12965,11 +13300,19 @@
       <w:r>
         <w:t xml:space="preserve">de </w:t>
       </w:r>
+      <w:proofErr w:type="spellStart"/>
       <w:r>
         <w:rPr>
           <w:i/>
         </w:rPr>
-        <w:t>dropout.</w:t>
+        <w:t>dropout</w:t>
+      </w:r>
+      <w:proofErr w:type="spellEnd"/>
+      <w:r>
+        <w:rPr>
+          <w:i/>
+        </w:rPr>
+        <w:t>.</w:t>
       </w:r>
     </w:p>
     <w:p>
@@ -12982,12 +13325,14 @@
       <w:r>
         <w:t xml:space="preserve">Concluindo esses testes não foi adicionada a camada de </w:t>
       </w:r>
+      <w:proofErr w:type="spellStart"/>
       <w:r>
         <w:rPr>
           <w:i/>
         </w:rPr>
         <w:t>dropout</w:t>
       </w:r>
+      <w:proofErr w:type="spellEnd"/>
       <w:r>
         <w:t>. As figuras 18 e 19 mostram a arquitetura original e a nova respectivamente.</w:t>
       </w:r>
@@ -13115,6 +13460,7 @@
         <w:t xml:space="preserve">Teste de </w:t>
       </w:r>
       <w:bookmarkEnd w:id="17"/>
+      <w:proofErr w:type="spellStart"/>
       <w:r>
         <w:rPr>
           <w:sz w:val="24"/>
@@ -13122,6 +13468,7 @@
         </w:rPr>
         <w:t>epochs</w:t>
       </w:r>
+      <w:proofErr w:type="spellEnd"/>
     </w:p>
     <w:p>
       <w:pPr>
@@ -13133,12 +13480,14 @@
       <w:r>
         <w:t xml:space="preserve">A variação de </w:t>
       </w:r>
+      <w:proofErr w:type="spellStart"/>
       <w:r>
         <w:rPr>
           <w:i/>
         </w:rPr>
         <w:t>epochs</w:t>
       </w:r>
+      <w:proofErr w:type="spellEnd"/>
       <w:r>
         <w:t xml:space="preserve"> seguiu o padrão 10, 20, 30, 50, 80, 100, para teste da acurácia, </w:t>
       </w:r>
@@ -13161,8 +13510,16 @@
         <w:rPr>
           <w:i/>
         </w:rPr>
-        <w:t>batch size</w:t>
-      </w:r>
+        <w:t xml:space="preserve">batch </w:t>
+      </w:r>
+      <w:proofErr w:type="spellStart"/>
+      <w:r>
+        <w:rPr>
+          <w:i/>
+        </w:rPr>
+        <w:t>size</w:t>
+      </w:r>
+      <w:proofErr w:type="spellEnd"/>
       <w:r>
         <w:t xml:space="preserve"> em 64.</w:t>
       </w:r>
@@ -13224,8 +13581,19 @@
                 <w:color w:val="000000"/>
                 <w:lang w:eastAsia="pt-BR"/>
               </w:rPr>
-              <w:t>Batch size</w:t>
-            </w:r>
+              <w:t xml:space="preserve">Batch </w:t>
+            </w:r>
+            <w:proofErr w:type="spellStart"/>
+            <w:r>
+              <w:rPr>
+                <w:rFonts w:ascii="Calibri" w:eastAsia="Times New Roman" w:hAnsi="Calibri" w:cs="Calibri"/>
+                <w:b/>
+                <w:color w:val="000000"/>
+                <w:lang w:eastAsia="pt-BR"/>
+              </w:rPr>
+              <w:t>size</w:t>
+            </w:r>
+            <w:proofErr w:type="spellEnd"/>
           </w:p>
         </w:tc>
         <w:tc>
@@ -13255,6 +13623,7 @@
                 <w:lang w:eastAsia="pt-BR"/>
               </w:rPr>
             </w:pPr>
+            <w:proofErr w:type="spellStart"/>
             <w:r>
               <w:rPr>
                 <w:rFonts w:ascii="Calibri" w:eastAsia="Times New Roman" w:hAnsi="Calibri" w:cs="Calibri"/>
@@ -13264,6 +13633,7 @@
               </w:rPr>
               <w:t>Epochs</w:t>
             </w:r>
+            <w:proofErr w:type="spellEnd"/>
           </w:p>
         </w:tc>
         <w:tc>
@@ -14262,12 +14632,14 @@
       <w:r>
         <w:t xml:space="preserve">: Resultados da variação de </w:t>
       </w:r>
+      <w:proofErr w:type="spellStart"/>
       <w:r>
         <w:rPr>
           <w:i/>
         </w:rPr>
         <w:t>epochs</w:t>
       </w:r>
+      <w:proofErr w:type="spellEnd"/>
       <w:r>
         <w:t>.</w:t>
       </w:r>
@@ -14282,12 +14654,14 @@
       <w:r>
         <w:t xml:space="preserve">Conforme o resultado foi mantido para testes variação de 20 e 30 </w:t>
       </w:r>
+      <w:proofErr w:type="spellStart"/>
       <w:r>
         <w:rPr>
           <w:i/>
         </w:rPr>
         <w:t>epochs</w:t>
       </w:r>
+      <w:proofErr w:type="spellEnd"/>
       <w:r>
         <w:t>.</w:t>
       </w:r>
@@ -14345,8 +14719,17 @@
           <w:sz w:val="24"/>
           <w:szCs w:val="24"/>
         </w:rPr>
-        <w:t>batch size</w:t>
-      </w:r>
+        <w:t xml:space="preserve">batch </w:t>
+      </w:r>
+      <w:proofErr w:type="spellStart"/>
+      <w:r>
+        <w:rPr>
+          <w:sz w:val="24"/>
+          <w:szCs w:val="24"/>
+        </w:rPr>
+        <w:t>size</w:t>
+      </w:r>
+      <w:proofErr w:type="spellEnd"/>
     </w:p>
     <w:p>
       <w:pPr>
@@ -14362,8 +14745,16 @@
         <w:rPr>
           <w:i/>
         </w:rPr>
-        <w:t>batch size</w:t>
-      </w:r>
+        <w:t xml:space="preserve">batch </w:t>
+      </w:r>
+      <w:proofErr w:type="spellStart"/>
+      <w:r>
+        <w:rPr>
+          <w:i/>
+        </w:rPr>
+        <w:t>size</w:t>
+      </w:r>
+      <w:proofErr w:type="spellEnd"/>
       <w:r>
         <w:t xml:space="preserve"> seguiu o padrão </w:t>
       </w:r>
@@ -14406,25 +14797,1772 @@
       <w:r>
         <w:t xml:space="preserve"> ficou fixo em 0.0001 e </w:t>
       </w:r>
+      <w:proofErr w:type="spellStart"/>
       <w:r>
         <w:rPr>
           <w:i/>
         </w:rPr>
         <w:t>epochs</w:t>
       </w:r>
+      <w:proofErr w:type="spellEnd"/>
       <w:r>
         <w:t xml:space="preserve"> em </w:t>
       </w:r>
       <w:r>
         <w:t xml:space="preserve">20 e </w:t>
       </w:r>
-      <w:bookmarkStart w:id="19" w:name="_GoBack"/>
-      <w:bookmarkEnd w:id="19"/>
       <w:r>
         <w:t>30</w:t>
       </w:r>
       <w:r>
         <w:t>.</w:t>
+      </w:r>
+    </w:p>
+    <w:p>
+      <w:pPr>
+        <w:pStyle w:val="Corpodetexto"/>
+        <w:spacing w:before="163" w:line="360" w:lineRule="auto"/>
+        <w:ind w:left="720" w:right="393" w:firstLine="516"/>
+        <w:jc w:val="both"/>
+      </w:pPr>
+    </w:p>
+    <w:tbl>
+      <w:tblPr>
+        <w:tblW w:w="7660" w:type="dxa"/>
+        <w:tblInd w:w="787" w:type="dxa"/>
+        <w:tblCellMar>
+          <w:left w:w="70" w:type="dxa"/>
+          <w:right w:w="70" w:type="dxa"/>
+        </w:tblCellMar>
+        <w:tblLook w:val="04A0" w:firstRow="1" w:lastRow="0" w:firstColumn="1" w:lastColumn="0" w:noHBand="0" w:noVBand="1"/>
+      </w:tblPr>
+      <w:tblGrid>
+        <w:gridCol w:w="1920"/>
+        <w:gridCol w:w="1940"/>
+        <w:gridCol w:w="1900"/>
+        <w:gridCol w:w="1900"/>
+      </w:tblGrid>
+      <w:tr>
+        <w:trPr>
+          <w:trHeight w:val="315"/>
+        </w:trPr>
+        <w:tc>
+          <w:tcPr>
+            <w:tcW w:w="1920" w:type="dxa"/>
+            <w:tcBorders>
+              <w:top w:val="single" w:sz="8" w:space="0" w:color="auto"/>
+              <w:left w:val="single" w:sz="8" w:space="0" w:color="auto"/>
+              <w:bottom w:val="single" w:sz="8" w:space="0" w:color="auto"/>
+              <w:right w:val="nil"/>
+            </w:tcBorders>
+            <w:shd w:val="clear" w:color="auto" w:fill="auto"/>
+            <w:noWrap/>
+            <w:vAlign w:val="bottom"/>
+            <w:hideMark/>
+          </w:tcPr>
+          <w:p>
+            <w:pPr>
+              <w:widowControl/>
+              <w:autoSpaceDE/>
+              <w:autoSpaceDN/>
+              <w:jc w:val="center"/>
+              <w:rPr>
+                <w:rFonts w:ascii="Calibri" w:eastAsia="Times New Roman" w:hAnsi="Calibri" w:cs="Calibri"/>
+                <w:b/>
+                <w:color w:val="000000"/>
+                <w:lang w:eastAsia="pt-BR"/>
+              </w:rPr>
+            </w:pPr>
+            <w:r>
+              <w:rPr>
+                <w:rFonts w:ascii="Calibri" w:eastAsia="Times New Roman" w:hAnsi="Calibri" w:cs="Calibri"/>
+                <w:b/>
+                <w:color w:val="000000"/>
+                <w:lang w:eastAsia="pt-BR"/>
+              </w:rPr>
+              <w:t xml:space="preserve">Batch </w:t>
+            </w:r>
+            <w:proofErr w:type="spellStart"/>
+            <w:r>
+              <w:rPr>
+                <w:rFonts w:ascii="Calibri" w:eastAsia="Times New Roman" w:hAnsi="Calibri" w:cs="Calibri"/>
+                <w:b/>
+                <w:color w:val="000000"/>
+                <w:lang w:eastAsia="pt-BR"/>
+              </w:rPr>
+              <w:t>size</w:t>
+            </w:r>
+            <w:proofErr w:type="spellEnd"/>
+          </w:p>
+        </w:tc>
+        <w:tc>
+          <w:tcPr>
+            <w:tcW w:w="1940" w:type="dxa"/>
+            <w:tcBorders>
+              <w:top w:val="single" w:sz="8" w:space="0" w:color="auto"/>
+              <w:left w:val="single" w:sz="8" w:space="0" w:color="auto"/>
+              <w:bottom w:val="single" w:sz="8" w:space="0" w:color="auto"/>
+              <w:right w:val="single" w:sz="8" w:space="0" w:color="auto"/>
+            </w:tcBorders>
+            <w:shd w:val="clear" w:color="auto" w:fill="auto"/>
+            <w:noWrap/>
+            <w:vAlign w:val="bottom"/>
+            <w:hideMark/>
+          </w:tcPr>
+          <w:p>
+            <w:pPr>
+              <w:widowControl/>
+              <w:autoSpaceDE/>
+              <w:autoSpaceDN/>
+              <w:jc w:val="center"/>
+              <w:rPr>
+                <w:rFonts w:ascii="Calibri" w:eastAsia="Times New Roman" w:hAnsi="Calibri" w:cs="Calibri"/>
+                <w:b/>
+                <w:color w:val="000000"/>
+                <w:lang w:eastAsia="pt-BR"/>
+              </w:rPr>
+            </w:pPr>
+            <w:proofErr w:type="spellStart"/>
+            <w:r>
+              <w:rPr>
+                <w:rFonts w:ascii="Calibri" w:eastAsia="Times New Roman" w:hAnsi="Calibri" w:cs="Calibri"/>
+                <w:b/>
+                <w:color w:val="000000"/>
+                <w:lang w:eastAsia="pt-BR"/>
+              </w:rPr>
+              <w:t>Epochs</w:t>
+            </w:r>
+            <w:proofErr w:type="spellEnd"/>
+          </w:p>
+        </w:tc>
+        <w:tc>
+          <w:tcPr>
+            <w:tcW w:w="1900" w:type="dxa"/>
+            <w:tcBorders>
+              <w:top w:val="single" w:sz="8" w:space="0" w:color="auto"/>
+              <w:left w:val="nil"/>
+              <w:bottom w:val="single" w:sz="8" w:space="0" w:color="auto"/>
+              <w:right w:val="single" w:sz="8" w:space="0" w:color="auto"/>
+            </w:tcBorders>
+            <w:shd w:val="clear" w:color="auto" w:fill="auto"/>
+            <w:noWrap/>
+            <w:vAlign w:val="bottom"/>
+            <w:hideMark/>
+          </w:tcPr>
+          <w:p>
+            <w:pPr>
+              <w:widowControl/>
+              <w:autoSpaceDE/>
+              <w:autoSpaceDN/>
+              <w:jc w:val="center"/>
+              <w:rPr>
+                <w:rFonts w:ascii="Calibri" w:eastAsia="Times New Roman" w:hAnsi="Calibri" w:cs="Calibri"/>
+                <w:b/>
+                <w:color w:val="000000"/>
+                <w:lang w:eastAsia="pt-BR"/>
+              </w:rPr>
+            </w:pPr>
+            <w:r>
+              <w:rPr>
+                <w:rFonts w:ascii="Calibri" w:eastAsia="Times New Roman" w:hAnsi="Calibri" w:cs="Calibri"/>
+                <w:b/>
+                <w:color w:val="000000"/>
+                <w:lang w:eastAsia="pt-BR"/>
+              </w:rPr>
+              <w:t>Learning rate</w:t>
+            </w:r>
+          </w:p>
+        </w:tc>
+        <w:tc>
+          <w:tcPr>
+            <w:tcW w:w="1900" w:type="dxa"/>
+            <w:tcBorders>
+              <w:top w:val="single" w:sz="8" w:space="0" w:color="auto"/>
+              <w:left w:val="nil"/>
+              <w:bottom w:val="single" w:sz="8" w:space="0" w:color="auto"/>
+              <w:right w:val="single" w:sz="8" w:space="0" w:color="auto"/>
+            </w:tcBorders>
+            <w:shd w:val="clear" w:color="auto" w:fill="auto"/>
+            <w:noWrap/>
+            <w:vAlign w:val="bottom"/>
+            <w:hideMark/>
+          </w:tcPr>
+          <w:p>
+            <w:pPr>
+              <w:widowControl/>
+              <w:autoSpaceDE/>
+              <w:autoSpaceDN/>
+              <w:jc w:val="center"/>
+              <w:rPr>
+                <w:rFonts w:ascii="Calibri" w:eastAsia="Times New Roman" w:hAnsi="Calibri" w:cs="Calibri"/>
+                <w:b/>
+                <w:color w:val="000000"/>
+                <w:lang w:eastAsia="pt-BR"/>
+              </w:rPr>
+            </w:pPr>
+            <w:r>
+              <w:rPr>
+                <w:rFonts w:ascii="Calibri" w:eastAsia="Times New Roman" w:hAnsi="Calibri" w:cs="Calibri"/>
+                <w:b/>
+                <w:color w:val="000000"/>
+                <w:lang w:eastAsia="pt-BR"/>
+              </w:rPr>
+              <w:t>Acurácia</w:t>
+            </w:r>
+          </w:p>
+        </w:tc>
+      </w:tr>
+      <w:tr>
+        <w:trPr>
+          <w:trHeight w:val="300"/>
+        </w:trPr>
+        <w:tc>
+          <w:tcPr>
+            <w:tcW w:w="1920" w:type="dxa"/>
+            <w:tcBorders>
+              <w:top w:val="nil"/>
+              <w:left w:val="single" w:sz="4" w:space="0" w:color="auto"/>
+              <w:bottom w:val="single" w:sz="4" w:space="0" w:color="auto"/>
+              <w:right w:val="single" w:sz="4" w:space="0" w:color="auto"/>
+            </w:tcBorders>
+            <w:shd w:val="clear" w:color="auto" w:fill="auto"/>
+            <w:noWrap/>
+            <w:vAlign w:val="bottom"/>
+            <w:hideMark/>
+          </w:tcPr>
+          <w:p>
+            <w:pPr>
+              <w:widowControl/>
+              <w:autoSpaceDE/>
+              <w:autoSpaceDN/>
+              <w:jc w:val="center"/>
+              <w:rPr>
+                <w:rFonts w:ascii="Calibri" w:eastAsia="Times New Roman" w:hAnsi="Calibri" w:cs="Calibri"/>
+                <w:color w:val="000000"/>
+                <w:lang w:eastAsia="pt-BR"/>
+              </w:rPr>
+            </w:pPr>
+            <w:r>
+              <w:rPr>
+                <w:rFonts w:ascii="Calibri" w:eastAsia="Times New Roman" w:hAnsi="Calibri" w:cs="Calibri"/>
+                <w:color w:val="000000"/>
+                <w:lang w:eastAsia="pt-BR"/>
+              </w:rPr>
+              <w:t>8</w:t>
+            </w:r>
+          </w:p>
+        </w:tc>
+        <w:tc>
+          <w:tcPr>
+            <w:tcW w:w="1940" w:type="dxa"/>
+            <w:tcBorders>
+              <w:top w:val="single" w:sz="4" w:space="0" w:color="auto"/>
+              <w:left w:val="nil"/>
+              <w:bottom w:val="single" w:sz="4" w:space="0" w:color="auto"/>
+              <w:right w:val="single" w:sz="4" w:space="0" w:color="auto"/>
+            </w:tcBorders>
+            <w:shd w:val="clear" w:color="auto" w:fill="auto"/>
+            <w:noWrap/>
+            <w:vAlign w:val="bottom"/>
+            <w:hideMark/>
+          </w:tcPr>
+          <w:p>
+            <w:pPr>
+              <w:widowControl/>
+              <w:autoSpaceDE/>
+              <w:autoSpaceDN/>
+              <w:jc w:val="center"/>
+              <w:rPr>
+                <w:rFonts w:ascii="Calibri" w:eastAsia="Times New Roman" w:hAnsi="Calibri" w:cs="Calibri"/>
+                <w:color w:val="000000"/>
+                <w:lang w:eastAsia="pt-BR"/>
+              </w:rPr>
+            </w:pPr>
+            <w:r>
+              <w:rPr>
+                <w:rFonts w:ascii="Calibri" w:eastAsia="Times New Roman" w:hAnsi="Calibri" w:cs="Calibri"/>
+                <w:color w:val="000000"/>
+                <w:lang w:eastAsia="pt-BR"/>
+              </w:rPr>
+              <w:t>20</w:t>
+            </w:r>
+          </w:p>
+        </w:tc>
+        <w:tc>
+          <w:tcPr>
+            <w:tcW w:w="1900" w:type="dxa"/>
+            <w:tcBorders>
+              <w:top w:val="single" w:sz="4" w:space="0" w:color="auto"/>
+              <w:left w:val="nil"/>
+              <w:bottom w:val="single" w:sz="4" w:space="0" w:color="auto"/>
+              <w:right w:val="single" w:sz="4" w:space="0" w:color="auto"/>
+            </w:tcBorders>
+            <w:shd w:val="clear" w:color="auto" w:fill="auto"/>
+            <w:noWrap/>
+            <w:vAlign w:val="bottom"/>
+            <w:hideMark/>
+          </w:tcPr>
+          <w:p>
+            <w:pPr>
+              <w:widowControl/>
+              <w:autoSpaceDE/>
+              <w:autoSpaceDN/>
+              <w:jc w:val="center"/>
+              <w:rPr>
+                <w:rFonts w:ascii="Calibri" w:eastAsia="Times New Roman" w:hAnsi="Calibri" w:cs="Calibri"/>
+                <w:color w:val="000000"/>
+                <w:lang w:eastAsia="pt-BR"/>
+              </w:rPr>
+            </w:pPr>
+            <w:r>
+              <w:rPr>
+                <w:rFonts w:ascii="Calibri" w:eastAsia="Times New Roman" w:hAnsi="Calibri" w:cs="Calibri"/>
+                <w:color w:val="000000"/>
+                <w:lang w:eastAsia="pt-BR"/>
+              </w:rPr>
+              <w:t>0.0001</w:t>
+            </w:r>
+          </w:p>
+        </w:tc>
+        <w:tc>
+          <w:tcPr>
+            <w:tcW w:w="1900" w:type="dxa"/>
+            <w:tcBorders>
+              <w:top w:val="nil"/>
+              <w:left w:val="nil"/>
+              <w:bottom w:val="single" w:sz="4" w:space="0" w:color="auto"/>
+              <w:right w:val="single" w:sz="4" w:space="0" w:color="auto"/>
+            </w:tcBorders>
+            <w:shd w:val="clear" w:color="auto" w:fill="auto"/>
+            <w:noWrap/>
+            <w:vAlign w:val="bottom"/>
+            <w:hideMark/>
+          </w:tcPr>
+          <w:p>
+            <w:pPr>
+              <w:widowControl/>
+              <w:autoSpaceDE/>
+              <w:autoSpaceDN/>
+              <w:jc w:val="center"/>
+              <w:rPr>
+                <w:rFonts w:ascii="Calibri" w:eastAsia="Times New Roman" w:hAnsi="Calibri" w:cs="Calibri"/>
+                <w:color w:val="000000"/>
+                <w:lang w:eastAsia="pt-BR"/>
+              </w:rPr>
+            </w:pPr>
+            <w:r>
+              <w:rPr>
+                <w:rFonts w:ascii="Calibri" w:eastAsia="Times New Roman" w:hAnsi="Calibri" w:cs="Calibri"/>
+                <w:color w:val="000000"/>
+                <w:lang w:eastAsia="pt-BR"/>
+              </w:rPr>
+              <w:t>58.34%</w:t>
+            </w:r>
+          </w:p>
+        </w:tc>
+      </w:tr>
+      <w:tr>
+        <w:trPr>
+          <w:trHeight w:val="300"/>
+        </w:trPr>
+        <w:tc>
+          <w:tcPr>
+            <w:tcW w:w="1920" w:type="dxa"/>
+            <w:tcBorders>
+              <w:top w:val="nil"/>
+              <w:left w:val="single" w:sz="4" w:space="0" w:color="auto"/>
+              <w:bottom w:val="single" w:sz="4" w:space="0" w:color="auto"/>
+              <w:right w:val="single" w:sz="4" w:space="0" w:color="auto"/>
+            </w:tcBorders>
+            <w:shd w:val="clear" w:color="auto" w:fill="auto"/>
+            <w:noWrap/>
+            <w:vAlign w:val="bottom"/>
+            <w:hideMark/>
+          </w:tcPr>
+          <w:p>
+            <w:pPr>
+              <w:widowControl/>
+              <w:autoSpaceDE/>
+              <w:autoSpaceDN/>
+              <w:jc w:val="center"/>
+              <w:rPr>
+                <w:rFonts w:ascii="Calibri" w:eastAsia="Times New Roman" w:hAnsi="Calibri" w:cs="Calibri"/>
+                <w:color w:val="000000"/>
+                <w:lang w:eastAsia="pt-BR"/>
+              </w:rPr>
+            </w:pPr>
+            <w:r>
+              <w:rPr>
+                <w:rFonts w:ascii="Calibri" w:eastAsia="Times New Roman" w:hAnsi="Calibri" w:cs="Calibri"/>
+                <w:color w:val="000000"/>
+                <w:lang w:eastAsia="pt-BR"/>
+              </w:rPr>
+              <w:t>8</w:t>
+            </w:r>
+          </w:p>
+        </w:tc>
+        <w:tc>
+          <w:tcPr>
+            <w:tcW w:w="1940" w:type="dxa"/>
+            <w:tcBorders>
+              <w:top w:val="nil"/>
+              <w:left w:val="nil"/>
+              <w:bottom w:val="single" w:sz="4" w:space="0" w:color="auto"/>
+              <w:right w:val="single" w:sz="4" w:space="0" w:color="auto"/>
+            </w:tcBorders>
+            <w:shd w:val="clear" w:color="auto" w:fill="auto"/>
+            <w:noWrap/>
+            <w:vAlign w:val="bottom"/>
+            <w:hideMark/>
+          </w:tcPr>
+          <w:p>
+            <w:pPr>
+              <w:widowControl/>
+              <w:autoSpaceDE/>
+              <w:autoSpaceDN/>
+              <w:jc w:val="center"/>
+              <w:rPr>
+                <w:rFonts w:ascii="Calibri" w:eastAsia="Times New Roman" w:hAnsi="Calibri" w:cs="Calibri"/>
+                <w:color w:val="000000"/>
+                <w:lang w:eastAsia="pt-BR"/>
+              </w:rPr>
+            </w:pPr>
+            <w:r>
+              <w:rPr>
+                <w:rFonts w:ascii="Calibri" w:eastAsia="Times New Roman" w:hAnsi="Calibri" w:cs="Calibri"/>
+                <w:color w:val="000000"/>
+                <w:lang w:eastAsia="pt-BR"/>
+              </w:rPr>
+              <w:t>30</w:t>
+            </w:r>
+          </w:p>
+        </w:tc>
+        <w:tc>
+          <w:tcPr>
+            <w:tcW w:w="1900" w:type="dxa"/>
+            <w:tcBorders>
+              <w:top w:val="nil"/>
+              <w:left w:val="nil"/>
+              <w:bottom w:val="single" w:sz="4" w:space="0" w:color="auto"/>
+              <w:right w:val="single" w:sz="4" w:space="0" w:color="auto"/>
+            </w:tcBorders>
+            <w:shd w:val="clear" w:color="auto" w:fill="auto"/>
+            <w:noWrap/>
+            <w:vAlign w:val="bottom"/>
+            <w:hideMark/>
+          </w:tcPr>
+          <w:p>
+            <w:pPr>
+              <w:widowControl/>
+              <w:autoSpaceDE/>
+              <w:autoSpaceDN/>
+              <w:jc w:val="center"/>
+              <w:rPr>
+                <w:rFonts w:ascii="Calibri" w:eastAsia="Times New Roman" w:hAnsi="Calibri" w:cs="Calibri"/>
+                <w:color w:val="000000"/>
+                <w:lang w:eastAsia="pt-BR"/>
+              </w:rPr>
+            </w:pPr>
+            <w:r>
+              <w:rPr>
+                <w:rFonts w:ascii="Calibri" w:eastAsia="Times New Roman" w:hAnsi="Calibri" w:cs="Calibri"/>
+                <w:color w:val="000000"/>
+                <w:lang w:eastAsia="pt-BR"/>
+              </w:rPr>
+              <w:t>0.0001</w:t>
+            </w:r>
+          </w:p>
+        </w:tc>
+        <w:tc>
+          <w:tcPr>
+            <w:tcW w:w="1900" w:type="dxa"/>
+            <w:tcBorders>
+              <w:top w:val="nil"/>
+              <w:left w:val="nil"/>
+              <w:bottom w:val="single" w:sz="4" w:space="0" w:color="auto"/>
+              <w:right w:val="single" w:sz="4" w:space="0" w:color="auto"/>
+            </w:tcBorders>
+            <w:shd w:val="clear" w:color="auto" w:fill="auto"/>
+            <w:noWrap/>
+            <w:vAlign w:val="bottom"/>
+            <w:hideMark/>
+          </w:tcPr>
+          <w:p>
+            <w:pPr>
+              <w:widowControl/>
+              <w:autoSpaceDE/>
+              <w:autoSpaceDN/>
+              <w:jc w:val="center"/>
+              <w:rPr>
+                <w:rFonts w:ascii="Calibri" w:eastAsia="Times New Roman" w:hAnsi="Calibri" w:cs="Calibri"/>
+                <w:color w:val="000000"/>
+                <w:lang w:eastAsia="pt-BR"/>
+              </w:rPr>
+            </w:pPr>
+            <w:r>
+              <w:rPr>
+                <w:rFonts w:ascii="Calibri" w:eastAsia="Times New Roman" w:hAnsi="Calibri" w:cs="Calibri"/>
+                <w:color w:val="000000"/>
+                <w:lang w:eastAsia="pt-BR"/>
+              </w:rPr>
+              <w:t>57.26%</w:t>
+            </w:r>
+          </w:p>
+        </w:tc>
+      </w:tr>
+      <w:tr>
+        <w:trPr>
+          <w:trHeight w:val="300"/>
+        </w:trPr>
+        <w:tc>
+          <w:tcPr>
+            <w:tcW w:w="1920" w:type="dxa"/>
+            <w:tcBorders>
+              <w:top w:val="nil"/>
+              <w:left w:val="single" w:sz="4" w:space="0" w:color="auto"/>
+              <w:bottom w:val="single" w:sz="4" w:space="0" w:color="auto"/>
+              <w:right w:val="single" w:sz="4" w:space="0" w:color="auto"/>
+            </w:tcBorders>
+            <w:shd w:val="clear" w:color="auto" w:fill="auto"/>
+            <w:noWrap/>
+            <w:vAlign w:val="bottom"/>
+            <w:hideMark/>
+          </w:tcPr>
+          <w:p>
+            <w:pPr>
+              <w:widowControl/>
+              <w:autoSpaceDE/>
+              <w:autoSpaceDN/>
+              <w:jc w:val="center"/>
+              <w:rPr>
+                <w:rFonts w:ascii="Calibri" w:eastAsia="Times New Roman" w:hAnsi="Calibri" w:cs="Calibri"/>
+                <w:color w:val="000000"/>
+                <w:lang w:eastAsia="pt-BR"/>
+              </w:rPr>
+            </w:pPr>
+            <w:r>
+              <w:rPr>
+                <w:rFonts w:ascii="Calibri" w:eastAsia="Times New Roman" w:hAnsi="Calibri" w:cs="Calibri"/>
+                <w:color w:val="000000"/>
+                <w:lang w:eastAsia="pt-BR"/>
+              </w:rPr>
+              <w:t>16</w:t>
+            </w:r>
+          </w:p>
+        </w:tc>
+        <w:tc>
+          <w:tcPr>
+            <w:tcW w:w="1940" w:type="dxa"/>
+            <w:tcBorders>
+              <w:top w:val="nil"/>
+              <w:left w:val="nil"/>
+              <w:bottom w:val="single" w:sz="4" w:space="0" w:color="auto"/>
+              <w:right w:val="single" w:sz="4" w:space="0" w:color="auto"/>
+            </w:tcBorders>
+            <w:shd w:val="clear" w:color="auto" w:fill="auto"/>
+            <w:noWrap/>
+            <w:vAlign w:val="bottom"/>
+            <w:hideMark/>
+          </w:tcPr>
+          <w:p>
+            <w:pPr>
+              <w:widowControl/>
+              <w:autoSpaceDE/>
+              <w:autoSpaceDN/>
+              <w:jc w:val="center"/>
+              <w:rPr>
+                <w:rFonts w:ascii="Calibri" w:eastAsia="Times New Roman" w:hAnsi="Calibri" w:cs="Calibri"/>
+                <w:color w:val="000000"/>
+                <w:lang w:eastAsia="pt-BR"/>
+              </w:rPr>
+            </w:pPr>
+            <w:r>
+              <w:rPr>
+                <w:rFonts w:ascii="Calibri" w:eastAsia="Times New Roman" w:hAnsi="Calibri" w:cs="Calibri"/>
+                <w:color w:val="000000"/>
+                <w:lang w:eastAsia="pt-BR"/>
+              </w:rPr>
+              <w:t>20</w:t>
+            </w:r>
+          </w:p>
+        </w:tc>
+        <w:tc>
+          <w:tcPr>
+            <w:tcW w:w="1900" w:type="dxa"/>
+            <w:tcBorders>
+              <w:top w:val="nil"/>
+              <w:left w:val="nil"/>
+              <w:bottom w:val="single" w:sz="4" w:space="0" w:color="auto"/>
+              <w:right w:val="single" w:sz="4" w:space="0" w:color="auto"/>
+            </w:tcBorders>
+            <w:shd w:val="clear" w:color="auto" w:fill="auto"/>
+            <w:noWrap/>
+            <w:vAlign w:val="bottom"/>
+            <w:hideMark/>
+          </w:tcPr>
+          <w:p>
+            <w:pPr>
+              <w:widowControl/>
+              <w:autoSpaceDE/>
+              <w:autoSpaceDN/>
+              <w:jc w:val="center"/>
+              <w:rPr>
+                <w:rFonts w:ascii="Calibri" w:eastAsia="Times New Roman" w:hAnsi="Calibri" w:cs="Calibri"/>
+                <w:color w:val="000000"/>
+                <w:lang w:eastAsia="pt-BR"/>
+              </w:rPr>
+            </w:pPr>
+            <w:r>
+              <w:rPr>
+                <w:rFonts w:ascii="Calibri" w:eastAsia="Times New Roman" w:hAnsi="Calibri" w:cs="Calibri"/>
+                <w:color w:val="000000"/>
+                <w:lang w:eastAsia="pt-BR"/>
+              </w:rPr>
+              <w:t>0.0001</w:t>
+            </w:r>
+          </w:p>
+        </w:tc>
+        <w:tc>
+          <w:tcPr>
+            <w:tcW w:w="1900" w:type="dxa"/>
+            <w:tcBorders>
+              <w:top w:val="nil"/>
+              <w:left w:val="nil"/>
+              <w:bottom w:val="single" w:sz="4" w:space="0" w:color="auto"/>
+              <w:right w:val="single" w:sz="4" w:space="0" w:color="auto"/>
+            </w:tcBorders>
+            <w:shd w:val="clear" w:color="auto" w:fill="auto"/>
+            <w:noWrap/>
+            <w:vAlign w:val="bottom"/>
+            <w:hideMark/>
+          </w:tcPr>
+          <w:p>
+            <w:pPr>
+              <w:widowControl/>
+              <w:autoSpaceDE/>
+              <w:autoSpaceDN/>
+              <w:jc w:val="center"/>
+              <w:rPr>
+                <w:rFonts w:ascii="Calibri" w:eastAsia="Times New Roman" w:hAnsi="Calibri" w:cs="Calibri"/>
+                <w:color w:val="000000"/>
+                <w:lang w:eastAsia="pt-BR"/>
+              </w:rPr>
+            </w:pPr>
+            <w:r>
+              <w:rPr>
+                <w:rFonts w:ascii="Calibri" w:eastAsia="Times New Roman" w:hAnsi="Calibri" w:cs="Calibri"/>
+                <w:color w:val="000000"/>
+                <w:lang w:eastAsia="pt-BR"/>
+              </w:rPr>
+              <w:t>60.68%</w:t>
+            </w:r>
+          </w:p>
+        </w:tc>
+      </w:tr>
+      <w:tr>
+        <w:trPr>
+          <w:trHeight w:val="300"/>
+        </w:trPr>
+        <w:tc>
+          <w:tcPr>
+            <w:tcW w:w="1920" w:type="dxa"/>
+            <w:tcBorders>
+              <w:top w:val="nil"/>
+              <w:left w:val="single" w:sz="4" w:space="0" w:color="auto"/>
+              <w:bottom w:val="single" w:sz="4" w:space="0" w:color="auto"/>
+              <w:right w:val="single" w:sz="4" w:space="0" w:color="auto"/>
+            </w:tcBorders>
+            <w:shd w:val="clear" w:color="auto" w:fill="auto"/>
+            <w:noWrap/>
+            <w:vAlign w:val="bottom"/>
+            <w:hideMark/>
+          </w:tcPr>
+          <w:p>
+            <w:pPr>
+              <w:widowControl/>
+              <w:autoSpaceDE/>
+              <w:autoSpaceDN/>
+              <w:jc w:val="center"/>
+              <w:rPr>
+                <w:rFonts w:ascii="Calibri" w:eastAsia="Times New Roman" w:hAnsi="Calibri" w:cs="Calibri"/>
+                <w:color w:val="000000"/>
+                <w:lang w:eastAsia="pt-BR"/>
+              </w:rPr>
+            </w:pPr>
+            <w:r>
+              <w:rPr>
+                <w:rFonts w:ascii="Calibri" w:eastAsia="Times New Roman" w:hAnsi="Calibri" w:cs="Calibri"/>
+                <w:color w:val="000000"/>
+                <w:lang w:eastAsia="pt-BR"/>
+              </w:rPr>
+              <w:t>16</w:t>
+            </w:r>
+          </w:p>
+        </w:tc>
+        <w:tc>
+          <w:tcPr>
+            <w:tcW w:w="1940" w:type="dxa"/>
+            <w:tcBorders>
+              <w:top w:val="nil"/>
+              <w:left w:val="nil"/>
+              <w:bottom w:val="single" w:sz="4" w:space="0" w:color="auto"/>
+              <w:right w:val="single" w:sz="4" w:space="0" w:color="auto"/>
+            </w:tcBorders>
+            <w:shd w:val="clear" w:color="auto" w:fill="auto"/>
+            <w:noWrap/>
+            <w:vAlign w:val="bottom"/>
+            <w:hideMark/>
+          </w:tcPr>
+          <w:p>
+            <w:pPr>
+              <w:widowControl/>
+              <w:autoSpaceDE/>
+              <w:autoSpaceDN/>
+              <w:jc w:val="center"/>
+              <w:rPr>
+                <w:rFonts w:ascii="Calibri" w:eastAsia="Times New Roman" w:hAnsi="Calibri" w:cs="Calibri"/>
+                <w:color w:val="000000"/>
+                <w:lang w:eastAsia="pt-BR"/>
+              </w:rPr>
+            </w:pPr>
+            <w:r>
+              <w:rPr>
+                <w:rFonts w:ascii="Calibri" w:eastAsia="Times New Roman" w:hAnsi="Calibri" w:cs="Calibri"/>
+                <w:color w:val="000000"/>
+                <w:lang w:eastAsia="pt-BR"/>
+              </w:rPr>
+              <w:t>30</w:t>
+            </w:r>
+          </w:p>
+        </w:tc>
+        <w:tc>
+          <w:tcPr>
+            <w:tcW w:w="1900" w:type="dxa"/>
+            <w:tcBorders>
+              <w:top w:val="nil"/>
+              <w:left w:val="nil"/>
+              <w:bottom w:val="single" w:sz="4" w:space="0" w:color="auto"/>
+              <w:right w:val="single" w:sz="4" w:space="0" w:color="auto"/>
+            </w:tcBorders>
+            <w:shd w:val="clear" w:color="auto" w:fill="auto"/>
+            <w:noWrap/>
+            <w:vAlign w:val="bottom"/>
+            <w:hideMark/>
+          </w:tcPr>
+          <w:p>
+            <w:pPr>
+              <w:widowControl/>
+              <w:autoSpaceDE/>
+              <w:autoSpaceDN/>
+              <w:jc w:val="center"/>
+              <w:rPr>
+                <w:rFonts w:ascii="Calibri" w:eastAsia="Times New Roman" w:hAnsi="Calibri" w:cs="Calibri"/>
+                <w:color w:val="000000"/>
+                <w:lang w:eastAsia="pt-BR"/>
+              </w:rPr>
+            </w:pPr>
+            <w:r>
+              <w:rPr>
+                <w:rFonts w:ascii="Calibri" w:eastAsia="Times New Roman" w:hAnsi="Calibri" w:cs="Calibri"/>
+                <w:color w:val="000000"/>
+                <w:lang w:eastAsia="pt-BR"/>
+              </w:rPr>
+              <w:t>0.0001</w:t>
+            </w:r>
+          </w:p>
+        </w:tc>
+        <w:tc>
+          <w:tcPr>
+            <w:tcW w:w="1900" w:type="dxa"/>
+            <w:tcBorders>
+              <w:top w:val="nil"/>
+              <w:left w:val="nil"/>
+              <w:bottom w:val="single" w:sz="4" w:space="0" w:color="auto"/>
+              <w:right w:val="single" w:sz="4" w:space="0" w:color="auto"/>
+            </w:tcBorders>
+            <w:shd w:val="clear" w:color="auto" w:fill="auto"/>
+            <w:noWrap/>
+            <w:vAlign w:val="bottom"/>
+            <w:hideMark/>
+          </w:tcPr>
+          <w:p>
+            <w:pPr>
+              <w:widowControl/>
+              <w:autoSpaceDE/>
+              <w:autoSpaceDN/>
+              <w:jc w:val="center"/>
+              <w:rPr>
+                <w:rFonts w:ascii="Calibri" w:eastAsia="Times New Roman" w:hAnsi="Calibri" w:cs="Calibri"/>
+                <w:color w:val="000000"/>
+                <w:lang w:eastAsia="pt-BR"/>
+              </w:rPr>
+            </w:pPr>
+            <w:r>
+              <w:rPr>
+                <w:rFonts w:ascii="Calibri" w:eastAsia="Times New Roman" w:hAnsi="Calibri" w:cs="Calibri"/>
+                <w:color w:val="000000"/>
+                <w:lang w:eastAsia="pt-BR"/>
+              </w:rPr>
+              <w:t>60.03%</w:t>
+            </w:r>
+          </w:p>
+        </w:tc>
+      </w:tr>
+      <w:tr>
+        <w:trPr>
+          <w:trHeight w:val="300"/>
+        </w:trPr>
+        <w:tc>
+          <w:tcPr>
+            <w:tcW w:w="1920" w:type="dxa"/>
+            <w:tcBorders>
+              <w:top w:val="nil"/>
+              <w:left w:val="single" w:sz="4" w:space="0" w:color="auto"/>
+              <w:bottom w:val="single" w:sz="4" w:space="0" w:color="auto"/>
+              <w:right w:val="single" w:sz="4" w:space="0" w:color="auto"/>
+            </w:tcBorders>
+            <w:shd w:val="clear" w:color="auto" w:fill="auto"/>
+            <w:noWrap/>
+            <w:vAlign w:val="bottom"/>
+            <w:hideMark/>
+          </w:tcPr>
+          <w:p>
+            <w:pPr>
+              <w:widowControl/>
+              <w:autoSpaceDE/>
+              <w:autoSpaceDN/>
+              <w:jc w:val="center"/>
+              <w:rPr>
+                <w:rFonts w:ascii="Calibri" w:eastAsia="Times New Roman" w:hAnsi="Calibri" w:cs="Calibri"/>
+                <w:color w:val="000000"/>
+                <w:lang w:eastAsia="pt-BR"/>
+              </w:rPr>
+            </w:pPr>
+            <w:r>
+              <w:rPr>
+                <w:rFonts w:ascii="Calibri" w:eastAsia="Times New Roman" w:hAnsi="Calibri" w:cs="Calibri"/>
+                <w:color w:val="000000"/>
+                <w:lang w:eastAsia="pt-BR"/>
+              </w:rPr>
+              <w:t>32</w:t>
+            </w:r>
+          </w:p>
+        </w:tc>
+        <w:tc>
+          <w:tcPr>
+            <w:tcW w:w="1940" w:type="dxa"/>
+            <w:tcBorders>
+              <w:top w:val="nil"/>
+              <w:left w:val="nil"/>
+              <w:bottom w:val="single" w:sz="4" w:space="0" w:color="auto"/>
+              <w:right w:val="single" w:sz="4" w:space="0" w:color="auto"/>
+            </w:tcBorders>
+            <w:shd w:val="clear" w:color="auto" w:fill="auto"/>
+            <w:noWrap/>
+            <w:vAlign w:val="bottom"/>
+            <w:hideMark/>
+          </w:tcPr>
+          <w:p>
+            <w:pPr>
+              <w:widowControl/>
+              <w:autoSpaceDE/>
+              <w:autoSpaceDN/>
+              <w:jc w:val="center"/>
+              <w:rPr>
+                <w:rFonts w:ascii="Calibri" w:eastAsia="Times New Roman" w:hAnsi="Calibri" w:cs="Calibri"/>
+                <w:color w:val="000000"/>
+                <w:lang w:eastAsia="pt-BR"/>
+              </w:rPr>
+            </w:pPr>
+            <w:r>
+              <w:rPr>
+                <w:rFonts w:ascii="Calibri" w:eastAsia="Times New Roman" w:hAnsi="Calibri" w:cs="Calibri"/>
+                <w:color w:val="000000"/>
+                <w:lang w:eastAsia="pt-BR"/>
+              </w:rPr>
+              <w:t>20</w:t>
+            </w:r>
+          </w:p>
+        </w:tc>
+        <w:tc>
+          <w:tcPr>
+            <w:tcW w:w="1900" w:type="dxa"/>
+            <w:tcBorders>
+              <w:top w:val="nil"/>
+              <w:left w:val="nil"/>
+              <w:bottom w:val="single" w:sz="4" w:space="0" w:color="auto"/>
+              <w:right w:val="single" w:sz="4" w:space="0" w:color="auto"/>
+            </w:tcBorders>
+            <w:shd w:val="clear" w:color="auto" w:fill="auto"/>
+            <w:noWrap/>
+            <w:vAlign w:val="bottom"/>
+            <w:hideMark/>
+          </w:tcPr>
+          <w:p>
+            <w:pPr>
+              <w:widowControl/>
+              <w:autoSpaceDE/>
+              <w:autoSpaceDN/>
+              <w:jc w:val="center"/>
+              <w:rPr>
+                <w:rFonts w:ascii="Calibri" w:eastAsia="Times New Roman" w:hAnsi="Calibri" w:cs="Calibri"/>
+                <w:color w:val="000000"/>
+                <w:lang w:eastAsia="pt-BR"/>
+              </w:rPr>
+            </w:pPr>
+            <w:r>
+              <w:rPr>
+                <w:rFonts w:ascii="Calibri" w:eastAsia="Times New Roman" w:hAnsi="Calibri" w:cs="Calibri"/>
+                <w:color w:val="000000"/>
+                <w:lang w:eastAsia="pt-BR"/>
+              </w:rPr>
+              <w:t>0.0001</w:t>
+            </w:r>
+          </w:p>
+        </w:tc>
+        <w:tc>
+          <w:tcPr>
+            <w:tcW w:w="1900" w:type="dxa"/>
+            <w:tcBorders>
+              <w:top w:val="nil"/>
+              <w:left w:val="nil"/>
+              <w:bottom w:val="single" w:sz="4" w:space="0" w:color="auto"/>
+              <w:right w:val="single" w:sz="4" w:space="0" w:color="auto"/>
+            </w:tcBorders>
+            <w:shd w:val="clear" w:color="auto" w:fill="auto"/>
+            <w:noWrap/>
+            <w:vAlign w:val="bottom"/>
+            <w:hideMark/>
+          </w:tcPr>
+          <w:p>
+            <w:pPr>
+              <w:widowControl/>
+              <w:autoSpaceDE/>
+              <w:autoSpaceDN/>
+              <w:jc w:val="center"/>
+              <w:rPr>
+                <w:rFonts w:ascii="Calibri" w:eastAsia="Times New Roman" w:hAnsi="Calibri" w:cs="Calibri"/>
+                <w:color w:val="000000"/>
+                <w:lang w:eastAsia="pt-BR"/>
+              </w:rPr>
+            </w:pPr>
+            <w:r>
+              <w:rPr>
+                <w:rFonts w:ascii="Calibri" w:eastAsia="Times New Roman" w:hAnsi="Calibri" w:cs="Calibri"/>
+                <w:color w:val="000000"/>
+                <w:lang w:eastAsia="pt-BR"/>
+              </w:rPr>
+              <w:t> </w:t>
+            </w:r>
+          </w:p>
+        </w:tc>
+      </w:tr>
+      <w:tr>
+        <w:trPr>
+          <w:trHeight w:val="300"/>
+        </w:trPr>
+        <w:tc>
+          <w:tcPr>
+            <w:tcW w:w="1920" w:type="dxa"/>
+            <w:tcBorders>
+              <w:top w:val="nil"/>
+              <w:left w:val="single" w:sz="4" w:space="0" w:color="auto"/>
+              <w:bottom w:val="single" w:sz="4" w:space="0" w:color="auto"/>
+              <w:right w:val="single" w:sz="4" w:space="0" w:color="auto"/>
+            </w:tcBorders>
+            <w:shd w:val="clear" w:color="auto" w:fill="auto"/>
+            <w:noWrap/>
+            <w:vAlign w:val="bottom"/>
+            <w:hideMark/>
+          </w:tcPr>
+          <w:p>
+            <w:pPr>
+              <w:widowControl/>
+              <w:autoSpaceDE/>
+              <w:autoSpaceDN/>
+              <w:jc w:val="center"/>
+              <w:rPr>
+                <w:rFonts w:ascii="Calibri" w:eastAsia="Times New Roman" w:hAnsi="Calibri" w:cs="Calibri"/>
+                <w:color w:val="000000"/>
+                <w:lang w:eastAsia="pt-BR"/>
+              </w:rPr>
+            </w:pPr>
+            <w:r>
+              <w:rPr>
+                <w:rFonts w:ascii="Calibri" w:eastAsia="Times New Roman" w:hAnsi="Calibri" w:cs="Calibri"/>
+                <w:color w:val="000000"/>
+                <w:lang w:eastAsia="pt-BR"/>
+              </w:rPr>
+              <w:t>32</w:t>
+            </w:r>
+          </w:p>
+        </w:tc>
+        <w:tc>
+          <w:tcPr>
+            <w:tcW w:w="1940" w:type="dxa"/>
+            <w:tcBorders>
+              <w:top w:val="nil"/>
+              <w:left w:val="nil"/>
+              <w:bottom w:val="single" w:sz="4" w:space="0" w:color="auto"/>
+              <w:right w:val="single" w:sz="4" w:space="0" w:color="auto"/>
+            </w:tcBorders>
+            <w:shd w:val="clear" w:color="auto" w:fill="auto"/>
+            <w:noWrap/>
+            <w:vAlign w:val="bottom"/>
+            <w:hideMark/>
+          </w:tcPr>
+          <w:p>
+            <w:pPr>
+              <w:widowControl/>
+              <w:autoSpaceDE/>
+              <w:autoSpaceDN/>
+              <w:jc w:val="center"/>
+              <w:rPr>
+                <w:rFonts w:ascii="Calibri" w:eastAsia="Times New Roman" w:hAnsi="Calibri" w:cs="Calibri"/>
+                <w:color w:val="000000"/>
+                <w:lang w:eastAsia="pt-BR"/>
+              </w:rPr>
+            </w:pPr>
+            <w:r>
+              <w:rPr>
+                <w:rFonts w:ascii="Calibri" w:eastAsia="Times New Roman" w:hAnsi="Calibri" w:cs="Calibri"/>
+                <w:color w:val="000000"/>
+                <w:lang w:eastAsia="pt-BR"/>
+              </w:rPr>
+              <w:t>30</w:t>
+            </w:r>
+          </w:p>
+        </w:tc>
+        <w:tc>
+          <w:tcPr>
+            <w:tcW w:w="1900" w:type="dxa"/>
+            <w:tcBorders>
+              <w:top w:val="nil"/>
+              <w:left w:val="nil"/>
+              <w:bottom w:val="single" w:sz="4" w:space="0" w:color="auto"/>
+              <w:right w:val="single" w:sz="4" w:space="0" w:color="auto"/>
+            </w:tcBorders>
+            <w:shd w:val="clear" w:color="auto" w:fill="auto"/>
+            <w:noWrap/>
+            <w:vAlign w:val="bottom"/>
+            <w:hideMark/>
+          </w:tcPr>
+          <w:p>
+            <w:pPr>
+              <w:widowControl/>
+              <w:autoSpaceDE/>
+              <w:autoSpaceDN/>
+              <w:jc w:val="center"/>
+              <w:rPr>
+                <w:rFonts w:ascii="Calibri" w:eastAsia="Times New Roman" w:hAnsi="Calibri" w:cs="Calibri"/>
+                <w:color w:val="000000"/>
+                <w:lang w:eastAsia="pt-BR"/>
+              </w:rPr>
+            </w:pPr>
+            <w:r>
+              <w:rPr>
+                <w:rFonts w:ascii="Calibri" w:eastAsia="Times New Roman" w:hAnsi="Calibri" w:cs="Calibri"/>
+                <w:color w:val="000000"/>
+                <w:lang w:eastAsia="pt-BR"/>
+              </w:rPr>
+              <w:t>0.0001</w:t>
+            </w:r>
+          </w:p>
+        </w:tc>
+        <w:tc>
+          <w:tcPr>
+            <w:tcW w:w="1900" w:type="dxa"/>
+            <w:tcBorders>
+              <w:top w:val="nil"/>
+              <w:left w:val="nil"/>
+              <w:bottom w:val="single" w:sz="4" w:space="0" w:color="auto"/>
+              <w:right w:val="single" w:sz="4" w:space="0" w:color="auto"/>
+            </w:tcBorders>
+            <w:shd w:val="clear" w:color="auto" w:fill="auto"/>
+            <w:noWrap/>
+            <w:vAlign w:val="bottom"/>
+            <w:hideMark/>
+          </w:tcPr>
+          <w:p>
+            <w:pPr>
+              <w:widowControl/>
+              <w:autoSpaceDE/>
+              <w:autoSpaceDN/>
+              <w:jc w:val="center"/>
+              <w:rPr>
+                <w:rFonts w:ascii="Calibri" w:eastAsia="Times New Roman" w:hAnsi="Calibri" w:cs="Calibri"/>
+                <w:color w:val="000000"/>
+                <w:lang w:eastAsia="pt-BR"/>
+              </w:rPr>
+            </w:pPr>
+            <w:r>
+              <w:rPr>
+                <w:rFonts w:ascii="Calibri" w:eastAsia="Times New Roman" w:hAnsi="Calibri" w:cs="Calibri"/>
+                <w:color w:val="000000"/>
+                <w:lang w:eastAsia="pt-BR"/>
+              </w:rPr>
+              <w:t> </w:t>
+            </w:r>
+          </w:p>
+        </w:tc>
+      </w:tr>
+      <w:tr>
+        <w:trPr>
+          <w:trHeight w:val="300"/>
+        </w:trPr>
+        <w:tc>
+          <w:tcPr>
+            <w:tcW w:w="1920" w:type="dxa"/>
+            <w:tcBorders>
+              <w:top w:val="nil"/>
+              <w:left w:val="single" w:sz="4" w:space="0" w:color="auto"/>
+              <w:bottom w:val="single" w:sz="4" w:space="0" w:color="auto"/>
+              <w:right w:val="single" w:sz="4" w:space="0" w:color="auto"/>
+            </w:tcBorders>
+            <w:shd w:val="clear" w:color="auto" w:fill="auto"/>
+            <w:noWrap/>
+            <w:vAlign w:val="bottom"/>
+            <w:hideMark/>
+          </w:tcPr>
+          <w:p>
+            <w:pPr>
+              <w:widowControl/>
+              <w:autoSpaceDE/>
+              <w:autoSpaceDN/>
+              <w:jc w:val="center"/>
+              <w:rPr>
+                <w:rFonts w:ascii="Calibri" w:eastAsia="Times New Roman" w:hAnsi="Calibri" w:cs="Calibri"/>
+                <w:color w:val="000000"/>
+                <w:lang w:eastAsia="pt-BR"/>
+              </w:rPr>
+            </w:pPr>
+            <w:r>
+              <w:rPr>
+                <w:rFonts w:ascii="Calibri" w:eastAsia="Times New Roman" w:hAnsi="Calibri" w:cs="Calibri"/>
+                <w:color w:val="000000"/>
+                <w:lang w:eastAsia="pt-BR"/>
+              </w:rPr>
+              <w:t>64</w:t>
+            </w:r>
+          </w:p>
+        </w:tc>
+        <w:tc>
+          <w:tcPr>
+            <w:tcW w:w="1940" w:type="dxa"/>
+            <w:tcBorders>
+              <w:top w:val="nil"/>
+              <w:left w:val="nil"/>
+              <w:bottom w:val="single" w:sz="4" w:space="0" w:color="auto"/>
+              <w:right w:val="single" w:sz="4" w:space="0" w:color="auto"/>
+            </w:tcBorders>
+            <w:shd w:val="clear" w:color="auto" w:fill="auto"/>
+            <w:noWrap/>
+            <w:vAlign w:val="bottom"/>
+            <w:hideMark/>
+          </w:tcPr>
+          <w:p>
+            <w:pPr>
+              <w:widowControl/>
+              <w:autoSpaceDE/>
+              <w:autoSpaceDN/>
+              <w:jc w:val="center"/>
+              <w:rPr>
+                <w:rFonts w:ascii="Calibri" w:eastAsia="Times New Roman" w:hAnsi="Calibri" w:cs="Calibri"/>
+                <w:color w:val="000000"/>
+                <w:lang w:eastAsia="pt-BR"/>
+              </w:rPr>
+            </w:pPr>
+            <w:r>
+              <w:rPr>
+                <w:rFonts w:ascii="Calibri" w:eastAsia="Times New Roman" w:hAnsi="Calibri" w:cs="Calibri"/>
+                <w:color w:val="000000"/>
+                <w:lang w:eastAsia="pt-BR"/>
+              </w:rPr>
+              <w:t>20</w:t>
+            </w:r>
+          </w:p>
+        </w:tc>
+        <w:tc>
+          <w:tcPr>
+            <w:tcW w:w="1900" w:type="dxa"/>
+            <w:tcBorders>
+              <w:top w:val="nil"/>
+              <w:left w:val="nil"/>
+              <w:bottom w:val="single" w:sz="4" w:space="0" w:color="auto"/>
+              <w:right w:val="single" w:sz="4" w:space="0" w:color="auto"/>
+            </w:tcBorders>
+            <w:shd w:val="clear" w:color="auto" w:fill="auto"/>
+            <w:noWrap/>
+            <w:vAlign w:val="bottom"/>
+            <w:hideMark/>
+          </w:tcPr>
+          <w:p>
+            <w:pPr>
+              <w:widowControl/>
+              <w:autoSpaceDE/>
+              <w:autoSpaceDN/>
+              <w:jc w:val="center"/>
+              <w:rPr>
+                <w:rFonts w:ascii="Calibri" w:eastAsia="Times New Roman" w:hAnsi="Calibri" w:cs="Calibri"/>
+                <w:color w:val="000000"/>
+                <w:lang w:eastAsia="pt-BR"/>
+              </w:rPr>
+            </w:pPr>
+            <w:r>
+              <w:rPr>
+                <w:rFonts w:ascii="Calibri" w:eastAsia="Times New Roman" w:hAnsi="Calibri" w:cs="Calibri"/>
+                <w:color w:val="000000"/>
+                <w:lang w:eastAsia="pt-BR"/>
+              </w:rPr>
+              <w:t>0.0001</w:t>
+            </w:r>
+          </w:p>
+        </w:tc>
+        <w:tc>
+          <w:tcPr>
+            <w:tcW w:w="1900" w:type="dxa"/>
+            <w:tcBorders>
+              <w:top w:val="nil"/>
+              <w:left w:val="nil"/>
+              <w:bottom w:val="single" w:sz="4" w:space="0" w:color="auto"/>
+              <w:right w:val="single" w:sz="4" w:space="0" w:color="auto"/>
+            </w:tcBorders>
+            <w:shd w:val="clear" w:color="auto" w:fill="auto"/>
+            <w:noWrap/>
+            <w:vAlign w:val="bottom"/>
+            <w:hideMark/>
+          </w:tcPr>
+          <w:p>
+            <w:pPr>
+              <w:widowControl/>
+              <w:autoSpaceDE/>
+              <w:autoSpaceDN/>
+              <w:jc w:val="center"/>
+              <w:rPr>
+                <w:rFonts w:ascii="Calibri" w:eastAsia="Times New Roman" w:hAnsi="Calibri" w:cs="Calibri"/>
+                <w:color w:val="000000"/>
+                <w:lang w:eastAsia="pt-BR"/>
+              </w:rPr>
+            </w:pPr>
+            <w:r>
+              <w:rPr>
+                <w:rFonts w:ascii="Calibri" w:eastAsia="Times New Roman" w:hAnsi="Calibri" w:cs="Calibri"/>
+                <w:color w:val="000000"/>
+                <w:lang w:eastAsia="pt-BR"/>
+              </w:rPr>
+              <w:t>66.25%</w:t>
+            </w:r>
+          </w:p>
+        </w:tc>
+      </w:tr>
+      <w:tr>
+        <w:trPr>
+          <w:trHeight w:val="300"/>
+        </w:trPr>
+        <w:tc>
+          <w:tcPr>
+            <w:tcW w:w="1920" w:type="dxa"/>
+            <w:tcBorders>
+              <w:top w:val="nil"/>
+              <w:left w:val="single" w:sz="4" w:space="0" w:color="auto"/>
+              <w:bottom w:val="single" w:sz="4" w:space="0" w:color="auto"/>
+              <w:right w:val="single" w:sz="4" w:space="0" w:color="auto"/>
+            </w:tcBorders>
+            <w:shd w:val="clear" w:color="auto" w:fill="auto"/>
+            <w:noWrap/>
+            <w:vAlign w:val="bottom"/>
+            <w:hideMark/>
+          </w:tcPr>
+          <w:p>
+            <w:pPr>
+              <w:widowControl/>
+              <w:autoSpaceDE/>
+              <w:autoSpaceDN/>
+              <w:jc w:val="center"/>
+              <w:rPr>
+                <w:rFonts w:ascii="Calibri" w:eastAsia="Times New Roman" w:hAnsi="Calibri" w:cs="Calibri"/>
+                <w:color w:val="000000"/>
+                <w:lang w:eastAsia="pt-BR"/>
+              </w:rPr>
+            </w:pPr>
+            <w:r>
+              <w:rPr>
+                <w:rFonts w:ascii="Calibri" w:eastAsia="Times New Roman" w:hAnsi="Calibri" w:cs="Calibri"/>
+                <w:color w:val="000000"/>
+                <w:lang w:eastAsia="pt-BR"/>
+              </w:rPr>
+              <w:t>64</w:t>
+            </w:r>
+          </w:p>
+        </w:tc>
+        <w:tc>
+          <w:tcPr>
+            <w:tcW w:w="1940" w:type="dxa"/>
+            <w:tcBorders>
+              <w:top w:val="nil"/>
+              <w:left w:val="nil"/>
+              <w:bottom w:val="single" w:sz="4" w:space="0" w:color="auto"/>
+              <w:right w:val="single" w:sz="4" w:space="0" w:color="auto"/>
+            </w:tcBorders>
+            <w:shd w:val="clear" w:color="auto" w:fill="auto"/>
+            <w:noWrap/>
+            <w:vAlign w:val="bottom"/>
+            <w:hideMark/>
+          </w:tcPr>
+          <w:p>
+            <w:pPr>
+              <w:widowControl/>
+              <w:autoSpaceDE/>
+              <w:autoSpaceDN/>
+              <w:jc w:val="center"/>
+              <w:rPr>
+                <w:rFonts w:ascii="Calibri" w:eastAsia="Times New Roman" w:hAnsi="Calibri" w:cs="Calibri"/>
+                <w:color w:val="000000"/>
+                <w:lang w:eastAsia="pt-BR"/>
+              </w:rPr>
+            </w:pPr>
+            <w:r>
+              <w:rPr>
+                <w:rFonts w:ascii="Calibri" w:eastAsia="Times New Roman" w:hAnsi="Calibri" w:cs="Calibri"/>
+                <w:color w:val="000000"/>
+                <w:lang w:eastAsia="pt-BR"/>
+              </w:rPr>
+              <w:t>30</w:t>
+            </w:r>
+          </w:p>
+        </w:tc>
+        <w:tc>
+          <w:tcPr>
+            <w:tcW w:w="1900" w:type="dxa"/>
+            <w:tcBorders>
+              <w:top w:val="nil"/>
+              <w:left w:val="nil"/>
+              <w:bottom w:val="single" w:sz="4" w:space="0" w:color="auto"/>
+              <w:right w:val="single" w:sz="4" w:space="0" w:color="auto"/>
+            </w:tcBorders>
+            <w:shd w:val="clear" w:color="auto" w:fill="auto"/>
+            <w:noWrap/>
+            <w:vAlign w:val="bottom"/>
+            <w:hideMark/>
+          </w:tcPr>
+          <w:p>
+            <w:pPr>
+              <w:widowControl/>
+              <w:autoSpaceDE/>
+              <w:autoSpaceDN/>
+              <w:jc w:val="center"/>
+              <w:rPr>
+                <w:rFonts w:ascii="Calibri" w:eastAsia="Times New Roman" w:hAnsi="Calibri" w:cs="Calibri"/>
+                <w:color w:val="000000"/>
+                <w:lang w:eastAsia="pt-BR"/>
+              </w:rPr>
+            </w:pPr>
+            <w:r>
+              <w:rPr>
+                <w:rFonts w:ascii="Calibri" w:eastAsia="Times New Roman" w:hAnsi="Calibri" w:cs="Calibri"/>
+                <w:color w:val="000000"/>
+                <w:lang w:eastAsia="pt-BR"/>
+              </w:rPr>
+              <w:t>0.0001</w:t>
+            </w:r>
+          </w:p>
+        </w:tc>
+        <w:tc>
+          <w:tcPr>
+            <w:tcW w:w="1900" w:type="dxa"/>
+            <w:tcBorders>
+              <w:top w:val="nil"/>
+              <w:left w:val="nil"/>
+              <w:bottom w:val="single" w:sz="4" w:space="0" w:color="auto"/>
+              <w:right w:val="single" w:sz="4" w:space="0" w:color="auto"/>
+            </w:tcBorders>
+            <w:shd w:val="clear" w:color="auto" w:fill="auto"/>
+            <w:noWrap/>
+            <w:vAlign w:val="bottom"/>
+            <w:hideMark/>
+          </w:tcPr>
+          <w:p>
+            <w:pPr>
+              <w:widowControl/>
+              <w:autoSpaceDE/>
+              <w:autoSpaceDN/>
+              <w:jc w:val="center"/>
+              <w:rPr>
+                <w:rFonts w:ascii="Calibri" w:eastAsia="Times New Roman" w:hAnsi="Calibri" w:cs="Calibri"/>
+                <w:color w:val="000000"/>
+                <w:lang w:eastAsia="pt-BR"/>
+              </w:rPr>
+            </w:pPr>
+            <w:r>
+              <w:rPr>
+                <w:rFonts w:ascii="Calibri" w:eastAsia="Times New Roman" w:hAnsi="Calibri" w:cs="Calibri"/>
+                <w:color w:val="000000"/>
+                <w:lang w:eastAsia="pt-BR"/>
+              </w:rPr>
+              <w:t>65.70%</w:t>
+            </w:r>
+          </w:p>
+        </w:tc>
+      </w:tr>
+      <w:tr>
+        <w:trPr>
+          <w:trHeight w:val="300"/>
+        </w:trPr>
+        <w:tc>
+          <w:tcPr>
+            <w:tcW w:w="1920" w:type="dxa"/>
+            <w:tcBorders>
+              <w:top w:val="nil"/>
+              <w:left w:val="single" w:sz="4" w:space="0" w:color="auto"/>
+              <w:bottom w:val="single" w:sz="4" w:space="0" w:color="auto"/>
+              <w:right w:val="single" w:sz="4" w:space="0" w:color="auto"/>
+            </w:tcBorders>
+            <w:shd w:val="clear" w:color="auto" w:fill="auto"/>
+            <w:noWrap/>
+            <w:vAlign w:val="bottom"/>
+            <w:hideMark/>
+          </w:tcPr>
+          <w:p>
+            <w:pPr>
+              <w:widowControl/>
+              <w:autoSpaceDE/>
+              <w:autoSpaceDN/>
+              <w:jc w:val="center"/>
+              <w:rPr>
+                <w:rFonts w:ascii="Calibri" w:eastAsia="Times New Roman" w:hAnsi="Calibri" w:cs="Calibri"/>
+                <w:color w:val="000000"/>
+                <w:lang w:eastAsia="pt-BR"/>
+              </w:rPr>
+            </w:pPr>
+            <w:r>
+              <w:rPr>
+                <w:rFonts w:ascii="Calibri" w:eastAsia="Times New Roman" w:hAnsi="Calibri" w:cs="Calibri"/>
+                <w:color w:val="000000"/>
+                <w:lang w:eastAsia="pt-BR"/>
+              </w:rPr>
+              <w:t>128</w:t>
+            </w:r>
+          </w:p>
+        </w:tc>
+        <w:tc>
+          <w:tcPr>
+            <w:tcW w:w="1940" w:type="dxa"/>
+            <w:tcBorders>
+              <w:top w:val="nil"/>
+              <w:left w:val="nil"/>
+              <w:bottom w:val="single" w:sz="4" w:space="0" w:color="auto"/>
+              <w:right w:val="single" w:sz="4" w:space="0" w:color="auto"/>
+            </w:tcBorders>
+            <w:shd w:val="clear" w:color="auto" w:fill="auto"/>
+            <w:noWrap/>
+            <w:vAlign w:val="bottom"/>
+            <w:hideMark/>
+          </w:tcPr>
+          <w:p>
+            <w:pPr>
+              <w:widowControl/>
+              <w:autoSpaceDE/>
+              <w:autoSpaceDN/>
+              <w:jc w:val="center"/>
+              <w:rPr>
+                <w:rFonts w:ascii="Calibri" w:eastAsia="Times New Roman" w:hAnsi="Calibri" w:cs="Calibri"/>
+                <w:color w:val="000000"/>
+                <w:lang w:eastAsia="pt-BR"/>
+              </w:rPr>
+            </w:pPr>
+            <w:r>
+              <w:rPr>
+                <w:rFonts w:ascii="Calibri" w:eastAsia="Times New Roman" w:hAnsi="Calibri" w:cs="Calibri"/>
+                <w:color w:val="000000"/>
+                <w:lang w:eastAsia="pt-BR"/>
+              </w:rPr>
+              <w:t>20</w:t>
+            </w:r>
+          </w:p>
+        </w:tc>
+        <w:tc>
+          <w:tcPr>
+            <w:tcW w:w="1900" w:type="dxa"/>
+            <w:tcBorders>
+              <w:top w:val="nil"/>
+              <w:left w:val="nil"/>
+              <w:bottom w:val="single" w:sz="4" w:space="0" w:color="auto"/>
+              <w:right w:val="single" w:sz="4" w:space="0" w:color="auto"/>
+            </w:tcBorders>
+            <w:shd w:val="clear" w:color="auto" w:fill="auto"/>
+            <w:noWrap/>
+            <w:vAlign w:val="bottom"/>
+            <w:hideMark/>
+          </w:tcPr>
+          <w:p>
+            <w:pPr>
+              <w:widowControl/>
+              <w:autoSpaceDE/>
+              <w:autoSpaceDN/>
+              <w:jc w:val="center"/>
+              <w:rPr>
+                <w:rFonts w:ascii="Calibri" w:eastAsia="Times New Roman" w:hAnsi="Calibri" w:cs="Calibri"/>
+                <w:color w:val="000000"/>
+                <w:lang w:eastAsia="pt-BR"/>
+              </w:rPr>
+            </w:pPr>
+            <w:r>
+              <w:rPr>
+                <w:rFonts w:ascii="Calibri" w:eastAsia="Times New Roman" w:hAnsi="Calibri" w:cs="Calibri"/>
+                <w:color w:val="000000"/>
+                <w:lang w:eastAsia="pt-BR"/>
+              </w:rPr>
+              <w:t>0.0001</w:t>
+            </w:r>
+          </w:p>
+        </w:tc>
+        <w:tc>
+          <w:tcPr>
+            <w:tcW w:w="1900" w:type="dxa"/>
+            <w:tcBorders>
+              <w:top w:val="nil"/>
+              <w:left w:val="nil"/>
+              <w:bottom w:val="single" w:sz="4" w:space="0" w:color="auto"/>
+              <w:right w:val="single" w:sz="4" w:space="0" w:color="auto"/>
+            </w:tcBorders>
+            <w:shd w:val="clear" w:color="auto" w:fill="auto"/>
+            <w:noWrap/>
+            <w:vAlign w:val="bottom"/>
+            <w:hideMark/>
+          </w:tcPr>
+          <w:p>
+            <w:pPr>
+              <w:widowControl/>
+              <w:autoSpaceDE/>
+              <w:autoSpaceDN/>
+              <w:jc w:val="center"/>
+              <w:rPr>
+                <w:rFonts w:ascii="Calibri" w:eastAsia="Times New Roman" w:hAnsi="Calibri" w:cs="Calibri"/>
+                <w:color w:val="000000"/>
+                <w:lang w:eastAsia="pt-BR"/>
+              </w:rPr>
+            </w:pPr>
+            <w:r>
+              <w:rPr>
+                <w:rFonts w:ascii="Calibri" w:eastAsia="Times New Roman" w:hAnsi="Calibri" w:cs="Calibri"/>
+                <w:color w:val="000000"/>
+                <w:lang w:eastAsia="pt-BR"/>
+              </w:rPr>
+              <w:t> </w:t>
+            </w:r>
+          </w:p>
+        </w:tc>
+      </w:tr>
+      <w:tr>
+        <w:trPr>
+          <w:trHeight w:val="315"/>
+        </w:trPr>
+        <w:tc>
+          <w:tcPr>
+            <w:tcW w:w="1920" w:type="dxa"/>
+            <w:tcBorders>
+              <w:top w:val="nil"/>
+              <w:left w:val="single" w:sz="4" w:space="0" w:color="auto"/>
+              <w:bottom w:val="single" w:sz="4" w:space="0" w:color="auto"/>
+              <w:right w:val="single" w:sz="4" w:space="0" w:color="auto"/>
+            </w:tcBorders>
+            <w:shd w:val="clear" w:color="auto" w:fill="auto"/>
+            <w:noWrap/>
+            <w:vAlign w:val="bottom"/>
+            <w:hideMark/>
+          </w:tcPr>
+          <w:p>
+            <w:pPr>
+              <w:widowControl/>
+              <w:autoSpaceDE/>
+              <w:autoSpaceDN/>
+              <w:jc w:val="center"/>
+              <w:rPr>
+                <w:rFonts w:ascii="Calibri" w:eastAsia="Times New Roman" w:hAnsi="Calibri" w:cs="Calibri"/>
+                <w:color w:val="000000"/>
+                <w:lang w:eastAsia="pt-BR"/>
+              </w:rPr>
+            </w:pPr>
+            <w:r>
+              <w:rPr>
+                <w:rFonts w:ascii="Calibri" w:eastAsia="Times New Roman" w:hAnsi="Calibri" w:cs="Calibri"/>
+                <w:color w:val="000000"/>
+                <w:lang w:eastAsia="pt-BR"/>
+              </w:rPr>
+              <w:t>128</w:t>
+            </w:r>
+          </w:p>
+        </w:tc>
+        <w:tc>
+          <w:tcPr>
+            <w:tcW w:w="1940" w:type="dxa"/>
+            <w:tcBorders>
+              <w:top w:val="nil"/>
+              <w:left w:val="nil"/>
+              <w:bottom w:val="single" w:sz="4" w:space="0" w:color="auto"/>
+              <w:right w:val="single" w:sz="4" w:space="0" w:color="auto"/>
+            </w:tcBorders>
+            <w:shd w:val="clear" w:color="auto" w:fill="auto"/>
+            <w:noWrap/>
+            <w:vAlign w:val="bottom"/>
+            <w:hideMark/>
+          </w:tcPr>
+          <w:p>
+            <w:pPr>
+              <w:widowControl/>
+              <w:autoSpaceDE/>
+              <w:autoSpaceDN/>
+              <w:jc w:val="center"/>
+              <w:rPr>
+                <w:rFonts w:ascii="Calibri" w:eastAsia="Times New Roman" w:hAnsi="Calibri" w:cs="Calibri"/>
+                <w:color w:val="000000"/>
+                <w:lang w:eastAsia="pt-BR"/>
+              </w:rPr>
+            </w:pPr>
+            <w:r>
+              <w:rPr>
+                <w:rFonts w:ascii="Calibri" w:eastAsia="Times New Roman" w:hAnsi="Calibri" w:cs="Calibri"/>
+                <w:color w:val="000000"/>
+                <w:lang w:eastAsia="pt-BR"/>
+              </w:rPr>
+              <w:t>30</w:t>
+            </w:r>
+          </w:p>
+        </w:tc>
+        <w:tc>
+          <w:tcPr>
+            <w:tcW w:w="1900" w:type="dxa"/>
+            <w:tcBorders>
+              <w:top w:val="nil"/>
+              <w:left w:val="nil"/>
+              <w:bottom w:val="single" w:sz="4" w:space="0" w:color="auto"/>
+              <w:right w:val="single" w:sz="4" w:space="0" w:color="auto"/>
+            </w:tcBorders>
+            <w:shd w:val="clear" w:color="auto" w:fill="auto"/>
+            <w:noWrap/>
+            <w:vAlign w:val="bottom"/>
+            <w:hideMark/>
+          </w:tcPr>
+          <w:p>
+            <w:pPr>
+              <w:widowControl/>
+              <w:autoSpaceDE/>
+              <w:autoSpaceDN/>
+              <w:jc w:val="center"/>
+              <w:rPr>
+                <w:rFonts w:ascii="Calibri" w:eastAsia="Times New Roman" w:hAnsi="Calibri" w:cs="Calibri"/>
+                <w:color w:val="000000"/>
+                <w:lang w:eastAsia="pt-BR"/>
+              </w:rPr>
+            </w:pPr>
+            <w:r>
+              <w:rPr>
+                <w:rFonts w:ascii="Calibri" w:eastAsia="Times New Roman" w:hAnsi="Calibri" w:cs="Calibri"/>
+                <w:color w:val="000000"/>
+                <w:lang w:eastAsia="pt-BR"/>
+              </w:rPr>
+              <w:t>0.0001</w:t>
+            </w:r>
+          </w:p>
+        </w:tc>
+        <w:tc>
+          <w:tcPr>
+            <w:tcW w:w="1900" w:type="dxa"/>
+            <w:tcBorders>
+              <w:top w:val="nil"/>
+              <w:left w:val="nil"/>
+              <w:bottom w:val="single" w:sz="4" w:space="0" w:color="auto"/>
+              <w:right w:val="single" w:sz="4" w:space="0" w:color="auto"/>
+            </w:tcBorders>
+            <w:shd w:val="clear" w:color="auto" w:fill="auto"/>
+            <w:noWrap/>
+            <w:vAlign w:val="bottom"/>
+            <w:hideMark/>
+          </w:tcPr>
+          <w:p>
+            <w:pPr>
+              <w:widowControl/>
+              <w:autoSpaceDE/>
+              <w:autoSpaceDN/>
+              <w:jc w:val="center"/>
+              <w:rPr>
+                <w:rFonts w:ascii="Calibri" w:eastAsia="Times New Roman" w:hAnsi="Calibri" w:cs="Calibri"/>
+                <w:color w:val="000000"/>
+                <w:lang w:eastAsia="pt-BR"/>
+              </w:rPr>
+            </w:pPr>
+            <w:r>
+              <w:rPr>
+                <w:rFonts w:ascii="Calibri" w:eastAsia="Times New Roman" w:hAnsi="Calibri" w:cs="Calibri"/>
+                <w:color w:val="000000"/>
+                <w:lang w:eastAsia="pt-BR"/>
+              </w:rPr>
+              <w:t> </w:t>
+            </w:r>
+          </w:p>
+        </w:tc>
+      </w:tr>
+    </w:tbl>
+    <w:p>
+      <w:pPr>
+        <w:pStyle w:val="Corpodetexto"/>
+        <w:spacing w:before="163" w:line="360" w:lineRule="auto"/>
+        <w:ind w:left="720" w:right="393" w:firstLine="516"/>
+        <w:jc w:val="both"/>
+      </w:pPr>
+      <w:r>
+        <w:rPr>
+          <w:b/>
+        </w:rPr>
+        <w:t>Figura 21</w:t>
+      </w:r>
+      <w:r>
+        <w:t xml:space="preserve">: Resultado dos testes variando </w:t>
+      </w:r>
+      <w:r>
+        <w:rPr>
+          <w:i/>
+        </w:rPr>
+        <w:t xml:space="preserve">batch </w:t>
+      </w:r>
+      <w:proofErr w:type="spellStart"/>
+      <w:r>
+        <w:rPr>
+          <w:i/>
+        </w:rPr>
+        <w:t>size</w:t>
+      </w:r>
+      <w:proofErr w:type="spellEnd"/>
+      <w:r>
+        <w:t>.</w:t>
+      </w:r>
+    </w:p>
+    <w:p>
+      <w:pPr>
+        <w:pStyle w:val="Corpodetexto"/>
+        <w:spacing w:before="163" w:line="360" w:lineRule="auto"/>
+        <w:ind w:left="720" w:right="393" w:firstLine="516"/>
+        <w:jc w:val="both"/>
+      </w:pPr>
+      <w:r>
+        <w:t xml:space="preserve">Conforme o resultado foi utilizado o </w:t>
+      </w:r>
+      <w:r>
+        <w:rPr>
+          <w:i/>
+        </w:rPr>
+        <w:t xml:space="preserve">batch </w:t>
+      </w:r>
+      <w:proofErr w:type="spellStart"/>
+      <w:r>
+        <w:rPr>
+          <w:i/>
+        </w:rPr>
+        <w:t>size</w:t>
+      </w:r>
+      <w:proofErr w:type="spellEnd"/>
+      <w:r>
+        <w:t xml:space="preserve"> com 64 amostras.</w:t>
       </w:r>
     </w:p>
     <w:p>
@@ -14459,7 +16597,7 @@
           <w:szCs w:val="24"/>
         </w:rPr>
       </w:pPr>
-      <w:bookmarkStart w:id="20" w:name="_Toc15081459"/>
+      <w:bookmarkStart w:id="19" w:name="_Toc15081459"/>
       <w:r>
         <w:rPr>
           <w:sz w:val="24"/>
@@ -14474,7 +16612,7 @@
         </w:rPr>
         <w:t>s</w:t>
       </w:r>
-      <w:bookmarkEnd w:id="20"/>
+      <w:bookmarkEnd w:id="19"/>
     </w:p>
     <w:p>
       <w:pPr>
@@ -14484,7 +16622,18 @@
         <w:jc w:val="both"/>
       </w:pPr>
       <w:r>
-        <w:t xml:space="preserve">O resultado final de acurácia não ficou satisfatório no após os testes de arquitetura, </w:t>
+        <w:t>O resultado final de acurácia não ficou satisfatório</w:t>
+      </w:r>
+      <w:r>
+        <w:t xml:space="preserve"> (66.25</w:t>
+      </w:r>
+      <w:bookmarkStart w:id="20" w:name="_GoBack"/>
+      <w:bookmarkEnd w:id="20"/>
+      <w:r>
+        <w:t>%) após</w:t>
+      </w:r>
+      <w:r>
+        <w:t xml:space="preserve"> os testes de arquitetura, </w:t>
       </w:r>
       <w:r>
         <w:rPr>
@@ -14492,20 +16641,28 @@
         </w:rPr>
         <w:t xml:space="preserve">batch </w:t>
       </w:r>
+      <w:proofErr w:type="spellStart"/>
       <w:r>
         <w:t>size</w:t>
       </w:r>
+      <w:proofErr w:type="spellEnd"/>
       <w:r>
         <w:t xml:space="preserve"> e </w:t>
       </w:r>
+      <w:proofErr w:type="spellStart"/>
       <w:r>
         <w:rPr>
           <w:i/>
         </w:rPr>
         <w:t>epochs</w:t>
       </w:r>
-      <w:r>
-        <w:t xml:space="preserve">. Então foi analisada a base de dados e concluída que havia a passibilidade da mesma estar muito escassa para treinamento, tínhamos 548 imagens de calcificações malignas, 997 imagens de calcificações benignas, 629 imagens de massas malignas e 689 imagens de massas benignas, totalizando 2.863 imagens. </w:t>
+      <w:proofErr w:type="spellEnd"/>
+      <w:r>
+        <w:t xml:space="preserve">. Então foi analisada a base de dados e concluída que havia a passibilidade da mesma estar muito escassa para </w:t>
+      </w:r>
+      <w:r>
+        <w:lastRenderedPageBreak/>
+        <w:t xml:space="preserve">treinamento, tínhamos 548 imagens de calcificações malignas, 997 imagens de calcificações benignas, 629 imagens de massas malignas e 689 imagens de massas benignas, totalizando 2.863 imagens. </w:t>
       </w:r>
     </w:p>
     <w:p>
@@ -14522,8 +16679,16 @@
         <w:rPr>
           <w:i/>
         </w:rPr>
-        <w:t>data augmentation</w:t>
-      </w:r>
+        <w:t xml:space="preserve">data </w:t>
+      </w:r>
+      <w:proofErr w:type="spellStart"/>
+      <w:r>
+        <w:rPr>
+          <w:i/>
+        </w:rPr>
+        <w:t>augmentation</w:t>
+      </w:r>
+      <w:proofErr w:type="spellEnd"/>
       <w:r>
         <w:t xml:space="preserve"> [22] que tem o objetivo de aumentar sua base de dados aplicando certas transformações nas suas imagens que mantem as características que as classificam. Considerando que a rede convolucional seja robusta para classificar as imagens</w:t>
       </w:r>
@@ -14539,13 +16704,34 @@
         <w:jc w:val="both"/>
       </w:pPr>
       <w:r>
+        <w:rPr>
+          <w:noProof/>
+        </w:rPr>
+        <w:pict>
+          <v:shape id="_x0000_s1035" type="#_x0000_t75" style="position:absolute;left:0;text-align:left;margin-left:-12.6pt;margin-top:316.25pt;width:226.65pt;height:245.5pt;z-index:251681792;mso-position-horizontal-relative:margin;mso-position-vertical-relative:margin">
+            <v:imagedata r:id="rId28" o:title="ex1"/>
+            <w10:wrap type="square" anchorx="margin" anchory="margin"/>
+          </v:shape>
+        </w:pict>
+      </w:r>
+      <w:r>
+        <w:rPr>
+          <w:noProof/>
+        </w:rPr>
+        <w:pict>
+          <v:shape id="_x0000_s1036" type="#_x0000_t75" style="position:absolute;left:0;text-align:left;margin-left:229.5pt;margin-top:316.25pt;width:226.4pt;height:245.5pt;z-index:251683840;mso-position-horizontal-relative:margin;mso-position-vertical-relative:margin">
+            <v:imagedata r:id="rId29" o:title="ex2"/>
+            <w10:wrap type="square" anchorx="margin" anchory="margin"/>
+          </v:shape>
+        </w:pict>
+      </w:r>
+      <w:r>
         <w:t xml:space="preserve">Na base de dados foi aplicada a operação de espelhamento das imagens [23] para tentar melhorar o aprendizado da rede. Para isso foi criado mais um </w:t>
       </w:r>
       <w:r>
         <w:rPr>
           <w:i/>
         </w:rPr>
-        <w:lastRenderedPageBreak/>
         <w:t>script</w:t>
       </w:r>
       <w:r>
@@ -14557,23 +16743,96 @@
       <w:r>
         <w:t xml:space="preserve">em Python usando a biblioteca </w:t>
       </w:r>
+      <w:proofErr w:type="spellStart"/>
       <w:r>
         <w:rPr>
           <w:i/>
         </w:rPr>
-        <w:t xml:space="preserve">Pillow </w:t>
-      </w:r>
-      <w:r>
-        <w:t>(Python Image Library), com isso a base de imagens duplicou.</w:t>
+        <w:t>Pillow</w:t>
+      </w:r>
+      <w:proofErr w:type="spellEnd"/>
+      <w:r>
+        <w:rPr>
+          <w:i/>
+        </w:rPr>
+        <w:t xml:space="preserve"> </w:t>
+      </w:r>
+      <w:r>
+        <w:t xml:space="preserve">(Python </w:t>
+      </w:r>
+      <w:proofErr w:type="spellStart"/>
+      <w:r>
+        <w:t>Image</w:t>
+      </w:r>
+      <w:proofErr w:type="spellEnd"/>
+      <w:r>
+        <w:t xml:space="preserve"> Library), com </w:t>
+      </w:r>
+      <w:r>
+        <w:t>isso a base de imagens duplicou, processo exemplificado na figura 22.</w:t>
       </w:r>
     </w:p>
     <w:p>
       <w:pPr>
         <w:pStyle w:val="Corpodetexto"/>
         <w:spacing w:before="163" w:line="360" w:lineRule="auto"/>
-        <w:ind w:right="393"/>
+        <w:ind w:left="668" w:right="393" w:firstLine="566"/>
         <w:jc w:val="both"/>
       </w:pPr>
+      <w:r>
+        <w:rPr>
+          <w:b/>
+        </w:rPr>
+        <w:t>Figura 22</w:t>
+      </w:r>
+      <w:r>
+        <w:t>: Imagem original da esquerda e imagem espelhada na direita.</w:t>
+      </w:r>
+    </w:p>
+    <w:p>
+      <w:pPr>
+        <w:pStyle w:val="Corpodetexto"/>
+        <w:spacing w:before="163" w:line="360" w:lineRule="auto"/>
+        <w:ind w:left="668" w:right="393" w:firstLine="566"/>
+        <w:jc w:val="both"/>
+      </w:pPr>
+      <w:r>
+        <w:t xml:space="preserve">Com a adição dessas imagens na base de dados foram realizados novos testes utilizando a arquitetura já definida, </w:t>
+      </w:r>
+      <w:r>
+        <w:rPr>
+          <w:i/>
+        </w:rPr>
+        <w:t xml:space="preserve">batch </w:t>
+      </w:r>
+      <w:proofErr w:type="spellStart"/>
+      <w:r>
+        <w:rPr>
+          <w:i/>
+        </w:rPr>
+        <w:t>size</w:t>
+      </w:r>
+      <w:proofErr w:type="spellEnd"/>
+      <w:r>
+        <w:t xml:space="preserve"> de 64 amostras e variando o </w:t>
+      </w:r>
+      <w:proofErr w:type="spellStart"/>
+      <w:r>
+        <w:rPr>
+          <w:i/>
+        </w:rPr>
+        <w:t>epoch</w:t>
+      </w:r>
+      <w:proofErr w:type="spellEnd"/>
+      <w:r>
+        <w:rPr>
+          <w:i/>
+        </w:rPr>
+        <w:t xml:space="preserve"> </w:t>
+      </w:r>
+      <w:r>
+        <w:t>com os valores 20, 30 e 50. E o melhor resultado encontrado foi de [ALTERAR], evidenciado na figura 23 [ALTERAR].</w:t>
+      </w:r>
     </w:p>
     <w:p>
       <w:pPr>
@@ -14603,7 +16862,11 @@
         <w:jc w:val="both"/>
       </w:pPr>
       <w:r>
-        <w:t>No final acredito que o trabalho contribuiu para a área de pesquisa de análise de mamografias com auxílio da tecnologia, acredito que</w:t>
+        <w:t xml:space="preserve">No final acredito que o trabalho contribuiu para a área de pesquisa de análise </w:t>
+      </w:r>
+      <w:r>
+        <w:lastRenderedPageBreak/>
+        <w:t>de mamografias com auxílio da tecnologia, acredito que</w:t>
       </w:r>
       <w:r>
         <w:t xml:space="preserve"> estudos que relacionam redes convolucionais e</w:t>
@@ -14695,7 +16958,6 @@
         <w:jc w:val="both"/>
       </w:pPr>
       <w:r>
-        <w:lastRenderedPageBreak/>
         <w:t xml:space="preserve"> </w:t>
       </w:r>
     </w:p>
@@ -14742,18 +17004,48 @@
         <w:rPr>
           <w:lang w:val="en-US"/>
         </w:rPr>
-        <w:t xml:space="preserve">SPIEGEL, Rebecca L.; MILLER, Kimberly D.; JEMAL, Ahmedin. </w:t>
-      </w:r>
+        <w:t xml:space="preserve">SPIEGEL, Rebecca L.; MILLER, Kimberly D.; JEMAL, </w:t>
+      </w:r>
+      <w:proofErr w:type="spellStart"/>
+      <w:r>
+        <w:rPr>
+          <w:lang w:val="en-US"/>
+        </w:rPr>
+        <w:t>Ahmedin</w:t>
+      </w:r>
+      <w:proofErr w:type="spellEnd"/>
+      <w:r>
+        <w:rPr>
+          <w:lang w:val="en-US"/>
+        </w:rPr>
+        <w:t xml:space="preserve">. </w:t>
+      </w:r>
+      <w:proofErr w:type="spellStart"/>
       <w:r>
         <w:rPr>
           <w:b/>
         </w:rPr>
-        <w:t>Cancer Statistics</w:t>
-      </w:r>
+        <w:t>Cancer</w:t>
+      </w:r>
+      <w:proofErr w:type="spellEnd"/>
       <w:r>
         <w:rPr>
           <w:b/>
         </w:rPr>
+        <w:t xml:space="preserve"> </w:t>
+      </w:r>
+      <w:proofErr w:type="spellStart"/>
+      <w:r>
+        <w:rPr>
+          <w:b/>
+        </w:rPr>
+        <w:t>Statistics</w:t>
+      </w:r>
+      <w:proofErr w:type="spellEnd"/>
+      <w:r>
+        <w:rPr>
+          <w:b/>
+        </w:rPr>
         <w:t xml:space="preserve">, </w:t>
       </w:r>
       <w:r>
@@ -14778,7 +17070,11 @@
         <w:t>.3322/caac.21442&gt;. Acesso em: 20</w:t>
       </w:r>
       <w:r>
-        <w:t xml:space="preserve"> jun. 2018.</w:t>
+        <w:t xml:space="preserve"> jun. </w:t>
+      </w:r>
+      <w:r>
+        <w:lastRenderedPageBreak/>
+        <w:t>2018.</w:t>
       </w:r>
     </w:p>
     <w:p>
@@ -15025,7 +17321,7 @@
         <w:spacing w:line="360" w:lineRule="auto"/>
         <w:ind w:right="394" w:firstLine="0"/>
       </w:pPr>
-      <w:hyperlink r:id="rId28" w:history="1">
+      <w:hyperlink r:id="rId30" w:history="1">
         <w:r>
           <w:rPr>
             <w:color w:val="1E1E23"/>
@@ -15194,7 +17490,7 @@
       <w:r>
         <w:t>Disponível em: &lt;</w:t>
       </w:r>
-      <w:hyperlink r:id="rId29" w:history="1">
+      <w:hyperlink r:id="rId31" w:history="1">
         <w:r>
           <w:rPr>
             <w:rStyle w:val="Hyperlink"/>
@@ -15232,7 +17528,7 @@
           <w:lang w:val="en-US"/>
         </w:rPr>
       </w:pPr>
-      <w:hyperlink r:id="rId30" w:history="1">
+      <w:hyperlink r:id="rId32" w:history="1">
         <w:r>
           <w:rPr>
             <w:color w:val="323232"/>
@@ -15275,13 +17571,69 @@
         <w:rPr>
           <w:lang w:val="en-US"/>
         </w:rPr>
-        <w:t xml:space="preserve"> Disponível em: </w:t>
-      </w:r>
-      <w:r>
-        <w:rPr>
-          <w:lang w:val="en-US"/>
-        </w:rPr>
-        <w:t>&lt;https://www.ncbi.nlm.nih.gov/pubmed/22824119&gt;. Acesso em: 20 jun. 2018.</w:t>
+        <w:t xml:space="preserve"> </w:t>
+      </w:r>
+      <w:proofErr w:type="spellStart"/>
+      <w:r>
+        <w:rPr>
+          <w:lang w:val="en-US"/>
+        </w:rPr>
+        <w:t>Disponível</w:t>
+      </w:r>
+      <w:proofErr w:type="spellEnd"/>
+      <w:r>
+        <w:rPr>
+          <w:lang w:val="en-US"/>
+        </w:rPr>
+        <w:t xml:space="preserve"> </w:t>
+      </w:r>
+      <w:proofErr w:type="spellStart"/>
+      <w:r>
+        <w:rPr>
+          <w:lang w:val="en-US"/>
+        </w:rPr>
+        <w:t>em</w:t>
+      </w:r>
+      <w:proofErr w:type="spellEnd"/>
+      <w:r>
+        <w:rPr>
+          <w:lang w:val="en-US"/>
+        </w:rPr>
+        <w:t xml:space="preserve">: </w:t>
+      </w:r>
+      <w:r>
+        <w:rPr>
+          <w:lang w:val="en-US"/>
+        </w:rPr>
+        <w:t xml:space="preserve">&lt;https://www.ncbi.nlm.nih.gov/pubmed/22824119&gt;. </w:t>
+      </w:r>
+      <w:proofErr w:type="spellStart"/>
+      <w:r>
+        <w:rPr>
+          <w:lang w:val="en-US"/>
+        </w:rPr>
+        <w:t>Acesso</w:t>
+      </w:r>
+      <w:proofErr w:type="spellEnd"/>
+      <w:r>
+        <w:rPr>
+          <w:lang w:val="en-US"/>
+        </w:rPr>
+        <w:t xml:space="preserve"> </w:t>
+      </w:r>
+      <w:proofErr w:type="spellStart"/>
+      <w:r>
+        <w:rPr>
+          <w:lang w:val="en-US"/>
+        </w:rPr>
+        <w:t>em</w:t>
+      </w:r>
+      <w:proofErr w:type="spellEnd"/>
+      <w:r>
+        <w:rPr>
+          <w:lang w:val="en-US"/>
+        </w:rPr>
+        <w:t>: 20 jun. 2018.</w:t>
       </w:r>
     </w:p>
     <w:p>
@@ -15541,7 +17893,21 @@
         <w:rPr>
           <w:shd w:val="clear" w:color="auto" w:fill="FFFFFF"/>
         </w:rPr>
-        <w:t>Ann Intern Med. 2011</w:t>
+        <w:t xml:space="preserve">Ann </w:t>
+      </w:r>
+      <w:proofErr w:type="spellStart"/>
+      <w:r>
+        <w:rPr>
+          <w:shd w:val="clear" w:color="auto" w:fill="FFFFFF"/>
+        </w:rPr>
+        <w:t>Intern</w:t>
+      </w:r>
+      <w:proofErr w:type="spellEnd"/>
+      <w:r>
+        <w:rPr>
+          <w:shd w:val="clear" w:color="auto" w:fill="FFFFFF"/>
+        </w:rPr>
+        <w:t xml:space="preserve"> Med. 2011</w:t>
       </w:r>
       <w:r>
         <w:rPr>
@@ -15555,7 +17921,23 @@
         <w:rPr>
           <w:shd w:val="clear" w:color="auto" w:fill="FFFFFF"/>
         </w:rPr>
-        <w:t xml:space="preserve"> doi: 10.7326/0003-4819-155-8-201110180-00004. </w:t>
+        <w:t> </w:t>
+      </w:r>
+      <w:proofErr w:type="spellStart"/>
+      <w:proofErr w:type="gramStart"/>
+      <w:r>
+        <w:rPr>
+          <w:shd w:val="clear" w:color="auto" w:fill="FFFFFF"/>
+        </w:rPr>
+        <w:t>doi</w:t>
+      </w:r>
+      <w:proofErr w:type="spellEnd"/>
+      <w:proofErr w:type="gramEnd"/>
+      <w:r>
+        <w:rPr>
+          <w:shd w:val="clear" w:color="auto" w:fill="FFFFFF"/>
+        </w:rPr>
+        <w:t xml:space="preserve">: 10.7326/0003-4819-155-8-201110180-00004. </w:t>
       </w:r>
       <w:r>
         <w:t xml:space="preserve">Disponível em: </w:t>
@@ -15598,7 +17980,7 @@
           <w:lang w:val="en-US"/>
         </w:rPr>
       </w:pPr>
-      <w:hyperlink r:id="rId31" w:history="1">
+      <w:hyperlink r:id="rId33" w:history="1">
         <w:r>
           <w:rPr>
             <w:rStyle w:val="Hyperlink"/>
@@ -15627,7 +18009,7 @@
         </w:rPr>
         <w:t>; </w:t>
       </w:r>
-      <w:hyperlink r:id="rId32" w:history="1">
+      <w:hyperlink r:id="rId34" w:history="1">
         <w:r>
           <w:rPr>
             <w:rStyle w:val="Hyperlink"/>
@@ -15656,7 +18038,7 @@
         </w:rPr>
         <w:t>; </w:t>
       </w:r>
-      <w:hyperlink r:id="rId33" w:history="1">
+      <w:hyperlink r:id="rId35" w:history="1">
         <w:r>
           <w:rPr>
             <w:rStyle w:val="Hyperlink"/>
@@ -15685,7 +18067,7 @@
         </w:rPr>
         <w:t>; </w:t>
       </w:r>
-      <w:hyperlink r:id="rId34" w:history="1">
+      <w:hyperlink r:id="rId36" w:history="1">
         <w:r>
           <w:rPr>
             <w:rStyle w:val="Hyperlink"/>
@@ -15714,7 +18096,7 @@
         </w:rPr>
         <w:t>; </w:t>
       </w:r>
-      <w:hyperlink r:id="rId35" w:history="1">
+      <w:hyperlink r:id="rId37" w:history="1">
         <w:r>
           <w:rPr>
             <w:rStyle w:val="Hyperlink"/>
@@ -15751,19 +18133,79 @@
         </w:rPr>
         <w:t xml:space="preserve">AutoAugment: Learning Augmentation Policies from Data. </w:t>
       </w:r>
+      <w:proofErr w:type="spellStart"/>
       <w:r>
         <w:rPr>
           <w:color w:val="000000"/>
           <w:shd w:val="clear" w:color="auto" w:fill="FFFFFF"/>
           <w:lang w:val="en-US"/>
         </w:rPr>
-        <w:t xml:space="preserve">eprint arXiv:1805.09501. 2018. </w:t>
-      </w:r>
-      <w:r>
-        <w:rPr>
-          <w:lang w:val="en-US"/>
-        </w:rPr>
-        <w:t>Disponível em: &lt;https://arxiv.org/abs/1805.09501&gt;. Acesso em: 20 jun. 2018.</w:t>
+        <w:t>eprint</w:t>
+      </w:r>
+      <w:proofErr w:type="spellEnd"/>
+      <w:r>
+        <w:rPr>
+          <w:color w:val="000000"/>
+          <w:shd w:val="clear" w:color="auto" w:fill="FFFFFF"/>
+          <w:lang w:val="en-US"/>
+        </w:rPr>
+        <w:t xml:space="preserve"> arXiv:1805.09501. 2018. </w:t>
+      </w:r>
+      <w:proofErr w:type="spellStart"/>
+      <w:r>
+        <w:rPr>
+          <w:lang w:val="en-US"/>
+        </w:rPr>
+        <w:t>Disponível</w:t>
+      </w:r>
+      <w:proofErr w:type="spellEnd"/>
+      <w:r>
+        <w:rPr>
+          <w:lang w:val="en-US"/>
+        </w:rPr>
+        <w:t xml:space="preserve"> </w:t>
+      </w:r>
+      <w:proofErr w:type="spellStart"/>
+      <w:r>
+        <w:rPr>
+          <w:lang w:val="en-US"/>
+        </w:rPr>
+        <w:t>em</w:t>
+      </w:r>
+      <w:proofErr w:type="spellEnd"/>
+      <w:r>
+        <w:rPr>
+          <w:lang w:val="en-US"/>
+        </w:rPr>
+        <w:t xml:space="preserve">: &lt;https://arxiv.org/abs/1805.09501&gt;. </w:t>
+      </w:r>
+      <w:proofErr w:type="spellStart"/>
+      <w:r>
+        <w:rPr>
+          <w:lang w:val="en-US"/>
+        </w:rPr>
+        <w:t>Acesso</w:t>
+      </w:r>
+      <w:proofErr w:type="spellEnd"/>
+      <w:r>
+        <w:rPr>
+          <w:lang w:val="en-US"/>
+        </w:rPr>
+        <w:t xml:space="preserve"> </w:t>
+      </w:r>
+      <w:proofErr w:type="spellStart"/>
+      <w:r>
+        <w:rPr>
+          <w:lang w:val="en-US"/>
+        </w:rPr>
+        <w:t>em</w:t>
+      </w:r>
+      <w:proofErr w:type="spellEnd"/>
+      <w:r>
+        <w:rPr>
+          <w:lang w:val="en-US"/>
+        </w:rPr>
+        <w:t>: 20 jun. 2018.</w:t>
       </w:r>
     </w:p>
     <w:p>
@@ -15789,8 +18231,15 @@
         <w:jc w:val="both"/>
       </w:pPr>
       <w:r>
-        <w:t>Imagens de caso do A.Prof</w:t>
-      </w:r>
+        <w:t xml:space="preserve">Imagens de caso do </w:t>
+      </w:r>
+      <w:proofErr w:type="spellStart"/>
+      <w:proofErr w:type="gramStart"/>
+      <w:r>
+        <w:t>A.Prof</w:t>
+      </w:r>
+      <w:proofErr w:type="spellEnd"/>
+      <w:proofErr w:type="gramEnd"/>
       <w:r>
         <w:t xml:space="preserve"> Frank Gaillard, </w:t>
       </w:r>
@@ -15801,7 +18250,15 @@
         <w:t>Radiopedia.org</w:t>
       </w:r>
       <w:r>
-        <w:t>, rID: 12608</w:t>
+        <w:t xml:space="preserve">, </w:t>
+      </w:r>
+      <w:proofErr w:type="spellStart"/>
+      <w:r>
+        <w:t>rID</w:t>
+      </w:r>
+      <w:proofErr w:type="spellEnd"/>
+      <w:r>
+        <w:t>: 12608</w:t>
       </w:r>
     </w:p>
     <w:p>
@@ -16037,7 +18494,35 @@
         <w:rPr>
           <w:lang w:val="en-US"/>
         </w:rPr>
-        <w:t>CIRESAN, Dan C., MEIER Ueli, MASCI Jonathan, GAMBARDELLA Luca M. SCHMIDHUBER Jurgen, “</w:t>
+        <w:t xml:space="preserve">CIRESAN, Dan C., MEIER </w:t>
+      </w:r>
+      <w:proofErr w:type="spellStart"/>
+      <w:r>
+        <w:rPr>
+          <w:lang w:val="en-US"/>
+        </w:rPr>
+        <w:t>Ueli</w:t>
+      </w:r>
+      <w:proofErr w:type="spellEnd"/>
+      <w:r>
+        <w:rPr>
+          <w:lang w:val="en-US"/>
+        </w:rPr>
+        <w:t xml:space="preserve">, MASCI Jonathan, GAMBARDELLA Luca M. SCHMIDHUBER </w:t>
+      </w:r>
+      <w:proofErr w:type="spellStart"/>
+      <w:r>
+        <w:rPr>
+          <w:lang w:val="en-US"/>
+        </w:rPr>
+        <w:t>Jurgen</w:t>
+      </w:r>
+      <w:proofErr w:type="spellEnd"/>
+      <w:r>
+        <w:rPr>
+          <w:lang w:val="en-US"/>
+        </w:rPr>
+        <w:t>, “</w:t>
       </w:r>
       <w:r>
         <w:rPr>
@@ -16076,7 +18561,7 @@
         <w:ind w:right="394" w:firstLine="0"/>
         <w:jc w:val="both"/>
       </w:pPr>
-      <w:hyperlink r:id="rId36" w:history="1">
+      <w:hyperlink r:id="rId38" w:history="1">
         <w:r>
           <w:rPr>
             <w:color w:val="323232"/>
@@ -16131,7 +18616,7 @@
         <w:ind w:right="394" w:firstLine="0"/>
         <w:jc w:val="both"/>
       </w:pPr>
-      <w:hyperlink r:id="rId37" w:history="1">
+      <w:hyperlink r:id="rId39" w:history="1">
         <w:r>
           <w:rPr>
             <w:color w:val="323232"/>
@@ -16186,7 +18671,7 @@
         <w:ind w:right="394" w:firstLine="0"/>
         <w:jc w:val="both"/>
       </w:pPr>
-      <w:hyperlink r:id="rId38" w:history="1">
+      <w:hyperlink r:id="rId40" w:history="1">
         <w:r>
           <w:rPr>
             <w:color w:val="323232"/>
@@ -16249,7 +18734,7 @@
         <w:spacing w:line="360" w:lineRule="auto"/>
         <w:ind w:right="394" w:firstLine="0"/>
       </w:pPr>
-      <w:hyperlink r:id="rId39" w:history="1">
+      <w:hyperlink r:id="rId41" w:history="1">
         <w:r>
           <w:rPr>
             <w:color w:val="323232"/>
@@ -16276,8 +18761,33 @@
           <w:b/>
           <w:shd w:val="clear" w:color="auto" w:fill="FFFFFF"/>
         </w:rPr>
-        <w:t>General Public License</w:t>
-      </w:r>
+        <w:t xml:space="preserve">General </w:t>
+      </w:r>
+      <w:proofErr w:type="spellStart"/>
+      <w:r>
+        <w:rPr>
+          <w:b/>
+          <w:shd w:val="clear" w:color="auto" w:fill="FFFFFF"/>
+        </w:rPr>
+        <w:t>Public</w:t>
+      </w:r>
+      <w:proofErr w:type="spellEnd"/>
+      <w:r>
+        <w:rPr>
+          <w:b/>
+          <w:shd w:val="clear" w:color="auto" w:fill="FFFFFF"/>
+        </w:rPr>
+        <w:t xml:space="preserve"> </w:t>
+      </w:r>
+      <w:proofErr w:type="spellStart"/>
+      <w:r>
+        <w:rPr>
+          <w:b/>
+          <w:shd w:val="clear" w:color="auto" w:fill="FFFFFF"/>
+        </w:rPr>
+        <w:t>License</w:t>
+      </w:r>
+      <w:proofErr w:type="spellEnd"/>
       <w:r>
         <w:t xml:space="preserve"> </w:t>
       </w:r>
@@ -16324,7 +18834,87 @@
           <w:shd w:val="clear" w:color="auto" w:fill="FCFCFC"/>
           <w:lang w:val="en-US"/>
         </w:rPr>
-        <w:t>Rebecca Sawyer Lee, Francisco Gimenez, Assaf Hoogi, Kanae Kawai Miyake, Mia Gorovoy &amp; Daniel L. Rubin. </w:t>
+        <w:t xml:space="preserve">Rebecca Sawyer Lee, Francisco </w:t>
+      </w:r>
+      <w:proofErr w:type="spellStart"/>
+      <w:r>
+        <w:rPr>
+          <w:shd w:val="clear" w:color="auto" w:fill="FCFCFC"/>
+          <w:lang w:val="en-US"/>
+        </w:rPr>
+        <w:t>Gimenez</w:t>
+      </w:r>
+      <w:proofErr w:type="spellEnd"/>
+      <w:r>
+        <w:rPr>
+          <w:shd w:val="clear" w:color="auto" w:fill="FCFCFC"/>
+          <w:lang w:val="en-US"/>
+        </w:rPr>
+        <w:t xml:space="preserve">, </w:t>
+      </w:r>
+      <w:proofErr w:type="spellStart"/>
+      <w:r>
+        <w:rPr>
+          <w:shd w:val="clear" w:color="auto" w:fill="FCFCFC"/>
+          <w:lang w:val="en-US"/>
+        </w:rPr>
+        <w:t>Assaf</w:t>
+      </w:r>
+      <w:proofErr w:type="spellEnd"/>
+      <w:r>
+        <w:rPr>
+          <w:shd w:val="clear" w:color="auto" w:fill="FCFCFC"/>
+          <w:lang w:val="en-US"/>
+        </w:rPr>
+        <w:t xml:space="preserve"> </w:t>
+      </w:r>
+      <w:proofErr w:type="spellStart"/>
+      <w:r>
+        <w:rPr>
+          <w:shd w:val="clear" w:color="auto" w:fill="FCFCFC"/>
+          <w:lang w:val="en-US"/>
+        </w:rPr>
+        <w:t>Hoogi</w:t>
+      </w:r>
+      <w:proofErr w:type="spellEnd"/>
+      <w:r>
+        <w:rPr>
+          <w:shd w:val="clear" w:color="auto" w:fill="FCFCFC"/>
+          <w:lang w:val="en-US"/>
+        </w:rPr>
+        <w:t xml:space="preserve">, </w:t>
+      </w:r>
+      <w:proofErr w:type="spellStart"/>
+      <w:r>
+        <w:rPr>
+          <w:shd w:val="clear" w:color="auto" w:fill="FCFCFC"/>
+          <w:lang w:val="en-US"/>
+        </w:rPr>
+        <w:t>Kanae</w:t>
+      </w:r>
+      <w:proofErr w:type="spellEnd"/>
+      <w:r>
+        <w:rPr>
+          <w:shd w:val="clear" w:color="auto" w:fill="FCFCFC"/>
+          <w:lang w:val="en-US"/>
+        </w:rPr>
+        <w:t xml:space="preserve"> Kawai Miyake, Mia </w:t>
+      </w:r>
+      <w:proofErr w:type="spellStart"/>
+      <w:r>
+        <w:rPr>
+          <w:shd w:val="clear" w:color="auto" w:fill="FCFCFC"/>
+          <w:lang w:val="en-US"/>
+        </w:rPr>
+        <w:t>Gorovoy</w:t>
+      </w:r>
+      <w:proofErr w:type="spellEnd"/>
+      <w:r>
+        <w:rPr>
+          <w:shd w:val="clear" w:color="auto" w:fill="FCFCFC"/>
+          <w:lang w:val="en-US"/>
+        </w:rPr>
+        <w:t xml:space="preserve"> &amp; Daniel L. Rubin. </w:t>
       </w:r>
       <w:r>
         <w:rPr>
@@ -16341,11 +18931,47 @@
         </w:rPr>
         <w:t xml:space="preserve">. </w:t>
       </w:r>
+      <w:proofErr w:type="spellStart"/>
       <w:r>
         <w:rPr>
           <w:shd w:val="clear" w:color="auto" w:fill="FCFCFC"/>
         </w:rPr>
-        <w:t>Scientific Data volume 4, Article number: 170177 (2017)</w:t>
+        <w:t>Scientific</w:t>
+      </w:r>
+      <w:proofErr w:type="spellEnd"/>
+      <w:r>
+        <w:rPr>
+          <w:shd w:val="clear" w:color="auto" w:fill="FCFCFC"/>
+        </w:rPr>
+        <w:t xml:space="preserve"> Data volume 4, </w:t>
+      </w:r>
+      <w:proofErr w:type="spellStart"/>
+      <w:r>
+        <w:rPr>
+          <w:shd w:val="clear" w:color="auto" w:fill="FCFCFC"/>
+        </w:rPr>
+        <w:t>Article</w:t>
+      </w:r>
+      <w:proofErr w:type="spellEnd"/>
+      <w:r>
+        <w:rPr>
+          <w:shd w:val="clear" w:color="auto" w:fill="FCFCFC"/>
+        </w:rPr>
+        <w:t xml:space="preserve"> </w:t>
+      </w:r>
+      <w:proofErr w:type="spellStart"/>
+      <w:r>
+        <w:rPr>
+          <w:shd w:val="clear" w:color="auto" w:fill="FCFCFC"/>
+        </w:rPr>
+        <w:t>number</w:t>
+      </w:r>
+      <w:proofErr w:type="spellEnd"/>
+      <w:r>
+        <w:rPr>
+          <w:shd w:val="clear" w:color="auto" w:fill="FCFCFC"/>
+        </w:rPr>
+        <w:t>: 170177 (2017)</w:t>
       </w:r>
       <w:r>
         <w:rPr>
@@ -16385,7 +19011,55 @@
           <w:spacing w:val="-3"/>
           <w:lang w:val="en-US"/>
         </w:rPr>
-        <w:t>Lee, R. S., Gimenez, F., Hoogi, A., Miyake, K. K., Gorovoy, M., &amp; Rubin, D. L., et al. (2017). </w:t>
+        <w:t xml:space="preserve">Lee, R. S., </w:t>
+      </w:r>
+      <w:proofErr w:type="spellStart"/>
+      <w:r>
+        <w:rPr>
+          <w:spacing w:val="-3"/>
+          <w:lang w:val="en-US"/>
+        </w:rPr>
+        <w:t>Gimenez</w:t>
+      </w:r>
+      <w:proofErr w:type="spellEnd"/>
+      <w:r>
+        <w:rPr>
+          <w:spacing w:val="-3"/>
+          <w:lang w:val="en-US"/>
+        </w:rPr>
+        <w:t xml:space="preserve">, F., </w:t>
+      </w:r>
+      <w:proofErr w:type="spellStart"/>
+      <w:r>
+        <w:rPr>
+          <w:spacing w:val="-3"/>
+          <w:lang w:val="en-US"/>
+        </w:rPr>
+        <w:t>Hoogi</w:t>
+      </w:r>
+      <w:proofErr w:type="spellEnd"/>
+      <w:r>
+        <w:rPr>
+          <w:spacing w:val="-3"/>
+          <w:lang w:val="en-US"/>
+        </w:rPr>
+        <w:t xml:space="preserve">, A., Miyake, K. K., </w:t>
+      </w:r>
+      <w:proofErr w:type="spellStart"/>
+      <w:r>
+        <w:rPr>
+          <w:spacing w:val="-3"/>
+          <w:lang w:val="en-US"/>
+        </w:rPr>
+        <w:t>Gorovoy</w:t>
+      </w:r>
+      <w:proofErr w:type="spellEnd"/>
+      <w:r>
+        <w:rPr>
+          <w:spacing w:val="-3"/>
+          <w:lang w:val="en-US"/>
+        </w:rPr>
+        <w:t>, M., &amp; Rubin, D. L., et al. (2017). </w:t>
       </w:r>
       <w:r>
         <w:rPr>
@@ -16539,15 +19213,34 @@
           <w:lang w:val="en-US"/>
         </w:rPr>
       </w:pPr>
+      <w:proofErr w:type="spellStart"/>
       <w:r>
         <w:rPr>
           <w:color w:val="222222"/>
           <w:shd w:val="clear" w:color="auto" w:fill="FFFFFF"/>
           <w:lang w:val="en-US"/>
         </w:rPr>
-        <w:lastRenderedPageBreak/>
-        <w:t>Hafidz Zulkifli</w:t>
-      </w:r>
+        <w:t>Hafidz</w:t>
+      </w:r>
+      <w:proofErr w:type="spellEnd"/>
+      <w:r>
+        <w:rPr>
+          <w:color w:val="222222"/>
+          <w:shd w:val="clear" w:color="auto" w:fill="FFFFFF"/>
+          <w:lang w:val="en-US"/>
+        </w:rPr>
+        <w:t xml:space="preserve"> </w:t>
+      </w:r>
+      <w:proofErr w:type="spellStart"/>
+      <w:r>
+        <w:rPr>
+          <w:color w:val="222222"/>
+          <w:shd w:val="clear" w:color="auto" w:fill="FFFFFF"/>
+          <w:lang w:val="en-US"/>
+        </w:rPr>
+        <w:t>Zulkifli</w:t>
+      </w:r>
+      <w:proofErr w:type="spellEnd"/>
       <w:r>
         <w:rPr>
           <w:color w:val="222222"/>
@@ -16608,7 +19301,27 @@
           <w:shd w:val="clear" w:color="auto" w:fill="FFFFFF"/>
           <w:lang w:val="en-US"/>
         </w:rPr>
-        <w:t>. 15. Fev. 2019</w:t>
+        <w:t xml:space="preserve">. 15. </w:t>
+      </w:r>
+      <w:proofErr w:type="spellStart"/>
+      <w:r>
+        <w:rPr>
+          <w:rStyle w:val="reference-accessdate"/>
+          <w:color w:val="222222"/>
+          <w:shd w:val="clear" w:color="auto" w:fill="FFFFFF"/>
+          <w:lang w:val="en-US"/>
+        </w:rPr>
+        <w:t>Fev</w:t>
+      </w:r>
+      <w:proofErr w:type="spellEnd"/>
+      <w:r>
+        <w:rPr>
+          <w:rStyle w:val="reference-accessdate"/>
+          <w:color w:val="222222"/>
+          <w:shd w:val="clear" w:color="auto" w:fill="FFFFFF"/>
+          <w:lang w:val="en-US"/>
+        </w:rPr>
+        <w:t>. 2019</w:t>
       </w:r>
       <w:r>
         <w:rPr>
@@ -16649,15 +19362,105 @@
           <w:shd w:val="clear" w:color="auto" w:fill="FFFFFF"/>
           <w:lang w:val="en-US"/>
         </w:rPr>
-        <w:t>Srivastava, Nitish; C. Geoffrey Hinton; Alex Krizhevsky; Ilya S</w:t>
-      </w:r>
+        <w:t xml:space="preserve">Srivastava, </w:t>
+      </w:r>
+      <w:proofErr w:type="spellStart"/>
       <w:r>
         <w:rPr>
           <w:color w:val="222222"/>
           <w:shd w:val="clear" w:color="auto" w:fill="FFFFFF"/>
           <w:lang w:val="en-US"/>
         </w:rPr>
-        <w:t xml:space="preserve">utskever; Ruslan Salakhutdinov. </w:t>
+        <w:t>Nitish</w:t>
+      </w:r>
+      <w:proofErr w:type="spellEnd"/>
+      <w:r>
+        <w:rPr>
+          <w:color w:val="222222"/>
+          <w:shd w:val="clear" w:color="auto" w:fill="FFFFFF"/>
+          <w:lang w:val="en-US"/>
+        </w:rPr>
+        <w:t xml:space="preserve">; C. Geoffrey Hinton; Alex </w:t>
+      </w:r>
+      <w:proofErr w:type="spellStart"/>
+      <w:r>
+        <w:rPr>
+          <w:color w:val="222222"/>
+          <w:shd w:val="clear" w:color="auto" w:fill="FFFFFF"/>
+          <w:lang w:val="en-US"/>
+        </w:rPr>
+        <w:t>Krizhevsky</w:t>
+      </w:r>
+      <w:proofErr w:type="spellEnd"/>
+      <w:r>
+        <w:rPr>
+          <w:color w:val="222222"/>
+          <w:shd w:val="clear" w:color="auto" w:fill="FFFFFF"/>
+          <w:lang w:val="en-US"/>
+        </w:rPr>
+        <w:t xml:space="preserve">; Ilya </w:t>
+      </w:r>
+      <w:proofErr w:type="spellStart"/>
+      <w:r>
+        <w:rPr>
+          <w:color w:val="222222"/>
+          <w:shd w:val="clear" w:color="auto" w:fill="FFFFFF"/>
+          <w:lang w:val="en-US"/>
+        </w:rPr>
+        <w:t>S</w:t>
+      </w:r>
+      <w:r>
+        <w:rPr>
+          <w:color w:val="222222"/>
+          <w:shd w:val="clear" w:color="auto" w:fill="FFFFFF"/>
+          <w:lang w:val="en-US"/>
+        </w:rPr>
+        <w:t>utskever</w:t>
+      </w:r>
+      <w:proofErr w:type="spellEnd"/>
+      <w:r>
+        <w:rPr>
+          <w:color w:val="222222"/>
+          <w:shd w:val="clear" w:color="auto" w:fill="FFFFFF"/>
+          <w:lang w:val="en-US"/>
+        </w:rPr>
+        <w:t xml:space="preserve">; </w:t>
+      </w:r>
+      <w:proofErr w:type="spellStart"/>
+      <w:r>
+        <w:rPr>
+          <w:color w:val="222222"/>
+          <w:shd w:val="clear" w:color="auto" w:fill="FFFFFF"/>
+          <w:lang w:val="en-US"/>
+        </w:rPr>
+        <w:t>Ruslan</w:t>
+      </w:r>
+      <w:proofErr w:type="spellEnd"/>
+      <w:r>
+        <w:rPr>
+          <w:color w:val="222222"/>
+          <w:shd w:val="clear" w:color="auto" w:fill="FFFFFF"/>
+          <w:lang w:val="en-US"/>
+        </w:rPr>
+        <w:t xml:space="preserve"> </w:t>
+      </w:r>
+      <w:proofErr w:type="spellStart"/>
+      <w:r>
+        <w:rPr>
+          <w:color w:val="222222"/>
+          <w:shd w:val="clear" w:color="auto" w:fill="FFFFFF"/>
+          <w:lang w:val="en-US"/>
+        </w:rPr>
+        <w:t>Salakhutdinov</w:t>
+      </w:r>
+      <w:proofErr w:type="spellEnd"/>
+      <w:r>
+        <w:rPr>
+          <w:color w:val="222222"/>
+          <w:shd w:val="clear" w:color="auto" w:fill="FFFFFF"/>
+          <w:lang w:val="en-US"/>
+        </w:rPr>
+        <w:t xml:space="preserve">. </w:t>
       </w:r>
       <w:r>
         <w:rPr>
@@ -16736,7 +19539,50 @@
         <w:rPr>
           <w:lang w:val="en-US"/>
         </w:rPr>
-        <w:t xml:space="preserve">D.C. Cire¸san, U. Meier, J. Masci, L.M. Gambardella, and J. Schmidhuber. </w:t>
+        <w:lastRenderedPageBreak/>
+        <w:t xml:space="preserve">D.C. </w:t>
+      </w:r>
+      <w:proofErr w:type="spellStart"/>
+      <w:r>
+        <w:rPr>
+          <w:lang w:val="en-US"/>
+        </w:rPr>
+        <w:t>Cire¸san</w:t>
+      </w:r>
+      <w:proofErr w:type="spellEnd"/>
+      <w:r>
+        <w:rPr>
+          <w:lang w:val="en-US"/>
+        </w:rPr>
+        <w:t xml:space="preserve">, U. Meier, J. </w:t>
+      </w:r>
+      <w:proofErr w:type="spellStart"/>
+      <w:r>
+        <w:rPr>
+          <w:lang w:val="en-US"/>
+        </w:rPr>
+        <w:t>Masci</w:t>
+      </w:r>
+      <w:proofErr w:type="spellEnd"/>
+      <w:r>
+        <w:rPr>
+          <w:lang w:val="en-US"/>
+        </w:rPr>
+        <w:t xml:space="preserve">, L.M. Gambardella, and J. </w:t>
+      </w:r>
+      <w:proofErr w:type="spellStart"/>
+      <w:r>
+        <w:rPr>
+          <w:lang w:val="en-US"/>
+        </w:rPr>
+        <w:t>Schmidhuber</w:t>
+      </w:r>
+      <w:proofErr w:type="spellEnd"/>
+      <w:r>
+        <w:rPr>
+          <w:lang w:val="en-US"/>
+        </w:rPr>
+        <w:t xml:space="preserve">. </w:t>
       </w:r>
       <w:r>
         <w:rPr>
@@ -16749,7 +19595,21 @@
         <w:rPr>
           <w:lang w:val="en-US"/>
         </w:rPr>
-        <w:t>. Arxiv preprint arXiv:1102.0183, 2011</w:t>
+        <w:t xml:space="preserve">. </w:t>
+      </w:r>
+      <w:proofErr w:type="spellStart"/>
+      <w:r>
+        <w:rPr>
+          <w:lang w:val="en-US"/>
+        </w:rPr>
+        <w:t>Arxiv</w:t>
+      </w:r>
+      <w:proofErr w:type="spellEnd"/>
+      <w:r>
+        <w:rPr>
+          <w:lang w:val="en-US"/>
+        </w:rPr>
+        <w:t xml:space="preserve"> preprint arXiv:1102.0183, 2011</w:t>
       </w:r>
     </w:p>
     <w:p>
@@ -16776,7 +19636,8 @@
           <w:lang w:val="en-US"/>
         </w:rPr>
       </w:pPr>
-      <w:hyperlink r:id="rId40" w:history="1">
+      <w:hyperlink r:id="rId42" w:history="1">
+        <w:proofErr w:type="spellStart"/>
         <w:r>
           <w:rPr>
             <w:rStyle w:val="Hyperlink"/>
@@ -16785,17 +19646,9 @@
             <w:shd w:val="clear" w:color="auto" w:fill="FFFFFF"/>
             <w:lang w:val="en-US"/>
           </w:rPr>
-          <w:t>Ekin D. Cubuk</w:t>
+          <w:t>Ekin</w:t>
         </w:r>
-      </w:hyperlink>
-      <w:r>
-        <w:rPr>
-          <w:shd w:val="clear" w:color="auto" w:fill="FFFFFF"/>
-          <w:lang w:val="en-US"/>
-        </w:rPr>
-        <w:t>, </w:t>
-      </w:r>
-      <w:hyperlink r:id="rId41" w:history="1">
+        <w:proofErr w:type="spellEnd"/>
         <w:r>
           <w:rPr>
             <w:rStyle w:val="Hyperlink"/>
@@ -16804,8 +19657,20 @@
             <w:shd w:val="clear" w:color="auto" w:fill="FFFFFF"/>
             <w:lang w:val="en-US"/>
           </w:rPr>
-          <w:t>Barret Zoph</w:t>
+          <w:t xml:space="preserve"> D. </w:t>
         </w:r>
+        <w:proofErr w:type="spellStart"/>
+        <w:r>
+          <w:rPr>
+            <w:rStyle w:val="Hyperlink"/>
+            <w:color w:val="auto"/>
+            <w:u w:val="none"/>
+            <w:shd w:val="clear" w:color="auto" w:fill="FFFFFF"/>
+            <w:lang w:val="en-US"/>
+          </w:rPr>
+          <w:t>Cubuk</w:t>
+        </w:r>
+        <w:proofErr w:type="spellEnd"/>
       </w:hyperlink>
       <w:r>
         <w:rPr>
@@ -16814,7 +19679,38 @@
         </w:rPr>
         <w:t>, </w:t>
       </w:r>
-      <w:hyperlink r:id="rId42" w:history="1">
+      <w:hyperlink r:id="rId43" w:history="1">
+        <w:r>
+          <w:rPr>
+            <w:rStyle w:val="Hyperlink"/>
+            <w:color w:val="auto"/>
+            <w:u w:val="none"/>
+            <w:shd w:val="clear" w:color="auto" w:fill="FFFFFF"/>
+            <w:lang w:val="en-US"/>
+          </w:rPr>
+          <w:t xml:space="preserve">Barret </w:t>
+        </w:r>
+        <w:proofErr w:type="spellStart"/>
+        <w:r>
+          <w:rPr>
+            <w:rStyle w:val="Hyperlink"/>
+            <w:color w:val="auto"/>
+            <w:u w:val="none"/>
+            <w:shd w:val="clear" w:color="auto" w:fill="FFFFFF"/>
+            <w:lang w:val="en-US"/>
+          </w:rPr>
+          <w:t>Zoph</w:t>
+        </w:r>
+        <w:proofErr w:type="spellEnd"/>
+      </w:hyperlink>
+      <w:r>
+        <w:rPr>
+          <w:shd w:val="clear" w:color="auto" w:fill="FFFFFF"/>
+          <w:lang w:val="en-US"/>
+        </w:rPr>
+        <w:t>, </w:t>
+      </w:r>
+      <w:hyperlink r:id="rId44" w:history="1">
         <w:r>
           <w:rPr>
             <w:rStyle w:val="Hyperlink"/>
@@ -16833,7 +19729,7 @@
         </w:rPr>
         <w:t>, </w:t>
       </w:r>
-      <w:hyperlink r:id="rId43" w:history="1">
+      <w:hyperlink r:id="rId45" w:history="1">
         <w:r>
           <w:rPr>
             <w:rStyle w:val="Hyperlink"/>
@@ -16842,17 +19738,9 @@
             <w:shd w:val="clear" w:color="auto" w:fill="FFFFFF"/>
             <w:lang w:val="en-US"/>
           </w:rPr>
-          <w:t>Vijay Vasudevan</w:t>
+          <w:t xml:space="preserve">Vijay </w:t>
         </w:r>
-      </w:hyperlink>
-      <w:r>
-        <w:rPr>
-          <w:shd w:val="clear" w:color="auto" w:fill="FFFFFF"/>
-          <w:lang w:val="en-US"/>
-        </w:rPr>
-        <w:t>, </w:t>
-      </w:r>
-      <w:hyperlink r:id="rId44" w:history="1">
+        <w:proofErr w:type="spellStart"/>
         <w:r>
           <w:rPr>
             <w:rStyle w:val="Hyperlink"/>
@@ -16861,7 +19749,39 @@
             <w:shd w:val="clear" w:color="auto" w:fill="FFFFFF"/>
             <w:lang w:val="en-US"/>
           </w:rPr>
-          <w:t>Quoc V. Le</w:t>
+          <w:t>Vasudevan</w:t>
+        </w:r>
+        <w:proofErr w:type="spellEnd"/>
+      </w:hyperlink>
+      <w:r>
+        <w:rPr>
+          <w:shd w:val="clear" w:color="auto" w:fill="FFFFFF"/>
+          <w:lang w:val="en-US"/>
+        </w:rPr>
+        <w:t>, </w:t>
+      </w:r>
+      <w:hyperlink r:id="rId46" w:history="1">
+        <w:proofErr w:type="spellStart"/>
+        <w:r>
+          <w:rPr>
+            <w:rStyle w:val="Hyperlink"/>
+            <w:color w:val="auto"/>
+            <w:u w:val="none"/>
+            <w:shd w:val="clear" w:color="auto" w:fill="FFFFFF"/>
+            <w:lang w:val="en-US"/>
+          </w:rPr>
+          <w:t>Quoc</w:t>
+        </w:r>
+        <w:proofErr w:type="spellEnd"/>
+        <w:r>
+          <w:rPr>
+            <w:rStyle w:val="Hyperlink"/>
+            <w:color w:val="auto"/>
+            <w:u w:val="none"/>
+            <w:shd w:val="clear" w:color="auto" w:fill="FFFFFF"/>
+            <w:lang w:val="en-US"/>
+          </w:rPr>
+          <w:t xml:space="preserve"> V. Le</w:t>
         </w:r>
       </w:hyperlink>
       <w:r>
@@ -17160,7 +20080,7 @@
                             <w:rPr>
                               <w:noProof/>
                             </w:rPr>
-                            <w:t>28</w:t>
+                            <w:t>33</w:t>
                           </w:r>
                           <w:r>
                             <w:fldChar w:fldCharType="end"/>
@@ -17214,7 +20134,7 @@
                       <w:rPr>
                         <w:noProof/>
                       </w:rPr>
-                      <w:t>28</w:t>
+                      <w:t>33</w:t>
                     </w:r>
                     <w:r>
                       <w:fldChar w:fldCharType="end"/>
@@ -21771,7 +24691,7 @@
 </file>
 
 <file path=customXml/itemProps1.xml><?xml version="1.0" encoding="utf-8"?>
-<ds:datastoreItem xmlns:ds="http://schemas.openxmlformats.org/officeDocument/2006/customXml" ds:itemID="{8751F5C4-A6D6-42C3-89C8-79A9E789AC43}">
+<ds:datastoreItem xmlns:ds="http://schemas.openxmlformats.org/officeDocument/2006/customXml" ds:itemID="{BD5F2F7D-259F-47DA-BA2A-9FC0FC8F474D}">
   <ds:schemaRefs>
     <ds:schemaRef ds:uri="http://schemas.openxmlformats.org/officeDocument/2006/bibliography"/>
   </ds:schemaRefs>

</xml_diff>

<commit_message>
Teste de batch size completo
</commit_message>
<xml_diff>
--- a/Projeto 2/docs/RelatorioProjetoFinal2-GuilhermeAraujo.docx
+++ b/Projeto 2/docs/RelatorioProjetoFinal2-GuilhermeAraujo.docx
@@ -15607,6 +15607,8 @@
             </w:r>
           </w:p>
         </w:tc>
+        <w:bookmarkStart w:id="19" w:name="_GoBack"/>
+        <w:bookmarkEnd w:id="19"/>
       </w:tr>
       <w:tr>
         <w:trPr>
@@ -15752,7 +15754,7 @@
                 <w:color w:val="000000"/>
                 <w:lang w:eastAsia="pt-BR"/>
               </w:rPr>
-              <w:t> </w:t>
+              <w:t>64.48%</w:t>
             </w:r>
           </w:p>
         </w:tc>
@@ -15903,6 +15905,14 @@
               </w:rPr>
               <w:t> </w:t>
             </w:r>
+            <w:r>
+              <w:rPr>
+                <w:rFonts w:ascii="Calibri" w:eastAsia="Times New Roman" w:hAnsi="Calibri" w:cs="Calibri"/>
+                <w:color w:val="000000"/>
+                <w:lang w:eastAsia="pt-BR"/>
+              </w:rPr>
+              <w:t>64.01%</w:t>
+            </w:r>
           </w:p>
         </w:tc>
       </w:tr>
@@ -16350,6 +16360,14 @@
               </w:rPr>
               <w:t> </w:t>
             </w:r>
+            <w:r>
+              <w:rPr>
+                <w:rFonts w:ascii="Calibri" w:eastAsia="Times New Roman" w:hAnsi="Calibri" w:cs="Calibri"/>
+                <w:color w:val="000000"/>
+                <w:lang w:eastAsia="pt-BR"/>
+              </w:rPr>
+              <w:t>63.45%</w:t>
+            </w:r>
           </w:p>
         </w:tc>
       </w:tr>
@@ -16499,6 +16517,14 @@
               </w:rPr>
               <w:t> </w:t>
             </w:r>
+            <w:r>
+              <w:rPr>
+                <w:rFonts w:ascii="Calibri" w:eastAsia="Times New Roman" w:hAnsi="Calibri" w:cs="Calibri"/>
+                <w:color w:val="000000"/>
+                <w:lang w:eastAsia="pt-BR"/>
+              </w:rPr>
+              <w:t>63.19%</w:t>
+            </w:r>
           </w:p>
         </w:tc>
       </w:tr>
@@ -16597,7 +16623,7 @@
           <w:szCs w:val="24"/>
         </w:rPr>
       </w:pPr>
-      <w:bookmarkStart w:id="19" w:name="_Toc15081459"/>
+      <w:bookmarkStart w:id="20" w:name="_Toc15081459"/>
       <w:r>
         <w:rPr>
           <w:sz w:val="24"/>
@@ -16612,7 +16638,7 @@
         </w:rPr>
         <w:t>s</w:t>
       </w:r>
-      <w:bookmarkEnd w:id="19"/>
+      <w:bookmarkEnd w:id="20"/>
     </w:p>
     <w:p>
       <w:pPr>
@@ -16625,12 +16651,7 @@
         <w:t>O resultado final de acurácia não ficou satisfatório</w:t>
       </w:r>
       <w:r>
-        <w:t xml:space="preserve"> (66.25</w:t>
-      </w:r>
-      <w:bookmarkStart w:id="20" w:name="_GoBack"/>
-      <w:bookmarkEnd w:id="20"/>
-      <w:r>
-        <w:t>%) após</w:t>
+        <w:t xml:space="preserve"> (66.25%) após</w:t>
       </w:r>
       <w:r>
         <w:t xml:space="preserve"> os testes de arquitetura, </w:t>
@@ -24691,7 +24712,7 @@
 </file>
 
 <file path=customXml/itemProps1.xml><?xml version="1.0" encoding="utf-8"?>
-<ds:datastoreItem xmlns:ds="http://schemas.openxmlformats.org/officeDocument/2006/customXml" ds:itemID="{BD5F2F7D-259F-47DA-BA2A-9FC0FC8F474D}">
+<ds:datastoreItem xmlns:ds="http://schemas.openxmlformats.org/officeDocument/2006/customXml" ds:itemID="{CC42322A-4CA2-48F6-83BD-47784A5C802C}">
   <ds:schemaRefs>
     <ds:schemaRef ds:uri="http://schemas.openxmlformats.org/officeDocument/2006/bibliography"/>
   </ds:schemaRefs>

</xml_diff>